<commit_message>
Re-structured A1 in line with Task Sheet, grammar fixes
</commit_message>
<xml_diff>
--- a/Assignment 1/Assignment-1-Design-of-Mobile-App.docx
+++ b/Assignment 1/Assignment-1-Design-of-Mobile-App.docx
@@ -4,203 +4,530 @@
   <w:body>
     <w:p>
       <w:pPr>
-        <w:pStyle w:val="Titel"/>
-      </w:pPr>
-      <w:r>
-        <w:t xml:space="preserve">Design </w:t>
-      </w:r>
-      <w:r>
-        <w:t xml:space="preserve">of Mobile App </w:t>
+        <w:pStyle w:val="Title"/>
+      </w:pPr>
+      <w:r>
+        <w:t>App Design</w:t>
       </w:r>
     </w:p>
     <w:p/>
     <w:p>
       <w:pPr>
-        <w:rPr>
-          <w:i/>
-        </w:rPr>
-      </w:pPr>
-      <w:r>
-        <w:rPr>
-          <w:i/>
-        </w:rPr>
-        <w:t>You will submit a report that explains the</w:t>
-      </w:r>
-      <w:r>
+        <w:pStyle w:val="Heading1"/>
+      </w:pPr>
+      <w:r>
+        <w:t>A - Background Research</w:t>
+      </w:r>
+    </w:p>
+    <w:p>
+      <w:pPr>
+        <w:pStyle w:val="Heading2"/>
+      </w:pPr>
+      <w:r>
+        <w:t>Task 1: Project choice and executive summary of the chosen project</w:t>
+      </w:r>
+    </w:p>
+    <w:p/>
+    <w:p>
+      <w:pPr>
+        <w:pStyle w:val="Heading3"/>
+      </w:pPr>
+      <w:r>
+        <w:t>Concept</w:t>
+      </w:r>
+    </w:p>
+    <w:p/>
+    <w:p>
+      <w:r>
+        <w:t>Our app aims to help people to figure out what food is best at the shop</w:t>
+      </w:r>
+      <w:bookmarkStart w:id="0" w:name="_GoBack"/>
+      <w:bookmarkEnd w:id="0"/>
+      <w:r>
+        <w:t xml:space="preserve"> they are eating at, or where to find a specific item of food. This specific search is missing within the current app context, with many services providing overall restaurant reviews, but never ranking the individual meals. We aim to fill this niche, giving users more information so that they can more easily decide where and what to eat.</w:t>
+      </w:r>
+    </w:p>
+    <w:p/>
+    <w:p>
+      <w:pPr>
+        <w:pStyle w:val="Heading3"/>
+      </w:pPr>
+      <w:r>
+        <w:t>Required features and functionalities</w:t>
+      </w:r>
+    </w:p>
+    <w:p/>
+    <w:p>
+      <w:pPr>
+        <w:pStyle w:val="Heading3"/>
+      </w:pPr>
+      <w:r>
+        <w:t>Target user group</w:t>
+      </w:r>
+    </w:p>
+    <w:p>
+      <w:pPr>
+        <w:rPr>
+          <w:i/>
+        </w:rPr>
+      </w:pPr>
+      <w:r>
+        <w:rPr>
+          <w:i/>
+          <w:highlight w:val="yellow"/>
+        </w:rPr>
+        <w:t>Probably</w:t>
+      </w:r>
+      <w:r>
+        <w:rPr>
+          <w:i/>
+          <w:highlight w:val="yellow"/>
+        </w:rPr>
+        <w:t xml:space="preserve"> needs more detail</w:t>
+      </w:r>
+    </w:p>
+    <w:p>
+      <w:r>
+        <w:t>Live in urban are with many food options</w:t>
+      </w:r>
+    </w:p>
+    <w:p>
+      <w:r>
+        <w:t>Have disposable income</w:t>
+      </w:r>
+    </w:p>
+    <w:p>
+      <w:r>
+        <w:t>Tech literate &amp; own mobile phone</w:t>
+      </w:r>
+    </w:p>
+    <w:p>
+      <w:pPr>
+        <w:rPr>
+          <w:i/>
+        </w:rPr>
+      </w:pPr>
+      <w:r>
+        <w:t xml:space="preserve">Age range </w:t>
+      </w:r>
+      <w:r>
+        <w:rPr>
+          <w:i/>
+          <w:highlight w:val="yellow"/>
+        </w:rPr>
+        <w:t>(check reference) – refer to demographics using related apps or research study as source</w:t>
+      </w:r>
+    </w:p>
+    <w:p>
+      <w:pPr>
         <w:rPr>
           <w:b/>
-          <w:i/>
-        </w:rPr>
-        <w:t xml:space="preserve"> benefits</w:t>
-      </w:r>
-      <w:r>
-        <w:rPr>
-          <w:i/>
-        </w:rPr>
-        <w:t xml:space="preserve"> and </w:t>
-      </w:r>
-      <w:r>
+        </w:rPr>
+      </w:pPr>
+    </w:p>
+    <w:p>
+      <w:pPr>
+        <w:pStyle w:val="Heading3"/>
+      </w:pPr>
+      <w:r>
+        <w:t>User demand and benefits of your app</w:t>
+      </w:r>
+    </w:p>
+    <w:p/>
+    <w:p>
+      <w:pPr>
+        <w:pStyle w:val="Heading3"/>
+      </w:pPr>
+      <w:r>
+        <w:t>Other existing apps</w:t>
+      </w:r>
+    </w:p>
+    <w:p/>
+    <w:p>
+      <w:pPr>
+        <w:pStyle w:val="Heading3"/>
+      </w:pPr>
+      <w:r>
+        <w:t>Explain how your mobile app will fulfil user needs</w:t>
+      </w:r>
+    </w:p>
+    <w:p/>
+    <w:p>
+      <w:pPr>
+        <w:rPr>
+          <w:rFonts w:asciiTheme="majorHAnsi" w:eastAsiaTheme="majorEastAsia" w:hAnsiTheme="majorHAnsi" w:cstheme="majorBidi"/>
+          <w:color w:val="2F5496" w:themeColor="accent1" w:themeShade="BF"/>
+          <w:sz w:val="26"/>
+          <w:szCs w:val="26"/>
+        </w:rPr>
+      </w:pPr>
+      <w:r>
+        <w:br w:type="page"/>
+      </w:r>
+    </w:p>
+    <w:p>
+      <w:pPr>
+        <w:pStyle w:val="Heading2"/>
+      </w:pPr>
+      <w:r>
+        <w:lastRenderedPageBreak/>
+        <w:t>Task 2 – Background research and review of related mobile applications</w:t>
+      </w:r>
+    </w:p>
+    <w:p/>
+    <w:p>
+      <w:pPr>
+        <w:pStyle w:val="Heading3"/>
+      </w:pPr>
+      <w:r>
+        <w:t>Problem Space Presentation and Discussion</w:t>
+      </w:r>
+    </w:p>
+    <w:p>
+      <w:pPr>
+        <w:pStyle w:val="ListParagraph"/>
+        <w:numPr>
+          <w:ilvl w:val="0"/>
+          <w:numId w:val="4"/>
+        </w:numPr>
+        <w:rPr>
+          <w:highlight w:val="yellow"/>
+        </w:rPr>
+      </w:pPr>
+      <w:r>
+        <w:rPr>
+          <w:highlight w:val="yellow"/>
+        </w:rPr>
+        <w:t>Stakeholders and their challenges and needs</w:t>
+      </w:r>
+    </w:p>
+    <w:p>
+      <w:pPr>
+        <w:pStyle w:val="ListParagraph"/>
+        <w:numPr>
+          <w:ilvl w:val="0"/>
+          <w:numId w:val="4"/>
+        </w:numPr>
+        <w:rPr>
+          <w:highlight w:val="yellow"/>
+        </w:rPr>
+      </w:pPr>
+      <w:r>
+        <w:rPr>
+          <w:highlight w:val="yellow"/>
+        </w:rPr>
+        <w:t>Reasoning and how the problem space informed your approach</w:t>
+      </w:r>
+    </w:p>
+    <w:p>
+      <w:pPr>
+        <w:pStyle w:val="ListParagraph"/>
+        <w:rPr>
+          <w:highlight w:val="yellow"/>
+        </w:rPr>
+      </w:pPr>
+    </w:p>
+    <w:p>
+      <w:pPr>
+        <w:pStyle w:val="Heading3"/>
+      </w:pPr>
+      <w:r>
+        <w:t>Mobile Application Review</w:t>
+      </w:r>
+    </w:p>
+    <w:p>
+      <w:pPr>
+        <w:rPr>
+          <w:i/>
+          <w:highlight w:val="yellow"/>
+        </w:rPr>
+      </w:pPr>
+      <w:r>
+        <w:rPr>
+          <w:i/>
+          <w:highlight w:val="yellow"/>
+        </w:rPr>
+        <w:t>For each reviewed app include: the name of the app, its URL (in Appstore) and screenshots of each key UI (user interface) component with a description of how it is used</w:t>
+      </w:r>
+    </w:p>
+    <w:p>
+      <w:pPr>
+        <w:rPr>
+          <w:i/>
+          <w:highlight w:val="yellow"/>
+        </w:rPr>
+      </w:pPr>
+      <w:r>
+        <w:rPr>
+          <w:i/>
+          <w:highlight w:val="yellow"/>
+        </w:rPr>
+        <w:t>Discuss the positive and negative aspects of each app from the perspectives of: approach, features and functionality, general UI design, page navigation</w:t>
+      </w:r>
+    </w:p>
+    <w:p>
+      <w:pPr>
+        <w:rPr>
+          <w:i/>
+          <w:highlight w:val="yellow"/>
+        </w:rPr>
+      </w:pPr>
+      <w:r>
+        <w:rPr>
+          <w:i/>
+          <w:highlight w:val="yellow"/>
+        </w:rPr>
+        <w:t xml:space="preserve">Focus your discussion on what you can </w:t>
+      </w:r>
+      <w:r>
+        <w:rPr>
+          <w:i/>
+          <w:highlight w:val="yellow"/>
+          <w:u w:val="single"/>
+        </w:rPr>
+        <w:t>learn</w:t>
+      </w:r>
+      <w:r>
+        <w:rPr>
+          <w:i/>
+          <w:highlight w:val="yellow"/>
+        </w:rPr>
+        <w:t xml:space="preserve"> from the reviewed apps and how it can improve and inform your own app design</w:t>
+      </w:r>
+    </w:p>
+    <w:p>
+      <w:pPr>
         <w:rPr>
           <w:b/>
-          <w:i/>
-        </w:rPr>
-        <w:t>feasibility</w:t>
-      </w:r>
-      <w:r>
-        <w:rPr>
-          <w:i/>
-        </w:rPr>
-        <w:t xml:space="preserve"> of your mobile development project that will be executed throughout the semester. The report includes a </w:t>
-      </w:r>
+        </w:rPr>
+      </w:pPr>
       <w:r>
         <w:rPr>
           <w:b/>
-          <w:i/>
-        </w:rPr>
-        <w:t>survey of related applications</w:t>
-      </w:r>
-      <w:r>
-        <w:rPr>
-          <w:i/>
-        </w:rPr>
-        <w:t xml:space="preserve">, </w:t>
-      </w:r>
-      <w:r>
-        <w:rPr>
+        </w:rPr>
+        <w:t>Oink</w:t>
+      </w:r>
+      <w:r>
+        <w:rPr>
+          <w:rStyle w:val="FootnoteReference"/>
           <w:b/>
-          <w:i/>
-        </w:rPr>
-        <w:t>design decisions</w:t>
-      </w:r>
-      <w:r>
-        <w:rPr>
-          <w:i/>
-        </w:rPr>
-        <w:t xml:space="preserve">, and </w:t>
-      </w:r>
-      <w:r>
+        </w:rPr>
+        <w:footnoteReference w:id="1"/>
+      </w:r>
+    </w:p>
+    <w:p>
+      <w:r>
+        <w:t xml:space="preserve">Oink was an app from the developer Milk which had the same core concept that we want to realize with </w:t>
+      </w:r>
+      <w:proofErr w:type="spellStart"/>
+      <w:r>
+        <w:t>FoodRadar</w:t>
+      </w:r>
+      <w:proofErr w:type="spellEnd"/>
+      <w:r>
+        <w:t>. Unfortunately, it was shut down after just five months</w:t>
+      </w:r>
+      <w:r>
+        <w:rPr>
+          <w:rStyle w:val="FootnoteReference"/>
+        </w:rPr>
+        <w:footnoteReference w:id="2"/>
+      </w:r>
+      <w:r>
+        <w:t xml:space="preserve">. The developer abandoned the project to work on other ideas, leaving behind </w:t>
+      </w:r>
+      <w:proofErr w:type="gramStart"/>
+      <w:r>
+        <w:t>a number of</w:t>
+      </w:r>
+      <w:proofErr w:type="gramEnd"/>
+      <w:r>
+        <w:t xml:space="preserve"> users. This project is an excellent case study, as we will be able to learn from both their successes and failures in terms of UI and other aspects.</w:t>
+      </w:r>
+    </w:p>
+    <w:p>
+      <w:pPr>
         <w:rPr>
           <w:b/>
-          <w:i/>
-        </w:rPr>
-        <w:t>storyboards</w:t>
-      </w:r>
-      <w:r>
-        <w:rPr>
-          <w:i/>
-        </w:rPr>
-        <w:t>.</w:t>
-      </w:r>
-      <w:r>
-        <w:rPr>
-          <w:i/>
-        </w:rPr>
-        <w:t xml:space="preserve">    &lt;- </w:t>
-      </w:r>
-      <w:r>
-        <w:rPr>
-          <w:i/>
-        </w:rPr>
-        <w:t>Instructions from Lecture 1</w:t>
-      </w:r>
-    </w:p>
-    <w:p>
-      <w:pPr>
-        <w:pStyle w:val="berschrift1"/>
-      </w:pPr>
-      <w:r>
-        <w:t xml:space="preserve">Concept </w:t>
+        </w:rPr>
+      </w:pPr>
+      <w:r>
+        <w:rPr>
+          <w:b/>
+        </w:rPr>
+        <w:t>Yelp</w:t>
+      </w:r>
+      <w:r>
+        <w:rPr>
+          <w:b/>
+        </w:rPr>
+        <w:t xml:space="preserve"> and TripAdvisor</w:t>
+      </w:r>
+    </w:p>
+    <w:p>
+      <w:r>
+        <w:t>Yelp and TripAdvisor are some of the most famous websites for rating restaurants and other locations. Yelp presents the general rating, price and some more information so the customer can decide is the location fits their needs. But both Apps/Websites are missing our key feature, they do not show the menu of a restaurant and so you also can not rate or see ratings to special dishes.</w:t>
+      </w:r>
+    </w:p>
+    <w:p>
+      <w:pPr>
+        <w:tabs>
+          <w:tab w:val="left" w:pos="2580"/>
+        </w:tabs>
+        <w:rPr>
+          <w:b/>
+        </w:rPr>
+      </w:pPr>
+      <w:r>
+        <w:rPr>
+          <w:b/>
+        </w:rPr>
+        <w:t>OpenTable</w:t>
+      </w:r>
+      <w:r>
+        <w:rPr>
+          <w:b/>
+        </w:rPr>
+        <w:tab/>
+      </w:r>
+    </w:p>
+    <w:p>
+      <w:pPr>
+        <w:tabs>
+          <w:tab w:val="left" w:pos="2580"/>
+        </w:tabs>
+      </w:pPr>
+      <w:r>
+        <w:t xml:space="preserve">OpenTable is an Application, which allows the user to reserve a table at restaurants. Additionally, it shows the menu to all the listed places </w:t>
+      </w:r>
+      <w:proofErr w:type="gramStart"/>
+      <w:r>
+        <w:t>and also</w:t>
+      </w:r>
+      <w:proofErr w:type="gramEnd"/>
+      <w:r>
+        <w:t xml:space="preserve"> ratings for the restaurant overall. It is not possible with this app to rate the individual dishes on the menu.</w:t>
+      </w:r>
+    </w:p>
+    <w:p>
+      <w:pPr>
+        <w:rPr>
+          <w:b/>
+          <w:highlight w:val="yellow"/>
+        </w:rPr>
+      </w:pPr>
+    </w:p>
+    <w:p>
+      <w:pPr>
+        <w:rPr>
+          <w:rFonts w:asciiTheme="majorHAnsi" w:eastAsiaTheme="majorEastAsia" w:hAnsiTheme="majorHAnsi" w:cstheme="majorBidi"/>
+          <w:color w:val="2F5496" w:themeColor="accent1" w:themeShade="BF"/>
+          <w:sz w:val="32"/>
+          <w:szCs w:val="32"/>
+        </w:rPr>
+      </w:pPr>
+      <w:r>
+        <w:br w:type="page"/>
+      </w:r>
+    </w:p>
+    <w:p>
+      <w:pPr>
+        <w:pStyle w:val="Heading1"/>
+      </w:pPr>
+      <w:r>
+        <w:lastRenderedPageBreak/>
+        <w:t>B – Mobile App Design</w:t>
+      </w:r>
+    </w:p>
+    <w:p>
+      <w:pPr>
+        <w:pStyle w:val="Heading2"/>
+      </w:pPr>
+      <w:r>
+        <w:t>Task 1: User Interface Design</w:t>
       </w:r>
     </w:p>
     <w:p/>
     <w:p>
       <w:r>
-        <w:t xml:space="preserve">Our app aims to help people to </w:t>
-      </w:r>
-      <w:r>
-        <w:t>figure</w:t>
-      </w:r>
-      <w:r>
-        <w:t xml:space="preserve"> out what food is best at the shop they are ea</w:t>
-      </w:r>
-      <w:r>
-        <w:t>ting at, or where to find a</w:t>
-      </w:r>
-      <w:r>
-        <w:t xml:space="preserve"> specific item of food. This specific search is missing within the current app context, with many services providing overall restaurant reviews, but never ranking the individual meals.</w:t>
-      </w:r>
-      <w:r>
-        <w:t xml:space="preserve"> We aim to fill this </w:t>
-      </w:r>
-      <w:r>
-        <w:t>niche</w:t>
-      </w:r>
-      <w:r>
-        <w:t>, giving users more information so that they can more easily decide where and what to eat.</w:t>
-      </w:r>
-    </w:p>
-    <w:p/>
-    <w:p>
-      <w:pPr>
-        <w:pStyle w:val="berschrift1"/>
-      </w:pPr>
-      <w:r>
+        <w:rPr>
+          <w:rStyle w:val="Heading3Char"/>
+        </w:rPr>
+        <w:t>UI prototype (wireframes)</w:t>
+      </w:r>
+      <w:r>
+        <w:t xml:space="preserve"> </w:t>
+      </w:r>
+    </w:p>
+    <w:p>
+      <w:pPr>
+        <w:rPr>
+          <w:i/>
+        </w:rPr>
+      </w:pPr>
+      <w:r>
+        <w:rPr>
+          <w:i/>
+          <w:highlight w:val="yellow"/>
+        </w:rPr>
+        <w:t>Present your prototype of pages and explain the user interface. Elaborate on the UI layout of pages (e.g., user inputs), the applied navigation strategy, applied navigation patterns, applied forms patterns, applied design principles</w:t>
+      </w:r>
+    </w:p>
+    <w:p>
+      <w:pPr>
+        <w:rPr>
+          <w:rFonts w:asciiTheme="majorHAnsi" w:eastAsiaTheme="majorEastAsia" w:hAnsiTheme="majorHAnsi" w:cstheme="majorBidi"/>
+          <w:color w:val="1F3763" w:themeColor="accent1" w:themeShade="7F"/>
+          <w:sz w:val="24"/>
+          <w:szCs w:val="24"/>
+        </w:rPr>
+      </w:pPr>
+      <w:r>
+        <w:br w:type="page"/>
+      </w:r>
+    </w:p>
+    <w:p>
+      <w:pPr>
+        <w:pStyle w:val="Heading3"/>
+      </w:pPr>
+      <w:r>
+        <w:lastRenderedPageBreak/>
         <w:t>Storyboards</w:t>
       </w:r>
     </w:p>
-    <w:p/>
-    <w:p>
-      <w:pPr>
-        <w:pStyle w:val="berschrift2"/>
-      </w:pPr>
-      <w:r>
-        <w:t>Scenario 1</w:t>
-      </w:r>
-      <w:r>
-        <w:t xml:space="preserve"> </w:t>
-      </w:r>
-      <w:r>
-        <w:t>–</w:t>
-      </w:r>
-      <w:r>
-        <w:t xml:space="preserve"> </w:t>
-      </w:r>
-      <w:r>
-        <w:t>“What to order at this store?”</w:t>
-      </w:r>
+    <w:p>
+      <w:pPr>
+        <w:rPr>
+          <w:b/>
+        </w:rPr>
+      </w:pPr>
+      <w:r>
+        <w:rPr>
+          <w:b/>
+        </w:rPr>
+        <w:t>Scenario 1 – “What to order at this store?”:</w:t>
+      </w:r>
+    </w:p>
+    <w:p>
+      <w:r>
+        <w:t xml:space="preserve">Without </w:t>
+      </w:r>
+      <w:proofErr w:type="spellStart"/>
+      <w:r>
+        <w:t>FoodRadar</w:t>
+      </w:r>
+      <w:proofErr w:type="spellEnd"/>
       <w:r>
         <w:t>:</w:t>
       </w:r>
     </w:p>
     <w:p>
-      <w:pPr>
-        <w:pStyle w:val="berschrift3"/>
-      </w:pPr>
-      <w:r>
-        <w:t>With</w:t>
-      </w:r>
-      <w:r>
-        <w:t>out</w:t>
-      </w:r>
-      <w:r>
-        <w:t xml:space="preserve"> </w:t>
-      </w:r>
-      <w:proofErr w:type="spellStart"/>
-      <w:r>
-        <w:t>FoodRadar</w:t>
-      </w:r>
-      <w:proofErr w:type="spellEnd"/>
-      <w:r>
-        <w:t>:</w:t>
-      </w:r>
-    </w:p>
-    <w:p>
       <w:r>
         <w:rPr>
           <w:noProof/>
         </w:rPr>
         <w:drawing>
-          <wp:inline distT="0" distB="0" distL="0" distR="0" wp14:anchorId="6F165EC6" wp14:editId="483ED0EF">
+          <wp:inline distT="0" distB="0" distL="0" distR="0" wp14:anchorId="78F39D6C" wp14:editId="34EB3B36">
             <wp:extent cx="5722620" cy="1203960"/>
             <wp:effectExtent l="0" t="0" r="0" b="0"/>
             <wp:docPr id="7" name="Picture 7"/>
@@ -250,17 +577,8 @@
       </w:r>
     </w:p>
     <w:p>
-      <w:pPr>
-        <w:pStyle w:val="berschrift3"/>
-      </w:pPr>
-      <w:r>
-        <w:t>W</w:t>
-      </w:r>
-      <w:r>
-        <w:t>ith</w:t>
-      </w:r>
-      <w:r>
-        <w:t xml:space="preserve"> </w:t>
+      <w:r>
+        <w:t xml:space="preserve">With </w:t>
       </w:r>
       <w:proofErr w:type="spellStart"/>
       <w:r>
@@ -277,7 +595,7 @@
           <w:noProof/>
         </w:rPr>
         <w:drawing>
-          <wp:inline distT="0" distB="0" distL="0" distR="0" wp14:anchorId="2C4DABCA" wp14:editId="3AC43BC0">
+          <wp:inline distT="0" distB="0" distL="0" distR="0" wp14:anchorId="3F4B4D93" wp14:editId="46EBDAC4">
             <wp:extent cx="5722620" cy="1226820"/>
             <wp:effectExtent l="0" t="0" r="0" b="0"/>
             <wp:docPr id="8" name="Picture 8"/>
@@ -328,49 +646,38 @@
     </w:p>
     <w:p>
       <w:pPr>
-        <w:pStyle w:val="berschrift2"/>
-      </w:pPr>
-      <w:r>
-        <w:lastRenderedPageBreak/>
-        <w:t>Scenario 2</w:t>
-      </w:r>
-      <w:r>
-        <w:t xml:space="preserve"> – “Where to find a good burger?”</w:t>
-      </w:r>
+        <w:rPr>
+          <w:b/>
+        </w:rPr>
+      </w:pPr>
+      <w:r>
+        <w:rPr>
+          <w:b/>
+        </w:rPr>
+        <w:t>Scenario 2 – “Where to find a good burger?”:</w:t>
+      </w:r>
+    </w:p>
+    <w:p>
+      <w:r>
+        <w:t xml:space="preserve">Without </w:t>
+      </w:r>
+      <w:proofErr w:type="spellStart"/>
+      <w:r>
+        <w:t>FoodRadar</w:t>
+      </w:r>
+      <w:proofErr w:type="spellEnd"/>
       <w:r>
         <w:t>:</w:t>
       </w:r>
     </w:p>
     <w:p>
-      <w:pPr>
-        <w:pStyle w:val="berschrift3"/>
-      </w:pPr>
-      <w:r>
-        <w:t>With</w:t>
-      </w:r>
-      <w:r>
-        <w:t>out</w:t>
-      </w:r>
-      <w:r>
-        <w:t xml:space="preserve"> </w:t>
-      </w:r>
-      <w:proofErr w:type="spellStart"/>
-      <w:r>
-        <w:t>FoodRadar</w:t>
-      </w:r>
-      <w:proofErr w:type="spellEnd"/>
-      <w:r>
-        <w:t>:</w:t>
-      </w:r>
-    </w:p>
-    <w:p>
       <w:r>
         <w:rPr>
           <w:noProof/>
         </w:rPr>
         <w:drawing>
-          <wp:inline distT="0" distB="0" distL="0" distR="0">
-            <wp:extent cx="5722620" cy="1645920"/>
+          <wp:inline distT="0" distB="0" distL="0" distR="0" wp14:anchorId="61346D4A" wp14:editId="335192CA">
+            <wp:extent cx="4838700" cy="1391690"/>
             <wp:effectExtent l="0" t="0" r="0" b="0"/>
             <wp:docPr id="9" name="Picture 9"/>
             <wp:cNvGraphicFramePr>
@@ -401,7 +708,7 @@
                   <pic:spPr bwMode="auto">
                     <a:xfrm>
                       <a:off x="0" y="0"/>
-                      <a:ext cx="5722620" cy="1645920"/>
+                      <a:ext cx="4901677" cy="1409803"/>
                     </a:xfrm>
                     <a:prstGeom prst="rect">
                       <a:avLst/>
@@ -419,14 +726,8 @@
       </w:r>
     </w:p>
     <w:p>
-      <w:pPr>
-        <w:pStyle w:val="berschrift3"/>
-      </w:pPr>
-      <w:r>
-        <w:t>With</w:t>
-      </w:r>
-      <w:r>
-        <w:t xml:space="preserve"> </w:t>
+      <w:r>
+        <w:t xml:space="preserve">With </w:t>
       </w:r>
       <w:proofErr w:type="spellStart"/>
       <w:r>
@@ -443,9 +744,9 @@
           <w:noProof/>
         </w:rPr>
         <w:drawing>
-          <wp:inline distT="0" distB="0" distL="0" distR="0">
-            <wp:extent cx="5722620" cy="1752600"/>
-            <wp:effectExtent l="0" t="0" r="0" b="0"/>
+          <wp:inline distT="0" distB="0" distL="0" distR="0" wp14:anchorId="5B79203B" wp14:editId="50D650E6">
+            <wp:extent cx="4823460" cy="1477226"/>
+            <wp:effectExtent l="0" t="0" r="0" b="8890"/>
             <wp:docPr id="10" name="Picture 10"/>
             <wp:cNvGraphicFramePr>
               <a:graphicFrameLocks xmlns:a="http://schemas.openxmlformats.org/drawingml/2006/main" noChangeAspect="1"/>
@@ -475,7 +776,7 @@
                   <pic:spPr bwMode="auto">
                     <a:xfrm>
                       <a:off x="0" y="0"/>
-                      <a:ext cx="5722620" cy="1752600"/>
+                      <a:ext cx="4866943" cy="1490543"/>
                     </a:xfrm>
                     <a:prstGeom prst="rect">
                       <a:avLst/>
@@ -494,309 +795,233 @@
     </w:p>
     <w:p>
       <w:pPr>
-        <w:pStyle w:val="berschrift1"/>
-      </w:pPr>
-      <w:r>
-        <w:t>Target Demographics</w:t>
+        <w:pStyle w:val="Heading3"/>
+      </w:pPr>
+      <w:r>
+        <w:t>Explain the applied UI patterns and UI styling considerations</w:t>
+      </w:r>
+    </w:p>
+    <w:p>
+      <w:pPr>
+        <w:rPr>
+          <w:i/>
+        </w:rPr>
+      </w:pPr>
+      <w:r>
+        <w:rPr>
+          <w:i/>
+          <w:highlight w:val="yellow"/>
+        </w:rPr>
+        <w:t>Maybe this section should be moved directly under the wireframes section? Not sure</w:t>
+      </w:r>
+    </w:p>
+    <w:p>
+      <w:pPr>
+        <w:pStyle w:val="Heading2"/>
+      </w:pPr>
+      <w:r>
+        <w:lastRenderedPageBreak/>
+        <w:t>Task 2: Software architecture and implementation</w:t>
+      </w:r>
+    </w:p>
+    <w:p>
+      <w:pPr>
+        <w:pStyle w:val="Heading3"/>
+      </w:pPr>
+      <w:r>
+        <w:t xml:space="preserve">Describe the overall system architecture </w:t>
+      </w:r>
+    </w:p>
+    <w:p>
+      <w:pPr>
+        <w:rPr>
+          <w:i/>
+        </w:rPr>
+      </w:pPr>
+      <w:r>
+        <w:rPr>
+          <w:i/>
+          <w:highlight w:val="yellow"/>
+        </w:rPr>
+        <w:t>Provide a diagram and description of the various components in the broader system, their role and how they integrate with your application.</w:t>
+      </w:r>
+      <w:r>
+        <w:rPr>
+          <w:i/>
+        </w:rPr>
+        <w:t xml:space="preserve"> </w:t>
       </w:r>
     </w:p>
     <w:p/>
     <w:p>
-      <w:r>
-        <w:t>Live in urban are with many food options</w:t>
-      </w:r>
-    </w:p>
-    <w:p>
-      <w:r>
-        <w:t>Have disposable income</w:t>
-      </w:r>
-    </w:p>
-    <w:p>
-      <w:r>
-        <w:t>Tech literate</w:t>
-      </w:r>
-      <w:r>
-        <w:t xml:space="preserve"> &amp; o</w:t>
-      </w:r>
-      <w:r>
-        <w:t>wn mobile phone</w:t>
-      </w:r>
-    </w:p>
-    <w:p>
-      <w:r>
-        <w:t>Age range (check reference)</w:t>
-      </w:r>
-      <w:r>
-        <w:t xml:space="preserve"> – refer to demographics using related apps</w:t>
-      </w:r>
-      <w:r>
-        <w:t xml:space="preserve"> or research study as source</w:t>
+      <w:pPr>
+        <w:pStyle w:val="Heading3"/>
+      </w:pPr>
+      <w:r>
+        <w:t xml:space="preserve">Describe the overall software architecture </w:t>
+      </w:r>
+    </w:p>
+    <w:p>
+      <w:pPr>
+        <w:rPr>
+          <w:i/>
+        </w:rPr>
+      </w:pPr>
+      <w:r>
+        <w:rPr>
+          <w:i/>
+          <w:highlight w:val="yellow"/>
+        </w:rPr>
+        <w:t>Describe your data model (e.g., using UML), explain which architectural patterns you are planning to apply and justify why.</w:t>
+      </w:r>
+      <w:r>
+        <w:rPr>
+          <w:i/>
+        </w:rPr>
+        <w:t xml:space="preserve"> </w:t>
       </w:r>
     </w:p>
     <w:p/>
     <w:p>
       <w:pPr>
-        <w:pStyle w:val="berschrift1"/>
-      </w:pPr>
-      <w:r>
-        <w:t>Case Studies</w:t>
-      </w:r>
-      <w:r>
-        <w:t xml:space="preserve"> – Survey of Related Applications</w:t>
+        <w:pStyle w:val="Heading3"/>
+      </w:pPr>
+      <w:r>
+        <w:t xml:space="preserve">Flexibility and Maintainability </w:t>
+      </w:r>
+    </w:p>
+    <w:p>
+      <w:pPr>
+        <w:rPr>
+          <w:i/>
+        </w:rPr>
+      </w:pPr>
+      <w:r>
+        <w:rPr>
+          <w:i/>
+          <w:highlight w:val="yellow"/>
+        </w:rPr>
+        <w:t>Explain how your architecture supports adaptations for changes of requirements (e.g. UI changes), technologies (e.g., migrate to other platforms), application logic (e.g., page navigation) and additional features. Identify and discuss whether the chosen patterns may have drawbacks.</w:t>
+      </w:r>
+      <w:r>
+        <w:rPr>
+          <w:i/>
+        </w:rPr>
+        <w:t xml:space="preserve"> </w:t>
       </w:r>
     </w:p>
     <w:p/>
     <w:p>
       <w:pPr>
-        <w:rPr>
-          <w:b/>
-        </w:rPr>
-      </w:pPr>
-      <w:r>
-        <w:rPr>
-          <w:b/>
-        </w:rPr>
-        <w:t>Oink</w:t>
-      </w:r>
-      <w:r>
-        <w:rPr>
-          <w:rStyle w:val="Funotenzeichen"/>
-          <w:b/>
-        </w:rPr>
-        <w:footnoteReference w:id="1"/>
-      </w:r>
-    </w:p>
-    <w:p>
-      <w:r>
-        <w:t xml:space="preserve">Oink has the same idea, that we want to realize with </w:t>
-      </w:r>
-      <w:proofErr w:type="spellStart"/>
-      <w:r>
-        <w:t>FoodRadar</w:t>
-      </w:r>
-      <w:proofErr w:type="spellEnd"/>
-      <w:r>
-        <w:t xml:space="preserve">, but </w:t>
-      </w:r>
-      <w:r>
-        <w:t>the app oink no longer exists</w:t>
-      </w:r>
-      <w:r>
-        <w:t>. It was shut down after just five months</w:t>
-      </w:r>
-      <w:r>
-        <w:rPr>
-          <w:rStyle w:val="Funotenzeichen"/>
-        </w:rPr>
-        <w:footnoteReference w:id="2"/>
-      </w:r>
-      <w:r>
-        <w:t>. The founder was not happy with it.</w:t>
-      </w:r>
-    </w:p>
-    <w:p>
-      <w:pPr>
-        <w:rPr>
-          <w:b/>
-        </w:rPr>
-      </w:pPr>
-      <w:r>
-        <w:rPr>
-          <w:b/>
-        </w:rPr>
-        <w:t>Yelp</w:t>
-      </w:r>
-      <w:r>
-        <w:rPr>
-          <w:b/>
-        </w:rPr>
-        <w:t xml:space="preserve"> and TripAdvisor</w:t>
-      </w:r>
-    </w:p>
-    <w:p>
-      <w:r>
-        <w:t>Yelp</w:t>
-      </w:r>
-      <w:r>
-        <w:t xml:space="preserve"> and TripAdvisor are</w:t>
-      </w:r>
-      <w:r>
-        <w:t xml:space="preserve"> one of the most famous websites for rating restaurants </w:t>
-      </w:r>
-      <w:r>
-        <w:t>and</w:t>
-      </w:r>
-      <w:r>
-        <w:t xml:space="preserve"> other locations. Yelp is presenting the general rating, price and some more information so the customer can decide </w:t>
-      </w:r>
-      <w:r>
-        <w:lastRenderedPageBreak/>
-        <w:t xml:space="preserve">for a place that’s fits his needs. But </w:t>
-      </w:r>
-      <w:r>
-        <w:t>both Apps/Websites are missing our key feature, they do not show the menu of a restaurant and so you also can not rate or see ratings to special dishes.</w:t>
-      </w:r>
-    </w:p>
-    <w:p>
-      <w:pPr>
-        <w:tabs>
-          <w:tab w:val="left" w:pos="2580"/>
-        </w:tabs>
-        <w:rPr>
-          <w:b/>
-        </w:rPr>
-      </w:pPr>
-      <w:r>
-        <w:rPr>
-          <w:b/>
-        </w:rPr>
-        <w:t>OpenTable</w:t>
-      </w:r>
-      <w:r>
-        <w:rPr>
-          <w:b/>
-        </w:rPr>
-        <w:tab/>
-      </w:r>
-    </w:p>
-    <w:p>
-      <w:pPr>
-        <w:tabs>
-          <w:tab w:val="left" w:pos="2580"/>
-        </w:tabs>
-      </w:pPr>
-      <w:r>
-        <w:t xml:space="preserve">OpenTable is an Application, which allows the user to reserve a table at restaurants. Additionally, it shows also the menu to all the listed places </w:t>
-      </w:r>
-      <w:proofErr w:type="gramStart"/>
-      <w:r>
-        <w:t>and also</w:t>
-      </w:r>
-      <w:proofErr w:type="gramEnd"/>
-      <w:r>
-        <w:t xml:space="preserve"> ratings. But </w:t>
-      </w:r>
-      <w:proofErr w:type="gramStart"/>
-      <w:r>
-        <w:t>also</w:t>
-      </w:r>
-      <w:proofErr w:type="gramEnd"/>
-      <w:r>
-        <w:t xml:space="preserve"> here it is not possible to rate the dishes on the menu.</w:t>
+        <w:pStyle w:val="Heading3"/>
+      </w:pPr>
+      <w:r>
+        <w:t xml:space="preserve">Integration </w:t>
+      </w:r>
+    </w:p>
+    <w:p>
+      <w:pPr>
+        <w:rPr>
+          <w:i/>
+        </w:rPr>
+      </w:pPr>
+      <w:r>
+        <w:rPr>
+          <w:i/>
+          <w:highlight w:val="yellow"/>
+        </w:rPr>
+        <w:t>Explain how your architecture supports the future integration with Cloud solutions, Web Services or back-end systems.</w:t>
+      </w:r>
+      <w:r>
+        <w:rPr>
+          <w:i/>
+        </w:rPr>
+        <w:t xml:space="preserve"> </w:t>
+      </w:r>
+    </w:p>
+    <w:p>
+      <w:r>
+        <w:t>The application is using the Customers location to display nearby restaurants and filter the result by the user needs. T</w:t>
+      </w:r>
+      <w:r>
+        <w:t xml:space="preserve">he user gets the </w:t>
+      </w:r>
+      <w:r>
+        <w:t>ability</w:t>
+      </w:r>
+      <w:r>
+        <w:t xml:space="preserve"> to filter with the appropriate </w:t>
+      </w:r>
+      <w:r>
+        <w:t xml:space="preserve">GUI </w:t>
+      </w:r>
+      <w:r>
+        <w:t>by distance</w:t>
+      </w:r>
+      <w:r>
+        <w:t>,</w:t>
+      </w:r>
+      <w:r>
+        <w:t xml:space="preserve"> price, </w:t>
+      </w:r>
+      <w:r>
+        <w:t xml:space="preserve">and items served. </w:t>
+      </w:r>
+    </w:p>
+    <w:p>
+      <w:r>
+        <w:t>The app is displaying data from our cloud-based database. When the user rate a meal, they are adding data to this database.</w:t>
+      </w:r>
+    </w:p>
+    <w:p>
+      <w:r>
+        <w:t>To fill the database, we will use the Zomato API</w:t>
+      </w:r>
+      <w:r>
+        <w:rPr>
+          <w:rStyle w:val="FootnoteReference"/>
+        </w:rPr>
+        <w:footnoteReference w:id="3"/>
+      </w:r>
+      <w:r>
+        <w:t xml:space="preserve">. This offers 1000 requests per day for free and can deliver lot of data about restaurants all over the world. It also provides the menu for a lot of restaurants. This data will be combined with the data which the community will provide, to add ratings to the list of dishes available at the location. </w:t>
       </w:r>
     </w:p>
     <w:p/>
     <w:p>
       <w:pPr>
-        <w:pStyle w:val="berschrift1"/>
-      </w:pPr>
-      <w:r>
-        <w:t>Design Decisions</w:t>
-      </w:r>
-    </w:p>
-    <w:p>
-      <w:r>
-        <w:t>-refer to target demographics and case studies to justify approach</w:t>
-      </w:r>
-    </w:p>
-    <w:p>
-      <w:pPr>
-        <w:pStyle w:val="berschrift1"/>
-      </w:pPr>
-      <w:r>
-        <w:t>Benefits</w:t>
-      </w:r>
-    </w:p>
-    <w:p>
-      <w:pPr>
-        <w:pStyle w:val="Listenabsatz"/>
-        <w:numPr>
-          <w:ilvl w:val="0"/>
-          <w:numId w:val="2"/>
-        </w:numPr>
-      </w:pPr>
-      <w:r>
-        <w:t>May have already been covered in concept</w:t>
-      </w:r>
-    </w:p>
-    <w:p>
-      <w:pPr>
-        <w:pStyle w:val="berschrift1"/>
-      </w:pPr>
-      <w:r>
-        <w:t>Feasibility</w:t>
-      </w:r>
-    </w:p>
-    <w:p>
-      <w:pPr>
-        <w:pStyle w:val="Listenabsatz"/>
-        <w:numPr>
-          <w:ilvl w:val="0"/>
-          <w:numId w:val="1"/>
-        </w:numPr>
-      </w:pPr>
-      <w:bookmarkStart w:id="0" w:name="_GoBack"/>
-      <w:bookmarkEnd w:id="0"/>
-      <w:r>
-        <w:t xml:space="preserve">Which </w:t>
-      </w:r>
-      <w:proofErr w:type="spellStart"/>
-      <w:r>
-        <w:t>apis</w:t>
-      </w:r>
-      <w:proofErr w:type="spellEnd"/>
-      <w:r>
-        <w:t xml:space="preserve"> and databases to use, tech details and current knowledge</w:t>
-      </w:r>
-    </w:p>
-    <w:p>
-      <w:r>
-        <w:t xml:space="preserve">The Application is using the Customers location to display nearby restaurants and filter the result by the user needs. </w:t>
-      </w:r>
-      <w:r>
-        <w:t>t</w:t>
-      </w:r>
-      <w:r>
-        <w:t xml:space="preserve">he user gets the possibility to filter with the appropriate </w:t>
-      </w:r>
-      <w:r>
-        <w:t xml:space="preserve">GUI </w:t>
-      </w:r>
-      <w:r>
-        <w:t xml:space="preserve">by distance and price, but especially by </w:t>
-      </w:r>
-      <w:r>
-        <w:t xml:space="preserve">dish. </w:t>
-      </w:r>
-    </w:p>
-    <w:p>
-      <w:r>
-        <w:t>The App is displaying just data from our cloud-based database. When the user rate a meal, he is just adding data to this database.</w:t>
-      </w:r>
-    </w:p>
-    <w:p>
-      <w:r>
-        <w:t>T</w:t>
-      </w:r>
-      <w:r>
-        <w:t xml:space="preserve">o fill the </w:t>
-      </w:r>
-      <w:r>
-        <w:t>database,</w:t>
-      </w:r>
-      <w:r>
-        <w:t xml:space="preserve"> we will use the Zomato API</w:t>
-      </w:r>
-      <w:r>
-        <w:rPr>
-          <w:rStyle w:val="Funotenzeichen"/>
-        </w:rPr>
-        <w:footnoteReference w:id="3"/>
-      </w:r>
-      <w:r>
-        <w:t xml:space="preserve">. This offers 1000 requests per day for free and can deliver lot of data for restaurants all over the world and provides also the menu for a lot of restaurants. This data will be combined with the data, which the community will provide. </w:t>
-      </w:r>
-    </w:p>
+        <w:pStyle w:val="Heading3"/>
+      </w:pPr>
+      <w:r>
+        <w:t xml:space="preserve">Testing </w:t>
+      </w:r>
+    </w:p>
+    <w:p>
+      <w:pPr>
+        <w:rPr>
+          <w:i/>
+        </w:rPr>
+      </w:pPr>
+      <w:r>
+        <w:rPr>
+          <w:i/>
+          <w:highlight w:val="yellow"/>
+        </w:rPr>
+        <w:t>Explain how your software architecture supports testing.</w:t>
+      </w:r>
+    </w:p>
+    <w:p/>
+    <w:p>
+      <w:pPr>
+        <w:pStyle w:val="Heading1"/>
+      </w:pPr>
+      <w:r>
+        <w:t>Reference List</w:t>
+      </w:r>
+    </w:p>
+    <w:p/>
+    <w:p/>
+    <w:p/>
     <w:sectPr>
       <w:pgSz w:w="11906" w:h="16838"/>
       <w:pgMar w:top="1440" w:right="1440" w:bottom="1440" w:left="1440" w:header="708" w:footer="708" w:gutter="0"/>
@@ -857,14 +1082,14 @@
   <w:footnote w:id="1">
     <w:p>
       <w:pPr>
-        <w:pStyle w:val="Funotentext"/>
+        <w:pStyle w:val="FootnoteText"/>
         <w:rPr>
           <w:lang w:val="de-DE"/>
         </w:rPr>
       </w:pPr>
       <w:r>
         <w:rPr>
-          <w:rStyle w:val="Funotenzeichen"/>
+          <w:rStyle w:val="FootnoteReference"/>
         </w:rPr>
         <w:footnoteRef/>
       </w:r>
@@ -879,14 +1104,14 @@
   <w:footnote w:id="2">
     <w:p>
       <w:pPr>
-        <w:pStyle w:val="Funotentext"/>
+        <w:pStyle w:val="FootnoteText"/>
         <w:rPr>
           <w:lang w:val="de-DE"/>
         </w:rPr>
       </w:pPr>
       <w:r>
         <w:rPr>
-          <w:rStyle w:val="Funotenzeichen"/>
+          <w:rStyle w:val="FootnoteReference"/>
         </w:rPr>
         <w:footnoteRef/>
       </w:r>
@@ -894,21 +1119,27 @@
         <w:rPr>
           <w:lang w:val="de-DE"/>
         </w:rPr>
-        <w:t xml:space="preserve"> https://www.theverge.com/2012/3/14/2872172/oink-app-kevin-rose-shut-down</w:t>
+        <w:t xml:space="preserve"> </w:t>
+      </w:r>
+      <w:r>
+        <w:rPr>
+          <w:lang w:val="de-DE"/>
+        </w:rPr>
+        <w:t>https://www.theverge.com/2012/3/14/2872172/oink-app-kevin-rose-shut-down</w:t>
       </w:r>
     </w:p>
   </w:footnote>
   <w:footnote w:id="3">
     <w:p>
       <w:pPr>
-        <w:pStyle w:val="Funotentext"/>
+        <w:pStyle w:val="FootnoteText"/>
         <w:rPr>
           <w:lang w:val="de-DE"/>
         </w:rPr>
       </w:pPr>
       <w:r>
         <w:rPr>
-          <w:rStyle w:val="Funotenzeichen"/>
+          <w:rStyle w:val="FootnoteReference"/>
         </w:rPr>
         <w:footnoteRef/>
       </w:r>
@@ -926,6 +1157,119 @@
 <file path=word/numbering.xml><?xml version="1.0" encoding="utf-8"?>
 <w:numbering xmlns:wpc="http://schemas.microsoft.com/office/word/2010/wordprocessingCanvas" xmlns:cx="http://schemas.microsoft.com/office/drawing/2014/chartex" xmlns:cx1="http://schemas.microsoft.com/office/drawing/2015/9/8/chartex" xmlns:cx2="http://schemas.microsoft.com/office/drawing/2015/10/21/chartex" xmlns:cx3="http://schemas.microsoft.com/office/drawing/2016/5/9/chartex" xmlns:cx4="http://schemas.microsoft.com/office/drawing/2016/5/10/chartex" xmlns:cx5="http://schemas.microsoft.com/office/drawing/2016/5/11/chartex" xmlns:cx6="http://schemas.microsoft.com/office/drawing/2016/5/12/chartex" xmlns:cx7="http://schemas.microsoft.com/office/drawing/2016/5/13/chartex" xmlns:cx8="http://schemas.microsoft.com/office/drawing/2016/5/14/chartex" xmlns:mc="http://schemas.openxmlformats.org/markup-compatibility/2006" xmlns:aink="http://schemas.microsoft.com/office/drawing/2016/ink" xmlns:am3d="http://schemas.microsoft.com/office/drawing/2017/model3d" xmlns:o="urn:schemas-microsoft-com:office:office" xmlns:r="http://schemas.openxmlformats.org/officeDocument/2006/relationships" xmlns:m="http://schemas.openxmlformats.org/officeDocument/2006/math" xmlns:v="urn:schemas-microsoft-com:vml" xmlns:wp14="http://schemas.microsoft.com/office/word/2010/wordprocessingDrawing" xmlns:wp="http://schemas.openxmlformats.org/drawingml/2006/wordprocessingDrawing" xmlns:w10="urn:schemas-microsoft-com:office:word" xmlns:w="http://schemas.openxmlformats.org/wordprocessingml/2006/main" xmlns:w14="http://schemas.microsoft.com/office/word/2010/wordml" xmlns:w15="http://schemas.microsoft.com/office/word/2012/wordml" xmlns:w16cid="http://schemas.microsoft.com/office/word/2016/wordml/cid" xmlns:w16se="http://schemas.microsoft.com/office/word/2015/wordml/symex" xmlns:wpg="http://schemas.microsoft.com/office/word/2010/wordprocessingGroup" xmlns:wpi="http://schemas.microsoft.com/office/word/2010/wordprocessingInk" xmlns:wne="http://schemas.microsoft.com/office/word/2006/wordml" xmlns:wps="http://schemas.microsoft.com/office/word/2010/wordprocessingShape" mc:Ignorable="w14 w15 w16se w16cid wp14">
   <w:abstractNum w:abstractNumId="0" w15:restartNumberingAfterBreak="0">
+    <w:nsid w:val="2032658D"/>
+    <w:multiLevelType w:val="hybridMultilevel"/>
+    <w:tmpl w:val="8188DE62"/>
+    <w:lvl w:ilvl="0" w:tplc="8A78B0DC">
+      <w:start w:val="2"/>
+      <w:numFmt w:val="bullet"/>
+      <w:lvlText w:val="-"/>
+      <w:lvlJc w:val="left"/>
+      <w:pPr>
+        <w:ind w:left="720" w:hanging="360"/>
+      </w:pPr>
+      <w:rPr>
+        <w:rFonts w:ascii="Calibri" w:eastAsiaTheme="minorHAnsi" w:hAnsi="Calibri" w:cs="Calibri" w:hint="default"/>
+      </w:rPr>
+    </w:lvl>
+    <w:lvl w:ilvl="1" w:tplc="0C090003" w:tentative="1">
+      <w:start w:val="1"/>
+      <w:numFmt w:val="bullet"/>
+      <w:lvlText w:val="o"/>
+      <w:lvlJc w:val="left"/>
+      <w:pPr>
+        <w:ind w:left="1440" w:hanging="360"/>
+      </w:pPr>
+      <w:rPr>
+        <w:rFonts w:ascii="Courier New" w:hAnsi="Courier New" w:cs="Courier New" w:hint="default"/>
+      </w:rPr>
+    </w:lvl>
+    <w:lvl w:ilvl="2" w:tplc="0C090005" w:tentative="1">
+      <w:start w:val="1"/>
+      <w:numFmt w:val="bullet"/>
+      <w:lvlText w:val=""/>
+      <w:lvlJc w:val="left"/>
+      <w:pPr>
+        <w:ind w:left="2160" w:hanging="360"/>
+      </w:pPr>
+      <w:rPr>
+        <w:rFonts w:ascii="Wingdings" w:hAnsi="Wingdings" w:hint="default"/>
+      </w:rPr>
+    </w:lvl>
+    <w:lvl w:ilvl="3" w:tplc="0C090001" w:tentative="1">
+      <w:start w:val="1"/>
+      <w:numFmt w:val="bullet"/>
+      <w:lvlText w:val=""/>
+      <w:lvlJc w:val="left"/>
+      <w:pPr>
+        <w:ind w:left="2880" w:hanging="360"/>
+      </w:pPr>
+      <w:rPr>
+        <w:rFonts w:ascii="Symbol" w:hAnsi="Symbol" w:hint="default"/>
+      </w:rPr>
+    </w:lvl>
+    <w:lvl w:ilvl="4" w:tplc="0C090003" w:tentative="1">
+      <w:start w:val="1"/>
+      <w:numFmt w:val="bullet"/>
+      <w:lvlText w:val="o"/>
+      <w:lvlJc w:val="left"/>
+      <w:pPr>
+        <w:ind w:left="3600" w:hanging="360"/>
+      </w:pPr>
+      <w:rPr>
+        <w:rFonts w:ascii="Courier New" w:hAnsi="Courier New" w:cs="Courier New" w:hint="default"/>
+      </w:rPr>
+    </w:lvl>
+    <w:lvl w:ilvl="5" w:tplc="0C090005" w:tentative="1">
+      <w:start w:val="1"/>
+      <w:numFmt w:val="bullet"/>
+      <w:lvlText w:val=""/>
+      <w:lvlJc w:val="left"/>
+      <w:pPr>
+        <w:ind w:left="4320" w:hanging="360"/>
+      </w:pPr>
+      <w:rPr>
+        <w:rFonts w:ascii="Wingdings" w:hAnsi="Wingdings" w:hint="default"/>
+      </w:rPr>
+    </w:lvl>
+    <w:lvl w:ilvl="6" w:tplc="0C090001" w:tentative="1">
+      <w:start w:val="1"/>
+      <w:numFmt w:val="bullet"/>
+      <w:lvlText w:val=""/>
+      <w:lvlJc w:val="left"/>
+      <w:pPr>
+        <w:ind w:left="5040" w:hanging="360"/>
+      </w:pPr>
+      <w:rPr>
+        <w:rFonts w:ascii="Symbol" w:hAnsi="Symbol" w:hint="default"/>
+      </w:rPr>
+    </w:lvl>
+    <w:lvl w:ilvl="7" w:tplc="0C090003" w:tentative="1">
+      <w:start w:val="1"/>
+      <w:numFmt w:val="bullet"/>
+      <w:lvlText w:val="o"/>
+      <w:lvlJc w:val="left"/>
+      <w:pPr>
+        <w:ind w:left="5760" w:hanging="360"/>
+      </w:pPr>
+      <w:rPr>
+        <w:rFonts w:ascii="Courier New" w:hAnsi="Courier New" w:cs="Courier New" w:hint="default"/>
+      </w:rPr>
+    </w:lvl>
+    <w:lvl w:ilvl="8" w:tplc="0C090005" w:tentative="1">
+      <w:start w:val="1"/>
+      <w:numFmt w:val="bullet"/>
+      <w:lvlText w:val=""/>
+      <w:lvlJc w:val="left"/>
+      <w:pPr>
+        <w:ind w:left="6480" w:hanging="360"/>
+      </w:pPr>
+      <w:rPr>
+        <w:rFonts w:ascii="Wingdings" w:hAnsi="Wingdings" w:hint="default"/>
+      </w:rPr>
+    </w:lvl>
+  </w:abstractNum>
+  <w:abstractNum w:abstractNumId="1" w15:restartNumberingAfterBreak="0">
     <w:nsid w:val="21C839DD"/>
     <w:multiLevelType w:val="hybridMultilevel"/>
     <w:tmpl w:val="8586EC36"/>
@@ -1037,7 +1381,7 @@
       </w:rPr>
     </w:lvl>
   </w:abstractNum>
-  <w:abstractNum w:abstractNumId="1" w15:restartNumberingAfterBreak="0">
+  <w:abstractNum w:abstractNumId="2" w15:restartNumberingAfterBreak="0">
     <w:nsid w:val="660D3DDD"/>
     <w:multiLevelType w:val="hybridMultilevel"/>
     <w:tmpl w:val="32D44FDE"/>
@@ -1149,7 +1493,7 @@
       </w:rPr>
     </w:lvl>
   </w:abstractNum>
-  <w:abstractNum w:abstractNumId="2" w15:restartNumberingAfterBreak="0">
+  <w:abstractNum w:abstractNumId="3" w15:restartNumberingAfterBreak="0">
     <w:nsid w:val="7BD5618D"/>
     <w:multiLevelType w:val="hybridMultilevel"/>
     <w:tmpl w:val="D520CB78"/>
@@ -1262,13 +1606,16 @@
     </w:lvl>
   </w:abstractNum>
   <w:num w:numId="1">
+    <w:abstractNumId w:val="3"/>
+  </w:num>
+  <w:num w:numId="2">
+    <w:abstractNumId w:val="1"/>
+  </w:num>
+  <w:num w:numId="3">
     <w:abstractNumId w:val="2"/>
   </w:num>
-  <w:num w:numId="2">
+  <w:num w:numId="4">
     <w:abstractNumId w:val="0"/>
-  </w:num>
-  <w:num w:numId="3">
-    <w:abstractNumId w:val="1"/>
   </w:num>
 </w:numbering>
 </file>
@@ -1667,15 +2014,16 @@
     <w:lsdException w:name="Hashtag" w:semiHidden="1" w:unhideWhenUsed="1"/>
     <w:lsdException w:name="Unresolved Mention" w:semiHidden="1" w:unhideWhenUsed="1"/>
   </w:latentStyles>
-  <w:style w:type="paragraph" w:default="1" w:styleId="Standard">
+  <w:style w:type="paragraph" w:default="1" w:styleId="Normal">
     <w:name w:val="Normal"/>
     <w:qFormat/>
+    <w:rsid w:val="00B542B3"/>
   </w:style>
-  <w:style w:type="paragraph" w:styleId="berschrift1">
+  <w:style w:type="paragraph" w:styleId="Heading1">
     <w:name w:val="heading 1"/>
-    <w:basedOn w:val="Standard"/>
-    <w:next w:val="Standard"/>
-    <w:link w:val="berschrift1Zchn"/>
+    <w:basedOn w:val="Normal"/>
+    <w:next w:val="Normal"/>
+    <w:link w:val="Heading1Char"/>
     <w:uiPriority w:val="9"/>
     <w:qFormat/>
     <w:rsid w:val="00042B60"/>
@@ -1692,11 +2040,11 @@
       <w:szCs w:val="32"/>
     </w:rPr>
   </w:style>
-  <w:style w:type="paragraph" w:styleId="berschrift2">
+  <w:style w:type="paragraph" w:styleId="Heading2">
     <w:name w:val="heading 2"/>
-    <w:basedOn w:val="Standard"/>
-    <w:next w:val="Standard"/>
-    <w:link w:val="berschrift2Zchn"/>
+    <w:basedOn w:val="Normal"/>
+    <w:next w:val="Normal"/>
+    <w:link w:val="Heading2Char"/>
     <w:uiPriority w:val="9"/>
     <w:unhideWhenUsed/>
     <w:qFormat/>
@@ -1714,11 +2062,11 @@
       <w:szCs w:val="26"/>
     </w:rPr>
   </w:style>
-  <w:style w:type="paragraph" w:styleId="berschrift3">
+  <w:style w:type="paragraph" w:styleId="Heading3">
     <w:name w:val="heading 3"/>
-    <w:basedOn w:val="Standard"/>
-    <w:next w:val="Standard"/>
-    <w:link w:val="berschrift3Zchn"/>
+    <w:basedOn w:val="Normal"/>
+    <w:next w:val="Normal"/>
+    <w:link w:val="Heading3Char"/>
     <w:uiPriority w:val="9"/>
     <w:unhideWhenUsed/>
     <w:qFormat/>
@@ -1736,13 +2084,13 @@
       <w:szCs w:val="24"/>
     </w:rPr>
   </w:style>
-  <w:style w:type="character" w:default="1" w:styleId="Absatz-Standardschriftart">
+  <w:style w:type="character" w:default="1" w:styleId="DefaultParagraphFont">
     <w:name w:val="Default Paragraph Font"/>
     <w:uiPriority w:val="1"/>
     <w:semiHidden/>
     <w:unhideWhenUsed/>
   </w:style>
-  <w:style w:type="table" w:default="1" w:styleId="NormaleTabelle">
+  <w:style w:type="table" w:default="1" w:styleId="TableNormal">
     <w:name w:val="Normal Table"/>
     <w:uiPriority w:val="99"/>
     <w:semiHidden/>
@@ -1757,17 +2105,17 @@
       </w:tblCellMar>
     </w:tblPr>
   </w:style>
-  <w:style w:type="numbering" w:default="1" w:styleId="KeineListe">
+  <w:style w:type="numbering" w:default="1" w:styleId="NoList">
     <w:name w:val="No List"/>
     <w:uiPriority w:val="99"/>
     <w:semiHidden/>
     <w:unhideWhenUsed/>
   </w:style>
-  <w:style w:type="paragraph" w:styleId="Titel">
+  <w:style w:type="paragraph" w:styleId="Title">
     <w:name w:val="Title"/>
-    <w:basedOn w:val="Standard"/>
-    <w:next w:val="Standard"/>
-    <w:link w:val="TitelZchn"/>
+    <w:basedOn w:val="Normal"/>
+    <w:next w:val="Normal"/>
+    <w:link w:val="TitleChar"/>
     <w:uiPriority w:val="10"/>
     <w:qFormat/>
     <w:rsid w:val="00042B60"/>
@@ -1783,10 +2131,10 @@
       <w:szCs w:val="56"/>
     </w:rPr>
   </w:style>
-  <w:style w:type="character" w:customStyle="1" w:styleId="TitelZchn">
-    <w:name w:val="Titel Zchn"/>
-    <w:basedOn w:val="Absatz-Standardschriftart"/>
-    <w:link w:val="Titel"/>
+  <w:style w:type="character" w:customStyle="1" w:styleId="TitleChar">
+    <w:name w:val="Title Char"/>
+    <w:basedOn w:val="DefaultParagraphFont"/>
+    <w:link w:val="Title"/>
     <w:uiPriority w:val="10"/>
     <w:rsid w:val="00042B60"/>
     <w:rPr>
@@ -1797,10 +2145,10 @@
       <w:szCs w:val="56"/>
     </w:rPr>
   </w:style>
-  <w:style w:type="character" w:customStyle="1" w:styleId="berschrift1Zchn">
-    <w:name w:val="Überschrift 1 Zchn"/>
-    <w:basedOn w:val="Absatz-Standardschriftart"/>
-    <w:link w:val="berschrift1"/>
+  <w:style w:type="character" w:customStyle="1" w:styleId="Heading1Char">
+    <w:name w:val="Heading 1 Char"/>
+    <w:basedOn w:val="DefaultParagraphFont"/>
+    <w:link w:val="Heading1"/>
     <w:uiPriority w:val="9"/>
     <w:rsid w:val="00042B60"/>
     <w:rPr>
@@ -1810,9 +2158,9 @@
       <w:szCs w:val="32"/>
     </w:rPr>
   </w:style>
-  <w:style w:type="paragraph" w:styleId="Listenabsatz">
+  <w:style w:type="paragraph" w:styleId="ListParagraph">
     <w:name w:val="List Paragraph"/>
-    <w:basedOn w:val="Standard"/>
+    <w:basedOn w:val="Normal"/>
     <w:uiPriority w:val="34"/>
     <w:qFormat/>
     <w:rsid w:val="00B76A4E"/>
@@ -1821,10 +2169,10 @@
       <w:contextualSpacing/>
     </w:pPr>
   </w:style>
-  <w:style w:type="character" w:customStyle="1" w:styleId="berschrift2Zchn">
-    <w:name w:val="Überschrift 2 Zchn"/>
-    <w:basedOn w:val="Absatz-Standardschriftart"/>
-    <w:link w:val="berschrift2"/>
+  <w:style w:type="character" w:customStyle="1" w:styleId="Heading2Char">
+    <w:name w:val="Heading 2 Char"/>
+    <w:basedOn w:val="DefaultParagraphFont"/>
+    <w:link w:val="Heading2"/>
     <w:uiPriority w:val="9"/>
     <w:rsid w:val="00F93B18"/>
     <w:rPr>
@@ -1834,10 +2182,10 @@
       <w:szCs w:val="26"/>
     </w:rPr>
   </w:style>
-  <w:style w:type="character" w:customStyle="1" w:styleId="berschrift3Zchn">
-    <w:name w:val="Überschrift 3 Zchn"/>
-    <w:basedOn w:val="Absatz-Standardschriftart"/>
-    <w:link w:val="berschrift3"/>
+  <w:style w:type="character" w:customStyle="1" w:styleId="Heading3Char">
+    <w:name w:val="Heading 3 Char"/>
+    <w:basedOn w:val="DefaultParagraphFont"/>
+    <w:link w:val="Heading3"/>
     <w:uiPriority w:val="9"/>
     <w:rsid w:val="00F93B18"/>
     <w:rPr>
@@ -1847,10 +2195,10 @@
       <w:szCs w:val="24"/>
     </w:rPr>
   </w:style>
-  <w:style w:type="paragraph" w:styleId="Funotentext">
+  <w:style w:type="paragraph" w:styleId="FootnoteText">
     <w:name w:val="footnote text"/>
-    <w:basedOn w:val="Standard"/>
-    <w:link w:val="FunotentextZchn"/>
+    <w:basedOn w:val="Normal"/>
+    <w:link w:val="FootnoteTextChar"/>
     <w:uiPriority w:val="99"/>
     <w:semiHidden/>
     <w:unhideWhenUsed/>
@@ -1863,10 +2211,10 @@
       <w:szCs w:val="20"/>
     </w:rPr>
   </w:style>
-  <w:style w:type="character" w:customStyle="1" w:styleId="FunotentextZchn">
-    <w:name w:val="Fußnotentext Zchn"/>
-    <w:basedOn w:val="Absatz-Standardschriftart"/>
-    <w:link w:val="Funotentext"/>
+  <w:style w:type="character" w:customStyle="1" w:styleId="FootnoteTextChar">
+    <w:name w:val="Footnote Text Char"/>
+    <w:basedOn w:val="DefaultParagraphFont"/>
+    <w:link w:val="FootnoteText"/>
     <w:uiPriority w:val="99"/>
     <w:semiHidden/>
     <w:rsid w:val="00223734"/>
@@ -1875,9 +2223,9 @@
       <w:szCs w:val="20"/>
     </w:rPr>
   </w:style>
-  <w:style w:type="character" w:styleId="Funotenzeichen">
+  <w:style w:type="character" w:styleId="FootnoteReference">
     <w:name w:val="footnote reference"/>
-    <w:basedOn w:val="Absatz-Standardschriftart"/>
+    <w:basedOn w:val="DefaultParagraphFont"/>
     <w:uiPriority w:val="99"/>
     <w:semiHidden/>
     <w:unhideWhenUsed/>
@@ -2189,7 +2537,7 @@
 </file>
 
 <file path=customXml/itemProps1.xml><?xml version="1.0" encoding="utf-8"?>
-<ds:datastoreItem xmlns:ds="http://schemas.openxmlformats.org/officeDocument/2006/customXml" ds:itemID="{CBCA10A9-CB6E-4A29-BAA6-1F877EDE3227}">
+<ds:datastoreItem xmlns:ds="http://schemas.openxmlformats.org/officeDocument/2006/customXml" ds:itemID="{AE961AE1-CD74-4AA0-A8CC-547BD0A22D1F}">
   <ds:schemaRefs>
     <ds:schemaRef ds:uri="http://schemas.openxmlformats.org/officeDocument/2006/bibliography"/>
   </ds:schemaRefs>

</xml_diff>

<commit_message>
Working on the Yelp comparison in assignment 1 and added images
</commit_message>
<xml_diff>
--- a/Assignment 1/Assignment-1-Design-of-Mobile-App.docx
+++ b/Assignment 1/Assignment-1-Design-of-Mobile-App.docx
@@ -37,14 +37,10 @@
       </w:r>
     </w:p>
     <w:p/>
-    <w:p>
-      <w:r>
-        <w:t>Our app aims to help people to figure out what food is best at the shop</w:t>
-      </w:r>
-      <w:bookmarkStart w:id="0" w:name="_GoBack"/>
-      <w:bookmarkEnd w:id="0"/>
-      <w:r>
-        <w:t xml:space="preserve"> they are eating at, or where to find a specific item of food. This specific search is missing within the current app context, with many services providing overall restaurant reviews, but never ranking the individual meals. We aim to fill this niche, giving users more information so that they can more easily decide where and what to eat.</w:t>
+    <w:p/>
+    <w:p>
+      <w:r>
+        <w:t>Our app aims to help people to figure out what food is best at the shop they are eating at, or where to find a specific item of food. This specific search is missing within the current app context, with many services providing overall restaurant reviews, but never ranking the individual meals. We aim to fill this niche, giving users more information so that they can more easily decide where and what to eat.</w:t>
       </w:r>
     </w:p>
     <w:p/>
@@ -224,6 +220,7 @@
         <w:pStyle w:val="ListParagraph"/>
         <w:rPr>
           <w:highlight w:val="yellow"/>
+          <w:lang w:val="en-US"/>
         </w:rPr>
       </w:pPr>
     </w:p>
@@ -317,7 +314,19 @@
     </w:p>
     <w:p>
       <w:r>
-        <w:t xml:space="preserve">Oink was an app from the developer Milk which had the same core concept that we want to realize with </w:t>
+        <w:t>Oink was an app from t</w:t>
+      </w:r>
+      <w:r>
+        <w:t xml:space="preserve">he developer Milk which had similar </w:t>
+      </w:r>
+      <w:r>
+        <w:t xml:space="preserve">core concept </w:t>
+      </w:r>
+      <w:r>
+        <w:t>to</w:t>
+      </w:r>
+      <w:r>
+        <w:t xml:space="preserve"> </w:t>
       </w:r>
       <w:proofErr w:type="spellStart"/>
       <w:r>
@@ -344,6 +353,84 @@
       <w:r>
         <w:t xml:space="preserve"> users. This project is an excellent case study, as we will be able to learn from both their successes and failures in terms of UI and other aspects.</w:t>
       </w:r>
+      <w:r>
+        <w:t xml:space="preserve"> </w:t>
+      </w:r>
+    </w:p>
+    <w:p>
+      <w:r>
+        <w:t xml:space="preserve">Positive: </w:t>
+      </w:r>
+    </w:p>
+    <w:p>
+      <w:pPr>
+        <w:pStyle w:val="ListParagraph"/>
+        <w:numPr>
+          <w:ilvl w:val="0"/>
+          <w:numId w:val="5"/>
+        </w:numPr>
+      </w:pPr>
+      <w:r>
+        <w:t>It provides a more detailed rating system than other apps.</w:t>
+      </w:r>
+    </w:p>
+    <w:p>
+      <w:pPr>
+        <w:pStyle w:val="ListParagraph"/>
+        <w:numPr>
+          <w:ilvl w:val="0"/>
+          <w:numId w:val="5"/>
+        </w:numPr>
+      </w:pPr>
+      <w:r>
+        <w:t>Newsfeed on friend’s ratings.</w:t>
+      </w:r>
+    </w:p>
+    <w:p>
+      <w:r>
+        <w:t xml:space="preserve">Negative: </w:t>
+      </w:r>
+    </w:p>
+    <w:p>
+      <w:pPr>
+        <w:pStyle w:val="ListParagraph"/>
+        <w:numPr>
+          <w:ilvl w:val="0"/>
+          <w:numId w:val="6"/>
+        </w:numPr>
+      </w:pPr>
+      <w:r>
+        <w:t>The applications scope was too large, allowing users to rate anything.</w:t>
+      </w:r>
+    </w:p>
+    <w:p>
+      <w:pPr>
+        <w:pStyle w:val="ListParagraph"/>
+        <w:numPr>
+          <w:ilvl w:val="0"/>
+          <w:numId w:val="6"/>
+        </w:numPr>
+      </w:pPr>
+      <w:r>
+        <w:t>Depends entirely on user input for data.</w:t>
+      </w:r>
+    </w:p>
+    <w:p>
+      <w:r>
+        <w:t>Conclusion:</w:t>
+      </w:r>
+    </w:p>
+    <w:p>
+      <w:pPr>
+        <w:pStyle w:val="ListParagraph"/>
+        <w:numPr>
+          <w:ilvl w:val="0"/>
+          <w:numId w:val="7"/>
+        </w:numPr>
+      </w:pPr>
+      <w:r>
+        <w:t xml:space="preserve">Oink had a clear problem with the scope of their application being too large. As all their data comes from user input the result is likely to be too chaotic and inaccurate. </w:t>
+      </w:r>
     </w:p>
     <w:p>
       <w:pPr>
@@ -351,17 +438,284 @@
           <w:b/>
         </w:rPr>
       </w:pPr>
-      <w:r>
+    </w:p>
+    <w:p>
+      <w:pPr>
         <w:rPr>
           <w:b/>
         </w:rPr>
+      </w:pPr>
+    </w:p>
+    <w:p>
+      <w:pPr>
+        <w:rPr>
+          <w:b/>
+        </w:rPr>
+      </w:pPr>
+    </w:p>
+    <w:p>
+      <w:pPr>
+        <w:rPr>
+          <w:b/>
+        </w:rPr>
+      </w:pPr>
+    </w:p>
+    <w:p>
+      <w:pPr>
+        <w:rPr>
+          <w:b/>
+        </w:rPr>
+      </w:pPr>
+    </w:p>
+    <w:p>
+      <w:pPr>
+        <w:rPr>
+          <w:b/>
+        </w:rPr>
+      </w:pPr>
+    </w:p>
+    <w:p>
+      <w:pPr>
+        <w:rPr>
+          <w:b/>
+        </w:rPr>
+      </w:pPr>
+      <w:r>
+        <w:rPr>
+          <w:b/>
+        </w:rPr>
+        <w:lastRenderedPageBreak/>
         <w:t>Yelp</w:t>
       </w:r>
+    </w:p>
+    <w:p>
+      <w:r>
+        <w:t xml:space="preserve">Android: </w:t>
+      </w:r>
+      <w:hyperlink r:id="rId8" w:history="1">
+        <w:r>
+          <w:rPr>
+            <w:rStyle w:val="Hyperlink"/>
+          </w:rPr>
+          <w:t>https://play.google.com/store/apps/details?id=com.yelp.android&amp;hl=en_AU</w:t>
+        </w:r>
+      </w:hyperlink>
+      <w:r>
+        <w:br/>
+        <w:t xml:space="preserve">Apple: </w:t>
+      </w:r>
+      <w:hyperlink r:id="rId9" w:history="1">
+        <w:r>
+          <w:rPr>
+            <w:rStyle w:val="Hyperlink"/>
+          </w:rPr>
+          <w:t>https://itunes.apple.com/au/app/yelp-discover-local-favorites/id284910350?mt=8</w:t>
+        </w:r>
+      </w:hyperlink>
+    </w:p>
+    <w:p>
+      <w:r>
+        <w:t>Yelp</w:t>
+      </w:r>
+      <w:r>
+        <w:t xml:space="preserve"> is one of the most famous websites for rating restaurants and other locations. Yelp</w:t>
+      </w:r>
+      <w:r>
+        <w:t xml:space="preserve"> </w:t>
+      </w:r>
+      <w:r>
+        <w:t>presents the general rating, price and some more information so the customer can decide is</w:t>
+      </w:r>
+      <w:r>
+        <w:t xml:space="preserve"> </w:t>
+      </w:r>
+      <w:r>
+        <w:t>the location fits their needs.</w:t>
+      </w:r>
+    </w:p>
+    <w:p>
+      <w:r>
+        <w:rPr>
+          <w:noProof/>
+        </w:rPr>
+        <w:drawing>
+          <wp:anchor distT="0" distB="0" distL="114300" distR="114300" simplePos="0" relativeHeight="251658240" behindDoc="1" locked="0" layoutInCell="1" allowOverlap="1">
+            <wp:simplePos x="0" y="0"/>
+            <wp:positionH relativeFrom="margin">
+              <wp:align>left</wp:align>
+            </wp:positionH>
+            <wp:positionV relativeFrom="paragraph">
+              <wp:posOffset>287655</wp:posOffset>
+            </wp:positionV>
+            <wp:extent cx="1863090" cy="3312160"/>
+            <wp:effectExtent l="0" t="0" r="3810" b="2540"/>
+            <wp:wrapTight wrapText="bothSides">
+              <wp:wrapPolygon edited="0">
+                <wp:start x="0" y="0"/>
+                <wp:lineTo x="0" y="21492"/>
+                <wp:lineTo x="21423" y="21492"/>
+                <wp:lineTo x="21423" y="0"/>
+                <wp:lineTo x="0" y="0"/>
+              </wp:wrapPolygon>
+            </wp:wrapTight>
+            <wp:docPr id="2" name="Picture 2"/>
+            <wp:cNvGraphicFramePr>
+              <a:graphicFrameLocks xmlns:a="http://schemas.openxmlformats.org/drawingml/2006/main" noChangeAspect="1"/>
+            </wp:cNvGraphicFramePr>
+            <a:graphic xmlns:a="http://schemas.openxmlformats.org/drawingml/2006/main">
+              <a:graphicData uri="http://schemas.openxmlformats.org/drawingml/2006/picture">
+                <pic:pic xmlns:pic="http://schemas.openxmlformats.org/drawingml/2006/picture">
+                  <pic:nvPicPr>
+                    <pic:cNvPr id="2" name="yelp1.jpg"/>
+                    <pic:cNvPicPr/>
+                  </pic:nvPicPr>
+                  <pic:blipFill>
+                    <a:blip r:embed="rId10" cstate="print">
+                      <a:extLst>
+                        <a:ext uri="{28A0092B-C50C-407E-A947-70E740481C1C}">
+                          <a14:useLocalDpi xmlns:a14="http://schemas.microsoft.com/office/drawing/2010/main" val="0"/>
+                        </a:ext>
+                      </a:extLst>
+                    </a:blip>
+                    <a:stretch>
+                      <a:fillRect/>
+                    </a:stretch>
+                  </pic:blipFill>
+                  <pic:spPr>
+                    <a:xfrm>
+                      <a:off x="0" y="0"/>
+                      <a:ext cx="1863090" cy="3312160"/>
+                    </a:xfrm>
+                    <a:prstGeom prst="rect">
+                      <a:avLst/>
+                    </a:prstGeom>
+                  </pic:spPr>
+                </pic:pic>
+              </a:graphicData>
+            </a:graphic>
+            <wp14:sizeRelH relativeFrom="margin">
+              <wp14:pctWidth>0</wp14:pctWidth>
+            </wp14:sizeRelH>
+            <wp14:sizeRelV relativeFrom="margin">
+              <wp14:pctHeight>0</wp14:pctHeight>
+            </wp14:sizeRelV>
+          </wp:anchor>
+        </w:drawing>
+      </w:r>
+      <w:proofErr w:type="spellStart"/>
+      <w:r>
+        <w:t>UserInteface</w:t>
+      </w:r>
+      <w:proofErr w:type="spellEnd"/>
+      <w:r>
+        <w:t>:</w:t>
+      </w:r>
+    </w:p>
+    <w:p>
       <w:r>
         <w:rPr>
           <w:b/>
         </w:rPr>
-        <w:t xml:space="preserve"> and TripAdvisor</w:t>
+        <w:t>Home page</w:t>
+      </w:r>
+      <w:r>
+        <w:t xml:space="preserve">:  The main page has a stack layout with some recommended restaurants/businesses near you. The </w:t>
+      </w:r>
+      <w:bookmarkStart w:id="0" w:name="_GoBack"/>
+      <w:bookmarkEnd w:id="0"/>
+    </w:p>
+    <w:p/>
+    <w:p/>
+    <w:p/>
+    <w:p/>
+    <w:p/>
+    <w:p/>
+    <w:p/>
+    <w:p/>
+    <w:p/>
+    <w:p/>
+    <w:p/>
+    <w:p>
+      <w:r>
+        <w:rPr>
+          <w:noProof/>
+        </w:rPr>
+        <w:drawing>
+          <wp:anchor distT="0" distB="0" distL="114300" distR="114300" simplePos="0" relativeHeight="251659264" behindDoc="1" locked="0" layoutInCell="1" allowOverlap="1">
+            <wp:simplePos x="0" y="0"/>
+            <wp:positionH relativeFrom="margin">
+              <wp:posOffset>-6928</wp:posOffset>
+            </wp:positionH>
+            <wp:positionV relativeFrom="paragraph">
+              <wp:posOffset>239568</wp:posOffset>
+            </wp:positionV>
+            <wp:extent cx="1863549" cy="3313134"/>
+            <wp:effectExtent l="0" t="0" r="3810" b="1905"/>
+            <wp:wrapTight wrapText="bothSides">
+              <wp:wrapPolygon edited="0">
+                <wp:start x="0" y="0"/>
+                <wp:lineTo x="0" y="21488"/>
+                <wp:lineTo x="21423" y="21488"/>
+                <wp:lineTo x="21423" y="0"/>
+                <wp:lineTo x="0" y="0"/>
+              </wp:wrapPolygon>
+            </wp:wrapTight>
+            <wp:docPr id="1" name="Picture 1"/>
+            <wp:cNvGraphicFramePr>
+              <a:graphicFrameLocks xmlns:a="http://schemas.openxmlformats.org/drawingml/2006/main" noChangeAspect="1"/>
+            </wp:cNvGraphicFramePr>
+            <a:graphic xmlns:a="http://schemas.openxmlformats.org/drawingml/2006/main">
+              <a:graphicData uri="http://schemas.openxmlformats.org/drawingml/2006/picture">
+                <pic:pic xmlns:pic="http://schemas.openxmlformats.org/drawingml/2006/picture">
+                  <pic:nvPicPr>
+                    <pic:cNvPr id="1" name="yelp2.jpg"/>
+                    <pic:cNvPicPr/>
+                  </pic:nvPicPr>
+                  <pic:blipFill>
+                    <a:blip r:embed="rId11" cstate="print">
+                      <a:extLst>
+                        <a:ext uri="{28A0092B-C50C-407E-A947-70E740481C1C}">
+                          <a14:useLocalDpi xmlns:a14="http://schemas.microsoft.com/office/drawing/2010/main" val="0"/>
+                        </a:ext>
+                      </a:extLst>
+                    </a:blip>
+                    <a:stretch>
+                      <a:fillRect/>
+                    </a:stretch>
+                  </pic:blipFill>
+                  <pic:spPr>
+                    <a:xfrm>
+                      <a:off x="0" y="0"/>
+                      <a:ext cx="1863549" cy="3313134"/>
+                    </a:xfrm>
+                    <a:prstGeom prst="rect">
+                      <a:avLst/>
+                    </a:prstGeom>
+                  </pic:spPr>
+                </pic:pic>
+              </a:graphicData>
+            </a:graphic>
+          </wp:anchor>
+        </w:drawing>
+      </w:r>
+    </w:p>
+    <w:p/>
+    <w:p>
+      <w:r>
+        <w:t xml:space="preserve">Positive: </w:t>
+      </w:r>
+    </w:p>
+    <w:p>
+      <w:pPr>
+        <w:rPr>
+          <w:b/>
+        </w:rPr>
+      </w:pPr>
+      <w:r>
+        <w:rPr>
+          <w:b/>
+        </w:rPr>
+        <w:t>TripAdvisor</w:t>
       </w:r>
     </w:p>
     <w:p>
@@ -544,7 +898,7 @@
                     </pic:cNvPicPr>
                   </pic:nvPicPr>
                   <pic:blipFill>
-                    <a:blip r:embed="rId8" cstate="print">
+                    <a:blip r:embed="rId12" cstate="print">
                       <a:extLst>
                         <a:ext uri="{28A0092B-C50C-407E-A947-70E740481C1C}">
                           <a14:useLocalDpi xmlns:a14="http://schemas.microsoft.com/office/drawing/2010/main" val="0"/>
@@ -612,7 +966,7 @@
                     </pic:cNvPicPr>
                   </pic:nvPicPr>
                   <pic:blipFill>
-                    <a:blip r:embed="rId9" cstate="print">
+                    <a:blip r:embed="rId13" cstate="print">
                       <a:extLst>
                         <a:ext uri="{28A0092B-C50C-407E-A947-70E740481C1C}">
                           <a14:useLocalDpi xmlns:a14="http://schemas.microsoft.com/office/drawing/2010/main" val="0"/>
@@ -693,7 +1047,7 @@
                     </pic:cNvPicPr>
                   </pic:nvPicPr>
                   <pic:blipFill>
-                    <a:blip r:embed="rId10" cstate="print">
+                    <a:blip r:embed="rId14" cstate="print">
                       <a:extLst>
                         <a:ext uri="{28A0092B-C50C-407E-A947-70E740481C1C}">
                           <a14:useLocalDpi xmlns:a14="http://schemas.microsoft.com/office/drawing/2010/main" val="0"/>
@@ -761,7 +1115,7 @@
                     </pic:cNvPicPr>
                   </pic:nvPicPr>
                   <pic:blipFill>
-                    <a:blip r:embed="rId11" cstate="print">
+                    <a:blip r:embed="rId15" cstate="print">
                       <a:extLst>
                         <a:ext uri="{28A0092B-C50C-407E-A947-70E740481C1C}">
                           <a14:useLocalDpi xmlns:a14="http://schemas.microsoft.com/office/drawing/2010/main" val="0"/>
@@ -1119,13 +1473,7 @@
         <w:rPr>
           <w:lang w:val="de-DE"/>
         </w:rPr>
-        <w:t xml:space="preserve"> </w:t>
-      </w:r>
-      <w:r>
-        <w:rPr>
-          <w:lang w:val="de-DE"/>
-        </w:rPr>
-        <w:t>https://www.theverge.com/2012/3/14/2872172/oink-app-kevin-rose-shut-down</w:t>
+        <w:t xml:space="preserve"> https://www.theverge.com/2012/3/14/2872172/oink-app-kevin-rose-shut-down</w:t>
       </w:r>
     </w:p>
   </w:footnote>
@@ -1157,6 +1505,119 @@
 <file path=word/numbering.xml><?xml version="1.0" encoding="utf-8"?>
 <w:numbering xmlns:wpc="http://schemas.microsoft.com/office/word/2010/wordprocessingCanvas" xmlns:cx="http://schemas.microsoft.com/office/drawing/2014/chartex" xmlns:cx1="http://schemas.microsoft.com/office/drawing/2015/9/8/chartex" xmlns:cx2="http://schemas.microsoft.com/office/drawing/2015/10/21/chartex" xmlns:cx3="http://schemas.microsoft.com/office/drawing/2016/5/9/chartex" xmlns:cx4="http://schemas.microsoft.com/office/drawing/2016/5/10/chartex" xmlns:cx5="http://schemas.microsoft.com/office/drawing/2016/5/11/chartex" xmlns:cx6="http://schemas.microsoft.com/office/drawing/2016/5/12/chartex" xmlns:cx7="http://schemas.microsoft.com/office/drawing/2016/5/13/chartex" xmlns:cx8="http://schemas.microsoft.com/office/drawing/2016/5/14/chartex" xmlns:mc="http://schemas.openxmlformats.org/markup-compatibility/2006" xmlns:aink="http://schemas.microsoft.com/office/drawing/2016/ink" xmlns:am3d="http://schemas.microsoft.com/office/drawing/2017/model3d" xmlns:o="urn:schemas-microsoft-com:office:office" xmlns:r="http://schemas.openxmlformats.org/officeDocument/2006/relationships" xmlns:m="http://schemas.openxmlformats.org/officeDocument/2006/math" xmlns:v="urn:schemas-microsoft-com:vml" xmlns:wp14="http://schemas.microsoft.com/office/word/2010/wordprocessingDrawing" xmlns:wp="http://schemas.openxmlformats.org/drawingml/2006/wordprocessingDrawing" xmlns:w10="urn:schemas-microsoft-com:office:word" xmlns:w="http://schemas.openxmlformats.org/wordprocessingml/2006/main" xmlns:w14="http://schemas.microsoft.com/office/word/2010/wordml" xmlns:w15="http://schemas.microsoft.com/office/word/2012/wordml" xmlns:w16cid="http://schemas.microsoft.com/office/word/2016/wordml/cid" xmlns:w16se="http://schemas.microsoft.com/office/word/2015/wordml/symex" xmlns:wpg="http://schemas.microsoft.com/office/word/2010/wordprocessingGroup" xmlns:wpi="http://schemas.microsoft.com/office/word/2010/wordprocessingInk" xmlns:wne="http://schemas.microsoft.com/office/word/2006/wordml" xmlns:wps="http://schemas.microsoft.com/office/word/2010/wordprocessingShape" mc:Ignorable="w14 w15 w16se w16cid wp14">
   <w:abstractNum w:abstractNumId="0" w15:restartNumberingAfterBreak="0">
+    <w:nsid w:val="0C850E29"/>
+    <w:multiLevelType w:val="hybridMultilevel"/>
+    <w:tmpl w:val="CADABDD2"/>
+    <w:lvl w:ilvl="0" w:tplc="04090001">
+      <w:start w:val="1"/>
+      <w:numFmt w:val="bullet"/>
+      <w:lvlText w:val=""/>
+      <w:lvlJc w:val="left"/>
+      <w:pPr>
+        <w:ind w:left="720" w:hanging="360"/>
+      </w:pPr>
+      <w:rPr>
+        <w:rFonts w:ascii="Symbol" w:hAnsi="Symbol" w:hint="default"/>
+      </w:rPr>
+    </w:lvl>
+    <w:lvl w:ilvl="1" w:tplc="04090003" w:tentative="1">
+      <w:start w:val="1"/>
+      <w:numFmt w:val="bullet"/>
+      <w:lvlText w:val="o"/>
+      <w:lvlJc w:val="left"/>
+      <w:pPr>
+        <w:ind w:left="1440" w:hanging="360"/>
+      </w:pPr>
+      <w:rPr>
+        <w:rFonts w:ascii="Courier New" w:hAnsi="Courier New" w:cs="Courier New" w:hint="default"/>
+      </w:rPr>
+    </w:lvl>
+    <w:lvl w:ilvl="2" w:tplc="04090005" w:tentative="1">
+      <w:start w:val="1"/>
+      <w:numFmt w:val="bullet"/>
+      <w:lvlText w:val=""/>
+      <w:lvlJc w:val="left"/>
+      <w:pPr>
+        <w:ind w:left="2160" w:hanging="360"/>
+      </w:pPr>
+      <w:rPr>
+        <w:rFonts w:ascii="Wingdings" w:hAnsi="Wingdings" w:hint="default"/>
+      </w:rPr>
+    </w:lvl>
+    <w:lvl w:ilvl="3" w:tplc="04090001" w:tentative="1">
+      <w:start w:val="1"/>
+      <w:numFmt w:val="bullet"/>
+      <w:lvlText w:val=""/>
+      <w:lvlJc w:val="left"/>
+      <w:pPr>
+        <w:ind w:left="2880" w:hanging="360"/>
+      </w:pPr>
+      <w:rPr>
+        <w:rFonts w:ascii="Symbol" w:hAnsi="Symbol" w:hint="default"/>
+      </w:rPr>
+    </w:lvl>
+    <w:lvl w:ilvl="4" w:tplc="04090003" w:tentative="1">
+      <w:start w:val="1"/>
+      <w:numFmt w:val="bullet"/>
+      <w:lvlText w:val="o"/>
+      <w:lvlJc w:val="left"/>
+      <w:pPr>
+        <w:ind w:left="3600" w:hanging="360"/>
+      </w:pPr>
+      <w:rPr>
+        <w:rFonts w:ascii="Courier New" w:hAnsi="Courier New" w:cs="Courier New" w:hint="default"/>
+      </w:rPr>
+    </w:lvl>
+    <w:lvl w:ilvl="5" w:tplc="04090005" w:tentative="1">
+      <w:start w:val="1"/>
+      <w:numFmt w:val="bullet"/>
+      <w:lvlText w:val=""/>
+      <w:lvlJc w:val="left"/>
+      <w:pPr>
+        <w:ind w:left="4320" w:hanging="360"/>
+      </w:pPr>
+      <w:rPr>
+        <w:rFonts w:ascii="Wingdings" w:hAnsi="Wingdings" w:hint="default"/>
+      </w:rPr>
+    </w:lvl>
+    <w:lvl w:ilvl="6" w:tplc="04090001" w:tentative="1">
+      <w:start w:val="1"/>
+      <w:numFmt w:val="bullet"/>
+      <w:lvlText w:val=""/>
+      <w:lvlJc w:val="left"/>
+      <w:pPr>
+        <w:ind w:left="5040" w:hanging="360"/>
+      </w:pPr>
+      <w:rPr>
+        <w:rFonts w:ascii="Symbol" w:hAnsi="Symbol" w:hint="default"/>
+      </w:rPr>
+    </w:lvl>
+    <w:lvl w:ilvl="7" w:tplc="04090003" w:tentative="1">
+      <w:start w:val="1"/>
+      <w:numFmt w:val="bullet"/>
+      <w:lvlText w:val="o"/>
+      <w:lvlJc w:val="left"/>
+      <w:pPr>
+        <w:ind w:left="5760" w:hanging="360"/>
+      </w:pPr>
+      <w:rPr>
+        <w:rFonts w:ascii="Courier New" w:hAnsi="Courier New" w:cs="Courier New" w:hint="default"/>
+      </w:rPr>
+    </w:lvl>
+    <w:lvl w:ilvl="8" w:tplc="04090005" w:tentative="1">
+      <w:start w:val="1"/>
+      <w:numFmt w:val="bullet"/>
+      <w:lvlText w:val=""/>
+      <w:lvlJc w:val="left"/>
+      <w:pPr>
+        <w:ind w:left="6480" w:hanging="360"/>
+      </w:pPr>
+      <w:rPr>
+        <w:rFonts w:ascii="Wingdings" w:hAnsi="Wingdings" w:hint="default"/>
+      </w:rPr>
+    </w:lvl>
+  </w:abstractNum>
+  <w:abstractNum w:abstractNumId="1" w15:restartNumberingAfterBreak="0">
     <w:nsid w:val="2032658D"/>
     <w:multiLevelType w:val="hybridMultilevel"/>
     <w:tmpl w:val="8188DE62"/>
@@ -1269,7 +1730,7 @@
       </w:rPr>
     </w:lvl>
   </w:abstractNum>
-  <w:abstractNum w:abstractNumId="1" w15:restartNumberingAfterBreak="0">
+  <w:abstractNum w:abstractNumId="2" w15:restartNumberingAfterBreak="0">
     <w:nsid w:val="21C839DD"/>
     <w:multiLevelType w:val="hybridMultilevel"/>
     <w:tmpl w:val="8586EC36"/>
@@ -1381,7 +1842,233 @@
       </w:rPr>
     </w:lvl>
   </w:abstractNum>
-  <w:abstractNum w:abstractNumId="2" w15:restartNumberingAfterBreak="0">
+  <w:abstractNum w:abstractNumId="3" w15:restartNumberingAfterBreak="0">
+    <w:nsid w:val="2FCE3500"/>
+    <w:multiLevelType w:val="hybridMultilevel"/>
+    <w:tmpl w:val="F7AE85B4"/>
+    <w:lvl w:ilvl="0" w:tplc="04090001">
+      <w:start w:val="1"/>
+      <w:numFmt w:val="bullet"/>
+      <w:lvlText w:val=""/>
+      <w:lvlJc w:val="left"/>
+      <w:pPr>
+        <w:ind w:left="720" w:hanging="360"/>
+      </w:pPr>
+      <w:rPr>
+        <w:rFonts w:ascii="Symbol" w:hAnsi="Symbol" w:hint="default"/>
+      </w:rPr>
+    </w:lvl>
+    <w:lvl w:ilvl="1" w:tplc="04090003" w:tentative="1">
+      <w:start w:val="1"/>
+      <w:numFmt w:val="bullet"/>
+      <w:lvlText w:val="o"/>
+      <w:lvlJc w:val="left"/>
+      <w:pPr>
+        <w:ind w:left="1440" w:hanging="360"/>
+      </w:pPr>
+      <w:rPr>
+        <w:rFonts w:ascii="Courier New" w:hAnsi="Courier New" w:cs="Courier New" w:hint="default"/>
+      </w:rPr>
+    </w:lvl>
+    <w:lvl w:ilvl="2" w:tplc="04090005" w:tentative="1">
+      <w:start w:val="1"/>
+      <w:numFmt w:val="bullet"/>
+      <w:lvlText w:val=""/>
+      <w:lvlJc w:val="left"/>
+      <w:pPr>
+        <w:ind w:left="2160" w:hanging="360"/>
+      </w:pPr>
+      <w:rPr>
+        <w:rFonts w:ascii="Wingdings" w:hAnsi="Wingdings" w:hint="default"/>
+      </w:rPr>
+    </w:lvl>
+    <w:lvl w:ilvl="3" w:tplc="04090001" w:tentative="1">
+      <w:start w:val="1"/>
+      <w:numFmt w:val="bullet"/>
+      <w:lvlText w:val=""/>
+      <w:lvlJc w:val="left"/>
+      <w:pPr>
+        <w:ind w:left="2880" w:hanging="360"/>
+      </w:pPr>
+      <w:rPr>
+        <w:rFonts w:ascii="Symbol" w:hAnsi="Symbol" w:hint="default"/>
+      </w:rPr>
+    </w:lvl>
+    <w:lvl w:ilvl="4" w:tplc="04090003" w:tentative="1">
+      <w:start w:val="1"/>
+      <w:numFmt w:val="bullet"/>
+      <w:lvlText w:val="o"/>
+      <w:lvlJc w:val="left"/>
+      <w:pPr>
+        <w:ind w:left="3600" w:hanging="360"/>
+      </w:pPr>
+      <w:rPr>
+        <w:rFonts w:ascii="Courier New" w:hAnsi="Courier New" w:cs="Courier New" w:hint="default"/>
+      </w:rPr>
+    </w:lvl>
+    <w:lvl w:ilvl="5" w:tplc="04090005" w:tentative="1">
+      <w:start w:val="1"/>
+      <w:numFmt w:val="bullet"/>
+      <w:lvlText w:val=""/>
+      <w:lvlJc w:val="left"/>
+      <w:pPr>
+        <w:ind w:left="4320" w:hanging="360"/>
+      </w:pPr>
+      <w:rPr>
+        <w:rFonts w:ascii="Wingdings" w:hAnsi="Wingdings" w:hint="default"/>
+      </w:rPr>
+    </w:lvl>
+    <w:lvl w:ilvl="6" w:tplc="04090001" w:tentative="1">
+      <w:start w:val="1"/>
+      <w:numFmt w:val="bullet"/>
+      <w:lvlText w:val=""/>
+      <w:lvlJc w:val="left"/>
+      <w:pPr>
+        <w:ind w:left="5040" w:hanging="360"/>
+      </w:pPr>
+      <w:rPr>
+        <w:rFonts w:ascii="Symbol" w:hAnsi="Symbol" w:hint="default"/>
+      </w:rPr>
+    </w:lvl>
+    <w:lvl w:ilvl="7" w:tplc="04090003" w:tentative="1">
+      <w:start w:val="1"/>
+      <w:numFmt w:val="bullet"/>
+      <w:lvlText w:val="o"/>
+      <w:lvlJc w:val="left"/>
+      <w:pPr>
+        <w:ind w:left="5760" w:hanging="360"/>
+      </w:pPr>
+      <w:rPr>
+        <w:rFonts w:ascii="Courier New" w:hAnsi="Courier New" w:cs="Courier New" w:hint="default"/>
+      </w:rPr>
+    </w:lvl>
+    <w:lvl w:ilvl="8" w:tplc="04090005" w:tentative="1">
+      <w:start w:val="1"/>
+      <w:numFmt w:val="bullet"/>
+      <w:lvlText w:val=""/>
+      <w:lvlJc w:val="left"/>
+      <w:pPr>
+        <w:ind w:left="6480" w:hanging="360"/>
+      </w:pPr>
+      <w:rPr>
+        <w:rFonts w:ascii="Wingdings" w:hAnsi="Wingdings" w:hint="default"/>
+      </w:rPr>
+    </w:lvl>
+  </w:abstractNum>
+  <w:abstractNum w:abstractNumId="4" w15:restartNumberingAfterBreak="0">
+    <w:nsid w:val="47FB2ABB"/>
+    <w:multiLevelType w:val="hybridMultilevel"/>
+    <w:tmpl w:val="195663F4"/>
+    <w:lvl w:ilvl="0" w:tplc="04090001">
+      <w:start w:val="1"/>
+      <w:numFmt w:val="bullet"/>
+      <w:lvlText w:val=""/>
+      <w:lvlJc w:val="left"/>
+      <w:pPr>
+        <w:ind w:left="720" w:hanging="360"/>
+      </w:pPr>
+      <w:rPr>
+        <w:rFonts w:ascii="Symbol" w:hAnsi="Symbol" w:hint="default"/>
+      </w:rPr>
+    </w:lvl>
+    <w:lvl w:ilvl="1" w:tplc="04090003" w:tentative="1">
+      <w:start w:val="1"/>
+      <w:numFmt w:val="bullet"/>
+      <w:lvlText w:val="o"/>
+      <w:lvlJc w:val="left"/>
+      <w:pPr>
+        <w:ind w:left="1440" w:hanging="360"/>
+      </w:pPr>
+      <w:rPr>
+        <w:rFonts w:ascii="Courier New" w:hAnsi="Courier New" w:cs="Courier New" w:hint="default"/>
+      </w:rPr>
+    </w:lvl>
+    <w:lvl w:ilvl="2" w:tplc="04090005" w:tentative="1">
+      <w:start w:val="1"/>
+      <w:numFmt w:val="bullet"/>
+      <w:lvlText w:val=""/>
+      <w:lvlJc w:val="left"/>
+      <w:pPr>
+        <w:ind w:left="2160" w:hanging="360"/>
+      </w:pPr>
+      <w:rPr>
+        <w:rFonts w:ascii="Wingdings" w:hAnsi="Wingdings" w:hint="default"/>
+      </w:rPr>
+    </w:lvl>
+    <w:lvl w:ilvl="3" w:tplc="04090001" w:tentative="1">
+      <w:start w:val="1"/>
+      <w:numFmt w:val="bullet"/>
+      <w:lvlText w:val=""/>
+      <w:lvlJc w:val="left"/>
+      <w:pPr>
+        <w:ind w:left="2880" w:hanging="360"/>
+      </w:pPr>
+      <w:rPr>
+        <w:rFonts w:ascii="Symbol" w:hAnsi="Symbol" w:hint="default"/>
+      </w:rPr>
+    </w:lvl>
+    <w:lvl w:ilvl="4" w:tplc="04090003" w:tentative="1">
+      <w:start w:val="1"/>
+      <w:numFmt w:val="bullet"/>
+      <w:lvlText w:val="o"/>
+      <w:lvlJc w:val="left"/>
+      <w:pPr>
+        <w:ind w:left="3600" w:hanging="360"/>
+      </w:pPr>
+      <w:rPr>
+        <w:rFonts w:ascii="Courier New" w:hAnsi="Courier New" w:cs="Courier New" w:hint="default"/>
+      </w:rPr>
+    </w:lvl>
+    <w:lvl w:ilvl="5" w:tplc="04090005" w:tentative="1">
+      <w:start w:val="1"/>
+      <w:numFmt w:val="bullet"/>
+      <w:lvlText w:val=""/>
+      <w:lvlJc w:val="left"/>
+      <w:pPr>
+        <w:ind w:left="4320" w:hanging="360"/>
+      </w:pPr>
+      <w:rPr>
+        <w:rFonts w:ascii="Wingdings" w:hAnsi="Wingdings" w:hint="default"/>
+      </w:rPr>
+    </w:lvl>
+    <w:lvl w:ilvl="6" w:tplc="04090001" w:tentative="1">
+      <w:start w:val="1"/>
+      <w:numFmt w:val="bullet"/>
+      <w:lvlText w:val=""/>
+      <w:lvlJc w:val="left"/>
+      <w:pPr>
+        <w:ind w:left="5040" w:hanging="360"/>
+      </w:pPr>
+      <w:rPr>
+        <w:rFonts w:ascii="Symbol" w:hAnsi="Symbol" w:hint="default"/>
+      </w:rPr>
+    </w:lvl>
+    <w:lvl w:ilvl="7" w:tplc="04090003" w:tentative="1">
+      <w:start w:val="1"/>
+      <w:numFmt w:val="bullet"/>
+      <w:lvlText w:val="o"/>
+      <w:lvlJc w:val="left"/>
+      <w:pPr>
+        <w:ind w:left="5760" w:hanging="360"/>
+      </w:pPr>
+      <w:rPr>
+        <w:rFonts w:ascii="Courier New" w:hAnsi="Courier New" w:cs="Courier New" w:hint="default"/>
+      </w:rPr>
+    </w:lvl>
+    <w:lvl w:ilvl="8" w:tplc="04090005" w:tentative="1">
+      <w:start w:val="1"/>
+      <w:numFmt w:val="bullet"/>
+      <w:lvlText w:val=""/>
+      <w:lvlJc w:val="left"/>
+      <w:pPr>
+        <w:ind w:left="6480" w:hanging="360"/>
+      </w:pPr>
+      <w:rPr>
+        <w:rFonts w:ascii="Wingdings" w:hAnsi="Wingdings" w:hint="default"/>
+      </w:rPr>
+    </w:lvl>
+  </w:abstractNum>
+  <w:abstractNum w:abstractNumId="5" w15:restartNumberingAfterBreak="0">
     <w:nsid w:val="660D3DDD"/>
     <w:multiLevelType w:val="hybridMultilevel"/>
     <w:tmpl w:val="32D44FDE"/>
@@ -1493,7 +2180,7 @@
       </w:rPr>
     </w:lvl>
   </w:abstractNum>
-  <w:abstractNum w:abstractNumId="3" w15:restartNumberingAfterBreak="0">
+  <w:abstractNum w:abstractNumId="6" w15:restartNumberingAfterBreak="0">
     <w:nsid w:val="7BD5618D"/>
     <w:multiLevelType w:val="hybridMultilevel"/>
     <w:tmpl w:val="D520CB78"/>
@@ -1606,16 +2293,25 @@
     </w:lvl>
   </w:abstractNum>
   <w:num w:numId="1">
+    <w:abstractNumId w:val="6"/>
+  </w:num>
+  <w:num w:numId="2">
+    <w:abstractNumId w:val="2"/>
+  </w:num>
+  <w:num w:numId="3">
+    <w:abstractNumId w:val="5"/>
+  </w:num>
+  <w:num w:numId="4">
+    <w:abstractNumId w:val="1"/>
+  </w:num>
+  <w:num w:numId="5">
     <w:abstractNumId w:val="3"/>
   </w:num>
-  <w:num w:numId="2">
-    <w:abstractNumId w:val="1"/>
+  <w:num w:numId="6">
+    <w:abstractNumId w:val="0"/>
   </w:num>
-  <w:num w:numId="3">
-    <w:abstractNumId w:val="2"/>
-  </w:num>
-  <w:num w:numId="4">
-    <w:abstractNumId w:val="0"/>
+  <w:num w:numId="7">
+    <w:abstractNumId w:val="4"/>
   </w:num>
 </w:numbering>
 </file>
@@ -2234,6 +2930,29 @@
       <w:vertAlign w:val="superscript"/>
     </w:rPr>
   </w:style>
+  <w:style w:type="character" w:styleId="Hyperlink">
+    <w:name w:val="Hyperlink"/>
+    <w:basedOn w:val="DefaultParagraphFont"/>
+    <w:uiPriority w:val="99"/>
+    <w:unhideWhenUsed/>
+    <w:rsid w:val="005F0BFD"/>
+    <w:rPr>
+      <w:color w:val="0563C1" w:themeColor="hyperlink"/>
+      <w:u w:val="single"/>
+    </w:rPr>
+  </w:style>
+  <w:style w:type="character" w:styleId="UnresolvedMention">
+    <w:name w:val="Unresolved Mention"/>
+    <w:basedOn w:val="DefaultParagraphFont"/>
+    <w:uiPriority w:val="99"/>
+    <w:semiHidden/>
+    <w:unhideWhenUsed/>
+    <w:rsid w:val="005F0BFD"/>
+    <w:rPr>
+      <w:color w:val="808080"/>
+      <w:shd w:val="clear" w:color="auto" w:fill="E6E6E6"/>
+    </w:rPr>
+  </w:style>
 </w:styles>
 </file>
 
@@ -2537,7 +3256,7 @@
 </file>
 
 <file path=customXml/itemProps1.xml><?xml version="1.0" encoding="utf-8"?>
-<ds:datastoreItem xmlns:ds="http://schemas.openxmlformats.org/officeDocument/2006/customXml" ds:itemID="{AE961AE1-CD74-4AA0-A8CC-547BD0A22D1F}">
+<ds:datastoreItem xmlns:ds="http://schemas.openxmlformats.org/officeDocument/2006/customXml" ds:itemID="{EAF9868B-CF27-4755-8494-8553CF5168F5}">
   <ds:schemaRefs>
     <ds:schemaRef ds:uri="http://schemas.openxmlformats.org/officeDocument/2006/bibliography"/>
   </ds:schemaRefs>

</xml_diff>

<commit_message>
A1 - Target User Groups
</commit_message>
<xml_diff>
--- a/Assignment 1/Assignment-1-Design-of-Mobile-App.docx
+++ b/Assignment 1/Assignment-1-Design-of-Mobile-App.docx
@@ -37,13 +37,8 @@
       </w:r>
     </w:p>
     <w:p>
-      <w:proofErr w:type="spellStart"/>
-      <w:r>
-        <w:t>Foodradar</w:t>
-      </w:r>
-      <w:proofErr w:type="spellEnd"/>
-      <w:r>
-        <w:t xml:space="preserve"> is an app for rating and reviewing individual dishes at a given restaurant and will help the user decide which dish to order. This specific search is missing within the current app context, with many services providing overall restaurant reviews, but never ranking the individual meals. We aim to fill this niche, giving users more information so that they can more easily decide where and what to eat.</w:t>
+      <w:r>
+        <w:t>Foodradar is an app for rating and reviewing individual dishes at a given restaurant and will help the user decide which dish to order. This specific search is missing within the current app context, with many services providing overall restaurant reviews, but never ranking the individual meals. We aim to fill this niche, giving users more information so that they can more easily decide where and what to eat.</w:t>
       </w:r>
     </w:p>
     <w:p>
@@ -63,70 +58,198 @@
         <w:t>Target user group</w:t>
       </w:r>
     </w:p>
-    <w:p>
-      <w:pPr>
-        <w:rPr>
-          <w:i/>
-        </w:rPr>
-      </w:pPr>
-      <w:r>
-        <w:rPr>
-          <w:i/>
-          <w:highlight w:val="yellow"/>
-        </w:rPr>
-        <w:t>Probably</w:t>
-      </w:r>
-      <w:r>
-        <w:rPr>
-          <w:i/>
-          <w:highlight w:val="yellow"/>
-        </w:rPr>
-        <w:t xml:space="preserve"> needs more detail</w:t>
-      </w:r>
-    </w:p>
-    <w:p>
-      <w:r>
-        <w:t>Live in urban are with many food options</w:t>
-      </w:r>
-    </w:p>
-    <w:p>
-      <w:r>
-        <w:t>Have disposable income</w:t>
-      </w:r>
-    </w:p>
-    <w:p>
-      <w:r>
-        <w:t>Tech literate &amp; own mobile phone</w:t>
-      </w:r>
-    </w:p>
-    <w:p>
-      <w:pPr>
-        <w:rPr>
-          <w:i/>
-        </w:rPr>
-      </w:pPr>
-      <w:r>
-        <w:t xml:space="preserve">Age range </w:t>
-      </w:r>
-      <w:r>
-        <w:rPr>
-          <w:i/>
-          <w:highlight w:val="yellow"/>
-        </w:rPr>
-        <w:t>(check reference) – refer to demographics using related apps or research study as source</w:t>
-      </w:r>
-    </w:p>
+    <w:p/>
+    <w:p>
+      <w:r>
+        <w:t>Overarchingly, the target user group of Foodradar live in urban areas and own a mobile phone or other device. They are generally adolescent or older, making their own decisions about what/where to eat. More specifically, there are a few broad user groups which may be especially interested in using the Foodradar app. These include:</w:t>
+      </w:r>
+    </w:p>
+    <w:p/>
     <w:p>
       <w:pPr>
         <w:rPr>
           <w:b/>
         </w:rPr>
       </w:pPr>
+      <w:r>
+        <w:rPr>
+          <w:b/>
+        </w:rPr>
+        <w:t>Locals</w:t>
+      </w:r>
+    </w:p>
+    <w:p>
+      <w:pPr>
+        <w:pStyle w:val="ListParagraph"/>
+        <w:numPr>
+          <w:ilvl w:val="0"/>
+          <w:numId w:val="9"/>
+        </w:numPr>
+      </w:pPr>
+      <w:r>
+        <w:t xml:space="preserve">Looking for new/interesting food around </w:t>
+      </w:r>
+      <w:r>
+        <w:t xml:space="preserve">their </w:t>
+      </w:r>
+      <w:r>
+        <w:t>local area</w:t>
+      </w:r>
+    </w:p>
+    <w:p>
+      <w:pPr>
+        <w:pStyle w:val="ListParagraph"/>
+        <w:numPr>
+          <w:ilvl w:val="0"/>
+          <w:numId w:val="9"/>
+        </w:numPr>
+      </w:pPr>
+      <w:r>
+        <w:t>Looking for fun places to visit with friends or family</w:t>
+      </w:r>
+    </w:p>
+    <w:p>
+      <w:pPr>
+        <w:pStyle w:val="ListParagraph"/>
+        <w:numPr>
+          <w:ilvl w:val="0"/>
+          <w:numId w:val="9"/>
+        </w:numPr>
+      </w:pPr>
+      <w:r>
+        <w:t xml:space="preserve">May be searching for a store which sells an </w:t>
+      </w:r>
+      <w:r>
+        <w:t xml:space="preserve">uncommon </w:t>
+      </w:r>
+      <w:r>
+        <w:t>food they’ve heard off</w:t>
+      </w:r>
+      <w:r>
+        <w:t xml:space="preserve"> online or from friends</w:t>
+      </w:r>
+    </w:p>
+    <w:p/>
+    <w:p>
+      <w:pPr>
+        <w:rPr>
+          <w:b/>
+        </w:rPr>
+      </w:pPr>
+      <w:r>
+        <w:rPr>
+          <w:b/>
+        </w:rPr>
+        <w:t>Students</w:t>
+      </w:r>
+    </w:p>
+    <w:p>
+      <w:pPr>
+        <w:pStyle w:val="ListParagraph"/>
+        <w:numPr>
+          <w:ilvl w:val="0"/>
+          <w:numId w:val="8"/>
+        </w:numPr>
+      </w:pPr>
+      <w:r>
+        <w:t>Often looking for affordable food</w:t>
+      </w:r>
+    </w:p>
+    <w:p>
+      <w:pPr>
+        <w:pStyle w:val="ListParagraph"/>
+        <w:numPr>
+          <w:ilvl w:val="0"/>
+          <w:numId w:val="8"/>
+        </w:numPr>
+      </w:pPr>
+      <w:r>
+        <w:t>May refine search to areas close to where they study</w:t>
+      </w:r>
+    </w:p>
+    <w:p>
+      <w:pPr>
+        <w:pStyle w:val="ListParagraph"/>
+        <w:numPr>
+          <w:ilvl w:val="0"/>
+          <w:numId w:val="8"/>
+        </w:numPr>
+      </w:pPr>
+      <w:r>
+        <w:t>May be interested in student discounts or other deals</w:t>
+      </w:r>
+    </w:p>
+    <w:p>
+      <w:pPr>
+        <w:pStyle w:val="ListParagraph"/>
+      </w:pPr>
+    </w:p>
+    <w:p>
+      <w:pPr>
+        <w:rPr>
+          <w:b/>
+        </w:rPr>
+      </w:pPr>
+      <w:r>
+        <w:rPr>
+          <w:b/>
+        </w:rPr>
+        <w:t>Travellers</w:t>
+      </w:r>
+    </w:p>
+    <w:p>
+      <w:pPr>
+        <w:pStyle w:val="ListParagraph"/>
+        <w:numPr>
+          <w:ilvl w:val="0"/>
+          <w:numId w:val="10"/>
+        </w:numPr>
+      </w:pPr>
+      <w:r>
+        <w:t>Often l</w:t>
+      </w:r>
+      <w:r>
+        <w:t>ooking for good local food</w:t>
+      </w:r>
+      <w:r>
+        <w:t>, rather than global chains</w:t>
+      </w:r>
+    </w:p>
+    <w:p>
+      <w:pPr>
+        <w:pStyle w:val="ListParagraph"/>
+        <w:numPr>
+          <w:ilvl w:val="0"/>
+          <w:numId w:val="10"/>
+        </w:numPr>
+      </w:pPr>
+      <w:r>
+        <w:t>May or may not be price conscious</w:t>
+      </w:r>
+    </w:p>
+    <w:p>
+      <w:pPr>
+        <w:pStyle w:val="ListParagraph"/>
+        <w:numPr>
+          <w:ilvl w:val="0"/>
+          <w:numId w:val="10"/>
+        </w:numPr>
+      </w:pPr>
+      <w:r>
+        <w:t>May be interested in trying local specialty dish</w:t>
+      </w:r>
     </w:p>
     <w:p>
       <w:pPr>
         <w:pStyle w:val="Heading3"/>
       </w:pPr>
+    </w:p>
+    <w:p>
+      <w:pPr>
+        <w:pStyle w:val="Heading3"/>
+      </w:pPr>
+      <w:bookmarkStart w:id="0" w:name="_GoBack"/>
+      <w:bookmarkEnd w:id="0"/>
       <w:r>
         <w:t>User demand and benefits of your app</w:t>
       </w:r>
@@ -150,29 +273,8 @@
       </w:r>
     </w:p>
     <w:p>
-      <w:proofErr w:type="spellStart"/>
-      <w:r>
-        <w:t>Foodradar</w:t>
-      </w:r>
-      <w:proofErr w:type="spellEnd"/>
-      <w:r>
-        <w:t xml:space="preserve"> will make it easier for people to decide what to order when at a restaurant. Many people are indecisive when it comes to ordering food. </w:t>
-      </w:r>
-      <w:proofErr w:type="spellStart"/>
-      <w:r>
-        <w:t>Foodradar</w:t>
-      </w:r>
-      <w:proofErr w:type="spellEnd"/>
-      <w:r>
-        <w:t xml:space="preserve"> tries to make the most of your restaurant visit, enabling the user to choose their optimal dish. As </w:t>
-      </w:r>
-      <w:proofErr w:type="spellStart"/>
-      <w:r>
-        <w:t>foodradar</w:t>
-      </w:r>
-      <w:proofErr w:type="spellEnd"/>
-      <w:r>
-        <w:t xml:space="preserve"> has all this data on individual dishes it will also implement a search through these dishes. The user will be able to search for reviews on specific meals, E.g. if the user wants a Carbonara dish they can get the top rated Carbonara dishes near them.</w:t>
+      <w:r>
+        <w:t>Foodradar will make it easier for people to decide what to order when at a restaurant. Many people are indecisive when it comes to ordering food. Foodradar tries to make the most of your restaurant visit, enabling the user to choose their optimal dish. As foodradar has all this data on individual dishes it will also implement a search through these dishes. The user will be able to search for reviews on specific meals, E.g. if the user wants a Carbonara dish they can get the top rated Carbonara dishes near them.</w:t>
       </w:r>
     </w:p>
     <w:p>
@@ -345,15 +447,7 @@
         <w:t>to</w:t>
       </w:r>
       <w:r>
-        <w:t xml:space="preserve"> </w:t>
-      </w:r>
-      <w:proofErr w:type="spellStart"/>
-      <w:r>
-        <w:t>FoodRadar</w:t>
-      </w:r>
-      <w:proofErr w:type="spellEnd"/>
-      <w:r>
-        <w:t>. Unfortunately, it was shut down after just five months</w:t>
+        <w:t xml:space="preserve"> FoodRadar. Unfortunately, it was shut down after just five months</w:t>
       </w:r>
       <w:r>
         <w:rPr>
@@ -362,15 +456,7 @@
         <w:footnoteReference w:id="2"/>
       </w:r>
       <w:r>
-        <w:t xml:space="preserve">. The developer abandoned the project to work on other ideas, leaving behind </w:t>
-      </w:r>
-      <w:proofErr w:type="gramStart"/>
-      <w:r>
-        <w:t>a number of</w:t>
-      </w:r>
-      <w:proofErr w:type="gramEnd"/>
-      <w:r>
-        <w:t xml:space="preserve"> users. This project is an excellent case study, as we will be able to learn from both their successes and failures in terms of UI and other aspects.</w:t>
+        <w:t>. The developer abandoned the project to work on other ideas, leaving behind a number of users. This project is an excellent case study, as we will be able to learn from both their successes and failures in terms of UI and other aspects.</w:t>
       </w:r>
       <w:r>
         <w:t xml:space="preserve"> </w:t>
@@ -621,13 +707,8 @@
           </wp:anchor>
         </w:drawing>
       </w:r>
-      <w:proofErr w:type="spellStart"/>
-      <w:r>
-        <w:t>UserInteface</w:t>
-      </w:r>
-      <w:proofErr w:type="spellEnd"/>
-      <w:r>
-        <w:t>:</w:t>
+      <w:r>
+        <w:t>UserInteface:</w:t>
       </w:r>
     </w:p>
     <w:p>
@@ -911,24 +992,14 @@
                             <w:r>
                               <w:t xml:space="preserve">Figure </w:t>
                             </w:r>
-                            <w:r>
-                              <w:fldChar w:fldCharType="begin"/>
-                            </w:r>
-                            <w:r>
-                              <w:instrText xml:space="preserve"> SEQ Figure \* ARABIC </w:instrText>
-                            </w:r>
-                            <w:r>
-                              <w:fldChar w:fldCharType="separate"/>
-                            </w:r>
-                            <w:r>
-                              <w:rPr>
-                                <w:noProof/>
-                              </w:rPr>
-                              <w:t>1</w:t>
-                            </w:r>
-                            <w:r>
-                              <w:fldChar w:fldCharType="end"/>
-                            </w:r>
+                            <w:fldSimple w:instr=" SEQ Figure \* ARABIC ">
+                              <w:r>
+                                <w:rPr>
+                                  <w:noProof/>
+                                </w:rPr>
+                                <w:t>1</w:t>
+                              </w:r>
+                            </w:fldSimple>
                             <w:r>
                               <w:t>: TripAdvisor Home Page</w:t>
                             </w:r>
@@ -967,24 +1038,14 @@
                       <w:r>
                         <w:t xml:space="preserve">Figure </w:t>
                       </w:r>
-                      <w:r>
-                        <w:fldChar w:fldCharType="begin"/>
-                      </w:r>
-                      <w:r>
-                        <w:instrText xml:space="preserve"> SEQ Figure \* ARABIC </w:instrText>
-                      </w:r>
-                      <w:r>
-                        <w:fldChar w:fldCharType="separate"/>
-                      </w:r>
-                      <w:r>
-                        <w:rPr>
-                          <w:noProof/>
-                        </w:rPr>
-                        <w:t>1</w:t>
-                      </w:r>
-                      <w:r>
-                        <w:fldChar w:fldCharType="end"/>
-                      </w:r>
+                      <w:fldSimple w:instr=" SEQ Figure \* ARABIC ">
+                        <w:r>
+                          <w:rPr>
+                            <w:noProof/>
+                          </w:rPr>
+                          <w:t>1</w:t>
+                        </w:r>
+                      </w:fldSimple>
                       <w:r>
                         <w:t>: TripAdvisor Home Page</w:t>
                       </w:r>
@@ -1009,13 +1070,8 @@
         </w:rPr>
         <w:br/>
       </w:r>
-      <w:proofErr w:type="spellStart"/>
-      <w:r>
-        <w:t>TripAdvisor</w:t>
-      </w:r>
-      <w:proofErr w:type="spellEnd"/>
-      <w:r>
-        <w:t xml:space="preserve"> has a reliable and popular rating system </w:t>
+      <w:r>
+        <w:t xml:space="preserve">TripAdvisor has a reliable and popular rating system </w:t>
       </w:r>
       <w:r>
         <w:t xml:space="preserve">for restaurants. They are well established with a comprehensive database of restaurants. They have a wide range of filters, categories and dietary restrictions. </w:t>
@@ -1143,24 +1199,14 @@
                             <w:r>
                               <w:t xml:space="preserve">Figure </w:t>
                             </w:r>
-                            <w:r>
-                              <w:fldChar w:fldCharType="begin"/>
-                            </w:r>
-                            <w:r>
-                              <w:instrText xml:space="preserve"> SEQ Figure \* ARABIC </w:instrText>
-                            </w:r>
-                            <w:r>
-                              <w:fldChar w:fldCharType="separate"/>
-                            </w:r>
-                            <w:r>
-                              <w:rPr>
-                                <w:noProof/>
-                              </w:rPr>
-                              <w:t>2</w:t>
-                            </w:r>
-                            <w:r>
-                              <w:fldChar w:fldCharType="end"/>
-                            </w:r>
+                            <w:fldSimple w:instr=" SEQ Figure \* ARABIC ">
+                              <w:r>
+                                <w:rPr>
+                                  <w:noProof/>
+                                </w:rPr>
+                                <w:t>2</w:t>
+                              </w:r>
+                            </w:fldSimple>
                             <w:r>
                               <w:t>: Filters</w:t>
                             </w:r>
@@ -1198,24 +1244,14 @@
                       <w:r>
                         <w:t xml:space="preserve">Figure </w:t>
                       </w:r>
-                      <w:r>
-                        <w:fldChar w:fldCharType="begin"/>
-                      </w:r>
-                      <w:r>
-                        <w:instrText xml:space="preserve"> SEQ Figure \* ARABIC </w:instrText>
-                      </w:r>
-                      <w:r>
-                        <w:fldChar w:fldCharType="separate"/>
-                      </w:r>
-                      <w:r>
-                        <w:rPr>
-                          <w:noProof/>
-                        </w:rPr>
-                        <w:t>2</w:t>
-                      </w:r>
-                      <w:r>
-                        <w:fldChar w:fldCharType="end"/>
-                      </w:r>
+                      <w:fldSimple w:instr=" SEQ Figure \* ARABIC ">
+                        <w:r>
+                          <w:rPr>
+                            <w:noProof/>
+                          </w:rPr>
+                          <w:t>2</w:t>
+                        </w:r>
+                      </w:fldSimple>
                       <w:r>
                         <w:t>: Filters</w:t>
                       </w:r>
@@ -1288,24 +1324,14 @@
                             <w:r>
                               <w:t xml:space="preserve">Figure </w:t>
                             </w:r>
-                            <w:r>
-                              <w:fldChar w:fldCharType="begin"/>
-                            </w:r>
-                            <w:r>
-                              <w:instrText xml:space="preserve"> SEQ Figure \* ARABIC </w:instrText>
-                            </w:r>
-                            <w:r>
-                              <w:fldChar w:fldCharType="separate"/>
-                            </w:r>
-                            <w:r>
-                              <w:rPr>
-                                <w:noProof/>
-                              </w:rPr>
-                              <w:t>5</w:t>
-                            </w:r>
-                            <w:r>
-                              <w:fldChar w:fldCharType="end"/>
-                            </w:r>
+                            <w:fldSimple w:instr=" SEQ Figure \* ARABIC ">
+                              <w:r>
+                                <w:rPr>
+                                  <w:noProof/>
+                                </w:rPr>
+                                <w:t>5</w:t>
+                              </w:r>
+                            </w:fldSimple>
                             <w:r>
                               <w:t>: Reviews</w:t>
                             </w:r>
@@ -1343,24 +1369,14 @@
                       <w:r>
                         <w:t xml:space="preserve">Figure </w:t>
                       </w:r>
-                      <w:r>
-                        <w:fldChar w:fldCharType="begin"/>
-                      </w:r>
-                      <w:r>
-                        <w:instrText xml:space="preserve"> SEQ Figure \* ARABIC </w:instrText>
-                      </w:r>
-                      <w:r>
-                        <w:fldChar w:fldCharType="separate"/>
-                      </w:r>
-                      <w:r>
-                        <w:rPr>
-                          <w:noProof/>
-                        </w:rPr>
-                        <w:t>5</w:t>
-                      </w:r>
-                      <w:r>
-                        <w:fldChar w:fldCharType="end"/>
-                      </w:r>
+                      <w:fldSimple w:instr=" SEQ Figure \* ARABIC ">
+                        <w:r>
+                          <w:rPr>
+                            <w:noProof/>
+                          </w:rPr>
+                          <w:t>5</w:t>
+                        </w:r>
+                      </w:fldSimple>
                       <w:r>
                         <w:t>: Reviews</w:t>
                       </w:r>
@@ -1425,24 +1441,14 @@
                             <w:r>
                               <w:t xml:space="preserve">Figure </w:t>
                             </w:r>
-                            <w:r>
-                              <w:fldChar w:fldCharType="begin"/>
-                            </w:r>
-                            <w:r>
-                              <w:instrText xml:space="preserve"> SEQ Figure \* ARABIC </w:instrText>
-                            </w:r>
-                            <w:r>
-                              <w:fldChar w:fldCharType="separate"/>
-                            </w:r>
-                            <w:r>
-                              <w:rPr>
-                                <w:noProof/>
-                              </w:rPr>
-                              <w:t>4</w:t>
-                            </w:r>
-                            <w:r>
-                              <w:fldChar w:fldCharType="end"/>
-                            </w:r>
+                            <w:fldSimple w:instr=" SEQ Figure \* ARABIC ">
+                              <w:r>
+                                <w:rPr>
+                                  <w:noProof/>
+                                </w:rPr>
+                                <w:t>4</w:t>
+                              </w:r>
+                            </w:fldSimple>
                             <w:r>
                               <w:t>: Search</w:t>
                             </w:r>
@@ -1480,24 +1486,14 @@
                       <w:r>
                         <w:t xml:space="preserve">Figure </w:t>
                       </w:r>
-                      <w:r>
-                        <w:fldChar w:fldCharType="begin"/>
-                      </w:r>
-                      <w:r>
-                        <w:instrText xml:space="preserve"> SEQ Figure \* ARABIC </w:instrText>
-                      </w:r>
-                      <w:r>
-                        <w:fldChar w:fldCharType="separate"/>
-                      </w:r>
-                      <w:r>
-                        <w:rPr>
-                          <w:noProof/>
-                        </w:rPr>
-                        <w:t>4</w:t>
-                      </w:r>
-                      <w:r>
-                        <w:fldChar w:fldCharType="end"/>
-                      </w:r>
+                      <w:fldSimple w:instr=" SEQ Figure \* ARABIC ">
+                        <w:r>
+                          <w:rPr>
+                            <w:noProof/>
+                          </w:rPr>
+                          <w:t>4</w:t>
+                        </w:r>
+                      </w:fldSimple>
                       <w:r>
                         <w:t>: Search</w:t>
                       </w:r>
@@ -1570,24 +1566,14 @@
                             <w:r>
                               <w:t xml:space="preserve">Figure </w:t>
                             </w:r>
-                            <w:r>
-                              <w:fldChar w:fldCharType="begin"/>
-                            </w:r>
-                            <w:r>
-                              <w:instrText xml:space="preserve"> SEQ Figure \* ARABIC </w:instrText>
-                            </w:r>
-                            <w:r>
-                              <w:fldChar w:fldCharType="separate"/>
-                            </w:r>
-                            <w:r>
-                              <w:rPr>
-                                <w:noProof/>
-                              </w:rPr>
-                              <w:t>3</w:t>
-                            </w:r>
-                            <w:r>
-                              <w:fldChar w:fldCharType="end"/>
-                            </w:r>
+                            <w:fldSimple w:instr=" SEQ Figure \* ARABIC ">
+                              <w:r>
+                                <w:rPr>
+                                  <w:noProof/>
+                                </w:rPr>
+                                <w:t>3</w:t>
+                              </w:r>
+                            </w:fldSimple>
                             <w:r>
                               <w:t>: Map</w:t>
                             </w:r>
@@ -1625,24 +1611,14 @@
                       <w:r>
                         <w:t xml:space="preserve">Figure </w:t>
                       </w:r>
-                      <w:r>
-                        <w:fldChar w:fldCharType="begin"/>
-                      </w:r>
-                      <w:r>
-                        <w:instrText xml:space="preserve"> SEQ Figure \* ARABIC </w:instrText>
-                      </w:r>
-                      <w:r>
-                        <w:fldChar w:fldCharType="separate"/>
-                      </w:r>
-                      <w:r>
-                        <w:rPr>
-                          <w:noProof/>
-                        </w:rPr>
-                        <w:t>3</w:t>
-                      </w:r>
-                      <w:r>
-                        <w:fldChar w:fldCharType="end"/>
-                      </w:r>
+                      <w:fldSimple w:instr=" SEQ Figure \* ARABIC ">
+                        <w:r>
+                          <w:rPr>
+                            <w:noProof/>
+                          </w:rPr>
+                          <w:t>3</w:t>
+                        </w:r>
+                      </w:fldSimple>
                       <w:r>
                         <w:t>: Map</w:t>
                       </w:r>
@@ -2011,27 +1987,17 @@
       <w:r>
         <w:t xml:space="preserve">ripAdvisor allows the user to search through the reviews, which </w:t>
       </w:r>
-      <w:proofErr w:type="spellStart"/>
       <w:r>
         <w:t>FoodRadar</w:t>
       </w:r>
-      <w:proofErr w:type="spellEnd"/>
-      <w:r>
-        <w:t xml:space="preserve"> will also implement. What </w:t>
-      </w:r>
-      <w:proofErr w:type="spellStart"/>
-      <w:r>
-        <w:t>Food</w:t>
+      <w:r>
+        <w:t xml:space="preserve"> will also implement. What Food</w:t>
       </w:r>
       <w:r>
         <w:t>R</w:t>
       </w:r>
       <w:r>
-        <w:t>adar</w:t>
-      </w:r>
-      <w:proofErr w:type="spellEnd"/>
-      <w:r>
-        <w:t xml:space="preserve"> will hold above TripAdvisor is the ability to read reviews and ratings for individual dishes.</w:t>
+        <w:t>adar will hold above TripAdvisor is the ability to read reviews and ratings for individual dishes.</w:t>
       </w:r>
     </w:p>
     <w:p>
@@ -2088,8 +2054,6 @@
         </w:rPr>
         <w:t xml:space="preserve">User Interface: </w:t>
       </w:r>
-      <w:bookmarkStart w:id="0" w:name="_GoBack"/>
-      <w:bookmarkEnd w:id="0"/>
     </w:p>
     <w:p>
       <w:pPr>
@@ -2192,15 +2156,7 @@
     </w:p>
     <w:p>
       <w:r>
-        <w:t xml:space="preserve">Without </w:t>
-      </w:r>
-      <w:proofErr w:type="spellStart"/>
-      <w:r>
-        <w:t>FoodRadar</w:t>
-      </w:r>
-      <w:proofErr w:type="spellEnd"/>
-      <w:r>
-        <w:t>:</w:t>
+        <w:t>Without FoodRadar:</w:t>
       </w:r>
     </w:p>
     <w:p>
@@ -2260,15 +2216,7 @@
     </w:p>
     <w:p>
       <w:r>
-        <w:t xml:space="preserve">With </w:t>
-      </w:r>
-      <w:proofErr w:type="spellStart"/>
-      <w:r>
-        <w:t>FoodRadar</w:t>
-      </w:r>
-      <w:proofErr w:type="spellEnd"/>
-      <w:r>
-        <w:t>:</w:t>
+        <w:t>With FoodRadar:</w:t>
       </w:r>
     </w:p>
     <w:p>
@@ -2341,15 +2289,7 @@
     </w:p>
     <w:p>
       <w:r>
-        <w:t xml:space="preserve">Without </w:t>
-      </w:r>
-      <w:proofErr w:type="spellStart"/>
-      <w:r>
-        <w:t>FoodRadar</w:t>
-      </w:r>
-      <w:proofErr w:type="spellEnd"/>
-      <w:r>
-        <w:t>:</w:t>
+        <w:t>Without FoodRadar:</w:t>
       </w:r>
     </w:p>
     <w:p>
@@ -2409,15 +2349,7 @@
     </w:p>
     <w:p>
       <w:r>
-        <w:t xml:space="preserve">With </w:t>
-      </w:r>
-      <w:proofErr w:type="spellStart"/>
-      <w:r>
-        <w:t>FoodRadar</w:t>
-      </w:r>
-      <w:proofErr w:type="spellEnd"/>
-      <w:r>
-        <w:t>:</w:t>
+        <w:t>With FoodRadar:</w:t>
       </w:r>
     </w:p>
     <w:p>
@@ -2833,6 +2765,119 @@
 <file path=word/numbering.xml><?xml version="1.0" encoding="utf-8"?>
 <w:numbering xmlns:wpc="http://schemas.microsoft.com/office/word/2010/wordprocessingCanvas" xmlns:cx="http://schemas.microsoft.com/office/drawing/2014/chartex" xmlns:cx1="http://schemas.microsoft.com/office/drawing/2015/9/8/chartex" xmlns:cx2="http://schemas.microsoft.com/office/drawing/2015/10/21/chartex" xmlns:cx3="http://schemas.microsoft.com/office/drawing/2016/5/9/chartex" xmlns:cx4="http://schemas.microsoft.com/office/drawing/2016/5/10/chartex" xmlns:cx5="http://schemas.microsoft.com/office/drawing/2016/5/11/chartex" xmlns:cx6="http://schemas.microsoft.com/office/drawing/2016/5/12/chartex" xmlns:cx7="http://schemas.microsoft.com/office/drawing/2016/5/13/chartex" xmlns:cx8="http://schemas.microsoft.com/office/drawing/2016/5/14/chartex" xmlns:mc="http://schemas.openxmlformats.org/markup-compatibility/2006" xmlns:aink="http://schemas.microsoft.com/office/drawing/2016/ink" xmlns:am3d="http://schemas.microsoft.com/office/drawing/2017/model3d" xmlns:o="urn:schemas-microsoft-com:office:office" xmlns:r="http://schemas.openxmlformats.org/officeDocument/2006/relationships" xmlns:m="http://schemas.openxmlformats.org/officeDocument/2006/math" xmlns:v="urn:schemas-microsoft-com:vml" xmlns:wp14="http://schemas.microsoft.com/office/word/2010/wordprocessingDrawing" xmlns:wp="http://schemas.openxmlformats.org/drawingml/2006/wordprocessingDrawing" xmlns:w10="urn:schemas-microsoft-com:office:word" xmlns:w="http://schemas.openxmlformats.org/wordprocessingml/2006/main" xmlns:w14="http://schemas.microsoft.com/office/word/2010/wordml" xmlns:w15="http://schemas.microsoft.com/office/word/2012/wordml" xmlns:w16cid="http://schemas.microsoft.com/office/word/2016/wordml/cid" xmlns:w16se="http://schemas.microsoft.com/office/word/2015/wordml/symex" xmlns:wpg="http://schemas.microsoft.com/office/word/2010/wordprocessingGroup" xmlns:wpi="http://schemas.microsoft.com/office/word/2010/wordprocessingInk" xmlns:wne="http://schemas.microsoft.com/office/word/2006/wordml" xmlns:wps="http://schemas.microsoft.com/office/word/2010/wordprocessingShape" mc:Ignorable="w14 w15 w16se w16cid wp14">
   <w:abstractNum w:abstractNumId="0" w15:restartNumberingAfterBreak="0">
+    <w:nsid w:val="06C55E81"/>
+    <w:multiLevelType w:val="hybridMultilevel"/>
+    <w:tmpl w:val="8E802C1A"/>
+    <w:lvl w:ilvl="0" w:tplc="0C090001">
+      <w:start w:val="1"/>
+      <w:numFmt w:val="bullet"/>
+      <w:lvlText w:val=""/>
+      <w:lvlJc w:val="left"/>
+      <w:pPr>
+        <w:ind w:left="720" w:hanging="360"/>
+      </w:pPr>
+      <w:rPr>
+        <w:rFonts w:ascii="Symbol" w:hAnsi="Symbol" w:hint="default"/>
+      </w:rPr>
+    </w:lvl>
+    <w:lvl w:ilvl="1" w:tplc="0C090003" w:tentative="1">
+      <w:start w:val="1"/>
+      <w:numFmt w:val="bullet"/>
+      <w:lvlText w:val="o"/>
+      <w:lvlJc w:val="left"/>
+      <w:pPr>
+        <w:ind w:left="1440" w:hanging="360"/>
+      </w:pPr>
+      <w:rPr>
+        <w:rFonts w:ascii="Courier New" w:hAnsi="Courier New" w:cs="Courier New" w:hint="default"/>
+      </w:rPr>
+    </w:lvl>
+    <w:lvl w:ilvl="2" w:tplc="0C090005" w:tentative="1">
+      <w:start w:val="1"/>
+      <w:numFmt w:val="bullet"/>
+      <w:lvlText w:val=""/>
+      <w:lvlJc w:val="left"/>
+      <w:pPr>
+        <w:ind w:left="2160" w:hanging="360"/>
+      </w:pPr>
+      <w:rPr>
+        <w:rFonts w:ascii="Wingdings" w:hAnsi="Wingdings" w:hint="default"/>
+      </w:rPr>
+    </w:lvl>
+    <w:lvl w:ilvl="3" w:tplc="0C090001" w:tentative="1">
+      <w:start w:val="1"/>
+      <w:numFmt w:val="bullet"/>
+      <w:lvlText w:val=""/>
+      <w:lvlJc w:val="left"/>
+      <w:pPr>
+        <w:ind w:left="2880" w:hanging="360"/>
+      </w:pPr>
+      <w:rPr>
+        <w:rFonts w:ascii="Symbol" w:hAnsi="Symbol" w:hint="default"/>
+      </w:rPr>
+    </w:lvl>
+    <w:lvl w:ilvl="4" w:tplc="0C090003" w:tentative="1">
+      <w:start w:val="1"/>
+      <w:numFmt w:val="bullet"/>
+      <w:lvlText w:val="o"/>
+      <w:lvlJc w:val="left"/>
+      <w:pPr>
+        <w:ind w:left="3600" w:hanging="360"/>
+      </w:pPr>
+      <w:rPr>
+        <w:rFonts w:ascii="Courier New" w:hAnsi="Courier New" w:cs="Courier New" w:hint="default"/>
+      </w:rPr>
+    </w:lvl>
+    <w:lvl w:ilvl="5" w:tplc="0C090005" w:tentative="1">
+      <w:start w:val="1"/>
+      <w:numFmt w:val="bullet"/>
+      <w:lvlText w:val=""/>
+      <w:lvlJc w:val="left"/>
+      <w:pPr>
+        <w:ind w:left="4320" w:hanging="360"/>
+      </w:pPr>
+      <w:rPr>
+        <w:rFonts w:ascii="Wingdings" w:hAnsi="Wingdings" w:hint="default"/>
+      </w:rPr>
+    </w:lvl>
+    <w:lvl w:ilvl="6" w:tplc="0C090001" w:tentative="1">
+      <w:start w:val="1"/>
+      <w:numFmt w:val="bullet"/>
+      <w:lvlText w:val=""/>
+      <w:lvlJc w:val="left"/>
+      <w:pPr>
+        <w:ind w:left="5040" w:hanging="360"/>
+      </w:pPr>
+      <w:rPr>
+        <w:rFonts w:ascii="Symbol" w:hAnsi="Symbol" w:hint="default"/>
+      </w:rPr>
+    </w:lvl>
+    <w:lvl w:ilvl="7" w:tplc="0C090003" w:tentative="1">
+      <w:start w:val="1"/>
+      <w:numFmt w:val="bullet"/>
+      <w:lvlText w:val="o"/>
+      <w:lvlJc w:val="left"/>
+      <w:pPr>
+        <w:ind w:left="5760" w:hanging="360"/>
+      </w:pPr>
+      <w:rPr>
+        <w:rFonts w:ascii="Courier New" w:hAnsi="Courier New" w:cs="Courier New" w:hint="default"/>
+      </w:rPr>
+    </w:lvl>
+    <w:lvl w:ilvl="8" w:tplc="0C090005" w:tentative="1">
+      <w:start w:val="1"/>
+      <w:numFmt w:val="bullet"/>
+      <w:lvlText w:val=""/>
+      <w:lvlJc w:val="left"/>
+      <w:pPr>
+        <w:ind w:left="6480" w:hanging="360"/>
+      </w:pPr>
+      <w:rPr>
+        <w:rFonts w:ascii="Wingdings" w:hAnsi="Wingdings" w:hint="default"/>
+      </w:rPr>
+    </w:lvl>
+  </w:abstractNum>
+  <w:abstractNum w:abstractNumId="1" w15:restartNumberingAfterBreak="0">
     <w:nsid w:val="0C850E29"/>
     <w:multiLevelType w:val="hybridMultilevel"/>
     <w:tmpl w:val="CADABDD2"/>
@@ -2945,7 +2990,7 @@
       </w:rPr>
     </w:lvl>
   </w:abstractNum>
-  <w:abstractNum w:abstractNumId="1" w15:restartNumberingAfterBreak="0">
+  <w:abstractNum w:abstractNumId="2" w15:restartNumberingAfterBreak="0">
     <w:nsid w:val="2032658D"/>
     <w:multiLevelType w:val="hybridMultilevel"/>
     <w:tmpl w:val="8188DE62"/>
@@ -3058,7 +3103,7 @@
       </w:rPr>
     </w:lvl>
   </w:abstractNum>
-  <w:abstractNum w:abstractNumId="2" w15:restartNumberingAfterBreak="0">
+  <w:abstractNum w:abstractNumId="3" w15:restartNumberingAfterBreak="0">
     <w:nsid w:val="21C839DD"/>
     <w:multiLevelType w:val="hybridMultilevel"/>
     <w:tmpl w:val="8586EC36"/>
@@ -3170,7 +3215,7 @@
       </w:rPr>
     </w:lvl>
   </w:abstractNum>
-  <w:abstractNum w:abstractNumId="3" w15:restartNumberingAfterBreak="0">
+  <w:abstractNum w:abstractNumId="4" w15:restartNumberingAfterBreak="0">
     <w:nsid w:val="2FCE3500"/>
     <w:multiLevelType w:val="hybridMultilevel"/>
     <w:tmpl w:val="F7AE85B4"/>
@@ -3283,7 +3328,233 @@
       </w:rPr>
     </w:lvl>
   </w:abstractNum>
-  <w:abstractNum w:abstractNumId="4" w15:restartNumberingAfterBreak="0">
+  <w:abstractNum w:abstractNumId="5" w15:restartNumberingAfterBreak="0">
+    <w:nsid w:val="34C9330B"/>
+    <w:multiLevelType w:val="hybridMultilevel"/>
+    <w:tmpl w:val="DB8C2D04"/>
+    <w:lvl w:ilvl="0" w:tplc="0C090001">
+      <w:start w:val="1"/>
+      <w:numFmt w:val="bullet"/>
+      <w:lvlText w:val=""/>
+      <w:lvlJc w:val="left"/>
+      <w:pPr>
+        <w:ind w:left="720" w:hanging="360"/>
+      </w:pPr>
+      <w:rPr>
+        <w:rFonts w:ascii="Symbol" w:hAnsi="Symbol" w:hint="default"/>
+      </w:rPr>
+    </w:lvl>
+    <w:lvl w:ilvl="1" w:tplc="0C090003" w:tentative="1">
+      <w:start w:val="1"/>
+      <w:numFmt w:val="bullet"/>
+      <w:lvlText w:val="o"/>
+      <w:lvlJc w:val="left"/>
+      <w:pPr>
+        <w:ind w:left="1440" w:hanging="360"/>
+      </w:pPr>
+      <w:rPr>
+        <w:rFonts w:ascii="Courier New" w:hAnsi="Courier New" w:cs="Courier New" w:hint="default"/>
+      </w:rPr>
+    </w:lvl>
+    <w:lvl w:ilvl="2" w:tplc="0C090005" w:tentative="1">
+      <w:start w:val="1"/>
+      <w:numFmt w:val="bullet"/>
+      <w:lvlText w:val=""/>
+      <w:lvlJc w:val="left"/>
+      <w:pPr>
+        <w:ind w:left="2160" w:hanging="360"/>
+      </w:pPr>
+      <w:rPr>
+        <w:rFonts w:ascii="Wingdings" w:hAnsi="Wingdings" w:hint="default"/>
+      </w:rPr>
+    </w:lvl>
+    <w:lvl w:ilvl="3" w:tplc="0C090001" w:tentative="1">
+      <w:start w:val="1"/>
+      <w:numFmt w:val="bullet"/>
+      <w:lvlText w:val=""/>
+      <w:lvlJc w:val="left"/>
+      <w:pPr>
+        <w:ind w:left="2880" w:hanging="360"/>
+      </w:pPr>
+      <w:rPr>
+        <w:rFonts w:ascii="Symbol" w:hAnsi="Symbol" w:hint="default"/>
+      </w:rPr>
+    </w:lvl>
+    <w:lvl w:ilvl="4" w:tplc="0C090003" w:tentative="1">
+      <w:start w:val="1"/>
+      <w:numFmt w:val="bullet"/>
+      <w:lvlText w:val="o"/>
+      <w:lvlJc w:val="left"/>
+      <w:pPr>
+        <w:ind w:left="3600" w:hanging="360"/>
+      </w:pPr>
+      <w:rPr>
+        <w:rFonts w:ascii="Courier New" w:hAnsi="Courier New" w:cs="Courier New" w:hint="default"/>
+      </w:rPr>
+    </w:lvl>
+    <w:lvl w:ilvl="5" w:tplc="0C090005" w:tentative="1">
+      <w:start w:val="1"/>
+      <w:numFmt w:val="bullet"/>
+      <w:lvlText w:val=""/>
+      <w:lvlJc w:val="left"/>
+      <w:pPr>
+        <w:ind w:left="4320" w:hanging="360"/>
+      </w:pPr>
+      <w:rPr>
+        <w:rFonts w:ascii="Wingdings" w:hAnsi="Wingdings" w:hint="default"/>
+      </w:rPr>
+    </w:lvl>
+    <w:lvl w:ilvl="6" w:tplc="0C090001" w:tentative="1">
+      <w:start w:val="1"/>
+      <w:numFmt w:val="bullet"/>
+      <w:lvlText w:val=""/>
+      <w:lvlJc w:val="left"/>
+      <w:pPr>
+        <w:ind w:left="5040" w:hanging="360"/>
+      </w:pPr>
+      <w:rPr>
+        <w:rFonts w:ascii="Symbol" w:hAnsi="Symbol" w:hint="default"/>
+      </w:rPr>
+    </w:lvl>
+    <w:lvl w:ilvl="7" w:tplc="0C090003" w:tentative="1">
+      <w:start w:val="1"/>
+      <w:numFmt w:val="bullet"/>
+      <w:lvlText w:val="o"/>
+      <w:lvlJc w:val="left"/>
+      <w:pPr>
+        <w:ind w:left="5760" w:hanging="360"/>
+      </w:pPr>
+      <w:rPr>
+        <w:rFonts w:ascii="Courier New" w:hAnsi="Courier New" w:cs="Courier New" w:hint="default"/>
+      </w:rPr>
+    </w:lvl>
+    <w:lvl w:ilvl="8" w:tplc="0C090005" w:tentative="1">
+      <w:start w:val="1"/>
+      <w:numFmt w:val="bullet"/>
+      <w:lvlText w:val=""/>
+      <w:lvlJc w:val="left"/>
+      <w:pPr>
+        <w:ind w:left="6480" w:hanging="360"/>
+      </w:pPr>
+      <w:rPr>
+        <w:rFonts w:ascii="Wingdings" w:hAnsi="Wingdings" w:hint="default"/>
+      </w:rPr>
+    </w:lvl>
+  </w:abstractNum>
+  <w:abstractNum w:abstractNumId="6" w15:restartNumberingAfterBreak="0">
+    <w:nsid w:val="353F645C"/>
+    <w:multiLevelType w:val="hybridMultilevel"/>
+    <w:tmpl w:val="D7A8C00E"/>
+    <w:lvl w:ilvl="0" w:tplc="0C090001">
+      <w:start w:val="1"/>
+      <w:numFmt w:val="bullet"/>
+      <w:lvlText w:val=""/>
+      <w:lvlJc w:val="left"/>
+      <w:pPr>
+        <w:ind w:left="720" w:hanging="360"/>
+      </w:pPr>
+      <w:rPr>
+        <w:rFonts w:ascii="Symbol" w:hAnsi="Symbol" w:hint="default"/>
+      </w:rPr>
+    </w:lvl>
+    <w:lvl w:ilvl="1" w:tplc="0C090003" w:tentative="1">
+      <w:start w:val="1"/>
+      <w:numFmt w:val="bullet"/>
+      <w:lvlText w:val="o"/>
+      <w:lvlJc w:val="left"/>
+      <w:pPr>
+        <w:ind w:left="1440" w:hanging="360"/>
+      </w:pPr>
+      <w:rPr>
+        <w:rFonts w:ascii="Courier New" w:hAnsi="Courier New" w:cs="Courier New" w:hint="default"/>
+      </w:rPr>
+    </w:lvl>
+    <w:lvl w:ilvl="2" w:tplc="0C090005" w:tentative="1">
+      <w:start w:val="1"/>
+      <w:numFmt w:val="bullet"/>
+      <w:lvlText w:val=""/>
+      <w:lvlJc w:val="left"/>
+      <w:pPr>
+        <w:ind w:left="2160" w:hanging="360"/>
+      </w:pPr>
+      <w:rPr>
+        <w:rFonts w:ascii="Wingdings" w:hAnsi="Wingdings" w:hint="default"/>
+      </w:rPr>
+    </w:lvl>
+    <w:lvl w:ilvl="3" w:tplc="0C090001" w:tentative="1">
+      <w:start w:val="1"/>
+      <w:numFmt w:val="bullet"/>
+      <w:lvlText w:val=""/>
+      <w:lvlJc w:val="left"/>
+      <w:pPr>
+        <w:ind w:left="2880" w:hanging="360"/>
+      </w:pPr>
+      <w:rPr>
+        <w:rFonts w:ascii="Symbol" w:hAnsi="Symbol" w:hint="default"/>
+      </w:rPr>
+    </w:lvl>
+    <w:lvl w:ilvl="4" w:tplc="0C090003" w:tentative="1">
+      <w:start w:val="1"/>
+      <w:numFmt w:val="bullet"/>
+      <w:lvlText w:val="o"/>
+      <w:lvlJc w:val="left"/>
+      <w:pPr>
+        <w:ind w:left="3600" w:hanging="360"/>
+      </w:pPr>
+      <w:rPr>
+        <w:rFonts w:ascii="Courier New" w:hAnsi="Courier New" w:cs="Courier New" w:hint="default"/>
+      </w:rPr>
+    </w:lvl>
+    <w:lvl w:ilvl="5" w:tplc="0C090005" w:tentative="1">
+      <w:start w:val="1"/>
+      <w:numFmt w:val="bullet"/>
+      <w:lvlText w:val=""/>
+      <w:lvlJc w:val="left"/>
+      <w:pPr>
+        <w:ind w:left="4320" w:hanging="360"/>
+      </w:pPr>
+      <w:rPr>
+        <w:rFonts w:ascii="Wingdings" w:hAnsi="Wingdings" w:hint="default"/>
+      </w:rPr>
+    </w:lvl>
+    <w:lvl w:ilvl="6" w:tplc="0C090001" w:tentative="1">
+      <w:start w:val="1"/>
+      <w:numFmt w:val="bullet"/>
+      <w:lvlText w:val=""/>
+      <w:lvlJc w:val="left"/>
+      <w:pPr>
+        <w:ind w:left="5040" w:hanging="360"/>
+      </w:pPr>
+      <w:rPr>
+        <w:rFonts w:ascii="Symbol" w:hAnsi="Symbol" w:hint="default"/>
+      </w:rPr>
+    </w:lvl>
+    <w:lvl w:ilvl="7" w:tplc="0C090003" w:tentative="1">
+      <w:start w:val="1"/>
+      <w:numFmt w:val="bullet"/>
+      <w:lvlText w:val="o"/>
+      <w:lvlJc w:val="left"/>
+      <w:pPr>
+        <w:ind w:left="5760" w:hanging="360"/>
+      </w:pPr>
+      <w:rPr>
+        <w:rFonts w:ascii="Courier New" w:hAnsi="Courier New" w:cs="Courier New" w:hint="default"/>
+      </w:rPr>
+    </w:lvl>
+    <w:lvl w:ilvl="8" w:tplc="0C090005" w:tentative="1">
+      <w:start w:val="1"/>
+      <w:numFmt w:val="bullet"/>
+      <w:lvlText w:val=""/>
+      <w:lvlJc w:val="left"/>
+      <w:pPr>
+        <w:ind w:left="6480" w:hanging="360"/>
+      </w:pPr>
+      <w:rPr>
+        <w:rFonts w:ascii="Wingdings" w:hAnsi="Wingdings" w:hint="default"/>
+      </w:rPr>
+    </w:lvl>
+  </w:abstractNum>
+  <w:abstractNum w:abstractNumId="7" w15:restartNumberingAfterBreak="0">
     <w:nsid w:val="47FB2ABB"/>
     <w:multiLevelType w:val="hybridMultilevel"/>
     <w:tmpl w:val="195663F4"/>
@@ -3396,7 +3667,7 @@
       </w:rPr>
     </w:lvl>
   </w:abstractNum>
-  <w:abstractNum w:abstractNumId="5" w15:restartNumberingAfterBreak="0">
+  <w:abstractNum w:abstractNumId="8" w15:restartNumberingAfterBreak="0">
     <w:nsid w:val="660D3DDD"/>
     <w:multiLevelType w:val="hybridMultilevel"/>
     <w:tmpl w:val="32D44FDE"/>
@@ -3508,7 +3779,7 @@
       </w:rPr>
     </w:lvl>
   </w:abstractNum>
-  <w:abstractNum w:abstractNumId="6" w15:restartNumberingAfterBreak="0">
+  <w:abstractNum w:abstractNumId="9" w15:restartNumberingAfterBreak="0">
     <w:nsid w:val="7BD5618D"/>
     <w:multiLevelType w:val="hybridMultilevel"/>
     <w:tmpl w:val="D520CB78"/>
@@ -3621,25 +3892,34 @@
     </w:lvl>
   </w:abstractNum>
   <w:num w:numId="1">
-    <w:abstractNumId w:val="6"/>
+    <w:abstractNumId w:val="9"/>
   </w:num>
   <w:num w:numId="2">
+    <w:abstractNumId w:val="3"/>
+  </w:num>
+  <w:num w:numId="3">
+    <w:abstractNumId w:val="8"/>
+  </w:num>
+  <w:num w:numId="4">
     <w:abstractNumId w:val="2"/>
   </w:num>
-  <w:num w:numId="3">
+  <w:num w:numId="5">
+    <w:abstractNumId w:val="4"/>
+  </w:num>
+  <w:num w:numId="6">
+    <w:abstractNumId w:val="1"/>
+  </w:num>
+  <w:num w:numId="7">
+    <w:abstractNumId w:val="7"/>
+  </w:num>
+  <w:num w:numId="8">
+    <w:abstractNumId w:val="0"/>
+  </w:num>
+  <w:num w:numId="9">
     <w:abstractNumId w:val="5"/>
   </w:num>
-  <w:num w:numId="4">
-    <w:abstractNumId w:val="1"/>
-  </w:num>
-  <w:num w:numId="5">
-    <w:abstractNumId w:val="3"/>
-  </w:num>
-  <w:num w:numId="6">
-    <w:abstractNumId w:val="0"/>
-  </w:num>
-  <w:num w:numId="7">
-    <w:abstractNumId w:val="4"/>
+  <w:num w:numId="10">
+    <w:abstractNumId w:val="6"/>
   </w:num>
 </w:numbering>
 </file>
@@ -4603,7 +4883,7 @@
 </file>
 
 <file path=customXml/itemProps1.xml><?xml version="1.0" encoding="utf-8"?>
-<ds:datastoreItem xmlns:ds="http://schemas.openxmlformats.org/officeDocument/2006/customXml" ds:itemID="{A0E15C22-90E4-4D96-8F90-4D1439F91BCE}">
+<ds:datastoreItem xmlns:ds="http://schemas.openxmlformats.org/officeDocument/2006/customXml" ds:itemID="{52824BCB-FED3-49E7-A6AA-D95FB9EF49C8}">
   <ds:schemaRefs>
     <ds:schemaRef ds:uri="http://schemas.openxmlformats.org/officeDocument/2006/bibliography"/>
   </ds:schemaRefs>

</xml_diff>

<commit_message>
Added Coversheet, Completed Task 1 - Executive Summary
</commit_message>
<xml_diff>
--- a/Assignment 1/Assignment-1-Design-of-Mobile-App.docx
+++ b/Assignment 1/Assignment-1-Design-of-Mobile-App.docx
@@ -4,39 +4,1425 @@
   <w:body>
     <w:p>
       <w:pPr>
-        <w:pStyle w:val="Title"/>
-      </w:pPr>
-      <w:r>
-        <w:t>App Design</w:t>
-      </w:r>
-    </w:p>
-    <w:p/>
+        <w:spacing w:before="63" w:line="240" w:lineRule="auto"/>
+        <w:ind w:left="2645" w:right="2530" w:firstLine="1"/>
+        <w:jc w:val="center"/>
+        <w:rPr>
+          <w:rFonts w:ascii="Arial"/>
+          <w:b/>
+          <w:sz w:val="24"/>
+        </w:rPr>
+      </w:pPr>
+    </w:p>
+    <w:p>
+      <w:pPr>
+        <w:spacing w:before="63" w:line="240" w:lineRule="auto"/>
+        <w:ind w:left="2645" w:right="2530" w:firstLine="1"/>
+        <w:jc w:val="center"/>
+        <w:rPr>
+          <w:rFonts w:ascii="Arial"/>
+          <w:b/>
+          <w:sz w:val="20"/>
+        </w:rPr>
+      </w:pPr>
+      <w:r>
+        <w:rPr>
+          <w:noProof/>
+        </w:rPr>
+        <w:drawing>
+          <wp:anchor distT="0" distB="0" distL="0" distR="0" simplePos="0" relativeHeight="251676672" behindDoc="0" locked="0" layoutInCell="1" allowOverlap="1" wp14:anchorId="087B3554" wp14:editId="79B99EEB">
+            <wp:simplePos x="0" y="0"/>
+            <wp:positionH relativeFrom="page">
+              <wp:posOffset>1158239</wp:posOffset>
+            </wp:positionH>
+            <wp:positionV relativeFrom="paragraph">
+              <wp:posOffset>43889</wp:posOffset>
+            </wp:positionV>
+            <wp:extent cx="420370" cy="420370"/>
+            <wp:effectExtent l="0" t="0" r="0" b="0"/>
+            <wp:wrapNone/>
+            <wp:docPr id="12" name="image1.png"/>
+            <wp:cNvGraphicFramePr>
+              <a:graphicFrameLocks xmlns:a="http://schemas.openxmlformats.org/drawingml/2006/main" noChangeAspect="1"/>
+            </wp:cNvGraphicFramePr>
+            <a:graphic xmlns:a="http://schemas.openxmlformats.org/drawingml/2006/main">
+              <a:graphicData uri="http://schemas.openxmlformats.org/drawingml/2006/picture">
+                <pic:pic xmlns:pic="http://schemas.openxmlformats.org/drawingml/2006/picture">
+                  <pic:nvPicPr>
+                    <pic:cNvPr id="2" name="image1.png"/>
+                    <pic:cNvPicPr/>
+                  </pic:nvPicPr>
+                  <pic:blipFill>
+                    <a:blip r:embed="rId8" cstate="print"/>
+                    <a:stretch>
+                      <a:fillRect/>
+                    </a:stretch>
+                  </pic:blipFill>
+                  <pic:spPr>
+                    <a:xfrm>
+                      <a:off x="0" y="0"/>
+                      <a:ext cx="420370" cy="420370"/>
+                    </a:xfrm>
+                    <a:prstGeom prst="rect">
+                      <a:avLst/>
+                    </a:prstGeom>
+                  </pic:spPr>
+                </pic:pic>
+              </a:graphicData>
+            </a:graphic>
+          </wp:anchor>
+        </w:drawing>
+      </w:r>
+      <w:r>
+        <w:rPr>
+          <w:rFonts w:ascii="Arial"/>
+          <w:b/>
+          <w:sz w:val="24"/>
+        </w:rPr>
+        <w:t xml:space="preserve">FACULTY OF SCIENCE AND ENGINEERING </w:t>
+      </w:r>
+      <w:r>
+        <w:rPr>
+          <w:rFonts w:ascii="Arial"/>
+          <w:b/>
+          <w:sz w:val="20"/>
+        </w:rPr>
+        <w:t>SEMESTER 2, 2018</w:t>
+      </w:r>
+    </w:p>
+    <w:p>
+      <w:pPr>
+        <w:pStyle w:val="BodyText"/>
+        <w:rPr>
+          <w:b/>
+          <w:sz w:val="26"/>
+        </w:rPr>
+      </w:pPr>
+    </w:p>
+    <w:p>
+      <w:pPr>
+        <w:pStyle w:val="BodyText"/>
+        <w:rPr>
+          <w:b/>
+          <w:sz w:val="26"/>
+        </w:rPr>
+      </w:pPr>
+    </w:p>
     <w:p>
       <w:pPr>
         <w:pStyle w:val="Heading1"/>
-      </w:pPr>
-      <w:r>
+        <w:spacing w:before="210" w:line="240" w:lineRule="auto"/>
+        <w:ind w:left="2366"/>
+      </w:pPr>
+      <w:r>
+        <w:t>IAB330 - Mobile App Design</w:t>
+      </w:r>
+    </w:p>
+    <w:p>
+      <w:pPr>
+        <w:pStyle w:val="Heading2"/>
+        <w:spacing w:before="155" w:line="240" w:lineRule="auto"/>
+        <w:ind w:left="2086" w:right="2401" w:firstLine="866"/>
+      </w:pPr>
+      <w:r>
+        <w:t xml:space="preserve">Assignment 1: App Design </w:t>
+      </w:r>
+      <w:r>
+        <w:rPr>
+          <w:color w:val="FF0000"/>
+        </w:rPr>
+        <w:t>Due Date: Friday, August 24, 11:59</w:t>
+      </w:r>
+      <w:r>
+        <w:rPr>
+          <w:color w:val="FF0000"/>
+          <w:spacing w:val="-33"/>
+        </w:rPr>
+        <w:t xml:space="preserve"> </w:t>
+      </w:r>
+      <w:r>
+        <w:rPr>
+          <w:color w:val="FF0000"/>
+        </w:rPr>
+        <w:t>pm</w:t>
+      </w:r>
+    </w:p>
+    <w:p>
+      <w:pPr>
+        <w:spacing w:before="38" w:line="240" w:lineRule="auto"/>
+        <w:ind w:left="2593" w:right="2483"/>
+        <w:jc w:val="center"/>
+        <w:rPr>
+          <w:rFonts w:ascii="Arial"/>
+          <w:b/>
+          <w:sz w:val="24"/>
+        </w:rPr>
+      </w:pPr>
+      <w:r>
+        <w:rPr>
+          <w:rFonts w:ascii="Arial"/>
+          <w:b/>
+          <w:sz w:val="24"/>
+        </w:rPr>
+        <w:t>Submission Method: Blackboard</w:t>
+      </w:r>
+    </w:p>
+    <w:p>
+      <w:pPr>
+        <w:pStyle w:val="BodyText"/>
+        <w:rPr>
+          <w:b/>
+          <w:sz w:val="20"/>
+        </w:rPr>
+      </w:pPr>
+    </w:p>
+    <w:p>
+      <w:pPr>
+        <w:pStyle w:val="BodyText"/>
+        <w:rPr>
+          <w:b/>
+          <w:sz w:val="20"/>
+        </w:rPr>
+      </w:pPr>
+    </w:p>
+    <w:p>
+      <w:pPr>
+        <w:pStyle w:val="BodyText"/>
+        <w:spacing w:before="8"/>
+        <w:rPr>
+          <w:b/>
+        </w:rPr>
+      </w:pPr>
+    </w:p>
+    <w:p>
+      <w:pPr>
+        <w:pStyle w:val="BodyText"/>
+        <w:ind w:left="110" w:right="189"/>
+        <w:rPr>
+          <w:rFonts w:ascii="Calibri"/>
+        </w:rPr>
+      </w:pPr>
+      <w:r>
+        <w:rPr>
+          <w:rFonts w:ascii="Calibri"/>
+          <w:b/>
+        </w:rPr>
+        <w:t xml:space="preserve">Overview: </w:t>
+      </w:r>
+      <w:r>
+        <w:rPr>
+          <w:rFonts w:ascii="Calibri"/>
+        </w:rPr>
+        <w:t>You will submit a report that explains the benefits and feasibility of your mobile development project that will be executed throughout the semester. The report includes a survey of related applications, design decisions, and storyboards.</w:t>
+      </w:r>
+    </w:p>
+    <w:p>
+      <w:pPr>
+        <w:spacing w:line="240" w:lineRule="auto"/>
+        <w:rPr>
+          <w:sz w:val="24"/>
+        </w:rPr>
+      </w:pPr>
+    </w:p>
+    <w:p>
+      <w:pPr>
+        <w:pStyle w:val="Heading1"/>
+        <w:spacing w:line="240" w:lineRule="auto"/>
+      </w:pPr>
+      <w:r>
+        <w:t>Submission Coversheet</w:t>
+      </w:r>
+      <w:r>
+        <w:rPr>
+          <w:spacing w:val="55"/>
+        </w:rPr>
+        <w:t xml:space="preserve"> </w:t>
+      </w:r>
+      <w:r>
+        <w:t>Declaration</w:t>
+      </w:r>
+    </w:p>
+    <w:p>
+      <w:pPr>
+        <w:pStyle w:val="BodyText"/>
+        <w:spacing w:before="204"/>
+        <w:ind w:left="320"/>
+      </w:pPr>
+      <w:r>
+        <w:t xml:space="preserve">You must sign below. By signing this </w:t>
+      </w:r>
+      <w:proofErr w:type="gramStart"/>
+      <w:r>
+        <w:t>form</w:t>
+      </w:r>
+      <w:proofErr w:type="gramEnd"/>
+      <w:r>
+        <w:t xml:space="preserve"> you agree to the following:</w:t>
+      </w:r>
+    </w:p>
+    <w:p>
+      <w:pPr>
+        <w:pStyle w:val="ListParagraph"/>
+        <w:widowControl w:val="0"/>
+        <w:numPr>
+          <w:ilvl w:val="0"/>
+          <w:numId w:val="13"/>
+        </w:numPr>
+        <w:tabs>
+          <w:tab w:val="left" w:pos="1034"/>
+          <w:tab w:val="left" w:pos="1035"/>
+        </w:tabs>
+        <w:autoSpaceDE w:val="0"/>
+        <w:autoSpaceDN w:val="0"/>
+        <w:spacing w:before="21" w:after="0" w:line="240" w:lineRule="auto"/>
+        <w:ind w:right="630" w:hanging="356"/>
+        <w:contextualSpacing w:val="0"/>
+        <w:rPr>
+          <w:sz w:val="24"/>
+        </w:rPr>
+      </w:pPr>
+      <w:r>
+        <w:rPr>
+          <w:sz w:val="24"/>
+        </w:rPr>
+        <w:t xml:space="preserve">We declare that </w:t>
+      </w:r>
+      <w:proofErr w:type="gramStart"/>
+      <w:r>
+        <w:rPr>
+          <w:sz w:val="24"/>
+        </w:rPr>
+        <w:t>all of</w:t>
+      </w:r>
+      <w:proofErr w:type="gramEnd"/>
+      <w:r>
+        <w:rPr>
+          <w:sz w:val="24"/>
+        </w:rPr>
+        <w:t xml:space="preserve"> the work submitted for this assignment is our own</w:t>
+      </w:r>
+      <w:r>
+        <w:rPr>
+          <w:spacing w:val="-11"/>
+          <w:sz w:val="24"/>
+        </w:rPr>
+        <w:t xml:space="preserve"> </w:t>
+      </w:r>
+      <w:r>
+        <w:rPr>
+          <w:sz w:val="24"/>
+        </w:rPr>
+        <w:t>original</w:t>
+      </w:r>
+      <w:r>
+        <w:rPr>
+          <w:spacing w:val="-12"/>
+          <w:sz w:val="24"/>
+        </w:rPr>
+        <w:t xml:space="preserve"> </w:t>
+      </w:r>
+      <w:r>
+        <w:rPr>
+          <w:sz w:val="24"/>
+        </w:rPr>
+        <w:t>work</w:t>
+      </w:r>
+      <w:r>
+        <w:rPr>
+          <w:spacing w:val="-12"/>
+          <w:sz w:val="24"/>
+        </w:rPr>
+        <w:t xml:space="preserve"> </w:t>
+      </w:r>
+      <w:r>
+        <w:rPr>
+          <w:sz w:val="24"/>
+        </w:rPr>
+        <w:t>except</w:t>
+      </w:r>
+      <w:r>
+        <w:rPr>
+          <w:spacing w:val="-10"/>
+          <w:sz w:val="24"/>
+        </w:rPr>
+        <w:t xml:space="preserve"> </w:t>
+      </w:r>
+      <w:r>
+        <w:rPr>
+          <w:sz w:val="24"/>
+        </w:rPr>
+        <w:t>for</w:t>
+      </w:r>
+      <w:r>
+        <w:rPr>
+          <w:spacing w:val="-11"/>
+          <w:sz w:val="24"/>
+        </w:rPr>
+        <w:t xml:space="preserve"> </w:t>
+      </w:r>
+      <w:r>
+        <w:rPr>
+          <w:sz w:val="24"/>
+        </w:rPr>
+        <w:t>material</w:t>
+      </w:r>
+      <w:r>
+        <w:rPr>
+          <w:spacing w:val="-12"/>
+          <w:sz w:val="24"/>
+        </w:rPr>
+        <w:t xml:space="preserve"> </w:t>
+      </w:r>
+      <w:r>
+        <w:rPr>
+          <w:sz w:val="24"/>
+        </w:rPr>
+        <w:t>that</w:t>
+      </w:r>
+      <w:r>
+        <w:rPr>
+          <w:spacing w:val="-11"/>
+          <w:sz w:val="24"/>
+        </w:rPr>
+        <w:t xml:space="preserve"> </w:t>
+      </w:r>
+      <w:r>
+        <w:rPr>
+          <w:sz w:val="24"/>
+        </w:rPr>
+        <w:t>is</w:t>
+      </w:r>
+      <w:r>
+        <w:rPr>
+          <w:spacing w:val="-7"/>
+          <w:sz w:val="24"/>
+        </w:rPr>
+        <w:t xml:space="preserve"> </w:t>
+      </w:r>
+      <w:r>
+        <w:rPr>
+          <w:sz w:val="24"/>
+        </w:rPr>
+        <w:t>explicitly</w:t>
+      </w:r>
+      <w:r>
+        <w:rPr>
+          <w:spacing w:val="-11"/>
+          <w:sz w:val="24"/>
+        </w:rPr>
+        <w:t xml:space="preserve"> </w:t>
+      </w:r>
+      <w:r>
+        <w:rPr>
+          <w:sz w:val="24"/>
+        </w:rPr>
+        <w:t>referenced</w:t>
+      </w:r>
+      <w:r>
+        <w:rPr>
+          <w:spacing w:val="-11"/>
+          <w:sz w:val="24"/>
+        </w:rPr>
+        <w:t xml:space="preserve"> </w:t>
+      </w:r>
+      <w:r>
+        <w:rPr>
+          <w:sz w:val="24"/>
+        </w:rPr>
+        <w:t>and for which we have permission, or which is freely available (and also referenced).</w:t>
+      </w:r>
+    </w:p>
+    <w:p>
+      <w:pPr>
+        <w:pStyle w:val="ListParagraph"/>
+        <w:widowControl w:val="0"/>
+        <w:numPr>
+          <w:ilvl w:val="0"/>
+          <w:numId w:val="13"/>
+        </w:numPr>
+        <w:tabs>
+          <w:tab w:val="left" w:pos="1034"/>
+          <w:tab w:val="left" w:pos="1035"/>
+        </w:tabs>
+        <w:autoSpaceDE w:val="0"/>
+        <w:autoSpaceDN w:val="0"/>
+        <w:spacing w:before="66" w:after="0" w:line="240" w:lineRule="auto"/>
+        <w:ind w:right="748" w:hanging="356"/>
+        <w:contextualSpacing w:val="0"/>
+        <w:rPr>
+          <w:sz w:val="24"/>
+        </w:rPr>
+      </w:pPr>
+      <w:r>
+        <w:rPr>
+          <w:sz w:val="24"/>
+        </w:rPr>
+        <w:t xml:space="preserve">We agree that QUT may archive this assignment for an indefinite </w:t>
+      </w:r>
+      <w:proofErr w:type="gramStart"/>
+      <w:r>
+        <w:rPr>
+          <w:sz w:val="24"/>
+        </w:rPr>
+        <w:t>period of time</w:t>
+      </w:r>
+      <w:proofErr w:type="gramEnd"/>
+      <w:r>
+        <w:rPr>
+          <w:sz w:val="24"/>
+        </w:rPr>
+        <w:t>, and use it in the future for educational purposes including,</w:t>
+      </w:r>
+      <w:r>
+        <w:rPr>
+          <w:spacing w:val="-9"/>
+          <w:sz w:val="24"/>
+        </w:rPr>
+        <w:t xml:space="preserve"> </w:t>
+      </w:r>
+      <w:r>
+        <w:rPr>
+          <w:sz w:val="24"/>
+        </w:rPr>
+        <w:t>but</w:t>
+      </w:r>
+      <w:r>
+        <w:rPr>
+          <w:spacing w:val="-9"/>
+          <w:sz w:val="24"/>
+        </w:rPr>
+        <w:t xml:space="preserve"> </w:t>
+      </w:r>
+      <w:r>
+        <w:rPr>
+          <w:sz w:val="24"/>
+        </w:rPr>
+        <w:t>not</w:t>
+      </w:r>
+      <w:r>
+        <w:rPr>
+          <w:spacing w:val="-9"/>
+          <w:sz w:val="24"/>
+        </w:rPr>
+        <w:t xml:space="preserve"> </w:t>
+      </w:r>
+      <w:r>
+        <w:rPr>
+          <w:sz w:val="24"/>
+        </w:rPr>
+        <w:t>limited</w:t>
+      </w:r>
+      <w:r>
+        <w:rPr>
+          <w:spacing w:val="-10"/>
+          <w:sz w:val="24"/>
+        </w:rPr>
+        <w:t xml:space="preserve"> </w:t>
+      </w:r>
+      <w:r>
+        <w:rPr>
+          <w:sz w:val="24"/>
+        </w:rPr>
+        <w:t>to:</w:t>
+      </w:r>
+      <w:r>
+        <w:rPr>
+          <w:spacing w:val="-9"/>
+          <w:sz w:val="24"/>
+        </w:rPr>
+        <w:t xml:space="preserve"> </w:t>
+      </w:r>
+      <w:r>
+        <w:rPr>
+          <w:sz w:val="24"/>
+        </w:rPr>
+        <w:t>as</w:t>
+      </w:r>
+      <w:r>
+        <w:rPr>
+          <w:spacing w:val="-7"/>
+          <w:sz w:val="24"/>
+        </w:rPr>
+        <w:t xml:space="preserve"> </w:t>
+      </w:r>
+      <w:r>
+        <w:rPr>
+          <w:sz w:val="24"/>
+        </w:rPr>
+        <w:t>an</w:t>
+      </w:r>
+      <w:r>
+        <w:rPr>
+          <w:spacing w:val="-8"/>
+          <w:sz w:val="24"/>
+        </w:rPr>
+        <w:t xml:space="preserve"> </w:t>
+      </w:r>
+      <w:r>
+        <w:rPr>
+          <w:sz w:val="24"/>
+        </w:rPr>
+        <w:t>example</w:t>
+      </w:r>
+      <w:r>
+        <w:rPr>
+          <w:spacing w:val="-10"/>
+          <w:sz w:val="24"/>
+        </w:rPr>
+        <w:t xml:space="preserve"> </w:t>
+      </w:r>
+      <w:r>
+        <w:rPr>
+          <w:sz w:val="24"/>
+        </w:rPr>
+        <w:t>of</w:t>
+      </w:r>
+      <w:r>
+        <w:rPr>
+          <w:spacing w:val="-8"/>
+          <w:sz w:val="24"/>
+        </w:rPr>
+        <w:t xml:space="preserve"> </w:t>
+      </w:r>
+      <w:r>
+        <w:rPr>
+          <w:sz w:val="24"/>
+        </w:rPr>
+        <w:t>previous</w:t>
+      </w:r>
+      <w:r>
+        <w:rPr>
+          <w:spacing w:val="-8"/>
+          <w:sz w:val="24"/>
+        </w:rPr>
+        <w:t xml:space="preserve"> </w:t>
+      </w:r>
+      <w:r>
+        <w:rPr>
+          <w:sz w:val="24"/>
+        </w:rPr>
+        <w:t>work;</w:t>
+      </w:r>
+      <w:r>
+        <w:rPr>
+          <w:spacing w:val="-9"/>
+          <w:sz w:val="24"/>
+        </w:rPr>
+        <w:t xml:space="preserve"> </w:t>
+      </w:r>
+      <w:r>
+        <w:rPr>
+          <w:sz w:val="24"/>
+        </w:rPr>
+        <w:t>as</w:t>
+      </w:r>
+      <w:r>
+        <w:rPr>
+          <w:spacing w:val="-7"/>
+          <w:sz w:val="24"/>
+        </w:rPr>
+        <w:t xml:space="preserve"> </w:t>
+      </w:r>
+      <w:r>
+        <w:rPr>
+          <w:sz w:val="24"/>
+        </w:rPr>
+        <w:t>the basis for assignments, lectures or tutorials; for comparison when scanning for plagiarism,</w:t>
+      </w:r>
+      <w:r>
+        <w:rPr>
+          <w:spacing w:val="-22"/>
+          <w:sz w:val="24"/>
+        </w:rPr>
+        <w:t xml:space="preserve"> </w:t>
+      </w:r>
+      <w:r>
+        <w:rPr>
+          <w:sz w:val="24"/>
+        </w:rPr>
+        <w:t>etc.</w:t>
+      </w:r>
+    </w:p>
+    <w:p>
+      <w:pPr>
+        <w:pStyle w:val="ListParagraph"/>
+        <w:widowControl w:val="0"/>
+        <w:numPr>
+          <w:ilvl w:val="0"/>
+          <w:numId w:val="13"/>
+        </w:numPr>
+        <w:tabs>
+          <w:tab w:val="left" w:pos="1035"/>
+          <w:tab w:val="left" w:pos="1036"/>
+        </w:tabs>
+        <w:autoSpaceDE w:val="0"/>
+        <w:autoSpaceDN w:val="0"/>
+        <w:spacing w:before="75" w:after="0" w:line="240" w:lineRule="auto"/>
+        <w:ind w:left="1036" w:right="819" w:hanging="358"/>
+        <w:contextualSpacing w:val="0"/>
+        <w:rPr>
+          <w:sz w:val="24"/>
+        </w:rPr>
+      </w:pPr>
+      <w:r>
+        <w:rPr>
+          <w:sz w:val="24"/>
+        </w:rPr>
+        <w:t>We agree to indemnify QUT and hold it blameless if copyright infringements</w:t>
+      </w:r>
+      <w:r>
+        <w:rPr>
+          <w:spacing w:val="-8"/>
+          <w:sz w:val="24"/>
+        </w:rPr>
+        <w:t xml:space="preserve"> </w:t>
+      </w:r>
+      <w:r>
+        <w:rPr>
+          <w:sz w:val="24"/>
+        </w:rPr>
+        <w:t>are</w:t>
+      </w:r>
+      <w:r>
+        <w:rPr>
+          <w:spacing w:val="-11"/>
+          <w:sz w:val="24"/>
+        </w:rPr>
+        <w:t xml:space="preserve"> </w:t>
+      </w:r>
+      <w:r>
+        <w:rPr>
+          <w:sz w:val="24"/>
+        </w:rPr>
+        <w:t>found</w:t>
+      </w:r>
+      <w:r>
+        <w:rPr>
+          <w:spacing w:val="-11"/>
+          <w:sz w:val="24"/>
+        </w:rPr>
+        <w:t xml:space="preserve"> </w:t>
+      </w:r>
+      <w:r>
+        <w:rPr>
+          <w:sz w:val="24"/>
+        </w:rPr>
+        <w:t>in</w:t>
+      </w:r>
+      <w:r>
+        <w:rPr>
+          <w:spacing w:val="-10"/>
+          <w:sz w:val="24"/>
+        </w:rPr>
+        <w:t xml:space="preserve"> </w:t>
+      </w:r>
+      <w:r>
+        <w:rPr>
+          <w:sz w:val="24"/>
+        </w:rPr>
+        <w:t>this</w:t>
+      </w:r>
+      <w:r>
+        <w:rPr>
+          <w:spacing w:val="-8"/>
+          <w:sz w:val="24"/>
+        </w:rPr>
+        <w:t xml:space="preserve"> </w:t>
+      </w:r>
+      <w:r>
+        <w:rPr>
+          <w:sz w:val="24"/>
+        </w:rPr>
+        <w:t>work</w:t>
+      </w:r>
+      <w:r>
+        <w:rPr>
+          <w:spacing w:val="-9"/>
+          <w:sz w:val="24"/>
+        </w:rPr>
+        <w:t xml:space="preserve"> </w:t>
+      </w:r>
+      <w:r>
+        <w:rPr>
+          <w:sz w:val="24"/>
+        </w:rPr>
+        <w:t>and</w:t>
+      </w:r>
+      <w:r>
+        <w:rPr>
+          <w:spacing w:val="-10"/>
+          <w:sz w:val="24"/>
+        </w:rPr>
+        <w:t xml:space="preserve"> </w:t>
+      </w:r>
+      <w:r>
+        <w:rPr>
+          <w:sz w:val="24"/>
+        </w:rPr>
+        <w:t>the</w:t>
+      </w:r>
+      <w:r>
+        <w:rPr>
+          <w:spacing w:val="-11"/>
+          <w:sz w:val="24"/>
+        </w:rPr>
+        <w:t xml:space="preserve"> </w:t>
+      </w:r>
+      <w:r>
+        <w:rPr>
+          <w:sz w:val="24"/>
+        </w:rPr>
+        <w:t>copyright</w:t>
+      </w:r>
+      <w:r>
+        <w:rPr>
+          <w:spacing w:val="-10"/>
+          <w:sz w:val="24"/>
+        </w:rPr>
+        <w:t xml:space="preserve"> </w:t>
+      </w:r>
+      <w:r>
+        <w:rPr>
+          <w:sz w:val="24"/>
+        </w:rPr>
+        <w:t>owner</w:t>
+      </w:r>
+      <w:r>
+        <w:rPr>
+          <w:spacing w:val="-8"/>
+          <w:sz w:val="24"/>
+        </w:rPr>
+        <w:t xml:space="preserve"> </w:t>
+      </w:r>
+      <w:proofErr w:type="gramStart"/>
+      <w:r>
+        <w:rPr>
+          <w:sz w:val="24"/>
+        </w:rPr>
+        <w:t>takes action</w:t>
+      </w:r>
+      <w:proofErr w:type="gramEnd"/>
+      <w:r>
+        <w:rPr>
+          <w:sz w:val="24"/>
+        </w:rPr>
+        <w:t xml:space="preserve"> against QUT that is not covered by the normal terms of Educational</w:t>
+      </w:r>
+      <w:r>
+        <w:rPr>
+          <w:spacing w:val="-11"/>
+          <w:sz w:val="24"/>
+        </w:rPr>
+        <w:t xml:space="preserve"> </w:t>
+      </w:r>
+      <w:r>
+        <w:rPr>
+          <w:sz w:val="24"/>
+        </w:rPr>
+        <w:t>Use.</w:t>
+      </w:r>
+    </w:p>
+    <w:p>
+      <w:pPr>
+        <w:pStyle w:val="BodyText"/>
+        <w:spacing w:before="9"/>
+        <w:rPr>
+          <w:sz w:val="30"/>
+        </w:rPr>
+      </w:pPr>
+    </w:p>
+    <w:p>
+      <w:pPr>
+        <w:pStyle w:val="BodyText"/>
+        <w:ind w:left="320" w:right="1158"/>
+      </w:pPr>
+      <w:r>
+        <w:t>The assignment should be completed in a team of 4 students. Please consult with your tutor and unit coordinator if you have any issues.</w:t>
+      </w:r>
+    </w:p>
+    <w:p>
+      <w:pPr>
+        <w:pStyle w:val="BodyText"/>
+        <w:spacing w:before="11"/>
+      </w:pPr>
+    </w:p>
+    <w:tbl>
+      <w:tblPr>
+        <w:tblW w:w="0" w:type="auto"/>
+        <w:tblInd w:w="203" w:type="dxa"/>
+        <w:tblBorders>
+          <w:top w:val="single" w:sz="8" w:space="0" w:color="000000"/>
+          <w:left w:val="single" w:sz="8" w:space="0" w:color="000000"/>
+          <w:bottom w:val="single" w:sz="8" w:space="0" w:color="000000"/>
+          <w:right w:val="single" w:sz="8" w:space="0" w:color="000000"/>
+          <w:insideH w:val="single" w:sz="8" w:space="0" w:color="000000"/>
+          <w:insideV w:val="single" w:sz="8" w:space="0" w:color="000000"/>
+        </w:tblBorders>
+        <w:tblLayout w:type="fixed"/>
+        <w:tblCellMar>
+          <w:left w:w="0" w:type="dxa"/>
+          <w:right w:w="0" w:type="dxa"/>
+        </w:tblCellMar>
+        <w:tblLook w:val="01E0" w:firstRow="1" w:lastRow="1" w:firstColumn="1" w:lastColumn="1" w:noHBand="0" w:noVBand="0"/>
+      </w:tblPr>
+      <w:tblGrid>
+        <w:gridCol w:w="2266"/>
+        <w:gridCol w:w="3308"/>
+        <w:gridCol w:w="2952"/>
+      </w:tblGrid>
+      <w:tr>
+        <w:trPr>
+          <w:trHeight w:val="325"/>
+        </w:trPr>
+        <w:tc>
+          <w:tcPr>
+            <w:tcW w:w="8526" w:type="dxa"/>
+            <w:gridSpan w:val="3"/>
+            <w:tcBorders>
+              <w:left w:val="single" w:sz="6" w:space="0" w:color="000000"/>
+              <w:right w:val="single" w:sz="6" w:space="0" w:color="000000"/>
+            </w:tcBorders>
+          </w:tcPr>
+          <w:p>
+            <w:pPr>
+              <w:pStyle w:val="TableParagraph"/>
+              <w:spacing w:before="1"/>
+              <w:ind w:left="197"/>
+              <w:rPr>
+                <w:rFonts w:ascii="Arial"/>
+                <w:b/>
+                <w:sz w:val="28"/>
+              </w:rPr>
+            </w:pPr>
+            <w:r>
+              <w:rPr>
+                <w:rFonts w:ascii="Arial"/>
+                <w:b/>
+                <w:sz w:val="28"/>
+              </w:rPr>
+              <w:t>Chosen Project Name:</w:t>
+            </w:r>
+          </w:p>
+        </w:tc>
+      </w:tr>
+      <w:tr>
+        <w:trPr>
+          <w:trHeight w:val="325"/>
+        </w:trPr>
+        <w:tc>
+          <w:tcPr>
+            <w:tcW w:w="8526" w:type="dxa"/>
+            <w:gridSpan w:val="3"/>
+            <w:tcBorders>
+              <w:left w:val="single" w:sz="6" w:space="0" w:color="000000"/>
+              <w:right w:val="single" w:sz="6" w:space="0" w:color="000000"/>
+            </w:tcBorders>
+          </w:tcPr>
+          <w:p>
+            <w:pPr>
+              <w:pStyle w:val="TableParagraph"/>
+              <w:spacing w:before="1"/>
+              <w:ind w:left="197"/>
+              <w:rPr>
+                <w:rFonts w:ascii="Arial"/>
+                <w:b/>
+                <w:sz w:val="28"/>
+              </w:rPr>
+            </w:pPr>
+            <w:r>
+              <w:rPr>
+                <w:rFonts w:ascii="Arial"/>
+                <w:b/>
+                <w:sz w:val="28"/>
+              </w:rPr>
+              <w:t>Team Member Details</w:t>
+            </w:r>
+          </w:p>
+        </w:tc>
+      </w:tr>
+      <w:tr>
+        <w:trPr>
+          <w:trHeight w:val="340"/>
+        </w:trPr>
+        <w:tc>
+          <w:tcPr>
+            <w:tcW w:w="2266" w:type="dxa"/>
+            <w:tcBorders>
+              <w:left w:val="single" w:sz="6" w:space="0" w:color="000000"/>
+              <w:right w:val="single" w:sz="6" w:space="0" w:color="000000"/>
+            </w:tcBorders>
+          </w:tcPr>
+          <w:p>
+            <w:pPr>
+              <w:pStyle w:val="TableParagraph"/>
+              <w:spacing w:before="60"/>
+              <w:ind w:left="194"/>
+              <w:rPr>
+                <w:rFonts w:ascii="Arial"/>
+                <w:b/>
+                <w:sz w:val="24"/>
+              </w:rPr>
+            </w:pPr>
+            <w:r>
+              <w:rPr>
+                <w:rFonts w:ascii="Arial"/>
+                <w:b/>
+                <w:sz w:val="24"/>
+              </w:rPr>
+              <w:t>Student Number</w:t>
+            </w:r>
+          </w:p>
+        </w:tc>
+        <w:tc>
+          <w:tcPr>
+            <w:tcW w:w="3308" w:type="dxa"/>
+            <w:tcBorders>
+              <w:left w:val="single" w:sz="6" w:space="0" w:color="000000"/>
+              <w:right w:val="single" w:sz="6" w:space="0" w:color="000000"/>
+            </w:tcBorders>
+          </w:tcPr>
+          <w:p>
+            <w:pPr>
+              <w:pStyle w:val="TableParagraph"/>
+              <w:spacing w:before="60"/>
+              <w:ind w:left="839"/>
+              <w:rPr>
+                <w:rFonts w:ascii="Arial"/>
+                <w:b/>
+                <w:sz w:val="24"/>
+              </w:rPr>
+            </w:pPr>
+            <w:r>
+              <w:rPr>
+                <w:rFonts w:ascii="Arial"/>
+                <w:b/>
+                <w:sz w:val="24"/>
+              </w:rPr>
+              <w:t>Student Name</w:t>
+            </w:r>
+          </w:p>
+        </w:tc>
+        <w:tc>
+          <w:tcPr>
+            <w:tcW w:w="2952" w:type="dxa"/>
+            <w:tcBorders>
+              <w:left w:val="single" w:sz="6" w:space="0" w:color="000000"/>
+              <w:right w:val="single" w:sz="6" w:space="0" w:color="000000"/>
+            </w:tcBorders>
+          </w:tcPr>
+          <w:p>
+            <w:pPr>
+              <w:pStyle w:val="TableParagraph"/>
+              <w:spacing w:before="60"/>
+              <w:ind w:left="914"/>
+              <w:rPr>
+                <w:rFonts w:ascii="Arial"/>
+                <w:b/>
+                <w:sz w:val="24"/>
+              </w:rPr>
+            </w:pPr>
+            <w:r>
+              <w:rPr>
+                <w:rFonts w:ascii="Arial"/>
+                <w:b/>
+                <w:sz w:val="24"/>
+              </w:rPr>
+              <w:t>Signature</w:t>
+            </w:r>
+          </w:p>
+        </w:tc>
+      </w:tr>
+      <w:tr>
+        <w:trPr>
+          <w:trHeight w:val="436"/>
+        </w:trPr>
+        <w:tc>
+          <w:tcPr>
+            <w:tcW w:w="2266" w:type="dxa"/>
+            <w:tcBorders>
+              <w:left w:val="single" w:sz="6" w:space="0" w:color="000000"/>
+              <w:right w:val="single" w:sz="6" w:space="0" w:color="000000"/>
+            </w:tcBorders>
+          </w:tcPr>
+          <w:p>
+            <w:pPr>
+              <w:pStyle w:val="TableParagraph"/>
+              <w:jc w:val="center"/>
+              <w:rPr>
+                <w:rFonts w:ascii="Times New Roman"/>
+                <w:sz w:val="24"/>
+              </w:rPr>
+            </w:pPr>
+          </w:p>
+        </w:tc>
+        <w:tc>
+          <w:tcPr>
+            <w:tcW w:w="3308" w:type="dxa"/>
+            <w:tcBorders>
+              <w:left w:val="single" w:sz="6" w:space="0" w:color="000000"/>
+              <w:right w:val="single" w:sz="6" w:space="0" w:color="000000"/>
+            </w:tcBorders>
+          </w:tcPr>
+          <w:p>
+            <w:pPr>
+              <w:pStyle w:val="TableParagraph"/>
+              <w:jc w:val="center"/>
+              <w:rPr>
+                <w:rFonts w:ascii="Times New Roman"/>
+                <w:sz w:val="24"/>
+              </w:rPr>
+            </w:pPr>
+          </w:p>
+        </w:tc>
+        <w:tc>
+          <w:tcPr>
+            <w:tcW w:w="2952" w:type="dxa"/>
+            <w:tcBorders>
+              <w:left w:val="single" w:sz="6" w:space="0" w:color="000000"/>
+              <w:right w:val="single" w:sz="6" w:space="0" w:color="000000"/>
+            </w:tcBorders>
+          </w:tcPr>
+          <w:p>
+            <w:pPr>
+              <w:pStyle w:val="TableParagraph"/>
+              <w:jc w:val="center"/>
+              <w:rPr>
+                <w:rFonts w:ascii="Times New Roman"/>
+                <w:sz w:val="24"/>
+              </w:rPr>
+            </w:pPr>
+          </w:p>
+        </w:tc>
+      </w:tr>
+      <w:tr>
+        <w:trPr>
+          <w:trHeight w:val="431"/>
+        </w:trPr>
+        <w:tc>
+          <w:tcPr>
+            <w:tcW w:w="2266" w:type="dxa"/>
+            <w:tcBorders>
+              <w:left w:val="single" w:sz="6" w:space="0" w:color="000000"/>
+              <w:right w:val="single" w:sz="6" w:space="0" w:color="000000"/>
+            </w:tcBorders>
+          </w:tcPr>
+          <w:p>
+            <w:pPr>
+              <w:pStyle w:val="TableParagraph"/>
+              <w:jc w:val="center"/>
+              <w:rPr>
+                <w:rFonts w:ascii="Times New Roman"/>
+                <w:sz w:val="24"/>
+              </w:rPr>
+            </w:pPr>
+          </w:p>
+        </w:tc>
+        <w:tc>
+          <w:tcPr>
+            <w:tcW w:w="3308" w:type="dxa"/>
+            <w:tcBorders>
+              <w:left w:val="single" w:sz="6" w:space="0" w:color="000000"/>
+              <w:right w:val="single" w:sz="6" w:space="0" w:color="000000"/>
+            </w:tcBorders>
+          </w:tcPr>
+          <w:p>
+            <w:pPr>
+              <w:pStyle w:val="TableParagraph"/>
+              <w:jc w:val="center"/>
+              <w:rPr>
+                <w:rFonts w:ascii="Times New Roman"/>
+                <w:sz w:val="24"/>
+              </w:rPr>
+            </w:pPr>
+          </w:p>
+        </w:tc>
+        <w:tc>
+          <w:tcPr>
+            <w:tcW w:w="2952" w:type="dxa"/>
+            <w:tcBorders>
+              <w:left w:val="single" w:sz="6" w:space="0" w:color="000000"/>
+              <w:right w:val="single" w:sz="6" w:space="0" w:color="000000"/>
+            </w:tcBorders>
+          </w:tcPr>
+          <w:p>
+            <w:pPr>
+              <w:pStyle w:val="TableParagraph"/>
+              <w:jc w:val="center"/>
+              <w:rPr>
+                <w:rFonts w:ascii="Times New Roman"/>
+                <w:sz w:val="24"/>
+              </w:rPr>
+            </w:pPr>
+          </w:p>
+        </w:tc>
+      </w:tr>
+      <w:tr>
+        <w:trPr>
+          <w:trHeight w:val="435"/>
+        </w:trPr>
+        <w:tc>
+          <w:tcPr>
+            <w:tcW w:w="2266" w:type="dxa"/>
+            <w:tcBorders>
+              <w:left w:val="single" w:sz="6" w:space="0" w:color="000000"/>
+              <w:right w:val="single" w:sz="6" w:space="0" w:color="000000"/>
+            </w:tcBorders>
+          </w:tcPr>
+          <w:p>
+            <w:pPr>
+              <w:pStyle w:val="TableParagraph"/>
+              <w:jc w:val="center"/>
+              <w:rPr>
+                <w:rFonts w:ascii="Times New Roman"/>
+                <w:sz w:val="24"/>
+              </w:rPr>
+            </w:pPr>
+          </w:p>
+        </w:tc>
+        <w:tc>
+          <w:tcPr>
+            <w:tcW w:w="3308" w:type="dxa"/>
+            <w:tcBorders>
+              <w:left w:val="single" w:sz="6" w:space="0" w:color="000000"/>
+              <w:right w:val="single" w:sz="6" w:space="0" w:color="000000"/>
+            </w:tcBorders>
+          </w:tcPr>
+          <w:p>
+            <w:pPr>
+              <w:pStyle w:val="TableParagraph"/>
+              <w:jc w:val="center"/>
+              <w:rPr>
+                <w:rFonts w:ascii="Times New Roman"/>
+                <w:sz w:val="24"/>
+              </w:rPr>
+            </w:pPr>
+          </w:p>
+        </w:tc>
+        <w:tc>
+          <w:tcPr>
+            <w:tcW w:w="2952" w:type="dxa"/>
+            <w:tcBorders>
+              <w:left w:val="single" w:sz="6" w:space="0" w:color="000000"/>
+              <w:right w:val="single" w:sz="6" w:space="0" w:color="000000"/>
+            </w:tcBorders>
+          </w:tcPr>
+          <w:p>
+            <w:pPr>
+              <w:pStyle w:val="TableParagraph"/>
+              <w:jc w:val="center"/>
+              <w:rPr>
+                <w:rFonts w:ascii="Times New Roman"/>
+                <w:sz w:val="24"/>
+              </w:rPr>
+            </w:pPr>
+          </w:p>
+        </w:tc>
+      </w:tr>
+      <w:tr>
+        <w:trPr>
+          <w:trHeight w:val="438"/>
+        </w:trPr>
+        <w:tc>
+          <w:tcPr>
+            <w:tcW w:w="2266" w:type="dxa"/>
+            <w:tcBorders>
+              <w:left w:val="single" w:sz="6" w:space="0" w:color="000000"/>
+              <w:bottom w:val="single" w:sz="6" w:space="0" w:color="000000"/>
+              <w:right w:val="single" w:sz="6" w:space="0" w:color="000000"/>
+            </w:tcBorders>
+          </w:tcPr>
+          <w:p>
+            <w:pPr>
+              <w:pStyle w:val="TableParagraph"/>
+              <w:jc w:val="center"/>
+              <w:rPr>
+                <w:rFonts w:ascii="Times New Roman"/>
+                <w:sz w:val="24"/>
+              </w:rPr>
+            </w:pPr>
+            <w:r>
+              <w:rPr>
+                <w:rFonts w:ascii="Times New Roman"/>
+                <w:sz w:val="24"/>
+              </w:rPr>
+              <w:t>N9366016</w:t>
+            </w:r>
+          </w:p>
+        </w:tc>
+        <w:tc>
+          <w:tcPr>
+            <w:tcW w:w="3308" w:type="dxa"/>
+            <w:tcBorders>
+              <w:left w:val="single" w:sz="6" w:space="0" w:color="000000"/>
+              <w:bottom w:val="single" w:sz="6" w:space="0" w:color="000000"/>
+              <w:right w:val="single" w:sz="6" w:space="0" w:color="000000"/>
+            </w:tcBorders>
+          </w:tcPr>
+          <w:p>
+            <w:pPr>
+              <w:pStyle w:val="TableParagraph"/>
+              <w:jc w:val="center"/>
+              <w:rPr>
+                <w:rFonts w:ascii="Times New Roman"/>
+                <w:sz w:val="24"/>
+              </w:rPr>
+            </w:pPr>
+            <w:r>
+              <w:rPr>
+                <w:rFonts w:ascii="Times New Roman"/>
+                <w:sz w:val="24"/>
+              </w:rPr>
+              <w:t>William Richardson-Davis</w:t>
+            </w:r>
+          </w:p>
+        </w:tc>
+        <w:tc>
+          <w:tcPr>
+            <w:tcW w:w="2952" w:type="dxa"/>
+            <w:tcBorders>
+              <w:left w:val="single" w:sz="6" w:space="0" w:color="000000"/>
+              <w:bottom w:val="single" w:sz="6" w:space="0" w:color="000000"/>
+              <w:right w:val="single" w:sz="6" w:space="0" w:color="000000"/>
+            </w:tcBorders>
+          </w:tcPr>
+          <w:p>
+            <w:pPr>
+              <w:pStyle w:val="TableParagraph"/>
+              <w:jc w:val="center"/>
+              <w:rPr>
+                <w:rFonts w:ascii="Times New Roman"/>
+                <w:sz w:val="24"/>
+              </w:rPr>
+            </w:pPr>
+            <w:r>
+              <w:rPr>
+                <w:noProof/>
+              </w:rPr>
+              <mc:AlternateContent>
+                <mc:Choice Requires="wpi">
+                  <w:drawing>
+                    <wp:anchor distT="0" distB="0" distL="114300" distR="114300" simplePos="0" relativeHeight="251682816" behindDoc="0" locked="0" layoutInCell="1" allowOverlap="1">
+                      <wp:simplePos x="0" y="0"/>
+                      <wp:positionH relativeFrom="column">
+                        <wp:posOffset>117158</wp:posOffset>
+                      </wp:positionH>
+                      <wp:positionV relativeFrom="paragraph">
+                        <wp:posOffset>36513</wp:posOffset>
+                      </wp:positionV>
+                      <wp:extent cx="400050" cy="215293"/>
+                      <wp:effectExtent l="38100" t="38100" r="57150" b="51435"/>
+                      <wp:wrapNone/>
+                      <wp:docPr id="23" name="Ink 23"/>
+                      <wp:cNvGraphicFramePr/>
+                      <a:graphic xmlns:a="http://schemas.openxmlformats.org/drawingml/2006/main">
+                        <a:graphicData uri="http://schemas.microsoft.com/office/word/2010/wordprocessingInk">
+                          <w14:contentPart bwMode="auto" r:id="rId9">
+                            <w14:nvContentPartPr>
+                              <w14:cNvContentPartPr/>
+                            </w14:nvContentPartPr>
+                            <w14:xfrm>
+                              <a:off x="0" y="0"/>
+                              <a:ext cx="400050" cy="215293"/>
+                            </w14:xfrm>
+                          </w14:contentPart>
+                        </a:graphicData>
+                      </a:graphic>
+                      <wp14:sizeRelH relativeFrom="margin">
+                        <wp14:pctWidth>0</wp14:pctWidth>
+                      </wp14:sizeRelH>
+                      <wp14:sizeRelV relativeFrom="margin">
+                        <wp14:pctHeight>0</wp14:pctHeight>
+                      </wp14:sizeRelV>
+                    </wp:anchor>
+                  </w:drawing>
+                </mc:Choice>
+                <mc:Fallback>
+                  <w:pict>
+                    <v:shapetype w14:anchorId="1B3EB462" id="_x0000_t75" coordsize="21600,21600" o:spt="75" o:preferrelative="t" path="m@4@5l@4@11@9@11@9@5xe" filled="f" stroked="f">
+                      <v:stroke joinstyle="miter"/>
+                      <v:formulas>
+                        <v:f eqn="if lineDrawn pixelLineWidth 0"/>
+                        <v:f eqn="sum @0 1 0"/>
+                        <v:f eqn="sum 0 0 @1"/>
+                        <v:f eqn="prod @2 1 2"/>
+                        <v:f eqn="prod @3 21600 pixelWidth"/>
+                        <v:f eqn="prod @3 21600 pixelHeight"/>
+                        <v:f eqn="sum @0 0 1"/>
+                        <v:f eqn="prod @6 1 2"/>
+                        <v:f eqn="prod @7 21600 pixelWidth"/>
+                        <v:f eqn="sum @8 21600 0"/>
+                        <v:f eqn="prod @7 21600 pixelHeight"/>
+                        <v:f eqn="sum @10 21600 0"/>
+                      </v:formulas>
+                      <v:path o:extrusionok="f" gradientshapeok="t" o:connecttype="rect"/>
+                      <o:lock v:ext="edit" aspectratio="t"/>
+                    </v:shapetype>
+                    <v:shape id="Ink 23" o:spid="_x0000_s1026" type="#_x0000_t75" style="position:absolute;margin-left:8.55pt;margin-top:2.2pt;width:32.9pt;height:18.35pt;z-index:251682816;visibility:visible;mso-wrap-style:square;mso-width-percent:0;mso-height-percent:0;mso-wrap-distance-left:9pt;mso-wrap-distance-top:0;mso-wrap-distance-right:9pt;mso-wrap-distance-bottom:0;mso-position-horizontal:absolute;mso-position-horizontal-relative:text;mso-position-vertical:absolute;mso-position-vertical-relative:text;mso-width-percent:0;mso-height-percent:0;mso-width-relative:margin;mso-height-relative:margin" o:gfxdata="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">
+                      <v:imagedata r:id="rId10" o:title=""/>
+                    </v:shape>
+                  </w:pict>
+                </mc:Fallback>
+              </mc:AlternateContent>
+            </w:r>
+          </w:p>
+        </w:tc>
+      </w:tr>
+    </w:tbl>
+    <w:p>
+      <w:pPr>
+        <w:spacing w:line="240" w:lineRule="auto"/>
+      </w:pPr>
+    </w:p>
+    <w:p>
+      <w:pPr>
+        <w:spacing w:line="240" w:lineRule="auto"/>
+      </w:pPr>
+    </w:p>
+    <w:p>
+      <w:pPr>
+        <w:spacing w:line="240" w:lineRule="auto"/>
+      </w:pPr>
+    </w:p>
+    <w:p>
+      <w:pPr>
+        <w:pStyle w:val="Heading1"/>
+        <w:spacing w:line="240" w:lineRule="auto"/>
+      </w:pPr>
+      <w:r>
+        <w:lastRenderedPageBreak/>
         <w:t>A - Background Research</w:t>
       </w:r>
     </w:p>
     <w:p>
       <w:pPr>
+        <w:rPr>
+          <w:sz w:val="2"/>
+          <w:szCs w:val="2"/>
+        </w:rPr>
+      </w:pPr>
+    </w:p>
+    <w:p>
+      <w:pPr>
         <w:pStyle w:val="Heading2"/>
+        <w:spacing w:line="240" w:lineRule="auto"/>
       </w:pPr>
       <w:r>
         <w:t>Task 1: Project choice and executive summary of the chosen project</w:t>
       </w:r>
     </w:p>
-    <w:p/>
     <w:p>
       <w:pPr>
         <w:pStyle w:val="Heading3"/>
+        <w:spacing w:line="240" w:lineRule="auto"/>
       </w:pPr>
       <w:r>
         <w:t>Concept</w:t>
       </w:r>
     </w:p>
     <w:p>
+      <w:pPr>
+        <w:spacing w:line="240" w:lineRule="auto"/>
+      </w:pPr>
       <w:r>
         <w:t>Foodradar is an app for rating and reviewing individual dishes at a given restaurant and will help the user decide which dish to order. This specific search is missing within the current app context, with many services providing overall restaurant reviews, but never ranking the individual meals. We aim to fill this niche, giving users more information so that they can more easily decide where and what to eat.</w:t>
       </w:r>
@@ -44,29 +1430,122 @@
     <w:p>
       <w:pPr>
         <w:pStyle w:val="Heading3"/>
+        <w:spacing w:line="240" w:lineRule="auto"/>
       </w:pPr>
       <w:r>
         <w:t>Required features and functionalities</w:t>
       </w:r>
     </w:p>
-    <w:p/>
+    <w:p>
+      <w:pPr>
+        <w:spacing w:line="240" w:lineRule="auto"/>
+      </w:pPr>
+      <w:r>
+        <w:t>The key features of Foodradar are the ability</w:t>
+      </w:r>
+      <w:r>
+        <w:t xml:space="preserve"> for users</w:t>
+      </w:r>
+      <w:r>
+        <w:t xml:space="preserve"> to:</w:t>
+      </w:r>
+    </w:p>
+    <w:p>
+      <w:pPr>
+        <w:pStyle w:val="ListParagraph"/>
+        <w:numPr>
+          <w:ilvl w:val="0"/>
+          <w:numId w:val="11"/>
+        </w:numPr>
+        <w:spacing w:line="240" w:lineRule="auto"/>
+      </w:pPr>
+      <w:r>
+        <w:t xml:space="preserve">Search for nearby </w:t>
+      </w:r>
+      <w:r>
+        <w:t>restaurants</w:t>
+      </w:r>
+      <w:r>
+        <w:t xml:space="preserve"> that sell a specific meal or type of food</w:t>
+      </w:r>
+    </w:p>
+    <w:p>
+      <w:pPr>
+        <w:pStyle w:val="ListParagraph"/>
+        <w:numPr>
+          <w:ilvl w:val="0"/>
+          <w:numId w:val="11"/>
+        </w:numPr>
+        <w:spacing w:line="240" w:lineRule="auto"/>
+      </w:pPr>
+      <w:r>
+        <w:t xml:space="preserve">View ratings of both </w:t>
+      </w:r>
+      <w:r>
+        <w:t>restaurants</w:t>
+      </w:r>
+      <w:r>
+        <w:t xml:space="preserve"> overall</w:t>
+      </w:r>
+      <w:r>
+        <w:t xml:space="preserve"> and individual meals on the menu</w:t>
+      </w:r>
+      <w:r>
+        <w:t>, and submit their own ratings</w:t>
+      </w:r>
+    </w:p>
+    <w:p>
+      <w:pPr>
+        <w:pStyle w:val="ListParagraph"/>
+        <w:numPr>
+          <w:ilvl w:val="0"/>
+          <w:numId w:val="11"/>
+        </w:numPr>
+        <w:spacing w:line="240" w:lineRule="auto"/>
+      </w:pPr>
+      <w:r>
+        <w:t>Filter search results by location range and price</w:t>
+      </w:r>
+    </w:p>
+    <w:p>
+      <w:pPr>
+        <w:pStyle w:val="ListParagraph"/>
+        <w:numPr>
+          <w:ilvl w:val="0"/>
+          <w:numId w:val="11"/>
+        </w:numPr>
+        <w:spacing w:line="240" w:lineRule="auto"/>
+      </w:pPr>
+      <w:r>
+        <w:t>View nearby stores on a map</w:t>
+      </w:r>
+    </w:p>
     <w:p>
       <w:pPr>
         <w:pStyle w:val="Heading3"/>
+        <w:spacing w:line="240" w:lineRule="auto"/>
       </w:pPr>
       <w:r>
         <w:t>Target user group</w:t>
       </w:r>
     </w:p>
-    <w:p/>
-    <w:p>
-      <w:r>
-        <w:t>Overarchingly, the target user group of Foodradar live in urban areas and own a mobile phone or other device. They are generally adolescent or older, making their own decisions about what/where to eat. More specifically, there are a few broad user groups which may be especially interested in using the Foodradar app. These include:</w:t>
-      </w:r>
-    </w:p>
-    <w:p/>
-    <w:p>
-      <w:pPr>
+    <w:p>
+      <w:pPr>
+        <w:spacing w:line="240" w:lineRule="auto"/>
+      </w:pPr>
+      <w:r>
+        <w:t>Overarchingly, the target user group of Foodradar live in urban areas and own a mobile phone or other device. They are generally adolescent or older, making their own decisions about what/where to eat. More specifically, there are a few broad user groups which may be especially interested in using the Foodradar app</w:t>
+      </w:r>
+      <w:r>
+        <w:t>, and who have specific demands and benefits of the service</w:t>
+      </w:r>
+      <w:r>
+        <w:t>. These include:</w:t>
+      </w:r>
+    </w:p>
+    <w:p>
+      <w:pPr>
+        <w:spacing w:line="240" w:lineRule="auto"/>
         <w:rPr>
           <w:b/>
         </w:rPr>
@@ -85,6 +1564,7 @@
           <w:ilvl w:val="0"/>
           <w:numId w:val="9"/>
         </w:numPr>
+        <w:spacing w:line="240" w:lineRule="auto"/>
       </w:pPr>
       <w:r>
         <w:t xml:space="preserve">Looking for new/interesting food around </w:t>
@@ -103,6 +1583,7 @@
           <w:ilvl w:val="0"/>
           <w:numId w:val="9"/>
         </w:numPr>
+        <w:spacing w:line="240" w:lineRule="auto"/>
       </w:pPr>
       <w:r>
         <w:t>Looking for fun places to visit with friends or family</w:t>
@@ -115,6 +1596,7 @@
           <w:ilvl w:val="0"/>
           <w:numId w:val="9"/>
         </w:numPr>
+        <w:spacing w:line="240" w:lineRule="auto"/>
       </w:pPr>
       <w:r>
         <w:t xml:space="preserve">May be searching for a store which sells an </w:t>
@@ -129,9 +1611,9 @@
         <w:t xml:space="preserve"> online or from friends</w:t>
       </w:r>
     </w:p>
-    <w:p/>
-    <w:p>
-      <w:pPr>
+    <w:p>
+      <w:pPr>
+        <w:spacing w:line="240" w:lineRule="auto"/>
         <w:rPr>
           <w:b/>
         </w:rPr>
@@ -150,6 +1632,7 @@
           <w:ilvl w:val="0"/>
           <w:numId w:val="8"/>
         </w:numPr>
+        <w:spacing w:line="240" w:lineRule="auto"/>
       </w:pPr>
       <w:r>
         <w:t>Often looking for affordable food</w:t>
@@ -162,9 +1645,15 @@
           <w:ilvl w:val="0"/>
           <w:numId w:val="8"/>
         </w:numPr>
-      </w:pPr>
-      <w:r>
-        <w:t>May refine search to areas close to where they study</w:t>
+        <w:spacing w:line="240" w:lineRule="auto"/>
+      </w:pPr>
+      <w:r>
+        <w:t>May refine search</w:t>
+      </w:r>
+      <w:bookmarkStart w:id="0" w:name="_GoBack"/>
+      <w:bookmarkEnd w:id="0"/>
+      <w:r>
+        <w:t xml:space="preserve"> to areas close to where they study</w:t>
       </w:r>
     </w:p>
     <w:p>
@@ -174,6 +1663,7 @@
           <w:ilvl w:val="0"/>
           <w:numId w:val="8"/>
         </w:numPr>
+        <w:spacing w:line="240" w:lineRule="auto"/>
       </w:pPr>
       <w:r>
         <w:t>May be interested in student discounts or other deals</w:t>
@@ -181,11 +1671,7 @@
     </w:p>
     <w:p>
       <w:pPr>
-        <w:pStyle w:val="ListParagraph"/>
-      </w:pPr>
-    </w:p>
-    <w:p>
-      <w:pPr>
+        <w:spacing w:line="240" w:lineRule="auto"/>
         <w:rPr>
           <w:b/>
         </w:rPr>
@@ -204,6 +1690,7 @@
           <w:ilvl w:val="0"/>
           <w:numId w:val="10"/>
         </w:numPr>
+        <w:spacing w:line="240" w:lineRule="auto"/>
       </w:pPr>
       <w:r>
         <w:t>Often l</w:t>
@@ -222,6 +1709,7 @@
           <w:ilvl w:val="0"/>
           <w:numId w:val="10"/>
         </w:numPr>
+        <w:spacing w:line="240" w:lineRule="auto"/>
       </w:pPr>
       <w:r>
         <w:t>May or may not be price conscious</w:t>
@@ -234,6 +1722,7 @@
           <w:ilvl w:val="0"/>
           <w:numId w:val="10"/>
         </w:numPr>
+        <w:spacing w:line="240" w:lineRule="auto"/>
       </w:pPr>
       <w:r>
         <w:t>May be interested in trying local specialty dish</w:t>
@@ -241,60 +1730,127 @@
     </w:p>
     <w:p>
       <w:pPr>
+        <w:spacing w:line="240" w:lineRule="auto"/>
+        <w:rPr>
+          <w:b/>
+        </w:rPr>
+      </w:pPr>
+      <w:r>
+        <w:rPr>
+          <w:b/>
+        </w:rPr>
+        <w:t>Business Owners</w:t>
+      </w:r>
+    </w:p>
+    <w:p>
+      <w:pPr>
+        <w:pStyle w:val="ListParagraph"/>
+        <w:numPr>
+          <w:ilvl w:val="0"/>
+          <w:numId w:val="12"/>
+        </w:numPr>
+        <w:spacing w:line="240" w:lineRule="auto"/>
+      </w:pPr>
+      <w:r>
+        <w:t>Looking to advertise their business and be discovered</w:t>
+      </w:r>
+    </w:p>
+    <w:p>
+      <w:pPr>
+        <w:pStyle w:val="ListParagraph"/>
+        <w:numPr>
+          <w:ilvl w:val="0"/>
+          <w:numId w:val="12"/>
+        </w:numPr>
+        <w:spacing w:line="240" w:lineRule="auto"/>
+      </w:pPr>
+      <w:r>
+        <w:t>Interested in local competition</w:t>
+      </w:r>
+    </w:p>
+    <w:p>
+      <w:pPr>
+        <w:pStyle w:val="ListParagraph"/>
+        <w:numPr>
+          <w:ilvl w:val="0"/>
+          <w:numId w:val="12"/>
+        </w:numPr>
+        <w:spacing w:line="240" w:lineRule="auto"/>
+      </w:pPr>
+      <w:r>
+        <w:t>Seeking customer feedback</w:t>
+      </w:r>
+    </w:p>
+    <w:p>
+      <w:pPr>
         <w:pStyle w:val="Heading3"/>
-      </w:pPr>
+        <w:spacing w:line="240" w:lineRule="auto"/>
+      </w:pPr>
+      <w:r>
+        <w:t>Other existing apps</w:t>
+      </w:r>
+    </w:p>
+    <w:p>
+      <w:pPr>
+        <w:spacing w:line="240" w:lineRule="auto"/>
+      </w:pPr>
+      <w:r>
+        <w:t xml:space="preserve">There are some similar apps existing in the current market, but none give as much fine detail as Foodradar aims to achieve. Services such as Yelp and TripAdvisor, which will be analysed further below, allow users to </w:t>
+      </w:r>
+      <w:r>
+        <w:t>rate</w:t>
+      </w:r>
+      <w:r>
+        <w:t xml:space="preserve"> overall restaurants or locations, but not on specific items on the menu. As such, there is a gap identified in the current app landscape that Foodradar aims to fill.</w:t>
+      </w:r>
     </w:p>
     <w:p>
       <w:pPr>
         <w:pStyle w:val="Heading3"/>
-      </w:pPr>
-      <w:bookmarkStart w:id="0" w:name="_GoBack"/>
-      <w:bookmarkEnd w:id="0"/>
-      <w:r>
-        <w:t>User demand and benefits of your app</w:t>
-      </w:r>
-    </w:p>
-    <w:p/>
-    <w:p>
-      <w:pPr>
-        <w:pStyle w:val="Heading3"/>
-      </w:pPr>
-      <w:r>
-        <w:t>Other existing apps</w:t>
-      </w:r>
-    </w:p>
-    <w:p/>
-    <w:p>
-      <w:pPr>
-        <w:pStyle w:val="Heading3"/>
+        <w:spacing w:line="240" w:lineRule="auto"/>
       </w:pPr>
       <w:r>
         <w:t>Explain how your mobile app will fulfil user needs</w:t>
       </w:r>
     </w:p>
     <w:p>
-      <w:r>
-        <w:t>Foodradar will make it easier for people to decide what to order when at a restaurant. Many people are indecisive when it comes to ordering food. Foodradar tries to make the most of your restaurant visit, enabling the user to choose their optimal dish. As foodradar has all this data on individual dishes it will also implement a search through these dishes. The user will be able to search for reviews on specific meals, E.g. if the user wants a Carbonara dish they can get the top rated Carbonara dishes near them.</w:t>
-      </w:r>
-    </w:p>
-    <w:p>
-      <w:r>
-        <w:br w:type="page"/>
-      </w:r>
+      <w:pPr>
+        <w:spacing w:line="240" w:lineRule="auto"/>
+      </w:pPr>
+      <w:r>
+        <w:t xml:space="preserve">Foodradar will make it easier for people to decide what to order when at a restaurant. Many people are indecisive when it comes to ordering food. Foodradar tries to make the most of your restaurant visit, enabling the user to choose their optimal dish. As </w:t>
+      </w:r>
+      <w:r>
+        <w:t>F</w:t>
+      </w:r>
+      <w:r>
+        <w:t>oodradar has all this data on individual dishes it will also implement a search through these dishes. The user will be able to search for reviews on specific meals, E.g. if the user wants a Carbonara dish they can get the top rated Carbonara dishes near them.</w:t>
+      </w:r>
+    </w:p>
+    <w:p>
+      <w:pPr>
+        <w:spacing w:line="240" w:lineRule="auto"/>
+      </w:pPr>
     </w:p>
     <w:p>
       <w:pPr>
         <w:pStyle w:val="Heading2"/>
+        <w:spacing w:line="240" w:lineRule="auto"/>
       </w:pPr>
       <w:r>
         <w:lastRenderedPageBreak/>
         <w:t>Task 2 – Background research and review of related mobile applications</w:t>
       </w:r>
     </w:p>
-    <w:p/>
+    <w:p>
+      <w:pPr>
+        <w:spacing w:line="240" w:lineRule="auto"/>
+      </w:pPr>
+    </w:p>
     <w:p>
       <w:pPr>
         <w:pStyle w:val="Heading3"/>
+        <w:spacing w:line="240" w:lineRule="auto"/>
       </w:pPr>
       <w:r>
         <w:t>Problem Space Presentation and Discussion</w:t>
@@ -307,6 +1863,7 @@
           <w:ilvl w:val="0"/>
           <w:numId w:val="4"/>
         </w:numPr>
+        <w:spacing w:line="240" w:lineRule="auto"/>
         <w:rPr>
           <w:highlight w:val="yellow"/>
         </w:rPr>
@@ -325,6 +1882,7 @@
           <w:ilvl w:val="0"/>
           <w:numId w:val="4"/>
         </w:numPr>
+        <w:spacing w:line="240" w:lineRule="auto"/>
         <w:rPr>
           <w:highlight w:val="yellow"/>
         </w:rPr>
@@ -339,6 +1897,7 @@
     <w:p>
       <w:pPr>
         <w:pStyle w:val="ListParagraph"/>
+        <w:spacing w:line="240" w:lineRule="auto"/>
         <w:rPr>
           <w:highlight w:val="yellow"/>
           <w:lang w:val="en-US"/>
@@ -348,6 +1907,7 @@
     <w:p>
       <w:pPr>
         <w:pStyle w:val="Heading3"/>
+        <w:spacing w:line="240" w:lineRule="auto"/>
       </w:pPr>
       <w:r>
         <w:t>Mobile Application Review</w:t>
@@ -355,6 +1915,7 @@
     </w:p>
     <w:p>
       <w:pPr>
+        <w:spacing w:line="240" w:lineRule="auto"/>
         <w:rPr>
           <w:i/>
           <w:highlight w:val="yellow"/>
@@ -370,6 +1931,7 @@
     </w:p>
     <w:p>
       <w:pPr>
+        <w:spacing w:line="240" w:lineRule="auto"/>
         <w:rPr>
           <w:i/>
           <w:highlight w:val="yellow"/>
@@ -385,6 +1947,7 @@
     </w:p>
     <w:p>
       <w:pPr>
+        <w:spacing w:line="240" w:lineRule="auto"/>
         <w:rPr>
           <w:i/>
           <w:highlight w:val="yellow"/>
@@ -415,6 +1978,7 @@
     </w:p>
     <w:p>
       <w:pPr>
+        <w:spacing w:line="240" w:lineRule="auto"/>
         <w:rPr>
           <w:b/>
         </w:rPr>
@@ -434,6 +1998,9 @@
       </w:r>
     </w:p>
     <w:p>
+      <w:pPr>
+        <w:spacing w:line="240" w:lineRule="auto"/>
+      </w:pPr>
       <w:r>
         <w:t>Oink was an app from t</w:t>
       </w:r>
@@ -447,7 +2014,15 @@
         <w:t>to</w:t>
       </w:r>
       <w:r>
-        <w:t xml:space="preserve"> FoodRadar. Unfortunately, it was shut down after just five months</w:t>
+        <w:t xml:space="preserve"> </w:t>
+      </w:r>
+      <w:proofErr w:type="spellStart"/>
+      <w:r>
+        <w:t>FoodRadar</w:t>
+      </w:r>
+      <w:proofErr w:type="spellEnd"/>
+      <w:r>
+        <w:t>. Unfortunately, it was shut down after just five months</w:t>
       </w:r>
       <w:r>
         <w:rPr>
@@ -456,13 +2031,24 @@
         <w:footnoteReference w:id="2"/>
       </w:r>
       <w:r>
-        <w:t>. The developer abandoned the project to work on other ideas, leaving behind a number of users. This project is an excellent case study, as we will be able to learn from both their successes and failures in terms of UI and other aspects.</w:t>
+        <w:t xml:space="preserve">. The developer abandoned the project to work on other ideas, leaving behind </w:t>
+      </w:r>
+      <w:proofErr w:type="gramStart"/>
+      <w:r>
+        <w:t>a number of</w:t>
+      </w:r>
+      <w:proofErr w:type="gramEnd"/>
+      <w:r>
+        <w:t xml:space="preserve"> users. This project is an excellent case study, as we will be able to learn from both their successes and failures in terms of UI and other aspects.</w:t>
       </w:r>
       <w:r>
         <w:t xml:space="preserve"> </w:t>
       </w:r>
     </w:p>
     <w:p>
+      <w:pPr>
+        <w:spacing w:line="240" w:lineRule="auto"/>
+      </w:pPr>
       <w:r>
         <w:t xml:space="preserve">Positive: </w:t>
       </w:r>
@@ -474,6 +2060,7 @@
           <w:ilvl w:val="0"/>
           <w:numId w:val="5"/>
         </w:numPr>
+        <w:spacing w:line="240" w:lineRule="auto"/>
       </w:pPr>
       <w:r>
         <w:t>It provides a more detailed rating system than other apps.</w:t>
@@ -486,12 +2073,16 @@
           <w:ilvl w:val="0"/>
           <w:numId w:val="5"/>
         </w:numPr>
+        <w:spacing w:line="240" w:lineRule="auto"/>
       </w:pPr>
       <w:r>
         <w:t>Newsfeed on friend’s ratings.</w:t>
       </w:r>
     </w:p>
     <w:p>
+      <w:pPr>
+        <w:spacing w:line="240" w:lineRule="auto"/>
+      </w:pPr>
       <w:r>
         <w:t xml:space="preserve">Negative: </w:t>
       </w:r>
@@ -503,6 +2094,7 @@
           <w:ilvl w:val="0"/>
           <w:numId w:val="6"/>
         </w:numPr>
+        <w:spacing w:line="240" w:lineRule="auto"/>
       </w:pPr>
       <w:r>
         <w:t>The applications scope was too large, allowing users to rate anything.</w:t>
@@ -515,12 +2107,16 @@
           <w:ilvl w:val="0"/>
           <w:numId w:val="6"/>
         </w:numPr>
+        <w:spacing w:line="240" w:lineRule="auto"/>
       </w:pPr>
       <w:r>
         <w:t>Depends entirely on user input for data.</w:t>
       </w:r>
     </w:p>
     <w:p>
+      <w:pPr>
+        <w:spacing w:line="240" w:lineRule="auto"/>
+      </w:pPr>
       <w:r>
         <w:t>Conclusion:</w:t>
       </w:r>
@@ -532,6 +2128,7 @@
           <w:ilvl w:val="0"/>
           <w:numId w:val="7"/>
         </w:numPr>
+        <w:spacing w:line="240" w:lineRule="auto"/>
       </w:pPr>
       <w:r>
         <w:t xml:space="preserve">Oink had a clear problem with the scope of their application being too large. As all their data comes from user input the result is likely to be too chaotic and inaccurate. </w:t>
@@ -539,6 +2136,7 @@
     </w:p>
     <w:p>
       <w:pPr>
+        <w:spacing w:line="240" w:lineRule="auto"/>
         <w:rPr>
           <w:b/>
         </w:rPr>
@@ -546,6 +2144,7 @@
     </w:p>
     <w:p>
       <w:pPr>
+        <w:spacing w:line="240" w:lineRule="auto"/>
         <w:rPr>
           <w:b/>
         </w:rPr>
@@ -553,6 +2152,7 @@
     </w:p>
     <w:p>
       <w:pPr>
+        <w:spacing w:line="240" w:lineRule="auto"/>
         <w:rPr>
           <w:b/>
         </w:rPr>
@@ -560,6 +2160,7 @@
     </w:p>
     <w:p>
       <w:pPr>
+        <w:spacing w:line="240" w:lineRule="auto"/>
         <w:rPr>
           <w:b/>
         </w:rPr>
@@ -567,6 +2168,7 @@
     </w:p>
     <w:p>
       <w:pPr>
+        <w:spacing w:line="240" w:lineRule="auto"/>
         <w:rPr>
           <w:b/>
         </w:rPr>
@@ -574,6 +2176,7 @@
     </w:p>
     <w:p>
       <w:pPr>
+        <w:spacing w:line="240" w:lineRule="auto"/>
         <w:rPr>
           <w:b/>
         </w:rPr>
@@ -581,6 +2184,7 @@
     </w:p>
     <w:p>
       <w:pPr>
+        <w:spacing w:line="240" w:lineRule="auto"/>
         <w:rPr>
           <w:b/>
         </w:rPr>
@@ -589,15 +2193,17 @@
         <w:rPr>
           <w:b/>
         </w:rPr>
-        <w:lastRenderedPageBreak/>
         <w:t>Yelp</w:t>
       </w:r>
     </w:p>
     <w:p>
+      <w:pPr>
+        <w:spacing w:line="240" w:lineRule="auto"/>
+      </w:pPr>
       <w:r>
         <w:t xml:space="preserve">Android: </w:t>
       </w:r>
-      <w:hyperlink r:id="rId8" w:history="1">
+      <w:hyperlink r:id="rId11" w:history="1">
         <w:r>
           <w:rPr>
             <w:rStyle w:val="Hyperlink"/>
@@ -609,7 +2215,7 @@
         <w:br/>
         <w:t xml:space="preserve">Apple: </w:t>
       </w:r>
-      <w:hyperlink r:id="rId9" w:history="1">
+      <w:hyperlink r:id="rId12" w:history="1">
         <w:r>
           <w:rPr>
             <w:rStyle w:val="Hyperlink"/>
@@ -619,6 +2225,9 @@
       </w:hyperlink>
     </w:p>
     <w:p>
+      <w:pPr>
+        <w:spacing w:line="240" w:lineRule="auto"/>
+      </w:pPr>
       <w:r>
         <w:t>Yelp</w:t>
       </w:r>
@@ -639,10 +2248,14 @@
       </w:r>
     </w:p>
     <w:p>
+      <w:pPr>
+        <w:spacing w:line="240" w:lineRule="auto"/>
+      </w:pPr>
       <w:r>
         <w:rPr>
           <w:noProof/>
         </w:rPr>
+        <w:lastRenderedPageBreak/>
         <w:drawing>
           <wp:anchor distT="0" distB="0" distL="114300" distR="114300" simplePos="0" relativeHeight="251658240" behindDoc="1" locked="0" layoutInCell="1" allowOverlap="1">
             <wp:simplePos x="0" y="0"/>
@@ -675,7 +2288,7 @@
                     <pic:cNvPicPr/>
                   </pic:nvPicPr>
                   <pic:blipFill>
-                    <a:blip r:embed="rId10" cstate="print">
+                    <a:blip r:embed="rId13" cstate="print">
                       <a:extLst>
                         <a:ext uri="{28A0092B-C50C-407E-A947-70E740481C1C}">
                           <a14:useLocalDpi xmlns:a14="http://schemas.microsoft.com/office/drawing/2010/main" val="0"/>
@@ -707,11 +2320,19 @@
           </wp:anchor>
         </w:drawing>
       </w:r>
-      <w:r>
-        <w:t>UserInteface:</w:t>
-      </w:r>
-    </w:p>
-    <w:p>
+      <w:proofErr w:type="spellStart"/>
+      <w:r>
+        <w:t>UserInteface</w:t>
+      </w:r>
+      <w:proofErr w:type="spellEnd"/>
+      <w:r>
+        <w:t>:</w:t>
+      </w:r>
+    </w:p>
+    <w:p>
+      <w:pPr>
+        <w:spacing w:line="240" w:lineRule="auto"/>
+      </w:pPr>
       <w:r>
         <w:rPr>
           <w:b/>
@@ -722,18 +2343,65 @@
         <w:t xml:space="preserve">:  The main page has a stack layout with some recommended restaurants/businesses near you. The </w:t>
       </w:r>
     </w:p>
-    <w:p/>
-    <w:p/>
-    <w:p/>
-    <w:p/>
-    <w:p/>
-    <w:p/>
-    <w:p/>
-    <w:p/>
-    <w:p/>
-    <w:p/>
-    <w:p/>
-    <w:p>
+    <w:p>
+      <w:pPr>
+        <w:spacing w:line="240" w:lineRule="auto"/>
+      </w:pPr>
+    </w:p>
+    <w:p>
+      <w:pPr>
+        <w:spacing w:line="240" w:lineRule="auto"/>
+      </w:pPr>
+    </w:p>
+    <w:p>
+      <w:pPr>
+        <w:spacing w:line="240" w:lineRule="auto"/>
+      </w:pPr>
+    </w:p>
+    <w:p>
+      <w:pPr>
+        <w:spacing w:line="240" w:lineRule="auto"/>
+      </w:pPr>
+    </w:p>
+    <w:p>
+      <w:pPr>
+        <w:spacing w:line="240" w:lineRule="auto"/>
+      </w:pPr>
+    </w:p>
+    <w:p>
+      <w:pPr>
+        <w:spacing w:line="240" w:lineRule="auto"/>
+      </w:pPr>
+    </w:p>
+    <w:p>
+      <w:pPr>
+        <w:spacing w:line="240" w:lineRule="auto"/>
+      </w:pPr>
+    </w:p>
+    <w:p>
+      <w:pPr>
+        <w:spacing w:line="240" w:lineRule="auto"/>
+      </w:pPr>
+    </w:p>
+    <w:p>
+      <w:pPr>
+        <w:spacing w:line="240" w:lineRule="auto"/>
+      </w:pPr>
+    </w:p>
+    <w:p>
+      <w:pPr>
+        <w:spacing w:line="240" w:lineRule="auto"/>
+      </w:pPr>
+    </w:p>
+    <w:p>
+      <w:pPr>
+        <w:spacing w:line="240" w:lineRule="auto"/>
+      </w:pPr>
+    </w:p>
+    <w:p>
+      <w:pPr>
+        <w:spacing w:line="240" w:lineRule="auto"/>
+      </w:pPr>
       <w:r>
         <w:rPr>
           <w:noProof/>
@@ -770,7 +2438,7 @@
                     <pic:cNvPicPr/>
                   </pic:nvPicPr>
                   <pic:blipFill>
-                    <a:blip r:embed="rId11" cstate="print">
+                    <a:blip r:embed="rId14" cstate="print">
                       <a:extLst>
                         <a:ext uri="{28A0092B-C50C-407E-A947-70E740481C1C}">
                           <a14:useLocalDpi xmlns:a14="http://schemas.microsoft.com/office/drawing/2010/main" val="0"/>
@@ -797,14 +2465,22 @@
         </w:drawing>
       </w:r>
     </w:p>
-    <w:p/>
-    <w:p>
+    <w:p>
+      <w:pPr>
+        <w:spacing w:line="240" w:lineRule="auto"/>
+      </w:pPr>
+    </w:p>
+    <w:p>
+      <w:pPr>
+        <w:spacing w:line="240" w:lineRule="auto"/>
+      </w:pPr>
       <w:r>
         <w:t xml:space="preserve">Positive: </w:t>
       </w:r>
     </w:p>
     <w:p>
       <w:pPr>
+        <w:spacing w:line="240" w:lineRule="auto"/>
         <w:rPr>
           <w:b/>
         </w:rPr>
@@ -812,6 +2488,7 @@
     </w:p>
     <w:p>
       <w:pPr>
+        <w:spacing w:line="240" w:lineRule="auto"/>
         <w:rPr>
           <w:b/>
         </w:rPr>
@@ -819,6 +2496,7 @@
     </w:p>
     <w:p>
       <w:pPr>
+        <w:spacing w:line="240" w:lineRule="auto"/>
         <w:rPr>
           <w:b/>
         </w:rPr>
@@ -826,6 +2504,7 @@
     </w:p>
     <w:p>
       <w:pPr>
+        <w:spacing w:line="240" w:lineRule="auto"/>
         <w:rPr>
           <w:b/>
         </w:rPr>
@@ -833,6 +2512,7 @@
     </w:p>
     <w:p>
       <w:pPr>
+        <w:spacing w:line="240" w:lineRule="auto"/>
         <w:rPr>
           <w:b/>
         </w:rPr>
@@ -840,6 +2520,7 @@
     </w:p>
     <w:p>
       <w:pPr>
+        <w:spacing w:line="240" w:lineRule="auto"/>
         <w:rPr>
           <w:b/>
         </w:rPr>
@@ -847,6 +2528,7 @@
     </w:p>
     <w:p>
       <w:pPr>
+        <w:spacing w:line="240" w:lineRule="auto"/>
         <w:rPr>
           <w:b/>
         </w:rPr>
@@ -854,6 +2536,7 @@
     </w:p>
     <w:p>
       <w:pPr>
+        <w:spacing w:line="240" w:lineRule="auto"/>
         <w:rPr>
           <w:b/>
         </w:rPr>
@@ -861,6 +2544,7 @@
     </w:p>
     <w:p>
       <w:pPr>
+        <w:spacing w:line="240" w:lineRule="auto"/>
         <w:rPr>
           <w:b/>
         </w:rPr>
@@ -868,6 +2552,7 @@
     </w:p>
     <w:p>
       <w:pPr>
+        <w:spacing w:line="240" w:lineRule="auto"/>
         <w:rPr>
           <w:b/>
         </w:rPr>
@@ -903,7 +2588,7 @@
                     </pic:cNvPicPr>
                   </pic:nvPicPr>
                   <pic:blipFill>
-                    <a:blip r:embed="rId12" cstate="print">
+                    <a:blip r:embed="rId15" cstate="print">
                       <a:extLst>
                         <a:ext uri="{28A0092B-C50C-407E-A947-70E740481C1C}">
                           <a14:useLocalDpi xmlns:a14="http://schemas.microsoft.com/office/drawing/2010/main" val="0"/>
@@ -992,14 +2677,27 @@
                             <w:r>
                               <w:t xml:space="preserve">Figure </w:t>
                             </w:r>
-                            <w:fldSimple w:instr=" SEQ Figure \* ARABIC ">
-                              <w:r>
-                                <w:rPr>
-                                  <w:noProof/>
-                                </w:rPr>
-                                <w:t>1</w:t>
-                              </w:r>
-                            </w:fldSimple>
+                            <w:r>
+                              <w:fldChar w:fldCharType="begin"/>
+                            </w:r>
+                            <w:r>
+                              <w:instrText xml:space="preserve"> SEQ Figure \* ARABIC </w:instrText>
+                            </w:r>
+                            <w:r>
+                              <w:fldChar w:fldCharType="separate"/>
+                            </w:r>
+                            <w:r>
+                              <w:rPr>
+                                <w:noProof/>
+                              </w:rPr>
+                              <w:t>1</w:t>
+                            </w:r>
+                            <w:r>
+                              <w:rPr>
+                                <w:noProof/>
+                              </w:rPr>
+                              <w:fldChar w:fldCharType="end"/>
+                            </w:r>
                             <w:r>
                               <w:t>: TripAdvisor Home Page</w:t>
                             </w:r>
@@ -1038,14 +2736,27 @@
                       <w:r>
                         <w:t xml:space="preserve">Figure </w:t>
                       </w:r>
-                      <w:fldSimple w:instr=" SEQ Figure \* ARABIC ">
-                        <w:r>
-                          <w:rPr>
-                            <w:noProof/>
-                          </w:rPr>
-                          <w:t>1</w:t>
-                        </w:r>
-                      </w:fldSimple>
+                      <w:r>
+                        <w:fldChar w:fldCharType="begin"/>
+                      </w:r>
+                      <w:r>
+                        <w:instrText xml:space="preserve"> SEQ Figure \* ARABIC </w:instrText>
+                      </w:r>
+                      <w:r>
+                        <w:fldChar w:fldCharType="separate"/>
+                      </w:r>
+                      <w:r>
+                        <w:rPr>
+                          <w:noProof/>
+                        </w:rPr>
+                        <w:t>1</w:t>
+                      </w:r>
+                      <w:r>
+                        <w:rPr>
+                          <w:noProof/>
+                        </w:rPr>
+                        <w:fldChar w:fldCharType="end"/>
+                      </w:r>
                       <w:r>
                         <w:t>: TripAdvisor Home Page</w:t>
                       </w:r>
@@ -1082,6 +2793,7 @@
         <w:tabs>
           <w:tab w:val="left" w:pos="2580"/>
         </w:tabs>
+        <w:spacing w:line="240" w:lineRule="auto"/>
         <w:jc w:val="both"/>
       </w:pPr>
       <w:r>
@@ -1099,6 +2811,7 @@
         <w:tabs>
           <w:tab w:val="left" w:pos="2580"/>
         </w:tabs>
+        <w:spacing w:line="240" w:lineRule="auto"/>
         <w:jc w:val="both"/>
       </w:pPr>
       <w:r>
@@ -1134,6 +2847,7 @@
         <w:tabs>
           <w:tab w:val="left" w:pos="2580"/>
         </w:tabs>
+        <w:spacing w:line="240" w:lineRule="auto"/>
         <w:jc w:val="both"/>
         <w:rPr>
           <w:b/>
@@ -1199,14 +2913,27 @@
                             <w:r>
                               <w:t xml:space="preserve">Figure </w:t>
                             </w:r>
-                            <w:fldSimple w:instr=" SEQ Figure \* ARABIC ">
-                              <w:r>
-                                <w:rPr>
-                                  <w:noProof/>
-                                </w:rPr>
-                                <w:t>2</w:t>
-                              </w:r>
-                            </w:fldSimple>
+                            <w:r>
+                              <w:fldChar w:fldCharType="begin"/>
+                            </w:r>
+                            <w:r>
+                              <w:instrText xml:space="preserve"> SEQ Figure \* ARABIC </w:instrText>
+                            </w:r>
+                            <w:r>
+                              <w:fldChar w:fldCharType="separate"/>
+                            </w:r>
+                            <w:r>
+                              <w:rPr>
+                                <w:noProof/>
+                              </w:rPr>
+                              <w:t>2</w:t>
+                            </w:r>
+                            <w:r>
+                              <w:rPr>
+                                <w:noProof/>
+                              </w:rPr>
+                              <w:fldChar w:fldCharType="end"/>
+                            </w:r>
                             <w:r>
                               <w:t>: Filters</w:t>
                             </w:r>
@@ -1244,14 +2971,27 @@
                       <w:r>
                         <w:t xml:space="preserve">Figure </w:t>
                       </w:r>
-                      <w:fldSimple w:instr=" SEQ Figure \* ARABIC ">
-                        <w:r>
-                          <w:rPr>
-                            <w:noProof/>
-                          </w:rPr>
-                          <w:t>2</w:t>
-                        </w:r>
-                      </w:fldSimple>
+                      <w:r>
+                        <w:fldChar w:fldCharType="begin"/>
+                      </w:r>
+                      <w:r>
+                        <w:instrText xml:space="preserve"> SEQ Figure \* ARABIC </w:instrText>
+                      </w:r>
+                      <w:r>
+                        <w:fldChar w:fldCharType="separate"/>
+                      </w:r>
+                      <w:r>
+                        <w:rPr>
+                          <w:noProof/>
+                        </w:rPr>
+                        <w:t>2</w:t>
+                      </w:r>
+                      <w:r>
+                        <w:rPr>
+                          <w:noProof/>
+                        </w:rPr>
+                        <w:fldChar w:fldCharType="end"/>
+                      </w:r>
                       <w:r>
                         <w:t>: Filters</w:t>
                       </w:r>
@@ -1324,14 +3064,27 @@
                             <w:r>
                               <w:t xml:space="preserve">Figure </w:t>
                             </w:r>
-                            <w:fldSimple w:instr=" SEQ Figure \* ARABIC ">
-                              <w:r>
-                                <w:rPr>
-                                  <w:noProof/>
-                                </w:rPr>
-                                <w:t>5</w:t>
-                              </w:r>
-                            </w:fldSimple>
+                            <w:r>
+                              <w:fldChar w:fldCharType="begin"/>
+                            </w:r>
+                            <w:r>
+                              <w:instrText xml:space="preserve"> SEQ Figure \* ARABIC </w:instrText>
+                            </w:r>
+                            <w:r>
+                              <w:fldChar w:fldCharType="separate"/>
+                            </w:r>
+                            <w:r>
+                              <w:rPr>
+                                <w:noProof/>
+                              </w:rPr>
+                              <w:t>5</w:t>
+                            </w:r>
+                            <w:r>
+                              <w:rPr>
+                                <w:noProof/>
+                              </w:rPr>
+                              <w:fldChar w:fldCharType="end"/>
+                            </w:r>
                             <w:r>
                               <w:t>: Reviews</w:t>
                             </w:r>
@@ -1369,14 +3122,27 @@
                       <w:r>
                         <w:t xml:space="preserve">Figure </w:t>
                       </w:r>
-                      <w:fldSimple w:instr=" SEQ Figure \* ARABIC ">
-                        <w:r>
-                          <w:rPr>
-                            <w:noProof/>
-                          </w:rPr>
-                          <w:t>5</w:t>
-                        </w:r>
-                      </w:fldSimple>
+                      <w:r>
+                        <w:fldChar w:fldCharType="begin"/>
+                      </w:r>
+                      <w:r>
+                        <w:instrText xml:space="preserve"> SEQ Figure \* ARABIC </w:instrText>
+                      </w:r>
+                      <w:r>
+                        <w:fldChar w:fldCharType="separate"/>
+                      </w:r>
+                      <w:r>
+                        <w:rPr>
+                          <w:noProof/>
+                        </w:rPr>
+                        <w:t>5</w:t>
+                      </w:r>
+                      <w:r>
+                        <w:rPr>
+                          <w:noProof/>
+                        </w:rPr>
+                        <w:fldChar w:fldCharType="end"/>
+                      </w:r>
                       <w:r>
                         <w:t>: Reviews</w:t>
                       </w:r>
@@ -1441,14 +3207,27 @@
                             <w:r>
                               <w:t xml:space="preserve">Figure </w:t>
                             </w:r>
-                            <w:fldSimple w:instr=" SEQ Figure \* ARABIC ">
-                              <w:r>
-                                <w:rPr>
-                                  <w:noProof/>
-                                </w:rPr>
-                                <w:t>4</w:t>
-                              </w:r>
-                            </w:fldSimple>
+                            <w:r>
+                              <w:fldChar w:fldCharType="begin"/>
+                            </w:r>
+                            <w:r>
+                              <w:instrText xml:space="preserve"> SEQ Figure \* ARABIC </w:instrText>
+                            </w:r>
+                            <w:r>
+                              <w:fldChar w:fldCharType="separate"/>
+                            </w:r>
+                            <w:r>
+                              <w:rPr>
+                                <w:noProof/>
+                              </w:rPr>
+                              <w:t>4</w:t>
+                            </w:r>
+                            <w:r>
+                              <w:rPr>
+                                <w:noProof/>
+                              </w:rPr>
+                              <w:fldChar w:fldCharType="end"/>
+                            </w:r>
                             <w:r>
                               <w:t>: Search</w:t>
                             </w:r>
@@ -1486,14 +3265,27 @@
                       <w:r>
                         <w:t xml:space="preserve">Figure </w:t>
                       </w:r>
-                      <w:fldSimple w:instr=" SEQ Figure \* ARABIC ">
-                        <w:r>
-                          <w:rPr>
-                            <w:noProof/>
-                          </w:rPr>
-                          <w:t>4</w:t>
-                        </w:r>
-                      </w:fldSimple>
+                      <w:r>
+                        <w:fldChar w:fldCharType="begin"/>
+                      </w:r>
+                      <w:r>
+                        <w:instrText xml:space="preserve"> SEQ Figure \* ARABIC </w:instrText>
+                      </w:r>
+                      <w:r>
+                        <w:fldChar w:fldCharType="separate"/>
+                      </w:r>
+                      <w:r>
+                        <w:rPr>
+                          <w:noProof/>
+                        </w:rPr>
+                        <w:t>4</w:t>
+                      </w:r>
+                      <w:r>
+                        <w:rPr>
+                          <w:noProof/>
+                        </w:rPr>
+                        <w:fldChar w:fldCharType="end"/>
+                      </w:r>
                       <w:r>
                         <w:t>: Search</w:t>
                       </w:r>
@@ -1566,14 +3358,27 @@
                             <w:r>
                               <w:t xml:space="preserve">Figure </w:t>
                             </w:r>
-                            <w:fldSimple w:instr=" SEQ Figure \* ARABIC ">
-                              <w:r>
-                                <w:rPr>
-                                  <w:noProof/>
-                                </w:rPr>
-                                <w:t>3</w:t>
-                              </w:r>
-                            </w:fldSimple>
+                            <w:r>
+                              <w:fldChar w:fldCharType="begin"/>
+                            </w:r>
+                            <w:r>
+                              <w:instrText xml:space="preserve"> SEQ Figure \* ARABIC </w:instrText>
+                            </w:r>
+                            <w:r>
+                              <w:fldChar w:fldCharType="separate"/>
+                            </w:r>
+                            <w:r>
+                              <w:rPr>
+                                <w:noProof/>
+                              </w:rPr>
+                              <w:t>3</w:t>
+                            </w:r>
+                            <w:r>
+                              <w:rPr>
+                                <w:noProof/>
+                              </w:rPr>
+                              <w:fldChar w:fldCharType="end"/>
+                            </w:r>
                             <w:r>
                               <w:t>: Map</w:t>
                             </w:r>
@@ -1611,14 +3416,27 @@
                       <w:r>
                         <w:t xml:space="preserve">Figure </w:t>
                       </w:r>
-                      <w:fldSimple w:instr=" SEQ Figure \* ARABIC ">
-                        <w:r>
-                          <w:rPr>
-                            <w:noProof/>
-                          </w:rPr>
-                          <w:t>3</w:t>
-                        </w:r>
-                      </w:fldSimple>
+                      <w:r>
+                        <w:fldChar w:fldCharType="begin"/>
+                      </w:r>
+                      <w:r>
+                        <w:instrText xml:space="preserve"> SEQ Figure \* ARABIC </w:instrText>
+                      </w:r>
+                      <w:r>
+                        <w:fldChar w:fldCharType="separate"/>
+                      </w:r>
+                      <w:r>
+                        <w:rPr>
+                          <w:noProof/>
+                        </w:rPr>
+                        <w:t>3</w:t>
+                      </w:r>
+                      <w:r>
+                        <w:rPr>
+                          <w:noProof/>
+                        </w:rPr>
+                        <w:fldChar w:fldCharType="end"/>
+                      </w:r>
                       <w:r>
                         <w:t>: Map</w:t>
                       </w:r>
@@ -1661,7 +3479,7 @@
                     </pic:cNvPicPr>
                   </pic:nvPicPr>
                   <pic:blipFill>
-                    <a:blip r:embed="rId13" cstate="print">
+                    <a:blip r:embed="rId16" cstate="print">
                       <a:extLst>
                         <a:ext uri="{28A0092B-C50C-407E-A947-70E740481C1C}">
                           <a14:useLocalDpi xmlns:a14="http://schemas.microsoft.com/office/drawing/2010/main" val="0"/>
@@ -1737,7 +3555,7 @@
                     </pic:cNvPicPr>
                   </pic:nvPicPr>
                   <pic:blipFill>
-                    <a:blip r:embed="rId14" cstate="print">
+                    <a:blip r:embed="rId17" cstate="print">
                       <a:extLst>
                         <a:ext uri="{28A0092B-C50C-407E-A947-70E740481C1C}">
                           <a14:useLocalDpi xmlns:a14="http://schemas.microsoft.com/office/drawing/2010/main" val="0"/>
@@ -1812,7 +3630,7 @@
                     </pic:cNvPicPr>
                   </pic:nvPicPr>
                   <pic:blipFill>
-                    <a:blip r:embed="rId15" cstate="print">
+                    <a:blip r:embed="rId18" cstate="print">
                       <a:extLst>
                         <a:ext uri="{28A0092B-C50C-407E-A947-70E740481C1C}">
                           <a14:useLocalDpi xmlns:a14="http://schemas.microsoft.com/office/drawing/2010/main" val="0"/>
@@ -1888,7 +3706,7 @@
                     </pic:cNvPicPr>
                   </pic:nvPicPr>
                   <pic:blipFill>
-                    <a:blip r:embed="rId16" cstate="print">
+                    <a:blip r:embed="rId19" cstate="print">
                       <a:extLst>
                         <a:ext uri="{28A0092B-C50C-407E-A947-70E740481C1C}">
                           <a14:useLocalDpi xmlns:a14="http://schemas.microsoft.com/office/drawing/2010/main" val="0"/>
@@ -1973,6 +3791,7 @@
         <w:tabs>
           <w:tab w:val="left" w:pos="2580"/>
         </w:tabs>
+        <w:spacing w:line="240" w:lineRule="auto"/>
         <w:jc w:val="both"/>
         <w:rPr>
           <w:b/>
@@ -1987,28 +3806,38 @@
       <w:r>
         <w:t xml:space="preserve">ripAdvisor allows the user to search through the reviews, which </w:t>
       </w:r>
+      <w:proofErr w:type="spellStart"/>
       <w:r>
         <w:t>FoodRadar</w:t>
       </w:r>
-      <w:r>
-        <w:t xml:space="preserve"> will also implement. What Food</w:t>
+      <w:proofErr w:type="spellEnd"/>
+      <w:r>
+        <w:t xml:space="preserve"> will also implement. What </w:t>
+      </w:r>
+      <w:proofErr w:type="spellStart"/>
+      <w:r>
+        <w:t>Food</w:t>
       </w:r>
       <w:r>
         <w:t>R</w:t>
       </w:r>
       <w:r>
-        <w:t>adar will hold above TripAdvisor is the ability to read reviews and ratings for individual dishes.</w:t>
-      </w:r>
-    </w:p>
-    <w:p>
-      <w:pPr>
+        <w:t>adar</w:t>
+      </w:r>
+      <w:proofErr w:type="spellEnd"/>
+      <w:r>
+        <w:t xml:space="preserve"> will hold above TripAdvisor is the ability to read reviews and ratings for individual dishes.</w:t>
+      </w:r>
+    </w:p>
+    <w:p>
+      <w:pPr>
+        <w:spacing w:line="240" w:lineRule="auto"/>
         <w:jc w:val="both"/>
       </w:pPr>
       <w:r>
         <w:rPr>
           <w:b/>
         </w:rPr>
-        <w:lastRenderedPageBreak/>
         <w:t>OpenTable</w:t>
       </w:r>
       <w:r>
@@ -2023,6 +3852,7 @@
         <w:tabs>
           <w:tab w:val="left" w:pos="2580"/>
         </w:tabs>
+        <w:spacing w:line="240" w:lineRule="auto"/>
         <w:jc w:val="both"/>
       </w:pPr>
       <w:r>
@@ -2046,6 +3876,7 @@
         <w:tabs>
           <w:tab w:val="left" w:pos="2580"/>
         </w:tabs>
+        <w:spacing w:line="240" w:lineRule="auto"/>
         <w:jc w:val="both"/>
       </w:pPr>
       <w:r>
@@ -2057,6 +3888,7 @@
     </w:p>
     <w:p>
       <w:pPr>
+        <w:spacing w:line="240" w:lineRule="auto"/>
         <w:rPr>
           <w:b/>
           <w:highlight w:val="yellow"/>
@@ -2065,6 +3897,7 @@
     </w:p>
     <w:p>
       <w:pPr>
+        <w:spacing w:line="240" w:lineRule="auto"/>
         <w:rPr>
           <w:rFonts w:asciiTheme="majorHAnsi" w:eastAsiaTheme="majorEastAsia" w:hAnsiTheme="majorHAnsi" w:cstheme="majorBidi"/>
           <w:color w:val="2F5496" w:themeColor="accent1" w:themeShade="BF"/>
@@ -2079,6 +3912,7 @@
     <w:p>
       <w:pPr>
         <w:pStyle w:val="Heading1"/>
+        <w:spacing w:line="240" w:lineRule="auto"/>
       </w:pPr>
       <w:r>
         <w:lastRenderedPageBreak/>
@@ -2088,13 +3922,21 @@
     <w:p>
       <w:pPr>
         <w:pStyle w:val="Heading2"/>
+        <w:spacing w:line="240" w:lineRule="auto"/>
       </w:pPr>
       <w:r>
         <w:t>Task 1: User Interface Design</w:t>
       </w:r>
     </w:p>
-    <w:p/>
-    <w:p>
+    <w:p>
+      <w:pPr>
+        <w:spacing w:line="240" w:lineRule="auto"/>
+      </w:pPr>
+    </w:p>
+    <w:p>
+      <w:pPr>
+        <w:spacing w:line="240" w:lineRule="auto"/>
+      </w:pPr>
       <w:r>
         <w:rPr>
           <w:rStyle w:val="Heading3Char"/>
@@ -2107,6 +3949,7 @@
     </w:p>
     <w:p>
       <w:pPr>
+        <w:spacing w:line="240" w:lineRule="auto"/>
         <w:rPr>
           <w:i/>
         </w:rPr>
@@ -2121,6 +3964,7 @@
     </w:p>
     <w:p>
       <w:pPr>
+        <w:spacing w:line="240" w:lineRule="auto"/>
         <w:rPr>
           <w:rFonts w:asciiTheme="majorHAnsi" w:eastAsiaTheme="majorEastAsia" w:hAnsiTheme="majorHAnsi" w:cstheme="majorBidi"/>
           <w:color w:val="1F3763" w:themeColor="accent1" w:themeShade="7F"/>
@@ -2135,6 +3979,7 @@
     <w:p>
       <w:pPr>
         <w:pStyle w:val="Heading3"/>
+        <w:spacing w:line="240" w:lineRule="auto"/>
       </w:pPr>
       <w:r>
         <w:lastRenderedPageBreak/>
@@ -2143,6 +3988,7 @@
     </w:p>
     <w:p>
       <w:pPr>
+        <w:spacing w:line="240" w:lineRule="auto"/>
         <w:rPr>
           <w:b/>
         </w:rPr>
@@ -2155,11 +4001,25 @@
       </w:r>
     </w:p>
     <w:p>
-      <w:r>
-        <w:t>Without FoodRadar:</w:t>
-      </w:r>
-    </w:p>
-    <w:p>
+      <w:pPr>
+        <w:spacing w:line="240" w:lineRule="auto"/>
+      </w:pPr>
+      <w:r>
+        <w:t xml:space="preserve">Without </w:t>
+      </w:r>
+      <w:proofErr w:type="spellStart"/>
+      <w:r>
+        <w:t>FoodRadar</w:t>
+      </w:r>
+      <w:proofErr w:type="spellEnd"/>
+      <w:r>
+        <w:t>:</w:t>
+      </w:r>
+    </w:p>
+    <w:p>
+      <w:pPr>
+        <w:spacing w:line="240" w:lineRule="auto"/>
+      </w:pPr>
       <w:r>
         <w:rPr>
           <w:noProof/>
@@ -2182,7 +4042,7 @@
                     </pic:cNvPicPr>
                   </pic:nvPicPr>
                   <pic:blipFill>
-                    <a:blip r:embed="rId17" cstate="print">
+                    <a:blip r:embed="rId20" cstate="print">
                       <a:extLst>
                         <a:ext uri="{28A0092B-C50C-407E-A947-70E740481C1C}">
                           <a14:useLocalDpi xmlns:a14="http://schemas.microsoft.com/office/drawing/2010/main" val="0"/>
@@ -2215,11 +4075,25 @@
       </w:r>
     </w:p>
     <w:p>
-      <w:r>
-        <w:t>With FoodRadar:</w:t>
-      </w:r>
-    </w:p>
-    <w:p>
+      <w:pPr>
+        <w:spacing w:line="240" w:lineRule="auto"/>
+      </w:pPr>
+      <w:r>
+        <w:t xml:space="preserve">With </w:t>
+      </w:r>
+      <w:proofErr w:type="spellStart"/>
+      <w:r>
+        <w:t>FoodRadar</w:t>
+      </w:r>
+      <w:proofErr w:type="spellEnd"/>
+      <w:r>
+        <w:t>:</w:t>
+      </w:r>
+    </w:p>
+    <w:p>
+      <w:pPr>
+        <w:spacing w:line="240" w:lineRule="auto"/>
+      </w:pPr>
       <w:r>
         <w:rPr>
           <w:noProof/>
@@ -2242,7 +4116,7 @@
                     </pic:cNvPicPr>
                   </pic:nvPicPr>
                   <pic:blipFill>
-                    <a:blip r:embed="rId18" cstate="print">
+                    <a:blip r:embed="rId21" cstate="print">
                       <a:extLst>
                         <a:ext uri="{28A0092B-C50C-407E-A947-70E740481C1C}">
                           <a14:useLocalDpi xmlns:a14="http://schemas.microsoft.com/office/drawing/2010/main" val="0"/>
@@ -2276,6 +4150,7 @@
     </w:p>
     <w:p>
       <w:pPr>
+        <w:spacing w:line="240" w:lineRule="auto"/>
         <w:rPr>
           <w:b/>
         </w:rPr>
@@ -2288,11 +4163,25 @@
       </w:r>
     </w:p>
     <w:p>
-      <w:r>
-        <w:t>Without FoodRadar:</w:t>
-      </w:r>
-    </w:p>
-    <w:p>
+      <w:pPr>
+        <w:spacing w:line="240" w:lineRule="auto"/>
+      </w:pPr>
+      <w:r>
+        <w:t xml:space="preserve">Without </w:t>
+      </w:r>
+      <w:proofErr w:type="spellStart"/>
+      <w:r>
+        <w:t>FoodRadar</w:t>
+      </w:r>
+      <w:proofErr w:type="spellEnd"/>
+      <w:r>
+        <w:t>:</w:t>
+      </w:r>
+    </w:p>
+    <w:p>
+      <w:pPr>
+        <w:spacing w:line="240" w:lineRule="auto"/>
+      </w:pPr>
       <w:r>
         <w:rPr>
           <w:noProof/>
@@ -2315,7 +4204,7 @@
                     </pic:cNvPicPr>
                   </pic:nvPicPr>
                   <pic:blipFill>
-                    <a:blip r:embed="rId19" cstate="print">
+                    <a:blip r:embed="rId22" cstate="print">
                       <a:extLst>
                         <a:ext uri="{28A0092B-C50C-407E-A947-70E740481C1C}">
                           <a14:useLocalDpi xmlns:a14="http://schemas.microsoft.com/office/drawing/2010/main" val="0"/>
@@ -2348,11 +4237,25 @@
       </w:r>
     </w:p>
     <w:p>
-      <w:r>
-        <w:t>With FoodRadar:</w:t>
-      </w:r>
-    </w:p>
-    <w:p>
+      <w:pPr>
+        <w:spacing w:line="240" w:lineRule="auto"/>
+      </w:pPr>
+      <w:r>
+        <w:t xml:space="preserve">With </w:t>
+      </w:r>
+      <w:proofErr w:type="spellStart"/>
+      <w:r>
+        <w:t>FoodRadar</w:t>
+      </w:r>
+      <w:proofErr w:type="spellEnd"/>
+      <w:r>
+        <w:t>:</w:t>
+      </w:r>
+    </w:p>
+    <w:p>
+      <w:pPr>
+        <w:spacing w:line="240" w:lineRule="auto"/>
+      </w:pPr>
       <w:r>
         <w:rPr>
           <w:noProof/>
@@ -2375,7 +4278,7 @@
                     </pic:cNvPicPr>
                   </pic:nvPicPr>
                   <pic:blipFill>
-                    <a:blip r:embed="rId20" cstate="print">
+                    <a:blip r:embed="rId23" cstate="print">
                       <a:extLst>
                         <a:ext uri="{28A0092B-C50C-407E-A947-70E740481C1C}">
                           <a14:useLocalDpi xmlns:a14="http://schemas.microsoft.com/office/drawing/2010/main" val="0"/>
@@ -2410,6 +4313,7 @@
     <w:p>
       <w:pPr>
         <w:pStyle w:val="Heading3"/>
+        <w:spacing w:line="240" w:lineRule="auto"/>
       </w:pPr>
       <w:r>
         <w:t>Explain the applied UI patterns and UI styling considerations</w:t>
@@ -2417,6 +4321,7 @@
     </w:p>
     <w:p>
       <w:pPr>
+        <w:spacing w:line="240" w:lineRule="auto"/>
         <w:rPr>
           <w:i/>
         </w:rPr>
@@ -2432,15 +4337,16 @@
     <w:p>
       <w:pPr>
         <w:pStyle w:val="Heading2"/>
-      </w:pPr>
-      <w:r>
-        <w:lastRenderedPageBreak/>
+        <w:spacing w:line="240" w:lineRule="auto"/>
+      </w:pPr>
+      <w:r>
         <w:t>Task 2: Software architecture and implementation</w:t>
       </w:r>
     </w:p>
     <w:p>
       <w:pPr>
         <w:pStyle w:val="Heading3"/>
+        <w:spacing w:line="240" w:lineRule="auto"/>
       </w:pPr>
       <w:r>
         <w:t xml:space="preserve">Describe the overall system architecture </w:t>
@@ -2448,6 +4354,7 @@
     </w:p>
     <w:p>
       <w:pPr>
+        <w:spacing w:line="240" w:lineRule="auto"/>
         <w:rPr>
           <w:i/>
         </w:rPr>
@@ -2466,10 +4373,15 @@
         <w:t xml:space="preserve"> </w:t>
       </w:r>
     </w:p>
-    <w:p/>
+    <w:p>
+      <w:pPr>
+        <w:spacing w:line="240" w:lineRule="auto"/>
+      </w:pPr>
+    </w:p>
     <w:p>
       <w:pPr>
         <w:pStyle w:val="Heading3"/>
+        <w:spacing w:line="240" w:lineRule="auto"/>
       </w:pPr>
       <w:r>
         <w:t xml:space="preserve">Describe the overall software architecture </w:t>
@@ -2477,6 +4389,7 @@
     </w:p>
     <w:p>
       <w:pPr>
+        <w:spacing w:line="240" w:lineRule="auto"/>
         <w:rPr>
           <w:i/>
         </w:rPr>
@@ -2495,10 +4408,15 @@
         <w:t xml:space="preserve"> </w:t>
       </w:r>
     </w:p>
-    <w:p/>
+    <w:p>
+      <w:pPr>
+        <w:spacing w:line="240" w:lineRule="auto"/>
+      </w:pPr>
+    </w:p>
     <w:p>
       <w:pPr>
         <w:pStyle w:val="Heading3"/>
+        <w:spacing w:line="240" w:lineRule="auto"/>
       </w:pPr>
       <w:r>
         <w:t xml:space="preserve">Flexibility and Maintainability </w:t>
@@ -2506,6 +4424,7 @@
     </w:p>
     <w:p>
       <w:pPr>
+        <w:spacing w:line="240" w:lineRule="auto"/>
         <w:rPr>
           <w:i/>
         </w:rPr>
@@ -2524,10 +4443,15 @@
         <w:t xml:space="preserve"> </w:t>
       </w:r>
     </w:p>
-    <w:p/>
+    <w:p>
+      <w:pPr>
+        <w:spacing w:line="240" w:lineRule="auto"/>
+      </w:pPr>
+    </w:p>
     <w:p>
       <w:pPr>
         <w:pStyle w:val="Heading3"/>
+        <w:spacing w:line="240" w:lineRule="auto"/>
       </w:pPr>
       <w:r>
         <w:t xml:space="preserve">Integration </w:t>
@@ -2535,6 +4459,7 @@
     </w:p>
     <w:p>
       <w:pPr>
+        <w:spacing w:line="240" w:lineRule="auto"/>
         <w:rPr>
           <w:i/>
         </w:rPr>
@@ -2554,6 +4479,9 @@
       </w:r>
     </w:p>
     <w:p>
+      <w:pPr>
+        <w:spacing w:line="240" w:lineRule="auto"/>
+      </w:pPr>
       <w:r>
         <w:t>The application is using the Customers location to display nearby restaurants and filter the result by the user needs. T</w:t>
       </w:r>
@@ -2583,11 +4511,17 @@
       </w:r>
     </w:p>
     <w:p>
+      <w:pPr>
+        <w:spacing w:line="240" w:lineRule="auto"/>
+      </w:pPr>
       <w:r>
         <w:t>The app is displaying data from our cloud-based database. When the user rate a meal, they are adding data to this database.</w:t>
       </w:r>
     </w:p>
     <w:p>
+      <w:pPr>
+        <w:spacing w:line="240" w:lineRule="auto"/>
+      </w:pPr>
       <w:r>
         <w:t>To fill the database, we will use the Zomato API</w:t>
       </w:r>
@@ -2601,10 +4535,15 @@
         <w:t xml:space="preserve">. This offers 1000 requests per day for free and can deliver lot of data about restaurants all over the world. It also provides the menu for a lot of restaurants. This data will be combined with the data which the community will provide, to add ratings to the list of dishes available at the location. </w:t>
       </w:r>
     </w:p>
-    <w:p/>
+    <w:p>
+      <w:pPr>
+        <w:spacing w:line="240" w:lineRule="auto"/>
+      </w:pPr>
+    </w:p>
     <w:p>
       <w:pPr>
         <w:pStyle w:val="Heading3"/>
+        <w:spacing w:line="240" w:lineRule="auto"/>
       </w:pPr>
       <w:r>
         <w:t xml:space="preserve">Testing </w:t>
@@ -2612,6 +4551,7 @@
     </w:p>
     <w:p>
       <w:pPr>
+        <w:spacing w:line="240" w:lineRule="auto"/>
         <w:rPr>
           <w:i/>
         </w:rPr>
@@ -2624,21 +4564,38 @@
         <w:t>Explain how your software architecture supports testing.</w:t>
       </w:r>
     </w:p>
-    <w:p/>
+    <w:p>
+      <w:pPr>
+        <w:spacing w:line="240" w:lineRule="auto"/>
+      </w:pPr>
+    </w:p>
     <w:p>
       <w:pPr>
         <w:pStyle w:val="Heading1"/>
+        <w:spacing w:line="240" w:lineRule="auto"/>
       </w:pPr>
       <w:r>
         <w:t>Reference List</w:t>
       </w:r>
     </w:p>
-    <w:p/>
-    <w:p/>
-    <w:p/>
+    <w:p>
+      <w:pPr>
+        <w:spacing w:line="240" w:lineRule="auto"/>
+      </w:pPr>
+    </w:p>
+    <w:p>
+      <w:pPr>
+        <w:spacing w:line="240" w:lineRule="auto"/>
+      </w:pPr>
+    </w:p>
+    <w:p>
+      <w:pPr>
+        <w:spacing w:line="240" w:lineRule="auto"/>
+      </w:pPr>
+    </w:p>
     <w:sectPr>
       <w:pgSz w:w="11906" w:h="16838"/>
-      <w:pgMar w:top="1440" w:right="1440" w:bottom="1440" w:left="1440" w:header="708" w:footer="708" w:gutter="0"/>
+      <w:pgMar w:top="720" w:right="720" w:bottom="720" w:left="720" w:header="708" w:footer="708" w:gutter="0"/>
       <w:cols w:space="708"/>
       <w:docGrid w:linePitch="360"/>
     </w:sectPr>
@@ -2733,7 +4690,13 @@
         <w:rPr>
           <w:lang w:val="de-DE"/>
         </w:rPr>
-        <w:t xml:space="preserve"> https://www.theverge.com/2012/3/14/2872172/oink-app-kevin-rose-shut-down</w:t>
+        <w:t xml:space="preserve"> </w:t>
+      </w:r>
+      <w:r>
+        <w:rPr>
+          <w:lang w:val="de-DE"/>
+        </w:rPr>
+        <w:t>https://www.theverge.com/2012/3/14/2872172/oink-app-kevin-rose-shut-down</w:t>
       </w:r>
     </w:p>
   </w:footnote>
@@ -3668,6 +5631,119 @@
     </w:lvl>
   </w:abstractNum>
   <w:abstractNum w:abstractNumId="8" w15:restartNumberingAfterBreak="0">
+    <w:nsid w:val="55D233E8"/>
+    <w:multiLevelType w:val="hybridMultilevel"/>
+    <w:tmpl w:val="170A5912"/>
+    <w:lvl w:ilvl="0" w:tplc="0C090001">
+      <w:start w:val="1"/>
+      <w:numFmt w:val="bullet"/>
+      <w:lvlText w:val=""/>
+      <w:lvlJc w:val="left"/>
+      <w:pPr>
+        <w:ind w:left="720" w:hanging="360"/>
+      </w:pPr>
+      <w:rPr>
+        <w:rFonts w:ascii="Symbol" w:hAnsi="Symbol" w:hint="default"/>
+      </w:rPr>
+    </w:lvl>
+    <w:lvl w:ilvl="1" w:tplc="0C090003" w:tentative="1">
+      <w:start w:val="1"/>
+      <w:numFmt w:val="bullet"/>
+      <w:lvlText w:val="o"/>
+      <w:lvlJc w:val="left"/>
+      <w:pPr>
+        <w:ind w:left="1440" w:hanging="360"/>
+      </w:pPr>
+      <w:rPr>
+        <w:rFonts w:ascii="Courier New" w:hAnsi="Courier New" w:cs="Courier New" w:hint="default"/>
+      </w:rPr>
+    </w:lvl>
+    <w:lvl w:ilvl="2" w:tplc="0C090005" w:tentative="1">
+      <w:start w:val="1"/>
+      <w:numFmt w:val="bullet"/>
+      <w:lvlText w:val=""/>
+      <w:lvlJc w:val="left"/>
+      <w:pPr>
+        <w:ind w:left="2160" w:hanging="360"/>
+      </w:pPr>
+      <w:rPr>
+        <w:rFonts w:ascii="Wingdings" w:hAnsi="Wingdings" w:hint="default"/>
+      </w:rPr>
+    </w:lvl>
+    <w:lvl w:ilvl="3" w:tplc="0C090001" w:tentative="1">
+      <w:start w:val="1"/>
+      <w:numFmt w:val="bullet"/>
+      <w:lvlText w:val=""/>
+      <w:lvlJc w:val="left"/>
+      <w:pPr>
+        <w:ind w:left="2880" w:hanging="360"/>
+      </w:pPr>
+      <w:rPr>
+        <w:rFonts w:ascii="Symbol" w:hAnsi="Symbol" w:hint="default"/>
+      </w:rPr>
+    </w:lvl>
+    <w:lvl w:ilvl="4" w:tplc="0C090003" w:tentative="1">
+      <w:start w:val="1"/>
+      <w:numFmt w:val="bullet"/>
+      <w:lvlText w:val="o"/>
+      <w:lvlJc w:val="left"/>
+      <w:pPr>
+        <w:ind w:left="3600" w:hanging="360"/>
+      </w:pPr>
+      <w:rPr>
+        <w:rFonts w:ascii="Courier New" w:hAnsi="Courier New" w:cs="Courier New" w:hint="default"/>
+      </w:rPr>
+    </w:lvl>
+    <w:lvl w:ilvl="5" w:tplc="0C090005" w:tentative="1">
+      <w:start w:val="1"/>
+      <w:numFmt w:val="bullet"/>
+      <w:lvlText w:val=""/>
+      <w:lvlJc w:val="left"/>
+      <w:pPr>
+        <w:ind w:left="4320" w:hanging="360"/>
+      </w:pPr>
+      <w:rPr>
+        <w:rFonts w:ascii="Wingdings" w:hAnsi="Wingdings" w:hint="default"/>
+      </w:rPr>
+    </w:lvl>
+    <w:lvl w:ilvl="6" w:tplc="0C090001" w:tentative="1">
+      <w:start w:val="1"/>
+      <w:numFmt w:val="bullet"/>
+      <w:lvlText w:val=""/>
+      <w:lvlJc w:val="left"/>
+      <w:pPr>
+        <w:ind w:left="5040" w:hanging="360"/>
+      </w:pPr>
+      <w:rPr>
+        <w:rFonts w:ascii="Symbol" w:hAnsi="Symbol" w:hint="default"/>
+      </w:rPr>
+    </w:lvl>
+    <w:lvl w:ilvl="7" w:tplc="0C090003" w:tentative="1">
+      <w:start w:val="1"/>
+      <w:numFmt w:val="bullet"/>
+      <w:lvlText w:val="o"/>
+      <w:lvlJc w:val="left"/>
+      <w:pPr>
+        <w:ind w:left="5760" w:hanging="360"/>
+      </w:pPr>
+      <w:rPr>
+        <w:rFonts w:ascii="Courier New" w:hAnsi="Courier New" w:cs="Courier New" w:hint="default"/>
+      </w:rPr>
+    </w:lvl>
+    <w:lvl w:ilvl="8" w:tplc="0C090005" w:tentative="1">
+      <w:start w:val="1"/>
+      <w:numFmt w:val="bullet"/>
+      <w:lvlText w:val=""/>
+      <w:lvlJc w:val="left"/>
+      <w:pPr>
+        <w:ind w:left="6480" w:hanging="360"/>
+      </w:pPr>
+      <w:rPr>
+        <w:rFonts w:ascii="Wingdings" w:hAnsi="Wingdings" w:hint="default"/>
+      </w:rPr>
+    </w:lvl>
+  </w:abstractNum>
+  <w:abstractNum w:abstractNumId="9" w15:restartNumberingAfterBreak="0">
     <w:nsid w:val="660D3DDD"/>
     <w:multiLevelType w:val="hybridMultilevel"/>
     <w:tmpl w:val="32D44FDE"/>
@@ -3779,7 +5855,120 @@
       </w:rPr>
     </w:lvl>
   </w:abstractNum>
-  <w:abstractNum w:abstractNumId="9" w15:restartNumberingAfterBreak="0">
+  <w:abstractNum w:abstractNumId="10" w15:restartNumberingAfterBreak="0">
+    <w:nsid w:val="71F34B85"/>
+    <w:multiLevelType w:val="hybridMultilevel"/>
+    <w:tmpl w:val="C48E1384"/>
+    <w:lvl w:ilvl="0" w:tplc="0C090001">
+      <w:start w:val="1"/>
+      <w:numFmt w:val="bullet"/>
+      <w:lvlText w:val=""/>
+      <w:lvlJc w:val="left"/>
+      <w:pPr>
+        <w:ind w:left="720" w:hanging="360"/>
+      </w:pPr>
+      <w:rPr>
+        <w:rFonts w:ascii="Symbol" w:hAnsi="Symbol" w:hint="default"/>
+      </w:rPr>
+    </w:lvl>
+    <w:lvl w:ilvl="1" w:tplc="0C090003" w:tentative="1">
+      <w:start w:val="1"/>
+      <w:numFmt w:val="bullet"/>
+      <w:lvlText w:val="o"/>
+      <w:lvlJc w:val="left"/>
+      <w:pPr>
+        <w:ind w:left="1440" w:hanging="360"/>
+      </w:pPr>
+      <w:rPr>
+        <w:rFonts w:ascii="Courier New" w:hAnsi="Courier New" w:cs="Courier New" w:hint="default"/>
+      </w:rPr>
+    </w:lvl>
+    <w:lvl w:ilvl="2" w:tplc="0C090005" w:tentative="1">
+      <w:start w:val="1"/>
+      <w:numFmt w:val="bullet"/>
+      <w:lvlText w:val=""/>
+      <w:lvlJc w:val="left"/>
+      <w:pPr>
+        <w:ind w:left="2160" w:hanging="360"/>
+      </w:pPr>
+      <w:rPr>
+        <w:rFonts w:ascii="Wingdings" w:hAnsi="Wingdings" w:hint="default"/>
+      </w:rPr>
+    </w:lvl>
+    <w:lvl w:ilvl="3" w:tplc="0C090001" w:tentative="1">
+      <w:start w:val="1"/>
+      <w:numFmt w:val="bullet"/>
+      <w:lvlText w:val=""/>
+      <w:lvlJc w:val="left"/>
+      <w:pPr>
+        <w:ind w:left="2880" w:hanging="360"/>
+      </w:pPr>
+      <w:rPr>
+        <w:rFonts w:ascii="Symbol" w:hAnsi="Symbol" w:hint="default"/>
+      </w:rPr>
+    </w:lvl>
+    <w:lvl w:ilvl="4" w:tplc="0C090003" w:tentative="1">
+      <w:start w:val="1"/>
+      <w:numFmt w:val="bullet"/>
+      <w:lvlText w:val="o"/>
+      <w:lvlJc w:val="left"/>
+      <w:pPr>
+        <w:ind w:left="3600" w:hanging="360"/>
+      </w:pPr>
+      <w:rPr>
+        <w:rFonts w:ascii="Courier New" w:hAnsi="Courier New" w:cs="Courier New" w:hint="default"/>
+      </w:rPr>
+    </w:lvl>
+    <w:lvl w:ilvl="5" w:tplc="0C090005" w:tentative="1">
+      <w:start w:val="1"/>
+      <w:numFmt w:val="bullet"/>
+      <w:lvlText w:val=""/>
+      <w:lvlJc w:val="left"/>
+      <w:pPr>
+        <w:ind w:left="4320" w:hanging="360"/>
+      </w:pPr>
+      <w:rPr>
+        <w:rFonts w:ascii="Wingdings" w:hAnsi="Wingdings" w:hint="default"/>
+      </w:rPr>
+    </w:lvl>
+    <w:lvl w:ilvl="6" w:tplc="0C090001" w:tentative="1">
+      <w:start w:val="1"/>
+      <w:numFmt w:val="bullet"/>
+      <w:lvlText w:val=""/>
+      <w:lvlJc w:val="left"/>
+      <w:pPr>
+        <w:ind w:left="5040" w:hanging="360"/>
+      </w:pPr>
+      <w:rPr>
+        <w:rFonts w:ascii="Symbol" w:hAnsi="Symbol" w:hint="default"/>
+      </w:rPr>
+    </w:lvl>
+    <w:lvl w:ilvl="7" w:tplc="0C090003" w:tentative="1">
+      <w:start w:val="1"/>
+      <w:numFmt w:val="bullet"/>
+      <w:lvlText w:val="o"/>
+      <w:lvlJc w:val="left"/>
+      <w:pPr>
+        <w:ind w:left="5760" w:hanging="360"/>
+      </w:pPr>
+      <w:rPr>
+        <w:rFonts w:ascii="Courier New" w:hAnsi="Courier New" w:cs="Courier New" w:hint="default"/>
+      </w:rPr>
+    </w:lvl>
+    <w:lvl w:ilvl="8" w:tplc="0C090005" w:tentative="1">
+      <w:start w:val="1"/>
+      <w:numFmt w:val="bullet"/>
+      <w:lvlText w:val=""/>
+      <w:lvlJc w:val="left"/>
+      <w:pPr>
+        <w:ind w:left="6480" w:hanging="360"/>
+      </w:pPr>
+      <w:rPr>
+        <w:rFonts w:ascii="Wingdings" w:hAnsi="Wingdings" w:hint="default"/>
+      </w:rPr>
+    </w:lvl>
+  </w:abstractNum>
+  <w:abstractNum w:abstractNumId="11" w15:restartNumberingAfterBreak="0">
     <w:nsid w:val="7BD5618D"/>
     <w:multiLevelType w:val="hybridMultilevel"/>
     <w:tmpl w:val="D520CB78"/>
@@ -3891,14 +6080,130 @@
       </w:rPr>
     </w:lvl>
   </w:abstractNum>
+  <w:abstractNum w:abstractNumId="12" w15:restartNumberingAfterBreak="0">
+    <w:nsid w:val="7D6D2087"/>
+    <w:multiLevelType w:val="hybridMultilevel"/>
+    <w:tmpl w:val="13B8BC88"/>
+    <w:lvl w:ilvl="0" w:tplc="46BACAD0">
+      <w:numFmt w:val="bullet"/>
+      <w:lvlText w:val="•"/>
+      <w:lvlJc w:val="left"/>
+      <w:pPr>
+        <w:ind w:left="1034" w:hanging="357"/>
+      </w:pPr>
+      <w:rPr>
+        <w:rFonts w:ascii="Arial" w:eastAsia="Arial" w:hAnsi="Arial" w:cs="Arial" w:hint="default"/>
+        <w:w w:val="130"/>
+        <w:sz w:val="24"/>
+        <w:szCs w:val="24"/>
+        <w:lang w:val="en-AU" w:eastAsia="en-AU" w:bidi="en-AU"/>
+      </w:rPr>
+    </w:lvl>
+    <w:lvl w:ilvl="1" w:tplc="19BCA85C">
+      <w:numFmt w:val="bullet"/>
+      <w:lvlText w:val="•"/>
+      <w:lvlJc w:val="left"/>
+      <w:pPr>
+        <w:ind w:left="1820" w:hanging="357"/>
+      </w:pPr>
+      <w:rPr>
+        <w:rFonts w:hint="default"/>
+        <w:lang w:val="en-AU" w:eastAsia="en-AU" w:bidi="en-AU"/>
+      </w:rPr>
+    </w:lvl>
+    <w:lvl w:ilvl="2" w:tplc="65307DA8">
+      <w:numFmt w:val="bullet"/>
+      <w:lvlText w:val="•"/>
+      <w:lvlJc w:val="left"/>
+      <w:pPr>
+        <w:ind w:left="2600" w:hanging="357"/>
+      </w:pPr>
+      <w:rPr>
+        <w:rFonts w:hint="default"/>
+        <w:lang w:val="en-AU" w:eastAsia="en-AU" w:bidi="en-AU"/>
+      </w:rPr>
+    </w:lvl>
+    <w:lvl w:ilvl="3" w:tplc="22D81362">
+      <w:numFmt w:val="bullet"/>
+      <w:lvlText w:val="•"/>
+      <w:lvlJc w:val="left"/>
+      <w:pPr>
+        <w:ind w:left="3380" w:hanging="357"/>
+      </w:pPr>
+      <w:rPr>
+        <w:rFonts w:hint="default"/>
+        <w:lang w:val="en-AU" w:eastAsia="en-AU" w:bidi="en-AU"/>
+      </w:rPr>
+    </w:lvl>
+    <w:lvl w:ilvl="4" w:tplc="F03234C6">
+      <w:numFmt w:val="bullet"/>
+      <w:lvlText w:val="•"/>
+      <w:lvlJc w:val="left"/>
+      <w:pPr>
+        <w:ind w:left="4160" w:hanging="357"/>
+      </w:pPr>
+      <w:rPr>
+        <w:rFonts w:hint="default"/>
+        <w:lang w:val="en-AU" w:eastAsia="en-AU" w:bidi="en-AU"/>
+      </w:rPr>
+    </w:lvl>
+    <w:lvl w:ilvl="5" w:tplc="07A0EB98">
+      <w:numFmt w:val="bullet"/>
+      <w:lvlText w:val="•"/>
+      <w:lvlJc w:val="left"/>
+      <w:pPr>
+        <w:ind w:left="4940" w:hanging="357"/>
+      </w:pPr>
+      <w:rPr>
+        <w:rFonts w:hint="default"/>
+        <w:lang w:val="en-AU" w:eastAsia="en-AU" w:bidi="en-AU"/>
+      </w:rPr>
+    </w:lvl>
+    <w:lvl w:ilvl="6" w:tplc="AE428A32">
+      <w:numFmt w:val="bullet"/>
+      <w:lvlText w:val="•"/>
+      <w:lvlJc w:val="left"/>
+      <w:pPr>
+        <w:ind w:left="5720" w:hanging="357"/>
+      </w:pPr>
+      <w:rPr>
+        <w:rFonts w:hint="default"/>
+        <w:lang w:val="en-AU" w:eastAsia="en-AU" w:bidi="en-AU"/>
+      </w:rPr>
+    </w:lvl>
+    <w:lvl w:ilvl="7" w:tplc="14EE5FF0">
+      <w:numFmt w:val="bullet"/>
+      <w:lvlText w:val="•"/>
+      <w:lvlJc w:val="left"/>
+      <w:pPr>
+        <w:ind w:left="6500" w:hanging="357"/>
+      </w:pPr>
+      <w:rPr>
+        <w:rFonts w:hint="default"/>
+        <w:lang w:val="en-AU" w:eastAsia="en-AU" w:bidi="en-AU"/>
+      </w:rPr>
+    </w:lvl>
+    <w:lvl w:ilvl="8" w:tplc="F8AECE3C">
+      <w:numFmt w:val="bullet"/>
+      <w:lvlText w:val="•"/>
+      <w:lvlJc w:val="left"/>
+      <w:pPr>
+        <w:ind w:left="7280" w:hanging="357"/>
+      </w:pPr>
+      <w:rPr>
+        <w:rFonts w:hint="default"/>
+        <w:lang w:val="en-AU" w:eastAsia="en-AU" w:bidi="en-AU"/>
+      </w:rPr>
+    </w:lvl>
+  </w:abstractNum>
   <w:num w:numId="1">
-    <w:abstractNumId w:val="9"/>
+    <w:abstractNumId w:val="11"/>
   </w:num>
   <w:num w:numId="2">
     <w:abstractNumId w:val="3"/>
   </w:num>
   <w:num w:numId="3">
-    <w:abstractNumId w:val="8"/>
+    <w:abstractNumId w:val="9"/>
   </w:num>
   <w:num w:numId="4">
     <w:abstractNumId w:val="2"/>
@@ -3920,6 +6225,15 @@
   </w:num>
   <w:num w:numId="10">
     <w:abstractNumId w:val="6"/>
+  </w:num>
+  <w:num w:numId="11">
+    <w:abstractNumId w:val="8"/>
+  </w:num>
+  <w:num w:numId="12">
+    <w:abstractNumId w:val="10"/>
+  </w:num>
+  <w:num w:numId="13">
+    <w:abstractNumId w:val="12"/>
   </w:num>
 </w:numbering>
 </file>
@@ -4008,7 +6322,7 @@
     <w:lsdException w:name="Closing" w:semiHidden="1" w:unhideWhenUsed="1"/>
     <w:lsdException w:name="Signature" w:semiHidden="1" w:unhideWhenUsed="1"/>
     <w:lsdException w:name="Default Paragraph Font" w:semiHidden="1" w:uiPriority="1" w:unhideWhenUsed="1"/>
-    <w:lsdException w:name="Body Text" w:semiHidden="1" w:unhideWhenUsed="1"/>
+    <w:lsdException w:name="Body Text" w:semiHidden="1" w:uiPriority="1" w:unhideWhenUsed="1" w:qFormat="1"/>
     <w:lsdException w:name="Body Text Indent" w:semiHidden="1" w:unhideWhenUsed="1"/>
     <w:lsdException w:name="List Continue" w:semiHidden="1" w:unhideWhenUsed="1"/>
     <w:lsdException w:name="List Continue 2" w:semiHidden="1" w:unhideWhenUsed="1"/>
@@ -4121,7 +6435,7 @@
     <w:lsdException w:name="Medium Shading 2 Accent 1" w:uiPriority="64"/>
     <w:lsdException w:name="Medium List 1 Accent 1" w:uiPriority="65"/>
     <w:lsdException w:name="Revision" w:semiHidden="1"/>
-    <w:lsdException w:name="List Paragraph" w:uiPriority="34" w:qFormat="1"/>
+    <w:lsdException w:name="List Paragraph" w:uiPriority="1" w:qFormat="1"/>
     <w:lsdException w:name="Quote" w:uiPriority="29" w:qFormat="1"/>
     <w:lsdException w:name="Intense Quote" w:uiPriority="30" w:qFormat="1"/>
     <w:lsdException w:name="Medium List 2 Accent 1" w:uiPriority="66"/>
@@ -4465,7 +6779,7 @@
   <w:style w:type="paragraph" w:styleId="ListParagraph">
     <w:name w:val="List Paragraph"/>
     <w:basedOn w:val="Normal"/>
-    <w:uiPriority w:val="34"/>
+    <w:uiPriority w:val="1"/>
     <w:qFormat/>
     <w:rsid w:val="00B76A4E"/>
     <w:pPr>
@@ -4580,7 +6894,95 @@
       <w:szCs w:val="18"/>
     </w:rPr>
   </w:style>
+  <w:style w:type="paragraph" w:styleId="NoSpacing">
+    <w:name w:val="No Spacing"/>
+    <w:uiPriority w:val="1"/>
+    <w:qFormat/>
+    <w:rsid w:val="006C4D2D"/>
+    <w:pPr>
+      <w:spacing w:after="0" w:line="240" w:lineRule="auto"/>
+    </w:pPr>
+  </w:style>
+  <w:style w:type="paragraph" w:styleId="BodyText">
+    <w:name w:val="Body Text"/>
+    <w:basedOn w:val="Normal"/>
+    <w:link w:val="BodyTextChar"/>
+    <w:uiPriority w:val="1"/>
+    <w:qFormat/>
+    <w:rsid w:val="00AC100C"/>
+    <w:pPr>
+      <w:widowControl w:val="0"/>
+      <w:autoSpaceDE w:val="0"/>
+      <w:autoSpaceDN w:val="0"/>
+      <w:spacing w:after="0" w:line="240" w:lineRule="auto"/>
+    </w:pPr>
+    <w:rPr>
+      <w:rFonts w:ascii="Arial" w:eastAsia="Arial" w:hAnsi="Arial" w:cs="Arial"/>
+      <w:sz w:val="24"/>
+      <w:szCs w:val="24"/>
+      <w:lang w:eastAsia="en-AU" w:bidi="en-AU"/>
+    </w:rPr>
+  </w:style>
+  <w:style w:type="character" w:customStyle="1" w:styleId="BodyTextChar">
+    <w:name w:val="Body Text Char"/>
+    <w:basedOn w:val="DefaultParagraphFont"/>
+    <w:link w:val="BodyText"/>
+    <w:uiPriority w:val="1"/>
+    <w:rsid w:val="00AC100C"/>
+    <w:rPr>
+      <w:rFonts w:ascii="Arial" w:eastAsia="Arial" w:hAnsi="Arial" w:cs="Arial"/>
+      <w:sz w:val="24"/>
+      <w:szCs w:val="24"/>
+      <w:lang w:eastAsia="en-AU" w:bidi="en-AU"/>
+    </w:rPr>
+  </w:style>
+  <w:style w:type="paragraph" w:customStyle="1" w:styleId="TableParagraph">
+    <w:name w:val="Table Paragraph"/>
+    <w:basedOn w:val="Normal"/>
+    <w:uiPriority w:val="1"/>
+    <w:qFormat/>
+    <w:rsid w:val="00AC100C"/>
+    <w:pPr>
+      <w:widowControl w:val="0"/>
+      <w:autoSpaceDE w:val="0"/>
+      <w:autoSpaceDN w:val="0"/>
+      <w:spacing w:after="0" w:line="240" w:lineRule="auto"/>
+    </w:pPr>
+    <w:rPr>
+      <w:rFonts w:ascii="Calibri" w:eastAsia="Calibri" w:hAnsi="Calibri" w:cs="Calibri"/>
+      <w:lang w:eastAsia="en-AU" w:bidi="en-AU"/>
+    </w:rPr>
+  </w:style>
 </w:styles>
+</file>
+
+<file path=word/ink/ink1.xml><?xml version="1.0" encoding="utf-8"?>
+<inkml:ink xmlns:inkml="http://www.w3.org/2003/InkML">
+  <inkml:definitions>
+    <inkml:context xml:id="ctx0">
+      <inkml:inkSource xml:id="inkSrc0">
+        <inkml:traceFormat>
+          <inkml:channel name="X" type="integer" min="-2.14748E9" max="2.14748E9" units="cm"/>
+          <inkml:channel name="Y" type="integer" min="-2.14748E9" max="2.14748E9" units="cm"/>
+        </inkml:traceFormat>
+        <inkml:channelProperties>
+          <inkml:channelProperty channel="X" name="resolution" value="1000" units="1/cm"/>
+          <inkml:channelProperty channel="Y" name="resolution" value="1000" units="1/cm"/>
+        </inkml:channelProperties>
+      </inkml:inkSource>
+      <inkml:timestamp xml:id="ts0" timeString="2018-08-17T00:58:40.512"/>
+    </inkml:context>
+    <inkml:brush xml:id="br0">
+      <inkml:brushProperty name="width" value="0.05" units="cm"/>
+      <inkml:brushProperty name="height" value="0.05" units="cm"/>
+      <inkml:brushProperty name="ignorePressure" value="1"/>
+    </inkml:brush>
+  </inkml:definitions>
+  <inkml:trace contextRef="#ctx0" brushRef="#br0">212 95,'0'0,"0"0,0 0,0 0,0 0,0 0,0 0,0 2,0 1,0 5,0 5,0 7,0 8,1 3,2 4,0 2,0-1,2-2,0-3,1-4,0-4,-1-4,1-4,-1-4,-1-4,0-1,0-2,0-2,0-1,-1-1,3-3,-1-3,3-6,1-3,2-5,0-2,-1-1,-1 1,0 2,-1 1,0 3,-2 3,0 2,1 2,0 2,0 0,1 2,1 0,0 0,0 2,0 1,-1 1,0 2,2 2,1 3,-1 4,1 4,-2 2,-1 1,-1 0,-2-1,0-2,-1-2,0-2,-1-2,-1-2,-1-2,-1-2,1-1,2-3,3-3,6-7,7-7,7-6,4-6,1-5,1-2,0 0,1 1,-4 4,-4 4,-7 7,-6 8</inkml:trace>
+  <inkml:trace contextRef="#ctx0" brushRef="#br0" timeOffset="1168.4166">366 93,'0'0,"0"0,0 0,0 0,0 0,0 0,0 0,0 0,0 0,0 0,0 0,0 0,0 0,-1 2,-2 1,-3 5,-4 3,-5 6,-4 7,-4 7,-4 10,0 7,-3 5,-1 0,-2-4,0-6,3-8,6-7,4-10,6-5,4-6,5-4,1-3,3-7,4-7,5-8,8-9,5-8,5-5,0-2,1-1,1 1,2 0,0 4,0 6,-1 4,0 5,2 3,2 3,0 3,0 3,-3 4,-3 4,-4 4,-2 1,-4 3,-2 3,-4 6,-3 5,-4 4,-4 3,-3 1,-2 1,-1-1,-3-1,-4-2,-2-3,-3-2,-2-3,-1-4,1-3,2-2,2-2,2-2,1-1,-2-2,1-3,-2-1,1 0,1-1,1 1,3 2,2 2,2 1,2 1,2 2,1 0,2 2,1 4,2 3,3 6,3 7,2 6,2 6,2 8,3 2,4 0,2-4,0-5,-1-5,-5-6,-5-7,-5-6</inkml:trace>
+  <inkml:trace contextRef="#ctx0" brushRef="#br0" timeOffset="1503.4425">199 279,'0'0,"0"0,2 0,1 0,6 0,5 0,5 0,7-1,12-2,7-1,4-2,2-1,6-2,1-1,1-1,-2 2,-11 1,-13 2</inkml:trace>
+  <inkml:trace contextRef="#ctx0" brushRef="#br0" timeOffset="2344.7258">867 19,'0'0,"0"0,0 0,0 0,0 0,0 0,0 0,0 0,1 0,0 0,1 0,-1 1,0 2,-2 4,-4 7,-5 6,-5 7,-5 4,-3 4,-5 2,-5 1,-1-1,2-5,4-3,5-6,6-4,3-6,5-4,3-2,2-4,3-1,0-1,2-3,5-7,10-8,9-8,8-7,9-9,8-4,2-1,-2 2,-1 3,-4 7,-4 9,-5 6,-7 8,-6 4,-7 5,-4 2,-4 2,-3 2,-2 3,-4 8,-6 8,-8 8,-9 10,-9 9,-13 11,-11 7,-11 3,-4-3,1-9,3-11,5-18,4-18,14-11,13-6</inkml:trace>
+</inkml:ink>
 </file>
 
 <file path=word/theme/theme1.xml><?xml version="1.0" encoding="utf-8"?>
@@ -4883,7 +7285,7 @@
 </file>
 
 <file path=customXml/itemProps1.xml><?xml version="1.0" encoding="utf-8"?>
-<ds:datastoreItem xmlns:ds="http://schemas.openxmlformats.org/officeDocument/2006/customXml" ds:itemID="{52824BCB-FED3-49E7-A6AA-D95FB9EF49C8}">
+<ds:datastoreItem xmlns:ds="http://schemas.openxmlformats.org/officeDocument/2006/customXml" ds:itemID="{83F645A2-16F3-4350-A642-A309E09EEBA9}">
   <ds:schemaRefs>
     <ds:schemaRef ds:uri="http://schemas.openxmlformats.org/officeDocument/2006/bibliography"/>
   </ds:schemaRefs>

</xml_diff>

<commit_message>
Draft version of wireframes and UI analysis
</commit_message>
<xml_diff>
--- a/Assignment 1/Assignment-1-Design-of-Mobile-App.docx
+++ b/Assignment 1/Assignment-1-Design-of-Mobile-App.docx
@@ -1338,7 +1338,7 @@
                 </mc:Choice>
                 <mc:Fallback>
                   <w:pict>
-                    <v:shapetype w14:anchorId="1B3EB462" id="_x0000_t75" coordsize="21600,21600" o:spt="75" o:preferrelative="t" path="m@4@5l@4@11@9@11@9@5xe" filled="f" stroked="f">
+                    <v:shapetype w14:anchorId="0D5B6170" id="_x0000_t75" coordsize="21600,21600" o:spt="75" o:preferrelative="t" path="m@4@5l@4@11@9@11@9@5xe" filled="f" stroked="f">
                       <v:stroke joinstyle="miter"/>
                       <v:formulas>
                         <v:f eqn="if lineDrawn pixelLineWidth 0"/>
@@ -1648,12 +1648,7 @@
         <w:spacing w:line="240" w:lineRule="auto"/>
       </w:pPr>
       <w:r>
-        <w:t>May refine search</w:t>
-      </w:r>
-      <w:bookmarkStart w:id="0" w:name="_GoBack"/>
-      <w:bookmarkEnd w:id="0"/>
-      <w:r>
-        <w:t xml:space="preserve"> to areas close to where they study</w:t>
+        <w:t>May refine search to areas close to where they study</w:t>
       </w:r>
     </w:p>
     <w:p>
@@ -3944,12 +3939,60 @@
         <w:t>UI prototype (wireframes)</w:t>
       </w:r>
       <w:r>
+        <w:rPr>
+          <w:rStyle w:val="Heading3Char"/>
+        </w:rPr>
+        <w:t>: detailing patterns and styling</w:t>
+      </w:r>
+      <w:r>
         <w:t xml:space="preserve"> </w:t>
       </w:r>
     </w:p>
     <w:p>
       <w:pPr>
         <w:spacing w:line="240" w:lineRule="auto"/>
+      </w:pPr>
+      <w:r>
+        <w:t>The wireframes for Foodradar feature a uniform style and layout feel. Fonts and colours will remain consistent from form to form to build a consistent brand identity. A consistent Tabbed Menu is featured on all screens</w:t>
+      </w:r>
+      <w:r>
+        <w:t xml:space="preserve"> as the most important navigation element</w:t>
+      </w:r>
+      <w:r>
+        <w:t xml:space="preserve">, </w:t>
+      </w:r>
+      <w:r>
+        <w:t xml:space="preserve">creating a natural hierarchy and </w:t>
+      </w:r>
+      <w:r>
+        <w:t xml:space="preserve">allowing the app to be navigated easily. </w:t>
+      </w:r>
+      <w:r>
+        <w:t>Similar styling for repeated elements such as list views, buttons, text entry, and icons, will also aide visual consistency and navigation.</w:t>
+      </w:r>
+    </w:p>
+    <w:p>
+      <w:pPr>
+        <w:spacing w:line="240" w:lineRule="auto"/>
+      </w:pPr>
+    </w:p>
+    <w:p>
+      <w:pPr>
+        <w:spacing w:line="240" w:lineRule="auto"/>
+        <w:rPr>
+          <w:b/>
+        </w:rPr>
+      </w:pPr>
+      <w:r>
+        <w:rPr>
+          <w:b/>
+        </w:rPr>
+        <w:t>Home</w:t>
+      </w:r>
+    </w:p>
+    <w:p>
+      <w:pPr>
+        <w:spacing w:line="240" w:lineRule="auto"/>
         <w:rPr>
           <w:i/>
         </w:rPr>
@@ -3957,30 +4000,1137 @@
       <w:r>
         <w:rPr>
           <w:i/>
-          <w:highlight w:val="yellow"/>
-        </w:rPr>
-        <w:t>Present your prototype of pages and explain the user interface. Elaborate on the UI layout of pages (e.g., user inputs), the applied navigation strategy, applied navigation patterns, applied forms patterns, applied design principles</w:t>
-      </w:r>
-    </w:p>
-    <w:p>
-      <w:pPr>
-        <w:spacing w:line="240" w:lineRule="auto"/>
-        <w:rPr>
-          <w:rFonts w:asciiTheme="majorHAnsi" w:eastAsiaTheme="majorEastAsia" w:hAnsiTheme="majorHAnsi" w:cstheme="majorBidi"/>
-          <w:color w:val="1F3763" w:themeColor="accent1" w:themeShade="7F"/>
-          <w:sz w:val="24"/>
-          <w:szCs w:val="24"/>
-        </w:rPr>
-      </w:pPr>
-      <w:r>
+          <w:noProof/>
+        </w:rPr>
+        <mc:AlternateContent>
+          <mc:Choice Requires="wps">
+            <w:drawing>
+              <wp:anchor distT="45720" distB="45720" distL="114300" distR="114300" simplePos="0" relativeHeight="251684864" behindDoc="0" locked="0" layoutInCell="1" allowOverlap="1">
+                <wp:simplePos x="0" y="0"/>
+                <wp:positionH relativeFrom="column">
+                  <wp:posOffset>1630680</wp:posOffset>
+                </wp:positionH>
+                <wp:positionV relativeFrom="paragraph">
+                  <wp:posOffset>269875</wp:posOffset>
+                </wp:positionV>
+                <wp:extent cx="3535680" cy="1404620"/>
+                <wp:effectExtent l="0" t="0" r="26670" b="20955"/>
+                <wp:wrapSquare wrapText="bothSides"/>
+                <wp:docPr id="217" name="Text Box 2"/>
+                <wp:cNvGraphicFramePr>
+                  <a:graphicFrameLocks xmlns:a="http://schemas.openxmlformats.org/drawingml/2006/main"/>
+                </wp:cNvGraphicFramePr>
+                <a:graphic xmlns:a="http://schemas.openxmlformats.org/drawingml/2006/main">
+                  <a:graphicData uri="http://schemas.microsoft.com/office/word/2010/wordprocessingShape">
+                    <wps:wsp>
+                      <wps:cNvSpPr txBox="1">
+                        <a:spLocks noChangeArrowheads="1"/>
+                      </wps:cNvSpPr>
+                      <wps:spPr bwMode="auto">
+                        <a:xfrm>
+                          <a:off x="0" y="0"/>
+                          <a:ext cx="3535680" cy="1404620"/>
+                        </a:xfrm>
+                        <a:prstGeom prst="rect">
+                          <a:avLst/>
+                        </a:prstGeom>
+                        <a:solidFill>
+                          <a:srgbClr val="FFFFFF"/>
+                        </a:solidFill>
+                        <a:ln w="9525">
+                          <a:solidFill>
+                            <a:srgbClr val="000000"/>
+                          </a:solidFill>
+                          <a:miter lim="800000"/>
+                          <a:headEnd/>
+                          <a:tailEnd/>
+                        </a:ln>
+                      </wps:spPr>
+                      <wps:txbx>
+                        <w:txbxContent>
+                          <w:p>
+                            <w:r>
+                              <w:t xml:space="preserve">The Home Screen shows a simple list view of nearby </w:t>
+                            </w:r>
+                            <w:r>
+                              <w:t>businesses. This list can be scrolled by the user, and once they have found a business they are interested in, they can tap on it to navigate to the Store Info Screen.</w:t>
+                            </w:r>
+                          </w:p>
+                          <w:p/>
+                          <w:p>
+                            <w:r>
+                              <w:t>The bottom of the Home Screen features a Tabbed Menu, allowing access to the other functionality of the app.</w:t>
+                            </w:r>
+                          </w:p>
+                        </w:txbxContent>
+                      </wps:txbx>
+                      <wps:bodyPr rot="0" vert="horz" wrap="square" lIns="91440" tIns="45720" rIns="91440" bIns="45720" anchor="t" anchorCtr="0">
+                        <a:spAutoFit/>
+                      </wps:bodyPr>
+                    </wps:wsp>
+                  </a:graphicData>
+                </a:graphic>
+                <wp14:sizeRelH relativeFrom="margin">
+                  <wp14:pctWidth>0</wp14:pctWidth>
+                </wp14:sizeRelH>
+                <wp14:sizeRelV relativeFrom="margin">
+                  <wp14:pctHeight>20000</wp14:pctHeight>
+                </wp14:sizeRelV>
+              </wp:anchor>
+            </w:drawing>
+          </mc:Choice>
+          <mc:Fallback>
+            <w:pict>
+              <v:shape id="Text Box 2" o:spid="_x0000_s1031" type="#_x0000_t202" style="position:absolute;margin-left:128.4pt;margin-top:21.25pt;width:278.4pt;height:110.6pt;z-index:251684864;visibility:visible;mso-wrap-style:square;mso-width-percent:0;mso-height-percent:200;mso-wrap-distance-left:9pt;mso-wrap-distance-top:3.6pt;mso-wrap-distance-right:9pt;mso-wrap-distance-bottom:3.6pt;mso-position-horizontal:absolute;mso-position-horizontal-relative:text;mso-position-vertical:absolute;mso-position-vertical-relative:text;mso-width-percent:0;mso-height-percent:200;mso-width-relative:margin;mso-height-relative:margin;v-text-anchor:top" o:gfxdata="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">
+                <v:textbox style="mso-fit-shape-to-text:t">
+                  <w:txbxContent>
+                    <w:p>
+                      <w:r>
+                        <w:t xml:space="preserve">The Home Screen shows a simple list view of nearby </w:t>
+                      </w:r>
+                      <w:r>
+                        <w:t>businesses. This list can be scrolled by the user, and once they have found a business they are interested in, they can tap on it to navigate to the Store Info Screen.</w:t>
+                      </w:r>
+                    </w:p>
+                    <w:p/>
+                    <w:p>
+                      <w:r>
+                        <w:t>The bottom of the Home Screen features a Tabbed Menu, allowing access to the other functionality of the app.</w:t>
+                      </w:r>
+                    </w:p>
+                  </w:txbxContent>
+                </v:textbox>
+                <w10:wrap type="square"/>
+              </v:shape>
+            </w:pict>
+          </mc:Fallback>
+        </mc:AlternateContent>
+      </w:r>
+      <w:r>
+        <w:rPr>
+          <w:i/>
+          <w:noProof/>
+        </w:rPr>
+        <w:drawing>
+          <wp:inline distT="0" distB="0" distL="0" distR="0">
+            <wp:extent cx="1150191" cy="2354580"/>
+            <wp:effectExtent l="0" t="0" r="0" b="7620"/>
+            <wp:docPr id="31" name="Picture 31"/>
+            <wp:cNvGraphicFramePr>
+              <a:graphicFrameLocks xmlns:a="http://schemas.openxmlformats.org/drawingml/2006/main" noChangeAspect="1"/>
+            </wp:cNvGraphicFramePr>
+            <a:graphic xmlns:a="http://schemas.openxmlformats.org/drawingml/2006/main">
+              <a:graphicData uri="http://schemas.openxmlformats.org/drawingml/2006/picture">
+                <pic:pic xmlns:pic="http://schemas.openxmlformats.org/drawingml/2006/picture">
+                  <pic:nvPicPr>
+                    <pic:cNvPr id="0" name="Picture 7"/>
+                    <pic:cNvPicPr>
+                      <a:picLocks noChangeAspect="1" noChangeArrowheads="1"/>
+                    </pic:cNvPicPr>
+                  </pic:nvPicPr>
+                  <pic:blipFill>
+                    <a:blip r:embed="rId20" cstate="print">
+                      <a:extLst>
+                        <a:ext uri="{28A0092B-C50C-407E-A947-70E740481C1C}">
+                          <a14:useLocalDpi xmlns:a14="http://schemas.microsoft.com/office/drawing/2010/main" val="0"/>
+                        </a:ext>
+                      </a:extLst>
+                    </a:blip>
+                    <a:srcRect/>
+                    <a:stretch>
+                      <a:fillRect/>
+                    </a:stretch>
+                  </pic:blipFill>
+                  <pic:spPr bwMode="auto">
+                    <a:xfrm>
+                      <a:off x="0" y="0"/>
+                      <a:ext cx="1153981" cy="2362338"/>
+                    </a:xfrm>
+                    <a:prstGeom prst="rect">
+                      <a:avLst/>
+                    </a:prstGeom>
+                    <a:noFill/>
+                    <a:ln>
+                      <a:noFill/>
+                    </a:ln>
+                  </pic:spPr>
+                </pic:pic>
+              </a:graphicData>
+            </a:graphic>
+          </wp:inline>
+        </w:drawing>
+      </w:r>
+      <w:r>
+        <w:rPr>
+          <w:i/>
+        </w:rPr>
+        <w:t xml:space="preserve"> </w:t>
+      </w:r>
+    </w:p>
+    <w:p>
+      <w:pPr>
+        <w:spacing w:line="240" w:lineRule="auto"/>
+        <w:rPr>
+          <w:b/>
+        </w:rPr>
+      </w:pPr>
+      <w:r>
+        <w:rPr>
+          <w:b/>
+        </w:rPr>
+        <w:t>Search</w:t>
+      </w:r>
+    </w:p>
+    <w:p>
+      <w:pPr>
+        <w:spacing w:line="240" w:lineRule="auto"/>
+        <w:rPr>
+          <w:i/>
+        </w:rPr>
+      </w:pPr>
+      <w:r>
+        <w:rPr>
+          <w:i/>
+          <w:noProof/>
+        </w:rPr>
+        <mc:AlternateContent>
+          <mc:Choice Requires="wps">
+            <w:drawing>
+              <wp:anchor distT="45720" distB="45720" distL="114300" distR="114300" simplePos="0" relativeHeight="251686912" behindDoc="0" locked="0" layoutInCell="1" allowOverlap="1" wp14:anchorId="6BC35403" wp14:editId="3F7AEFA6">
+                <wp:simplePos x="0" y="0"/>
+                <wp:positionH relativeFrom="margin">
+                  <wp:align>center</wp:align>
+                </wp:positionH>
+                <wp:positionV relativeFrom="paragraph">
+                  <wp:posOffset>223520</wp:posOffset>
+                </wp:positionV>
+                <wp:extent cx="3535680" cy="1404620"/>
+                <wp:effectExtent l="0" t="0" r="26670" b="20955"/>
+                <wp:wrapSquare wrapText="bothSides"/>
+                <wp:docPr id="37" name="Text Box 2"/>
+                <wp:cNvGraphicFramePr>
+                  <a:graphicFrameLocks xmlns:a="http://schemas.openxmlformats.org/drawingml/2006/main"/>
+                </wp:cNvGraphicFramePr>
+                <a:graphic xmlns:a="http://schemas.openxmlformats.org/drawingml/2006/main">
+                  <a:graphicData uri="http://schemas.microsoft.com/office/word/2010/wordprocessingShape">
+                    <wps:wsp>
+                      <wps:cNvSpPr txBox="1">
+                        <a:spLocks noChangeArrowheads="1"/>
+                      </wps:cNvSpPr>
+                      <wps:spPr bwMode="auto">
+                        <a:xfrm>
+                          <a:off x="0" y="0"/>
+                          <a:ext cx="3535680" cy="1404620"/>
+                        </a:xfrm>
+                        <a:prstGeom prst="rect">
+                          <a:avLst/>
+                        </a:prstGeom>
+                        <a:solidFill>
+                          <a:srgbClr val="FFFFFF"/>
+                        </a:solidFill>
+                        <a:ln w="9525">
+                          <a:solidFill>
+                            <a:srgbClr val="000000"/>
+                          </a:solidFill>
+                          <a:miter lim="800000"/>
+                          <a:headEnd/>
+                          <a:tailEnd/>
+                        </a:ln>
+                      </wps:spPr>
+                      <wps:txbx>
+                        <w:txbxContent>
+                          <w:p>
+                            <w:r>
+                              <w:t xml:space="preserve">The </w:t>
+                            </w:r>
+                            <w:r>
+                              <w:t>Search</w:t>
+                            </w:r>
+                            <w:r>
+                              <w:t xml:space="preserve"> Screen shows a </w:t>
+                            </w:r>
+                            <w:r>
+                              <w:t xml:space="preserve">prompt and text entry area, which a user can use to </w:t>
+                            </w:r>
+                            <w:r>
+                              <w:t xml:space="preserve">simply </w:t>
+                            </w:r>
+                            <w:r>
+                              <w:t>search for a specific item they would like.</w:t>
+                            </w:r>
+                          </w:p>
+                          <w:p/>
+                          <w:p>
+                            <w:r>
+                              <w:t>They also have access to more advanced search features through the user of the “Filter Search” button, which will take them to the Advanced Search Screen.</w:t>
+                            </w:r>
+                          </w:p>
+                        </w:txbxContent>
+                      </wps:txbx>
+                      <wps:bodyPr rot="0" vert="horz" wrap="square" lIns="91440" tIns="45720" rIns="91440" bIns="45720" anchor="t" anchorCtr="0">
+                        <a:spAutoFit/>
+                      </wps:bodyPr>
+                    </wps:wsp>
+                  </a:graphicData>
+                </a:graphic>
+                <wp14:sizeRelH relativeFrom="margin">
+                  <wp14:pctWidth>0</wp14:pctWidth>
+                </wp14:sizeRelH>
+                <wp14:sizeRelV relativeFrom="margin">
+                  <wp14:pctHeight>20000</wp14:pctHeight>
+                </wp14:sizeRelV>
+              </wp:anchor>
+            </w:drawing>
+          </mc:Choice>
+          <mc:Fallback>
+            <w:pict>
+              <v:shape w14:anchorId="6BC35403" id="_x0000_s1032" type="#_x0000_t202" style="position:absolute;margin-left:0;margin-top:17.6pt;width:278.4pt;height:110.6pt;z-index:251686912;visibility:visible;mso-wrap-style:square;mso-width-percent:0;mso-height-percent:200;mso-wrap-distance-left:9pt;mso-wrap-distance-top:3.6pt;mso-wrap-distance-right:9pt;mso-wrap-distance-bottom:3.6pt;mso-position-horizontal:center;mso-position-horizontal-relative:margin;mso-position-vertical:absolute;mso-position-vertical-relative:text;mso-width-percent:0;mso-height-percent:200;mso-width-relative:margin;mso-height-relative:margin;v-text-anchor:top" o:gfxdata="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">
+                <v:textbox style="mso-fit-shape-to-text:t">
+                  <w:txbxContent>
+                    <w:p>
+                      <w:r>
+                        <w:t xml:space="preserve">The </w:t>
+                      </w:r>
+                      <w:r>
+                        <w:t>Search</w:t>
+                      </w:r>
+                      <w:r>
+                        <w:t xml:space="preserve"> Screen shows a </w:t>
+                      </w:r>
+                      <w:r>
+                        <w:t xml:space="preserve">prompt and text entry area, which a user can use to </w:t>
+                      </w:r>
+                      <w:r>
+                        <w:t xml:space="preserve">simply </w:t>
+                      </w:r>
+                      <w:r>
+                        <w:t>search for a specific item they would like.</w:t>
+                      </w:r>
+                    </w:p>
+                    <w:p/>
+                    <w:p>
+                      <w:r>
+                        <w:t>They also have access to more advanced search features through the user of the “Filter Search” button, which will take them to the Advanced Search Screen.</w:t>
+                      </w:r>
+                    </w:p>
+                  </w:txbxContent>
+                </v:textbox>
+                <w10:wrap type="square" anchorx="margin"/>
+              </v:shape>
+            </w:pict>
+          </mc:Fallback>
+        </mc:AlternateContent>
+      </w:r>
+      <w:r>
+        <w:rPr>
+          <w:i/>
+          <w:noProof/>
+        </w:rPr>
+        <w:drawing>
+          <wp:inline distT="0" distB="0" distL="0" distR="0" wp14:anchorId="30B9D91B" wp14:editId="64CAA238">
+            <wp:extent cx="1142178" cy="2338178"/>
+            <wp:effectExtent l="0" t="0" r="1270" b="5080"/>
+            <wp:docPr id="35" name="Picture 35"/>
+            <wp:cNvGraphicFramePr>
+              <a:graphicFrameLocks xmlns:a="http://schemas.openxmlformats.org/drawingml/2006/main" noChangeAspect="1"/>
+            </wp:cNvGraphicFramePr>
+            <a:graphic xmlns:a="http://schemas.openxmlformats.org/drawingml/2006/main">
+              <a:graphicData uri="http://schemas.openxmlformats.org/drawingml/2006/picture">
+                <pic:pic xmlns:pic="http://schemas.openxmlformats.org/drawingml/2006/picture">
+                  <pic:nvPicPr>
+                    <pic:cNvPr id="0" name="Picture 11"/>
+                    <pic:cNvPicPr>
+                      <a:picLocks noChangeAspect="1" noChangeArrowheads="1"/>
+                    </pic:cNvPicPr>
+                  </pic:nvPicPr>
+                  <pic:blipFill>
+                    <a:blip r:embed="rId21" cstate="print">
+                      <a:extLst>
+                        <a:ext uri="{28A0092B-C50C-407E-A947-70E740481C1C}">
+                          <a14:useLocalDpi xmlns:a14="http://schemas.microsoft.com/office/drawing/2010/main" val="0"/>
+                        </a:ext>
+                      </a:extLst>
+                    </a:blip>
+                    <a:srcRect/>
+                    <a:stretch>
+                      <a:fillRect/>
+                    </a:stretch>
+                  </pic:blipFill>
+                  <pic:spPr bwMode="auto">
+                    <a:xfrm>
+                      <a:off x="0" y="0"/>
+                      <a:ext cx="1151914" cy="2358108"/>
+                    </a:xfrm>
+                    <a:prstGeom prst="rect">
+                      <a:avLst/>
+                    </a:prstGeom>
+                    <a:noFill/>
+                    <a:ln>
+                      <a:noFill/>
+                    </a:ln>
+                  </pic:spPr>
+                </pic:pic>
+              </a:graphicData>
+            </a:graphic>
+          </wp:inline>
+        </w:drawing>
+      </w:r>
+    </w:p>
+    <w:p>
+      <w:pPr>
+        <w:rPr>
+          <w:b/>
+        </w:rPr>
+      </w:pPr>
+      <w:r>
+        <w:rPr>
+          <w:b/>
+        </w:rPr>
         <w:br w:type="page"/>
       </w:r>
     </w:p>
     <w:p>
       <w:pPr>
+        <w:spacing w:line="240" w:lineRule="auto"/>
+        <w:rPr>
+          <w:b/>
+        </w:rPr>
+      </w:pPr>
+      <w:r>
+        <w:rPr>
+          <w:b/>
+        </w:rPr>
+        <w:lastRenderedPageBreak/>
+        <w:t>Advanced Search</w:t>
+      </w:r>
+    </w:p>
+    <w:p>
+      <w:pPr>
+        <w:spacing w:line="240" w:lineRule="auto"/>
+        <w:rPr>
+          <w:i/>
+        </w:rPr>
+      </w:pPr>
+      <w:r>
+        <w:rPr>
+          <w:i/>
+          <w:noProof/>
+        </w:rPr>
+        <mc:AlternateContent>
+          <mc:Choice Requires="wps">
+            <w:drawing>
+              <wp:anchor distT="45720" distB="45720" distL="114300" distR="114300" simplePos="0" relativeHeight="251688960" behindDoc="0" locked="0" layoutInCell="1" allowOverlap="1" wp14:anchorId="3D74767D" wp14:editId="37F265FD">
+                <wp:simplePos x="0" y="0"/>
+                <wp:positionH relativeFrom="margin">
+                  <wp:align>center</wp:align>
+                </wp:positionH>
+                <wp:positionV relativeFrom="paragraph">
+                  <wp:posOffset>280670</wp:posOffset>
+                </wp:positionV>
+                <wp:extent cx="3535680" cy="1404620"/>
+                <wp:effectExtent l="0" t="0" r="26670" b="20955"/>
+                <wp:wrapSquare wrapText="bothSides"/>
+                <wp:docPr id="38" name="Text Box 2"/>
+                <wp:cNvGraphicFramePr>
+                  <a:graphicFrameLocks xmlns:a="http://schemas.openxmlformats.org/drawingml/2006/main"/>
+                </wp:cNvGraphicFramePr>
+                <a:graphic xmlns:a="http://schemas.openxmlformats.org/drawingml/2006/main">
+                  <a:graphicData uri="http://schemas.microsoft.com/office/word/2010/wordprocessingShape">
+                    <wps:wsp>
+                      <wps:cNvSpPr txBox="1">
+                        <a:spLocks noChangeArrowheads="1"/>
+                      </wps:cNvSpPr>
+                      <wps:spPr bwMode="auto">
+                        <a:xfrm>
+                          <a:off x="0" y="0"/>
+                          <a:ext cx="3535680" cy="1404620"/>
+                        </a:xfrm>
+                        <a:prstGeom prst="rect">
+                          <a:avLst/>
+                        </a:prstGeom>
+                        <a:solidFill>
+                          <a:srgbClr val="FFFFFF"/>
+                        </a:solidFill>
+                        <a:ln w="9525">
+                          <a:solidFill>
+                            <a:srgbClr val="000000"/>
+                          </a:solidFill>
+                          <a:miter lim="800000"/>
+                          <a:headEnd/>
+                          <a:tailEnd/>
+                        </a:ln>
+                      </wps:spPr>
+                      <wps:txbx>
+                        <w:txbxContent>
+                          <w:p>
+                            <w:r>
+                              <w:t xml:space="preserve">The </w:t>
+                            </w:r>
+                            <w:r>
+                              <w:t xml:space="preserve">Advanced </w:t>
+                            </w:r>
+                            <w:r>
+                              <w:t xml:space="preserve">Search Screen shows a </w:t>
+                            </w:r>
+                            <w:r>
+                              <w:t>more complex breakdown of search criteria, allowing the user to specify the category/exact meal they’re searching for through text, as well as the price range and distance of the store through use of sliders.</w:t>
+                            </w:r>
+                          </w:p>
+                        </w:txbxContent>
+                      </wps:txbx>
+                      <wps:bodyPr rot="0" vert="horz" wrap="square" lIns="91440" tIns="45720" rIns="91440" bIns="45720" anchor="t" anchorCtr="0">
+                        <a:spAutoFit/>
+                      </wps:bodyPr>
+                    </wps:wsp>
+                  </a:graphicData>
+                </a:graphic>
+                <wp14:sizeRelH relativeFrom="margin">
+                  <wp14:pctWidth>0</wp14:pctWidth>
+                </wp14:sizeRelH>
+                <wp14:sizeRelV relativeFrom="margin">
+                  <wp14:pctHeight>20000</wp14:pctHeight>
+                </wp14:sizeRelV>
+              </wp:anchor>
+            </w:drawing>
+          </mc:Choice>
+          <mc:Fallback>
+            <w:pict>
+              <v:shape w14:anchorId="3D74767D" id="_x0000_s1033" type="#_x0000_t202" style="position:absolute;margin-left:0;margin-top:22.1pt;width:278.4pt;height:110.6pt;z-index:251688960;visibility:visible;mso-wrap-style:square;mso-width-percent:0;mso-height-percent:200;mso-wrap-distance-left:9pt;mso-wrap-distance-top:3.6pt;mso-wrap-distance-right:9pt;mso-wrap-distance-bottom:3.6pt;mso-position-horizontal:center;mso-position-horizontal-relative:margin;mso-position-vertical:absolute;mso-position-vertical-relative:text;mso-width-percent:0;mso-height-percent:200;mso-width-relative:margin;mso-height-relative:margin;v-text-anchor:top" o:gfxdata="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">
+                <v:textbox style="mso-fit-shape-to-text:t">
+                  <w:txbxContent>
+                    <w:p>
+                      <w:r>
+                        <w:t xml:space="preserve">The </w:t>
+                      </w:r>
+                      <w:r>
+                        <w:t xml:space="preserve">Advanced </w:t>
+                      </w:r>
+                      <w:r>
+                        <w:t xml:space="preserve">Search Screen shows a </w:t>
+                      </w:r>
+                      <w:r>
+                        <w:t>more complex breakdown of search criteria, allowing the user to specify the category/exact meal they’re searching for through text, as well as the price range and distance of the store through use of sliders.</w:t>
+                      </w:r>
+                    </w:p>
+                  </w:txbxContent>
+                </v:textbox>
+                <w10:wrap type="square" anchorx="margin"/>
+              </v:shape>
+            </w:pict>
+          </mc:Fallback>
+        </mc:AlternateContent>
+      </w:r>
+      <w:r>
+        <w:rPr>
+          <w:i/>
+          <w:noProof/>
+        </w:rPr>
+        <w:drawing>
+          <wp:inline distT="0" distB="0" distL="0" distR="0" wp14:anchorId="08AAFC0D" wp14:editId="22942A42">
+            <wp:extent cx="1038521" cy="2125980"/>
+            <wp:effectExtent l="0" t="0" r="9525" b="7620"/>
+            <wp:docPr id="36" name="Picture 36"/>
+            <wp:cNvGraphicFramePr>
+              <a:graphicFrameLocks xmlns:a="http://schemas.openxmlformats.org/drawingml/2006/main" noChangeAspect="1"/>
+            </wp:cNvGraphicFramePr>
+            <a:graphic xmlns:a="http://schemas.openxmlformats.org/drawingml/2006/main">
+              <a:graphicData uri="http://schemas.openxmlformats.org/drawingml/2006/picture">
+                <pic:pic xmlns:pic="http://schemas.openxmlformats.org/drawingml/2006/picture">
+                  <pic:nvPicPr>
+                    <pic:cNvPr id="0" name="Picture 12"/>
+                    <pic:cNvPicPr>
+                      <a:picLocks noChangeAspect="1" noChangeArrowheads="1"/>
+                    </pic:cNvPicPr>
+                  </pic:nvPicPr>
+                  <pic:blipFill>
+                    <a:blip r:embed="rId22" cstate="print">
+                      <a:extLst>
+                        <a:ext uri="{28A0092B-C50C-407E-A947-70E740481C1C}">
+                          <a14:useLocalDpi xmlns:a14="http://schemas.microsoft.com/office/drawing/2010/main" val="0"/>
+                        </a:ext>
+                      </a:extLst>
+                    </a:blip>
+                    <a:srcRect/>
+                    <a:stretch>
+                      <a:fillRect/>
+                    </a:stretch>
+                  </pic:blipFill>
+                  <pic:spPr bwMode="auto">
+                    <a:xfrm>
+                      <a:off x="0" y="0"/>
+                      <a:ext cx="1060736" cy="2171458"/>
+                    </a:xfrm>
+                    <a:prstGeom prst="rect">
+                      <a:avLst/>
+                    </a:prstGeom>
+                    <a:noFill/>
+                    <a:ln>
+                      <a:noFill/>
+                    </a:ln>
+                  </pic:spPr>
+                </pic:pic>
+              </a:graphicData>
+            </a:graphic>
+          </wp:inline>
+        </w:drawing>
+      </w:r>
+    </w:p>
+    <w:p>
+      <w:pPr>
+        <w:spacing w:line="240" w:lineRule="auto"/>
+        <w:rPr>
+          <w:b/>
+        </w:rPr>
+      </w:pPr>
+      <w:r>
+        <w:rPr>
+          <w:b/>
+        </w:rPr>
+        <w:t>Store Info</w:t>
+      </w:r>
+      <w:r>
+        <w:rPr>
+          <w:b/>
+        </w:rPr>
+        <w:t xml:space="preserve"> Screen</w:t>
+      </w:r>
+    </w:p>
+    <w:p>
+      <w:pPr>
+        <w:spacing w:line="240" w:lineRule="auto"/>
+        <w:rPr>
+          <w:i/>
+        </w:rPr>
+      </w:pPr>
+      <w:r>
+        <w:rPr>
+          <w:i/>
+          <w:noProof/>
+        </w:rPr>
+        <mc:AlternateContent>
+          <mc:Choice Requires="wps">
+            <w:drawing>
+              <wp:anchor distT="45720" distB="45720" distL="114300" distR="114300" simplePos="0" relativeHeight="251691008" behindDoc="0" locked="0" layoutInCell="1" allowOverlap="1" wp14:anchorId="10A31B53" wp14:editId="5C5C0C41">
+                <wp:simplePos x="0" y="0"/>
+                <wp:positionH relativeFrom="margin">
+                  <wp:align>center</wp:align>
+                </wp:positionH>
+                <wp:positionV relativeFrom="paragraph">
+                  <wp:posOffset>441325</wp:posOffset>
+                </wp:positionV>
+                <wp:extent cx="3535680" cy="1404620"/>
+                <wp:effectExtent l="0" t="0" r="26670" b="20955"/>
+                <wp:wrapSquare wrapText="bothSides"/>
+                <wp:docPr id="39" name="Text Box 2"/>
+                <wp:cNvGraphicFramePr>
+                  <a:graphicFrameLocks xmlns:a="http://schemas.openxmlformats.org/drawingml/2006/main"/>
+                </wp:cNvGraphicFramePr>
+                <a:graphic xmlns:a="http://schemas.openxmlformats.org/drawingml/2006/main">
+                  <a:graphicData uri="http://schemas.microsoft.com/office/word/2010/wordprocessingShape">
+                    <wps:wsp>
+                      <wps:cNvSpPr txBox="1">
+                        <a:spLocks noChangeArrowheads="1"/>
+                      </wps:cNvSpPr>
+                      <wps:spPr bwMode="auto">
+                        <a:xfrm>
+                          <a:off x="0" y="0"/>
+                          <a:ext cx="3535680" cy="1404620"/>
+                        </a:xfrm>
+                        <a:prstGeom prst="rect">
+                          <a:avLst/>
+                        </a:prstGeom>
+                        <a:solidFill>
+                          <a:srgbClr val="FFFFFF"/>
+                        </a:solidFill>
+                        <a:ln w="9525">
+                          <a:solidFill>
+                            <a:srgbClr val="000000"/>
+                          </a:solidFill>
+                          <a:miter lim="800000"/>
+                          <a:headEnd/>
+                          <a:tailEnd/>
+                        </a:ln>
+                      </wps:spPr>
+                      <wps:txbx>
+                        <w:txbxContent>
+                          <w:p>
+                            <w:r>
+                              <w:t xml:space="preserve">The </w:t>
+                            </w:r>
+                            <w:r>
+                              <w:t>Store Info</w:t>
+                            </w:r>
+                            <w:r>
+                              <w:t xml:space="preserve"> Screen </w:t>
+                            </w:r>
+                            <w:r>
+                              <w:t>displays a description of the chosen store, as well as their overall rating, in a header section. Underneath, in a scrollable list view, individual items on the menu are listed and rated by quality and price.</w:t>
+                            </w:r>
+                          </w:p>
+                        </w:txbxContent>
+                      </wps:txbx>
+                      <wps:bodyPr rot="0" vert="horz" wrap="square" lIns="91440" tIns="45720" rIns="91440" bIns="45720" anchor="t" anchorCtr="0">
+                        <a:spAutoFit/>
+                      </wps:bodyPr>
+                    </wps:wsp>
+                  </a:graphicData>
+                </a:graphic>
+                <wp14:sizeRelH relativeFrom="margin">
+                  <wp14:pctWidth>0</wp14:pctWidth>
+                </wp14:sizeRelH>
+                <wp14:sizeRelV relativeFrom="margin">
+                  <wp14:pctHeight>20000</wp14:pctHeight>
+                </wp14:sizeRelV>
+              </wp:anchor>
+            </w:drawing>
+          </mc:Choice>
+          <mc:Fallback>
+            <w:pict>
+              <v:shape w14:anchorId="10A31B53" id="_x0000_s1034" type="#_x0000_t202" style="position:absolute;margin-left:0;margin-top:34.75pt;width:278.4pt;height:110.6pt;z-index:251691008;visibility:visible;mso-wrap-style:square;mso-width-percent:0;mso-height-percent:200;mso-wrap-distance-left:9pt;mso-wrap-distance-top:3.6pt;mso-wrap-distance-right:9pt;mso-wrap-distance-bottom:3.6pt;mso-position-horizontal:center;mso-position-horizontal-relative:margin;mso-position-vertical:absolute;mso-position-vertical-relative:text;mso-width-percent:0;mso-height-percent:200;mso-width-relative:margin;mso-height-relative:margin;v-text-anchor:top" o:gfxdata="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">
+                <v:textbox style="mso-fit-shape-to-text:t">
+                  <w:txbxContent>
+                    <w:p>
+                      <w:r>
+                        <w:t xml:space="preserve">The </w:t>
+                      </w:r>
+                      <w:r>
+                        <w:t>Store Info</w:t>
+                      </w:r>
+                      <w:r>
+                        <w:t xml:space="preserve"> Screen </w:t>
+                      </w:r>
+                      <w:r>
+                        <w:t>displays a description of the chosen store, as well as their overall rating, in a header section. Underneath, in a scrollable list view, individual items on the menu are listed and rated by quality and price.</w:t>
+                      </w:r>
+                    </w:p>
+                  </w:txbxContent>
+                </v:textbox>
+                <w10:wrap type="square" anchorx="margin"/>
+              </v:shape>
+            </w:pict>
+          </mc:Fallback>
+        </mc:AlternateContent>
+      </w:r>
+      <w:r>
+        <w:rPr>
+          <w:i/>
+          <w:noProof/>
+        </w:rPr>
+        <w:drawing>
+          <wp:inline distT="0" distB="0" distL="0" distR="0" wp14:anchorId="1B986EBE" wp14:editId="41DD37EE">
+            <wp:extent cx="1001299" cy="2049780"/>
+            <wp:effectExtent l="0" t="0" r="8890" b="7620"/>
+            <wp:docPr id="34" name="Picture 34"/>
+            <wp:cNvGraphicFramePr>
+              <a:graphicFrameLocks xmlns:a="http://schemas.openxmlformats.org/drawingml/2006/main" noChangeAspect="1"/>
+            </wp:cNvGraphicFramePr>
+            <a:graphic xmlns:a="http://schemas.openxmlformats.org/drawingml/2006/main">
+              <a:graphicData uri="http://schemas.openxmlformats.org/drawingml/2006/picture">
+                <pic:pic xmlns:pic="http://schemas.openxmlformats.org/drawingml/2006/picture">
+                  <pic:nvPicPr>
+                    <pic:cNvPr id="0" name="Picture 10"/>
+                    <pic:cNvPicPr>
+                      <a:picLocks noChangeAspect="1" noChangeArrowheads="1"/>
+                    </pic:cNvPicPr>
+                  </pic:nvPicPr>
+                  <pic:blipFill>
+                    <a:blip r:embed="rId23" cstate="print">
+                      <a:extLst>
+                        <a:ext uri="{28A0092B-C50C-407E-A947-70E740481C1C}">
+                          <a14:useLocalDpi xmlns:a14="http://schemas.microsoft.com/office/drawing/2010/main" val="0"/>
+                        </a:ext>
+                      </a:extLst>
+                    </a:blip>
+                    <a:srcRect/>
+                    <a:stretch>
+                      <a:fillRect/>
+                    </a:stretch>
+                  </pic:blipFill>
+                  <pic:spPr bwMode="auto">
+                    <a:xfrm>
+                      <a:off x="0" y="0"/>
+                      <a:ext cx="1023734" cy="2095707"/>
+                    </a:xfrm>
+                    <a:prstGeom prst="rect">
+                      <a:avLst/>
+                    </a:prstGeom>
+                    <a:noFill/>
+                    <a:ln>
+                      <a:noFill/>
+                    </a:ln>
+                  </pic:spPr>
+                </pic:pic>
+              </a:graphicData>
+            </a:graphic>
+          </wp:inline>
+        </w:drawing>
+      </w:r>
+    </w:p>
+    <w:p>
+      <w:pPr>
+        <w:spacing w:line="240" w:lineRule="auto"/>
+        <w:rPr>
+          <w:b/>
+        </w:rPr>
+      </w:pPr>
+      <w:r>
+        <w:rPr>
+          <w:b/>
+        </w:rPr>
+        <w:t>Map</w:t>
+      </w:r>
+    </w:p>
+    <w:p>
+      <w:pPr>
+        <w:spacing w:line="240" w:lineRule="auto"/>
+        <w:rPr>
+          <w:i/>
+        </w:rPr>
+      </w:pPr>
+      <w:r>
+        <w:rPr>
+          <w:i/>
+          <w:noProof/>
+        </w:rPr>
+        <mc:AlternateContent>
+          <mc:Choice Requires="wps">
+            <w:drawing>
+              <wp:anchor distT="45720" distB="45720" distL="114300" distR="114300" simplePos="0" relativeHeight="251693056" behindDoc="0" locked="0" layoutInCell="1" allowOverlap="1" wp14:anchorId="2D4E3ECB" wp14:editId="2DCBC751">
+                <wp:simplePos x="0" y="0"/>
+                <wp:positionH relativeFrom="margin">
+                  <wp:align>center</wp:align>
+                </wp:positionH>
+                <wp:positionV relativeFrom="paragraph">
+                  <wp:posOffset>612775</wp:posOffset>
+                </wp:positionV>
+                <wp:extent cx="3535680" cy="1404620"/>
+                <wp:effectExtent l="0" t="0" r="26670" b="14605"/>
+                <wp:wrapSquare wrapText="bothSides"/>
+                <wp:docPr id="40" name="Text Box 2"/>
+                <wp:cNvGraphicFramePr>
+                  <a:graphicFrameLocks xmlns:a="http://schemas.openxmlformats.org/drawingml/2006/main"/>
+                </wp:cNvGraphicFramePr>
+                <a:graphic xmlns:a="http://schemas.openxmlformats.org/drawingml/2006/main">
+                  <a:graphicData uri="http://schemas.microsoft.com/office/word/2010/wordprocessingShape">
+                    <wps:wsp>
+                      <wps:cNvSpPr txBox="1">
+                        <a:spLocks noChangeArrowheads="1"/>
+                      </wps:cNvSpPr>
+                      <wps:spPr bwMode="auto">
+                        <a:xfrm>
+                          <a:off x="0" y="0"/>
+                          <a:ext cx="3535680" cy="1404620"/>
+                        </a:xfrm>
+                        <a:prstGeom prst="rect">
+                          <a:avLst/>
+                        </a:prstGeom>
+                        <a:solidFill>
+                          <a:srgbClr val="FFFFFF"/>
+                        </a:solidFill>
+                        <a:ln w="9525">
+                          <a:solidFill>
+                            <a:srgbClr val="000000"/>
+                          </a:solidFill>
+                          <a:miter lim="800000"/>
+                          <a:headEnd/>
+                          <a:tailEnd/>
+                        </a:ln>
+                      </wps:spPr>
+                      <wps:txbx>
+                        <w:txbxContent>
+                          <w:p>
+                            <w:r>
+                              <w:t xml:space="preserve">The </w:t>
+                            </w:r>
+                            <w:r>
+                              <w:t>Map Screen displays stores according to the user’s search criteria. The user can tap on the location marker of a store to navigate to the Store Info screen and see more information about the location.</w:t>
+                            </w:r>
+                          </w:p>
+                        </w:txbxContent>
+                      </wps:txbx>
+                      <wps:bodyPr rot="0" vert="horz" wrap="square" lIns="91440" tIns="45720" rIns="91440" bIns="45720" anchor="t" anchorCtr="0">
+                        <a:spAutoFit/>
+                      </wps:bodyPr>
+                    </wps:wsp>
+                  </a:graphicData>
+                </a:graphic>
+                <wp14:sizeRelH relativeFrom="margin">
+                  <wp14:pctWidth>0</wp14:pctWidth>
+                </wp14:sizeRelH>
+                <wp14:sizeRelV relativeFrom="margin">
+                  <wp14:pctHeight>20000</wp14:pctHeight>
+                </wp14:sizeRelV>
+              </wp:anchor>
+            </w:drawing>
+          </mc:Choice>
+          <mc:Fallback>
+            <w:pict>
+              <v:shape w14:anchorId="2D4E3ECB" id="_x0000_s1035" type="#_x0000_t202" style="position:absolute;margin-left:0;margin-top:48.25pt;width:278.4pt;height:110.6pt;z-index:251693056;visibility:visible;mso-wrap-style:square;mso-width-percent:0;mso-height-percent:200;mso-wrap-distance-left:9pt;mso-wrap-distance-top:3.6pt;mso-wrap-distance-right:9pt;mso-wrap-distance-bottom:3.6pt;mso-position-horizontal:center;mso-position-horizontal-relative:margin;mso-position-vertical:absolute;mso-position-vertical-relative:text;mso-width-percent:0;mso-height-percent:200;mso-width-relative:margin;mso-height-relative:margin;v-text-anchor:top" o:gfxdata="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">
+                <v:textbox style="mso-fit-shape-to-text:t">
+                  <w:txbxContent>
+                    <w:p>
+                      <w:r>
+                        <w:t xml:space="preserve">The </w:t>
+                      </w:r>
+                      <w:r>
+                        <w:t>Map Screen displays stores according to the user’s search criteria. The user can tap on the location marker of a store to navigate to the Store Info screen and see more information about the location.</w:t>
+                      </w:r>
+                    </w:p>
+                  </w:txbxContent>
+                </v:textbox>
+                <w10:wrap type="square" anchorx="margin"/>
+              </v:shape>
+            </w:pict>
+          </mc:Fallback>
+        </mc:AlternateContent>
+      </w:r>
+      <w:r>
+        <w:rPr>
+          <w:i/>
+          <w:noProof/>
+        </w:rPr>
+        <w:drawing>
+          <wp:inline distT="0" distB="0" distL="0" distR="0">
+            <wp:extent cx="1001520" cy="2042160"/>
+            <wp:effectExtent l="0" t="0" r="8255" b="0"/>
+            <wp:docPr id="32" name="Picture 32"/>
+            <wp:cNvGraphicFramePr>
+              <a:graphicFrameLocks xmlns:a="http://schemas.openxmlformats.org/drawingml/2006/main" noChangeAspect="1"/>
+            </wp:cNvGraphicFramePr>
+            <a:graphic xmlns:a="http://schemas.openxmlformats.org/drawingml/2006/main">
+              <a:graphicData uri="http://schemas.openxmlformats.org/drawingml/2006/picture">
+                <pic:pic xmlns:pic="http://schemas.openxmlformats.org/drawingml/2006/picture">
+                  <pic:nvPicPr>
+                    <pic:cNvPr id="0" name="Picture 8"/>
+                    <pic:cNvPicPr>
+                      <a:picLocks noChangeAspect="1" noChangeArrowheads="1"/>
+                    </pic:cNvPicPr>
+                  </pic:nvPicPr>
+                  <pic:blipFill>
+                    <a:blip r:embed="rId24" cstate="print">
+                      <a:extLst>
+                        <a:ext uri="{28A0092B-C50C-407E-A947-70E740481C1C}">
+                          <a14:useLocalDpi xmlns:a14="http://schemas.microsoft.com/office/drawing/2010/main" val="0"/>
+                        </a:ext>
+                      </a:extLst>
+                    </a:blip>
+                    <a:srcRect/>
+                    <a:stretch>
+                      <a:fillRect/>
+                    </a:stretch>
+                  </pic:blipFill>
+                  <pic:spPr bwMode="auto">
+                    <a:xfrm>
+                      <a:off x="0" y="0"/>
+                      <a:ext cx="1011772" cy="2063065"/>
+                    </a:xfrm>
+                    <a:prstGeom prst="rect">
+                      <a:avLst/>
+                    </a:prstGeom>
+                    <a:noFill/>
+                    <a:ln>
+                      <a:noFill/>
+                    </a:ln>
+                  </pic:spPr>
+                </pic:pic>
+              </a:graphicData>
+            </a:graphic>
+          </wp:inline>
+        </w:drawing>
+      </w:r>
+      <w:r>
+        <w:rPr>
+          <w:i/>
+        </w:rPr>
+        <w:t xml:space="preserve"> </w:t>
+      </w:r>
+    </w:p>
+    <w:p>
+      <w:pPr>
+        <w:spacing w:line="240" w:lineRule="auto"/>
+        <w:rPr>
+          <w:b/>
+        </w:rPr>
+      </w:pPr>
+      <w:r>
+        <w:rPr>
+          <w:b/>
+        </w:rPr>
+        <w:t>Profile</w:t>
+      </w:r>
+    </w:p>
+    <w:p>
+      <w:pPr>
+        <w:spacing w:line="240" w:lineRule="auto"/>
+        <w:rPr>
+          <w:i/>
+        </w:rPr>
+      </w:pPr>
+      <w:r>
+        <w:rPr>
+          <w:i/>
+          <w:noProof/>
+        </w:rPr>
+        <mc:AlternateContent>
+          <mc:Choice Requires="wps">
+            <w:drawing>
+              <wp:anchor distT="45720" distB="45720" distL="114300" distR="114300" simplePos="0" relativeHeight="251695104" behindDoc="0" locked="0" layoutInCell="1" allowOverlap="1" wp14:anchorId="53070FDA" wp14:editId="50F80179">
+                <wp:simplePos x="0" y="0"/>
+                <wp:positionH relativeFrom="margin">
+                  <wp:align>center</wp:align>
+                </wp:positionH>
+                <wp:positionV relativeFrom="paragraph">
+                  <wp:posOffset>562610</wp:posOffset>
+                </wp:positionV>
+                <wp:extent cx="3535680" cy="1404620"/>
+                <wp:effectExtent l="0" t="0" r="26670" b="14605"/>
+                <wp:wrapSquare wrapText="bothSides"/>
+                <wp:docPr id="41" name="Text Box 2"/>
+                <wp:cNvGraphicFramePr>
+                  <a:graphicFrameLocks xmlns:a="http://schemas.openxmlformats.org/drawingml/2006/main"/>
+                </wp:cNvGraphicFramePr>
+                <a:graphic xmlns:a="http://schemas.openxmlformats.org/drawingml/2006/main">
+                  <a:graphicData uri="http://schemas.microsoft.com/office/word/2010/wordprocessingShape">
+                    <wps:wsp>
+                      <wps:cNvSpPr txBox="1">
+                        <a:spLocks noChangeArrowheads="1"/>
+                      </wps:cNvSpPr>
+                      <wps:spPr bwMode="auto">
+                        <a:xfrm>
+                          <a:off x="0" y="0"/>
+                          <a:ext cx="3535680" cy="1404620"/>
+                        </a:xfrm>
+                        <a:prstGeom prst="rect">
+                          <a:avLst/>
+                        </a:prstGeom>
+                        <a:solidFill>
+                          <a:srgbClr val="FFFFFF"/>
+                        </a:solidFill>
+                        <a:ln w="9525">
+                          <a:solidFill>
+                            <a:srgbClr val="000000"/>
+                          </a:solidFill>
+                          <a:miter lim="800000"/>
+                          <a:headEnd/>
+                          <a:tailEnd/>
+                        </a:ln>
+                      </wps:spPr>
+                      <wps:txbx>
+                        <w:txbxContent>
+                          <w:p>
+                            <w:r>
+                              <w:t xml:space="preserve">The </w:t>
+                            </w:r>
+                            <w:r>
+                              <w:t>Profile Screen displays the user’s personal information such as Profile Details, Preferences, and Ratings. These are accessible from an Expanding List view.</w:t>
+                            </w:r>
+                          </w:p>
+                        </w:txbxContent>
+                      </wps:txbx>
+                      <wps:bodyPr rot="0" vert="horz" wrap="square" lIns="91440" tIns="45720" rIns="91440" bIns="45720" anchor="t" anchorCtr="0">
+                        <a:spAutoFit/>
+                      </wps:bodyPr>
+                    </wps:wsp>
+                  </a:graphicData>
+                </a:graphic>
+                <wp14:sizeRelH relativeFrom="margin">
+                  <wp14:pctWidth>0</wp14:pctWidth>
+                </wp14:sizeRelH>
+                <wp14:sizeRelV relativeFrom="margin">
+                  <wp14:pctHeight>20000</wp14:pctHeight>
+                </wp14:sizeRelV>
+              </wp:anchor>
+            </w:drawing>
+          </mc:Choice>
+          <mc:Fallback>
+            <w:pict>
+              <v:shape w14:anchorId="53070FDA" id="_x0000_s1036" type="#_x0000_t202" style="position:absolute;margin-left:0;margin-top:44.3pt;width:278.4pt;height:110.6pt;z-index:251695104;visibility:visible;mso-wrap-style:square;mso-width-percent:0;mso-height-percent:200;mso-wrap-distance-left:9pt;mso-wrap-distance-top:3.6pt;mso-wrap-distance-right:9pt;mso-wrap-distance-bottom:3.6pt;mso-position-horizontal:center;mso-position-horizontal-relative:margin;mso-position-vertical:absolute;mso-position-vertical-relative:text;mso-width-percent:0;mso-height-percent:200;mso-width-relative:margin;mso-height-relative:margin;v-text-anchor:top" o:gfxdata="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">
+                <v:textbox style="mso-fit-shape-to-text:t">
+                  <w:txbxContent>
+                    <w:p>
+                      <w:r>
+                        <w:t xml:space="preserve">The </w:t>
+                      </w:r>
+                      <w:r>
+                        <w:t>Profile Screen displays the user’s personal information such as Profile Details, Preferences, and Ratings. These are accessible from an Expanding List view.</w:t>
+                      </w:r>
+                    </w:p>
+                  </w:txbxContent>
+                </v:textbox>
+                <w10:wrap type="square" anchorx="margin"/>
+              </v:shape>
+            </w:pict>
+          </mc:Fallback>
+        </mc:AlternateContent>
+      </w:r>
+      <w:r>
+        <w:rPr>
+          <w:i/>
+          <w:noProof/>
+        </w:rPr>
+        <w:drawing>
+          <wp:inline distT="0" distB="0" distL="0" distR="0">
+            <wp:extent cx="967740" cy="1973281"/>
+            <wp:effectExtent l="0" t="0" r="3810" b="8255"/>
+            <wp:docPr id="33" name="Picture 33"/>
+            <wp:cNvGraphicFramePr>
+              <a:graphicFrameLocks xmlns:a="http://schemas.openxmlformats.org/drawingml/2006/main" noChangeAspect="1"/>
+            </wp:cNvGraphicFramePr>
+            <a:graphic xmlns:a="http://schemas.openxmlformats.org/drawingml/2006/main">
+              <a:graphicData uri="http://schemas.openxmlformats.org/drawingml/2006/picture">
+                <pic:pic xmlns:pic="http://schemas.openxmlformats.org/drawingml/2006/picture">
+                  <pic:nvPicPr>
+                    <pic:cNvPr id="0" name="Picture 9"/>
+                    <pic:cNvPicPr>
+                      <a:picLocks noChangeAspect="1" noChangeArrowheads="1"/>
+                    </pic:cNvPicPr>
+                  </pic:nvPicPr>
+                  <pic:blipFill>
+                    <a:blip r:embed="rId25" cstate="print">
+                      <a:extLst>
+                        <a:ext uri="{28A0092B-C50C-407E-A947-70E740481C1C}">
+                          <a14:useLocalDpi xmlns:a14="http://schemas.microsoft.com/office/drawing/2010/main" val="0"/>
+                        </a:ext>
+                      </a:extLst>
+                    </a:blip>
+                    <a:srcRect/>
+                    <a:stretch>
+                      <a:fillRect/>
+                    </a:stretch>
+                  </pic:blipFill>
+                  <pic:spPr bwMode="auto">
+                    <a:xfrm>
+                      <a:off x="0" y="0"/>
+                      <a:ext cx="996379" cy="2031677"/>
+                    </a:xfrm>
+                    <a:prstGeom prst="rect">
+                      <a:avLst/>
+                    </a:prstGeom>
+                    <a:noFill/>
+                    <a:ln>
+                      <a:noFill/>
+                    </a:ln>
+                  </pic:spPr>
+                </pic:pic>
+              </a:graphicData>
+            </a:graphic>
+          </wp:inline>
+        </w:drawing>
+      </w:r>
+      <w:r>
+        <w:rPr>
+          <w:i/>
+        </w:rPr>
+        <w:t xml:space="preserve"> </w:t>
+      </w:r>
+    </w:p>
+    <w:p>
+      <w:pPr>
         <w:pStyle w:val="Heading3"/>
-        <w:spacing w:line="240" w:lineRule="auto"/>
-      </w:pPr>
+      </w:pPr>
+      <w:r>
+        <w:br w:type="page"/>
+      </w:r>
       <w:r>
         <w:lastRenderedPageBreak/>
         <w:t>Storyboards</w:t>
@@ -3997,7 +5147,15 @@
         <w:rPr>
           <w:b/>
         </w:rPr>
-        <w:t>Scenario 1 – “What to order at this store?”:</w:t>
+        <w:t>Scenario 1 – “What to</w:t>
+      </w:r>
+      <w:bookmarkStart w:id="0" w:name="_GoBack"/>
+      <w:bookmarkEnd w:id="0"/>
+      <w:r>
+        <w:rPr>
+          <w:b/>
+        </w:rPr>
+        <w:t xml:space="preserve"> order at this store?”:</w:t>
       </w:r>
     </w:p>
     <w:p>
@@ -4042,7 +5200,7 @@
                     </pic:cNvPicPr>
                   </pic:nvPicPr>
                   <pic:blipFill>
-                    <a:blip r:embed="rId20" cstate="print">
+                    <a:blip r:embed="rId26" cstate="print">
                       <a:extLst>
                         <a:ext uri="{28A0092B-C50C-407E-A947-70E740481C1C}">
                           <a14:useLocalDpi xmlns:a14="http://schemas.microsoft.com/office/drawing/2010/main" val="0"/>
@@ -4116,7 +5274,7 @@
                     </pic:cNvPicPr>
                   </pic:nvPicPr>
                   <pic:blipFill>
-                    <a:blip r:embed="rId21" cstate="print">
+                    <a:blip r:embed="rId27" cstate="print">
                       <a:extLst>
                         <a:ext uri="{28A0092B-C50C-407E-A947-70E740481C1C}">
                           <a14:useLocalDpi xmlns:a14="http://schemas.microsoft.com/office/drawing/2010/main" val="0"/>
@@ -4204,7 +5362,7 @@
                     </pic:cNvPicPr>
                   </pic:nvPicPr>
                   <pic:blipFill>
-                    <a:blip r:embed="rId22" cstate="print">
+                    <a:blip r:embed="rId28" cstate="print">
                       <a:extLst>
                         <a:ext uri="{28A0092B-C50C-407E-A947-70E740481C1C}">
                           <a14:useLocalDpi xmlns:a14="http://schemas.microsoft.com/office/drawing/2010/main" val="0"/>
@@ -4278,7 +5436,7 @@
                     </pic:cNvPicPr>
                   </pic:nvPicPr>
                   <pic:blipFill>
-                    <a:blip r:embed="rId23" cstate="print">
+                    <a:blip r:embed="rId29" cstate="print">
                       <a:extLst>
                         <a:ext uri="{28A0092B-C50C-407E-A947-70E740481C1C}">
                           <a14:useLocalDpi xmlns:a14="http://schemas.microsoft.com/office/drawing/2010/main" val="0"/>
@@ -4312,26 +5470,15 @@
     </w:p>
     <w:p>
       <w:pPr>
-        <w:pStyle w:val="Heading3"/>
-        <w:spacing w:line="240" w:lineRule="auto"/>
-      </w:pPr>
-      <w:r>
-        <w:t>Explain the applied UI patterns and UI styling considerations</w:t>
-      </w:r>
-    </w:p>
-    <w:p>
-      <w:pPr>
-        <w:spacing w:line="240" w:lineRule="auto"/>
-        <w:rPr>
-          <w:i/>
-        </w:rPr>
-      </w:pPr>
-      <w:r>
-        <w:rPr>
-          <w:i/>
-          <w:highlight w:val="yellow"/>
-        </w:rPr>
-        <w:t>Maybe this section should be moved directly under the wireframes section? Not sure</w:t>
+        <w:rPr>
+          <w:rFonts w:asciiTheme="majorHAnsi" w:eastAsiaTheme="majorEastAsia" w:hAnsiTheme="majorHAnsi" w:cstheme="majorBidi"/>
+          <w:color w:val="2F5496" w:themeColor="accent1" w:themeShade="BF"/>
+          <w:sz w:val="26"/>
+          <w:szCs w:val="26"/>
+        </w:rPr>
+      </w:pPr>
+      <w:r>
+        <w:br w:type="page"/>
       </w:r>
     </w:p>
     <w:p>
@@ -4340,6 +5487,7 @@
         <w:spacing w:line="240" w:lineRule="auto"/>
       </w:pPr>
       <w:r>
+        <w:lastRenderedPageBreak/>
         <w:t>Task 2: Software architecture and implementation</w:t>
       </w:r>
     </w:p>
@@ -7285,7 +8433,7 @@
 </file>
 
 <file path=customXml/itemProps1.xml><?xml version="1.0" encoding="utf-8"?>
-<ds:datastoreItem xmlns:ds="http://schemas.openxmlformats.org/officeDocument/2006/customXml" ds:itemID="{83F645A2-16F3-4350-A642-A309E09EEBA9}">
+<ds:datastoreItem xmlns:ds="http://schemas.openxmlformats.org/officeDocument/2006/customXml" ds:itemID="{A181B9A2-5EFA-41BC-A954-38206A455FDF}">
   <ds:schemaRefs>
     <ds:schemaRef ds:uri="http://schemas.openxmlformats.org/officeDocument/2006/bibliography"/>
   </ds:schemaRefs>

</xml_diff>

<commit_message>
minor changes to background comparison
</commit_message>
<xml_diff>
--- a/Assignment 1/Assignment-1-Design-of-Mobile-App.docx
+++ b/Assignment 1/Assignment-1-Design-of-Mobile-App.docx
@@ -287,149 +287,161 @@
         </w:rPr>
         <w:t xml:space="preserve">We declare that </w:t>
       </w:r>
+      <w:r>
+        <w:rPr>
+          <w:sz w:val="24"/>
+        </w:rPr>
+        <w:t>all</w:t>
+      </w:r>
+      <w:r>
+        <w:rPr>
+          <w:sz w:val="24"/>
+        </w:rPr>
+        <w:t xml:space="preserve"> the work submitted for this assignment is our own</w:t>
+      </w:r>
+      <w:r>
+        <w:rPr>
+          <w:spacing w:val="-11"/>
+          <w:sz w:val="24"/>
+        </w:rPr>
+        <w:t xml:space="preserve"> </w:t>
+      </w:r>
+      <w:r>
+        <w:rPr>
+          <w:sz w:val="24"/>
+        </w:rPr>
+        <w:t>original</w:t>
+      </w:r>
+      <w:r>
+        <w:rPr>
+          <w:spacing w:val="-12"/>
+          <w:sz w:val="24"/>
+        </w:rPr>
+        <w:t xml:space="preserve"> </w:t>
+      </w:r>
+      <w:r>
+        <w:rPr>
+          <w:sz w:val="24"/>
+        </w:rPr>
+        <w:t>work</w:t>
+      </w:r>
+      <w:r>
+        <w:rPr>
+          <w:spacing w:val="-12"/>
+          <w:sz w:val="24"/>
+        </w:rPr>
+        <w:t xml:space="preserve"> </w:t>
+      </w:r>
+      <w:r>
+        <w:rPr>
+          <w:sz w:val="24"/>
+        </w:rPr>
+        <w:t>except</w:t>
+      </w:r>
+      <w:r>
+        <w:rPr>
+          <w:spacing w:val="-10"/>
+          <w:sz w:val="24"/>
+        </w:rPr>
+        <w:t xml:space="preserve"> </w:t>
+      </w:r>
+      <w:r>
+        <w:rPr>
+          <w:sz w:val="24"/>
+        </w:rPr>
+        <w:t>for</w:t>
+      </w:r>
+      <w:r>
+        <w:rPr>
+          <w:spacing w:val="-11"/>
+          <w:sz w:val="24"/>
+        </w:rPr>
+        <w:t xml:space="preserve"> </w:t>
+      </w:r>
+      <w:r>
+        <w:rPr>
+          <w:sz w:val="24"/>
+        </w:rPr>
+        <w:t>material</w:t>
+      </w:r>
+      <w:r>
+        <w:rPr>
+          <w:spacing w:val="-12"/>
+          <w:sz w:val="24"/>
+        </w:rPr>
+        <w:t xml:space="preserve"> </w:t>
+      </w:r>
+      <w:r>
+        <w:rPr>
+          <w:sz w:val="24"/>
+        </w:rPr>
+        <w:t>that</w:t>
+      </w:r>
+      <w:r>
+        <w:rPr>
+          <w:spacing w:val="-11"/>
+          <w:sz w:val="24"/>
+        </w:rPr>
+        <w:t xml:space="preserve"> </w:t>
+      </w:r>
+      <w:r>
+        <w:rPr>
+          <w:sz w:val="24"/>
+        </w:rPr>
+        <w:t>is</w:t>
+      </w:r>
+      <w:r>
+        <w:rPr>
+          <w:spacing w:val="-7"/>
+          <w:sz w:val="24"/>
+        </w:rPr>
+        <w:t xml:space="preserve"> </w:t>
+      </w:r>
+      <w:r>
+        <w:rPr>
+          <w:sz w:val="24"/>
+        </w:rPr>
+        <w:t>explicitly</w:t>
+      </w:r>
+      <w:r>
+        <w:rPr>
+          <w:spacing w:val="-11"/>
+          <w:sz w:val="24"/>
+        </w:rPr>
+        <w:t xml:space="preserve"> </w:t>
+      </w:r>
+      <w:r>
+        <w:rPr>
+          <w:sz w:val="24"/>
+        </w:rPr>
+        <w:t>referenced</w:t>
+      </w:r>
+      <w:r>
+        <w:rPr>
+          <w:spacing w:val="-11"/>
+          <w:sz w:val="24"/>
+        </w:rPr>
+        <w:t xml:space="preserve"> </w:t>
+      </w:r>
+      <w:r>
+        <w:rPr>
+          <w:sz w:val="24"/>
+        </w:rPr>
+        <w:t>and for which we have permission, or which is freely available (</w:t>
+      </w:r>
       <w:proofErr w:type="gramStart"/>
       <w:r>
         <w:rPr>
           <w:sz w:val="24"/>
         </w:rPr>
-        <w:t>all of</w:t>
+        <w:t>and also</w:t>
       </w:r>
       <w:proofErr w:type="gramEnd"/>
       <w:r>
         <w:rPr>
           <w:sz w:val="24"/>
         </w:rPr>
-        <w:t xml:space="preserve"> the work submitted for this assignment is our own</w:t>
-      </w:r>
-      <w:r>
-        <w:rPr>
-          <w:spacing w:val="-11"/>
-          <w:sz w:val="24"/>
-        </w:rPr>
-        <w:t xml:space="preserve"> </w:t>
-      </w:r>
-      <w:r>
-        <w:rPr>
-          <w:sz w:val="24"/>
-        </w:rPr>
-        <w:t>original</w:t>
-      </w:r>
-      <w:r>
-        <w:rPr>
-          <w:spacing w:val="-12"/>
-          <w:sz w:val="24"/>
-        </w:rPr>
-        <w:t xml:space="preserve"> </w:t>
-      </w:r>
-      <w:r>
-        <w:rPr>
-          <w:sz w:val="24"/>
-        </w:rPr>
-        <w:t>work</w:t>
-      </w:r>
-      <w:r>
-        <w:rPr>
-          <w:spacing w:val="-12"/>
-          <w:sz w:val="24"/>
-        </w:rPr>
-        <w:t xml:space="preserve"> </w:t>
-      </w:r>
-      <w:r>
-        <w:rPr>
-          <w:sz w:val="24"/>
-        </w:rPr>
-        <w:t>except</w:t>
-      </w:r>
-      <w:r>
-        <w:rPr>
-          <w:spacing w:val="-10"/>
-          <w:sz w:val="24"/>
-        </w:rPr>
-        <w:t xml:space="preserve"> </w:t>
-      </w:r>
-      <w:r>
-        <w:rPr>
-          <w:sz w:val="24"/>
-        </w:rPr>
-        <w:t>for</w:t>
-      </w:r>
-      <w:r>
-        <w:rPr>
-          <w:spacing w:val="-11"/>
-          <w:sz w:val="24"/>
-        </w:rPr>
-        <w:t xml:space="preserve"> </w:t>
-      </w:r>
-      <w:r>
-        <w:rPr>
-          <w:sz w:val="24"/>
-        </w:rPr>
-        <w:t>material</w:t>
-      </w:r>
-      <w:r>
-        <w:rPr>
-          <w:spacing w:val="-12"/>
-          <w:sz w:val="24"/>
-        </w:rPr>
-        <w:t xml:space="preserve"> </w:t>
-      </w:r>
-      <w:r>
-        <w:rPr>
-          <w:sz w:val="24"/>
-        </w:rPr>
-        <w:t>that</w:t>
-      </w:r>
-      <w:r>
-        <w:rPr>
-          <w:spacing w:val="-11"/>
-          <w:sz w:val="24"/>
-        </w:rPr>
-        <w:t xml:space="preserve"> </w:t>
-      </w:r>
-      <w:r>
-        <w:rPr>
-          <w:sz w:val="24"/>
-        </w:rPr>
-        <w:t>is</w:t>
-      </w:r>
-      <w:r>
-        <w:rPr>
-          <w:spacing w:val="-7"/>
-          <w:sz w:val="24"/>
-        </w:rPr>
-        <w:t xml:space="preserve"> </w:t>
-      </w:r>
-      <w:r>
-        <w:rPr>
-          <w:sz w:val="24"/>
-        </w:rPr>
-        <w:t>explicitly</w:t>
-      </w:r>
-      <w:r>
-        <w:rPr>
-          <w:spacing w:val="-11"/>
-          <w:sz w:val="24"/>
-        </w:rPr>
-        <w:t xml:space="preserve"> </w:t>
-      </w:r>
-      <w:r>
-        <w:rPr>
-          <w:sz w:val="24"/>
-        </w:rPr>
-        <w:t>referenced</w:t>
-      </w:r>
-      <w:r>
-        <w:rPr>
-          <w:spacing w:val="-11"/>
-          <w:sz w:val="24"/>
-        </w:rPr>
-        <w:t xml:space="preserve"> </w:t>
-      </w:r>
-      <w:r>
-        <w:rPr>
-          <w:sz w:val="24"/>
-        </w:rPr>
-        <w:t>and for which we have permission, or which is freely available (and also referenced).</w:t>
+        <w:t xml:space="preserve"> referenced).</w:t>
       </w:r>
     </w:p>
     <w:p>
@@ -1177,6 +1189,13 @@
                 <w:sz w:val="24"/>
               </w:rPr>
             </w:pPr>
+            <w:r>
+              <w:rPr>
+                <w:rFonts w:ascii="Times New Roman"/>
+                <w:sz w:val="24"/>
+              </w:rPr>
+              <w:t>N10327771</w:t>
+            </w:r>
           </w:p>
         </w:tc>
         <w:tc>
@@ -1336,7 +1355,7 @@
                     </wp:anchor>
                   </w:drawing>
                 </mc:Choice>
-                <mc:Fallback>
+                <mc:Fallback xmlns="">
                   <w:pict>
                     <v:shapetype w14:anchorId="0D5B6170" id="_x0000_t75" coordsize="21600,21600" o:spt="75" o:preferrelative="t" path="m@4@5l@4@11@9@11@9@5xe" filled="f" stroked="f">
                       <v:stroke joinstyle="miter"/>
@@ -1423,8 +1442,13 @@
       <w:pPr>
         <w:spacing w:line="240" w:lineRule="auto"/>
       </w:pPr>
-      <w:r>
-        <w:t>Foodradar is an app for rating and reviewing individual dishes at a given restaurant and will help the user decide which dish to order. This specific search is missing within the current app context, with many services providing overall restaurant reviews, but never ranking the individual meals. We aim to fill this niche, giving users more information so that they can more easily decide where and what to eat.</w:t>
+      <w:proofErr w:type="spellStart"/>
+      <w:r>
+        <w:t>Foodradar</w:t>
+      </w:r>
+      <w:proofErr w:type="spellEnd"/>
+      <w:r>
+        <w:t xml:space="preserve"> is an app for rating and reviewing individual dishes at a given restaurant and will help the user decide which dish to order. This specific search is missing within the current app context, with many services providing overall restaurant reviews, but never ranking individual meals. We aim to fill this niche, giving users more information so that they can more easily decide where and what to eat.</w:t>
       </w:r>
     </w:p>
     <w:p>
@@ -1441,13 +1465,15 @@
         <w:spacing w:line="240" w:lineRule="auto"/>
       </w:pPr>
       <w:r>
-        <w:t>The key features of Foodradar are the ability</w:t>
-      </w:r>
-      <w:r>
-        <w:t xml:space="preserve"> for users</w:t>
-      </w:r>
-      <w:r>
-        <w:t xml:space="preserve"> to:</w:t>
+        <w:t xml:space="preserve">The key features of </w:t>
+      </w:r>
+      <w:proofErr w:type="spellStart"/>
+      <w:r>
+        <w:t>Foodradar</w:t>
+      </w:r>
+      <w:proofErr w:type="spellEnd"/>
+      <w:r>
+        <w:t xml:space="preserve"> are:</w:t>
       </w:r>
     </w:p>
     <w:p>
@@ -1534,7 +1560,23 @@
         <w:spacing w:line="240" w:lineRule="auto"/>
       </w:pPr>
       <w:r>
-        <w:t>Overarchingly, the target user group of Foodradar live in urban areas and own a mobile phone or other device. They are generally adolescent or older, making their own decisions about what/where to eat. More specifically, there are a few broad user groups which may be especially interested in using the Foodradar app</w:t>
+        <w:t xml:space="preserve">Overarchingly, the target user group of </w:t>
+      </w:r>
+      <w:proofErr w:type="spellStart"/>
+      <w:r>
+        <w:t>Foodradar</w:t>
+      </w:r>
+      <w:proofErr w:type="spellEnd"/>
+      <w:r>
+        <w:t xml:space="preserve"> live in urban areas and own a mobile phone or other device. They are generally adolescent or older, making their own decisions about what/where to eat. More specifically, there are a few broad user groups which may be especially interested in using the </w:t>
+      </w:r>
+      <w:proofErr w:type="spellStart"/>
+      <w:r>
+        <w:t>Foodradar</w:t>
+      </w:r>
+      <w:proofErr w:type="spellEnd"/>
+      <w:r>
+        <w:t xml:space="preserve"> app</w:t>
       </w:r>
       <w:r>
         <w:t>, and who have specific demands and benefits of the service</w:t>
@@ -1790,13 +1832,29 @@
         <w:spacing w:line="240" w:lineRule="auto"/>
       </w:pPr>
       <w:r>
-        <w:t xml:space="preserve">There are some similar apps existing in the current market, but none give as much fine detail as Foodradar aims to achieve. Services such as Yelp and TripAdvisor, which will be analysed further below, allow users to </w:t>
+        <w:t xml:space="preserve">There are some similar apps existing in the current market, but none give as much fine detail as </w:t>
+      </w:r>
+      <w:proofErr w:type="spellStart"/>
+      <w:r>
+        <w:t>Foodradar</w:t>
+      </w:r>
+      <w:proofErr w:type="spellEnd"/>
+      <w:r>
+        <w:t xml:space="preserve"> aims to achieve. Services such as Yelp and TripAdvisor, which will be analysed further below, allow users to </w:t>
       </w:r>
       <w:r>
         <w:t>rate</w:t>
       </w:r>
       <w:r>
-        <w:t xml:space="preserve"> overall restaurants or locations, but not on specific items on the menu. As such, there is a gap identified in the current app landscape that Foodradar aims to fill.</w:t>
+        <w:t xml:space="preserve"> overall restaurants or locations, but not on specific items on the menu. As such, there is a gap identified in the current app landscape that </w:t>
+      </w:r>
+      <w:proofErr w:type="spellStart"/>
+      <w:r>
+        <w:t>Foodradar</w:t>
+      </w:r>
+      <w:proofErr w:type="spellEnd"/>
+      <w:r>
+        <w:t xml:space="preserve"> aims to fill.</w:t>
       </w:r>
     </w:p>
     <w:p>
@@ -1812,14 +1870,32 @@
       <w:pPr>
         <w:spacing w:line="240" w:lineRule="auto"/>
       </w:pPr>
-      <w:r>
-        <w:t xml:space="preserve">Foodradar will make it easier for people to decide what to order when at a restaurant. Many people are indecisive when it comes to ordering food. Foodradar tries to make the most of your restaurant visit, enabling the user to choose their optimal dish. As </w:t>
-      </w:r>
+      <w:proofErr w:type="spellStart"/>
+      <w:r>
+        <w:t>Foodradar</w:t>
+      </w:r>
+      <w:proofErr w:type="spellEnd"/>
+      <w:r>
+        <w:t xml:space="preserve"> will make it easier for people to decide what to order when at a restaurant. Many people are indecisive when it comes to ordering food. </w:t>
+      </w:r>
+      <w:proofErr w:type="spellStart"/>
+      <w:r>
+        <w:t>Foodradar</w:t>
+      </w:r>
+      <w:proofErr w:type="spellEnd"/>
+      <w:r>
+        <w:t xml:space="preserve"> tries to make the most of your restaurant visit, enabling the user to choose their optimal dish. As </w:t>
+      </w:r>
+      <w:proofErr w:type="spellStart"/>
       <w:r>
         <w:t>F</w:t>
       </w:r>
       <w:r>
-        <w:t>oodradar has all this data on individual dishes it will also implement a search through these dishes. The user will be able to search for reviews on specific meals, E.g. if the user wants a Carbonara dish they can get the top rated Carbonara dishes near them.</w:t>
+        <w:t>oodradar</w:t>
+      </w:r>
+      <w:proofErr w:type="spellEnd"/>
+      <w:r>
+        <w:t xml:space="preserve"> has all this data on individual dishes it will also implement a search through these dishes. The user will be able to search for reviews on specific meals, E.g. if the user wants a Carbonara dish they can get the top rated Carbonara dishes near them.</w:t>
       </w:r>
     </w:p>
     <w:p>
@@ -2531,44 +2607,96 @@
     </w:p>
     <w:p>
       <w:pPr>
-        <w:spacing w:line="240" w:lineRule="auto"/>
-        <w:rPr>
-          <w:b/>
-        </w:rPr>
-      </w:pPr>
-    </w:p>
-    <w:p>
-      <w:pPr>
-        <w:spacing w:line="240" w:lineRule="auto"/>
-        <w:rPr>
-          <w:b/>
-        </w:rPr>
-      </w:pPr>
-    </w:p>
-    <w:p>
-      <w:pPr>
-        <w:spacing w:line="240" w:lineRule="auto"/>
-        <w:rPr>
-          <w:b/>
-        </w:rPr>
+        <w:rPr>
+          <w:b/>
+        </w:rPr>
+      </w:pPr>
+      <w:r>
+        <w:rPr>
+          <w:b/>
+        </w:rPr>
+        <w:br w:type="page"/>
+      </w:r>
+    </w:p>
+    <w:p>
+      <w:pPr>
+        <w:spacing w:line="240" w:lineRule="auto"/>
+        <w:rPr>
+          <w:b/>
+        </w:rPr>
+      </w:pPr>
+    </w:p>
+    <w:p>
+      <w:pPr>
+        <w:spacing w:line="240" w:lineRule="auto"/>
+        <w:rPr>
+          <w:b/>
+        </w:rPr>
+      </w:pPr>
+    </w:p>
+    <w:p>
+      <w:pPr>
+        <w:spacing w:line="240" w:lineRule="auto"/>
+        <w:rPr>
+          <w:b/>
+        </w:rPr>
+      </w:pPr>
+      <w:r>
+        <w:rPr>
+          <w:b/>
+        </w:rPr>
+        <w:t>TripAdvisor</w:t>
+      </w:r>
+      <w:r>
+        <w:rPr>
+          <w:b/>
+        </w:rPr>
+        <w:br/>
+      </w:r>
+      <w:proofErr w:type="spellStart"/>
+      <w:r>
+        <w:t>TripAdvisor</w:t>
+      </w:r>
+      <w:proofErr w:type="spellEnd"/>
+      <w:r>
+        <w:t xml:space="preserve"> has a reliable and popular rating system </w:t>
+      </w:r>
+      <w:r>
+        <w:t xml:space="preserve">for restaurants. They are well established with a comprehensive database of restaurants. They have a wide range of filters, categories and dietary restrictions. </w:t>
+      </w:r>
+    </w:p>
+    <w:p>
+      <w:pPr>
+        <w:tabs>
+          <w:tab w:val="left" w:pos="2580"/>
+        </w:tabs>
+        <w:spacing w:line="240" w:lineRule="auto"/>
+        <w:jc w:val="both"/>
       </w:pPr>
       <w:r>
         <w:rPr>
           <w:noProof/>
         </w:rPr>
-        <w:lastRenderedPageBreak/>
         <w:drawing>
-          <wp:anchor distT="0" distB="0" distL="114300" distR="114300" simplePos="0" relativeHeight="251661312" behindDoc="0" locked="0" layoutInCell="1" allowOverlap="1">
+          <wp:anchor distT="0" distB="0" distL="114300" distR="114300" simplePos="0" relativeHeight="251661312" behindDoc="1" locked="0" layoutInCell="1" allowOverlap="1">
             <wp:simplePos x="0" y="0"/>
-            <wp:positionH relativeFrom="column">
-              <wp:posOffset>-335280</wp:posOffset>
+            <wp:positionH relativeFrom="margin">
+              <wp:align>left</wp:align>
             </wp:positionH>
             <wp:positionV relativeFrom="paragraph">
-              <wp:posOffset>769620</wp:posOffset>
+              <wp:posOffset>289755</wp:posOffset>
             </wp:positionV>
             <wp:extent cx="1929130" cy="3855720"/>
             <wp:effectExtent l="0" t="0" r="0" b="0"/>
-            <wp:wrapSquare wrapText="bothSides"/>
+            <wp:wrapTight wrapText="bothSides">
+              <wp:wrapPolygon edited="0">
+                <wp:start x="0" y="0"/>
+                <wp:lineTo x="0" y="21451"/>
+                <wp:lineTo x="21330" y="21451"/>
+                <wp:lineTo x="21330" y="0"/>
+                <wp:lineTo x="0" y="0"/>
+              </wp:wrapPolygon>
+            </wp:wrapTight>
             <wp:docPr id="4" name="Picture 4"/>
             <wp:cNvGraphicFramePr>
               <a:graphicFrameLocks xmlns:a="http://schemas.openxmlformats.org/drawingml/2006/main" noChangeAspect="1"/>
@@ -2622,6 +2750,165 @@
       </w:r>
       <w:r>
         <w:rPr>
+          <w:b/>
+        </w:rPr>
+        <w:t xml:space="preserve">User Interface: </w:t>
+      </w:r>
+      <w:r>
+        <w:t>The UI is really search driven with most screens revolving around search or recommendations. The navigation is simplistic with a persistent navbar at the bottom of the screen</w:t>
+      </w:r>
+    </w:p>
+    <w:p>
+      <w:pPr>
+        <w:tabs>
+          <w:tab w:val="left" w:pos="2580"/>
+        </w:tabs>
+        <w:spacing w:line="240" w:lineRule="auto"/>
+        <w:jc w:val="both"/>
+      </w:pPr>
+      <w:r>
+        <w:rPr>
+          <w:b/>
+        </w:rPr>
+        <w:t>H</w:t>
+      </w:r>
+      <w:r>
+        <w:rPr>
+          <w:b/>
+        </w:rPr>
+        <w:t>ome page</w:t>
+      </w:r>
+      <w:r>
+        <w:t xml:space="preserve">:  </w:t>
+      </w:r>
+      <w:r>
+        <w:t xml:space="preserve">The homepage prominently displays the six categories of services that TripAdvisor reviews followed by horizontally scrollable lists of restaurants grouped up by categories. Everything presented here is filtered by some given location which defaults to the user’s current location. This </w:t>
+      </w:r>
+      <w:r>
+        <w:t>is a smart design decision made to minimize the number of clicks required on average as</w:t>
+      </w:r>
+      <w:r>
+        <w:t xml:space="preserve"> the app is mostly used to find immediate placed to go </w:t>
+      </w:r>
+      <w:r>
+        <w:t>rather than for longer term planning.</w:t>
+      </w:r>
+    </w:p>
+    <w:p>
+      <w:pPr>
+        <w:tabs>
+          <w:tab w:val="left" w:pos="2580"/>
+        </w:tabs>
+        <w:spacing w:line="240" w:lineRule="auto"/>
+        <w:jc w:val="both"/>
+        <w:rPr>
+          <w:b/>
+        </w:rPr>
+      </w:pPr>
+      <w:r>
+        <w:rPr>
+          <w:b/>
+        </w:rPr>
+        <w:t>S</w:t>
+      </w:r>
+      <w:r>
+        <w:rPr>
+          <w:b/>
+        </w:rPr>
+        <w:t>earch</w:t>
+      </w:r>
+      <w:r>
+        <w:rPr>
+          <w:b/>
+        </w:rPr>
+        <w:t xml:space="preserve"> page</w:t>
+      </w:r>
+      <w:r>
+        <w:t>: The search is a familiar stack layout with 4 key elements: location, general search, comprehensive filters and a map. Some places have the option to order or reserve a table online</w:t>
+      </w:r>
+      <w:r>
+        <w:t xml:space="preserve"> that redirect users to the appropriate website. </w:t>
+      </w:r>
+      <w:r>
+        <w:t>The filter options are extensive and intuitive to use.</w:t>
+      </w:r>
+      <w:r>
+        <w:t xml:space="preserve"> </w:t>
+      </w:r>
+      <w:r>
+        <w:t xml:space="preserve">The map has pins representing each restaurant that fits the search filters. When a pin is selected a small box at the bottom of the screen shows </w:t>
+      </w:r>
+      <w:r>
+        <w:t>its</w:t>
+      </w:r>
+      <w:r>
+        <w:t xml:space="preserve"> name and a short summary.</w:t>
+      </w:r>
+      <w:r>
+        <w:t xml:space="preserve"> The reviews tab gives a total number of reviews as well as a distribution breakdown. A great feature included is finding reviews that mention some keyword allowing for an ad-hoc way to see reviews for individual meals.</w:t>
+      </w:r>
+    </w:p>
+    <w:p>
+      <w:pPr>
+        <w:tabs>
+          <w:tab w:val="left" w:pos="2580"/>
+        </w:tabs>
+        <w:spacing w:line="240" w:lineRule="auto"/>
+        <w:jc w:val="both"/>
+        <w:rPr>
+          <w:b/>
+        </w:rPr>
+      </w:pPr>
+      <w:r>
+        <w:br/>
+      </w:r>
+      <w:r>
+        <w:t>In conclusion T</w:t>
+      </w:r>
+      <w:r>
+        <w:t xml:space="preserve">ripAdvisor allows the user to search through the reviews, which </w:t>
+      </w:r>
+      <w:proofErr w:type="spellStart"/>
+      <w:r>
+        <w:t>FoodRadar</w:t>
+      </w:r>
+      <w:proofErr w:type="spellEnd"/>
+      <w:r>
+        <w:t xml:space="preserve"> will also implement. What </w:t>
+      </w:r>
+      <w:proofErr w:type="spellStart"/>
+      <w:r>
+        <w:t>Food</w:t>
+      </w:r>
+      <w:r>
+        <w:t>R</w:t>
+      </w:r>
+      <w:r>
+        <w:t>adar</w:t>
+      </w:r>
+      <w:proofErr w:type="spellEnd"/>
+      <w:r>
+        <w:t xml:space="preserve"> will </w:t>
+      </w:r>
+      <w:r>
+        <w:t>do beyond</w:t>
+      </w:r>
+      <w:bookmarkStart w:id="0" w:name="_GoBack"/>
+      <w:bookmarkEnd w:id="0"/>
+      <w:r>
+        <w:t xml:space="preserve"> TripAdvisor is the ability to read reviews and ratings for individual dishes.</w:t>
+      </w:r>
+    </w:p>
+    <w:p>
+      <w:pPr>
+        <w:spacing w:line="240" w:lineRule="auto"/>
+        <w:jc w:val="both"/>
+        <w:rPr>
+          <w:b/>
+        </w:rPr>
+      </w:pPr>
+      <w:r>
+        <w:rPr>
           <w:noProof/>
         </w:rPr>
         <mc:AlternateContent>
@@ -2629,11 +2916,11 @@
             <w:drawing>
               <wp:anchor distT="0" distB="0" distL="114300" distR="114300" simplePos="0" relativeHeight="251666432" behindDoc="0" locked="0" layoutInCell="1" allowOverlap="1" wp14:anchorId="54262DE7" wp14:editId="57BBEC7B">
                 <wp:simplePos x="0" y="0"/>
-                <wp:positionH relativeFrom="column">
-                  <wp:posOffset>-495300</wp:posOffset>
+                <wp:positionH relativeFrom="margin">
+                  <wp:align>left</wp:align>
                 </wp:positionH>
                 <wp:positionV relativeFrom="paragraph">
-                  <wp:posOffset>4682490</wp:posOffset>
+                  <wp:posOffset>156943</wp:posOffset>
                 </wp:positionV>
                 <wp:extent cx="1929130" cy="635"/>
                 <wp:effectExtent l="0" t="0" r="0" b="0"/>
@@ -2672,27 +2959,14 @@
                             <w:r>
                               <w:t xml:space="preserve">Figure </w:t>
                             </w:r>
-                            <w:r>
-                              <w:fldChar w:fldCharType="begin"/>
-                            </w:r>
-                            <w:r>
-                              <w:instrText xml:space="preserve"> SEQ Figure \* ARABIC </w:instrText>
-                            </w:r>
-                            <w:r>
-                              <w:fldChar w:fldCharType="separate"/>
-                            </w:r>
-                            <w:r>
-                              <w:rPr>
-                                <w:noProof/>
-                              </w:rPr>
-                              <w:t>1</w:t>
-                            </w:r>
-                            <w:r>
-                              <w:rPr>
-                                <w:noProof/>
-                              </w:rPr>
-                              <w:fldChar w:fldCharType="end"/>
-                            </w:r>
+                            <w:fldSimple w:instr=" SEQ Figure \* ARABIC ">
+                              <w:r>
+                                <w:rPr>
+                                  <w:noProof/>
+                                </w:rPr>
+                                <w:t>1</w:t>
+                              </w:r>
+                            </w:fldSimple>
                             <w:r>
                               <w:t>: TripAdvisor Home Page</w:t>
                             </w:r>
@@ -2717,7 +2991,7 @@
                 <v:stroke joinstyle="miter"/>
                 <v:path gradientshapeok="t" o:connecttype="rect"/>
               </v:shapetype>
-              <v:shape id="Text Box 14" o:spid="_x0000_s1026" type="#_x0000_t202" style="position:absolute;margin-left:-39pt;margin-top:368.7pt;width:151.9pt;height:.05pt;z-index:251666432;visibility:visible;mso-wrap-style:square;mso-wrap-distance-left:9pt;mso-wrap-distance-top:0;mso-wrap-distance-right:9pt;mso-wrap-distance-bottom:0;mso-position-horizontal:absolute;mso-position-horizontal-relative:text;mso-position-vertical:absolute;mso-position-vertical-relative:text;v-text-anchor:top" o:gfxdata="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" stroked="f">
+              <v:shape id="Text Box 14" o:spid="_x0000_s1026" type="#_x0000_t202" style="position:absolute;left:0;text-align:left;margin-left:0;margin-top:12.35pt;width:151.9pt;height:.05pt;z-index:251666432;visibility:visible;mso-wrap-style:square;mso-wrap-distance-left:9pt;mso-wrap-distance-top:0;mso-wrap-distance-right:9pt;mso-wrap-distance-bottom:0;mso-position-horizontal:left;mso-position-horizontal-relative:margin;mso-position-vertical:absolute;mso-position-vertical-relative:text;v-text-anchor:top" o:gfxdata="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" stroked="f">
                 <v:textbox style="mso-fit-shape-to-text:t" inset="0,0,0,0">
                   <w:txbxContent>
                     <w:p>
@@ -2731,117 +3005,47 @@
                       <w:r>
                         <w:t xml:space="preserve">Figure </w:t>
                       </w:r>
-                      <w:r>
-                        <w:fldChar w:fldCharType="begin"/>
-                      </w:r>
-                      <w:r>
-                        <w:instrText xml:space="preserve"> SEQ Figure \* ARABIC </w:instrText>
-                      </w:r>
-                      <w:r>
-                        <w:fldChar w:fldCharType="separate"/>
-                      </w:r>
-                      <w:r>
-                        <w:rPr>
-                          <w:noProof/>
-                        </w:rPr>
-                        <w:t>1</w:t>
-                      </w:r>
-                      <w:r>
-                        <w:rPr>
-                          <w:noProof/>
-                        </w:rPr>
-                        <w:fldChar w:fldCharType="end"/>
-                      </w:r>
+                      <w:fldSimple w:instr=" SEQ Figure \* ARABIC ">
+                        <w:r>
+                          <w:rPr>
+                            <w:noProof/>
+                          </w:rPr>
+                          <w:t>1</w:t>
+                        </w:r>
+                      </w:fldSimple>
                       <w:r>
                         <w:t>: TripAdvisor Home Page</w:t>
                       </w:r>
                     </w:p>
                   </w:txbxContent>
                 </v:textbox>
-                <w10:wrap type="square"/>
+                <w10:wrap type="square" anchorx="margin"/>
               </v:shape>
             </w:pict>
           </mc:Fallback>
         </mc:AlternateContent>
       </w:r>
-      <w:r>
-        <w:rPr>
-          <w:b/>
-        </w:rPr>
-        <w:t>TripAdvisor</w:t>
-      </w:r>
-      <w:r>
-        <w:rPr>
-          <w:b/>
-        </w:rPr>
-        <w:br/>
-      </w:r>
-      <w:r>
-        <w:t xml:space="preserve">TripAdvisor has a reliable and popular rating system </w:t>
-      </w:r>
-      <w:r>
-        <w:t xml:space="preserve">for restaurants. They are well established with a comprehensive database of restaurants. They have a wide range of filters, categories and dietary restrictions. </w:t>
-      </w:r>
-    </w:p>
-    <w:p>
-      <w:pPr>
-        <w:tabs>
-          <w:tab w:val="left" w:pos="2580"/>
-        </w:tabs>
+    </w:p>
+    <w:p>
+      <w:pPr>
         <w:spacing w:line="240" w:lineRule="auto"/>
         <w:jc w:val="both"/>
-      </w:pPr>
-      <w:r>
-        <w:rPr>
-          <w:b/>
-        </w:rPr>
-        <w:t xml:space="preserve">User Interface: </w:t>
-      </w:r>
-      <w:r>
-        <w:t>The UI is really search driven with most screens revolving around search or recommendations. The navigation is simplistic with a persistent navbar at the bottom of the screen</w:t>
-      </w:r>
-    </w:p>
-    <w:p>
-      <w:pPr>
-        <w:tabs>
-          <w:tab w:val="left" w:pos="2580"/>
-        </w:tabs>
+        <w:rPr>
+          <w:b/>
+        </w:rPr>
+      </w:pPr>
+    </w:p>
+    <w:p>
+      <w:pPr>
         <w:spacing w:line="240" w:lineRule="auto"/>
         <w:jc w:val="both"/>
-      </w:pPr>
-      <w:r>
-        <w:rPr>
-          <w:b/>
-        </w:rPr>
-        <w:t>H</w:t>
-      </w:r>
-      <w:r>
-        <w:rPr>
-          <w:b/>
-        </w:rPr>
-        <w:t>ome page</w:t>
-      </w:r>
-      <w:r>
-        <w:t xml:space="preserve">:  </w:t>
-      </w:r>
-      <w:r>
-        <w:t xml:space="preserve">The homepage prominently displays the six categories of services that TripAdvisor reviews followed by horizontally scrollable lists of restaurants grouped up by categories. Everything presented here is filtered by some given location which defaults to the user’s current location. This </w:t>
-      </w:r>
-      <w:r>
-        <w:t>is a smart design decision made to minimize the number of clicks required on average as</w:t>
-      </w:r>
-      <w:r>
-        <w:t xml:space="preserve"> the app is mostly used to find immediate placed to go </w:t>
-      </w:r>
-      <w:r>
-        <w:t>rather than for longer term planning.</w:t>
-      </w:r>
-    </w:p>
-    <w:p>
-      <w:pPr>
-        <w:tabs>
-          <w:tab w:val="left" w:pos="2580"/>
-        </w:tabs>
+        <w:rPr>
+          <w:b/>
+        </w:rPr>
+      </w:pPr>
+    </w:p>
+    <w:p>
+      <w:pPr>
         <w:spacing w:line="240" w:lineRule="auto"/>
         <w:jc w:val="both"/>
         <w:rPr>
@@ -2852,614 +3056,26 @@
         <w:rPr>
           <w:noProof/>
         </w:rPr>
-        <mc:AlternateContent>
-          <mc:Choice Requires="wps">
-            <w:drawing>
-              <wp:anchor distT="0" distB="0" distL="114300" distR="114300" simplePos="0" relativeHeight="251672576" behindDoc="1" locked="0" layoutInCell="1" allowOverlap="1" wp14:anchorId="366F311E" wp14:editId="62BC1926">
-                <wp:simplePos x="0" y="0"/>
-                <wp:positionH relativeFrom="column">
-                  <wp:posOffset>2918460</wp:posOffset>
-                </wp:positionH>
-                <wp:positionV relativeFrom="paragraph">
-                  <wp:posOffset>5081905</wp:posOffset>
-                </wp:positionV>
-                <wp:extent cx="1516380" cy="137160"/>
-                <wp:effectExtent l="0" t="0" r="7620" b="0"/>
-                <wp:wrapTight wrapText="bothSides">
-                  <wp:wrapPolygon edited="0">
-                    <wp:start x="0" y="0"/>
-                    <wp:lineTo x="0" y="18000"/>
-                    <wp:lineTo x="21437" y="18000"/>
-                    <wp:lineTo x="21437" y="0"/>
-                    <wp:lineTo x="0" y="0"/>
-                  </wp:wrapPolygon>
-                </wp:wrapTight>
-                <wp:docPr id="17" name="Text Box 17"/>
-                <wp:cNvGraphicFramePr/>
-                <a:graphic xmlns:a="http://schemas.openxmlformats.org/drawingml/2006/main">
-                  <a:graphicData uri="http://schemas.microsoft.com/office/word/2010/wordprocessingShape">
-                    <wps:wsp>
-                      <wps:cNvSpPr txBox="1"/>
-                      <wps:spPr>
-                        <a:xfrm>
-                          <a:off x="0" y="0"/>
-                          <a:ext cx="1516380" cy="137160"/>
-                        </a:xfrm>
-                        <a:prstGeom prst="rect">
-                          <a:avLst/>
-                        </a:prstGeom>
-                        <a:solidFill>
-                          <a:prstClr val="white"/>
-                        </a:solidFill>
-                        <a:ln>
-                          <a:noFill/>
-                        </a:ln>
-                      </wps:spPr>
-                      <wps:txbx>
-                        <w:txbxContent>
-                          <w:p>
-                            <w:pPr>
-                              <w:pStyle w:val="Caption"/>
-                              <w:jc w:val="center"/>
-                              <w:rPr>
-                                <w:noProof/>
-                              </w:rPr>
-                            </w:pPr>
-                            <w:r>
-                              <w:t xml:space="preserve">Figure </w:t>
-                            </w:r>
-                            <w:r>
-                              <w:fldChar w:fldCharType="begin"/>
-                            </w:r>
-                            <w:r>
-                              <w:instrText xml:space="preserve"> SEQ Figure \* ARABIC </w:instrText>
-                            </w:r>
-                            <w:r>
-                              <w:fldChar w:fldCharType="separate"/>
-                            </w:r>
-                            <w:r>
-                              <w:rPr>
-                                <w:noProof/>
-                              </w:rPr>
-                              <w:t>2</w:t>
-                            </w:r>
-                            <w:r>
-                              <w:rPr>
-                                <w:noProof/>
-                              </w:rPr>
-                              <w:fldChar w:fldCharType="end"/>
-                            </w:r>
-                            <w:r>
-                              <w:t>: Filters</w:t>
-                            </w:r>
-                          </w:p>
-                        </w:txbxContent>
-                      </wps:txbx>
-                      <wps:bodyPr rot="0" spcFirstLastPara="0" vertOverflow="overflow" horzOverflow="overflow" vert="horz" wrap="square" lIns="0" tIns="0" rIns="0" bIns="0" numCol="1" spcCol="0" rtlCol="0" fromWordArt="0" anchor="t" anchorCtr="0" forceAA="0" compatLnSpc="1">
-                        <a:prstTxWarp prst="textNoShape">
-                          <a:avLst/>
-                        </a:prstTxWarp>
-                        <a:noAutofit/>
-                      </wps:bodyPr>
-                    </wps:wsp>
-                  </a:graphicData>
-                </a:graphic>
-                <wp14:sizeRelV relativeFrom="margin">
-                  <wp14:pctHeight>0</wp14:pctHeight>
-                </wp14:sizeRelV>
-              </wp:anchor>
-            </w:drawing>
-          </mc:Choice>
-          <mc:Fallback>
-            <w:pict>
-              <v:shape w14:anchorId="366F311E" id="Text Box 17" o:spid="_x0000_s1027" type="#_x0000_t202" style="position:absolute;left:0;text-align:left;margin-left:229.8pt;margin-top:400.15pt;width:119.4pt;height:10.8pt;z-index:-251643904;visibility:visible;mso-wrap-style:square;mso-height-percent:0;mso-wrap-distance-left:9pt;mso-wrap-distance-top:0;mso-wrap-distance-right:9pt;mso-wrap-distance-bottom:0;mso-position-horizontal:absolute;mso-position-horizontal-relative:text;mso-position-vertical:absolute;mso-position-vertical-relative:text;mso-height-percent:0;mso-height-relative:margin;v-text-anchor:top" o:gfxdata="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" stroked="f">
-                <v:textbox inset="0,0,0,0">
-                  <w:txbxContent>
-                    <w:p>
-                      <w:pPr>
-                        <w:pStyle w:val="Caption"/>
-                        <w:jc w:val="center"/>
-                        <w:rPr>
-                          <w:noProof/>
-                        </w:rPr>
-                      </w:pPr>
-                      <w:r>
-                        <w:t xml:space="preserve">Figure </w:t>
-                      </w:r>
-                      <w:r>
-                        <w:fldChar w:fldCharType="begin"/>
-                      </w:r>
-                      <w:r>
-                        <w:instrText xml:space="preserve"> SEQ Figure \* ARABIC </w:instrText>
-                      </w:r>
-                      <w:r>
-                        <w:fldChar w:fldCharType="separate"/>
-                      </w:r>
-                      <w:r>
-                        <w:rPr>
-                          <w:noProof/>
-                        </w:rPr>
-                        <w:t>2</w:t>
-                      </w:r>
-                      <w:r>
-                        <w:rPr>
-                          <w:noProof/>
-                        </w:rPr>
-                        <w:fldChar w:fldCharType="end"/>
-                      </w:r>
-                      <w:r>
-                        <w:t>: Filters</w:t>
-                      </w:r>
-                    </w:p>
-                  </w:txbxContent>
-                </v:textbox>
-                <w10:wrap type="tight"/>
-              </v:shape>
-            </w:pict>
-          </mc:Fallback>
-        </mc:AlternateContent>
-      </w:r>
-      <w:r>
-        <w:rPr>
-          <w:noProof/>
-        </w:rPr>
-        <mc:AlternateContent>
-          <mc:Choice Requires="wps">
-            <w:drawing>
-              <wp:anchor distT="0" distB="0" distL="114300" distR="114300" simplePos="0" relativeHeight="251674624" behindDoc="1" locked="0" layoutInCell="1" allowOverlap="1" wp14:anchorId="5FA71302" wp14:editId="27910A32">
-                <wp:simplePos x="0" y="0"/>
-                <wp:positionH relativeFrom="column">
-                  <wp:posOffset>4572000</wp:posOffset>
-                </wp:positionH>
-                <wp:positionV relativeFrom="paragraph">
-                  <wp:posOffset>5081905</wp:posOffset>
-                </wp:positionV>
-                <wp:extent cx="1517015" cy="121920"/>
-                <wp:effectExtent l="0" t="0" r="6985" b="0"/>
-                <wp:wrapTight wrapText="bothSides">
-                  <wp:wrapPolygon edited="0">
-                    <wp:start x="0" y="0"/>
-                    <wp:lineTo x="0" y="16875"/>
-                    <wp:lineTo x="21428" y="16875"/>
-                    <wp:lineTo x="21428" y="0"/>
-                    <wp:lineTo x="0" y="0"/>
-                  </wp:wrapPolygon>
-                </wp:wrapTight>
-                <wp:docPr id="18" name="Text Box 18"/>
-                <wp:cNvGraphicFramePr/>
-                <a:graphic xmlns:a="http://schemas.openxmlformats.org/drawingml/2006/main">
-                  <a:graphicData uri="http://schemas.microsoft.com/office/word/2010/wordprocessingShape">
-                    <wps:wsp>
-                      <wps:cNvSpPr txBox="1"/>
-                      <wps:spPr>
-                        <a:xfrm>
-                          <a:off x="0" y="0"/>
-                          <a:ext cx="1517015" cy="121920"/>
-                        </a:xfrm>
-                        <a:prstGeom prst="rect">
-                          <a:avLst/>
-                        </a:prstGeom>
-                        <a:solidFill>
-                          <a:prstClr val="white"/>
-                        </a:solidFill>
-                        <a:ln>
-                          <a:noFill/>
-                        </a:ln>
-                      </wps:spPr>
-                      <wps:txbx>
-                        <w:txbxContent>
-                          <w:p>
-                            <w:pPr>
-                              <w:pStyle w:val="Caption"/>
-                              <w:jc w:val="center"/>
-                              <w:rPr>
-                                <w:noProof/>
-                              </w:rPr>
-                            </w:pPr>
-                            <w:r>
-                              <w:t xml:space="preserve">Figure </w:t>
-                            </w:r>
-                            <w:r>
-                              <w:fldChar w:fldCharType="begin"/>
-                            </w:r>
-                            <w:r>
-                              <w:instrText xml:space="preserve"> SEQ Figure \* ARABIC </w:instrText>
-                            </w:r>
-                            <w:r>
-                              <w:fldChar w:fldCharType="separate"/>
-                            </w:r>
-                            <w:r>
-                              <w:rPr>
-                                <w:noProof/>
-                              </w:rPr>
-                              <w:t>5</w:t>
-                            </w:r>
-                            <w:r>
-                              <w:rPr>
-                                <w:noProof/>
-                              </w:rPr>
-                              <w:fldChar w:fldCharType="end"/>
-                            </w:r>
-                            <w:r>
-                              <w:t>: Reviews</w:t>
-                            </w:r>
-                          </w:p>
-                        </w:txbxContent>
-                      </wps:txbx>
-                      <wps:bodyPr rot="0" spcFirstLastPara="0" vertOverflow="overflow" horzOverflow="overflow" vert="horz" wrap="square" lIns="0" tIns="0" rIns="0" bIns="0" numCol="1" spcCol="0" rtlCol="0" fromWordArt="0" anchor="t" anchorCtr="0" forceAA="0" compatLnSpc="1">
-                        <a:prstTxWarp prst="textNoShape">
-                          <a:avLst/>
-                        </a:prstTxWarp>
-                        <a:noAutofit/>
-                      </wps:bodyPr>
-                    </wps:wsp>
-                  </a:graphicData>
-                </a:graphic>
-                <wp14:sizeRelV relativeFrom="margin">
-                  <wp14:pctHeight>0</wp14:pctHeight>
-                </wp14:sizeRelV>
-              </wp:anchor>
-            </w:drawing>
-          </mc:Choice>
-          <mc:Fallback>
-            <w:pict>
-              <v:shape w14:anchorId="5FA71302" id="Text Box 18" o:spid="_x0000_s1028" type="#_x0000_t202" style="position:absolute;left:0;text-align:left;margin-left:5in;margin-top:400.15pt;width:119.45pt;height:9.6pt;z-index:-251641856;visibility:visible;mso-wrap-style:square;mso-height-percent:0;mso-wrap-distance-left:9pt;mso-wrap-distance-top:0;mso-wrap-distance-right:9pt;mso-wrap-distance-bottom:0;mso-position-horizontal:absolute;mso-position-horizontal-relative:text;mso-position-vertical:absolute;mso-position-vertical-relative:text;mso-height-percent:0;mso-height-relative:margin;v-text-anchor:top" o:gfxdata="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" stroked="f">
-                <v:textbox inset="0,0,0,0">
-                  <w:txbxContent>
-                    <w:p>
-                      <w:pPr>
-                        <w:pStyle w:val="Caption"/>
-                        <w:jc w:val="center"/>
-                        <w:rPr>
-                          <w:noProof/>
-                        </w:rPr>
-                      </w:pPr>
-                      <w:r>
-                        <w:t xml:space="preserve">Figure </w:t>
-                      </w:r>
-                      <w:r>
-                        <w:fldChar w:fldCharType="begin"/>
-                      </w:r>
-                      <w:r>
-                        <w:instrText xml:space="preserve"> SEQ Figure \* ARABIC </w:instrText>
-                      </w:r>
-                      <w:r>
-                        <w:fldChar w:fldCharType="separate"/>
-                      </w:r>
-                      <w:r>
-                        <w:rPr>
-                          <w:noProof/>
-                        </w:rPr>
-                        <w:t>5</w:t>
-                      </w:r>
-                      <w:r>
-                        <w:rPr>
-                          <w:noProof/>
-                        </w:rPr>
-                        <w:fldChar w:fldCharType="end"/>
-                      </w:r>
-                      <w:r>
-                        <w:t>: Reviews</w:t>
-                      </w:r>
-                    </w:p>
-                  </w:txbxContent>
-                </v:textbox>
-                <w10:wrap type="tight"/>
-              </v:shape>
-            </w:pict>
-          </mc:Fallback>
-        </mc:AlternateContent>
-      </w:r>
-      <w:r>
-        <w:rPr>
-          <w:noProof/>
-        </w:rPr>
-        <mc:AlternateContent>
-          <mc:Choice Requires="wps">
-            <w:drawing>
-              <wp:anchor distT="0" distB="0" distL="114300" distR="114300" simplePos="0" relativeHeight="251668480" behindDoc="0" locked="0" layoutInCell="1" allowOverlap="1" wp14:anchorId="1E28C33E" wp14:editId="1CD6D4B4">
-                <wp:simplePos x="0" y="0"/>
-                <wp:positionH relativeFrom="column">
-                  <wp:posOffset>-411480</wp:posOffset>
-                </wp:positionH>
-                <wp:positionV relativeFrom="paragraph">
-                  <wp:posOffset>5081905</wp:posOffset>
-                </wp:positionV>
-                <wp:extent cx="1516380" cy="160020"/>
-                <wp:effectExtent l="0" t="0" r="7620" b="0"/>
-                <wp:wrapSquare wrapText="bothSides"/>
-                <wp:docPr id="15" name="Text Box 15"/>
-                <wp:cNvGraphicFramePr/>
-                <a:graphic xmlns:a="http://schemas.openxmlformats.org/drawingml/2006/main">
-                  <a:graphicData uri="http://schemas.microsoft.com/office/word/2010/wordprocessingShape">
-                    <wps:wsp>
-                      <wps:cNvSpPr txBox="1"/>
-                      <wps:spPr>
-                        <a:xfrm>
-                          <a:off x="0" y="0"/>
-                          <a:ext cx="1516380" cy="160020"/>
-                        </a:xfrm>
-                        <a:prstGeom prst="rect">
-                          <a:avLst/>
-                        </a:prstGeom>
-                        <a:solidFill>
-                          <a:prstClr val="white"/>
-                        </a:solidFill>
-                        <a:ln>
-                          <a:noFill/>
-                        </a:ln>
-                      </wps:spPr>
-                      <wps:txbx>
-                        <w:txbxContent>
-                          <w:p>
-                            <w:pPr>
-                              <w:pStyle w:val="Caption"/>
-                              <w:jc w:val="center"/>
-                              <w:rPr>
-                                <w:noProof/>
-                              </w:rPr>
-                            </w:pPr>
-                            <w:r>
-                              <w:t xml:space="preserve">Figure </w:t>
-                            </w:r>
-                            <w:r>
-                              <w:fldChar w:fldCharType="begin"/>
-                            </w:r>
-                            <w:r>
-                              <w:instrText xml:space="preserve"> SEQ Figure \* ARABIC </w:instrText>
-                            </w:r>
-                            <w:r>
-                              <w:fldChar w:fldCharType="separate"/>
-                            </w:r>
-                            <w:r>
-                              <w:rPr>
-                                <w:noProof/>
-                              </w:rPr>
-                              <w:t>4</w:t>
-                            </w:r>
-                            <w:r>
-                              <w:rPr>
-                                <w:noProof/>
-                              </w:rPr>
-                              <w:fldChar w:fldCharType="end"/>
-                            </w:r>
-                            <w:r>
-                              <w:t>: Search</w:t>
-                            </w:r>
-                          </w:p>
-                        </w:txbxContent>
-                      </wps:txbx>
-                      <wps:bodyPr rot="0" spcFirstLastPara="0" vertOverflow="overflow" horzOverflow="overflow" vert="horz" wrap="square" lIns="0" tIns="0" rIns="0" bIns="0" numCol="1" spcCol="0" rtlCol="0" fromWordArt="0" anchor="t" anchorCtr="0" forceAA="0" compatLnSpc="1">
-                        <a:prstTxWarp prst="textNoShape">
-                          <a:avLst/>
-                        </a:prstTxWarp>
-                        <a:noAutofit/>
-                      </wps:bodyPr>
-                    </wps:wsp>
-                  </a:graphicData>
-                </a:graphic>
-                <wp14:sizeRelV relativeFrom="margin">
-                  <wp14:pctHeight>0</wp14:pctHeight>
-                </wp14:sizeRelV>
-              </wp:anchor>
-            </w:drawing>
-          </mc:Choice>
-          <mc:Fallback>
-            <w:pict>
-              <v:shape w14:anchorId="1E28C33E" id="Text Box 15" o:spid="_x0000_s1029" type="#_x0000_t202" style="position:absolute;left:0;text-align:left;margin-left:-32.4pt;margin-top:400.15pt;width:119.4pt;height:12.6pt;z-index:251668480;visibility:visible;mso-wrap-style:square;mso-height-percent:0;mso-wrap-distance-left:9pt;mso-wrap-distance-top:0;mso-wrap-distance-right:9pt;mso-wrap-distance-bottom:0;mso-position-horizontal:absolute;mso-position-horizontal-relative:text;mso-position-vertical:absolute;mso-position-vertical-relative:text;mso-height-percent:0;mso-height-relative:margin;v-text-anchor:top" o:gfxdata="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" stroked="f">
-                <v:textbox inset="0,0,0,0">
-                  <w:txbxContent>
-                    <w:p>
-                      <w:pPr>
-                        <w:pStyle w:val="Caption"/>
-                        <w:jc w:val="center"/>
-                        <w:rPr>
-                          <w:noProof/>
-                        </w:rPr>
-                      </w:pPr>
-                      <w:r>
-                        <w:t xml:space="preserve">Figure </w:t>
-                      </w:r>
-                      <w:r>
-                        <w:fldChar w:fldCharType="begin"/>
-                      </w:r>
-                      <w:r>
-                        <w:instrText xml:space="preserve"> SEQ Figure \* ARABIC </w:instrText>
-                      </w:r>
-                      <w:r>
-                        <w:fldChar w:fldCharType="separate"/>
-                      </w:r>
-                      <w:r>
-                        <w:rPr>
-                          <w:noProof/>
-                        </w:rPr>
-                        <w:t>4</w:t>
-                      </w:r>
-                      <w:r>
-                        <w:rPr>
-                          <w:noProof/>
-                        </w:rPr>
-                        <w:fldChar w:fldCharType="end"/>
-                      </w:r>
-                      <w:r>
-                        <w:t>: Search</w:t>
-                      </w:r>
-                    </w:p>
-                  </w:txbxContent>
-                </v:textbox>
-                <w10:wrap type="square"/>
-              </v:shape>
-            </w:pict>
-          </mc:Fallback>
-        </mc:AlternateContent>
-      </w:r>
-      <w:r>
-        <w:rPr>
-          <w:noProof/>
-        </w:rPr>
-        <mc:AlternateContent>
-          <mc:Choice Requires="wps">
-            <w:drawing>
-              <wp:anchor distT="0" distB="0" distL="114300" distR="114300" simplePos="0" relativeHeight="251670528" behindDoc="1" locked="0" layoutInCell="1" allowOverlap="1" wp14:anchorId="39C7D489" wp14:editId="42314D7B">
-                <wp:simplePos x="0" y="0"/>
-                <wp:positionH relativeFrom="column">
-                  <wp:posOffset>1257300</wp:posOffset>
-                </wp:positionH>
-                <wp:positionV relativeFrom="paragraph">
-                  <wp:posOffset>5081905</wp:posOffset>
-                </wp:positionV>
-                <wp:extent cx="1516380" cy="160020"/>
-                <wp:effectExtent l="0" t="0" r="7620" b="0"/>
-                <wp:wrapTight wrapText="bothSides">
-                  <wp:wrapPolygon edited="0">
-                    <wp:start x="0" y="0"/>
-                    <wp:lineTo x="0" y="18000"/>
-                    <wp:lineTo x="21437" y="18000"/>
-                    <wp:lineTo x="21437" y="0"/>
-                    <wp:lineTo x="0" y="0"/>
-                  </wp:wrapPolygon>
-                </wp:wrapTight>
-                <wp:docPr id="16" name="Text Box 16"/>
-                <wp:cNvGraphicFramePr/>
-                <a:graphic xmlns:a="http://schemas.openxmlformats.org/drawingml/2006/main">
-                  <a:graphicData uri="http://schemas.microsoft.com/office/word/2010/wordprocessingShape">
-                    <wps:wsp>
-                      <wps:cNvSpPr txBox="1"/>
-                      <wps:spPr>
-                        <a:xfrm>
-                          <a:off x="0" y="0"/>
-                          <a:ext cx="1516380" cy="160020"/>
-                        </a:xfrm>
-                        <a:prstGeom prst="rect">
-                          <a:avLst/>
-                        </a:prstGeom>
-                        <a:solidFill>
-                          <a:prstClr val="white"/>
-                        </a:solidFill>
-                        <a:ln>
-                          <a:noFill/>
-                        </a:ln>
-                      </wps:spPr>
-                      <wps:txbx>
-                        <w:txbxContent>
-                          <w:p>
-                            <w:pPr>
-                              <w:pStyle w:val="Caption"/>
-                              <w:jc w:val="center"/>
-                              <w:rPr>
-                                <w:noProof/>
-                              </w:rPr>
-                            </w:pPr>
-                            <w:r>
-                              <w:t xml:space="preserve">Figure </w:t>
-                            </w:r>
-                            <w:r>
-                              <w:fldChar w:fldCharType="begin"/>
-                            </w:r>
-                            <w:r>
-                              <w:instrText xml:space="preserve"> SEQ Figure \* ARABIC </w:instrText>
-                            </w:r>
-                            <w:r>
-                              <w:fldChar w:fldCharType="separate"/>
-                            </w:r>
-                            <w:r>
-                              <w:rPr>
-                                <w:noProof/>
-                              </w:rPr>
-                              <w:t>3</w:t>
-                            </w:r>
-                            <w:r>
-                              <w:rPr>
-                                <w:noProof/>
-                              </w:rPr>
-                              <w:fldChar w:fldCharType="end"/>
-                            </w:r>
-                            <w:r>
-                              <w:t>: Map</w:t>
-                            </w:r>
-                          </w:p>
-                        </w:txbxContent>
-                      </wps:txbx>
-                      <wps:bodyPr rot="0" spcFirstLastPara="0" vertOverflow="overflow" horzOverflow="overflow" vert="horz" wrap="square" lIns="0" tIns="0" rIns="0" bIns="0" numCol="1" spcCol="0" rtlCol="0" fromWordArt="0" anchor="t" anchorCtr="0" forceAA="0" compatLnSpc="1">
-                        <a:prstTxWarp prst="textNoShape">
-                          <a:avLst/>
-                        </a:prstTxWarp>
-                        <a:noAutofit/>
-                      </wps:bodyPr>
-                    </wps:wsp>
-                  </a:graphicData>
-                </a:graphic>
-                <wp14:sizeRelV relativeFrom="margin">
-                  <wp14:pctHeight>0</wp14:pctHeight>
-                </wp14:sizeRelV>
-              </wp:anchor>
-            </w:drawing>
-          </mc:Choice>
-          <mc:Fallback>
-            <w:pict>
-              <v:shape w14:anchorId="39C7D489" id="Text Box 16" o:spid="_x0000_s1030" type="#_x0000_t202" style="position:absolute;left:0;text-align:left;margin-left:99pt;margin-top:400.15pt;width:119.4pt;height:12.6pt;z-index:-251645952;visibility:visible;mso-wrap-style:square;mso-height-percent:0;mso-wrap-distance-left:9pt;mso-wrap-distance-top:0;mso-wrap-distance-right:9pt;mso-wrap-distance-bottom:0;mso-position-horizontal:absolute;mso-position-horizontal-relative:text;mso-position-vertical:absolute;mso-position-vertical-relative:text;mso-height-percent:0;mso-height-relative:margin;v-text-anchor:top" o:gfxdata="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" stroked="f">
-                <v:textbox inset="0,0,0,0">
-                  <w:txbxContent>
-                    <w:p>
-                      <w:pPr>
-                        <w:pStyle w:val="Caption"/>
-                        <w:jc w:val="center"/>
-                        <w:rPr>
-                          <w:noProof/>
-                        </w:rPr>
-                      </w:pPr>
-                      <w:r>
-                        <w:t xml:space="preserve">Figure </w:t>
-                      </w:r>
-                      <w:r>
-                        <w:fldChar w:fldCharType="begin"/>
-                      </w:r>
-                      <w:r>
-                        <w:instrText xml:space="preserve"> SEQ Figure \* ARABIC </w:instrText>
-                      </w:r>
-                      <w:r>
-                        <w:fldChar w:fldCharType="separate"/>
-                      </w:r>
-                      <w:r>
-                        <w:rPr>
-                          <w:noProof/>
-                        </w:rPr>
-                        <w:t>3</w:t>
-                      </w:r>
-                      <w:r>
-                        <w:rPr>
-                          <w:noProof/>
-                        </w:rPr>
-                        <w:fldChar w:fldCharType="end"/>
-                      </w:r>
-                      <w:r>
-                        <w:t>: Map</w:t>
-                      </w:r>
-                    </w:p>
-                  </w:txbxContent>
-                </v:textbox>
-                <w10:wrap type="tight"/>
-              </v:shape>
-            </w:pict>
-          </mc:Fallback>
-        </mc:AlternateContent>
-      </w:r>
-      <w:r>
-        <w:rPr>
-          <w:noProof/>
-        </w:rPr>
         <w:drawing>
-          <wp:anchor distT="0" distB="0" distL="114300" distR="114300" simplePos="0" relativeHeight="251660288" behindDoc="0" locked="0" layoutInCell="1" allowOverlap="1">
+          <wp:anchor distT="0" distB="0" distL="114300" distR="114300" simplePos="0" relativeHeight="251660288" behindDoc="1" locked="0" layoutInCell="1" allowOverlap="1">
             <wp:simplePos x="0" y="0"/>
             <wp:positionH relativeFrom="column">
-              <wp:posOffset>-411480</wp:posOffset>
+              <wp:posOffset>76200</wp:posOffset>
             </wp:positionH>
             <wp:positionV relativeFrom="paragraph">
-              <wp:posOffset>2036445</wp:posOffset>
+              <wp:posOffset>303530</wp:posOffset>
             </wp:positionV>
             <wp:extent cx="1516380" cy="3032125"/>
             <wp:effectExtent l="0" t="0" r="7620" b="0"/>
-            <wp:wrapSquare wrapText="bothSides"/>
+            <wp:wrapTight wrapText="bothSides">
+              <wp:wrapPolygon edited="0">
+                <wp:start x="0" y="0"/>
+                <wp:lineTo x="0" y="21442"/>
+                <wp:lineTo x="21437" y="21442"/>
+                <wp:lineTo x="21437" y="0"/>
+                <wp:lineTo x="0" y="0"/>
+              </wp:wrapPolygon>
+            </wp:wrapTight>
             <wp:docPr id="3" name="Picture 3"/>
             <wp:cNvGraphicFramePr>
               <a:graphicFrameLocks xmlns:a="http://schemas.openxmlformats.org/drawingml/2006/main" noChangeAspect="1"/>
@@ -3520,10 +3136,10 @@
           <wp:anchor distT="0" distB="0" distL="114300" distR="114300" simplePos="0" relativeHeight="251663360" behindDoc="1" locked="0" layoutInCell="1" allowOverlap="1">
             <wp:simplePos x="0" y="0"/>
             <wp:positionH relativeFrom="margin">
-              <wp:posOffset>2918460</wp:posOffset>
+              <wp:posOffset>3398520</wp:posOffset>
             </wp:positionH>
             <wp:positionV relativeFrom="paragraph">
-              <wp:posOffset>2036445</wp:posOffset>
+              <wp:posOffset>302260</wp:posOffset>
             </wp:positionV>
             <wp:extent cx="1516380" cy="3034030"/>
             <wp:effectExtent l="0" t="0" r="7620" b="0"/>
@@ -3595,10 +3211,10 @@
           <wp:anchor distT="0" distB="0" distL="114300" distR="114300" simplePos="0" relativeHeight="251662336" behindDoc="1" locked="0" layoutInCell="1" allowOverlap="1" wp14:anchorId="60B731EB">
             <wp:simplePos x="0" y="0"/>
             <wp:positionH relativeFrom="column">
-              <wp:posOffset>1257300</wp:posOffset>
+              <wp:posOffset>1734820</wp:posOffset>
             </wp:positionH>
             <wp:positionV relativeFrom="paragraph">
-              <wp:posOffset>2036445</wp:posOffset>
+              <wp:posOffset>303530</wp:posOffset>
             </wp:positionV>
             <wp:extent cx="1516380" cy="3034030"/>
             <wp:effectExtent l="0" t="0" r="7620" b="0"/>
@@ -3664,6 +3280,498 @@
       </w:r>
       <w:r>
         <w:rPr>
+          <w:noProof/>
+        </w:rPr>
+        <mc:AlternateContent>
+          <mc:Choice Requires="wps">
+            <w:drawing>
+              <wp:anchor distT="0" distB="0" distL="114300" distR="114300" simplePos="0" relativeHeight="251670528" behindDoc="1" locked="0" layoutInCell="1" allowOverlap="1" wp14:anchorId="39C7D489" wp14:editId="42314D7B">
+                <wp:simplePos x="0" y="0"/>
+                <wp:positionH relativeFrom="column">
+                  <wp:posOffset>1737360</wp:posOffset>
+                </wp:positionH>
+                <wp:positionV relativeFrom="paragraph">
+                  <wp:posOffset>3256280</wp:posOffset>
+                </wp:positionV>
+                <wp:extent cx="1516380" cy="160020"/>
+                <wp:effectExtent l="0" t="0" r="7620" b="0"/>
+                <wp:wrapTight wrapText="bothSides">
+                  <wp:wrapPolygon edited="0">
+                    <wp:start x="0" y="0"/>
+                    <wp:lineTo x="0" y="18000"/>
+                    <wp:lineTo x="21437" y="18000"/>
+                    <wp:lineTo x="21437" y="0"/>
+                    <wp:lineTo x="0" y="0"/>
+                  </wp:wrapPolygon>
+                </wp:wrapTight>
+                <wp:docPr id="16" name="Text Box 16"/>
+                <wp:cNvGraphicFramePr/>
+                <a:graphic xmlns:a="http://schemas.openxmlformats.org/drawingml/2006/main">
+                  <a:graphicData uri="http://schemas.microsoft.com/office/word/2010/wordprocessingShape">
+                    <wps:wsp>
+                      <wps:cNvSpPr txBox="1"/>
+                      <wps:spPr>
+                        <a:xfrm>
+                          <a:off x="0" y="0"/>
+                          <a:ext cx="1516380" cy="160020"/>
+                        </a:xfrm>
+                        <a:prstGeom prst="rect">
+                          <a:avLst/>
+                        </a:prstGeom>
+                        <a:solidFill>
+                          <a:prstClr val="white"/>
+                        </a:solidFill>
+                        <a:ln>
+                          <a:noFill/>
+                        </a:ln>
+                      </wps:spPr>
+                      <wps:txbx>
+                        <w:txbxContent>
+                          <w:p>
+                            <w:pPr>
+                              <w:pStyle w:val="Caption"/>
+                              <w:jc w:val="center"/>
+                              <w:rPr>
+                                <w:noProof/>
+                              </w:rPr>
+                            </w:pPr>
+                            <w:r>
+                              <w:t xml:space="preserve">Figure </w:t>
+                            </w:r>
+                            <w:fldSimple w:instr=" SEQ Figure \* ARABIC ">
+                              <w:r>
+                                <w:rPr>
+                                  <w:noProof/>
+                                </w:rPr>
+                                <w:t>3</w:t>
+                              </w:r>
+                            </w:fldSimple>
+                            <w:r>
+                              <w:t>: Map</w:t>
+                            </w:r>
+                          </w:p>
+                        </w:txbxContent>
+                      </wps:txbx>
+                      <wps:bodyPr rot="0" spcFirstLastPara="0" vertOverflow="overflow" horzOverflow="overflow" vert="horz" wrap="square" lIns="0" tIns="0" rIns="0" bIns="0" numCol="1" spcCol="0" rtlCol="0" fromWordArt="0" anchor="t" anchorCtr="0" forceAA="0" compatLnSpc="1">
+                        <a:prstTxWarp prst="textNoShape">
+                          <a:avLst/>
+                        </a:prstTxWarp>
+                        <a:noAutofit/>
+                      </wps:bodyPr>
+                    </wps:wsp>
+                  </a:graphicData>
+                </a:graphic>
+                <wp14:sizeRelV relativeFrom="margin">
+                  <wp14:pctHeight>0</wp14:pctHeight>
+                </wp14:sizeRelV>
+              </wp:anchor>
+            </w:drawing>
+          </mc:Choice>
+          <mc:Fallback>
+            <w:pict>
+              <v:shape w14:anchorId="39C7D489" id="Text Box 16" o:spid="_x0000_s1027" type="#_x0000_t202" style="position:absolute;left:0;text-align:left;margin-left:136.8pt;margin-top:256.4pt;width:119.4pt;height:12.6pt;z-index:-251645952;visibility:visible;mso-wrap-style:square;mso-height-percent:0;mso-wrap-distance-left:9pt;mso-wrap-distance-top:0;mso-wrap-distance-right:9pt;mso-wrap-distance-bottom:0;mso-position-horizontal:absolute;mso-position-horizontal-relative:text;mso-position-vertical:absolute;mso-position-vertical-relative:text;mso-height-percent:0;mso-height-relative:margin;v-text-anchor:top" o:gfxdata="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" stroked="f">
+                <v:textbox inset="0,0,0,0">
+                  <w:txbxContent>
+                    <w:p>
+                      <w:pPr>
+                        <w:pStyle w:val="Caption"/>
+                        <w:jc w:val="center"/>
+                        <w:rPr>
+                          <w:noProof/>
+                        </w:rPr>
+                      </w:pPr>
+                      <w:r>
+                        <w:t xml:space="preserve">Figure </w:t>
+                      </w:r>
+                      <w:fldSimple w:instr=" SEQ Figure \* ARABIC ">
+                        <w:r>
+                          <w:rPr>
+                            <w:noProof/>
+                          </w:rPr>
+                          <w:t>3</w:t>
+                        </w:r>
+                      </w:fldSimple>
+                      <w:r>
+                        <w:t>: Map</w:t>
+                      </w:r>
+                    </w:p>
+                  </w:txbxContent>
+                </v:textbox>
+                <w10:wrap type="tight"/>
+              </v:shape>
+            </w:pict>
+          </mc:Fallback>
+        </mc:AlternateContent>
+      </w:r>
+      <w:r>
+        <w:rPr>
+          <w:noProof/>
+        </w:rPr>
+        <mc:AlternateContent>
+          <mc:Choice Requires="wps">
+            <w:drawing>
+              <wp:anchor distT="0" distB="0" distL="114300" distR="114300" simplePos="0" relativeHeight="251668480" behindDoc="0" locked="0" layoutInCell="1" allowOverlap="1" wp14:anchorId="1E28C33E" wp14:editId="1CD6D4B4">
+                <wp:simplePos x="0" y="0"/>
+                <wp:positionH relativeFrom="column">
+                  <wp:posOffset>68580</wp:posOffset>
+                </wp:positionH>
+                <wp:positionV relativeFrom="paragraph">
+                  <wp:posOffset>3256280</wp:posOffset>
+                </wp:positionV>
+                <wp:extent cx="1516380" cy="160020"/>
+                <wp:effectExtent l="0" t="0" r="7620" b="0"/>
+                <wp:wrapSquare wrapText="bothSides"/>
+                <wp:docPr id="15" name="Text Box 15"/>
+                <wp:cNvGraphicFramePr/>
+                <a:graphic xmlns:a="http://schemas.openxmlformats.org/drawingml/2006/main">
+                  <a:graphicData uri="http://schemas.microsoft.com/office/word/2010/wordprocessingShape">
+                    <wps:wsp>
+                      <wps:cNvSpPr txBox="1"/>
+                      <wps:spPr>
+                        <a:xfrm>
+                          <a:off x="0" y="0"/>
+                          <a:ext cx="1516380" cy="160020"/>
+                        </a:xfrm>
+                        <a:prstGeom prst="rect">
+                          <a:avLst/>
+                        </a:prstGeom>
+                        <a:solidFill>
+                          <a:prstClr val="white"/>
+                        </a:solidFill>
+                        <a:ln>
+                          <a:noFill/>
+                        </a:ln>
+                      </wps:spPr>
+                      <wps:txbx>
+                        <w:txbxContent>
+                          <w:p>
+                            <w:pPr>
+                              <w:pStyle w:val="Caption"/>
+                              <w:jc w:val="center"/>
+                              <w:rPr>
+                                <w:noProof/>
+                              </w:rPr>
+                            </w:pPr>
+                            <w:r>
+                              <w:t xml:space="preserve">Figure </w:t>
+                            </w:r>
+                            <w:fldSimple w:instr=" SEQ Figure \* ARABIC ">
+                              <w:r>
+                                <w:rPr>
+                                  <w:noProof/>
+                                </w:rPr>
+                                <w:t>4</w:t>
+                              </w:r>
+                            </w:fldSimple>
+                            <w:r>
+                              <w:t>: Search</w:t>
+                            </w:r>
+                          </w:p>
+                        </w:txbxContent>
+                      </wps:txbx>
+                      <wps:bodyPr rot="0" spcFirstLastPara="0" vertOverflow="overflow" horzOverflow="overflow" vert="horz" wrap="square" lIns="0" tIns="0" rIns="0" bIns="0" numCol="1" spcCol="0" rtlCol="0" fromWordArt="0" anchor="t" anchorCtr="0" forceAA="0" compatLnSpc="1">
+                        <a:prstTxWarp prst="textNoShape">
+                          <a:avLst/>
+                        </a:prstTxWarp>
+                        <a:noAutofit/>
+                      </wps:bodyPr>
+                    </wps:wsp>
+                  </a:graphicData>
+                </a:graphic>
+                <wp14:sizeRelV relativeFrom="margin">
+                  <wp14:pctHeight>0</wp14:pctHeight>
+                </wp14:sizeRelV>
+              </wp:anchor>
+            </w:drawing>
+          </mc:Choice>
+          <mc:Fallback>
+            <w:pict>
+              <v:shape w14:anchorId="1E28C33E" id="Text Box 15" o:spid="_x0000_s1028" type="#_x0000_t202" style="position:absolute;left:0;text-align:left;margin-left:5.4pt;margin-top:256.4pt;width:119.4pt;height:12.6pt;z-index:251668480;visibility:visible;mso-wrap-style:square;mso-height-percent:0;mso-wrap-distance-left:9pt;mso-wrap-distance-top:0;mso-wrap-distance-right:9pt;mso-wrap-distance-bottom:0;mso-position-horizontal:absolute;mso-position-horizontal-relative:text;mso-position-vertical:absolute;mso-position-vertical-relative:text;mso-height-percent:0;mso-height-relative:margin;v-text-anchor:top" o:gfxdata="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" stroked="f">
+                <v:textbox inset="0,0,0,0">
+                  <w:txbxContent>
+                    <w:p>
+                      <w:pPr>
+                        <w:pStyle w:val="Caption"/>
+                        <w:jc w:val="center"/>
+                        <w:rPr>
+                          <w:noProof/>
+                        </w:rPr>
+                      </w:pPr>
+                      <w:r>
+                        <w:t xml:space="preserve">Figure </w:t>
+                      </w:r>
+                      <w:fldSimple w:instr=" SEQ Figure \* ARABIC ">
+                        <w:r>
+                          <w:rPr>
+                            <w:noProof/>
+                          </w:rPr>
+                          <w:t>4</w:t>
+                        </w:r>
+                      </w:fldSimple>
+                      <w:r>
+                        <w:t>: Search</w:t>
+                      </w:r>
+                    </w:p>
+                  </w:txbxContent>
+                </v:textbox>
+                <w10:wrap type="square"/>
+              </v:shape>
+            </w:pict>
+          </mc:Fallback>
+        </mc:AlternateContent>
+      </w:r>
+      <w:r>
+        <w:rPr>
+          <w:noProof/>
+        </w:rPr>
+        <mc:AlternateContent>
+          <mc:Choice Requires="wps">
+            <w:drawing>
+              <wp:anchor distT="0" distB="0" distL="114300" distR="114300" simplePos="0" relativeHeight="251674624" behindDoc="1" locked="0" layoutInCell="1" allowOverlap="1" wp14:anchorId="5FA71302" wp14:editId="27910A32">
+                <wp:simplePos x="0" y="0"/>
+                <wp:positionH relativeFrom="column">
+                  <wp:posOffset>5052060</wp:posOffset>
+                </wp:positionH>
+                <wp:positionV relativeFrom="paragraph">
+                  <wp:posOffset>3256280</wp:posOffset>
+                </wp:positionV>
+                <wp:extent cx="1517015" cy="121920"/>
+                <wp:effectExtent l="0" t="0" r="6985" b="0"/>
+                <wp:wrapTight wrapText="bothSides">
+                  <wp:wrapPolygon edited="0">
+                    <wp:start x="0" y="0"/>
+                    <wp:lineTo x="0" y="16875"/>
+                    <wp:lineTo x="21428" y="16875"/>
+                    <wp:lineTo x="21428" y="0"/>
+                    <wp:lineTo x="0" y="0"/>
+                  </wp:wrapPolygon>
+                </wp:wrapTight>
+                <wp:docPr id="18" name="Text Box 18"/>
+                <wp:cNvGraphicFramePr/>
+                <a:graphic xmlns:a="http://schemas.openxmlformats.org/drawingml/2006/main">
+                  <a:graphicData uri="http://schemas.microsoft.com/office/word/2010/wordprocessingShape">
+                    <wps:wsp>
+                      <wps:cNvSpPr txBox="1"/>
+                      <wps:spPr>
+                        <a:xfrm>
+                          <a:off x="0" y="0"/>
+                          <a:ext cx="1517015" cy="121920"/>
+                        </a:xfrm>
+                        <a:prstGeom prst="rect">
+                          <a:avLst/>
+                        </a:prstGeom>
+                        <a:solidFill>
+                          <a:prstClr val="white"/>
+                        </a:solidFill>
+                        <a:ln>
+                          <a:noFill/>
+                        </a:ln>
+                      </wps:spPr>
+                      <wps:txbx>
+                        <w:txbxContent>
+                          <w:p>
+                            <w:pPr>
+                              <w:pStyle w:val="Caption"/>
+                              <w:jc w:val="center"/>
+                              <w:rPr>
+                                <w:noProof/>
+                              </w:rPr>
+                            </w:pPr>
+                            <w:r>
+                              <w:t xml:space="preserve">Figure </w:t>
+                            </w:r>
+                            <w:fldSimple w:instr=" SEQ Figure \* ARABIC ">
+                              <w:r>
+                                <w:rPr>
+                                  <w:noProof/>
+                                </w:rPr>
+                                <w:t>5</w:t>
+                              </w:r>
+                            </w:fldSimple>
+                            <w:r>
+                              <w:t>: Reviews</w:t>
+                            </w:r>
+                          </w:p>
+                        </w:txbxContent>
+                      </wps:txbx>
+                      <wps:bodyPr rot="0" spcFirstLastPara="0" vertOverflow="overflow" horzOverflow="overflow" vert="horz" wrap="square" lIns="0" tIns="0" rIns="0" bIns="0" numCol="1" spcCol="0" rtlCol="0" fromWordArt="0" anchor="t" anchorCtr="0" forceAA="0" compatLnSpc="1">
+                        <a:prstTxWarp prst="textNoShape">
+                          <a:avLst/>
+                        </a:prstTxWarp>
+                        <a:noAutofit/>
+                      </wps:bodyPr>
+                    </wps:wsp>
+                  </a:graphicData>
+                </a:graphic>
+                <wp14:sizeRelV relativeFrom="margin">
+                  <wp14:pctHeight>0</wp14:pctHeight>
+                </wp14:sizeRelV>
+              </wp:anchor>
+            </w:drawing>
+          </mc:Choice>
+          <mc:Fallback>
+            <w:pict>
+              <v:shape w14:anchorId="5FA71302" id="Text Box 18" o:spid="_x0000_s1029" type="#_x0000_t202" style="position:absolute;left:0;text-align:left;margin-left:397.8pt;margin-top:256.4pt;width:119.45pt;height:9.6pt;z-index:-251641856;visibility:visible;mso-wrap-style:square;mso-height-percent:0;mso-wrap-distance-left:9pt;mso-wrap-distance-top:0;mso-wrap-distance-right:9pt;mso-wrap-distance-bottom:0;mso-position-horizontal:absolute;mso-position-horizontal-relative:text;mso-position-vertical:absolute;mso-position-vertical-relative:text;mso-height-percent:0;mso-height-relative:margin;v-text-anchor:top" o:gfxdata="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" stroked="f">
+                <v:textbox inset="0,0,0,0">
+                  <w:txbxContent>
+                    <w:p>
+                      <w:pPr>
+                        <w:pStyle w:val="Caption"/>
+                        <w:jc w:val="center"/>
+                        <w:rPr>
+                          <w:noProof/>
+                        </w:rPr>
+                      </w:pPr>
+                      <w:r>
+                        <w:t xml:space="preserve">Figure </w:t>
+                      </w:r>
+                      <w:fldSimple w:instr=" SEQ Figure \* ARABIC ">
+                        <w:r>
+                          <w:rPr>
+                            <w:noProof/>
+                          </w:rPr>
+                          <w:t>5</w:t>
+                        </w:r>
+                      </w:fldSimple>
+                      <w:r>
+                        <w:t>: Reviews</w:t>
+                      </w:r>
+                    </w:p>
+                  </w:txbxContent>
+                </v:textbox>
+                <w10:wrap type="tight"/>
+              </v:shape>
+            </w:pict>
+          </mc:Fallback>
+        </mc:AlternateContent>
+      </w:r>
+      <w:r>
+        <w:rPr>
+          <w:noProof/>
+        </w:rPr>
+        <mc:AlternateContent>
+          <mc:Choice Requires="wps">
+            <w:drawing>
+              <wp:anchor distT="0" distB="0" distL="114300" distR="114300" simplePos="0" relativeHeight="251672576" behindDoc="1" locked="0" layoutInCell="1" allowOverlap="1" wp14:anchorId="366F311E" wp14:editId="62BC1926">
+                <wp:simplePos x="0" y="0"/>
+                <wp:positionH relativeFrom="column">
+                  <wp:posOffset>3398520</wp:posOffset>
+                </wp:positionH>
+                <wp:positionV relativeFrom="paragraph">
+                  <wp:posOffset>3256280</wp:posOffset>
+                </wp:positionV>
+                <wp:extent cx="1516380" cy="137160"/>
+                <wp:effectExtent l="0" t="0" r="7620" b="0"/>
+                <wp:wrapTight wrapText="bothSides">
+                  <wp:wrapPolygon edited="0">
+                    <wp:start x="0" y="0"/>
+                    <wp:lineTo x="0" y="18000"/>
+                    <wp:lineTo x="21437" y="18000"/>
+                    <wp:lineTo x="21437" y="0"/>
+                    <wp:lineTo x="0" y="0"/>
+                  </wp:wrapPolygon>
+                </wp:wrapTight>
+                <wp:docPr id="17" name="Text Box 17"/>
+                <wp:cNvGraphicFramePr/>
+                <a:graphic xmlns:a="http://schemas.openxmlformats.org/drawingml/2006/main">
+                  <a:graphicData uri="http://schemas.microsoft.com/office/word/2010/wordprocessingShape">
+                    <wps:wsp>
+                      <wps:cNvSpPr txBox="1"/>
+                      <wps:spPr>
+                        <a:xfrm>
+                          <a:off x="0" y="0"/>
+                          <a:ext cx="1516380" cy="137160"/>
+                        </a:xfrm>
+                        <a:prstGeom prst="rect">
+                          <a:avLst/>
+                        </a:prstGeom>
+                        <a:solidFill>
+                          <a:prstClr val="white"/>
+                        </a:solidFill>
+                        <a:ln>
+                          <a:noFill/>
+                        </a:ln>
+                      </wps:spPr>
+                      <wps:txbx>
+                        <w:txbxContent>
+                          <w:p>
+                            <w:pPr>
+                              <w:pStyle w:val="Caption"/>
+                              <w:jc w:val="center"/>
+                              <w:rPr>
+                                <w:noProof/>
+                              </w:rPr>
+                            </w:pPr>
+                            <w:r>
+                              <w:t xml:space="preserve">Figure </w:t>
+                            </w:r>
+                            <w:fldSimple w:instr=" SEQ Figure \* ARABIC ">
+                              <w:r>
+                                <w:rPr>
+                                  <w:noProof/>
+                                </w:rPr>
+                                <w:t>2</w:t>
+                              </w:r>
+                            </w:fldSimple>
+                            <w:r>
+                              <w:t>: Filters</w:t>
+                            </w:r>
+                          </w:p>
+                        </w:txbxContent>
+                      </wps:txbx>
+                      <wps:bodyPr rot="0" spcFirstLastPara="0" vertOverflow="overflow" horzOverflow="overflow" vert="horz" wrap="square" lIns="0" tIns="0" rIns="0" bIns="0" numCol="1" spcCol="0" rtlCol="0" fromWordArt="0" anchor="t" anchorCtr="0" forceAA="0" compatLnSpc="1">
+                        <a:prstTxWarp prst="textNoShape">
+                          <a:avLst/>
+                        </a:prstTxWarp>
+                        <a:noAutofit/>
+                      </wps:bodyPr>
+                    </wps:wsp>
+                  </a:graphicData>
+                </a:graphic>
+                <wp14:sizeRelV relativeFrom="margin">
+                  <wp14:pctHeight>0</wp14:pctHeight>
+                </wp14:sizeRelV>
+              </wp:anchor>
+            </w:drawing>
+          </mc:Choice>
+          <mc:Fallback>
+            <w:pict>
+              <v:shape w14:anchorId="366F311E" id="Text Box 17" o:spid="_x0000_s1030" type="#_x0000_t202" style="position:absolute;left:0;text-align:left;margin-left:267.6pt;margin-top:256.4pt;width:119.4pt;height:10.8pt;z-index:-251643904;visibility:visible;mso-wrap-style:square;mso-height-percent:0;mso-wrap-distance-left:9pt;mso-wrap-distance-top:0;mso-wrap-distance-right:9pt;mso-wrap-distance-bottom:0;mso-position-horizontal:absolute;mso-position-horizontal-relative:text;mso-position-vertical:absolute;mso-position-vertical-relative:text;mso-height-percent:0;mso-height-relative:margin;v-text-anchor:top" o:gfxdata="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" stroked="f">
+                <v:textbox inset="0,0,0,0">
+                  <w:txbxContent>
+                    <w:p>
+                      <w:pPr>
+                        <w:pStyle w:val="Caption"/>
+                        <w:jc w:val="center"/>
+                        <w:rPr>
+                          <w:noProof/>
+                        </w:rPr>
+                      </w:pPr>
+                      <w:r>
+                        <w:t xml:space="preserve">Figure </w:t>
+                      </w:r>
+                      <w:fldSimple w:instr=" SEQ Figure \* ARABIC ">
+                        <w:r>
+                          <w:rPr>
+                            <w:noProof/>
+                          </w:rPr>
+                          <w:t>2</w:t>
+                        </w:r>
+                      </w:fldSimple>
+                      <w:r>
+                        <w:t>: Filters</w:t>
+                      </w:r>
+                    </w:p>
+                  </w:txbxContent>
+                </v:textbox>
+                <w10:wrap type="tight"/>
+              </v:shape>
+            </w:pict>
+          </mc:Fallback>
+        </mc:AlternateContent>
+      </w:r>
+      <w:r>
+        <w:rPr>
           <w:b/>
           <w:noProof/>
         </w:rPr>
@@ -3671,10 +3779,10 @@
           <wp:anchor distT="0" distB="0" distL="114300" distR="114300" simplePos="0" relativeHeight="251664384" behindDoc="1" locked="0" layoutInCell="1" allowOverlap="1">
             <wp:simplePos x="0" y="0"/>
             <wp:positionH relativeFrom="margin">
-              <wp:posOffset>4572000</wp:posOffset>
+              <wp:posOffset>5052060</wp:posOffset>
             </wp:positionH>
             <wp:positionV relativeFrom="paragraph">
-              <wp:posOffset>2036445</wp:posOffset>
+              <wp:posOffset>302455</wp:posOffset>
             </wp:positionV>
             <wp:extent cx="1517015" cy="3032760"/>
             <wp:effectExtent l="0" t="0" r="6985" b="0"/>
@@ -3738,91 +3846,42 @@
           </wp:anchor>
         </w:drawing>
       </w:r>
-      <w:r>
-        <w:rPr>
-          <w:b/>
-        </w:rPr>
-        <w:t>S</w:t>
-      </w:r>
-      <w:r>
-        <w:rPr>
-          <w:b/>
-        </w:rPr>
-        <w:t>earch</w:t>
-      </w:r>
-      <w:r>
-        <w:rPr>
-          <w:b/>
-        </w:rPr>
-        <w:t xml:space="preserve"> page</w:t>
-      </w:r>
-      <w:r>
-        <w:t>: The search is a familiar stack layout with 4 key elements: location, general search, comprehensive filters and a map. Some places have the option to order or reserve a table online</w:t>
-      </w:r>
-      <w:r>
-        <w:t xml:space="preserve"> that redirect users to the appropriate website. </w:t>
-      </w:r>
-      <w:r>
-        <w:t>The filter options are extensive and intuitive to use.</w:t>
-      </w:r>
-      <w:r>
-        <w:t xml:space="preserve"> </w:t>
-      </w:r>
-      <w:r>
-        <w:t xml:space="preserve">The map has pins representing each restaurant that fits the search filters. When a pin is selected a small box at the bottom of the screen shows </w:t>
-      </w:r>
-      <w:r>
-        <w:t>its</w:t>
-      </w:r>
-      <w:r>
-        <w:t xml:space="preserve"> name and a short summary.</w:t>
-      </w:r>
-      <w:r>
-        <w:t xml:space="preserve"> The reviews tab gives a total number of reviews as well as a distribution breakdown. A great feature included is finding reviews that mention some keyword allowing for an ad-hoc way to see reviews for individual meals.</w:t>
-      </w:r>
-    </w:p>
-    <w:p>
-      <w:pPr>
-        <w:tabs>
-          <w:tab w:val="left" w:pos="2580"/>
-        </w:tabs>
+    </w:p>
+    <w:p>
+      <w:pPr>
         <w:spacing w:line="240" w:lineRule="auto"/>
         <w:jc w:val="both"/>
         <w:rPr>
           <w:b/>
         </w:rPr>
       </w:pPr>
-      <w:r>
-        <w:br/>
-      </w:r>
-      <w:r>
-        <w:t>In conclusion T</w:t>
-      </w:r>
-      <w:r>
-        <w:t xml:space="preserve">ripAdvisor allows the user to search through the reviews, which </w:t>
-      </w:r>
-      <w:proofErr w:type="spellStart"/>
-      <w:r>
-        <w:t>FoodRadar</w:t>
-      </w:r>
-      <w:proofErr w:type="spellEnd"/>
-      <w:r>
-        <w:t xml:space="preserve"> will also implement. What </w:t>
-      </w:r>
-      <w:proofErr w:type="spellStart"/>
-      <w:r>
-        <w:t>Food</w:t>
-      </w:r>
-      <w:r>
-        <w:t>R</w:t>
-      </w:r>
-      <w:r>
-        <w:t>adar</w:t>
-      </w:r>
-      <w:proofErr w:type="spellEnd"/>
-      <w:r>
-        <w:t xml:space="preserve"> will hold above TripAdvisor is the ability to read reviews and ratings for individual dishes.</w:t>
-      </w:r>
+    </w:p>
+    <w:p>
+      <w:pPr>
+        <w:spacing w:line="240" w:lineRule="auto"/>
+        <w:jc w:val="both"/>
+        <w:rPr>
+          <w:b/>
+        </w:rPr>
+      </w:pPr>
+    </w:p>
+    <w:p>
+      <w:pPr>
+        <w:spacing w:line="240" w:lineRule="auto"/>
+        <w:jc w:val="both"/>
+        <w:rPr>
+          <w:b/>
+        </w:rPr>
+      </w:pPr>
+    </w:p>
+    <w:p>
+      <w:pPr>
+        <w:spacing w:line="240" w:lineRule="auto"/>
+        <w:jc w:val="both"/>
+        <w:rPr>
+          <w:b/>
+        </w:rPr>
+      </w:pPr>
     </w:p>
     <w:p>
       <w:pPr>
@@ -3953,7 +4012,15 @@
         <w:spacing w:line="240" w:lineRule="auto"/>
       </w:pPr>
       <w:r>
-        <w:t>The wireframes for Foodradar feature a uniform style and layout feel. Fonts and colours will remain consistent from form to form to build a consistent brand identity. A consistent Tabbed Menu is featured on all screens</w:t>
+        <w:t xml:space="preserve">The wireframes for </w:t>
+      </w:r>
+      <w:proofErr w:type="spellStart"/>
+      <w:r>
+        <w:t>Foodradar</w:t>
+      </w:r>
+      <w:proofErr w:type="spellEnd"/>
+      <w:r>
+        <w:t xml:space="preserve"> feature a uniform style and layout feel. Fonts and colours will remain consistent from form to form to build a consistent brand identity. A consistent Tabbed Menu is featured on all screens</w:t>
       </w:r>
       <w:r>
         <w:t xml:space="preserve"> as the most important navigation element</w:t>
@@ -4241,16 +4308,7 @@
                         <w:txbxContent>
                           <w:p>
                             <w:r>
-                              <w:t xml:space="preserve">The </w:t>
-                            </w:r>
-                            <w:r>
-                              <w:t>Search</w:t>
-                            </w:r>
-                            <w:r>
-                              <w:t xml:space="preserve"> Screen shows a </w:t>
-                            </w:r>
-                            <w:r>
-                              <w:t xml:space="preserve">prompt and text entry area, which a user can use to </w:t>
+                              <w:t xml:space="preserve">The Search Screen shows a prompt and text entry area, which a user can use to </w:t>
                             </w:r>
                             <w:r>
                               <w:t xml:space="preserve">simply </w:t>
@@ -4289,16 +4347,7 @@
                   <w:txbxContent>
                     <w:p>
                       <w:r>
-                        <w:t xml:space="preserve">The </w:t>
-                      </w:r>
-                      <w:r>
-                        <w:t>Search</w:t>
-                      </w:r>
-                      <w:r>
-                        <w:t xml:space="preserve"> Screen shows a </w:t>
-                      </w:r>
-                      <w:r>
-                        <w:t xml:space="preserve">prompt and text entry area, which a user can use to </w:t>
+                        <w:t xml:space="preserve">The Search Screen shows a prompt and text entry area, which a user can use to </w:t>
                       </w:r>
                       <w:r>
                         <w:t xml:space="preserve">simply </w:t>
@@ -4464,16 +4513,7 @@
                         <w:txbxContent>
                           <w:p>
                             <w:r>
-                              <w:t xml:space="preserve">The </w:t>
-                            </w:r>
-                            <w:r>
-                              <w:t xml:space="preserve">Advanced </w:t>
-                            </w:r>
-                            <w:r>
-                              <w:t xml:space="preserve">Search Screen shows a </w:t>
-                            </w:r>
-                            <w:r>
-                              <w:t>more complex breakdown of search criteria, allowing the user to specify the category/exact meal they’re searching for through text, as well as the price range and distance of the store through use of sliders.</w:t>
+                              <w:t>The Advanced Search Screen shows a more complex breakdown of search criteria, allowing the user to specify the category/exact meal they’re searching for through text, as well as the price range and distance of the store through use of sliders.</w:t>
                             </w:r>
                           </w:p>
                         </w:txbxContent>
@@ -4500,16 +4540,7 @@
                   <w:txbxContent>
                     <w:p>
                       <w:r>
-                        <w:t xml:space="preserve">The </w:t>
-                      </w:r>
-                      <w:r>
-                        <w:t xml:space="preserve">Advanced </w:t>
-                      </w:r>
-                      <w:r>
-                        <w:t xml:space="preserve">Search Screen shows a </w:t>
-                      </w:r>
-                      <w:r>
-                        <w:t>more complex breakdown of search criteria, allowing the user to specify the category/exact meal they’re searching for through text, as well as the price range and distance of the store through use of sliders.</w:t>
+                        <w:t>The Advanced Search Screen shows a more complex breakdown of search criteria, allowing the user to specify the category/exact meal they’re searching for through text, as well as the price range and distance of the store through use of sliders.</w:t>
                       </w:r>
                     </w:p>
                   </w:txbxContent>
@@ -4655,16 +4686,7 @@
                         <w:txbxContent>
                           <w:p>
                             <w:r>
-                              <w:t xml:space="preserve">The </w:t>
-                            </w:r>
-                            <w:r>
-                              <w:t>Store Info</w:t>
-                            </w:r>
-                            <w:r>
-                              <w:t xml:space="preserve"> Screen </w:t>
-                            </w:r>
-                            <w:r>
-                              <w:t>displays a description of the chosen store, as well as their overall rating, in a header section. Underneath, in a scrollable list view, individual items on the menu are listed and rated by quality and price.</w:t>
+                              <w:t>The Store Info Screen displays a description of the chosen store, as well as their overall rating, in a header section. Underneath, in a scrollable list view, individual items on the menu are listed and rated by quality and price.</w:t>
                             </w:r>
                           </w:p>
                         </w:txbxContent>
@@ -4691,16 +4713,7 @@
                   <w:txbxContent>
                     <w:p>
                       <w:r>
-                        <w:t xml:space="preserve">The </w:t>
-                      </w:r>
-                      <w:r>
-                        <w:t>Store Info</w:t>
-                      </w:r>
-                      <w:r>
-                        <w:t xml:space="preserve"> Screen </w:t>
-                      </w:r>
-                      <w:r>
-                        <w:t>displays a description of the chosen store, as well as their overall rating, in a header section. Underneath, in a scrollable list view, individual items on the menu are listed and rated by quality and price.</w:t>
+                        <w:t>The Store Info Screen displays a description of the chosen store, as well as their overall rating, in a header section. Underneath, in a scrollable list view, individual items on the menu are listed and rated by quality and price.</w:t>
                       </w:r>
                     </w:p>
                   </w:txbxContent>
@@ -4840,10 +4853,7 @@
                         <w:txbxContent>
                           <w:p>
                             <w:r>
-                              <w:t xml:space="preserve">The </w:t>
-                            </w:r>
-                            <w:r>
-                              <w:t>Map Screen displays stores according to the user’s search criteria. The user can tap on the location marker of a store to navigate to the Store Info screen and see more information about the location.</w:t>
+                              <w:t>The Map Screen displays stores according to the user’s search criteria. The user can tap on the location marker of a store to navigate to the Store Info screen and see more information about the location.</w:t>
                             </w:r>
                           </w:p>
                         </w:txbxContent>
@@ -4870,10 +4880,7 @@
                   <w:txbxContent>
                     <w:p>
                       <w:r>
-                        <w:t xml:space="preserve">The </w:t>
-                      </w:r>
-                      <w:r>
-                        <w:t>Map Screen displays stores according to the user’s search criteria. The user can tap on the location marker of a store to navigate to the Store Info screen and see more information about the location.</w:t>
+                        <w:t>The Map Screen displays stores according to the user’s search criteria. The user can tap on the location marker of a store to navigate to the Store Info screen and see more information about the location.</w:t>
                       </w:r>
                     </w:p>
                   </w:txbxContent>
@@ -5019,10 +5026,7 @@
                         <w:txbxContent>
                           <w:p>
                             <w:r>
-                              <w:t xml:space="preserve">The </w:t>
-                            </w:r>
-                            <w:r>
-                              <w:t>Profile Screen displays the user’s personal information such as Profile Details, Preferences, and Ratings. These are accessible from an Expanding List view.</w:t>
+                              <w:t>The Profile Screen displays the user’s personal information such as Profile Details, Preferences, and Ratings. These are accessible from an Expanding List view.</w:t>
                             </w:r>
                           </w:p>
                         </w:txbxContent>
@@ -5049,10 +5053,7 @@
                   <w:txbxContent>
                     <w:p>
                       <w:r>
-                        <w:t xml:space="preserve">The </w:t>
-                      </w:r>
-                      <w:r>
-                        <w:t>Profile Screen displays the user’s personal information such as Profile Details, Preferences, and Ratings. These are accessible from an Expanding List view.</w:t>
+                        <w:t>The Profile Screen displays the user’s personal information such as Profile Details, Preferences, and Ratings. These are accessible from an Expanding List view.</w:t>
                       </w:r>
                     </w:p>
                   </w:txbxContent>
@@ -5147,15 +5148,7 @@
         <w:rPr>
           <w:b/>
         </w:rPr>
-        <w:t>Scenario 1 – “What to</w:t>
-      </w:r>
-      <w:bookmarkStart w:id="0" w:name="_GoBack"/>
-      <w:bookmarkEnd w:id="0"/>
-      <w:r>
-        <w:rPr>
-          <w:b/>
-        </w:rPr>
-        <w:t xml:space="preserve"> order at this store?”:</w:t>
+        <w:t>Scenario 1 – “What to order at this store?”:</w:t>
       </w:r>
     </w:p>
     <w:p>
@@ -5525,6 +5518,50 @@
       <w:pPr>
         <w:spacing w:line="240" w:lineRule="auto"/>
       </w:pPr>
+      <w:r>
+        <w:t>Components:</w:t>
+      </w:r>
+    </w:p>
+    <w:p>
+      <w:pPr>
+        <w:pStyle w:val="ListParagraph"/>
+        <w:numPr>
+          <w:ilvl w:val="0"/>
+          <w:numId w:val="7"/>
+        </w:numPr>
+        <w:spacing w:line="240" w:lineRule="auto"/>
+      </w:pPr>
+      <w:r>
+        <w:t>User Devices</w:t>
+      </w:r>
+    </w:p>
+    <w:p>
+      <w:pPr>
+        <w:pStyle w:val="ListParagraph"/>
+        <w:numPr>
+          <w:ilvl w:val="0"/>
+          <w:numId w:val="7"/>
+        </w:numPr>
+        <w:spacing w:line="240" w:lineRule="auto"/>
+      </w:pPr>
+      <w:proofErr w:type="spellStart"/>
+      <w:r>
+        <w:t>Foodradar</w:t>
+      </w:r>
+      <w:proofErr w:type="spellEnd"/>
+      <w:r>
+        <w:t xml:space="preserve"> Server</w:t>
+      </w:r>
+    </w:p>
+    <w:p>
+      <w:pPr>
+        <w:pStyle w:val="ListParagraph"/>
+        <w:numPr>
+          <w:ilvl w:val="0"/>
+          <w:numId w:val="7"/>
+        </w:numPr>
+        <w:spacing w:line="240" w:lineRule="auto"/>
+      </w:pPr>
     </w:p>
     <w:p>
       <w:pPr>
@@ -5838,13 +5875,7 @@
         <w:rPr>
           <w:lang w:val="de-DE"/>
         </w:rPr>
-        <w:t xml:space="preserve"> </w:t>
-      </w:r>
-      <w:r>
-        <w:rPr>
-          <w:lang w:val="de-DE"/>
-        </w:rPr>
-        <w:t>https://www.theverge.com/2012/3/14/2872172/oink-app-kevin-rose-shut-down</w:t>
+        <w:t xml:space="preserve"> https://www.theverge.com/2012/3/14/2872172/oink-app-kevin-rose-shut-down</w:t>
       </w:r>
     </w:p>
   </w:footnote>
@@ -6668,7 +6699,7 @@
   <w:abstractNum w:abstractNumId="7" w15:restartNumberingAfterBreak="0">
     <w:nsid w:val="47FB2ABB"/>
     <w:multiLevelType w:val="hybridMultilevel"/>
-    <w:tmpl w:val="195663F4"/>
+    <w:tmpl w:val="28AA7868"/>
     <w:lvl w:ilvl="0" w:tplc="04090001">
       <w:start w:val="1"/>
       <w:numFmt w:val="bullet"/>
@@ -8129,7 +8160,7 @@
   <inkml:trace contextRef="#ctx0" brushRef="#br0">212 95,'0'0,"0"0,0 0,0 0,0 0,0 0,0 0,0 2,0 1,0 5,0 5,0 7,0 8,1 3,2 4,0 2,0-1,2-2,0-3,1-4,0-4,-1-4,1-4,-1-4,-1-4,0-1,0-2,0-2,0-1,-1-1,3-3,-1-3,3-6,1-3,2-5,0-2,-1-1,-1 1,0 2,-1 1,0 3,-2 3,0 2,1 2,0 2,0 0,1 2,1 0,0 0,0 2,0 1,-1 1,0 2,2 2,1 3,-1 4,1 4,-2 2,-1 1,-1 0,-2-1,0-2,-1-2,0-2,-1-2,-1-2,-1-2,-1-2,1-1,2-3,3-3,6-7,7-7,7-6,4-6,1-5,1-2,0 0,1 1,-4 4,-4 4,-7 7,-6 8</inkml:trace>
   <inkml:trace contextRef="#ctx0" brushRef="#br0" timeOffset="1168.4166">366 93,'0'0,"0"0,0 0,0 0,0 0,0 0,0 0,0 0,0 0,0 0,0 0,0 0,0 0,-1 2,-2 1,-3 5,-4 3,-5 6,-4 7,-4 7,-4 10,0 7,-3 5,-1 0,-2-4,0-6,3-8,6-7,4-10,6-5,4-6,5-4,1-3,3-7,4-7,5-8,8-9,5-8,5-5,0-2,1-1,1 1,2 0,0 4,0 6,-1 4,0 5,2 3,2 3,0 3,0 3,-3 4,-3 4,-4 4,-2 1,-4 3,-2 3,-4 6,-3 5,-4 4,-4 3,-3 1,-2 1,-1-1,-3-1,-4-2,-2-3,-3-2,-2-3,-1-4,1-3,2-2,2-2,2-2,1-1,-2-2,1-3,-2-1,1 0,1-1,1 1,3 2,2 2,2 1,2 1,2 2,1 0,2 2,1 4,2 3,3 6,3 7,2 6,2 6,2 8,3 2,4 0,2-4,0-5,-1-5,-5-6,-5-7,-5-6</inkml:trace>
   <inkml:trace contextRef="#ctx0" brushRef="#br0" timeOffset="1503.4425">199 279,'0'0,"0"0,2 0,1 0,6 0,5 0,5 0,7-1,12-2,7-1,4-2,2-1,6-2,1-1,1-1,-2 2,-11 1,-13 2</inkml:trace>
-  <inkml:trace contextRef="#ctx0" brushRef="#br0" timeOffset="2344.7258">867 19,'0'0,"0"0,0 0,0 0,0 0,0 0,0 0,0 0,1 0,0 0,1 0,-1 1,0 2,-2 4,-4 7,-5 6,-5 7,-5 4,-3 4,-5 2,-5 1,-1-1,2-5,4-3,5-6,6-4,3-6,5-4,3-2,2-4,3-1,0-1,2-3,5-7,10-8,9-8,8-7,9-9,8-4,2-1,-2 2,-1 3,-4 7,-4 9,-5 6,-7 8,-6 4,-7 5,-4 2,-4 2,-3 2,-2 3,-4 8,-6 8,-8 8,-9 10,-9 9,-13 11,-11 7,-11 3,-4-3,1-9,3-11,5-18,4-18,14-11,13-6</inkml:trace>
+  <inkml:trace contextRef="#ctx0" brushRef="#br0" timeOffset="2344.7257">867 19,'0'0,"0"0,0 0,0 0,0 0,0 0,0 0,0 0,1 0,0 0,1 0,-1 1,0 2,-2 4,-4 7,-5 6,-5 7,-5 4,-3 4,-5 2,-5 1,-1-1,2-5,4-3,5-6,6-4,3-6,5-4,3-2,2-4,3-1,0-1,2-3,5-7,10-8,9-8,8-7,9-9,8-4,2-1,-2 2,-1 3,-4 7,-4 9,-5 6,-7 8,-6 4,-7 5,-4 2,-4 2,-3 2,-2 3,-4 8,-6 8,-8 8,-9 10,-9 9,-13 11,-11 7,-11 3,-4-3,1-9,3-11,5-18,4-18,14-11,13-6</inkml:trace>
 </inkml:ink>
 </file>
 
@@ -8433,7 +8464,7 @@
 </file>
 
 <file path=customXml/itemProps1.xml><?xml version="1.0" encoding="utf-8"?>
-<ds:datastoreItem xmlns:ds="http://schemas.openxmlformats.org/officeDocument/2006/customXml" ds:itemID="{A181B9A2-5EFA-41BC-A954-38206A455FDF}">
+<ds:datastoreItem xmlns:ds="http://schemas.openxmlformats.org/officeDocument/2006/customXml" ds:itemID="{3A695D72-3A0A-4A1B-86D0-61CAD8383B7B}">
   <ds:schemaRefs>
     <ds:schemaRef ds:uri="http://schemas.openxmlformats.org/officeDocument/2006/bibliography"/>
   </ds:schemaRefs>

</xml_diff>

<commit_message>
Some addition to the chapter on software and system architecture
</commit_message>
<xml_diff>
--- a/Assignment 1/Assignment-1-Design-of-Mobile-App.docx
+++ b/Assignment 1/Assignment-1-Design-of-Mobile-App.docx
@@ -11,6 +11,7 @@
           <w:rFonts w:ascii="Arial"/>
           <w:b/>
           <w:sz w:val="24"/>
+          <w:lang w:val="en-US"/>
         </w:rPr>
       </w:pPr>
     </w:p>
@@ -92,7 +93,7 @@
     </w:p>
     <w:p>
       <w:pPr>
-        <w:pStyle w:val="Textkrper"/>
+        <w:pStyle w:val="BodyText"/>
         <w:rPr>
           <w:b/>
           <w:sz w:val="26"/>
@@ -101,7 +102,7 @@
     </w:p>
     <w:p>
       <w:pPr>
-        <w:pStyle w:val="Textkrper"/>
+        <w:pStyle w:val="BodyText"/>
         <w:rPr>
           <w:b/>
           <w:sz w:val="26"/>
@@ -110,7 +111,7 @@
     </w:p>
     <w:p>
       <w:pPr>
-        <w:pStyle w:val="berschrift1"/>
+        <w:pStyle w:val="Heading1"/>
         <w:spacing w:before="210" w:line="240" w:lineRule="auto"/>
         <w:ind w:left="2366"/>
       </w:pPr>
@@ -120,7 +121,7 @@
     </w:p>
     <w:p>
       <w:pPr>
-        <w:pStyle w:val="berschrift2"/>
+        <w:pStyle w:val="Heading2"/>
         <w:spacing w:before="155" w:line="240" w:lineRule="auto"/>
         <w:ind w:left="2086" w:right="2401" w:firstLine="866"/>
       </w:pPr>
@@ -169,7 +170,7 @@
     </w:p>
     <w:p>
       <w:pPr>
-        <w:pStyle w:val="Textkrper"/>
+        <w:pStyle w:val="BodyText"/>
         <w:rPr>
           <w:b/>
           <w:sz w:val="20"/>
@@ -178,7 +179,7 @@
     </w:p>
     <w:p>
       <w:pPr>
-        <w:pStyle w:val="Textkrper"/>
+        <w:pStyle w:val="BodyText"/>
         <w:rPr>
           <w:b/>
           <w:sz w:val="20"/>
@@ -187,7 +188,7 @@
     </w:p>
     <w:p>
       <w:pPr>
-        <w:pStyle w:val="Textkrper"/>
+        <w:pStyle w:val="BodyText"/>
         <w:spacing w:before="8"/>
         <w:rPr>
           <w:b/>
@@ -196,7 +197,7 @@
     </w:p>
     <w:p>
       <w:pPr>
-        <w:pStyle w:val="Textkrper"/>
+        <w:pStyle w:val="BodyText"/>
         <w:ind w:left="110" w:right="189"/>
         <w:rPr>
           <w:rFonts w:ascii="Calibri"/>
@@ -226,7 +227,7 @@
     </w:p>
     <w:p>
       <w:pPr>
-        <w:pStyle w:val="berschrift1"/>
+        <w:pStyle w:val="Heading1"/>
         <w:spacing w:line="240" w:lineRule="auto"/>
       </w:pPr>
       <w:r>
@@ -244,7 +245,7 @@
     </w:p>
     <w:p>
       <w:pPr>
-        <w:pStyle w:val="Textkrper"/>
+        <w:pStyle w:val="BodyText"/>
         <w:spacing w:before="204"/>
         <w:ind w:left="320"/>
       </w:pPr>
@@ -262,7 +263,7 @@
     </w:p>
     <w:p>
       <w:pPr>
-        <w:pStyle w:val="Listenabsatz"/>
+        <w:pStyle w:val="ListParagraph"/>
         <w:widowControl w:val="0"/>
         <w:numPr>
           <w:ilvl w:val="0"/>
@@ -434,7 +435,7 @@
     </w:p>
     <w:p>
       <w:pPr>
-        <w:pStyle w:val="Listenabsatz"/>
+        <w:pStyle w:val="ListParagraph"/>
         <w:widowControl w:val="0"/>
         <w:numPr>
           <w:ilvl w:val="0"/>
@@ -645,7 +646,7 @@
     </w:p>
     <w:p>
       <w:pPr>
-        <w:pStyle w:val="Listenabsatz"/>
+        <w:pStyle w:val="ListParagraph"/>
         <w:widowControl w:val="0"/>
         <w:numPr>
           <w:ilvl w:val="0"/>
@@ -824,7 +825,7 @@
     </w:p>
     <w:p>
       <w:pPr>
-        <w:pStyle w:val="Textkrper"/>
+        <w:pStyle w:val="BodyText"/>
         <w:spacing w:before="9"/>
         <w:rPr>
           <w:sz w:val="30"/>
@@ -833,7 +834,7 @@
     </w:p>
     <w:p>
       <w:pPr>
-        <w:pStyle w:val="Textkrper"/>
+        <w:pStyle w:val="BodyText"/>
         <w:ind w:left="320" w:right="1158"/>
       </w:pPr>
       <w:r>
@@ -842,7 +843,7 @@
     </w:p>
     <w:p>
       <w:pPr>
-        <w:pStyle w:val="Textkrper"/>
+        <w:pStyle w:val="BodyText"/>
         <w:spacing w:before="11"/>
       </w:pPr>
     </w:p>
@@ -1084,8 +1085,17 @@
                 <w:rFonts w:ascii="Times New Roman"/>
                 <w:sz w:val="24"/>
               </w:rPr>
-              <w:t>Sven Andabaka</w:t>
+              <w:t xml:space="preserve">Sven </w:t>
             </w:r>
+            <w:proofErr w:type="spellStart"/>
+            <w:r>
+              <w:rPr>
+                <w:rFonts w:ascii="Times New Roman"/>
+                <w:sz w:val="24"/>
+              </w:rPr>
+              <w:t>Andabaka</w:t>
+            </w:r>
+            <w:proofErr w:type="spellEnd"/>
           </w:p>
         </w:tc>
         <w:tc>
@@ -1399,7 +1409,7 @@
     </w:p>
     <w:p>
       <w:pPr>
-        <w:pStyle w:val="berschrift1"/>
+        <w:pStyle w:val="Heading1"/>
         <w:spacing w:line="240" w:lineRule="auto"/>
       </w:pPr>
       <w:r>
@@ -1417,7 +1427,7 @@
     </w:p>
     <w:p>
       <w:pPr>
-        <w:pStyle w:val="berschrift2"/>
+        <w:pStyle w:val="Heading2"/>
         <w:spacing w:line="240" w:lineRule="auto"/>
       </w:pPr>
       <w:r>
@@ -1426,7 +1436,7 @@
     </w:p>
     <w:p>
       <w:pPr>
-        <w:pStyle w:val="berschrift3"/>
+        <w:pStyle w:val="Heading3"/>
         <w:spacing w:line="240" w:lineRule="auto"/>
       </w:pPr>
       <w:r>
@@ -1437,13 +1447,18 @@
       <w:pPr>
         <w:spacing w:line="240" w:lineRule="auto"/>
       </w:pPr>
-      <w:r>
-        <w:t>Foodradar is an app for rating and reviewing individual dishes at a given restaurant and will help the user decide which dish to order. This specific search is missing within the current app context, with many services providing overall restaurant reviews, but never ranking the individual meals. We aim to fill this niche, giving users more information so that they can more easily decide where and what to eat.</w:t>
-      </w:r>
-    </w:p>
-    <w:p>
-      <w:pPr>
-        <w:pStyle w:val="berschrift3"/>
+      <w:proofErr w:type="spellStart"/>
+      <w:r>
+        <w:t>Foodradar</w:t>
+      </w:r>
+      <w:proofErr w:type="spellEnd"/>
+      <w:r>
+        <w:t xml:space="preserve"> is an app for rating and reviewing individual dishes at a given restaurant and will help the user decide which dish to order. This specific search is missing within the current app context, with many services providing overall restaurant reviews, but never ranking the individual meals. We aim to fill this niche, giving users more information so that they can more easily decide where and what to eat.</w:t>
+      </w:r>
+    </w:p>
+    <w:p>
+      <w:pPr>
+        <w:pStyle w:val="Heading3"/>
         <w:spacing w:line="240" w:lineRule="auto"/>
       </w:pPr>
       <w:r>
@@ -1455,7 +1470,15 @@
         <w:spacing w:line="240" w:lineRule="auto"/>
       </w:pPr>
       <w:r>
-        <w:t>The key features of Foodradar are the ability</w:t>
+        <w:t xml:space="preserve">The key features of </w:t>
+      </w:r>
+      <w:proofErr w:type="spellStart"/>
+      <w:r>
+        <w:t>Foodradar</w:t>
+      </w:r>
+      <w:proofErr w:type="spellEnd"/>
+      <w:r>
+        <w:t xml:space="preserve"> are the ability</w:t>
       </w:r>
       <w:r>
         <w:t xml:space="preserve"> for users</w:t>
@@ -1466,7 +1489,7 @@
     </w:p>
     <w:p>
       <w:pPr>
-        <w:pStyle w:val="Listenabsatz"/>
+        <w:pStyle w:val="ListParagraph"/>
         <w:numPr>
           <w:ilvl w:val="0"/>
           <w:numId w:val="11"/>
@@ -1485,7 +1508,7 @@
     </w:p>
     <w:p>
       <w:pPr>
-        <w:pStyle w:val="Listenabsatz"/>
+        <w:pStyle w:val="ListParagraph"/>
         <w:numPr>
           <w:ilvl w:val="0"/>
           <w:numId w:val="11"/>
@@ -1510,7 +1533,7 @@
     </w:p>
     <w:p>
       <w:pPr>
-        <w:pStyle w:val="Listenabsatz"/>
+        <w:pStyle w:val="ListParagraph"/>
         <w:numPr>
           <w:ilvl w:val="0"/>
           <w:numId w:val="11"/>
@@ -1523,7 +1546,7 @@
     </w:p>
     <w:p>
       <w:pPr>
-        <w:pStyle w:val="Listenabsatz"/>
+        <w:pStyle w:val="ListParagraph"/>
         <w:numPr>
           <w:ilvl w:val="0"/>
           <w:numId w:val="11"/>
@@ -1536,7 +1559,7 @@
     </w:p>
     <w:p>
       <w:pPr>
-        <w:pStyle w:val="berschrift3"/>
+        <w:pStyle w:val="Heading3"/>
         <w:spacing w:line="240" w:lineRule="auto"/>
       </w:pPr>
       <w:r>
@@ -1548,7 +1571,23 @@
         <w:spacing w:line="240" w:lineRule="auto"/>
       </w:pPr>
       <w:r>
-        <w:t>Overarchingly, the target user group of Foodradar live in urban areas and own a mobile phone or other device. They are generally adolescent or older, making their own decisions about what/where to eat. More specifically, there are a few broad user groups which may be especially interested in using the Foodradar app</w:t>
+        <w:t xml:space="preserve">Overarchingly, the target user group of </w:t>
+      </w:r>
+      <w:proofErr w:type="spellStart"/>
+      <w:r>
+        <w:t>Foodradar</w:t>
+      </w:r>
+      <w:proofErr w:type="spellEnd"/>
+      <w:r>
+        <w:t xml:space="preserve"> live in urban areas and own a mobile phone or other device. They are generally adolescent or older, making their own decisions about what/where to eat. More specifically, there are a few broad user groups which may be especially interested in using the </w:t>
+      </w:r>
+      <w:proofErr w:type="spellStart"/>
+      <w:r>
+        <w:t>Foodradar</w:t>
+      </w:r>
+      <w:proofErr w:type="spellEnd"/>
+      <w:r>
+        <w:t xml:space="preserve"> app</w:t>
       </w:r>
       <w:r>
         <w:t>, and who have specific demands and benefits of the service</w:t>
@@ -1573,7 +1612,7 @@
     </w:p>
     <w:p>
       <w:pPr>
-        <w:pStyle w:val="Listenabsatz"/>
+        <w:pStyle w:val="ListParagraph"/>
         <w:numPr>
           <w:ilvl w:val="0"/>
           <w:numId w:val="9"/>
@@ -1592,7 +1631,7 @@
     </w:p>
     <w:p>
       <w:pPr>
-        <w:pStyle w:val="Listenabsatz"/>
+        <w:pStyle w:val="ListParagraph"/>
         <w:numPr>
           <w:ilvl w:val="0"/>
           <w:numId w:val="9"/>
@@ -1605,7 +1644,7 @@
     </w:p>
     <w:p>
       <w:pPr>
-        <w:pStyle w:val="Listenabsatz"/>
+        <w:pStyle w:val="ListParagraph"/>
         <w:numPr>
           <w:ilvl w:val="0"/>
           <w:numId w:val="9"/>
@@ -1641,7 +1680,7 @@
     </w:p>
     <w:p>
       <w:pPr>
-        <w:pStyle w:val="Listenabsatz"/>
+        <w:pStyle w:val="ListParagraph"/>
         <w:numPr>
           <w:ilvl w:val="0"/>
           <w:numId w:val="8"/>
@@ -1654,7 +1693,7 @@
     </w:p>
     <w:p>
       <w:pPr>
-        <w:pStyle w:val="Listenabsatz"/>
+        <w:pStyle w:val="ListParagraph"/>
         <w:numPr>
           <w:ilvl w:val="0"/>
           <w:numId w:val="8"/>
@@ -1667,7 +1706,7 @@
     </w:p>
     <w:p>
       <w:pPr>
-        <w:pStyle w:val="Listenabsatz"/>
+        <w:pStyle w:val="ListParagraph"/>
         <w:numPr>
           <w:ilvl w:val="0"/>
           <w:numId w:val="8"/>
@@ -1694,7 +1733,7 @@
     </w:p>
     <w:p>
       <w:pPr>
-        <w:pStyle w:val="Listenabsatz"/>
+        <w:pStyle w:val="ListParagraph"/>
         <w:numPr>
           <w:ilvl w:val="0"/>
           <w:numId w:val="10"/>
@@ -1713,7 +1752,7 @@
     </w:p>
     <w:p>
       <w:pPr>
-        <w:pStyle w:val="Listenabsatz"/>
+        <w:pStyle w:val="ListParagraph"/>
         <w:numPr>
           <w:ilvl w:val="0"/>
           <w:numId w:val="10"/>
@@ -1726,7 +1765,7 @@
     </w:p>
     <w:p>
       <w:pPr>
-        <w:pStyle w:val="Listenabsatz"/>
+        <w:pStyle w:val="ListParagraph"/>
         <w:numPr>
           <w:ilvl w:val="0"/>
           <w:numId w:val="10"/>
@@ -1753,7 +1792,7 @@
     </w:p>
     <w:p>
       <w:pPr>
-        <w:pStyle w:val="Listenabsatz"/>
+        <w:pStyle w:val="ListParagraph"/>
         <w:numPr>
           <w:ilvl w:val="0"/>
           <w:numId w:val="12"/>
@@ -1766,7 +1805,7 @@
     </w:p>
     <w:p>
       <w:pPr>
-        <w:pStyle w:val="Listenabsatz"/>
+        <w:pStyle w:val="ListParagraph"/>
         <w:numPr>
           <w:ilvl w:val="0"/>
           <w:numId w:val="12"/>
@@ -1779,7 +1818,7 @@
     </w:p>
     <w:p>
       <w:pPr>
-        <w:pStyle w:val="Listenabsatz"/>
+        <w:pStyle w:val="ListParagraph"/>
         <w:numPr>
           <w:ilvl w:val="0"/>
           <w:numId w:val="12"/>
@@ -1792,7 +1831,7 @@
     </w:p>
     <w:p>
       <w:pPr>
-        <w:pStyle w:val="berschrift3"/>
+        <w:pStyle w:val="Heading3"/>
         <w:spacing w:line="240" w:lineRule="auto"/>
       </w:pPr>
       <w:r>
@@ -1804,18 +1843,34 @@
         <w:spacing w:line="240" w:lineRule="auto"/>
       </w:pPr>
       <w:r>
-        <w:t xml:space="preserve">There are some similar apps existing in the current market, but none give as much fine detail as Foodradar aims to achieve. Services such as Yelp and TripAdvisor, which will be analysed further below, allow users to </w:t>
+        <w:t xml:space="preserve">There are some similar apps existing in the current market, but none give as much fine detail as </w:t>
+      </w:r>
+      <w:proofErr w:type="spellStart"/>
+      <w:r>
+        <w:t>Foodradar</w:t>
+      </w:r>
+      <w:proofErr w:type="spellEnd"/>
+      <w:r>
+        <w:t xml:space="preserve"> aims to achieve. Services such as Yelp and TripAdvisor, which will be analysed further below, allow users to </w:t>
       </w:r>
       <w:r>
         <w:t>rate</w:t>
       </w:r>
       <w:r>
-        <w:t xml:space="preserve"> overall restaurants or locations, but not on specific items on the menu. As such, there is a gap identified in the current app landscape that Foodradar aims to fill.</w:t>
-      </w:r>
-    </w:p>
-    <w:p>
-      <w:pPr>
-        <w:pStyle w:val="berschrift3"/>
+        <w:t xml:space="preserve"> overall restaurants or locations, but not on specific items on the menu. As such, there is a gap identified in the current app landscape that </w:t>
+      </w:r>
+      <w:proofErr w:type="spellStart"/>
+      <w:r>
+        <w:t>Foodradar</w:t>
+      </w:r>
+      <w:proofErr w:type="spellEnd"/>
+      <w:r>
+        <w:t xml:space="preserve"> aims to fill.</w:t>
+      </w:r>
+    </w:p>
+    <w:p>
+      <w:pPr>
+        <w:pStyle w:val="Heading3"/>
         <w:spacing w:line="240" w:lineRule="auto"/>
       </w:pPr>
       <w:r>
@@ -1826,24 +1881,42 @@
       <w:pPr>
         <w:spacing w:line="240" w:lineRule="auto"/>
       </w:pPr>
-      <w:r>
-        <w:t xml:space="preserve">Foodradar will make it easier for people to decide what to order when at a restaurant. Many people are indecisive when it comes to ordering food. Foodradar tries to make the most of your restaurant visit, enabling the user to choose their optimal dish. As </w:t>
-      </w:r>
+      <w:proofErr w:type="spellStart"/>
+      <w:r>
+        <w:t>Foodradar</w:t>
+      </w:r>
+      <w:proofErr w:type="spellEnd"/>
+      <w:r>
+        <w:t xml:space="preserve"> will make it easier for people to decide what to order when at a restaurant. Many people are indecisive when it comes to ordering food. </w:t>
+      </w:r>
+      <w:proofErr w:type="spellStart"/>
+      <w:r>
+        <w:t>Foodradar</w:t>
+      </w:r>
+      <w:proofErr w:type="spellEnd"/>
+      <w:r>
+        <w:t xml:space="preserve"> tries to make the most of your restaurant visit, enabling the user to choose their optimal dish. As </w:t>
+      </w:r>
+      <w:proofErr w:type="spellStart"/>
       <w:r>
         <w:t>F</w:t>
       </w:r>
       <w:r>
-        <w:t>oodradar has all this data on individual dishes it will also implement a search through these dishes. The user will be able to search for reviews on specific meals, E.g. if the user wants a Carbonara dish they can get the top rated Carbonara dishes near them.</w:t>
-      </w:r>
-    </w:p>
-    <w:p>
-      <w:pPr>
-        <w:spacing w:line="240" w:lineRule="auto"/>
-      </w:pPr>
-    </w:p>
-    <w:p>
-      <w:pPr>
-        <w:pStyle w:val="berschrift2"/>
+        <w:t>oodradar</w:t>
+      </w:r>
+      <w:proofErr w:type="spellEnd"/>
+      <w:r>
+        <w:t xml:space="preserve"> has all this data on individual dishes it will also implement a search through these dishes. The user will be able to search for reviews on specific meals, E.g. if the user wants a Carbonara dish they can get the top rated Carbonara dishes near them.</w:t>
+      </w:r>
+    </w:p>
+    <w:p>
+      <w:pPr>
+        <w:spacing w:line="240" w:lineRule="auto"/>
+      </w:pPr>
+    </w:p>
+    <w:p>
+      <w:pPr>
+        <w:pStyle w:val="Heading2"/>
         <w:spacing w:line="240" w:lineRule="auto"/>
       </w:pPr>
       <w:r>
@@ -1858,7 +1931,7 @@
     </w:p>
     <w:p>
       <w:pPr>
-        <w:pStyle w:val="berschrift3"/>
+        <w:pStyle w:val="Heading3"/>
         <w:spacing w:line="240" w:lineRule="auto"/>
       </w:pPr>
       <w:r>
@@ -1867,7 +1940,7 @@
     </w:p>
     <w:p>
       <w:pPr>
-        <w:pStyle w:val="Listenabsatz"/>
+        <w:pStyle w:val="ListParagraph"/>
         <w:numPr>
           <w:ilvl w:val="0"/>
           <w:numId w:val="4"/>
@@ -1886,7 +1959,7 @@
     </w:p>
     <w:p>
       <w:pPr>
-        <w:pStyle w:val="Listenabsatz"/>
+        <w:pStyle w:val="ListParagraph"/>
         <w:numPr>
           <w:ilvl w:val="0"/>
           <w:numId w:val="4"/>
@@ -1905,7 +1978,7 @@
     </w:p>
     <w:p>
       <w:pPr>
-        <w:pStyle w:val="Listenabsatz"/>
+        <w:pStyle w:val="ListParagraph"/>
         <w:spacing w:line="240" w:lineRule="auto"/>
         <w:rPr>
           <w:highlight w:val="yellow"/>
@@ -1915,7 +1988,7 @@
     </w:p>
     <w:p>
       <w:pPr>
-        <w:pStyle w:val="berschrift3"/>
+        <w:pStyle w:val="Heading3"/>
         <w:spacing w:line="240" w:lineRule="auto"/>
       </w:pPr>
       <w:r>
@@ -2000,7 +2073,7 @@
       </w:r>
       <w:r>
         <w:rPr>
-          <w:rStyle w:val="Funotenzeichen"/>
+          <w:rStyle w:val="FootnoteReference"/>
           <w:b/>
         </w:rPr>
         <w:footnoteReference w:id="1"/>
@@ -2035,7 +2108,7 @@
       </w:r>
       <w:r>
         <w:rPr>
-          <w:rStyle w:val="Funotenzeichen"/>
+          <w:rStyle w:val="FootnoteReference"/>
         </w:rPr>
         <w:footnoteReference w:id="2"/>
       </w:r>
@@ -2064,7 +2137,7 @@
     </w:p>
     <w:p>
       <w:pPr>
-        <w:pStyle w:val="Listenabsatz"/>
+        <w:pStyle w:val="ListParagraph"/>
         <w:numPr>
           <w:ilvl w:val="0"/>
           <w:numId w:val="5"/>
@@ -2077,7 +2150,7 @@
     </w:p>
     <w:p>
       <w:pPr>
-        <w:pStyle w:val="Listenabsatz"/>
+        <w:pStyle w:val="ListParagraph"/>
         <w:numPr>
           <w:ilvl w:val="0"/>
           <w:numId w:val="5"/>
@@ -2098,7 +2171,7 @@
     </w:p>
     <w:p>
       <w:pPr>
-        <w:pStyle w:val="Listenabsatz"/>
+        <w:pStyle w:val="ListParagraph"/>
         <w:numPr>
           <w:ilvl w:val="0"/>
           <w:numId w:val="6"/>
@@ -2111,7 +2184,7 @@
     </w:p>
     <w:p>
       <w:pPr>
-        <w:pStyle w:val="Listenabsatz"/>
+        <w:pStyle w:val="ListParagraph"/>
         <w:numPr>
           <w:ilvl w:val="0"/>
           <w:numId w:val="6"/>
@@ -2132,7 +2205,7 @@
     </w:p>
     <w:p>
       <w:pPr>
-        <w:pStyle w:val="Listenabsatz"/>
+        <w:pStyle w:val="ListParagraph"/>
         <w:numPr>
           <w:ilvl w:val="0"/>
           <w:numId w:val="7"/>
@@ -2545,19 +2618,16 @@
     </w:p>
     <w:p>
       <w:pPr>
-        <w:spacing w:line="240" w:lineRule="auto"/>
         <w:rPr>
           <w:b/>
         </w:rPr>
       </w:pPr>
-    </w:p>
-    <w:p>
-      <w:pPr>
-        <w:spacing w:line="240" w:lineRule="auto"/>
+      <w:r>
         <w:rPr>
           <w:b/>
         </w:rPr>
-      </w:pPr>
+        <w:br w:type="page"/>
+      </w:r>
     </w:p>
     <w:p>
       <w:pPr>
@@ -2568,21 +2638,56 @@
       </w:pPr>
       <w:r>
         <w:rPr>
+          <w:b/>
+        </w:rPr>
+        <w:lastRenderedPageBreak/>
+        <w:t>TripAdvisor</w:t>
+      </w:r>
+      <w:r>
+        <w:rPr>
+          <w:b/>
+        </w:rPr>
+        <w:br/>
+      </w:r>
+      <w:r>
+        <w:t xml:space="preserve">TripAdvisor has a reliable and popular rating system </w:t>
+      </w:r>
+      <w:r>
+        <w:t xml:space="preserve">for restaurants. They are well established with a comprehensive database of restaurants. They have a wide range of filters, categories and dietary restrictions. </w:t>
+      </w:r>
+    </w:p>
+    <w:p>
+      <w:pPr>
+        <w:tabs>
+          <w:tab w:val="left" w:pos="2580"/>
+        </w:tabs>
+        <w:spacing w:line="240" w:lineRule="auto"/>
+        <w:jc w:val="both"/>
+      </w:pPr>
+      <w:r>
+        <w:rPr>
           <w:noProof/>
         </w:rPr>
-        <w:lastRenderedPageBreak/>
         <w:drawing>
-          <wp:anchor distT="0" distB="0" distL="114300" distR="114300" simplePos="0" relativeHeight="251661312" behindDoc="0" locked="0" layoutInCell="1" allowOverlap="1">
+          <wp:anchor distT="0" distB="0" distL="114300" distR="114300" simplePos="0" relativeHeight="251661312" behindDoc="1" locked="0" layoutInCell="1" allowOverlap="1">
             <wp:simplePos x="0" y="0"/>
             <wp:positionH relativeFrom="column">
-              <wp:posOffset>-335280</wp:posOffset>
+              <wp:posOffset>121920</wp:posOffset>
             </wp:positionH>
             <wp:positionV relativeFrom="paragraph">
-              <wp:posOffset>769620</wp:posOffset>
+              <wp:posOffset>391160</wp:posOffset>
             </wp:positionV>
             <wp:extent cx="1929130" cy="3855720"/>
             <wp:effectExtent l="0" t="0" r="0" b="0"/>
-            <wp:wrapSquare wrapText="bothSides"/>
+            <wp:wrapTight wrapText="bothSides">
+              <wp:wrapPolygon edited="0">
+                <wp:start x="0" y="0"/>
+                <wp:lineTo x="0" y="21451"/>
+                <wp:lineTo x="21330" y="21451"/>
+                <wp:lineTo x="21330" y="0"/>
+                <wp:lineTo x="0" y="0"/>
+              </wp:wrapPolygon>
+            </wp:wrapTight>
             <wp:docPr id="4" name="Picture 4"/>
             <wp:cNvGraphicFramePr>
               <a:graphicFrameLocks xmlns:a="http://schemas.openxmlformats.org/drawingml/2006/main" noChangeAspect="1"/>
@@ -2636,6 +2741,155 @@
       </w:r>
       <w:r>
         <w:rPr>
+          <w:b/>
+        </w:rPr>
+        <w:t xml:space="preserve">User Interface: </w:t>
+      </w:r>
+      <w:r>
+        <w:t>The UI is really search driven with most screens revolving around search or recommendations. The navigation is simplistic with a persistent navbar at the bottom of the screen</w:t>
+      </w:r>
+    </w:p>
+    <w:p>
+      <w:pPr>
+        <w:tabs>
+          <w:tab w:val="left" w:pos="2580"/>
+        </w:tabs>
+        <w:spacing w:line="240" w:lineRule="auto"/>
+        <w:jc w:val="both"/>
+      </w:pPr>
+      <w:r>
+        <w:rPr>
+          <w:b/>
+        </w:rPr>
+        <w:t>H</w:t>
+      </w:r>
+      <w:r>
+        <w:rPr>
+          <w:b/>
+        </w:rPr>
+        <w:t>ome page</w:t>
+      </w:r>
+      <w:r>
+        <w:t xml:space="preserve">:  </w:t>
+      </w:r>
+      <w:r>
+        <w:t xml:space="preserve">The homepage prominently displays the six categories of services that TripAdvisor reviews followed by horizontally scrollable lists of restaurants grouped up by categories. Everything presented here is filtered by some given location which defaults to the user’s current location. This </w:t>
+      </w:r>
+      <w:r>
+        <w:t>is a smart design decision made to minimize the number of clicks required on average as</w:t>
+      </w:r>
+      <w:r>
+        <w:t xml:space="preserve"> the app is mostly used to find immediate placed to go </w:t>
+      </w:r>
+      <w:r>
+        <w:t>rather than for longer term planning.</w:t>
+      </w:r>
+    </w:p>
+    <w:p>
+      <w:pPr>
+        <w:tabs>
+          <w:tab w:val="left" w:pos="2580"/>
+        </w:tabs>
+        <w:spacing w:line="240" w:lineRule="auto"/>
+        <w:jc w:val="both"/>
+        <w:rPr>
+          <w:b/>
+        </w:rPr>
+      </w:pPr>
+      <w:r>
+        <w:rPr>
+          <w:b/>
+        </w:rPr>
+        <w:t>S</w:t>
+      </w:r>
+      <w:r>
+        <w:rPr>
+          <w:b/>
+        </w:rPr>
+        <w:t>earch</w:t>
+      </w:r>
+      <w:r>
+        <w:rPr>
+          <w:b/>
+        </w:rPr>
+        <w:t xml:space="preserve"> page</w:t>
+      </w:r>
+      <w:r>
+        <w:t>: The search is a familiar stack layout with 4 key elements: location, general search, comprehensive filters and a map. Some places have the option to order or reserve a table online</w:t>
+      </w:r>
+      <w:r>
+        <w:t xml:space="preserve"> that redirect users to the appropriate website. </w:t>
+      </w:r>
+      <w:r>
+        <w:t>The filter options are extensive and intuitive to use.</w:t>
+      </w:r>
+      <w:r>
+        <w:t xml:space="preserve"> </w:t>
+      </w:r>
+      <w:r>
+        <w:t xml:space="preserve">The map has pins representing each restaurant that fits the search filters. When a pin is selected a small box at the bottom of the screen shows </w:t>
+      </w:r>
+      <w:r>
+        <w:t>its</w:t>
+      </w:r>
+      <w:r>
+        <w:t xml:space="preserve"> name and a short summary.</w:t>
+      </w:r>
+      <w:r>
+        <w:t xml:space="preserve"> The reviews tab gives a total number of reviews as well as a distribution breakdown. A great feature included is finding reviews that mention some keyword allowing for an ad-hoc way to see reviews for individual meals.</w:t>
+      </w:r>
+    </w:p>
+    <w:p>
+      <w:pPr>
+        <w:tabs>
+          <w:tab w:val="left" w:pos="2580"/>
+        </w:tabs>
+        <w:spacing w:line="240" w:lineRule="auto"/>
+        <w:jc w:val="both"/>
+        <w:rPr>
+          <w:b/>
+        </w:rPr>
+      </w:pPr>
+      <w:r>
+        <w:br/>
+      </w:r>
+      <w:r>
+        <w:t>In conclusion T</w:t>
+      </w:r>
+      <w:r>
+        <w:t xml:space="preserve">ripAdvisor allows the user to search through the reviews, which </w:t>
+      </w:r>
+      <w:proofErr w:type="spellStart"/>
+      <w:r>
+        <w:t>FoodRadar</w:t>
+      </w:r>
+      <w:proofErr w:type="spellEnd"/>
+      <w:r>
+        <w:t xml:space="preserve"> will also implement. What </w:t>
+      </w:r>
+      <w:proofErr w:type="spellStart"/>
+      <w:r>
+        <w:t>Food</w:t>
+      </w:r>
+      <w:r>
+        <w:t>R</w:t>
+      </w:r>
+      <w:r>
+        <w:t>adar</w:t>
+      </w:r>
+      <w:proofErr w:type="spellEnd"/>
+      <w:r>
+        <w:t xml:space="preserve"> will hold above TripAdvisor is the ability to read reviews and ratings for individual dishes.</w:t>
+      </w:r>
+    </w:p>
+    <w:p>
+      <w:pPr>
+        <w:rPr>
+          <w:b/>
+        </w:rPr>
+      </w:pPr>
+      <w:r>
+        <w:rPr>
           <w:noProof/>
         </w:rPr>
         <mc:AlternateContent>
@@ -2643,11 +2897,11 @@
             <w:drawing>
               <wp:anchor distT="0" distB="0" distL="114300" distR="114300" simplePos="0" relativeHeight="251666432" behindDoc="0" locked="0" layoutInCell="1" allowOverlap="1" wp14:anchorId="54262DE7" wp14:editId="57BBEC7B">
                 <wp:simplePos x="0" y="0"/>
-                <wp:positionH relativeFrom="column">
-                  <wp:posOffset>-495300</wp:posOffset>
+                <wp:positionH relativeFrom="margin">
+                  <wp:posOffset>137160</wp:posOffset>
                 </wp:positionH>
                 <wp:positionV relativeFrom="paragraph">
-                  <wp:posOffset>4682490</wp:posOffset>
+                  <wp:posOffset>71120</wp:posOffset>
                 </wp:positionV>
                 <wp:extent cx="1929130" cy="635"/>
                 <wp:effectExtent l="0" t="0" r="0" b="0"/>
@@ -2677,7 +2931,7 @@
                         <w:txbxContent>
                           <w:p>
                             <w:pPr>
-                              <w:pStyle w:val="Beschriftung"/>
+                              <w:pStyle w:val="Caption"/>
                               <w:jc w:val="center"/>
                               <w:rPr>
                                 <w:noProof/>
@@ -2740,12 +2994,12 @@
                 <v:stroke joinstyle="miter"/>
                 <v:path gradientshapeok="t" o:connecttype="rect"/>
               </v:shapetype>
-              <v:shape id="Text Box 14" o:spid="_x0000_s1026" type="#_x0000_t202" style="position:absolute;margin-left:-39pt;margin-top:368.7pt;width:151.9pt;height:.05pt;z-index:251666432;visibility:visible;mso-wrap-style:square;mso-wrap-distance-left:9pt;mso-wrap-distance-top:0;mso-wrap-distance-right:9pt;mso-wrap-distance-bottom:0;mso-position-horizontal:absolute;mso-position-horizontal-relative:text;mso-position-vertical:absolute;mso-position-vertical-relative:text;v-text-anchor:top" o:gfxdata="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" stroked="f">
+              <v:shape id="Text Box 14" o:spid="_x0000_s1026" type="#_x0000_t202" style="position:absolute;margin-left:10.8pt;margin-top:5.6pt;width:151.9pt;height:.05pt;z-index:251666432;visibility:visible;mso-wrap-style:square;mso-wrap-distance-left:9pt;mso-wrap-distance-top:0;mso-wrap-distance-right:9pt;mso-wrap-distance-bottom:0;mso-position-horizontal:absolute;mso-position-horizontal-relative:margin;mso-position-vertical:absolute;mso-position-vertical-relative:text;v-text-anchor:top" o:gfxdata="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" stroked="f">
                 <v:textbox style="mso-fit-shape-to-text:t" inset="0,0,0,0">
                   <w:txbxContent>
                     <w:p>
                       <w:pPr>
-                        <w:pStyle w:val="Beschriftung"/>
+                        <w:pStyle w:val="Caption"/>
                         <w:jc w:val="center"/>
                         <w:rPr>
                           <w:noProof/>
@@ -2790,6 +3044,336 @@
                     </w:p>
                   </w:txbxContent>
                 </v:textbox>
+                <w10:wrap type="square" anchorx="margin"/>
+              </v:shape>
+            </w:pict>
+          </mc:Fallback>
+        </mc:AlternateContent>
+      </w:r>
+      <w:r>
+        <w:rPr>
+          <w:noProof/>
+        </w:rPr>
+        <mc:AlternateContent>
+          <mc:Choice Requires="wps">
+            <w:drawing>
+              <wp:anchor distT="0" distB="0" distL="114300" distR="114300" simplePos="0" relativeHeight="251670528" behindDoc="1" locked="0" layoutInCell="1" allowOverlap="1" wp14:anchorId="39C7D489" wp14:editId="42314D7B">
+                <wp:simplePos x="0" y="0"/>
+                <wp:positionH relativeFrom="column">
+                  <wp:posOffset>1813560</wp:posOffset>
+                </wp:positionH>
+                <wp:positionV relativeFrom="paragraph">
+                  <wp:posOffset>3968115</wp:posOffset>
+                </wp:positionV>
+                <wp:extent cx="1516380" cy="160020"/>
+                <wp:effectExtent l="0" t="0" r="7620" b="0"/>
+                <wp:wrapTight wrapText="bothSides">
+                  <wp:wrapPolygon edited="0">
+                    <wp:start x="0" y="0"/>
+                    <wp:lineTo x="0" y="18000"/>
+                    <wp:lineTo x="21437" y="18000"/>
+                    <wp:lineTo x="21437" y="0"/>
+                    <wp:lineTo x="0" y="0"/>
+                  </wp:wrapPolygon>
+                </wp:wrapTight>
+                <wp:docPr id="16" name="Text Box 16"/>
+                <wp:cNvGraphicFramePr/>
+                <a:graphic xmlns:a="http://schemas.openxmlformats.org/drawingml/2006/main">
+                  <a:graphicData uri="http://schemas.microsoft.com/office/word/2010/wordprocessingShape">
+                    <wps:wsp>
+                      <wps:cNvSpPr txBox="1"/>
+                      <wps:spPr>
+                        <a:xfrm>
+                          <a:off x="0" y="0"/>
+                          <a:ext cx="1516380" cy="160020"/>
+                        </a:xfrm>
+                        <a:prstGeom prst="rect">
+                          <a:avLst/>
+                        </a:prstGeom>
+                        <a:solidFill>
+                          <a:prstClr val="white"/>
+                        </a:solidFill>
+                        <a:ln>
+                          <a:noFill/>
+                        </a:ln>
+                      </wps:spPr>
+                      <wps:txbx>
+                        <w:txbxContent>
+                          <w:p>
+                            <w:pPr>
+                              <w:pStyle w:val="Caption"/>
+                              <w:jc w:val="center"/>
+                              <w:rPr>
+                                <w:noProof/>
+                              </w:rPr>
+                            </w:pPr>
+                            <w:r>
+                              <w:t xml:space="preserve">Figure </w:t>
+                            </w:r>
+                            <w:r>
+                              <w:rPr>
+                                <w:noProof/>
+                              </w:rPr>
+                              <w:fldChar w:fldCharType="begin"/>
+                            </w:r>
+                            <w:r>
+                              <w:rPr>
+                                <w:noProof/>
+                              </w:rPr>
+                              <w:instrText xml:space="preserve"> SEQ Figure \* ARABIC </w:instrText>
+                            </w:r>
+                            <w:r>
+                              <w:rPr>
+                                <w:noProof/>
+                              </w:rPr>
+                              <w:fldChar w:fldCharType="separate"/>
+                            </w:r>
+                            <w:r>
+                              <w:rPr>
+                                <w:noProof/>
+                              </w:rPr>
+                              <w:t>3</w:t>
+                            </w:r>
+                            <w:r>
+                              <w:rPr>
+                                <w:noProof/>
+                              </w:rPr>
+                              <w:fldChar w:fldCharType="end"/>
+                            </w:r>
+                            <w:r>
+                              <w:t>: Map</w:t>
+                            </w:r>
+                          </w:p>
+                        </w:txbxContent>
+                      </wps:txbx>
+                      <wps:bodyPr rot="0" spcFirstLastPara="0" vertOverflow="overflow" horzOverflow="overflow" vert="horz" wrap="square" lIns="0" tIns="0" rIns="0" bIns="0" numCol="1" spcCol="0" rtlCol="0" fromWordArt="0" anchor="t" anchorCtr="0" forceAA="0" compatLnSpc="1">
+                        <a:prstTxWarp prst="textNoShape">
+                          <a:avLst/>
+                        </a:prstTxWarp>
+                        <a:noAutofit/>
+                      </wps:bodyPr>
+                    </wps:wsp>
+                  </a:graphicData>
+                </a:graphic>
+                <wp14:sizeRelV relativeFrom="margin">
+                  <wp14:pctHeight>0</wp14:pctHeight>
+                </wp14:sizeRelV>
+              </wp:anchor>
+            </w:drawing>
+          </mc:Choice>
+          <mc:Fallback>
+            <w:pict>
+              <v:shape w14:anchorId="39C7D489" id="Text Box 16" o:spid="_x0000_s1027" type="#_x0000_t202" style="position:absolute;margin-left:142.8pt;margin-top:312.45pt;width:119.4pt;height:12.6pt;z-index:-251645952;visibility:visible;mso-wrap-style:square;mso-height-percent:0;mso-wrap-distance-left:9pt;mso-wrap-distance-top:0;mso-wrap-distance-right:9pt;mso-wrap-distance-bottom:0;mso-position-horizontal:absolute;mso-position-horizontal-relative:text;mso-position-vertical:absolute;mso-position-vertical-relative:text;mso-height-percent:0;mso-height-relative:margin;v-text-anchor:top" o:gfxdata="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" stroked="f">
+                <v:textbox inset="0,0,0,0">
+                  <w:txbxContent>
+                    <w:p>
+                      <w:pPr>
+                        <w:pStyle w:val="Caption"/>
+                        <w:jc w:val="center"/>
+                        <w:rPr>
+                          <w:noProof/>
+                        </w:rPr>
+                      </w:pPr>
+                      <w:r>
+                        <w:t xml:space="preserve">Figure </w:t>
+                      </w:r>
+                      <w:r>
+                        <w:rPr>
+                          <w:noProof/>
+                        </w:rPr>
+                        <w:fldChar w:fldCharType="begin"/>
+                      </w:r>
+                      <w:r>
+                        <w:rPr>
+                          <w:noProof/>
+                        </w:rPr>
+                        <w:instrText xml:space="preserve"> SEQ Figure \* ARABIC </w:instrText>
+                      </w:r>
+                      <w:r>
+                        <w:rPr>
+                          <w:noProof/>
+                        </w:rPr>
+                        <w:fldChar w:fldCharType="separate"/>
+                      </w:r>
+                      <w:r>
+                        <w:rPr>
+                          <w:noProof/>
+                        </w:rPr>
+                        <w:t>3</w:t>
+                      </w:r>
+                      <w:r>
+                        <w:rPr>
+                          <w:noProof/>
+                        </w:rPr>
+                        <w:fldChar w:fldCharType="end"/>
+                      </w:r>
+                      <w:r>
+                        <w:t>: Map</w:t>
+                      </w:r>
+                    </w:p>
+                  </w:txbxContent>
+                </v:textbox>
+                <w10:wrap type="tight"/>
+              </v:shape>
+            </w:pict>
+          </mc:Fallback>
+        </mc:AlternateContent>
+      </w:r>
+      <w:r>
+        <w:rPr>
+          <w:noProof/>
+        </w:rPr>
+        <mc:AlternateContent>
+          <mc:Choice Requires="wps">
+            <w:drawing>
+              <wp:anchor distT="0" distB="0" distL="114300" distR="114300" simplePos="0" relativeHeight="251668480" behindDoc="0" locked="0" layoutInCell="1" allowOverlap="1" wp14:anchorId="1E28C33E" wp14:editId="1CD6D4B4">
+                <wp:simplePos x="0" y="0"/>
+                <wp:positionH relativeFrom="column">
+                  <wp:posOffset>144780</wp:posOffset>
+                </wp:positionH>
+                <wp:positionV relativeFrom="paragraph">
+                  <wp:posOffset>3968115</wp:posOffset>
+                </wp:positionV>
+                <wp:extent cx="1516380" cy="160020"/>
+                <wp:effectExtent l="0" t="0" r="7620" b="0"/>
+                <wp:wrapSquare wrapText="bothSides"/>
+                <wp:docPr id="15" name="Text Box 15"/>
+                <wp:cNvGraphicFramePr/>
+                <a:graphic xmlns:a="http://schemas.openxmlformats.org/drawingml/2006/main">
+                  <a:graphicData uri="http://schemas.microsoft.com/office/word/2010/wordprocessingShape">
+                    <wps:wsp>
+                      <wps:cNvSpPr txBox="1"/>
+                      <wps:spPr>
+                        <a:xfrm>
+                          <a:off x="0" y="0"/>
+                          <a:ext cx="1516380" cy="160020"/>
+                        </a:xfrm>
+                        <a:prstGeom prst="rect">
+                          <a:avLst/>
+                        </a:prstGeom>
+                        <a:solidFill>
+                          <a:prstClr val="white"/>
+                        </a:solidFill>
+                        <a:ln>
+                          <a:noFill/>
+                        </a:ln>
+                      </wps:spPr>
+                      <wps:txbx>
+                        <w:txbxContent>
+                          <w:p>
+                            <w:pPr>
+                              <w:pStyle w:val="Caption"/>
+                              <w:jc w:val="center"/>
+                              <w:rPr>
+                                <w:noProof/>
+                              </w:rPr>
+                            </w:pPr>
+                            <w:r>
+                              <w:t xml:space="preserve">Figure </w:t>
+                            </w:r>
+                            <w:r>
+                              <w:rPr>
+                                <w:noProof/>
+                              </w:rPr>
+                              <w:fldChar w:fldCharType="begin"/>
+                            </w:r>
+                            <w:r>
+                              <w:rPr>
+                                <w:noProof/>
+                              </w:rPr>
+                              <w:instrText xml:space="preserve"> SEQ Figure \* ARABIC </w:instrText>
+                            </w:r>
+                            <w:r>
+                              <w:rPr>
+                                <w:noProof/>
+                              </w:rPr>
+                              <w:fldChar w:fldCharType="separate"/>
+                            </w:r>
+                            <w:r>
+                              <w:rPr>
+                                <w:noProof/>
+                              </w:rPr>
+                              <w:t>4</w:t>
+                            </w:r>
+                            <w:r>
+                              <w:rPr>
+                                <w:noProof/>
+                              </w:rPr>
+                              <w:fldChar w:fldCharType="end"/>
+                            </w:r>
+                            <w:r>
+                              <w:t>: Search</w:t>
+                            </w:r>
+                          </w:p>
+                        </w:txbxContent>
+                      </wps:txbx>
+                      <wps:bodyPr rot="0" spcFirstLastPara="0" vertOverflow="overflow" horzOverflow="overflow" vert="horz" wrap="square" lIns="0" tIns="0" rIns="0" bIns="0" numCol="1" spcCol="0" rtlCol="0" fromWordArt="0" anchor="t" anchorCtr="0" forceAA="0" compatLnSpc="1">
+                        <a:prstTxWarp prst="textNoShape">
+                          <a:avLst/>
+                        </a:prstTxWarp>
+                        <a:noAutofit/>
+                      </wps:bodyPr>
+                    </wps:wsp>
+                  </a:graphicData>
+                </a:graphic>
+                <wp14:sizeRelV relativeFrom="margin">
+                  <wp14:pctHeight>0</wp14:pctHeight>
+                </wp14:sizeRelV>
+              </wp:anchor>
+            </w:drawing>
+          </mc:Choice>
+          <mc:Fallback>
+            <w:pict>
+              <v:shape w14:anchorId="1E28C33E" id="Text Box 15" o:spid="_x0000_s1028" type="#_x0000_t202" style="position:absolute;margin-left:11.4pt;margin-top:312.45pt;width:119.4pt;height:12.6pt;z-index:251668480;visibility:visible;mso-wrap-style:square;mso-height-percent:0;mso-wrap-distance-left:9pt;mso-wrap-distance-top:0;mso-wrap-distance-right:9pt;mso-wrap-distance-bottom:0;mso-position-horizontal:absolute;mso-position-horizontal-relative:text;mso-position-vertical:absolute;mso-position-vertical-relative:text;mso-height-percent:0;mso-height-relative:margin;v-text-anchor:top" o:gfxdata="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" stroked="f">
+                <v:textbox inset="0,0,0,0">
+                  <w:txbxContent>
+                    <w:p>
+                      <w:pPr>
+                        <w:pStyle w:val="Caption"/>
+                        <w:jc w:val="center"/>
+                        <w:rPr>
+                          <w:noProof/>
+                        </w:rPr>
+                      </w:pPr>
+                      <w:r>
+                        <w:t xml:space="preserve">Figure </w:t>
+                      </w:r>
+                      <w:r>
+                        <w:rPr>
+                          <w:noProof/>
+                        </w:rPr>
+                        <w:fldChar w:fldCharType="begin"/>
+                      </w:r>
+                      <w:r>
+                        <w:rPr>
+                          <w:noProof/>
+                        </w:rPr>
+                        <w:instrText xml:space="preserve"> SEQ Figure \* ARABIC </w:instrText>
+                      </w:r>
+                      <w:r>
+                        <w:rPr>
+                          <w:noProof/>
+                        </w:rPr>
+                        <w:fldChar w:fldCharType="separate"/>
+                      </w:r>
+                      <w:r>
+                        <w:rPr>
+                          <w:noProof/>
+                        </w:rPr>
+                        <w:t>4</w:t>
+                      </w:r>
+                      <w:r>
+                        <w:rPr>
+                          <w:noProof/>
+                        </w:rPr>
+                        <w:fldChar w:fldCharType="end"/>
+                      </w:r>
+                      <w:r>
+                        <w:t>: Search</w:t>
+                      </w:r>
+                    </w:p>
+                  </w:txbxContent>
+                </v:textbox>
                 <w10:wrap type="square"/>
               </v:shape>
             </w:pict>
@@ -2798,88 +3382,173 @@
       </w:r>
       <w:r>
         <w:rPr>
-          <w:b/>
-        </w:rPr>
-        <w:t>TripAdvisor</w:t>
-      </w:r>
-      <w:r>
-        <w:rPr>
-          <w:b/>
-        </w:rPr>
-        <w:br/>
-      </w:r>
-      <w:r>
-        <w:t xml:space="preserve">TripAdvisor has a reliable and popular rating system </w:t>
-      </w:r>
-      <w:r>
-        <w:t xml:space="preserve">for restaurants. They are well established with a comprehensive database of restaurants. They have a wide range of filters, categories and dietary restrictions. </w:t>
-      </w:r>
-    </w:p>
-    <w:p>
-      <w:pPr>
-        <w:tabs>
-          <w:tab w:val="left" w:pos="2580"/>
-        </w:tabs>
-        <w:spacing w:line="240" w:lineRule="auto"/>
-        <w:jc w:val="both"/>
-      </w:pPr>
-      <w:r>
-        <w:rPr>
-          <w:b/>
-        </w:rPr>
-        <w:t xml:space="preserve">User Interface: </w:t>
-      </w:r>
-      <w:r>
-        <w:t>The UI is really search driven with most screens revolving around search or recommendations. The navigation is simplistic with a persistent navbar at the bottom of the screen</w:t>
-      </w:r>
-    </w:p>
-    <w:p>
-      <w:pPr>
-        <w:tabs>
-          <w:tab w:val="left" w:pos="2580"/>
-        </w:tabs>
-        <w:spacing w:line="240" w:lineRule="auto"/>
-        <w:jc w:val="both"/>
-      </w:pPr>
-      <w:r>
-        <w:rPr>
-          <w:b/>
-        </w:rPr>
-        <w:t>H</w:t>
-      </w:r>
-      <w:r>
-        <w:rPr>
-          <w:b/>
-        </w:rPr>
-        <w:t>ome page</w:t>
-      </w:r>
-      <w:r>
-        <w:t xml:space="preserve">:  </w:t>
-      </w:r>
-      <w:r>
-        <w:t xml:space="preserve">The homepage prominently displays the six categories of services that TripAdvisor reviews followed by horizontally scrollable lists of restaurants grouped up by categories. Everything presented here is filtered by some given location which defaults to the user’s current location. This </w:t>
-      </w:r>
-      <w:r>
-        <w:t>is a smart design decision made to minimize the number of clicks required on average as</w:t>
-      </w:r>
-      <w:r>
-        <w:t xml:space="preserve"> the app is mostly used to find immediate placed to go </w:t>
-      </w:r>
-      <w:r>
-        <w:t>rather than for longer term planning.</w:t>
-      </w:r>
-    </w:p>
-    <w:p>
-      <w:pPr>
-        <w:tabs>
-          <w:tab w:val="left" w:pos="2580"/>
-        </w:tabs>
-        <w:spacing w:line="240" w:lineRule="auto"/>
-        <w:jc w:val="both"/>
-        <w:rPr>
-          <w:b/>
-        </w:rPr>
-      </w:pPr>
+          <w:noProof/>
+        </w:rPr>
+        <mc:AlternateContent>
+          <mc:Choice Requires="wps">
+            <w:drawing>
+              <wp:anchor distT="0" distB="0" distL="114300" distR="114300" simplePos="0" relativeHeight="251674624" behindDoc="1" locked="0" layoutInCell="1" allowOverlap="1" wp14:anchorId="5FA71302" wp14:editId="27910A32">
+                <wp:simplePos x="0" y="0"/>
+                <wp:positionH relativeFrom="column">
+                  <wp:posOffset>5128260</wp:posOffset>
+                </wp:positionH>
+                <wp:positionV relativeFrom="paragraph">
+                  <wp:posOffset>3968115</wp:posOffset>
+                </wp:positionV>
+                <wp:extent cx="1517015" cy="121920"/>
+                <wp:effectExtent l="0" t="0" r="6985" b="0"/>
+                <wp:wrapTight wrapText="bothSides">
+                  <wp:wrapPolygon edited="0">
+                    <wp:start x="0" y="0"/>
+                    <wp:lineTo x="0" y="16875"/>
+                    <wp:lineTo x="21428" y="16875"/>
+                    <wp:lineTo x="21428" y="0"/>
+                    <wp:lineTo x="0" y="0"/>
+                  </wp:wrapPolygon>
+                </wp:wrapTight>
+                <wp:docPr id="18" name="Text Box 18"/>
+                <wp:cNvGraphicFramePr/>
+                <a:graphic xmlns:a="http://schemas.openxmlformats.org/drawingml/2006/main">
+                  <a:graphicData uri="http://schemas.microsoft.com/office/word/2010/wordprocessingShape">
+                    <wps:wsp>
+                      <wps:cNvSpPr txBox="1"/>
+                      <wps:spPr>
+                        <a:xfrm>
+                          <a:off x="0" y="0"/>
+                          <a:ext cx="1517015" cy="121920"/>
+                        </a:xfrm>
+                        <a:prstGeom prst="rect">
+                          <a:avLst/>
+                        </a:prstGeom>
+                        <a:solidFill>
+                          <a:prstClr val="white"/>
+                        </a:solidFill>
+                        <a:ln>
+                          <a:noFill/>
+                        </a:ln>
+                      </wps:spPr>
+                      <wps:txbx>
+                        <w:txbxContent>
+                          <w:p>
+                            <w:pPr>
+                              <w:pStyle w:val="Caption"/>
+                              <w:jc w:val="center"/>
+                              <w:rPr>
+                                <w:noProof/>
+                              </w:rPr>
+                            </w:pPr>
+                            <w:r>
+                              <w:t xml:space="preserve">Figure </w:t>
+                            </w:r>
+                            <w:r>
+                              <w:rPr>
+                                <w:noProof/>
+                              </w:rPr>
+                              <w:fldChar w:fldCharType="begin"/>
+                            </w:r>
+                            <w:r>
+                              <w:rPr>
+                                <w:noProof/>
+                              </w:rPr>
+                              <w:instrText xml:space="preserve"> SEQ Figure \* ARABIC </w:instrText>
+                            </w:r>
+                            <w:r>
+                              <w:rPr>
+                                <w:noProof/>
+                              </w:rPr>
+                              <w:fldChar w:fldCharType="separate"/>
+                            </w:r>
+                            <w:r>
+                              <w:rPr>
+                                <w:noProof/>
+                              </w:rPr>
+                              <w:t>5</w:t>
+                            </w:r>
+                            <w:r>
+                              <w:rPr>
+                                <w:noProof/>
+                              </w:rPr>
+                              <w:fldChar w:fldCharType="end"/>
+                            </w:r>
+                            <w:r>
+                              <w:t>: Reviews</w:t>
+                            </w:r>
+                          </w:p>
+                        </w:txbxContent>
+                      </wps:txbx>
+                      <wps:bodyPr rot="0" spcFirstLastPara="0" vertOverflow="overflow" horzOverflow="overflow" vert="horz" wrap="square" lIns="0" tIns="0" rIns="0" bIns="0" numCol="1" spcCol="0" rtlCol="0" fromWordArt="0" anchor="t" anchorCtr="0" forceAA="0" compatLnSpc="1">
+                        <a:prstTxWarp prst="textNoShape">
+                          <a:avLst/>
+                        </a:prstTxWarp>
+                        <a:noAutofit/>
+                      </wps:bodyPr>
+                    </wps:wsp>
+                  </a:graphicData>
+                </a:graphic>
+                <wp14:sizeRelV relativeFrom="margin">
+                  <wp14:pctHeight>0</wp14:pctHeight>
+                </wp14:sizeRelV>
+              </wp:anchor>
+            </w:drawing>
+          </mc:Choice>
+          <mc:Fallback>
+            <w:pict>
+              <v:shape w14:anchorId="5FA71302" id="Text Box 18" o:spid="_x0000_s1029" type="#_x0000_t202" style="position:absolute;margin-left:403.8pt;margin-top:312.45pt;width:119.45pt;height:9.6pt;z-index:-251641856;visibility:visible;mso-wrap-style:square;mso-height-percent:0;mso-wrap-distance-left:9pt;mso-wrap-distance-top:0;mso-wrap-distance-right:9pt;mso-wrap-distance-bottom:0;mso-position-horizontal:absolute;mso-position-horizontal-relative:text;mso-position-vertical:absolute;mso-position-vertical-relative:text;mso-height-percent:0;mso-height-relative:margin;v-text-anchor:top" o:gfxdata="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" stroked="f">
+                <v:textbox inset="0,0,0,0">
+                  <w:txbxContent>
+                    <w:p>
+                      <w:pPr>
+                        <w:pStyle w:val="Caption"/>
+                        <w:jc w:val="center"/>
+                        <w:rPr>
+                          <w:noProof/>
+                        </w:rPr>
+                      </w:pPr>
+                      <w:r>
+                        <w:t xml:space="preserve">Figure </w:t>
+                      </w:r>
+                      <w:r>
+                        <w:rPr>
+                          <w:noProof/>
+                        </w:rPr>
+                        <w:fldChar w:fldCharType="begin"/>
+                      </w:r>
+                      <w:r>
+                        <w:rPr>
+                          <w:noProof/>
+                        </w:rPr>
+                        <w:instrText xml:space="preserve"> SEQ Figure \* ARABIC </w:instrText>
+                      </w:r>
+                      <w:r>
+                        <w:rPr>
+                          <w:noProof/>
+                        </w:rPr>
+                        <w:fldChar w:fldCharType="separate"/>
+                      </w:r>
+                      <w:r>
+                        <w:rPr>
+                          <w:noProof/>
+                        </w:rPr>
+                        <w:t>5</w:t>
+                      </w:r>
+                      <w:r>
+                        <w:rPr>
+                          <w:noProof/>
+                        </w:rPr>
+                        <w:fldChar w:fldCharType="end"/>
+                      </w:r>
+                      <w:r>
+                        <w:t>: Reviews</w:t>
+                      </w:r>
+                    </w:p>
+                  </w:txbxContent>
+                </v:textbox>
+                <w10:wrap type="tight"/>
+              </v:shape>
+            </w:pict>
+          </mc:Fallback>
+        </mc:AlternateContent>
+      </w:r>
       <w:r>
         <w:rPr>
           <w:noProof/>
@@ -2890,10 +3559,10 @@
               <wp:anchor distT="0" distB="0" distL="114300" distR="114300" simplePos="0" relativeHeight="251672576" behindDoc="1" locked="0" layoutInCell="1" allowOverlap="1" wp14:anchorId="366F311E" wp14:editId="62BC1926">
                 <wp:simplePos x="0" y="0"/>
                 <wp:positionH relativeFrom="column">
-                  <wp:posOffset>2918460</wp:posOffset>
+                  <wp:posOffset>3474720</wp:posOffset>
                 </wp:positionH>
                 <wp:positionV relativeFrom="paragraph">
-                  <wp:posOffset>5081905</wp:posOffset>
+                  <wp:posOffset>3968115</wp:posOffset>
                 </wp:positionV>
                 <wp:extent cx="1516380" cy="137160"/>
                 <wp:effectExtent l="0" t="0" r="7620" b="0"/>
@@ -2931,7 +3600,7 @@
                         <w:txbxContent>
                           <w:p>
                             <w:pPr>
-                              <w:pStyle w:val="Beschriftung"/>
+                              <w:pStyle w:val="Caption"/>
                               <w:jc w:val="center"/>
                               <w:rPr>
                                 <w:noProof/>
@@ -2993,12 +3662,12 @@
           </mc:Choice>
           <mc:Fallback>
             <w:pict>
-              <v:shape w14:anchorId="366F311E" id="Text Box 17" o:spid="_x0000_s1027" type="#_x0000_t202" style="position:absolute;left:0;text-align:left;margin-left:229.8pt;margin-top:400.15pt;width:119.4pt;height:10.8pt;z-index:-251643904;visibility:visible;mso-wrap-style:square;mso-height-percent:0;mso-wrap-distance-left:9pt;mso-wrap-distance-top:0;mso-wrap-distance-right:9pt;mso-wrap-distance-bottom:0;mso-position-horizontal:absolute;mso-position-horizontal-relative:text;mso-position-vertical:absolute;mso-position-vertical-relative:text;mso-height-percent:0;mso-height-relative:margin;v-text-anchor:top" o:gfxdata="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" stroked="f">
+              <v:shape w14:anchorId="366F311E" id="Text Box 17" o:spid="_x0000_s1030" type="#_x0000_t202" style="position:absolute;margin-left:273.6pt;margin-top:312.45pt;width:119.4pt;height:10.8pt;z-index:-251643904;visibility:visible;mso-wrap-style:square;mso-height-percent:0;mso-wrap-distance-left:9pt;mso-wrap-distance-top:0;mso-wrap-distance-right:9pt;mso-wrap-distance-bottom:0;mso-position-horizontal:absolute;mso-position-horizontal-relative:text;mso-position-vertical:absolute;mso-position-vertical-relative:text;mso-height-percent:0;mso-height-relative:margin;v-text-anchor:top" o:gfxdata="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" stroked="f">
                 <v:textbox inset="0,0,0,0">
                   <w:txbxContent>
                     <w:p>
                       <w:pPr>
-                        <w:pStyle w:val="Beschriftung"/>
+                        <w:pStyle w:val="Caption"/>
                         <w:jc w:val="center"/>
                         <w:rPr>
                           <w:noProof/>
@@ -3051,520 +3720,30 @@
       </w:r>
       <w:r>
         <w:rPr>
+          <w:b/>
           <w:noProof/>
         </w:rPr>
-        <mc:AlternateContent>
-          <mc:Choice Requires="wps">
-            <w:drawing>
-              <wp:anchor distT="0" distB="0" distL="114300" distR="114300" simplePos="0" relativeHeight="251674624" behindDoc="1" locked="0" layoutInCell="1" allowOverlap="1" wp14:anchorId="5FA71302" wp14:editId="27910A32">
-                <wp:simplePos x="0" y="0"/>
-                <wp:positionH relativeFrom="column">
-                  <wp:posOffset>4572000</wp:posOffset>
-                </wp:positionH>
-                <wp:positionV relativeFrom="paragraph">
-                  <wp:posOffset>5081905</wp:posOffset>
-                </wp:positionV>
-                <wp:extent cx="1517015" cy="121920"/>
-                <wp:effectExtent l="0" t="0" r="6985" b="0"/>
-                <wp:wrapTight wrapText="bothSides">
-                  <wp:wrapPolygon edited="0">
-                    <wp:start x="0" y="0"/>
-                    <wp:lineTo x="0" y="16875"/>
-                    <wp:lineTo x="21428" y="16875"/>
-                    <wp:lineTo x="21428" y="0"/>
-                    <wp:lineTo x="0" y="0"/>
-                  </wp:wrapPolygon>
-                </wp:wrapTight>
-                <wp:docPr id="18" name="Text Box 18"/>
-                <wp:cNvGraphicFramePr/>
-                <a:graphic xmlns:a="http://schemas.openxmlformats.org/drawingml/2006/main">
-                  <a:graphicData uri="http://schemas.microsoft.com/office/word/2010/wordprocessingShape">
-                    <wps:wsp>
-                      <wps:cNvSpPr txBox="1"/>
-                      <wps:spPr>
-                        <a:xfrm>
-                          <a:off x="0" y="0"/>
-                          <a:ext cx="1517015" cy="121920"/>
-                        </a:xfrm>
-                        <a:prstGeom prst="rect">
-                          <a:avLst/>
-                        </a:prstGeom>
-                        <a:solidFill>
-                          <a:prstClr val="white"/>
-                        </a:solidFill>
-                        <a:ln>
-                          <a:noFill/>
-                        </a:ln>
-                      </wps:spPr>
-                      <wps:txbx>
-                        <w:txbxContent>
-                          <w:p>
-                            <w:pPr>
-                              <w:pStyle w:val="Beschriftung"/>
-                              <w:jc w:val="center"/>
-                              <w:rPr>
-                                <w:noProof/>
-                              </w:rPr>
-                            </w:pPr>
-                            <w:r>
-                              <w:t xml:space="preserve">Figure </w:t>
-                            </w:r>
-                            <w:r>
-                              <w:rPr>
-                                <w:noProof/>
-                              </w:rPr>
-                              <w:fldChar w:fldCharType="begin"/>
-                            </w:r>
-                            <w:r>
-                              <w:rPr>
-                                <w:noProof/>
-                              </w:rPr>
-                              <w:instrText xml:space="preserve"> SEQ Figure \* ARABIC </w:instrText>
-                            </w:r>
-                            <w:r>
-                              <w:rPr>
-                                <w:noProof/>
-                              </w:rPr>
-                              <w:fldChar w:fldCharType="separate"/>
-                            </w:r>
-                            <w:r>
-                              <w:rPr>
-                                <w:noProof/>
-                              </w:rPr>
-                              <w:t>5</w:t>
-                            </w:r>
-                            <w:r>
-                              <w:rPr>
-                                <w:noProof/>
-                              </w:rPr>
-                              <w:fldChar w:fldCharType="end"/>
-                            </w:r>
-                            <w:r>
-                              <w:t>: Reviews</w:t>
-                            </w:r>
-                          </w:p>
-                        </w:txbxContent>
-                      </wps:txbx>
-                      <wps:bodyPr rot="0" spcFirstLastPara="0" vertOverflow="overflow" horzOverflow="overflow" vert="horz" wrap="square" lIns="0" tIns="0" rIns="0" bIns="0" numCol="1" spcCol="0" rtlCol="0" fromWordArt="0" anchor="t" anchorCtr="0" forceAA="0" compatLnSpc="1">
-                        <a:prstTxWarp prst="textNoShape">
-                          <a:avLst/>
-                        </a:prstTxWarp>
-                        <a:noAutofit/>
-                      </wps:bodyPr>
-                    </wps:wsp>
-                  </a:graphicData>
-                </a:graphic>
-                <wp14:sizeRelV relativeFrom="margin">
-                  <wp14:pctHeight>0</wp14:pctHeight>
-                </wp14:sizeRelV>
-              </wp:anchor>
-            </w:drawing>
-          </mc:Choice>
-          <mc:Fallback>
-            <w:pict>
-              <v:shape w14:anchorId="5FA71302" id="Text Box 18" o:spid="_x0000_s1028" type="#_x0000_t202" style="position:absolute;left:0;text-align:left;margin-left:5in;margin-top:400.15pt;width:119.45pt;height:9.6pt;z-index:-251641856;visibility:visible;mso-wrap-style:square;mso-height-percent:0;mso-wrap-distance-left:9pt;mso-wrap-distance-top:0;mso-wrap-distance-right:9pt;mso-wrap-distance-bottom:0;mso-position-horizontal:absolute;mso-position-horizontal-relative:text;mso-position-vertical:absolute;mso-position-vertical-relative:text;mso-height-percent:0;mso-height-relative:margin;v-text-anchor:top" o:gfxdata="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" stroked="f">
-                <v:textbox inset="0,0,0,0">
-                  <w:txbxContent>
-                    <w:p>
-                      <w:pPr>
-                        <w:pStyle w:val="Beschriftung"/>
-                        <w:jc w:val="center"/>
-                        <w:rPr>
-                          <w:noProof/>
-                        </w:rPr>
-                      </w:pPr>
-                      <w:r>
-                        <w:t xml:space="preserve">Figure </w:t>
-                      </w:r>
-                      <w:r>
-                        <w:rPr>
-                          <w:noProof/>
-                        </w:rPr>
-                        <w:fldChar w:fldCharType="begin"/>
-                      </w:r>
-                      <w:r>
-                        <w:rPr>
-                          <w:noProof/>
-                        </w:rPr>
-                        <w:instrText xml:space="preserve"> SEQ Figure \* ARABIC </w:instrText>
-                      </w:r>
-                      <w:r>
-                        <w:rPr>
-                          <w:noProof/>
-                        </w:rPr>
-                        <w:fldChar w:fldCharType="separate"/>
-                      </w:r>
-                      <w:r>
-                        <w:rPr>
-                          <w:noProof/>
-                        </w:rPr>
-                        <w:t>5</w:t>
-                      </w:r>
-                      <w:r>
-                        <w:rPr>
-                          <w:noProof/>
-                        </w:rPr>
-                        <w:fldChar w:fldCharType="end"/>
-                      </w:r>
-                      <w:r>
-                        <w:t>: Reviews</w:t>
-                      </w:r>
-                    </w:p>
-                  </w:txbxContent>
-                </v:textbox>
-                <w10:wrap type="tight"/>
-              </v:shape>
-            </w:pict>
-          </mc:Fallback>
-        </mc:AlternateContent>
-      </w:r>
-      <w:r>
-        <w:rPr>
-          <w:noProof/>
-        </w:rPr>
-        <mc:AlternateContent>
-          <mc:Choice Requires="wps">
-            <w:drawing>
-              <wp:anchor distT="0" distB="0" distL="114300" distR="114300" simplePos="0" relativeHeight="251668480" behindDoc="0" locked="0" layoutInCell="1" allowOverlap="1" wp14:anchorId="1E28C33E" wp14:editId="1CD6D4B4">
-                <wp:simplePos x="0" y="0"/>
-                <wp:positionH relativeFrom="column">
-                  <wp:posOffset>-411480</wp:posOffset>
-                </wp:positionH>
-                <wp:positionV relativeFrom="paragraph">
-                  <wp:posOffset>5081905</wp:posOffset>
-                </wp:positionV>
-                <wp:extent cx="1516380" cy="160020"/>
-                <wp:effectExtent l="0" t="0" r="7620" b="0"/>
-                <wp:wrapSquare wrapText="bothSides"/>
-                <wp:docPr id="15" name="Text Box 15"/>
-                <wp:cNvGraphicFramePr/>
-                <a:graphic xmlns:a="http://schemas.openxmlformats.org/drawingml/2006/main">
-                  <a:graphicData uri="http://schemas.microsoft.com/office/word/2010/wordprocessingShape">
-                    <wps:wsp>
-                      <wps:cNvSpPr txBox="1"/>
-                      <wps:spPr>
-                        <a:xfrm>
-                          <a:off x="0" y="0"/>
-                          <a:ext cx="1516380" cy="160020"/>
-                        </a:xfrm>
-                        <a:prstGeom prst="rect">
-                          <a:avLst/>
-                        </a:prstGeom>
-                        <a:solidFill>
-                          <a:prstClr val="white"/>
-                        </a:solidFill>
-                        <a:ln>
-                          <a:noFill/>
-                        </a:ln>
-                      </wps:spPr>
-                      <wps:txbx>
-                        <w:txbxContent>
-                          <w:p>
-                            <w:pPr>
-                              <w:pStyle w:val="Beschriftung"/>
-                              <w:jc w:val="center"/>
-                              <w:rPr>
-                                <w:noProof/>
-                              </w:rPr>
-                            </w:pPr>
-                            <w:r>
-                              <w:t xml:space="preserve">Figure </w:t>
-                            </w:r>
-                            <w:r>
-                              <w:rPr>
-                                <w:noProof/>
-                              </w:rPr>
-                              <w:fldChar w:fldCharType="begin"/>
-                            </w:r>
-                            <w:r>
-                              <w:rPr>
-                                <w:noProof/>
-                              </w:rPr>
-                              <w:instrText xml:space="preserve"> SEQ Figure \* ARABIC </w:instrText>
-                            </w:r>
-                            <w:r>
-                              <w:rPr>
-                                <w:noProof/>
-                              </w:rPr>
-                              <w:fldChar w:fldCharType="separate"/>
-                            </w:r>
-                            <w:r>
-                              <w:rPr>
-                                <w:noProof/>
-                              </w:rPr>
-                              <w:t>4</w:t>
-                            </w:r>
-                            <w:r>
-                              <w:rPr>
-                                <w:noProof/>
-                              </w:rPr>
-                              <w:fldChar w:fldCharType="end"/>
-                            </w:r>
-                            <w:r>
-                              <w:t>: Search</w:t>
-                            </w:r>
-                          </w:p>
-                        </w:txbxContent>
-                      </wps:txbx>
-                      <wps:bodyPr rot="0" spcFirstLastPara="0" vertOverflow="overflow" horzOverflow="overflow" vert="horz" wrap="square" lIns="0" tIns="0" rIns="0" bIns="0" numCol="1" spcCol="0" rtlCol="0" fromWordArt="0" anchor="t" anchorCtr="0" forceAA="0" compatLnSpc="1">
-                        <a:prstTxWarp prst="textNoShape">
-                          <a:avLst/>
-                        </a:prstTxWarp>
-                        <a:noAutofit/>
-                      </wps:bodyPr>
-                    </wps:wsp>
-                  </a:graphicData>
-                </a:graphic>
-                <wp14:sizeRelV relativeFrom="margin">
-                  <wp14:pctHeight>0</wp14:pctHeight>
-                </wp14:sizeRelV>
-              </wp:anchor>
-            </w:drawing>
-          </mc:Choice>
-          <mc:Fallback>
-            <w:pict>
-              <v:shape w14:anchorId="1E28C33E" id="Text Box 15" o:spid="_x0000_s1029" type="#_x0000_t202" style="position:absolute;left:0;text-align:left;margin-left:-32.4pt;margin-top:400.15pt;width:119.4pt;height:12.6pt;z-index:251668480;visibility:visible;mso-wrap-style:square;mso-height-percent:0;mso-wrap-distance-left:9pt;mso-wrap-distance-top:0;mso-wrap-distance-right:9pt;mso-wrap-distance-bottom:0;mso-position-horizontal:absolute;mso-position-horizontal-relative:text;mso-position-vertical:absolute;mso-position-vertical-relative:text;mso-height-percent:0;mso-height-relative:margin;v-text-anchor:top" o:gfxdata="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" stroked="f">
-                <v:textbox inset="0,0,0,0">
-                  <w:txbxContent>
-                    <w:p>
-                      <w:pPr>
-                        <w:pStyle w:val="Beschriftung"/>
-                        <w:jc w:val="center"/>
-                        <w:rPr>
-                          <w:noProof/>
-                        </w:rPr>
-                      </w:pPr>
-                      <w:r>
-                        <w:t xml:space="preserve">Figure </w:t>
-                      </w:r>
-                      <w:r>
-                        <w:rPr>
-                          <w:noProof/>
-                        </w:rPr>
-                        <w:fldChar w:fldCharType="begin"/>
-                      </w:r>
-                      <w:r>
-                        <w:rPr>
-                          <w:noProof/>
-                        </w:rPr>
-                        <w:instrText xml:space="preserve"> SEQ Figure \* ARABIC </w:instrText>
-                      </w:r>
-                      <w:r>
-                        <w:rPr>
-                          <w:noProof/>
-                        </w:rPr>
-                        <w:fldChar w:fldCharType="separate"/>
-                      </w:r>
-                      <w:r>
-                        <w:rPr>
-                          <w:noProof/>
-                        </w:rPr>
-                        <w:t>4</w:t>
-                      </w:r>
-                      <w:r>
-                        <w:rPr>
-                          <w:noProof/>
-                        </w:rPr>
-                        <w:fldChar w:fldCharType="end"/>
-                      </w:r>
-                      <w:r>
-                        <w:t>: Search</w:t>
-                      </w:r>
-                    </w:p>
-                  </w:txbxContent>
-                </v:textbox>
-                <w10:wrap type="square"/>
-              </v:shape>
-            </w:pict>
-          </mc:Fallback>
-        </mc:AlternateContent>
-      </w:r>
-      <w:r>
-        <w:rPr>
-          <w:noProof/>
-        </w:rPr>
-        <mc:AlternateContent>
-          <mc:Choice Requires="wps">
-            <w:drawing>
-              <wp:anchor distT="0" distB="0" distL="114300" distR="114300" simplePos="0" relativeHeight="251670528" behindDoc="1" locked="0" layoutInCell="1" allowOverlap="1" wp14:anchorId="39C7D489" wp14:editId="42314D7B">
-                <wp:simplePos x="0" y="0"/>
-                <wp:positionH relativeFrom="column">
-                  <wp:posOffset>1257300</wp:posOffset>
-                </wp:positionH>
-                <wp:positionV relativeFrom="paragraph">
-                  <wp:posOffset>5081905</wp:posOffset>
-                </wp:positionV>
-                <wp:extent cx="1516380" cy="160020"/>
-                <wp:effectExtent l="0" t="0" r="7620" b="0"/>
-                <wp:wrapTight wrapText="bothSides">
-                  <wp:wrapPolygon edited="0">
-                    <wp:start x="0" y="0"/>
-                    <wp:lineTo x="0" y="18000"/>
-                    <wp:lineTo x="21437" y="18000"/>
-                    <wp:lineTo x="21437" y="0"/>
-                    <wp:lineTo x="0" y="0"/>
-                  </wp:wrapPolygon>
-                </wp:wrapTight>
-                <wp:docPr id="16" name="Text Box 16"/>
-                <wp:cNvGraphicFramePr/>
-                <a:graphic xmlns:a="http://schemas.openxmlformats.org/drawingml/2006/main">
-                  <a:graphicData uri="http://schemas.microsoft.com/office/word/2010/wordprocessingShape">
-                    <wps:wsp>
-                      <wps:cNvSpPr txBox="1"/>
-                      <wps:spPr>
-                        <a:xfrm>
-                          <a:off x="0" y="0"/>
-                          <a:ext cx="1516380" cy="160020"/>
-                        </a:xfrm>
-                        <a:prstGeom prst="rect">
-                          <a:avLst/>
-                        </a:prstGeom>
-                        <a:solidFill>
-                          <a:prstClr val="white"/>
-                        </a:solidFill>
-                        <a:ln>
-                          <a:noFill/>
-                        </a:ln>
-                      </wps:spPr>
-                      <wps:txbx>
-                        <w:txbxContent>
-                          <w:p>
-                            <w:pPr>
-                              <w:pStyle w:val="Beschriftung"/>
-                              <w:jc w:val="center"/>
-                              <w:rPr>
-                                <w:noProof/>
-                              </w:rPr>
-                            </w:pPr>
-                            <w:r>
-                              <w:t xml:space="preserve">Figure </w:t>
-                            </w:r>
-                            <w:r>
-                              <w:rPr>
-                                <w:noProof/>
-                              </w:rPr>
-                              <w:fldChar w:fldCharType="begin"/>
-                            </w:r>
-                            <w:r>
-                              <w:rPr>
-                                <w:noProof/>
-                              </w:rPr>
-                              <w:instrText xml:space="preserve"> SEQ Figure \* ARABIC </w:instrText>
-                            </w:r>
-                            <w:r>
-                              <w:rPr>
-                                <w:noProof/>
-                              </w:rPr>
-                              <w:fldChar w:fldCharType="separate"/>
-                            </w:r>
-                            <w:r>
-                              <w:rPr>
-                                <w:noProof/>
-                              </w:rPr>
-                              <w:t>3</w:t>
-                            </w:r>
-                            <w:r>
-                              <w:rPr>
-                                <w:noProof/>
-                              </w:rPr>
-                              <w:fldChar w:fldCharType="end"/>
-                            </w:r>
-                            <w:r>
-                              <w:t>: Map</w:t>
-                            </w:r>
-                          </w:p>
-                        </w:txbxContent>
-                      </wps:txbx>
-                      <wps:bodyPr rot="0" spcFirstLastPara="0" vertOverflow="overflow" horzOverflow="overflow" vert="horz" wrap="square" lIns="0" tIns="0" rIns="0" bIns="0" numCol="1" spcCol="0" rtlCol="0" fromWordArt="0" anchor="t" anchorCtr="0" forceAA="0" compatLnSpc="1">
-                        <a:prstTxWarp prst="textNoShape">
-                          <a:avLst/>
-                        </a:prstTxWarp>
-                        <a:noAutofit/>
-                      </wps:bodyPr>
-                    </wps:wsp>
-                  </a:graphicData>
-                </a:graphic>
-                <wp14:sizeRelV relativeFrom="margin">
-                  <wp14:pctHeight>0</wp14:pctHeight>
-                </wp14:sizeRelV>
-              </wp:anchor>
-            </w:drawing>
-          </mc:Choice>
-          <mc:Fallback>
-            <w:pict>
-              <v:shape w14:anchorId="39C7D489" id="Text Box 16" o:spid="_x0000_s1030" type="#_x0000_t202" style="position:absolute;left:0;text-align:left;margin-left:99pt;margin-top:400.15pt;width:119.4pt;height:12.6pt;z-index:-251645952;visibility:visible;mso-wrap-style:square;mso-height-percent:0;mso-wrap-distance-left:9pt;mso-wrap-distance-top:0;mso-wrap-distance-right:9pt;mso-wrap-distance-bottom:0;mso-position-horizontal:absolute;mso-position-horizontal-relative:text;mso-position-vertical:absolute;mso-position-vertical-relative:text;mso-height-percent:0;mso-height-relative:margin;v-text-anchor:top" o:gfxdata="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" stroked="f">
-                <v:textbox inset="0,0,0,0">
-                  <w:txbxContent>
-                    <w:p>
-                      <w:pPr>
-                        <w:pStyle w:val="Beschriftung"/>
-                        <w:jc w:val="center"/>
-                        <w:rPr>
-                          <w:noProof/>
-                        </w:rPr>
-                      </w:pPr>
-                      <w:r>
-                        <w:t xml:space="preserve">Figure </w:t>
-                      </w:r>
-                      <w:r>
-                        <w:rPr>
-                          <w:noProof/>
-                        </w:rPr>
-                        <w:fldChar w:fldCharType="begin"/>
-                      </w:r>
-                      <w:r>
-                        <w:rPr>
-                          <w:noProof/>
-                        </w:rPr>
-                        <w:instrText xml:space="preserve"> SEQ Figure \* ARABIC </w:instrText>
-                      </w:r>
-                      <w:r>
-                        <w:rPr>
-                          <w:noProof/>
-                        </w:rPr>
-                        <w:fldChar w:fldCharType="separate"/>
-                      </w:r>
-                      <w:r>
-                        <w:rPr>
-                          <w:noProof/>
-                        </w:rPr>
-                        <w:t>3</w:t>
-                      </w:r>
-                      <w:r>
-                        <w:rPr>
-                          <w:noProof/>
-                        </w:rPr>
-                        <w:fldChar w:fldCharType="end"/>
-                      </w:r>
-                      <w:r>
-                        <w:t>: Map</w:t>
-                      </w:r>
-                    </w:p>
-                  </w:txbxContent>
-                </v:textbox>
-                <w10:wrap type="tight"/>
-              </v:shape>
-            </w:pict>
-          </mc:Fallback>
-        </mc:AlternateContent>
-      </w:r>
-      <w:r>
-        <w:rPr>
-          <w:noProof/>
-        </w:rPr>
         <w:drawing>
-          <wp:anchor distT="0" distB="0" distL="114300" distR="114300" simplePos="0" relativeHeight="251660288" behindDoc="0" locked="0" layoutInCell="1" allowOverlap="1">
+          <wp:anchor distT="0" distB="0" distL="114300" distR="114300" simplePos="0" relativeHeight="251664384" behindDoc="1" locked="0" layoutInCell="1" allowOverlap="1">
             <wp:simplePos x="0" y="0"/>
-            <wp:positionH relativeFrom="column">
-              <wp:posOffset>-411480</wp:posOffset>
+            <wp:positionH relativeFrom="margin">
+              <wp:posOffset>5120640</wp:posOffset>
             </wp:positionH>
             <wp:positionV relativeFrom="paragraph">
-              <wp:posOffset>2036445</wp:posOffset>
+              <wp:posOffset>930275</wp:posOffset>
             </wp:positionV>
-            <wp:extent cx="1516380" cy="3032125"/>
-            <wp:effectExtent l="0" t="0" r="7620" b="0"/>
-            <wp:wrapSquare wrapText="bothSides"/>
-            <wp:docPr id="3" name="Picture 3"/>
+            <wp:extent cx="1517015" cy="3032760"/>
+            <wp:effectExtent l="0" t="0" r="6985" b="0"/>
+            <wp:wrapTight wrapText="bothSides">
+              <wp:wrapPolygon edited="0">
+                <wp:start x="0" y="0"/>
+                <wp:lineTo x="0" y="21437"/>
+                <wp:lineTo x="21428" y="21437"/>
+                <wp:lineTo x="21428" y="0"/>
+                <wp:lineTo x="0" y="0"/>
+              </wp:wrapPolygon>
+            </wp:wrapTight>
+            <wp:docPr id="11" name="Picture 11"/>
             <wp:cNvGraphicFramePr>
               <a:graphicFrameLocks xmlns:a="http://schemas.openxmlformats.org/drawingml/2006/main" noChangeAspect="1"/>
             </wp:cNvGraphicFramePr>
@@ -3572,7 +3751,7 @@
               <a:graphicData uri="http://schemas.openxmlformats.org/drawingml/2006/picture">
                 <pic:pic xmlns:pic="http://schemas.openxmlformats.org/drawingml/2006/picture">
                   <pic:nvPicPr>
-                    <pic:cNvPr id="0" name="Picture 1"/>
+                    <pic:cNvPr id="0" name="Picture 5"/>
                     <pic:cNvPicPr>
                       <a:picLocks noChangeAspect="1" noChangeArrowheads="1"/>
                     </pic:cNvPicPr>
@@ -3593,7 +3772,7 @@
                   <pic:spPr bwMode="auto">
                     <a:xfrm>
                       <a:off x="0" y="0"/>
-                      <a:ext cx="1516380" cy="3032125"/>
+                      <a:ext cx="1517015" cy="3032760"/>
                     </a:xfrm>
                     <a:prstGeom prst="rect">
                       <a:avLst/>
@@ -3606,10 +3785,10 @@
                 </pic:pic>
               </a:graphicData>
             </a:graphic>
-            <wp14:sizeRelH relativeFrom="page">
+            <wp14:sizeRelH relativeFrom="margin">
               <wp14:pctWidth>0</wp14:pctWidth>
             </wp14:sizeRelH>
-            <wp14:sizeRelV relativeFrom="page">
+            <wp14:sizeRelV relativeFrom="margin">
               <wp14:pctHeight>0</wp14:pctHeight>
             </wp14:sizeRelV>
           </wp:anchor>
@@ -3617,17 +3796,16 @@
       </w:r>
       <w:r>
         <w:rPr>
-          <w:b/>
           <w:noProof/>
         </w:rPr>
         <w:drawing>
-          <wp:anchor distT="0" distB="0" distL="114300" distR="114300" simplePos="0" relativeHeight="251663360" behindDoc="1" locked="0" layoutInCell="1" allowOverlap="1">
+          <wp:anchor distT="0" distB="0" distL="114300" distR="114300" simplePos="0" relativeHeight="251662336" behindDoc="1" locked="0" layoutInCell="1" allowOverlap="1" wp14:anchorId="60B731EB">
             <wp:simplePos x="0" y="0"/>
-            <wp:positionH relativeFrom="margin">
-              <wp:posOffset>2918460</wp:posOffset>
+            <wp:positionH relativeFrom="column">
+              <wp:posOffset>1805940</wp:posOffset>
             </wp:positionH>
             <wp:positionV relativeFrom="paragraph">
-              <wp:posOffset>2036445</wp:posOffset>
+              <wp:posOffset>930275</wp:posOffset>
             </wp:positionV>
             <wp:extent cx="1516380" cy="3034030"/>
             <wp:effectExtent l="0" t="0" r="7620" b="0"/>
@@ -3640,7 +3818,7 @@
                 <wp:lineTo x="0" y="0"/>
               </wp:wrapPolygon>
             </wp:wrapTight>
-            <wp:docPr id="6" name="Picture 6"/>
+            <wp:docPr id="5" name="Picture 5"/>
             <wp:cNvGraphicFramePr>
               <a:graphicFrameLocks xmlns:a="http://schemas.openxmlformats.org/drawingml/2006/main" noChangeAspect="1"/>
             </wp:cNvGraphicFramePr>
@@ -3648,7 +3826,7 @@
               <a:graphicData uri="http://schemas.openxmlformats.org/drawingml/2006/picture">
                 <pic:pic xmlns:pic="http://schemas.openxmlformats.org/drawingml/2006/picture">
                   <pic:nvPicPr>
-                    <pic:cNvPr id="0" name="Picture 4"/>
+                    <pic:cNvPr id="0" name="Picture 3"/>
                     <pic:cNvPicPr>
                       <a:picLocks noChangeAspect="1" noChangeArrowheads="1"/>
                     </pic:cNvPicPr>
@@ -3693,16 +3871,17 @@
       </w:r>
       <w:r>
         <w:rPr>
+          <w:b/>
           <w:noProof/>
         </w:rPr>
         <w:drawing>
-          <wp:anchor distT="0" distB="0" distL="114300" distR="114300" simplePos="0" relativeHeight="251662336" behindDoc="1" locked="0" layoutInCell="1" allowOverlap="1" wp14:anchorId="60B731EB">
+          <wp:anchor distT="0" distB="0" distL="114300" distR="114300" simplePos="0" relativeHeight="251663360" behindDoc="1" locked="0" layoutInCell="1" allowOverlap="1">
             <wp:simplePos x="0" y="0"/>
-            <wp:positionH relativeFrom="column">
-              <wp:posOffset>1257300</wp:posOffset>
+            <wp:positionH relativeFrom="margin">
+              <wp:posOffset>3467100</wp:posOffset>
             </wp:positionH>
             <wp:positionV relativeFrom="paragraph">
-              <wp:posOffset>2036445</wp:posOffset>
+              <wp:posOffset>930275</wp:posOffset>
             </wp:positionV>
             <wp:extent cx="1516380" cy="3034030"/>
             <wp:effectExtent l="0" t="0" r="7620" b="0"/>
@@ -3715,7 +3894,7 @@
                 <wp:lineTo x="0" y="0"/>
               </wp:wrapPolygon>
             </wp:wrapTight>
-            <wp:docPr id="5" name="Picture 5"/>
+            <wp:docPr id="6" name="Picture 6"/>
             <wp:cNvGraphicFramePr>
               <a:graphicFrameLocks xmlns:a="http://schemas.openxmlformats.org/drawingml/2006/main" noChangeAspect="1"/>
             </wp:cNvGraphicFramePr>
@@ -3723,7 +3902,7 @@
               <a:graphicData uri="http://schemas.openxmlformats.org/drawingml/2006/picture">
                 <pic:pic xmlns:pic="http://schemas.openxmlformats.org/drawingml/2006/picture">
                   <pic:nvPicPr>
-                    <pic:cNvPr id="0" name="Picture 3"/>
+                    <pic:cNvPr id="0" name="Picture 4"/>
                     <pic:cNvPicPr>
                       <a:picLocks noChangeAspect="1" noChangeArrowheads="1"/>
                     </pic:cNvPicPr>
@@ -3768,30 +3947,29 @@
       </w:r>
       <w:r>
         <w:rPr>
-          <w:b/>
           <w:noProof/>
         </w:rPr>
         <w:drawing>
-          <wp:anchor distT="0" distB="0" distL="114300" distR="114300" simplePos="0" relativeHeight="251664384" behindDoc="1" locked="0" layoutInCell="1" allowOverlap="1">
+          <wp:anchor distT="0" distB="0" distL="114300" distR="114300" simplePos="0" relativeHeight="251660288" behindDoc="1" locked="0" layoutInCell="1" allowOverlap="1">
             <wp:simplePos x="0" y="0"/>
-            <wp:positionH relativeFrom="margin">
-              <wp:posOffset>4572000</wp:posOffset>
+            <wp:positionH relativeFrom="column">
+              <wp:posOffset>137160</wp:posOffset>
             </wp:positionH>
             <wp:positionV relativeFrom="paragraph">
-              <wp:posOffset>2036445</wp:posOffset>
+              <wp:posOffset>931545</wp:posOffset>
             </wp:positionV>
-            <wp:extent cx="1517015" cy="3032760"/>
-            <wp:effectExtent l="0" t="0" r="6985" b="0"/>
+            <wp:extent cx="1516380" cy="3032125"/>
+            <wp:effectExtent l="0" t="0" r="7620" b="0"/>
             <wp:wrapTight wrapText="bothSides">
               <wp:wrapPolygon edited="0">
                 <wp:start x="0" y="0"/>
-                <wp:lineTo x="0" y="21437"/>
-                <wp:lineTo x="21428" y="21437"/>
-                <wp:lineTo x="21428" y="0"/>
+                <wp:lineTo x="0" y="21442"/>
+                <wp:lineTo x="21437" y="21442"/>
+                <wp:lineTo x="21437" y="0"/>
                 <wp:lineTo x="0" y="0"/>
               </wp:wrapPolygon>
             </wp:wrapTight>
-            <wp:docPr id="11" name="Picture 11"/>
+            <wp:docPr id="3" name="Picture 3"/>
             <wp:cNvGraphicFramePr>
               <a:graphicFrameLocks xmlns:a="http://schemas.openxmlformats.org/drawingml/2006/main" noChangeAspect="1"/>
             </wp:cNvGraphicFramePr>
@@ -3799,7 +3977,7 @@
               <a:graphicData uri="http://schemas.openxmlformats.org/drawingml/2006/picture">
                 <pic:pic xmlns:pic="http://schemas.openxmlformats.org/drawingml/2006/picture">
                   <pic:nvPicPr>
-                    <pic:cNvPr id="0" name="Picture 5"/>
+                    <pic:cNvPr id="0" name="Picture 1"/>
                     <pic:cNvPicPr>
                       <a:picLocks noChangeAspect="1" noChangeArrowheads="1"/>
                     </pic:cNvPicPr>
@@ -3820,7 +3998,7 @@
                   <pic:spPr bwMode="auto">
                     <a:xfrm>
                       <a:off x="0" y="0"/>
-                      <a:ext cx="1517015" cy="3032760"/>
+                      <a:ext cx="1516380" cy="3032125"/>
                     </a:xfrm>
                     <a:prstGeom prst="rect">
                       <a:avLst/>
@@ -3833,10 +4011,10 @@
                 </pic:pic>
               </a:graphicData>
             </a:graphic>
-            <wp14:sizeRelH relativeFrom="margin">
+            <wp14:sizeRelH relativeFrom="page">
               <wp14:pctWidth>0</wp14:pctWidth>
             </wp14:sizeRelH>
-            <wp14:sizeRelV relativeFrom="margin">
+            <wp14:sizeRelV relativeFrom="page">
               <wp14:pctHeight>0</wp14:pctHeight>
             </wp14:sizeRelV>
           </wp:anchor>
@@ -3846,97 +4024,19 @@
         <w:rPr>
           <w:b/>
         </w:rPr>
-        <w:t>S</w:t>
-      </w:r>
+        <w:br w:type="page"/>
+      </w:r>
+    </w:p>
+    <w:p>
+      <w:pPr>
+        <w:spacing w:line="240" w:lineRule="auto"/>
+        <w:jc w:val="both"/>
+      </w:pPr>
       <w:r>
         <w:rPr>
           <w:b/>
         </w:rPr>
-        <w:t>earch</w:t>
-      </w:r>
-      <w:r>
-        <w:rPr>
-          <w:b/>
-        </w:rPr>
-        <w:t xml:space="preserve"> page</w:t>
-      </w:r>
-      <w:r>
-        <w:t>: The search is a familiar stack layout with 4 key elements: location, general search, comprehensive filters and a map. Some places have the option to order or reserve a table online</w:t>
-      </w:r>
-      <w:r>
-        <w:t xml:space="preserve"> that redirect users to the appropriate website. </w:t>
-      </w:r>
-      <w:r>
-        <w:t>The filter options are extensive and intuitive to use.</w:t>
-      </w:r>
-      <w:r>
-        <w:t xml:space="preserve"> </w:t>
-      </w:r>
-      <w:r>
-        <w:t xml:space="preserve">The map has pins representing each restaurant that fits the search filters. When a pin is selected a small box at the bottom of the screen shows </w:t>
-      </w:r>
-      <w:r>
-        <w:t>its</w:t>
-      </w:r>
-      <w:r>
-        <w:t xml:space="preserve"> name and a short summary.</w:t>
-      </w:r>
-      <w:r>
-        <w:t xml:space="preserve"> The reviews tab gives a total number of reviews as well as a distribution breakdown. A great feature included is finding reviews that mention some keyword allowing for an ad-hoc way to see reviews for individual meals.</w:t>
-      </w:r>
-    </w:p>
-    <w:p>
-      <w:pPr>
-        <w:tabs>
-          <w:tab w:val="left" w:pos="2580"/>
-        </w:tabs>
-        <w:spacing w:line="240" w:lineRule="auto"/>
-        <w:jc w:val="both"/>
-        <w:rPr>
-          <w:b/>
-        </w:rPr>
-      </w:pPr>
-      <w:r>
-        <w:br/>
-      </w:r>
-      <w:r>
-        <w:t>In conclusion T</w:t>
-      </w:r>
-      <w:r>
-        <w:t xml:space="preserve">ripAdvisor allows the user to search through the reviews, which </w:t>
-      </w:r>
-      <w:proofErr w:type="spellStart"/>
-      <w:r>
-        <w:t>FoodRadar</w:t>
-      </w:r>
-      <w:proofErr w:type="spellEnd"/>
-      <w:r>
-        <w:t xml:space="preserve"> will also implement. What </w:t>
-      </w:r>
-      <w:proofErr w:type="spellStart"/>
-      <w:r>
-        <w:t>Food</w:t>
-      </w:r>
-      <w:r>
-        <w:t>R</w:t>
-      </w:r>
-      <w:r>
-        <w:t>adar</w:t>
-      </w:r>
-      <w:proofErr w:type="spellEnd"/>
-      <w:r>
-        <w:t xml:space="preserve"> will hold above TripAdvisor is the ability to read reviews and ratings for individual dishes.</w:t>
-      </w:r>
-    </w:p>
-    <w:p>
-      <w:pPr>
-        <w:spacing w:line="240" w:lineRule="auto"/>
-        <w:jc w:val="both"/>
-      </w:pPr>
-      <w:r>
-        <w:rPr>
-          <w:b/>
-        </w:rPr>
+        <w:lastRenderedPageBreak/>
         <w:t>OpenTable</w:t>
       </w:r>
       <w:r>
@@ -4010,7 +4110,7 @@
     </w:p>
     <w:p>
       <w:pPr>
-        <w:pStyle w:val="berschrift1"/>
+        <w:pStyle w:val="Heading1"/>
         <w:spacing w:line="240" w:lineRule="auto"/>
       </w:pPr>
       <w:r>
@@ -4020,7 +4120,7 @@
     </w:p>
     <w:p>
       <w:pPr>
-        <w:pStyle w:val="berschrift2"/>
+        <w:pStyle w:val="Heading2"/>
         <w:spacing w:line="240" w:lineRule="auto"/>
       </w:pPr>
       <w:r>
@@ -4038,13 +4138,13 @@
       </w:pPr>
       <w:r>
         <w:rPr>
-          <w:rStyle w:val="berschrift3Zchn"/>
+          <w:rStyle w:val="Heading3Char"/>
         </w:rPr>
         <w:t>UI prototype (wireframes)</w:t>
       </w:r>
       <w:r>
         <w:rPr>
-          <w:rStyle w:val="berschrift3Zchn"/>
+          <w:rStyle w:val="Heading3Char"/>
         </w:rPr>
         <w:t>: detailing patterns and styling</w:t>
       </w:r>
@@ -4057,7 +4157,15 @@
         <w:spacing w:line="240" w:lineRule="auto"/>
       </w:pPr>
       <w:r>
-        <w:t>The wireframes for Foodradar feature a uniform style and layout feel. Fonts and colours will remain consistent from form to form to build a consistent brand identity. A consistent Tabbed Menu is featured on all screens</w:t>
+        <w:t xml:space="preserve">The wireframes for </w:t>
+      </w:r>
+      <w:proofErr w:type="spellStart"/>
+      <w:r>
+        <w:t>Foodradar</w:t>
+      </w:r>
+      <w:proofErr w:type="spellEnd"/>
+      <w:r>
+        <w:t xml:space="preserve"> feature a uniform style and layout feel. Fonts and colours will remain consistent from form to form to build a consistent brand identity. A consistent Tabbed Menu is featured on all screens</w:t>
       </w:r>
       <w:r>
         <w:t xml:space="preserve"> as the most important navigation element</w:t>
@@ -5164,7 +5272,7 @@
     </w:p>
     <w:p>
       <w:pPr>
-        <w:pStyle w:val="berschrift3"/>
+        <w:pStyle w:val="Heading3"/>
       </w:pPr>
       <w:r>
         <w:br w:type="page"/>
@@ -5514,7 +5622,7 @@
     </w:p>
     <w:p>
       <w:pPr>
-        <w:pStyle w:val="berschrift2"/>
+        <w:pStyle w:val="Heading2"/>
         <w:spacing w:line="240" w:lineRule="auto"/>
       </w:pPr>
       <w:r>
@@ -5524,11 +5632,17 @@
     </w:p>
     <w:p>
       <w:pPr>
-        <w:pStyle w:val="berschrift3"/>
-        <w:spacing w:line="240" w:lineRule="auto"/>
-      </w:pPr>
-      <w:r>
-        <w:t xml:space="preserve">Describe the overall system architecture </w:t>
+        <w:pStyle w:val="Heading3"/>
+        <w:spacing w:line="240" w:lineRule="auto"/>
+      </w:pPr>
+      <w:r>
+        <w:t>Describe the overall system</w:t>
+      </w:r>
+      <w:r>
+        <w:t xml:space="preserve"> and software</w:t>
+      </w:r>
+      <w:r>
+        <w:t xml:space="preserve"> architecture </w:t>
       </w:r>
     </w:p>
     <w:p>
@@ -5555,15 +5669,112 @@
     <w:p>
       <w:pPr>
         <w:spacing w:line="240" w:lineRule="auto"/>
+        <w:rPr>
+          <w:lang w:val="en-US"/>
+        </w:rPr>
+      </w:pPr>
+      <w:r>
+        <w:t>Our system architecture consists of four main components</w:t>
+      </w:r>
+      <w:r>
+        <w:t xml:space="preserve"> grouped into the three classic tiers, presentation, application and data</w:t>
+      </w:r>
+      <w:r>
+        <w:t xml:space="preserve">.  </w:t>
+      </w:r>
+      <w:r>
+        <w:t>In the presentation tier</w:t>
+      </w:r>
+      <w:r>
+        <w:t xml:space="preserve"> are two types of user devices, the customer’s and the restaurant owners</w:t>
+      </w:r>
+      <w:r>
+        <w:rPr>
+          <w:lang w:val="en-US"/>
+        </w:rPr>
+        <w:t>, the application tier contains</w:t>
+      </w:r>
+      <w:r>
+        <w:rPr>
+          <w:lang w:val="en-US"/>
+        </w:rPr>
+        <w:t xml:space="preserve"> </w:t>
+      </w:r>
+      <w:r>
+        <w:rPr>
+          <w:lang w:val="en-US"/>
+        </w:rPr>
+        <w:t xml:space="preserve">Food Radars servers and our database is within the data tier. All the important business logic happens on our server with the mobile app serving only as a visual interface for the user to browse. </w:t>
+      </w:r>
+    </w:p>
+    <w:p>
+      <w:pPr>
+        <w:spacing w:line="240" w:lineRule="auto"/>
+        <w:rPr>
+          <w:lang w:val="en-US"/>
+        </w:rPr>
+      </w:pPr>
+    </w:p>
+    <w:p>
+      <w:pPr>
+        <w:spacing w:line="240" w:lineRule="auto"/>
+        <w:rPr>
+          <w:lang w:val="en-US"/>
+        </w:rPr>
+      </w:pPr>
+    </w:p>
+    <w:p>
+      <w:pPr>
+        <w:spacing w:line="240" w:lineRule="auto"/>
+        <w:rPr>
+          <w:lang w:val="en-US"/>
+        </w:rPr>
       </w:pPr>
       <w:r>
         <w:rPr>
           <w:noProof/>
         </w:rPr>
         <w:drawing>
-          <wp:inline distT="0" distB="0" distL="0" distR="0">
-            <wp:extent cx="4483100" cy="2649105"/>
+          <wp:anchor distT="0" distB="0" distL="114300" distR="114300" simplePos="0" relativeHeight="251697152" behindDoc="1" locked="0" layoutInCell="1" allowOverlap="1">
+            <wp:simplePos x="0" y="0"/>
+            <wp:positionH relativeFrom="column">
+              <wp:posOffset>-228600</wp:posOffset>
+            </wp:positionH>
+            <wp:positionV relativeFrom="paragraph">
+              <wp:posOffset>170815</wp:posOffset>
+            </wp:positionV>
+            <wp:extent cx="4483100" cy="2648585"/>
             <wp:effectExtent l="0" t="0" r="0" b="0"/>
+            <wp:wrapTight wrapText="bothSides">
+              <wp:wrapPolygon edited="0">
+                <wp:start x="7618" y="311"/>
+                <wp:lineTo x="367" y="1088"/>
+                <wp:lineTo x="0" y="1243"/>
+                <wp:lineTo x="0" y="7923"/>
+                <wp:lineTo x="275" y="8079"/>
+                <wp:lineTo x="8720" y="8389"/>
+                <wp:lineTo x="10280" y="13050"/>
+                <wp:lineTo x="2662" y="13982"/>
+                <wp:lineTo x="367" y="14604"/>
+                <wp:lineTo x="184" y="16002"/>
+                <wp:lineTo x="275" y="18022"/>
+                <wp:lineTo x="1193" y="20507"/>
+                <wp:lineTo x="1193" y="20973"/>
+                <wp:lineTo x="10463" y="21439"/>
+                <wp:lineTo x="15603" y="21439"/>
+                <wp:lineTo x="21478" y="20663"/>
+                <wp:lineTo x="21478" y="14293"/>
+                <wp:lineTo x="19642" y="13827"/>
+                <wp:lineTo x="13401" y="13050"/>
+                <wp:lineTo x="15236" y="8234"/>
+                <wp:lineTo x="16429" y="8079"/>
+                <wp:lineTo x="16797" y="7457"/>
+                <wp:lineTo x="16797" y="1398"/>
+                <wp:lineTo x="16429" y="621"/>
+                <wp:lineTo x="15512" y="311"/>
+                <wp:lineTo x="7618" y="311"/>
+              </wp:wrapPolygon>
+            </wp:wrapTight>
             <wp:docPr id="13" name="Grafik 13"/>
             <wp:cNvGraphicFramePr>
               <a:graphicFrameLocks xmlns:a="http://schemas.openxmlformats.org/drawingml/2006/main" noChangeAspect="1"/>
@@ -5593,7 +5804,7 @@
                   <pic:spPr>
                     <a:xfrm>
                       <a:off x="0" y="0"/>
-                      <a:ext cx="4485840" cy="2650724"/>
+                      <a:ext cx="4483100" cy="2648585"/>
                     </a:xfrm>
                     <a:prstGeom prst="rect">
                       <a:avLst/>
@@ -5602,23 +5813,78 @@
                 </pic:pic>
               </a:graphicData>
             </a:graphic>
-          </wp:inline>
+          </wp:anchor>
         </w:drawing>
       </w:r>
     </w:p>
     <w:p>
       <w:pPr>
         <w:spacing w:line="240" w:lineRule="auto"/>
-      </w:pPr>
-    </w:p>
-    <w:p>
-      <w:pPr>
-        <w:pStyle w:val="berschrift3"/>
-        <w:spacing w:line="240" w:lineRule="auto"/>
-      </w:pPr>
-      <w:r>
-        <w:t xml:space="preserve">Describe the overall software architecture </w:t>
-      </w:r>
+        <w:rPr>
+          <w:lang w:val="en-US"/>
+        </w:rPr>
+      </w:pPr>
+    </w:p>
+    <w:p>
+      <w:pPr>
+        <w:spacing w:line="240" w:lineRule="auto"/>
+        <w:rPr>
+          <w:lang w:val="en-US"/>
+        </w:rPr>
+      </w:pPr>
+    </w:p>
+    <w:p>
+      <w:pPr>
+        <w:spacing w:line="240" w:lineRule="auto"/>
+        <w:rPr>
+          <w:lang w:val="en-US"/>
+        </w:rPr>
+      </w:pPr>
+    </w:p>
+    <w:p>
+      <w:pPr>
+        <w:spacing w:line="240" w:lineRule="auto"/>
+        <w:rPr>
+          <w:lang w:val="en-US"/>
+        </w:rPr>
+      </w:pPr>
+    </w:p>
+    <w:p>
+      <w:pPr>
+        <w:spacing w:line="240" w:lineRule="auto"/>
+        <w:rPr>
+          <w:lang w:val="en-US"/>
+        </w:rPr>
+      </w:pPr>
+    </w:p>
+    <w:p>
+      <w:pPr>
+        <w:spacing w:line="240" w:lineRule="auto"/>
+        <w:rPr>
+          <w:lang w:val="en-US"/>
+        </w:rPr>
+      </w:pPr>
+    </w:p>
+    <w:p>
+      <w:pPr>
+        <w:spacing w:line="240" w:lineRule="auto"/>
+        <w:rPr>
+          <w:lang w:val="en-US"/>
+        </w:rPr>
+      </w:pPr>
+    </w:p>
+    <w:p>
+      <w:pPr>
+        <w:spacing w:line="240" w:lineRule="auto"/>
+        <w:rPr>
+          <w:lang w:val="en-US"/>
+        </w:rPr>
+      </w:pPr>
+    </w:p>
+    <w:p>
+      <w:pPr>
+        <w:spacing w:line="240" w:lineRule="auto"/>
+      </w:pPr>
     </w:p>
     <w:p>
       <w:pPr>
@@ -5644,6 +5910,9 @@
     <w:p>
       <w:pPr>
         <w:spacing w:line="240" w:lineRule="auto"/>
+        <w:rPr>
+          <w:i/>
+        </w:rPr>
       </w:pPr>
       <w:r>
         <w:rPr>
@@ -5705,101 +5974,107 @@
           </wp:anchor>
         </w:drawing>
       </w:r>
+      <w:r>
+        <w:t>In accordance with the norm</w:t>
+      </w:r>
       <w:bookmarkStart w:id="0" w:name="_GoBack"/>
       <w:bookmarkEnd w:id="0"/>
-    </w:p>
-    <w:p>
-      <w:pPr>
-        <w:spacing w:line="240" w:lineRule="auto"/>
-      </w:pPr>
-    </w:p>
-    <w:p>
-      <w:pPr>
-        <w:pStyle w:val="berschrift3"/>
-        <w:spacing w:line="240" w:lineRule="auto"/>
-      </w:pPr>
-    </w:p>
-    <w:p>
-      <w:pPr>
-        <w:pStyle w:val="berschrift3"/>
-        <w:spacing w:line="240" w:lineRule="auto"/>
-      </w:pPr>
-    </w:p>
-    <w:p>
-      <w:pPr>
-        <w:pStyle w:val="berschrift3"/>
-        <w:spacing w:line="240" w:lineRule="auto"/>
-      </w:pPr>
-    </w:p>
-    <w:p>
-      <w:pPr>
-        <w:pStyle w:val="berschrift3"/>
-        <w:spacing w:line="240" w:lineRule="auto"/>
-      </w:pPr>
-    </w:p>
-    <w:p>
-      <w:pPr>
-        <w:pStyle w:val="berschrift3"/>
-        <w:spacing w:line="240" w:lineRule="auto"/>
-      </w:pPr>
-    </w:p>
-    <w:p>
-      <w:pPr>
-        <w:pStyle w:val="berschrift3"/>
-        <w:spacing w:line="240" w:lineRule="auto"/>
-      </w:pPr>
-    </w:p>
-    <w:p>
-      <w:pPr>
-        <w:pStyle w:val="berschrift3"/>
-        <w:spacing w:line="240" w:lineRule="auto"/>
-      </w:pPr>
-    </w:p>
-    <w:p>
-      <w:pPr>
-        <w:pStyle w:val="berschrift3"/>
-        <w:spacing w:line="240" w:lineRule="auto"/>
-      </w:pPr>
-    </w:p>
-    <w:p>
-      <w:pPr>
-        <w:pStyle w:val="berschrift3"/>
-        <w:spacing w:line="240" w:lineRule="auto"/>
-      </w:pPr>
-    </w:p>
-    <w:p>
-      <w:pPr>
-        <w:pStyle w:val="berschrift3"/>
-        <w:spacing w:line="240" w:lineRule="auto"/>
-      </w:pPr>
-    </w:p>
-    <w:p>
-      <w:pPr>
-        <w:pStyle w:val="berschrift3"/>
-        <w:spacing w:line="240" w:lineRule="auto"/>
-      </w:pPr>
-    </w:p>
-    <w:p>
-      <w:pPr>
-        <w:pStyle w:val="berschrift3"/>
-        <w:spacing w:line="240" w:lineRule="auto"/>
-      </w:pPr>
-    </w:p>
-    <w:p>
-      <w:pPr>
-        <w:pStyle w:val="berschrift3"/>
-        <w:spacing w:line="240" w:lineRule="auto"/>
-      </w:pPr>
-    </w:p>
-    <w:p>
-      <w:pPr>
-        <w:pStyle w:val="berschrift3"/>
-        <w:spacing w:line="240" w:lineRule="auto"/>
-      </w:pPr>
-    </w:p>
-    <w:p>
-      <w:pPr>
-        <w:pStyle w:val="berschrift3"/>
+      <w:r>
+        <w:t xml:space="preserve"> we separate our code into three separate layers. One concerned with presentation of the user interface, one containing business logic and the third data operations. With the addition of two interface layers to increase modularity we arrive at a five-layer architecture.  This separation and structure maps well onto our overall system architecture.</w:t>
+      </w:r>
+    </w:p>
+    <w:p>
+      <w:pPr>
+        <w:spacing w:line="240" w:lineRule="auto"/>
+      </w:pPr>
+    </w:p>
+    <w:p>
+      <w:pPr>
+        <w:pStyle w:val="Heading3"/>
+        <w:spacing w:line="240" w:lineRule="auto"/>
+      </w:pPr>
+    </w:p>
+    <w:p>
+      <w:pPr>
+        <w:pStyle w:val="Heading3"/>
+        <w:spacing w:line="240" w:lineRule="auto"/>
+      </w:pPr>
+    </w:p>
+    <w:p>
+      <w:pPr>
+        <w:pStyle w:val="Heading3"/>
+        <w:spacing w:line="240" w:lineRule="auto"/>
+      </w:pPr>
+    </w:p>
+    <w:p>
+      <w:pPr>
+        <w:pStyle w:val="Heading3"/>
+        <w:spacing w:line="240" w:lineRule="auto"/>
+      </w:pPr>
+    </w:p>
+    <w:p>
+      <w:pPr>
+        <w:pStyle w:val="Heading3"/>
+        <w:spacing w:line="240" w:lineRule="auto"/>
+      </w:pPr>
+    </w:p>
+    <w:p>
+      <w:pPr>
+        <w:pStyle w:val="Heading3"/>
+        <w:spacing w:line="240" w:lineRule="auto"/>
+      </w:pPr>
+    </w:p>
+    <w:p>
+      <w:pPr>
+        <w:pStyle w:val="Heading3"/>
+        <w:spacing w:line="240" w:lineRule="auto"/>
+      </w:pPr>
+    </w:p>
+    <w:p>
+      <w:pPr>
+        <w:pStyle w:val="Heading3"/>
+        <w:spacing w:line="240" w:lineRule="auto"/>
+      </w:pPr>
+    </w:p>
+    <w:p>
+      <w:pPr>
+        <w:pStyle w:val="Heading3"/>
+        <w:spacing w:line="240" w:lineRule="auto"/>
+      </w:pPr>
+    </w:p>
+    <w:p>
+      <w:pPr>
+        <w:pStyle w:val="Heading3"/>
+        <w:spacing w:line="240" w:lineRule="auto"/>
+      </w:pPr>
+    </w:p>
+    <w:p>
+      <w:pPr>
+        <w:pStyle w:val="Heading3"/>
+        <w:spacing w:line="240" w:lineRule="auto"/>
+      </w:pPr>
+    </w:p>
+    <w:p>
+      <w:pPr>
+        <w:pStyle w:val="Heading3"/>
+        <w:spacing w:line="240" w:lineRule="auto"/>
+      </w:pPr>
+    </w:p>
+    <w:p>
+      <w:pPr>
+        <w:pStyle w:val="Heading3"/>
+        <w:spacing w:line="240" w:lineRule="auto"/>
+      </w:pPr>
+    </w:p>
+    <w:p>
+      <w:pPr>
+        <w:pStyle w:val="Heading3"/>
+        <w:spacing w:line="240" w:lineRule="auto"/>
+      </w:pPr>
+    </w:p>
+    <w:p>
+      <w:pPr>
+        <w:pStyle w:val="Heading3"/>
         <w:spacing w:line="240" w:lineRule="auto"/>
       </w:pPr>
       <w:r>
@@ -5834,7 +6109,7 @@
     </w:p>
     <w:p>
       <w:pPr>
-        <w:pStyle w:val="berschrift3"/>
+        <w:pStyle w:val="Heading3"/>
         <w:spacing w:line="240" w:lineRule="auto"/>
       </w:pPr>
       <w:r>
@@ -5867,7 +6142,6 @@
         <w:spacing w:line="240" w:lineRule="auto"/>
       </w:pPr>
       <w:r>
-        <w:lastRenderedPageBreak/>
         <w:t>The application is using the Customers location to display nearby restaurants and filter the result by the user needs. T</w:t>
       </w:r>
       <w:r>
@@ -5912,7 +6186,7 @@
       </w:r>
       <w:r>
         <w:rPr>
-          <w:rStyle w:val="Funotenzeichen"/>
+          <w:rStyle w:val="FootnoteReference"/>
         </w:rPr>
         <w:footnoteReference w:id="3"/>
       </w:r>
@@ -5927,7 +6201,7 @@
     </w:p>
     <w:p>
       <w:pPr>
-        <w:pStyle w:val="berschrift3"/>
+        <w:pStyle w:val="Heading3"/>
         <w:spacing w:line="240" w:lineRule="auto"/>
       </w:pPr>
       <w:r>
@@ -5956,7 +6230,7 @@
     </w:p>
     <w:p>
       <w:pPr>
-        <w:pStyle w:val="berschrift1"/>
+        <w:pStyle w:val="Heading1"/>
         <w:spacing w:line="240" w:lineRule="auto"/>
       </w:pPr>
       <w:r>
@@ -6038,14 +6312,14 @@
   <w:footnote w:id="1">
     <w:p>
       <w:pPr>
-        <w:pStyle w:val="Funotentext"/>
+        <w:pStyle w:val="FootnoteText"/>
         <w:rPr>
           <w:lang w:val="de-DE"/>
         </w:rPr>
       </w:pPr>
       <w:r>
         <w:rPr>
-          <w:rStyle w:val="Funotenzeichen"/>
+          <w:rStyle w:val="FootnoteReference"/>
         </w:rPr>
         <w:footnoteRef/>
       </w:r>
@@ -6060,14 +6334,14 @@
   <w:footnote w:id="2">
     <w:p>
       <w:pPr>
-        <w:pStyle w:val="Funotentext"/>
+        <w:pStyle w:val="FootnoteText"/>
         <w:rPr>
           <w:lang w:val="de-DE"/>
         </w:rPr>
       </w:pPr>
       <w:r>
         <w:rPr>
-          <w:rStyle w:val="Funotenzeichen"/>
+          <w:rStyle w:val="FootnoteReference"/>
         </w:rPr>
         <w:footnoteRef/>
       </w:r>
@@ -6082,14 +6356,14 @@
   <w:footnote w:id="3">
     <w:p>
       <w:pPr>
-        <w:pStyle w:val="Funotentext"/>
+        <w:pStyle w:val="FootnoteText"/>
         <w:rPr>
           <w:lang w:val="de-DE"/>
         </w:rPr>
       </w:pPr>
       <w:r>
         <w:rPr>
-          <w:rStyle w:val="Funotenzeichen"/>
+          <w:rStyle w:val="FootnoteReference"/>
         </w:rPr>
         <w:footnoteRef/>
       </w:r>
@@ -8011,16 +8285,16 @@
     <w:lsdException w:name="Hashtag" w:semiHidden="1" w:unhideWhenUsed="1"/>
     <w:lsdException w:name="Unresolved Mention" w:semiHidden="1" w:unhideWhenUsed="1"/>
   </w:latentStyles>
-  <w:style w:type="paragraph" w:default="1" w:styleId="Standard">
+  <w:style w:type="paragraph" w:default="1" w:styleId="Normal">
     <w:name w:val="Normal"/>
     <w:qFormat/>
     <w:rsid w:val="00B542B3"/>
   </w:style>
-  <w:style w:type="paragraph" w:styleId="berschrift1">
+  <w:style w:type="paragraph" w:styleId="Heading1">
     <w:name w:val="heading 1"/>
-    <w:basedOn w:val="Standard"/>
-    <w:next w:val="Standard"/>
-    <w:link w:val="berschrift1Zchn"/>
+    <w:basedOn w:val="Normal"/>
+    <w:next w:val="Normal"/>
+    <w:link w:val="Heading1Char"/>
     <w:uiPriority w:val="9"/>
     <w:qFormat/>
     <w:rsid w:val="00042B60"/>
@@ -8037,11 +8311,11 @@
       <w:szCs w:val="32"/>
     </w:rPr>
   </w:style>
-  <w:style w:type="paragraph" w:styleId="berschrift2">
+  <w:style w:type="paragraph" w:styleId="Heading2">
     <w:name w:val="heading 2"/>
-    <w:basedOn w:val="Standard"/>
-    <w:next w:val="Standard"/>
-    <w:link w:val="berschrift2Zchn"/>
+    <w:basedOn w:val="Normal"/>
+    <w:next w:val="Normal"/>
+    <w:link w:val="Heading2Char"/>
     <w:uiPriority w:val="9"/>
     <w:unhideWhenUsed/>
     <w:qFormat/>
@@ -8059,11 +8333,11 @@
       <w:szCs w:val="26"/>
     </w:rPr>
   </w:style>
-  <w:style w:type="paragraph" w:styleId="berschrift3">
+  <w:style w:type="paragraph" w:styleId="Heading3">
     <w:name w:val="heading 3"/>
-    <w:basedOn w:val="Standard"/>
-    <w:next w:val="Standard"/>
-    <w:link w:val="berschrift3Zchn"/>
+    <w:basedOn w:val="Normal"/>
+    <w:next w:val="Normal"/>
+    <w:link w:val="Heading3Char"/>
     <w:uiPriority w:val="9"/>
     <w:unhideWhenUsed/>
     <w:qFormat/>
@@ -8081,13 +8355,13 @@
       <w:szCs w:val="24"/>
     </w:rPr>
   </w:style>
-  <w:style w:type="character" w:default="1" w:styleId="Absatz-Standardschriftart">
+  <w:style w:type="character" w:default="1" w:styleId="DefaultParagraphFont">
     <w:name w:val="Default Paragraph Font"/>
     <w:uiPriority w:val="1"/>
     <w:semiHidden/>
     <w:unhideWhenUsed/>
   </w:style>
-  <w:style w:type="table" w:default="1" w:styleId="NormaleTabelle">
+  <w:style w:type="table" w:default="1" w:styleId="TableNormal">
     <w:name w:val="Normal Table"/>
     <w:uiPriority w:val="99"/>
     <w:semiHidden/>
@@ -8102,17 +8376,17 @@
       </w:tblCellMar>
     </w:tblPr>
   </w:style>
-  <w:style w:type="numbering" w:default="1" w:styleId="KeineListe">
+  <w:style w:type="numbering" w:default="1" w:styleId="NoList">
     <w:name w:val="No List"/>
     <w:uiPriority w:val="99"/>
     <w:semiHidden/>
     <w:unhideWhenUsed/>
   </w:style>
-  <w:style w:type="paragraph" w:styleId="Titel">
+  <w:style w:type="paragraph" w:styleId="Title">
     <w:name w:val="Title"/>
-    <w:basedOn w:val="Standard"/>
-    <w:next w:val="Standard"/>
-    <w:link w:val="TitelZchn"/>
+    <w:basedOn w:val="Normal"/>
+    <w:next w:val="Normal"/>
+    <w:link w:val="TitleChar"/>
     <w:uiPriority w:val="10"/>
     <w:qFormat/>
     <w:rsid w:val="00042B60"/>
@@ -8128,10 +8402,10 @@
       <w:szCs w:val="56"/>
     </w:rPr>
   </w:style>
-  <w:style w:type="character" w:customStyle="1" w:styleId="TitelZchn">
-    <w:name w:val="Titel Zchn"/>
-    <w:basedOn w:val="Absatz-Standardschriftart"/>
-    <w:link w:val="Titel"/>
+  <w:style w:type="character" w:customStyle="1" w:styleId="TitleChar">
+    <w:name w:val="Title Char"/>
+    <w:basedOn w:val="DefaultParagraphFont"/>
+    <w:link w:val="Title"/>
     <w:uiPriority w:val="10"/>
     <w:rsid w:val="00042B60"/>
     <w:rPr>
@@ -8142,10 +8416,10 @@
       <w:szCs w:val="56"/>
     </w:rPr>
   </w:style>
-  <w:style w:type="character" w:customStyle="1" w:styleId="berschrift1Zchn">
-    <w:name w:val="Überschrift 1 Zchn"/>
-    <w:basedOn w:val="Absatz-Standardschriftart"/>
-    <w:link w:val="berschrift1"/>
+  <w:style w:type="character" w:customStyle="1" w:styleId="Heading1Char">
+    <w:name w:val="Heading 1 Char"/>
+    <w:basedOn w:val="DefaultParagraphFont"/>
+    <w:link w:val="Heading1"/>
     <w:uiPriority w:val="9"/>
     <w:rsid w:val="00042B60"/>
     <w:rPr>
@@ -8155,9 +8429,9 @@
       <w:szCs w:val="32"/>
     </w:rPr>
   </w:style>
-  <w:style w:type="paragraph" w:styleId="Listenabsatz">
+  <w:style w:type="paragraph" w:styleId="ListParagraph">
     <w:name w:val="List Paragraph"/>
-    <w:basedOn w:val="Standard"/>
+    <w:basedOn w:val="Normal"/>
     <w:uiPriority w:val="1"/>
     <w:qFormat/>
     <w:rsid w:val="00B76A4E"/>
@@ -8166,10 +8440,10 @@
       <w:contextualSpacing/>
     </w:pPr>
   </w:style>
-  <w:style w:type="character" w:customStyle="1" w:styleId="berschrift2Zchn">
-    <w:name w:val="Überschrift 2 Zchn"/>
-    <w:basedOn w:val="Absatz-Standardschriftart"/>
-    <w:link w:val="berschrift2"/>
+  <w:style w:type="character" w:customStyle="1" w:styleId="Heading2Char">
+    <w:name w:val="Heading 2 Char"/>
+    <w:basedOn w:val="DefaultParagraphFont"/>
+    <w:link w:val="Heading2"/>
     <w:uiPriority w:val="9"/>
     <w:rsid w:val="00F93B18"/>
     <w:rPr>
@@ -8179,10 +8453,10 @@
       <w:szCs w:val="26"/>
     </w:rPr>
   </w:style>
-  <w:style w:type="character" w:customStyle="1" w:styleId="berschrift3Zchn">
-    <w:name w:val="Überschrift 3 Zchn"/>
-    <w:basedOn w:val="Absatz-Standardschriftart"/>
-    <w:link w:val="berschrift3"/>
+  <w:style w:type="character" w:customStyle="1" w:styleId="Heading3Char">
+    <w:name w:val="Heading 3 Char"/>
+    <w:basedOn w:val="DefaultParagraphFont"/>
+    <w:link w:val="Heading3"/>
     <w:uiPriority w:val="9"/>
     <w:rsid w:val="00F93B18"/>
     <w:rPr>
@@ -8192,10 +8466,10 @@
       <w:szCs w:val="24"/>
     </w:rPr>
   </w:style>
-  <w:style w:type="paragraph" w:styleId="Funotentext">
+  <w:style w:type="paragraph" w:styleId="FootnoteText">
     <w:name w:val="footnote text"/>
-    <w:basedOn w:val="Standard"/>
-    <w:link w:val="FunotentextZchn"/>
+    <w:basedOn w:val="Normal"/>
+    <w:link w:val="FootnoteTextChar"/>
     <w:uiPriority w:val="99"/>
     <w:semiHidden/>
     <w:unhideWhenUsed/>
@@ -8208,10 +8482,10 @@
       <w:szCs w:val="20"/>
     </w:rPr>
   </w:style>
-  <w:style w:type="character" w:customStyle="1" w:styleId="FunotentextZchn">
-    <w:name w:val="Fußnotentext Zchn"/>
-    <w:basedOn w:val="Absatz-Standardschriftart"/>
-    <w:link w:val="Funotentext"/>
+  <w:style w:type="character" w:customStyle="1" w:styleId="FootnoteTextChar">
+    <w:name w:val="Footnote Text Char"/>
+    <w:basedOn w:val="DefaultParagraphFont"/>
+    <w:link w:val="FootnoteText"/>
     <w:uiPriority w:val="99"/>
     <w:semiHidden/>
     <w:rsid w:val="00223734"/>
@@ -8220,9 +8494,9 @@
       <w:szCs w:val="20"/>
     </w:rPr>
   </w:style>
-  <w:style w:type="character" w:styleId="Funotenzeichen">
+  <w:style w:type="character" w:styleId="FootnoteReference">
     <w:name w:val="footnote reference"/>
-    <w:basedOn w:val="Absatz-Standardschriftart"/>
+    <w:basedOn w:val="DefaultParagraphFont"/>
     <w:uiPriority w:val="99"/>
     <w:semiHidden/>
     <w:unhideWhenUsed/>
@@ -8233,7 +8507,7 @@
   </w:style>
   <w:style w:type="character" w:styleId="Hyperlink">
     <w:name w:val="Hyperlink"/>
-    <w:basedOn w:val="Absatz-Standardschriftart"/>
+    <w:basedOn w:val="DefaultParagraphFont"/>
     <w:uiPriority w:val="99"/>
     <w:unhideWhenUsed/>
     <w:rsid w:val="005F0BFD"/>
@@ -8242,9 +8516,9 @@
       <w:u w:val="single"/>
     </w:rPr>
   </w:style>
-  <w:style w:type="character" w:styleId="NichtaufgelsteErwhnung">
+  <w:style w:type="character" w:styleId="UnresolvedMention">
     <w:name w:val="Unresolved Mention"/>
-    <w:basedOn w:val="Absatz-Standardschriftart"/>
+    <w:basedOn w:val="DefaultParagraphFont"/>
     <w:uiPriority w:val="99"/>
     <w:semiHidden/>
     <w:unhideWhenUsed/>
@@ -8254,10 +8528,10 @@
       <w:shd w:val="clear" w:color="auto" w:fill="E6E6E6"/>
     </w:rPr>
   </w:style>
-  <w:style w:type="paragraph" w:styleId="Beschriftung">
+  <w:style w:type="paragraph" w:styleId="Caption">
     <w:name w:val="caption"/>
-    <w:basedOn w:val="Standard"/>
-    <w:next w:val="Standard"/>
+    <w:basedOn w:val="Normal"/>
+    <w:next w:val="Normal"/>
     <w:uiPriority w:val="35"/>
     <w:unhideWhenUsed/>
     <w:qFormat/>
@@ -8273,7 +8547,7 @@
       <w:szCs w:val="18"/>
     </w:rPr>
   </w:style>
-  <w:style w:type="paragraph" w:styleId="KeinLeerraum">
+  <w:style w:type="paragraph" w:styleId="NoSpacing">
     <w:name w:val="No Spacing"/>
     <w:uiPriority w:val="1"/>
     <w:qFormat/>
@@ -8282,10 +8556,10 @@
       <w:spacing w:after="0" w:line="240" w:lineRule="auto"/>
     </w:pPr>
   </w:style>
-  <w:style w:type="paragraph" w:styleId="Textkrper">
+  <w:style w:type="paragraph" w:styleId="BodyText">
     <w:name w:val="Body Text"/>
-    <w:basedOn w:val="Standard"/>
-    <w:link w:val="TextkrperZchn"/>
+    <w:basedOn w:val="Normal"/>
+    <w:link w:val="BodyTextChar"/>
     <w:uiPriority w:val="1"/>
     <w:qFormat/>
     <w:rsid w:val="00AC100C"/>
@@ -8302,10 +8576,10 @@
       <w:lang w:eastAsia="en-AU" w:bidi="en-AU"/>
     </w:rPr>
   </w:style>
-  <w:style w:type="character" w:customStyle="1" w:styleId="TextkrperZchn">
-    <w:name w:val="Textkörper Zchn"/>
-    <w:basedOn w:val="Absatz-Standardschriftart"/>
-    <w:link w:val="Textkrper"/>
+  <w:style w:type="character" w:customStyle="1" w:styleId="BodyTextChar">
+    <w:name w:val="Body Text Char"/>
+    <w:basedOn w:val="DefaultParagraphFont"/>
+    <w:link w:val="BodyText"/>
     <w:uiPriority w:val="1"/>
     <w:rsid w:val="00AC100C"/>
     <w:rPr>
@@ -8317,7 +8591,7 @@
   </w:style>
   <w:style w:type="paragraph" w:customStyle="1" w:styleId="TableParagraph">
     <w:name w:val="Table Paragraph"/>
-    <w:basedOn w:val="Standard"/>
+    <w:basedOn w:val="Normal"/>
     <w:uiPriority w:val="1"/>
     <w:qFormat/>
     <w:rsid w:val="00AC100C"/>
@@ -8664,7 +8938,7 @@
 </file>
 
 <file path=customXml/itemProps1.xml><?xml version="1.0" encoding="utf-8"?>
-<ds:datastoreItem xmlns:ds="http://schemas.openxmlformats.org/officeDocument/2006/customXml" ds:itemID="{37ABEED5-9165-4BCE-8123-E60C39D24A6B}">
+<ds:datastoreItem xmlns:ds="http://schemas.openxmlformats.org/officeDocument/2006/customXml" ds:itemID="{A0307743-ED31-4D30-992F-152F0F89AFCA}">
   <ds:schemaRefs>
     <ds:schemaRef ds:uri="http://schemas.openxmlformats.org/officeDocument/2006/bibliography"/>
   </ds:schemaRefs>

</xml_diff>

<commit_message>
Updated Wireframes and descriptions in A1 doc
</commit_message>
<xml_diff>
--- a/Assignment 1/Assignment-1-Design-of-Mobile-App.docx
+++ b/Assignment 1/Assignment-1-Design-of-Mobile-App.docx
@@ -93,7 +93,7 @@
     </w:p>
     <w:p>
       <w:pPr>
-        <w:pStyle w:val="Textkrper"/>
+        <w:pStyle w:val="BodyText"/>
         <w:rPr>
           <w:b/>
           <w:sz w:val="26"/>
@@ -102,7 +102,7 @@
     </w:p>
     <w:p>
       <w:pPr>
-        <w:pStyle w:val="Textkrper"/>
+        <w:pStyle w:val="BodyText"/>
         <w:rPr>
           <w:b/>
           <w:sz w:val="26"/>
@@ -111,7 +111,7 @@
     </w:p>
     <w:p>
       <w:pPr>
-        <w:pStyle w:val="berschrift1"/>
+        <w:pStyle w:val="Heading1"/>
         <w:spacing w:before="210" w:line="240" w:lineRule="auto"/>
         <w:ind w:left="2366"/>
       </w:pPr>
@@ -121,7 +121,7 @@
     </w:p>
     <w:p>
       <w:pPr>
-        <w:pStyle w:val="berschrift2"/>
+        <w:pStyle w:val="Heading2"/>
         <w:spacing w:before="155" w:line="240" w:lineRule="auto"/>
         <w:ind w:left="2086" w:right="2401" w:firstLine="866"/>
       </w:pPr>
@@ -170,7 +170,7 @@
     </w:p>
     <w:p>
       <w:pPr>
-        <w:pStyle w:val="Textkrper"/>
+        <w:pStyle w:val="BodyText"/>
         <w:rPr>
           <w:b/>
           <w:sz w:val="20"/>
@@ -179,7 +179,7 @@
     </w:p>
     <w:p>
       <w:pPr>
-        <w:pStyle w:val="Textkrper"/>
+        <w:pStyle w:val="BodyText"/>
         <w:rPr>
           <w:b/>
           <w:sz w:val="20"/>
@@ -188,7 +188,7 @@
     </w:p>
     <w:p>
       <w:pPr>
-        <w:pStyle w:val="Textkrper"/>
+        <w:pStyle w:val="BodyText"/>
         <w:spacing w:before="8"/>
         <w:rPr>
           <w:b/>
@@ -197,7 +197,7 @@
     </w:p>
     <w:p>
       <w:pPr>
-        <w:pStyle w:val="Textkrper"/>
+        <w:pStyle w:val="BodyText"/>
         <w:ind w:left="110" w:right="189"/>
         <w:rPr>
           <w:rFonts w:ascii="Calibri"/>
@@ -227,7 +227,7 @@
     </w:p>
     <w:p>
       <w:pPr>
-        <w:pStyle w:val="berschrift1"/>
+        <w:pStyle w:val="Heading1"/>
         <w:spacing w:line="240" w:lineRule="auto"/>
       </w:pPr>
       <w:r>
@@ -245,25 +245,17 @@
     </w:p>
     <w:p>
       <w:pPr>
-        <w:pStyle w:val="Textkrper"/>
+        <w:pStyle w:val="BodyText"/>
         <w:spacing w:before="204"/>
         <w:ind w:left="320"/>
       </w:pPr>
       <w:r>
-        <w:t xml:space="preserve">You must sign below. By signing this </w:t>
-      </w:r>
-      <w:proofErr w:type="gramStart"/>
-      <w:r>
-        <w:t>form</w:t>
-      </w:r>
-      <w:proofErr w:type="gramEnd"/>
-      <w:r>
-        <w:t xml:space="preserve"> you agree to the following:</w:t>
-      </w:r>
-    </w:p>
-    <w:p>
-      <w:pPr>
-        <w:pStyle w:val="Listenabsatz"/>
+        <w:t>You must sign below. By signing this form you agree to the following:</w:t>
+      </w:r>
+    </w:p>
+    <w:p>
+      <w:pPr>
+        <w:pStyle w:val="ListParagraph"/>
         <w:widowControl w:val="0"/>
         <w:numPr>
           <w:ilvl w:val="0"/>
@@ -286,21 +278,7 @@
         <w:rPr>
           <w:sz w:val="24"/>
         </w:rPr>
-        <w:t xml:space="preserve">We declare that </w:t>
-      </w:r>
-      <w:proofErr w:type="gramStart"/>
-      <w:r>
-        <w:rPr>
-          <w:sz w:val="24"/>
-        </w:rPr>
-        <w:t>all of</w:t>
-      </w:r>
-      <w:proofErr w:type="gramEnd"/>
-      <w:r>
-        <w:rPr>
-          <w:sz w:val="24"/>
-        </w:rPr>
-        <w:t xml:space="preserve"> the work submitted for this assignment is our own</w:t>
+        <w:t>We declare that all of the work submitted for this assignment is our own</w:t>
       </w:r>
       <w:r>
         <w:rPr>
@@ -435,7 +413,7 @@
     </w:p>
     <w:p>
       <w:pPr>
-        <w:pStyle w:val="Listenabsatz"/>
+        <w:pStyle w:val="ListParagraph"/>
         <w:widowControl w:val="0"/>
         <w:numPr>
           <w:ilvl w:val="0"/>
@@ -458,21 +436,7 @@
         <w:rPr>
           <w:sz w:val="24"/>
         </w:rPr>
-        <w:t xml:space="preserve">We agree that QUT may archive this assignment for an indefinite </w:t>
-      </w:r>
-      <w:proofErr w:type="gramStart"/>
-      <w:r>
-        <w:rPr>
-          <w:sz w:val="24"/>
-        </w:rPr>
-        <w:t>period of time</w:t>
-      </w:r>
-      <w:proofErr w:type="gramEnd"/>
-      <w:r>
-        <w:rPr>
-          <w:sz w:val="24"/>
-        </w:rPr>
-        <w:t>, and use it in the future for educational purposes including,</w:t>
+        <w:t>We agree that QUT may archive this assignment for an indefinite period of time, and use it in the future for educational purposes including,</w:t>
       </w:r>
       <w:r>
         <w:rPr>
@@ -646,7 +610,7 @@
     </w:p>
     <w:p>
       <w:pPr>
-        <w:pStyle w:val="Listenabsatz"/>
+        <w:pStyle w:val="ListParagraph"/>
         <w:widowControl w:val="0"/>
         <w:numPr>
           <w:ilvl w:val="0"/>
@@ -795,19 +759,11 @@
         </w:rPr>
         <w:t xml:space="preserve"> </w:t>
       </w:r>
-      <w:proofErr w:type="gramStart"/>
       <w:r>
         <w:rPr>
           <w:sz w:val="24"/>
         </w:rPr>
-        <w:t>takes action</w:t>
-      </w:r>
-      <w:proofErr w:type="gramEnd"/>
-      <w:r>
-        <w:rPr>
-          <w:sz w:val="24"/>
-        </w:rPr>
-        <w:t xml:space="preserve"> against QUT that is not covered by the normal terms of Educational</w:t>
+        <w:t>takes action against QUT that is not covered by the normal terms of Educational</w:t>
       </w:r>
       <w:r>
         <w:rPr>
@@ -825,7 +781,7 @@
     </w:p>
     <w:p>
       <w:pPr>
-        <w:pStyle w:val="Textkrper"/>
+        <w:pStyle w:val="BodyText"/>
         <w:spacing w:before="9"/>
         <w:rPr>
           <w:sz w:val="30"/>
@@ -834,7 +790,7 @@
     </w:p>
     <w:p>
       <w:pPr>
-        <w:pStyle w:val="Textkrper"/>
+        <w:pStyle w:val="BodyText"/>
         <w:ind w:left="320" w:right="1158"/>
       </w:pPr>
       <w:r>
@@ -843,7 +799,7 @@
     </w:p>
     <w:p>
       <w:pPr>
-        <w:pStyle w:val="Textkrper"/>
+        <w:pStyle w:val="BodyText"/>
         <w:spacing w:before="11"/>
       </w:pPr>
     </w:p>
@@ -1400,7 +1356,7 @@
     </w:p>
     <w:p>
       <w:pPr>
-        <w:pStyle w:val="berschrift1"/>
+        <w:pStyle w:val="Heading1"/>
         <w:spacing w:line="240" w:lineRule="auto"/>
       </w:pPr>
       <w:r>
@@ -1418,7 +1374,7 @@
     </w:p>
     <w:p>
       <w:pPr>
-        <w:pStyle w:val="berschrift2"/>
+        <w:pStyle w:val="Heading2"/>
         <w:spacing w:line="240" w:lineRule="auto"/>
       </w:pPr>
       <w:r>
@@ -1427,7 +1383,7 @@
     </w:p>
     <w:p>
       <w:pPr>
-        <w:pStyle w:val="berschrift3"/>
+        <w:pStyle w:val="Heading3"/>
         <w:spacing w:line="240" w:lineRule="auto"/>
       </w:pPr>
       <w:r>
@@ -1438,18 +1394,13 @@
       <w:pPr>
         <w:spacing w:line="240" w:lineRule="auto"/>
       </w:pPr>
-      <w:proofErr w:type="spellStart"/>
-      <w:r>
-        <w:t>Foodradar</w:t>
-      </w:r>
-      <w:proofErr w:type="spellEnd"/>
-      <w:r>
-        <w:t xml:space="preserve"> is an app for rating and reviewing individual dishes at a given restaurant and will help the user decide which dish to order. This specific search is missing within the current app context, with many services providing overall restaurant reviews, but never ranking the individual meals. We aim to fill this niche, giving users more information so that they can more easily decide where and what to eat.</w:t>
-      </w:r>
-    </w:p>
-    <w:p>
-      <w:pPr>
-        <w:pStyle w:val="berschrift3"/>
+      <w:r>
+        <w:t>Foodradar is an app for rating and reviewing individual dishes at a given restaurant and will help the user decide which dish to order. This specific search is missing within the current app context, with many services providing overall restaurant reviews, but never ranking the individual meals. We aim to fill this niche, giving users more information so that they can more easily decide where and what to eat.</w:t>
+      </w:r>
+    </w:p>
+    <w:p>
+      <w:pPr>
+        <w:pStyle w:val="Heading3"/>
         <w:spacing w:line="240" w:lineRule="auto"/>
       </w:pPr>
       <w:r>
@@ -1461,15 +1412,7 @@
         <w:spacing w:line="240" w:lineRule="auto"/>
       </w:pPr>
       <w:r>
-        <w:t xml:space="preserve">The key features of </w:t>
-      </w:r>
-      <w:proofErr w:type="spellStart"/>
-      <w:r>
-        <w:t>Foodradar</w:t>
-      </w:r>
-      <w:proofErr w:type="spellEnd"/>
-      <w:r>
-        <w:t xml:space="preserve"> are the ability</w:t>
+        <w:t>The key features of Foodradar are the ability</w:t>
       </w:r>
       <w:r>
         <w:t xml:space="preserve"> for users</w:t>
@@ -1480,7 +1423,7 @@
     </w:p>
     <w:p>
       <w:pPr>
-        <w:pStyle w:val="Listenabsatz"/>
+        <w:pStyle w:val="ListParagraph"/>
         <w:numPr>
           <w:ilvl w:val="0"/>
           <w:numId w:val="11"/>
@@ -1499,7 +1442,7 @@
     </w:p>
     <w:p>
       <w:pPr>
-        <w:pStyle w:val="Listenabsatz"/>
+        <w:pStyle w:val="ListParagraph"/>
         <w:numPr>
           <w:ilvl w:val="0"/>
           <w:numId w:val="11"/>
@@ -1524,7 +1467,7 @@
     </w:p>
     <w:p>
       <w:pPr>
-        <w:pStyle w:val="Listenabsatz"/>
+        <w:pStyle w:val="ListParagraph"/>
         <w:numPr>
           <w:ilvl w:val="0"/>
           <w:numId w:val="11"/>
@@ -1537,7 +1480,7 @@
     </w:p>
     <w:p>
       <w:pPr>
-        <w:pStyle w:val="Listenabsatz"/>
+        <w:pStyle w:val="ListParagraph"/>
         <w:numPr>
           <w:ilvl w:val="0"/>
           <w:numId w:val="11"/>
@@ -1550,7 +1493,7 @@
     </w:p>
     <w:p>
       <w:pPr>
-        <w:pStyle w:val="berschrift3"/>
+        <w:pStyle w:val="Heading3"/>
         <w:spacing w:line="240" w:lineRule="auto"/>
       </w:pPr>
       <w:r>
@@ -1562,23 +1505,7 @@
         <w:spacing w:line="240" w:lineRule="auto"/>
       </w:pPr>
       <w:r>
-        <w:t xml:space="preserve">Overarchingly, the target user group of </w:t>
-      </w:r>
-      <w:proofErr w:type="spellStart"/>
-      <w:r>
-        <w:t>Foodradar</w:t>
-      </w:r>
-      <w:proofErr w:type="spellEnd"/>
-      <w:r>
-        <w:t xml:space="preserve"> live in urban areas and own a mobile phone or other device. They are generally adolescent or older, making their own decisions about what/where to eat. More specifically, there are a few broad user groups which may be especially interested in using the </w:t>
-      </w:r>
-      <w:proofErr w:type="spellStart"/>
-      <w:r>
-        <w:t>Foodradar</w:t>
-      </w:r>
-      <w:proofErr w:type="spellEnd"/>
-      <w:r>
-        <w:t xml:space="preserve"> app</w:t>
+        <w:t>Overarchingly, the target user group of Foodradar live in urban areas and own a mobile phone or other device. They are generally adolescent or older, making their own decisions about what/where to eat. More specifically, there are a few broad user groups which may be especially interested in using the Foodradar app</w:t>
       </w:r>
       <w:r>
         <w:t>, and who have specific demands and benefits of the service</w:t>
@@ -1603,7 +1530,7 @@
     </w:p>
     <w:p>
       <w:pPr>
-        <w:pStyle w:val="Listenabsatz"/>
+        <w:pStyle w:val="ListParagraph"/>
         <w:numPr>
           <w:ilvl w:val="0"/>
           <w:numId w:val="9"/>
@@ -1622,7 +1549,7 @@
     </w:p>
     <w:p>
       <w:pPr>
-        <w:pStyle w:val="Listenabsatz"/>
+        <w:pStyle w:val="ListParagraph"/>
         <w:numPr>
           <w:ilvl w:val="0"/>
           <w:numId w:val="9"/>
@@ -1635,7 +1562,7 @@
     </w:p>
     <w:p>
       <w:pPr>
-        <w:pStyle w:val="Listenabsatz"/>
+        <w:pStyle w:val="ListParagraph"/>
         <w:numPr>
           <w:ilvl w:val="0"/>
           <w:numId w:val="9"/>
@@ -1671,7 +1598,7 @@
     </w:p>
     <w:p>
       <w:pPr>
-        <w:pStyle w:val="Listenabsatz"/>
+        <w:pStyle w:val="ListParagraph"/>
         <w:numPr>
           <w:ilvl w:val="0"/>
           <w:numId w:val="8"/>
@@ -1684,7 +1611,7 @@
     </w:p>
     <w:p>
       <w:pPr>
-        <w:pStyle w:val="Listenabsatz"/>
+        <w:pStyle w:val="ListParagraph"/>
         <w:numPr>
           <w:ilvl w:val="0"/>
           <w:numId w:val="8"/>
@@ -1697,7 +1624,7 @@
     </w:p>
     <w:p>
       <w:pPr>
-        <w:pStyle w:val="Listenabsatz"/>
+        <w:pStyle w:val="ListParagraph"/>
         <w:numPr>
           <w:ilvl w:val="0"/>
           <w:numId w:val="8"/>
@@ -1724,7 +1651,7 @@
     </w:p>
     <w:p>
       <w:pPr>
-        <w:pStyle w:val="Listenabsatz"/>
+        <w:pStyle w:val="ListParagraph"/>
         <w:numPr>
           <w:ilvl w:val="0"/>
           <w:numId w:val="10"/>
@@ -1743,7 +1670,7 @@
     </w:p>
     <w:p>
       <w:pPr>
-        <w:pStyle w:val="Listenabsatz"/>
+        <w:pStyle w:val="ListParagraph"/>
         <w:numPr>
           <w:ilvl w:val="0"/>
           <w:numId w:val="10"/>
@@ -1756,7 +1683,7 @@
     </w:p>
     <w:p>
       <w:pPr>
-        <w:pStyle w:val="Listenabsatz"/>
+        <w:pStyle w:val="ListParagraph"/>
         <w:numPr>
           <w:ilvl w:val="0"/>
           <w:numId w:val="10"/>
@@ -1783,7 +1710,7 @@
     </w:p>
     <w:p>
       <w:pPr>
-        <w:pStyle w:val="Listenabsatz"/>
+        <w:pStyle w:val="ListParagraph"/>
         <w:numPr>
           <w:ilvl w:val="0"/>
           <w:numId w:val="12"/>
@@ -1796,7 +1723,7 @@
     </w:p>
     <w:p>
       <w:pPr>
-        <w:pStyle w:val="Listenabsatz"/>
+        <w:pStyle w:val="ListParagraph"/>
         <w:numPr>
           <w:ilvl w:val="0"/>
           <w:numId w:val="12"/>
@@ -1809,7 +1736,7 @@
     </w:p>
     <w:p>
       <w:pPr>
-        <w:pStyle w:val="Listenabsatz"/>
+        <w:pStyle w:val="ListParagraph"/>
         <w:numPr>
           <w:ilvl w:val="0"/>
           <w:numId w:val="12"/>
@@ -1822,7 +1749,7 @@
     </w:p>
     <w:p>
       <w:pPr>
-        <w:pStyle w:val="berschrift3"/>
+        <w:pStyle w:val="Heading3"/>
         <w:spacing w:line="240" w:lineRule="auto"/>
       </w:pPr>
       <w:r>
@@ -1834,34 +1761,18 @@
         <w:spacing w:line="240" w:lineRule="auto"/>
       </w:pPr>
       <w:r>
-        <w:t xml:space="preserve">There are some similar apps existing in the current market, but none give as much fine detail as </w:t>
-      </w:r>
-      <w:proofErr w:type="spellStart"/>
-      <w:r>
-        <w:t>Foodradar</w:t>
-      </w:r>
-      <w:proofErr w:type="spellEnd"/>
-      <w:r>
-        <w:t xml:space="preserve"> aims to achieve. Services such as Yelp and TripAdvisor, which will be analysed further below, allow users to </w:t>
+        <w:t xml:space="preserve">There are some similar apps existing in the current market, but none give as much fine detail as Foodradar aims to achieve. Services such as Yelp and TripAdvisor, which will be analysed further below, allow users to </w:t>
       </w:r>
       <w:r>
         <w:t>rate</w:t>
       </w:r>
       <w:r>
-        <w:t xml:space="preserve"> overall restaurants or locations, but not on specific items on the menu. As such, there is a gap identified in the current app landscape that </w:t>
-      </w:r>
-      <w:proofErr w:type="spellStart"/>
-      <w:r>
-        <w:t>Foodradar</w:t>
-      </w:r>
-      <w:proofErr w:type="spellEnd"/>
-      <w:r>
-        <w:t xml:space="preserve"> aims to fill.</w:t>
-      </w:r>
-    </w:p>
-    <w:p>
-      <w:pPr>
-        <w:pStyle w:val="berschrift3"/>
+        <w:t xml:space="preserve"> overall restaurants or locations, but not on specific items on the menu. As such, there is a gap identified in the current app landscape that Foodradar aims to fill.</w:t>
+      </w:r>
+    </w:p>
+    <w:p>
+      <w:pPr>
+        <w:pStyle w:val="Heading3"/>
         <w:spacing w:line="240" w:lineRule="auto"/>
       </w:pPr>
       <w:r>
@@ -1872,42 +1783,24 @@
       <w:pPr>
         <w:spacing w:line="240" w:lineRule="auto"/>
       </w:pPr>
-      <w:proofErr w:type="spellStart"/>
-      <w:r>
-        <w:t>Foodradar</w:t>
-      </w:r>
-      <w:proofErr w:type="spellEnd"/>
-      <w:r>
-        <w:t xml:space="preserve"> will make it easier for people to decide what to order when at a restaurant. Many people are indecisive when it comes to ordering food. </w:t>
-      </w:r>
-      <w:proofErr w:type="spellStart"/>
-      <w:r>
-        <w:t>Foodradar</w:t>
-      </w:r>
-      <w:proofErr w:type="spellEnd"/>
-      <w:r>
-        <w:t xml:space="preserve"> tries to make the most of your restaurant visit, enabling the user to choose their optimal dish. As </w:t>
-      </w:r>
-      <w:proofErr w:type="spellStart"/>
+      <w:r>
+        <w:t xml:space="preserve">Foodradar will make it easier for people to decide what to order when at a restaurant. Many people are indecisive when it comes to ordering food. Foodradar tries to make the most of your restaurant visit, enabling the user to choose their optimal dish. As </w:t>
+      </w:r>
       <w:r>
         <w:t>F</w:t>
       </w:r>
       <w:r>
-        <w:t>oodradar</w:t>
-      </w:r>
-      <w:proofErr w:type="spellEnd"/>
-      <w:r>
-        <w:t xml:space="preserve"> has all this data on individual dishes it will also implement a search through these dishes. The user will be able to search for reviews on specific meals, E.g. if the user wants a Carbonara dish they can get the top rated Carbonara dishes near them.</w:t>
-      </w:r>
-    </w:p>
-    <w:p>
-      <w:pPr>
-        <w:spacing w:line="240" w:lineRule="auto"/>
-      </w:pPr>
-    </w:p>
-    <w:p>
-      <w:pPr>
-        <w:pStyle w:val="berschrift2"/>
+        <w:t>oodradar has all this data on individual dishes it will also implement a search through these dishes. The user will be able to search for reviews on specific meals, E.g. if the user wants a Carbonara dish they can get the top rated Carbonara dishes near them.</w:t>
+      </w:r>
+    </w:p>
+    <w:p>
+      <w:pPr>
+        <w:spacing w:line="240" w:lineRule="auto"/>
+      </w:pPr>
+    </w:p>
+    <w:p>
+      <w:pPr>
+        <w:pStyle w:val="Heading2"/>
         <w:spacing w:line="240" w:lineRule="auto"/>
       </w:pPr>
       <w:r>
@@ -1922,7 +1815,7 @@
     </w:p>
     <w:p>
       <w:pPr>
-        <w:pStyle w:val="berschrift3"/>
+        <w:pStyle w:val="Heading3"/>
         <w:spacing w:line="240" w:lineRule="auto"/>
       </w:pPr>
       <w:r>
@@ -1931,7 +1824,7 @@
     </w:p>
     <w:p>
       <w:pPr>
-        <w:pStyle w:val="Listenabsatz"/>
+        <w:pStyle w:val="ListParagraph"/>
         <w:numPr>
           <w:ilvl w:val="0"/>
           <w:numId w:val="4"/>
@@ -1950,7 +1843,7 @@
     </w:p>
     <w:p>
       <w:pPr>
-        <w:pStyle w:val="Listenabsatz"/>
+        <w:pStyle w:val="ListParagraph"/>
         <w:numPr>
           <w:ilvl w:val="0"/>
           <w:numId w:val="4"/>
@@ -1969,7 +1862,7 @@
     </w:p>
     <w:p>
       <w:pPr>
-        <w:pStyle w:val="Listenabsatz"/>
+        <w:pStyle w:val="ListParagraph"/>
         <w:spacing w:line="240" w:lineRule="auto"/>
         <w:rPr>
           <w:highlight w:val="yellow"/>
@@ -1979,7 +1872,7 @@
     </w:p>
     <w:p>
       <w:pPr>
-        <w:pStyle w:val="berschrift3"/>
+        <w:pStyle w:val="Heading3"/>
         <w:spacing w:line="240" w:lineRule="auto"/>
       </w:pPr>
       <w:r>
@@ -2064,7 +1957,7 @@
       </w:r>
       <w:r>
         <w:rPr>
-          <w:rStyle w:val="Funotenzeichen"/>
+          <w:rStyle w:val="FootnoteReference"/>
           <w:b/>
         </w:rPr>
         <w:footnoteReference w:id="1"/>
@@ -2091,20 +1984,12 @@
       </w:r>
       <w:r>
         <w:rPr>
-          <w:rStyle w:val="Funotenzeichen"/>
+          <w:rStyle w:val="FootnoteReference"/>
         </w:rPr>
         <w:footnoteReference w:id="2"/>
       </w:r>
       <w:r>
-        <w:t xml:space="preserve">. The developer abandoned the project to work on other ideas, leaving behind </w:t>
-      </w:r>
-      <w:proofErr w:type="gramStart"/>
-      <w:r>
-        <w:t>a number of</w:t>
-      </w:r>
-      <w:proofErr w:type="gramEnd"/>
-      <w:r>
-        <w:t xml:space="preserve"> users. This project is an excellent case study, as we will be able to learn from both their successes and failures in terms of UI and other aspects.</w:t>
+        <w:t>. The developer abandoned the project to work on other ideas, leaving behind a number of users. This project is an excellent case study, as we will be able to learn from both their successes and failures in terms of UI and other aspects.</w:t>
       </w:r>
       <w:r>
         <w:t xml:space="preserve"> </w:t>
@@ -2120,7 +2005,7 @@
     </w:p>
     <w:p>
       <w:pPr>
-        <w:pStyle w:val="Listenabsatz"/>
+        <w:pStyle w:val="ListParagraph"/>
         <w:numPr>
           <w:ilvl w:val="0"/>
           <w:numId w:val="5"/>
@@ -2133,7 +2018,7 @@
     </w:p>
     <w:p>
       <w:pPr>
-        <w:pStyle w:val="Listenabsatz"/>
+        <w:pStyle w:val="ListParagraph"/>
         <w:numPr>
           <w:ilvl w:val="0"/>
           <w:numId w:val="5"/>
@@ -2154,7 +2039,7 @@
     </w:p>
     <w:p>
       <w:pPr>
-        <w:pStyle w:val="Listenabsatz"/>
+        <w:pStyle w:val="ListParagraph"/>
         <w:numPr>
           <w:ilvl w:val="0"/>
           <w:numId w:val="6"/>
@@ -2167,7 +2052,7 @@
     </w:p>
     <w:p>
       <w:pPr>
-        <w:pStyle w:val="Listenabsatz"/>
+        <w:pStyle w:val="ListParagraph"/>
         <w:numPr>
           <w:ilvl w:val="0"/>
           <w:numId w:val="6"/>
@@ -2188,7 +2073,7 @@
     </w:p>
     <w:p>
       <w:pPr>
-        <w:pStyle w:val="Listenabsatz"/>
+        <w:pStyle w:val="ListParagraph"/>
         <w:numPr>
           <w:ilvl w:val="0"/>
           <w:numId w:val="7"/>
@@ -2385,13 +2270,8 @@
           </wp:anchor>
         </w:drawing>
       </w:r>
-      <w:proofErr w:type="spellStart"/>
-      <w:r>
-        <w:t>UserInteface</w:t>
-      </w:r>
-      <w:proofErr w:type="spellEnd"/>
-      <w:r>
-        <w:t>:</w:t>
+      <w:r>
+        <w:t>UserInteface:</w:t>
       </w:r>
     </w:p>
     <w:p>
@@ -2904,7 +2784,7 @@
                         <w:txbxContent>
                           <w:p>
                             <w:pPr>
-                              <w:pStyle w:val="Beschriftung"/>
+                              <w:pStyle w:val="Caption"/>
                               <w:jc w:val="center"/>
                               <w:rPr>
                                 <w:noProof/>
@@ -3074,7 +2954,7 @@
                         <w:txbxContent>
                           <w:p>
                             <w:pPr>
-                              <w:pStyle w:val="Beschriftung"/>
+                              <w:pStyle w:val="Caption"/>
                               <w:jc w:val="center"/>
                               <w:rPr>
                                 <w:noProof/>
@@ -3235,7 +3115,7 @@
                         <w:txbxContent>
                           <w:p>
                             <w:pPr>
-                              <w:pStyle w:val="Beschriftung"/>
+                              <w:pStyle w:val="Caption"/>
                               <w:jc w:val="center"/>
                               <w:rPr>
                                 <w:noProof/>
@@ -3404,7 +3284,7 @@
                         <w:txbxContent>
                           <w:p>
                             <w:pPr>
-                              <w:pStyle w:val="Beschriftung"/>
+                              <w:pStyle w:val="Caption"/>
                               <w:jc w:val="center"/>
                               <w:rPr>
                                 <w:noProof/>
@@ -3573,7 +3453,7 @@
                         <w:txbxContent>
                           <w:p>
                             <w:pPr>
-                              <w:pStyle w:val="Beschriftung"/>
+                              <w:pStyle w:val="Caption"/>
                               <w:jc w:val="center"/>
                               <w:rPr>
                                 <w:noProof/>
@@ -4083,7 +3963,7 @@
     </w:p>
     <w:p>
       <w:pPr>
-        <w:pStyle w:val="berschrift1"/>
+        <w:pStyle w:val="Heading1"/>
         <w:spacing w:line="240" w:lineRule="auto"/>
       </w:pPr>
       <w:r>
@@ -4093,7 +3973,14 @@
     </w:p>
     <w:p>
       <w:pPr>
-        <w:pStyle w:val="berschrift2"/>
+        <w:rPr>
+          <w:sz w:val="4"/>
+        </w:rPr>
+      </w:pPr>
+    </w:p>
+    <w:p>
+      <w:pPr>
+        <w:pStyle w:val="Heading2"/>
         <w:spacing w:line="240" w:lineRule="auto"/>
       </w:pPr>
       <w:r>
@@ -4103,23 +3990,44 @@
     <w:p>
       <w:pPr>
         <w:spacing w:line="240" w:lineRule="auto"/>
-      </w:pPr>
-    </w:p>
-    <w:p>
-      <w:pPr>
-        <w:spacing w:line="240" w:lineRule="auto"/>
-      </w:pPr>
-      <w:r>
-        <w:rPr>
-          <w:rStyle w:val="berschrift3Zchn"/>
-        </w:rPr>
-        <w:t>UI prototype (wireframes)</w:t>
-      </w:r>
-      <w:r>
-        <w:rPr>
-          <w:rStyle w:val="berschrift3Zchn"/>
-        </w:rPr>
-        <w:t>: detailing patterns and styling</w:t>
+        <w:rPr>
+          <w:sz w:val="2"/>
+        </w:rPr>
+      </w:pPr>
+    </w:p>
+    <w:p>
+      <w:pPr>
+        <w:spacing w:line="240" w:lineRule="auto"/>
+      </w:pPr>
+      <w:r>
+        <w:rPr>
+          <w:rStyle w:val="Heading3Char"/>
+        </w:rPr>
+        <w:t>UI P</w:t>
+      </w:r>
+      <w:r>
+        <w:rPr>
+          <w:rStyle w:val="Heading3Char"/>
+        </w:rPr>
+        <w:t>rototype (</w:t>
+      </w:r>
+      <w:r>
+        <w:rPr>
+          <w:rStyle w:val="Heading3Char"/>
+        </w:rPr>
+        <w:t>W</w:t>
+      </w:r>
+      <w:r>
+        <w:rPr>
+          <w:rStyle w:val="Heading3Char"/>
+        </w:rPr>
+        <w:t>ireframes)</w:t>
+      </w:r>
+      <w:r>
+        <w:rPr>
+          <w:rStyle w:val="Heading3Char"/>
+        </w:rPr>
+        <w:t>: Detailing Patterns and Styling</w:t>
       </w:r>
       <w:r>
         <w:t xml:space="preserve"> </w:t>
@@ -4130,30 +4038,7 @@
         <w:spacing w:line="240" w:lineRule="auto"/>
       </w:pPr>
       <w:r>
-        <w:t xml:space="preserve">The wireframes for </w:t>
-      </w:r>
-      <w:proofErr w:type="spellStart"/>
-      <w:r>
-        <w:t>Foodradar</w:t>
-      </w:r>
-      <w:proofErr w:type="spellEnd"/>
-      <w:r>
-        <w:t xml:space="preserve"> feature a uniform style and layout feel. Fonts and colours will remain consistent from form to form to build a consistent brand identity. A consistent Tabbed Menu is featured on all screens</w:t>
-      </w:r>
-      <w:r>
-        <w:t xml:space="preserve"> as the most important navigation element</w:t>
-      </w:r>
-      <w:r>
-        <w:t xml:space="preserve">, </w:t>
-      </w:r>
-      <w:r>
-        <w:t xml:space="preserve">creating a natural hierarchy and </w:t>
-      </w:r>
-      <w:r>
-        <w:t xml:space="preserve">allowing the app to be navigated easily. </w:t>
-      </w:r>
-      <w:r>
-        <w:t>Similar styling for repeated elements such as list views, buttons, text entry, and icons, will also aide visual consistency and navigation.</w:t>
+        <w:t>The wireframes for Foodradar feature a uniform style and layout feel. Fonts and colours will remain consistent from form to form to build a consistent brand identity. A constant Tabbed Menu is featured on all screens as the most important navigation element, creating a natural hierarchy and allowing the app to be navigated easily. Similar styling for repeated elements such as list views, buttons, text entry, and icons, will also aide visual consistency and navigation. Care has been taken to avoid the use of Dark Patterns to ensure the design remains ethical.</w:t>
       </w:r>
     </w:p>
     <w:p>
@@ -4172,7 +4057,7 @@
         <w:rPr>
           <w:b/>
         </w:rPr>
-        <w:t>Home</w:t>
+        <w:t>Map</w:t>
       </w:r>
     </w:p>
     <w:p>
@@ -4190,18 +4075,18 @@
         <mc:AlternateContent>
           <mc:Choice Requires="wps">
             <w:drawing>
-              <wp:anchor distT="45720" distB="45720" distL="114300" distR="114300" simplePos="0" relativeHeight="251684864" behindDoc="0" locked="0" layoutInCell="1" allowOverlap="1">
+              <wp:anchor distT="45720" distB="45720" distL="114300" distR="114300" simplePos="0" relativeHeight="251701248" behindDoc="0" locked="0" layoutInCell="1" allowOverlap="1" wp14:anchorId="50E3CA39" wp14:editId="4DD1D2D5">
                 <wp:simplePos x="0" y="0"/>
-                <wp:positionH relativeFrom="column">
-                  <wp:posOffset>1630680</wp:posOffset>
+                <wp:positionH relativeFrom="margin">
+                  <wp:align>center</wp:align>
                 </wp:positionH>
                 <wp:positionV relativeFrom="paragraph">
-                  <wp:posOffset>269875</wp:posOffset>
+                  <wp:posOffset>186055</wp:posOffset>
                 </wp:positionV>
                 <wp:extent cx="3535680" cy="1404620"/>
-                <wp:effectExtent l="0" t="0" r="26670" b="20955"/>
+                <wp:effectExtent l="0" t="0" r="26670" b="14605"/>
                 <wp:wrapSquare wrapText="bothSides"/>
-                <wp:docPr id="217" name="Text Box 2"/>
+                <wp:docPr id="40" name="Text Box 2"/>
                 <wp:cNvGraphicFramePr>
                   <a:graphicFrameLocks xmlns:a="http://schemas.openxmlformats.org/drawingml/2006/main"/>
                 </wp:cNvGraphicFramePr>
@@ -4235,16 +4120,7 @@
                         <w:txbxContent>
                           <w:p>
                             <w:r>
-                              <w:t xml:space="preserve">The Home Screen shows a simple list view of nearby </w:t>
-                            </w:r>
-                            <w:r>
-                              <w:t>businesses. This list can be scrolled by the user, and once they have found a business they are interested in, they can tap on it to navigate to the Store Info Screen.</w:t>
-                            </w:r>
-                          </w:p>
-                          <w:p/>
-                          <w:p>
-                            <w:r>
-                              <w:t>The bottom of the Home Screen features a Tabbed Menu, allowing access to the other functionality of the app.</w:t>
+                              <w:t>The Map Screen acts as a home screen for the app. It is the first screen displayed upon opening the app. By default, the map screen displays all stores close to the user however, if the user searching using the top search bar, they can refine the stores shown. The user can tap on a store’s location marker to navigate to the Store Info Screen and see more information about the location.</w:t>
                             </w:r>
                           </w:p>
                         </w:txbxContent>
@@ -4266,26 +4142,21 @@
           </mc:Choice>
           <mc:Fallback>
             <w:pict>
-              <v:shape id="Text Box 2" o:spid="_x0000_s1031" type="#_x0000_t202" style="position:absolute;margin-left:128.4pt;margin-top:21.25pt;width:278.4pt;height:110.6pt;z-index:251684864;visibility:visible;mso-wrap-style:square;mso-width-percent:0;mso-height-percent:200;mso-wrap-distance-left:9pt;mso-wrap-distance-top:3.6pt;mso-wrap-distance-right:9pt;mso-wrap-distance-bottom:3.6pt;mso-position-horizontal:absolute;mso-position-horizontal-relative:text;mso-position-vertical:absolute;mso-position-vertical-relative:text;mso-width-percent:0;mso-height-percent:200;mso-width-relative:margin;mso-height-relative:margin;v-text-anchor:top" o:gfxdata="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">
+              <v:shapetype w14:anchorId="50E3CA39" id="_x0000_t202" coordsize="21600,21600" o:spt="202" path="m,l,21600r21600,l21600,xe">
+                <v:stroke joinstyle="miter"/>
+                <v:path gradientshapeok="t" o:connecttype="rect"/>
+              </v:shapetype>
+              <v:shape id="Text Box 2" o:spid="_x0000_s1031" type="#_x0000_t202" style="position:absolute;margin-left:0;margin-top:14.65pt;width:278.4pt;height:110.6pt;z-index:251701248;visibility:visible;mso-wrap-style:square;mso-width-percent:0;mso-height-percent:200;mso-wrap-distance-left:9pt;mso-wrap-distance-top:3.6pt;mso-wrap-distance-right:9pt;mso-wrap-distance-bottom:3.6pt;mso-position-horizontal:center;mso-position-horizontal-relative:margin;mso-position-vertical:absolute;mso-position-vertical-relative:text;mso-width-percent:0;mso-height-percent:200;mso-width-relative:margin;mso-height-relative:margin;v-text-anchor:top" o:gfxdata="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">
                 <v:textbox style="mso-fit-shape-to-text:t">
                   <w:txbxContent>
                     <w:p>
                       <w:r>
-                        <w:t xml:space="preserve">The Home Screen shows a simple list view of nearby </w:t>
-                      </w:r>
-                      <w:r>
-                        <w:t>businesses. This list can be scrolled by the user, and once they have found a business they are interested in, they can tap on it to navigate to the Store Info Screen.</w:t>
-                      </w:r>
-                    </w:p>
-                    <w:p/>
-                    <w:p>
-                      <w:r>
-                        <w:t>The bottom of the Home Screen features a Tabbed Menu, allowing access to the other functionality of the app.</w:t>
+                        <w:t>The Map Screen acts as a home screen for the app. It is the first screen displayed upon opening the app. By default, the map screen displays all stores close to the user however, if the user searching using the top search bar, they can refine the stores shown. The user can tap on a store’s location marker to navigate to the Store Info Screen and see more information about the location.</w:t>
                       </w:r>
                     </w:p>
                   </w:txbxContent>
                 </v:textbox>
-                <w10:wrap type="square"/>
+                <w10:wrap type="square" anchorx="margin"/>
               </v:shape>
             </w:pict>
           </mc:Fallback>
@@ -4294,13 +4165,19 @@
       <w:r>
         <w:rPr>
           <w:i/>
+        </w:rPr>
+        <w:t xml:space="preserve"> </w:t>
+      </w:r>
+      <w:r>
+        <w:rPr>
+          <w:i/>
           <w:noProof/>
         </w:rPr>
         <w:drawing>
-          <wp:inline distT="0" distB="0" distL="0" distR="0">
-            <wp:extent cx="1150191" cy="2354580"/>
-            <wp:effectExtent l="0" t="0" r="0" b="7620"/>
-            <wp:docPr id="31" name="Picture 31"/>
+          <wp:inline distT="0" distB="0" distL="0" distR="0" wp14:anchorId="05922553" wp14:editId="52AEA2DD">
+            <wp:extent cx="922020" cy="1880057"/>
+            <wp:effectExtent l="0" t="0" r="0" b="6350"/>
+            <wp:docPr id="25" name="Picture 25"/>
             <wp:cNvGraphicFramePr>
               <a:graphicFrameLocks xmlns:a="http://schemas.openxmlformats.org/drawingml/2006/main" noChangeAspect="1"/>
             </wp:cNvGraphicFramePr>
@@ -4308,7 +4185,7 @@
               <a:graphicData uri="http://schemas.openxmlformats.org/drawingml/2006/picture">
                 <pic:pic xmlns:pic="http://schemas.openxmlformats.org/drawingml/2006/picture">
                   <pic:nvPicPr>
-                    <pic:cNvPr id="0" name="Picture 7"/>
+                    <pic:cNvPr id="0" name="Picture 4"/>
                     <pic:cNvPicPr>
                       <a:picLocks noChangeAspect="1" noChangeArrowheads="1"/>
                     </pic:cNvPicPr>
@@ -4329,7 +4206,7 @@
                   <pic:spPr bwMode="auto">
                     <a:xfrm>
                       <a:off x="0" y="0"/>
-                      <a:ext cx="1153981" cy="2362338"/>
+                      <a:ext cx="931217" cy="1898810"/>
                     </a:xfrm>
                     <a:prstGeom prst="rect">
                       <a:avLst/>
@@ -4345,12 +4222,15 @@
           </wp:inline>
         </w:drawing>
       </w:r>
-      <w:r>
+    </w:p>
+    <w:p>
+      <w:pPr>
+        <w:spacing w:line="240" w:lineRule="auto"/>
         <w:rPr>
           <w:i/>
-        </w:rPr>
-        <w:t xml:space="preserve"> </w:t>
-      </w:r>
+          <w:sz w:val="12"/>
+        </w:rPr>
+      </w:pPr>
     </w:p>
     <w:p>
       <w:pPr>
@@ -4363,7 +4243,7 @@
         <w:rPr>
           <w:b/>
         </w:rPr>
-        <w:t>Search</w:t>
+        <w:t>Advanced Search</w:t>
       </w:r>
     </w:p>
     <w:p>
@@ -4381,218 +4261,13 @@
         <mc:AlternateContent>
           <mc:Choice Requires="wps">
             <w:drawing>
-              <wp:anchor distT="45720" distB="45720" distL="114300" distR="114300" simplePos="0" relativeHeight="251686912" behindDoc="0" locked="0" layoutInCell="1" allowOverlap="1" wp14:anchorId="6BC35403" wp14:editId="3F7AEFA6">
+              <wp:anchor distT="45720" distB="45720" distL="114300" distR="114300" simplePos="0" relativeHeight="251699200" behindDoc="0" locked="0" layoutInCell="1" allowOverlap="1" wp14:anchorId="10AADD97" wp14:editId="0603B384">
                 <wp:simplePos x="0" y="0"/>
                 <wp:positionH relativeFrom="margin">
                   <wp:align>center</wp:align>
                 </wp:positionH>
                 <wp:positionV relativeFrom="paragraph">
-                  <wp:posOffset>223520</wp:posOffset>
-                </wp:positionV>
-                <wp:extent cx="3535680" cy="1404620"/>
-                <wp:effectExtent l="0" t="0" r="26670" b="20955"/>
-                <wp:wrapSquare wrapText="bothSides"/>
-                <wp:docPr id="37" name="Text Box 2"/>
-                <wp:cNvGraphicFramePr>
-                  <a:graphicFrameLocks xmlns:a="http://schemas.openxmlformats.org/drawingml/2006/main"/>
-                </wp:cNvGraphicFramePr>
-                <a:graphic xmlns:a="http://schemas.openxmlformats.org/drawingml/2006/main">
-                  <a:graphicData uri="http://schemas.microsoft.com/office/word/2010/wordprocessingShape">
-                    <wps:wsp>
-                      <wps:cNvSpPr txBox="1">
-                        <a:spLocks noChangeArrowheads="1"/>
-                      </wps:cNvSpPr>
-                      <wps:spPr bwMode="auto">
-                        <a:xfrm>
-                          <a:off x="0" y="0"/>
-                          <a:ext cx="3535680" cy="1404620"/>
-                        </a:xfrm>
-                        <a:prstGeom prst="rect">
-                          <a:avLst/>
-                        </a:prstGeom>
-                        <a:solidFill>
-                          <a:srgbClr val="FFFFFF"/>
-                        </a:solidFill>
-                        <a:ln w="9525">
-                          <a:solidFill>
-                            <a:srgbClr val="000000"/>
-                          </a:solidFill>
-                          <a:miter lim="800000"/>
-                          <a:headEnd/>
-                          <a:tailEnd/>
-                        </a:ln>
-                      </wps:spPr>
-                      <wps:txbx>
-                        <w:txbxContent>
-                          <w:p>
-                            <w:r>
-                              <w:t xml:space="preserve">The Search Screen shows a prompt and text entry area, which a user can use to </w:t>
-                            </w:r>
-                            <w:r>
-                              <w:t xml:space="preserve">simply </w:t>
-                            </w:r>
-                            <w:r>
-                              <w:t>search for a specific item they would like.</w:t>
-                            </w:r>
-                          </w:p>
-                          <w:p/>
-                          <w:p>
-                            <w:r>
-                              <w:t>They also have access to more advanced search features through the user of the “Filter Search” button, which will take them to the Advanced Search Screen.</w:t>
-                            </w:r>
-                          </w:p>
-                        </w:txbxContent>
-                      </wps:txbx>
-                      <wps:bodyPr rot="0" vert="horz" wrap="square" lIns="91440" tIns="45720" rIns="91440" bIns="45720" anchor="t" anchorCtr="0">
-                        <a:spAutoFit/>
-                      </wps:bodyPr>
-                    </wps:wsp>
-                  </a:graphicData>
-                </a:graphic>
-                <wp14:sizeRelH relativeFrom="margin">
-                  <wp14:pctWidth>0</wp14:pctWidth>
-                </wp14:sizeRelH>
-                <wp14:sizeRelV relativeFrom="margin">
-                  <wp14:pctHeight>20000</wp14:pctHeight>
-                </wp14:sizeRelV>
-              </wp:anchor>
-            </w:drawing>
-          </mc:Choice>
-          <mc:Fallback>
-            <w:pict>
-              <v:shape w14:anchorId="6BC35403" id="_x0000_s1032" type="#_x0000_t202" style="position:absolute;margin-left:0;margin-top:17.6pt;width:278.4pt;height:110.6pt;z-index:251686912;visibility:visible;mso-wrap-style:square;mso-width-percent:0;mso-height-percent:200;mso-wrap-distance-left:9pt;mso-wrap-distance-top:3.6pt;mso-wrap-distance-right:9pt;mso-wrap-distance-bottom:3.6pt;mso-position-horizontal:center;mso-position-horizontal-relative:margin;mso-position-vertical:absolute;mso-position-vertical-relative:text;mso-width-percent:0;mso-height-percent:200;mso-width-relative:margin;mso-height-relative:margin;v-text-anchor:top" o:gfxdata="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">
-                <v:textbox style="mso-fit-shape-to-text:t">
-                  <w:txbxContent>
-                    <w:p>
-                      <w:r>
-                        <w:t xml:space="preserve">The Search Screen shows a prompt and text entry area, which a user can use to </w:t>
-                      </w:r>
-                      <w:r>
-                        <w:t xml:space="preserve">simply </w:t>
-                      </w:r>
-                      <w:r>
-                        <w:t>search for a specific item they would like.</w:t>
-                      </w:r>
-                    </w:p>
-                    <w:p/>
-                    <w:p>
-                      <w:r>
-                        <w:t>They also have access to more advanced search features through the user of the “Filter Search” button, which will take them to the Advanced Search Screen.</w:t>
-                      </w:r>
-                    </w:p>
-                  </w:txbxContent>
-                </v:textbox>
-                <w10:wrap type="square" anchorx="margin"/>
-              </v:shape>
-            </w:pict>
-          </mc:Fallback>
-        </mc:AlternateContent>
-      </w:r>
-      <w:r>
-        <w:rPr>
-          <w:i/>
-          <w:noProof/>
-        </w:rPr>
-        <w:drawing>
-          <wp:inline distT="0" distB="0" distL="0" distR="0" wp14:anchorId="30B9D91B" wp14:editId="64CAA238">
-            <wp:extent cx="1142178" cy="2338178"/>
-            <wp:effectExtent l="0" t="0" r="1270" b="5080"/>
-            <wp:docPr id="35" name="Picture 35"/>
-            <wp:cNvGraphicFramePr>
-              <a:graphicFrameLocks xmlns:a="http://schemas.openxmlformats.org/drawingml/2006/main" noChangeAspect="1"/>
-            </wp:cNvGraphicFramePr>
-            <a:graphic xmlns:a="http://schemas.openxmlformats.org/drawingml/2006/main">
-              <a:graphicData uri="http://schemas.openxmlformats.org/drawingml/2006/picture">
-                <pic:pic xmlns:pic="http://schemas.openxmlformats.org/drawingml/2006/picture">
-                  <pic:nvPicPr>
-                    <pic:cNvPr id="0" name="Picture 11"/>
-                    <pic:cNvPicPr>
-                      <a:picLocks noChangeAspect="1" noChangeArrowheads="1"/>
-                    </pic:cNvPicPr>
-                  </pic:nvPicPr>
-                  <pic:blipFill>
-                    <a:blip r:embed="rId21" cstate="print">
-                      <a:extLst>
-                        <a:ext uri="{28A0092B-C50C-407E-A947-70E740481C1C}">
-                          <a14:useLocalDpi xmlns:a14="http://schemas.microsoft.com/office/drawing/2010/main" val="0"/>
-                        </a:ext>
-                      </a:extLst>
-                    </a:blip>
-                    <a:srcRect/>
-                    <a:stretch>
-                      <a:fillRect/>
-                    </a:stretch>
-                  </pic:blipFill>
-                  <pic:spPr bwMode="auto">
-                    <a:xfrm>
-                      <a:off x="0" y="0"/>
-                      <a:ext cx="1151914" cy="2358108"/>
-                    </a:xfrm>
-                    <a:prstGeom prst="rect">
-                      <a:avLst/>
-                    </a:prstGeom>
-                    <a:noFill/>
-                    <a:ln>
-                      <a:noFill/>
-                    </a:ln>
-                  </pic:spPr>
-                </pic:pic>
-              </a:graphicData>
-            </a:graphic>
-          </wp:inline>
-        </w:drawing>
-      </w:r>
-    </w:p>
-    <w:p>
-      <w:pPr>
-        <w:rPr>
-          <w:b/>
-        </w:rPr>
-      </w:pPr>
-      <w:r>
-        <w:rPr>
-          <w:b/>
-        </w:rPr>
-        <w:br w:type="page"/>
-      </w:r>
-    </w:p>
-    <w:p>
-      <w:pPr>
-        <w:spacing w:line="240" w:lineRule="auto"/>
-        <w:rPr>
-          <w:b/>
-        </w:rPr>
-      </w:pPr>
-      <w:r>
-        <w:rPr>
-          <w:b/>
-        </w:rPr>
-        <w:lastRenderedPageBreak/>
-        <w:t>Advanced Search</w:t>
-      </w:r>
-    </w:p>
-    <w:p>
-      <w:pPr>
-        <w:spacing w:line="240" w:lineRule="auto"/>
-        <w:rPr>
-          <w:i/>
-        </w:rPr>
-      </w:pPr>
-      <w:r>
-        <w:rPr>
-          <w:i/>
-          <w:noProof/>
-        </w:rPr>
-        <mc:AlternateContent>
-          <mc:Choice Requires="wps">
-            <w:drawing>
-              <wp:anchor distT="45720" distB="45720" distL="114300" distR="114300" simplePos="0" relativeHeight="251688960" behindDoc="0" locked="0" layoutInCell="1" allowOverlap="1" wp14:anchorId="3D74767D" wp14:editId="37F265FD">
-                <wp:simplePos x="0" y="0"/>
-                <wp:positionH relativeFrom="margin">
-                  <wp:align>center</wp:align>
-                </wp:positionH>
-                <wp:positionV relativeFrom="paragraph">
-                  <wp:posOffset>280670</wp:posOffset>
+                  <wp:posOffset>281940</wp:posOffset>
                 </wp:positionV>
                 <wp:extent cx="3535680" cy="1404620"/>
                 <wp:effectExtent l="0" t="0" r="26670" b="20955"/>
@@ -4631,7 +4306,7 @@
                         <w:txbxContent>
                           <w:p>
                             <w:r>
-                              <w:t>The Advanced Search Screen shows a more complex breakdown of search criteria, allowing the user to specify the category/exact meal they’re searching for through text, as well as the price range and distance of the store through use of sliders.</w:t>
+                              <w:t>The Advanced Search Screen shows a more complex breakdown of search criteria, allowing the user to specify the exact meal they’re searching for through text, as well as the price range and distance of the store through use of sliders. More search criteria could be added to this screen according to user demand.</w:t>
                             </w:r>
                           </w:p>
                         </w:txbxContent>
@@ -4653,12 +4328,12 @@
           </mc:Choice>
           <mc:Fallback>
             <w:pict>
-              <v:shape w14:anchorId="3D74767D" id="_x0000_s1033" type="#_x0000_t202" style="position:absolute;margin-left:0;margin-top:22.1pt;width:278.4pt;height:110.6pt;z-index:251688960;visibility:visible;mso-wrap-style:square;mso-width-percent:0;mso-height-percent:200;mso-wrap-distance-left:9pt;mso-wrap-distance-top:3.6pt;mso-wrap-distance-right:9pt;mso-wrap-distance-bottom:3.6pt;mso-position-horizontal:center;mso-position-horizontal-relative:margin;mso-position-vertical:absolute;mso-position-vertical-relative:text;mso-width-percent:0;mso-height-percent:200;mso-width-relative:margin;mso-height-relative:margin;v-text-anchor:top" o:gfxdata="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">
+              <v:shape w14:anchorId="10AADD97" id="_x0000_s1032" type="#_x0000_t202" style="position:absolute;margin-left:0;margin-top:22.2pt;width:278.4pt;height:110.6pt;z-index:251699200;visibility:visible;mso-wrap-style:square;mso-width-percent:0;mso-height-percent:200;mso-wrap-distance-left:9pt;mso-wrap-distance-top:3.6pt;mso-wrap-distance-right:9pt;mso-wrap-distance-bottom:3.6pt;mso-position-horizontal:center;mso-position-horizontal-relative:margin;mso-position-vertical:absolute;mso-position-vertical-relative:text;mso-width-percent:0;mso-height-percent:200;mso-width-relative:margin;mso-height-relative:margin;v-text-anchor:top" o:gfxdata="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">
                 <v:textbox style="mso-fit-shape-to-text:t">
                   <w:txbxContent>
                     <w:p>
                       <w:r>
-                        <w:t>The Advanced Search Screen shows a more complex breakdown of search criteria, allowing the user to specify the category/exact meal they’re searching for through text, as well as the price range and distance of the store through use of sliders.</w:t>
+                        <w:t>The Advanced Search Screen shows a more complex breakdown of search criteria, allowing the user to specify the exact meal they’re searching for through text, as well as the price range and distance of the store through use of sliders. More search criteria could be added to this screen according to user demand.</w:t>
                       </w:r>
                     </w:p>
                   </w:txbxContent>
@@ -4675,10 +4350,10 @@
           <w:noProof/>
         </w:rPr>
         <w:drawing>
-          <wp:inline distT="0" distB="0" distL="0" distR="0" wp14:anchorId="08AAFC0D" wp14:editId="22942A42">
-            <wp:extent cx="1038521" cy="2125980"/>
-            <wp:effectExtent l="0" t="0" r="9525" b="7620"/>
-            <wp:docPr id="36" name="Picture 36"/>
+          <wp:inline distT="0" distB="0" distL="0" distR="0" wp14:anchorId="570A7145" wp14:editId="46A84540">
+            <wp:extent cx="967799" cy="1981200"/>
+            <wp:effectExtent l="0" t="0" r="3810" b="0"/>
+            <wp:docPr id="21" name="Picture 21"/>
             <wp:cNvGraphicFramePr>
               <a:graphicFrameLocks xmlns:a="http://schemas.openxmlformats.org/drawingml/2006/main" noChangeAspect="1"/>
             </wp:cNvGraphicFramePr>
@@ -4686,7 +4361,189 @@
               <a:graphicData uri="http://schemas.openxmlformats.org/drawingml/2006/picture">
                 <pic:pic xmlns:pic="http://schemas.openxmlformats.org/drawingml/2006/picture">
                   <pic:nvPicPr>
-                    <pic:cNvPr id="0" name="Picture 12"/>
+                    <pic:cNvPr id="0" name="Picture 2"/>
+                    <pic:cNvPicPr>
+                      <a:picLocks noChangeAspect="1" noChangeArrowheads="1"/>
+                    </pic:cNvPicPr>
+                  </pic:nvPicPr>
+                  <pic:blipFill>
+                    <a:blip r:embed="rId21" cstate="print">
+                      <a:extLst>
+                        <a:ext uri="{28A0092B-C50C-407E-A947-70E740481C1C}">
+                          <a14:useLocalDpi xmlns:a14="http://schemas.microsoft.com/office/drawing/2010/main" val="0"/>
+                        </a:ext>
+                      </a:extLst>
+                    </a:blip>
+                    <a:srcRect/>
+                    <a:stretch>
+                      <a:fillRect/>
+                    </a:stretch>
+                  </pic:blipFill>
+                  <pic:spPr bwMode="auto">
+                    <a:xfrm>
+                      <a:off x="0" y="0"/>
+                      <a:ext cx="978696" cy="2003507"/>
+                    </a:xfrm>
+                    <a:prstGeom prst="rect">
+                      <a:avLst/>
+                    </a:prstGeom>
+                    <a:noFill/>
+                    <a:ln>
+                      <a:noFill/>
+                    </a:ln>
+                  </pic:spPr>
+                </pic:pic>
+              </a:graphicData>
+            </a:graphic>
+          </wp:inline>
+        </w:drawing>
+      </w:r>
+    </w:p>
+    <w:p>
+      <w:pPr>
+        <w:spacing w:line="240" w:lineRule="auto"/>
+        <w:rPr>
+          <w:i/>
+          <w:sz w:val="12"/>
+        </w:rPr>
+      </w:pPr>
+    </w:p>
+    <w:p>
+      <w:pPr>
+        <w:spacing w:line="240" w:lineRule="auto"/>
+        <w:rPr>
+          <w:b/>
+        </w:rPr>
+      </w:pPr>
+      <w:r>
+        <w:rPr>
+          <w:b/>
+        </w:rPr>
+        <w:t>Profile</w:t>
+      </w:r>
+    </w:p>
+    <w:p>
+      <w:pPr>
+        <w:spacing w:line="240" w:lineRule="auto"/>
+        <w:rPr>
+          <w:i/>
+        </w:rPr>
+      </w:pPr>
+      <w:r>
+        <w:rPr>
+          <w:i/>
+          <w:noProof/>
+        </w:rPr>
+        <mc:AlternateContent>
+          <mc:Choice Requires="wps">
+            <w:drawing>
+              <wp:anchor distT="45720" distB="45720" distL="114300" distR="114300" simplePos="0" relativeHeight="251702272" behindDoc="0" locked="0" layoutInCell="1" allowOverlap="1" wp14:anchorId="40757248" wp14:editId="74ADF950">
+                <wp:simplePos x="0" y="0"/>
+                <wp:positionH relativeFrom="margin">
+                  <wp:align>center</wp:align>
+                </wp:positionH>
+                <wp:positionV relativeFrom="paragraph">
+                  <wp:posOffset>250190</wp:posOffset>
+                </wp:positionV>
+                <wp:extent cx="3535680" cy="1404620"/>
+                <wp:effectExtent l="0" t="0" r="26670" b="27305"/>
+                <wp:wrapSquare wrapText="bothSides"/>
+                <wp:docPr id="41" name="Text Box 2"/>
+                <wp:cNvGraphicFramePr>
+                  <a:graphicFrameLocks xmlns:a="http://schemas.openxmlformats.org/drawingml/2006/main"/>
+                </wp:cNvGraphicFramePr>
+                <a:graphic xmlns:a="http://schemas.openxmlformats.org/drawingml/2006/main">
+                  <a:graphicData uri="http://schemas.microsoft.com/office/word/2010/wordprocessingShape">
+                    <wps:wsp>
+                      <wps:cNvSpPr txBox="1">
+                        <a:spLocks noChangeArrowheads="1"/>
+                      </wps:cNvSpPr>
+                      <wps:spPr bwMode="auto">
+                        <a:xfrm>
+                          <a:off x="0" y="0"/>
+                          <a:ext cx="3535680" cy="1404620"/>
+                        </a:xfrm>
+                        <a:prstGeom prst="rect">
+                          <a:avLst/>
+                        </a:prstGeom>
+                        <a:solidFill>
+                          <a:srgbClr val="FFFFFF"/>
+                        </a:solidFill>
+                        <a:ln w="9525">
+                          <a:solidFill>
+                            <a:srgbClr val="000000"/>
+                          </a:solidFill>
+                          <a:miter lim="800000"/>
+                          <a:headEnd/>
+                          <a:tailEnd/>
+                        </a:ln>
+                      </wps:spPr>
+                      <wps:txbx>
+                        <w:txbxContent>
+                          <w:p>
+                            <w:r>
+                              <w:t>The Profile Screen displays the user’s personal information such as Profile Details, Preferences, and Ratings. These are accessible from an Expanding List view.</w:t>
+                            </w:r>
+                          </w:p>
+                        </w:txbxContent>
+                      </wps:txbx>
+                      <wps:bodyPr rot="0" vert="horz" wrap="square" lIns="91440" tIns="45720" rIns="91440" bIns="45720" anchor="t" anchorCtr="0">
+                        <a:spAutoFit/>
+                      </wps:bodyPr>
+                    </wps:wsp>
+                  </a:graphicData>
+                </a:graphic>
+                <wp14:sizeRelH relativeFrom="margin">
+                  <wp14:pctWidth>0</wp14:pctWidth>
+                </wp14:sizeRelH>
+                <wp14:sizeRelV relativeFrom="margin">
+                  <wp14:pctHeight>20000</wp14:pctHeight>
+                </wp14:sizeRelV>
+              </wp:anchor>
+            </w:drawing>
+          </mc:Choice>
+          <mc:Fallback>
+            <w:pict>
+              <v:shape w14:anchorId="40757248" id="_x0000_s1033" type="#_x0000_t202" style="position:absolute;margin-left:0;margin-top:19.7pt;width:278.4pt;height:110.6pt;z-index:251702272;visibility:visible;mso-wrap-style:square;mso-width-percent:0;mso-height-percent:200;mso-wrap-distance-left:9pt;mso-wrap-distance-top:3.6pt;mso-wrap-distance-right:9pt;mso-wrap-distance-bottom:3.6pt;mso-position-horizontal:center;mso-position-horizontal-relative:margin;mso-position-vertical:absolute;mso-position-vertical-relative:text;mso-width-percent:0;mso-height-percent:200;mso-width-relative:margin;mso-height-relative:margin;v-text-anchor:top" o:gfxdata="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">
+                <v:textbox style="mso-fit-shape-to-text:t">
+                  <w:txbxContent>
+                    <w:p>
+                      <w:r>
+                        <w:t>The Profile Screen displays the user’s personal information such as Profile Details, Preferences, and Ratings. These are accessible from an Expanding List view.</w:t>
+                      </w:r>
+                    </w:p>
+                  </w:txbxContent>
+                </v:textbox>
+                <w10:wrap type="square" anchorx="margin"/>
+              </v:shape>
+            </w:pict>
+          </mc:Fallback>
+        </mc:AlternateContent>
+      </w:r>
+      <w:r>
+        <w:rPr>
+          <w:i/>
+        </w:rPr>
+        <w:t xml:space="preserve"> </w:t>
+      </w:r>
+      <w:r>
+        <w:rPr>
+          <w:i/>
+          <w:noProof/>
+        </w:rPr>
+        <w:drawing>
+          <wp:inline distT="0" distB="0" distL="0" distR="0" wp14:anchorId="51426500" wp14:editId="7B29A36A">
+            <wp:extent cx="922020" cy="1880057"/>
+            <wp:effectExtent l="0" t="0" r="0" b="6350"/>
+            <wp:docPr id="26" name="Picture 26"/>
+            <wp:cNvGraphicFramePr>
+              <a:graphicFrameLocks xmlns:a="http://schemas.openxmlformats.org/drawingml/2006/main" noChangeAspect="1"/>
+            </wp:cNvGraphicFramePr>
+            <a:graphic xmlns:a="http://schemas.openxmlformats.org/drawingml/2006/main">
+              <a:graphicData uri="http://schemas.openxmlformats.org/drawingml/2006/picture">
+                <pic:pic xmlns:pic="http://schemas.openxmlformats.org/drawingml/2006/picture">
+                  <pic:nvPicPr>
+                    <pic:cNvPr id="0" name="Picture 5"/>
                     <pic:cNvPicPr>
                       <a:picLocks noChangeAspect="1" noChangeArrowheads="1"/>
                     </pic:cNvPicPr>
@@ -4707,7 +4564,7 @@
                   <pic:spPr bwMode="auto">
                     <a:xfrm>
                       <a:off x="0" y="0"/>
-                      <a:ext cx="1060736" cy="2171458"/>
+                      <a:ext cx="928857" cy="1893998"/>
                     </a:xfrm>
                     <a:prstGeom prst="rect">
                       <a:avLst/>
@@ -4728,6 +4585,14 @@
       <w:pPr>
         <w:spacing w:line="240" w:lineRule="auto"/>
         <w:rPr>
+          <w:i/>
+        </w:rPr>
+      </w:pPr>
+    </w:p>
+    <w:p>
+      <w:pPr>
+        <w:spacing w:line="240" w:lineRule="auto"/>
+        <w:rPr>
           <w:b/>
         </w:rPr>
       </w:pPr>
@@ -4735,20 +4600,15 @@
         <w:rPr>
           <w:b/>
         </w:rPr>
-        <w:t>Store Info</w:t>
-      </w:r>
-      <w:r>
+        <w:lastRenderedPageBreak/>
+        <w:t>Search Results</w:t>
+      </w:r>
+    </w:p>
+    <w:p>
+      <w:pPr>
+        <w:spacing w:line="240" w:lineRule="auto"/>
         <w:rPr>
           <w:b/>
-        </w:rPr>
-        <w:t xml:space="preserve"> Screen</w:t>
-      </w:r>
-    </w:p>
-    <w:p>
-      <w:pPr>
-        <w:spacing w:line="240" w:lineRule="auto"/>
-        <w:rPr>
-          <w:i/>
         </w:rPr>
       </w:pPr>
       <w:r>
@@ -4759,7 +4619,235 @@
         <mc:AlternateContent>
           <mc:Choice Requires="wps">
             <w:drawing>
-              <wp:anchor distT="45720" distB="45720" distL="114300" distR="114300" simplePos="0" relativeHeight="251691008" behindDoc="0" locked="0" layoutInCell="1" allowOverlap="1" wp14:anchorId="10A31B53" wp14:editId="5C5C0C41">
+              <wp:anchor distT="45720" distB="45720" distL="114300" distR="114300" simplePos="0" relativeHeight="251703296" behindDoc="0" locked="0" layoutInCell="1" allowOverlap="1" wp14:anchorId="076F015D" wp14:editId="4893F6F8">
+                <wp:simplePos x="0" y="0"/>
+                <wp:positionH relativeFrom="margin">
+                  <wp:align>center</wp:align>
+                </wp:positionH>
+                <wp:positionV relativeFrom="paragraph">
+                  <wp:posOffset>530225</wp:posOffset>
+                </wp:positionV>
+                <wp:extent cx="3535680" cy="1404620"/>
+                <wp:effectExtent l="0" t="0" r="26670" b="14605"/>
+                <wp:wrapSquare wrapText="bothSides"/>
+                <wp:docPr id="24" name="Text Box 2"/>
+                <wp:cNvGraphicFramePr>
+                  <a:graphicFrameLocks xmlns:a="http://schemas.openxmlformats.org/drawingml/2006/main"/>
+                </wp:cNvGraphicFramePr>
+                <a:graphic xmlns:a="http://schemas.openxmlformats.org/drawingml/2006/main">
+                  <a:graphicData uri="http://schemas.microsoft.com/office/word/2010/wordprocessingShape">
+                    <wps:wsp>
+                      <wps:cNvSpPr txBox="1">
+                        <a:spLocks noChangeArrowheads="1"/>
+                      </wps:cNvSpPr>
+                      <wps:spPr bwMode="auto">
+                        <a:xfrm>
+                          <a:off x="0" y="0"/>
+                          <a:ext cx="3535680" cy="1404620"/>
+                        </a:xfrm>
+                        <a:prstGeom prst="rect">
+                          <a:avLst/>
+                        </a:prstGeom>
+                        <a:solidFill>
+                          <a:srgbClr val="FFFFFF"/>
+                        </a:solidFill>
+                        <a:ln w="9525">
+                          <a:solidFill>
+                            <a:srgbClr val="000000"/>
+                          </a:solidFill>
+                          <a:miter lim="800000"/>
+                          <a:headEnd/>
+                          <a:tailEnd/>
+                        </a:ln>
+                      </wps:spPr>
+                      <wps:txbx>
+                        <w:txbxContent>
+                          <w:p>
+                            <w:r>
+                              <w:t>The Search Results Screen displays a scrollable list of stores meeting the search criteria. For each store, a short description, average rating, distance, and average price is shown. The user can view more information about a specific store through tapping on it to navigate to the Store Info Screen.</w:t>
+                            </w:r>
+                          </w:p>
+                        </w:txbxContent>
+                      </wps:txbx>
+                      <wps:bodyPr rot="0" vert="horz" wrap="square" lIns="91440" tIns="45720" rIns="91440" bIns="45720" anchor="t" anchorCtr="0">
+                        <a:spAutoFit/>
+                      </wps:bodyPr>
+                    </wps:wsp>
+                  </a:graphicData>
+                </a:graphic>
+                <wp14:sizeRelH relativeFrom="margin">
+                  <wp14:pctWidth>0</wp14:pctWidth>
+                </wp14:sizeRelH>
+                <wp14:sizeRelV relativeFrom="margin">
+                  <wp14:pctHeight>20000</wp14:pctHeight>
+                </wp14:sizeRelV>
+              </wp:anchor>
+            </w:drawing>
+          </mc:Choice>
+          <mc:Fallback>
+            <w:pict>
+              <v:shape w14:anchorId="076F015D" id="_x0000_s1034" type="#_x0000_t202" style="position:absolute;margin-left:0;margin-top:41.75pt;width:278.4pt;height:110.6pt;z-index:251703296;visibility:visible;mso-wrap-style:square;mso-width-percent:0;mso-height-percent:200;mso-wrap-distance-left:9pt;mso-wrap-distance-top:3.6pt;mso-wrap-distance-right:9pt;mso-wrap-distance-bottom:3.6pt;mso-position-horizontal:center;mso-position-horizontal-relative:margin;mso-position-vertical:absolute;mso-position-vertical-relative:text;mso-width-percent:0;mso-height-percent:200;mso-width-relative:margin;mso-height-relative:margin;v-text-anchor:top" o:gfxdata="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">
+                <v:textbox style="mso-fit-shape-to-text:t">
+                  <w:txbxContent>
+                    <w:p>
+                      <w:r>
+                        <w:t>The Search Results Screen displays a scrollable list of stores meeting the search criteria. For each store, a short description, average rating, distance, and average price is shown. The user can view more information about a specific store through tapping on it to navigate to the Store Info Screen.</w:t>
+                      </w:r>
+                    </w:p>
+                  </w:txbxContent>
+                </v:textbox>
+                <w10:wrap type="square" anchorx="margin"/>
+              </v:shape>
+            </w:pict>
+          </mc:Fallback>
+        </mc:AlternateContent>
+      </w:r>
+      <w:r>
+        <w:rPr>
+          <w:noProof/>
+        </w:rPr>
+        <w:drawing>
+          <wp:inline distT="0" distB="0" distL="0" distR="0" wp14:anchorId="6F766C0C" wp14:editId="2D1BEE0A">
+            <wp:extent cx="1219200" cy="2495851"/>
+            <wp:effectExtent l="0" t="0" r="0" b="0"/>
+            <wp:docPr id="22" name="Picture 22"/>
+            <wp:cNvGraphicFramePr>
+              <a:graphicFrameLocks xmlns:a="http://schemas.openxmlformats.org/drawingml/2006/main" noChangeAspect="1"/>
+            </wp:cNvGraphicFramePr>
+            <a:graphic xmlns:a="http://schemas.openxmlformats.org/drawingml/2006/main">
+              <a:graphicData uri="http://schemas.openxmlformats.org/drawingml/2006/picture">
+                <pic:pic xmlns:pic="http://schemas.openxmlformats.org/drawingml/2006/picture">
+                  <pic:nvPicPr>
+                    <pic:cNvPr id="0" name="Picture 3"/>
+                    <pic:cNvPicPr>
+                      <a:picLocks noChangeAspect="1" noChangeArrowheads="1"/>
+                    </pic:cNvPicPr>
+                  </pic:nvPicPr>
+                  <pic:blipFill>
+                    <a:blip r:embed="rId23" cstate="print">
+                      <a:extLst>
+                        <a:ext uri="{28A0092B-C50C-407E-A947-70E740481C1C}">
+                          <a14:useLocalDpi xmlns:a14="http://schemas.microsoft.com/office/drawing/2010/main" val="0"/>
+                        </a:ext>
+                      </a:extLst>
+                    </a:blip>
+                    <a:srcRect/>
+                    <a:stretch>
+                      <a:fillRect/>
+                    </a:stretch>
+                  </pic:blipFill>
+                  <pic:spPr bwMode="auto">
+                    <a:xfrm>
+                      <a:off x="0" y="0"/>
+                      <a:ext cx="1237618" cy="2533556"/>
+                    </a:xfrm>
+                    <a:prstGeom prst="rect">
+                      <a:avLst/>
+                    </a:prstGeom>
+                    <a:noFill/>
+                    <a:ln>
+                      <a:noFill/>
+                    </a:ln>
+                  </pic:spPr>
+                </pic:pic>
+              </a:graphicData>
+            </a:graphic>
+          </wp:inline>
+        </w:drawing>
+      </w:r>
+    </w:p>
+    <w:p>
+      <w:pPr>
+        <w:spacing w:line="240" w:lineRule="auto"/>
+        <w:rPr>
+          <w:b/>
+        </w:rPr>
+      </w:pPr>
+    </w:p>
+    <w:p>
+      <w:pPr>
+        <w:spacing w:line="240" w:lineRule="auto"/>
+        <w:rPr>
+          <w:b/>
+        </w:rPr>
+      </w:pPr>
+      <w:r>
+        <w:rPr>
+          <w:b/>
+        </w:rPr>
+        <w:t>Store Info Screen</w:t>
+      </w:r>
+    </w:p>
+    <w:p>
+      <w:pPr>
+        <w:spacing w:line="240" w:lineRule="auto"/>
+        <w:rPr>
+          <w:i/>
+        </w:rPr>
+      </w:pPr>
+      <w:r>
+        <w:rPr>
+          <w:i/>
+          <w:noProof/>
+        </w:rPr>
+        <w:drawing>
+          <wp:inline distT="0" distB="0" distL="0" distR="0" wp14:anchorId="2387BBD8" wp14:editId="293E0884">
+            <wp:extent cx="1219200" cy="2495849"/>
+            <wp:effectExtent l="0" t="0" r="0" b="0"/>
+            <wp:docPr id="27" name="Picture 27"/>
+            <wp:cNvGraphicFramePr>
+              <a:graphicFrameLocks xmlns:a="http://schemas.openxmlformats.org/drawingml/2006/main" noChangeAspect="1"/>
+            </wp:cNvGraphicFramePr>
+            <a:graphic xmlns:a="http://schemas.openxmlformats.org/drawingml/2006/main">
+              <a:graphicData uri="http://schemas.openxmlformats.org/drawingml/2006/picture">
+                <pic:pic xmlns:pic="http://schemas.openxmlformats.org/drawingml/2006/picture">
+                  <pic:nvPicPr>
+                    <pic:cNvPr id="0" name="Picture 6"/>
+                    <pic:cNvPicPr>
+                      <a:picLocks noChangeAspect="1" noChangeArrowheads="1"/>
+                    </pic:cNvPicPr>
+                  </pic:nvPicPr>
+                  <pic:blipFill>
+                    <a:blip r:embed="rId24" cstate="print">
+                      <a:extLst>
+                        <a:ext uri="{28A0092B-C50C-407E-A947-70E740481C1C}">
+                          <a14:useLocalDpi xmlns:a14="http://schemas.microsoft.com/office/drawing/2010/main" val="0"/>
+                        </a:ext>
+                      </a:extLst>
+                    </a:blip>
+                    <a:srcRect/>
+                    <a:stretch>
+                      <a:fillRect/>
+                    </a:stretch>
+                  </pic:blipFill>
+                  <pic:spPr bwMode="auto">
+                    <a:xfrm>
+                      <a:off x="0" y="0"/>
+                      <a:ext cx="1225124" cy="2507975"/>
+                    </a:xfrm>
+                    <a:prstGeom prst="rect">
+                      <a:avLst/>
+                    </a:prstGeom>
+                    <a:noFill/>
+                    <a:ln>
+                      <a:noFill/>
+                    </a:ln>
+                  </pic:spPr>
+                </pic:pic>
+              </a:graphicData>
+            </a:graphic>
+          </wp:inline>
+        </w:drawing>
+      </w:r>
+      <w:r>
+        <w:rPr>
+          <w:i/>
+          <w:noProof/>
+        </w:rPr>
+        <mc:AlternateContent>
+          <mc:Choice Requires="wps">
+            <w:drawing>
+              <wp:anchor distT="45720" distB="45720" distL="114300" distR="114300" simplePos="0" relativeHeight="251700224" behindDoc="0" locked="0" layoutInCell="1" allowOverlap="1" wp14:anchorId="4BD96886" wp14:editId="6E8BBBD6">
                 <wp:simplePos x="0" y="0"/>
                 <wp:positionH relativeFrom="margin">
                   <wp:align>center</wp:align>
@@ -4826,7 +4914,7 @@
           </mc:Choice>
           <mc:Fallback>
             <w:pict>
-              <v:shape w14:anchorId="10A31B53" id="_x0000_s1034" type="#_x0000_t202" style="position:absolute;margin-left:0;margin-top:34.75pt;width:278.4pt;height:110.6pt;z-index:251691008;visibility:visible;mso-wrap-style:square;mso-width-percent:0;mso-height-percent:200;mso-wrap-distance-left:9pt;mso-wrap-distance-top:3.6pt;mso-wrap-distance-right:9pt;mso-wrap-distance-bottom:3.6pt;mso-position-horizontal:center;mso-position-horizontal-relative:margin;mso-position-vertical:absolute;mso-position-vertical-relative:text;mso-width-percent:0;mso-height-percent:200;mso-width-relative:margin;mso-height-relative:margin;v-text-anchor:top" o:gfxdata="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">
+              <v:shape w14:anchorId="4BD96886" id="_x0000_s1035" type="#_x0000_t202" style="position:absolute;margin-left:0;margin-top:34.75pt;width:278.4pt;height:110.6pt;z-index:251700224;visibility:visible;mso-wrap-style:square;mso-width-percent:0;mso-height-percent:200;mso-wrap-distance-left:9pt;mso-wrap-distance-top:3.6pt;mso-wrap-distance-right:9pt;mso-wrap-distance-bottom:3.6pt;mso-position-horizontal:center;mso-position-horizontal-relative:margin;mso-position-vertical:absolute;mso-position-vertical-relative:text;mso-width-percent:0;mso-height-percent:200;mso-width-relative:margin;mso-height-relative:margin;v-text-anchor:top" o:gfxdata="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">
                 <v:textbox style="mso-fit-shape-to-text:t">
                   <w:txbxContent>
                     <w:p>
@@ -4842,411 +4930,13 @@
           </mc:Fallback>
         </mc:AlternateContent>
       </w:r>
-      <w:r>
-        <w:rPr>
-          <w:i/>
-          <w:noProof/>
-        </w:rPr>
-        <w:drawing>
-          <wp:inline distT="0" distB="0" distL="0" distR="0" wp14:anchorId="1B986EBE" wp14:editId="41DD37EE">
-            <wp:extent cx="1001299" cy="2049780"/>
-            <wp:effectExtent l="0" t="0" r="8890" b="7620"/>
-            <wp:docPr id="34" name="Picture 34"/>
-            <wp:cNvGraphicFramePr>
-              <a:graphicFrameLocks xmlns:a="http://schemas.openxmlformats.org/drawingml/2006/main" noChangeAspect="1"/>
-            </wp:cNvGraphicFramePr>
-            <a:graphic xmlns:a="http://schemas.openxmlformats.org/drawingml/2006/main">
-              <a:graphicData uri="http://schemas.openxmlformats.org/drawingml/2006/picture">
-                <pic:pic xmlns:pic="http://schemas.openxmlformats.org/drawingml/2006/picture">
-                  <pic:nvPicPr>
-                    <pic:cNvPr id="0" name="Picture 10"/>
-                    <pic:cNvPicPr>
-                      <a:picLocks noChangeAspect="1" noChangeArrowheads="1"/>
-                    </pic:cNvPicPr>
-                  </pic:nvPicPr>
-                  <pic:blipFill>
-                    <a:blip r:embed="rId23" cstate="print">
-                      <a:extLst>
-                        <a:ext uri="{28A0092B-C50C-407E-A947-70E740481C1C}">
-                          <a14:useLocalDpi xmlns:a14="http://schemas.microsoft.com/office/drawing/2010/main" val="0"/>
-                        </a:ext>
-                      </a:extLst>
-                    </a:blip>
-                    <a:srcRect/>
-                    <a:stretch>
-                      <a:fillRect/>
-                    </a:stretch>
-                  </pic:blipFill>
-                  <pic:spPr bwMode="auto">
-                    <a:xfrm>
-                      <a:off x="0" y="0"/>
-                      <a:ext cx="1023734" cy="2095707"/>
-                    </a:xfrm>
-                    <a:prstGeom prst="rect">
-                      <a:avLst/>
-                    </a:prstGeom>
-                    <a:noFill/>
-                    <a:ln>
-                      <a:noFill/>
-                    </a:ln>
-                  </pic:spPr>
-                </pic:pic>
-              </a:graphicData>
-            </a:graphic>
-          </wp:inline>
-        </w:drawing>
-      </w:r>
-    </w:p>
-    <w:p>
-      <w:pPr>
-        <w:spacing w:line="240" w:lineRule="auto"/>
-        <w:rPr>
-          <w:b/>
-        </w:rPr>
-      </w:pPr>
-      <w:r>
-        <w:rPr>
-          <w:b/>
-        </w:rPr>
-        <w:t>Map</w:t>
-      </w:r>
-    </w:p>
-    <w:p>
-      <w:pPr>
-        <w:spacing w:line="240" w:lineRule="auto"/>
-        <w:rPr>
-          <w:i/>
-        </w:rPr>
-      </w:pPr>
-      <w:r>
-        <w:rPr>
-          <w:i/>
-          <w:noProof/>
-        </w:rPr>
-        <mc:AlternateContent>
-          <mc:Choice Requires="wps">
-            <w:drawing>
-              <wp:anchor distT="45720" distB="45720" distL="114300" distR="114300" simplePos="0" relativeHeight="251693056" behindDoc="0" locked="0" layoutInCell="1" allowOverlap="1" wp14:anchorId="2D4E3ECB" wp14:editId="2DCBC751">
-                <wp:simplePos x="0" y="0"/>
-                <wp:positionH relativeFrom="margin">
-                  <wp:align>center</wp:align>
-                </wp:positionH>
-                <wp:positionV relativeFrom="paragraph">
-                  <wp:posOffset>612775</wp:posOffset>
-                </wp:positionV>
-                <wp:extent cx="3535680" cy="1404620"/>
-                <wp:effectExtent l="0" t="0" r="26670" b="14605"/>
-                <wp:wrapSquare wrapText="bothSides"/>
-                <wp:docPr id="40" name="Text Box 2"/>
-                <wp:cNvGraphicFramePr>
-                  <a:graphicFrameLocks xmlns:a="http://schemas.openxmlformats.org/drawingml/2006/main"/>
-                </wp:cNvGraphicFramePr>
-                <a:graphic xmlns:a="http://schemas.openxmlformats.org/drawingml/2006/main">
-                  <a:graphicData uri="http://schemas.microsoft.com/office/word/2010/wordprocessingShape">
-                    <wps:wsp>
-                      <wps:cNvSpPr txBox="1">
-                        <a:spLocks noChangeArrowheads="1"/>
-                      </wps:cNvSpPr>
-                      <wps:spPr bwMode="auto">
-                        <a:xfrm>
-                          <a:off x="0" y="0"/>
-                          <a:ext cx="3535680" cy="1404620"/>
-                        </a:xfrm>
-                        <a:prstGeom prst="rect">
-                          <a:avLst/>
-                        </a:prstGeom>
-                        <a:solidFill>
-                          <a:srgbClr val="FFFFFF"/>
-                        </a:solidFill>
-                        <a:ln w="9525">
-                          <a:solidFill>
-                            <a:srgbClr val="000000"/>
-                          </a:solidFill>
-                          <a:miter lim="800000"/>
-                          <a:headEnd/>
-                          <a:tailEnd/>
-                        </a:ln>
-                      </wps:spPr>
-                      <wps:txbx>
-                        <w:txbxContent>
-                          <w:p>
-                            <w:r>
-                              <w:t>The Map Screen displays stores according to the user’s search criteria. The user can tap on the location marker of a store to navigate to the Store Info screen and see more information about the location.</w:t>
-                            </w:r>
-                          </w:p>
-                        </w:txbxContent>
-                      </wps:txbx>
-                      <wps:bodyPr rot="0" vert="horz" wrap="square" lIns="91440" tIns="45720" rIns="91440" bIns="45720" anchor="t" anchorCtr="0">
-                        <a:spAutoFit/>
-                      </wps:bodyPr>
-                    </wps:wsp>
-                  </a:graphicData>
-                </a:graphic>
-                <wp14:sizeRelH relativeFrom="margin">
-                  <wp14:pctWidth>0</wp14:pctWidth>
-                </wp14:sizeRelH>
-                <wp14:sizeRelV relativeFrom="margin">
-                  <wp14:pctHeight>20000</wp14:pctHeight>
-                </wp14:sizeRelV>
-              </wp:anchor>
-            </w:drawing>
-          </mc:Choice>
-          <mc:Fallback>
-            <w:pict>
-              <v:shape w14:anchorId="2D4E3ECB" id="_x0000_s1035" type="#_x0000_t202" style="position:absolute;margin-left:0;margin-top:48.25pt;width:278.4pt;height:110.6pt;z-index:251693056;visibility:visible;mso-wrap-style:square;mso-width-percent:0;mso-height-percent:200;mso-wrap-distance-left:9pt;mso-wrap-distance-top:3.6pt;mso-wrap-distance-right:9pt;mso-wrap-distance-bottom:3.6pt;mso-position-horizontal:center;mso-position-horizontal-relative:margin;mso-position-vertical:absolute;mso-position-vertical-relative:text;mso-width-percent:0;mso-height-percent:200;mso-width-relative:margin;mso-height-relative:margin;v-text-anchor:top" o:gfxdata="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">
-                <v:textbox style="mso-fit-shape-to-text:t">
-                  <w:txbxContent>
-                    <w:p>
-                      <w:r>
-                        <w:t>The Map Screen displays stores according to the user’s search criteria. The user can tap on the location marker of a store to navigate to the Store Info screen and see more information about the location.</w:t>
-                      </w:r>
-                    </w:p>
-                  </w:txbxContent>
-                </v:textbox>
-                <w10:wrap type="square" anchorx="margin"/>
-              </v:shape>
-            </w:pict>
-          </mc:Fallback>
-        </mc:AlternateContent>
-      </w:r>
-      <w:r>
-        <w:rPr>
-          <w:i/>
-          <w:noProof/>
-        </w:rPr>
-        <w:drawing>
-          <wp:inline distT="0" distB="0" distL="0" distR="0">
-            <wp:extent cx="1001520" cy="2042160"/>
-            <wp:effectExtent l="0" t="0" r="8255" b="0"/>
-            <wp:docPr id="32" name="Picture 32"/>
-            <wp:cNvGraphicFramePr>
-              <a:graphicFrameLocks xmlns:a="http://schemas.openxmlformats.org/drawingml/2006/main" noChangeAspect="1"/>
-            </wp:cNvGraphicFramePr>
-            <a:graphic xmlns:a="http://schemas.openxmlformats.org/drawingml/2006/main">
-              <a:graphicData uri="http://schemas.openxmlformats.org/drawingml/2006/picture">
-                <pic:pic xmlns:pic="http://schemas.openxmlformats.org/drawingml/2006/picture">
-                  <pic:nvPicPr>
-                    <pic:cNvPr id="0" name="Picture 8"/>
-                    <pic:cNvPicPr>
-                      <a:picLocks noChangeAspect="1" noChangeArrowheads="1"/>
-                    </pic:cNvPicPr>
-                  </pic:nvPicPr>
-                  <pic:blipFill>
-                    <a:blip r:embed="rId24" cstate="print">
-                      <a:extLst>
-                        <a:ext uri="{28A0092B-C50C-407E-A947-70E740481C1C}">
-                          <a14:useLocalDpi xmlns:a14="http://schemas.microsoft.com/office/drawing/2010/main" val="0"/>
-                        </a:ext>
-                      </a:extLst>
-                    </a:blip>
-                    <a:srcRect/>
-                    <a:stretch>
-                      <a:fillRect/>
-                    </a:stretch>
-                  </pic:blipFill>
-                  <pic:spPr bwMode="auto">
-                    <a:xfrm>
-                      <a:off x="0" y="0"/>
-                      <a:ext cx="1011772" cy="2063065"/>
-                    </a:xfrm>
-                    <a:prstGeom prst="rect">
-                      <a:avLst/>
-                    </a:prstGeom>
-                    <a:noFill/>
-                    <a:ln>
-                      <a:noFill/>
-                    </a:ln>
-                  </pic:spPr>
-                </pic:pic>
-              </a:graphicData>
-            </a:graphic>
-          </wp:inline>
-        </w:drawing>
-      </w:r>
-      <w:r>
-        <w:rPr>
-          <w:i/>
-        </w:rPr>
-        <w:t xml:space="preserve"> </w:t>
-      </w:r>
-    </w:p>
-    <w:p>
-      <w:pPr>
-        <w:spacing w:line="240" w:lineRule="auto"/>
-        <w:rPr>
-          <w:b/>
-        </w:rPr>
-      </w:pPr>
-      <w:r>
-        <w:rPr>
-          <w:b/>
-        </w:rPr>
-        <w:t>Profile</w:t>
-      </w:r>
-    </w:p>
-    <w:p>
-      <w:pPr>
-        <w:spacing w:line="240" w:lineRule="auto"/>
-        <w:rPr>
-          <w:i/>
-        </w:rPr>
-      </w:pPr>
-      <w:r>
-        <w:rPr>
-          <w:i/>
-          <w:noProof/>
-        </w:rPr>
-        <mc:AlternateContent>
-          <mc:Choice Requires="wps">
-            <w:drawing>
-              <wp:anchor distT="45720" distB="45720" distL="114300" distR="114300" simplePos="0" relativeHeight="251695104" behindDoc="0" locked="0" layoutInCell="1" allowOverlap="1" wp14:anchorId="53070FDA" wp14:editId="50F80179">
-                <wp:simplePos x="0" y="0"/>
-                <wp:positionH relativeFrom="margin">
-                  <wp:align>center</wp:align>
-                </wp:positionH>
-                <wp:positionV relativeFrom="paragraph">
-                  <wp:posOffset>562610</wp:posOffset>
-                </wp:positionV>
-                <wp:extent cx="3535680" cy="1404620"/>
-                <wp:effectExtent l="0" t="0" r="26670" b="14605"/>
-                <wp:wrapSquare wrapText="bothSides"/>
-                <wp:docPr id="41" name="Text Box 2"/>
-                <wp:cNvGraphicFramePr>
-                  <a:graphicFrameLocks xmlns:a="http://schemas.openxmlformats.org/drawingml/2006/main"/>
-                </wp:cNvGraphicFramePr>
-                <a:graphic xmlns:a="http://schemas.openxmlformats.org/drawingml/2006/main">
-                  <a:graphicData uri="http://schemas.microsoft.com/office/word/2010/wordprocessingShape">
-                    <wps:wsp>
-                      <wps:cNvSpPr txBox="1">
-                        <a:spLocks noChangeArrowheads="1"/>
-                      </wps:cNvSpPr>
-                      <wps:spPr bwMode="auto">
-                        <a:xfrm>
-                          <a:off x="0" y="0"/>
-                          <a:ext cx="3535680" cy="1404620"/>
-                        </a:xfrm>
-                        <a:prstGeom prst="rect">
-                          <a:avLst/>
-                        </a:prstGeom>
-                        <a:solidFill>
-                          <a:srgbClr val="FFFFFF"/>
-                        </a:solidFill>
-                        <a:ln w="9525">
-                          <a:solidFill>
-                            <a:srgbClr val="000000"/>
-                          </a:solidFill>
-                          <a:miter lim="800000"/>
-                          <a:headEnd/>
-                          <a:tailEnd/>
-                        </a:ln>
-                      </wps:spPr>
-                      <wps:txbx>
-                        <w:txbxContent>
-                          <w:p>
-                            <w:r>
-                              <w:t>The Profile Screen displays the user’s personal information such as Profile Details, Preferences, and Ratings. These are accessible from an Expanding List view.</w:t>
-                            </w:r>
-                          </w:p>
-                        </w:txbxContent>
-                      </wps:txbx>
-                      <wps:bodyPr rot="0" vert="horz" wrap="square" lIns="91440" tIns="45720" rIns="91440" bIns="45720" anchor="t" anchorCtr="0">
-                        <a:spAutoFit/>
-                      </wps:bodyPr>
-                    </wps:wsp>
-                  </a:graphicData>
-                </a:graphic>
-                <wp14:sizeRelH relativeFrom="margin">
-                  <wp14:pctWidth>0</wp14:pctWidth>
-                </wp14:sizeRelH>
-                <wp14:sizeRelV relativeFrom="margin">
-                  <wp14:pctHeight>20000</wp14:pctHeight>
-                </wp14:sizeRelV>
-              </wp:anchor>
-            </w:drawing>
-          </mc:Choice>
-          <mc:Fallback>
-            <w:pict>
-              <v:shape w14:anchorId="53070FDA" id="_x0000_s1036" type="#_x0000_t202" style="position:absolute;margin-left:0;margin-top:44.3pt;width:278.4pt;height:110.6pt;z-index:251695104;visibility:visible;mso-wrap-style:square;mso-width-percent:0;mso-height-percent:200;mso-wrap-distance-left:9pt;mso-wrap-distance-top:3.6pt;mso-wrap-distance-right:9pt;mso-wrap-distance-bottom:3.6pt;mso-position-horizontal:center;mso-position-horizontal-relative:margin;mso-position-vertical:absolute;mso-position-vertical-relative:text;mso-width-percent:0;mso-height-percent:200;mso-width-relative:margin;mso-height-relative:margin;v-text-anchor:top" o:gfxdata="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">
-                <v:textbox style="mso-fit-shape-to-text:t">
-                  <w:txbxContent>
-                    <w:p>
-                      <w:r>
-                        <w:t>The Profile Screen displays the user’s personal information such as Profile Details, Preferences, and Ratings. These are accessible from an Expanding List view.</w:t>
-                      </w:r>
-                    </w:p>
-                  </w:txbxContent>
-                </v:textbox>
-                <w10:wrap type="square" anchorx="margin"/>
-              </v:shape>
-            </w:pict>
-          </mc:Fallback>
-        </mc:AlternateContent>
-      </w:r>
-      <w:r>
-        <w:rPr>
-          <w:i/>
-          <w:noProof/>
-        </w:rPr>
-        <w:drawing>
-          <wp:inline distT="0" distB="0" distL="0" distR="0">
-            <wp:extent cx="967740" cy="1973281"/>
-            <wp:effectExtent l="0" t="0" r="3810" b="8255"/>
-            <wp:docPr id="33" name="Picture 33"/>
-            <wp:cNvGraphicFramePr>
-              <a:graphicFrameLocks xmlns:a="http://schemas.openxmlformats.org/drawingml/2006/main" noChangeAspect="1"/>
-            </wp:cNvGraphicFramePr>
-            <a:graphic xmlns:a="http://schemas.openxmlformats.org/drawingml/2006/main">
-              <a:graphicData uri="http://schemas.openxmlformats.org/drawingml/2006/picture">
-                <pic:pic xmlns:pic="http://schemas.openxmlformats.org/drawingml/2006/picture">
-                  <pic:nvPicPr>
-                    <pic:cNvPr id="0" name="Picture 9"/>
-                    <pic:cNvPicPr>
-                      <a:picLocks noChangeAspect="1" noChangeArrowheads="1"/>
-                    </pic:cNvPicPr>
-                  </pic:nvPicPr>
-                  <pic:blipFill>
-                    <a:blip r:embed="rId25" cstate="print">
-                      <a:extLst>
-                        <a:ext uri="{28A0092B-C50C-407E-A947-70E740481C1C}">
-                          <a14:useLocalDpi xmlns:a14="http://schemas.microsoft.com/office/drawing/2010/main" val="0"/>
-                        </a:ext>
-                      </a:extLst>
-                    </a:blip>
-                    <a:srcRect/>
-                    <a:stretch>
-                      <a:fillRect/>
-                    </a:stretch>
-                  </pic:blipFill>
-                  <pic:spPr bwMode="auto">
-                    <a:xfrm>
-                      <a:off x="0" y="0"/>
-                      <a:ext cx="996379" cy="2031677"/>
-                    </a:xfrm>
-                    <a:prstGeom prst="rect">
-                      <a:avLst/>
-                    </a:prstGeom>
-                    <a:noFill/>
-                    <a:ln>
-                      <a:noFill/>
-                    </a:ln>
-                  </pic:spPr>
-                </pic:pic>
-              </a:graphicData>
-            </a:graphic>
-          </wp:inline>
-        </w:drawing>
-      </w:r>
-      <w:r>
-        <w:rPr>
-          <w:i/>
-        </w:rPr>
-        <w:t xml:space="preserve"> </w:t>
-      </w:r>
-    </w:p>
-    <w:p>
-      <w:pPr>
-        <w:pStyle w:val="berschrift3"/>
-      </w:pPr>
+    </w:p>
+    <w:p>
+      <w:pPr>
+        <w:pStyle w:val="Heading3"/>
+      </w:pPr>
+      <w:bookmarkStart w:id="0" w:name="_GoBack"/>
+      <w:bookmarkEnd w:id="0"/>
       <w:r>
         <w:br w:type="page"/>
       </w:r>
@@ -5303,7 +4993,7 @@
                     </pic:cNvPicPr>
                   </pic:nvPicPr>
                   <pic:blipFill>
-                    <a:blip r:embed="rId26" cstate="print">
+                    <a:blip r:embed="rId25" cstate="print">
                       <a:extLst>
                         <a:ext uri="{28A0092B-C50C-407E-A947-70E740481C1C}">
                           <a14:useLocalDpi xmlns:a14="http://schemas.microsoft.com/office/drawing/2010/main" val="0"/>
@@ -5369,7 +5059,7 @@
                     </pic:cNvPicPr>
                   </pic:nvPicPr>
                   <pic:blipFill>
-                    <a:blip r:embed="rId27" cstate="print">
+                    <a:blip r:embed="rId26" cstate="print">
                       <a:extLst>
                         <a:ext uri="{28A0092B-C50C-407E-A947-70E740481C1C}">
                           <a14:useLocalDpi xmlns:a14="http://schemas.microsoft.com/office/drawing/2010/main" val="0"/>
@@ -5449,7 +5139,7 @@
                     </pic:cNvPicPr>
                   </pic:nvPicPr>
                   <pic:blipFill>
-                    <a:blip r:embed="rId28" cstate="print">
+                    <a:blip r:embed="rId27" cstate="print">
                       <a:extLst>
                         <a:ext uri="{28A0092B-C50C-407E-A947-70E740481C1C}">
                           <a14:useLocalDpi xmlns:a14="http://schemas.microsoft.com/office/drawing/2010/main" val="0"/>
@@ -5515,7 +5205,7 @@
                     </pic:cNvPicPr>
                   </pic:nvPicPr>
                   <pic:blipFill>
-                    <a:blip r:embed="rId29" cstate="print">
+                    <a:blip r:embed="rId28" cstate="print">
                       <a:extLst>
                         <a:ext uri="{28A0092B-C50C-407E-A947-70E740481C1C}">
                           <a14:useLocalDpi xmlns:a14="http://schemas.microsoft.com/office/drawing/2010/main" val="0"/>
@@ -5563,7 +5253,7 @@
     </w:p>
     <w:p>
       <w:pPr>
-        <w:pStyle w:val="berschrift2"/>
+        <w:pStyle w:val="Heading2"/>
         <w:spacing w:line="240" w:lineRule="auto"/>
       </w:pPr>
       <w:r>
@@ -5573,7 +5263,7 @@
     </w:p>
     <w:p>
       <w:pPr>
-        <w:pStyle w:val="berschrift3"/>
+        <w:pStyle w:val="Heading3"/>
         <w:spacing w:line="240" w:lineRule="auto"/>
       </w:pPr>
       <w:r>
@@ -5728,13 +5418,13 @@
                     <pic:cNvPicPr/>
                   </pic:nvPicPr>
                   <pic:blipFill>
-                    <a:blip r:embed="rId30">
+                    <a:blip r:embed="rId29">
                       <a:extLst>
                         <a:ext uri="{28A0092B-C50C-407E-A947-70E740481C1C}">
                           <a14:useLocalDpi xmlns:a14="http://schemas.microsoft.com/office/drawing/2010/main" val="0"/>
                         </a:ext>
                         <a:ext uri="{96DAC541-7B7A-43D3-8B79-37D633B846F1}">
-                          <asvg:svgBlip xmlns:asvg="http://schemas.microsoft.com/office/drawing/2016/SVG/main" r:embed="rId31"/>
+                          <asvg:svgBlip xmlns:asvg="http://schemas.microsoft.com/office/drawing/2016/SVG/main" r:embed="rId30"/>
                         </a:ext>
                       </a:extLst>
                     </a:blip>
@@ -5883,7 +5573,7 @@
                     <pic:cNvPicPr/>
                   </pic:nvPicPr>
                   <pic:blipFill>
-                    <a:blip r:embed="rId32">
+                    <a:blip r:embed="rId31">
                       <a:extLst>
                         <a:ext uri="{28A0092B-C50C-407E-A947-70E740481C1C}">
                           <a14:useLocalDpi xmlns:a14="http://schemas.microsoft.com/office/drawing/2010/main" val="0"/>
@@ -5926,91 +5616,91 @@
     </w:p>
     <w:p>
       <w:pPr>
-        <w:pStyle w:val="berschrift3"/>
-        <w:spacing w:line="240" w:lineRule="auto"/>
-      </w:pPr>
-    </w:p>
-    <w:p>
-      <w:pPr>
-        <w:pStyle w:val="berschrift3"/>
-        <w:spacing w:line="240" w:lineRule="auto"/>
-      </w:pPr>
-    </w:p>
-    <w:p>
-      <w:pPr>
-        <w:pStyle w:val="berschrift3"/>
-        <w:spacing w:line="240" w:lineRule="auto"/>
-      </w:pPr>
-    </w:p>
-    <w:p>
-      <w:pPr>
-        <w:pStyle w:val="berschrift3"/>
-        <w:spacing w:line="240" w:lineRule="auto"/>
-      </w:pPr>
-    </w:p>
-    <w:p>
-      <w:pPr>
-        <w:pStyle w:val="berschrift3"/>
-        <w:spacing w:line="240" w:lineRule="auto"/>
-      </w:pPr>
-    </w:p>
-    <w:p>
-      <w:pPr>
-        <w:pStyle w:val="berschrift3"/>
-        <w:spacing w:line="240" w:lineRule="auto"/>
-      </w:pPr>
-    </w:p>
-    <w:p>
-      <w:pPr>
-        <w:pStyle w:val="berschrift3"/>
-        <w:spacing w:line="240" w:lineRule="auto"/>
-      </w:pPr>
-    </w:p>
-    <w:p>
-      <w:pPr>
-        <w:pStyle w:val="berschrift3"/>
-        <w:spacing w:line="240" w:lineRule="auto"/>
-      </w:pPr>
-    </w:p>
-    <w:p>
-      <w:pPr>
-        <w:pStyle w:val="berschrift3"/>
-        <w:spacing w:line="240" w:lineRule="auto"/>
-      </w:pPr>
-    </w:p>
-    <w:p>
-      <w:pPr>
-        <w:pStyle w:val="berschrift3"/>
-        <w:spacing w:line="240" w:lineRule="auto"/>
-      </w:pPr>
-    </w:p>
-    <w:p>
-      <w:pPr>
-        <w:pStyle w:val="berschrift3"/>
-        <w:spacing w:line="240" w:lineRule="auto"/>
-      </w:pPr>
-    </w:p>
-    <w:p>
-      <w:pPr>
-        <w:pStyle w:val="berschrift3"/>
-        <w:spacing w:line="240" w:lineRule="auto"/>
-      </w:pPr>
-    </w:p>
-    <w:p>
-      <w:pPr>
-        <w:pStyle w:val="berschrift3"/>
-        <w:spacing w:line="240" w:lineRule="auto"/>
-      </w:pPr>
-    </w:p>
-    <w:p>
-      <w:pPr>
-        <w:pStyle w:val="berschrift3"/>
-        <w:spacing w:line="240" w:lineRule="auto"/>
-      </w:pPr>
-    </w:p>
-    <w:p>
-      <w:pPr>
-        <w:pStyle w:val="berschrift3"/>
+        <w:pStyle w:val="Heading3"/>
+        <w:spacing w:line="240" w:lineRule="auto"/>
+      </w:pPr>
+    </w:p>
+    <w:p>
+      <w:pPr>
+        <w:pStyle w:val="Heading3"/>
+        <w:spacing w:line="240" w:lineRule="auto"/>
+      </w:pPr>
+    </w:p>
+    <w:p>
+      <w:pPr>
+        <w:pStyle w:val="Heading3"/>
+        <w:spacing w:line="240" w:lineRule="auto"/>
+      </w:pPr>
+    </w:p>
+    <w:p>
+      <w:pPr>
+        <w:pStyle w:val="Heading3"/>
+        <w:spacing w:line="240" w:lineRule="auto"/>
+      </w:pPr>
+    </w:p>
+    <w:p>
+      <w:pPr>
+        <w:pStyle w:val="Heading3"/>
+        <w:spacing w:line="240" w:lineRule="auto"/>
+      </w:pPr>
+    </w:p>
+    <w:p>
+      <w:pPr>
+        <w:pStyle w:val="Heading3"/>
+        <w:spacing w:line="240" w:lineRule="auto"/>
+      </w:pPr>
+    </w:p>
+    <w:p>
+      <w:pPr>
+        <w:pStyle w:val="Heading3"/>
+        <w:spacing w:line="240" w:lineRule="auto"/>
+      </w:pPr>
+    </w:p>
+    <w:p>
+      <w:pPr>
+        <w:pStyle w:val="Heading3"/>
+        <w:spacing w:line="240" w:lineRule="auto"/>
+      </w:pPr>
+    </w:p>
+    <w:p>
+      <w:pPr>
+        <w:pStyle w:val="Heading3"/>
+        <w:spacing w:line="240" w:lineRule="auto"/>
+      </w:pPr>
+    </w:p>
+    <w:p>
+      <w:pPr>
+        <w:pStyle w:val="Heading3"/>
+        <w:spacing w:line="240" w:lineRule="auto"/>
+      </w:pPr>
+    </w:p>
+    <w:p>
+      <w:pPr>
+        <w:pStyle w:val="Heading3"/>
+        <w:spacing w:line="240" w:lineRule="auto"/>
+      </w:pPr>
+    </w:p>
+    <w:p>
+      <w:pPr>
+        <w:pStyle w:val="Heading3"/>
+        <w:spacing w:line="240" w:lineRule="auto"/>
+      </w:pPr>
+    </w:p>
+    <w:p>
+      <w:pPr>
+        <w:pStyle w:val="Heading3"/>
+        <w:spacing w:line="240" w:lineRule="auto"/>
+      </w:pPr>
+    </w:p>
+    <w:p>
+      <w:pPr>
+        <w:pStyle w:val="Heading3"/>
+        <w:spacing w:line="240" w:lineRule="auto"/>
+      </w:pPr>
+    </w:p>
+    <w:p>
+      <w:pPr>
+        <w:pStyle w:val="Heading3"/>
         <w:spacing w:line="240" w:lineRule="auto"/>
       </w:pPr>
       <w:r>
@@ -6045,7 +5735,7 @@
     </w:p>
     <w:p>
       <w:pPr>
-        <w:pStyle w:val="berschrift3"/>
+        <w:pStyle w:val="Heading3"/>
         <w:spacing w:line="240" w:lineRule="auto"/>
       </w:pPr>
       <w:r>
@@ -6086,43 +5776,25 @@
         <w:spacing w:line="240" w:lineRule="auto"/>
       </w:pPr>
       <w:r>
-        <w:t xml:space="preserve">New back-end systems can be added to the data layer and can be connected to the data abstraction layer, which should provide a corresponding interface to connect the new back-end system to the service layer. So, it is easy to connect new data services, like the Zomato API to provide more data, for a more detailed search. Since these new data must be merged with the FoodRadar database, it is necessary to provide a service which will do that. These services </w:t>
-      </w:r>
-      <w:proofErr w:type="gramStart"/>
-      <w:r>
-        <w:t>have to</w:t>
-      </w:r>
-      <w:proofErr w:type="gramEnd"/>
-      <w:r>
-        <w:t xml:space="preserve"> be adapted to the connected back-end system, wherefore a new back-end system involves some work.</w:t>
-      </w:r>
-    </w:p>
-    <w:p>
-      <w:pPr>
-        <w:spacing w:line="240" w:lineRule="auto"/>
-      </w:pPr>
-      <w:r>
-        <w:t xml:space="preserve">The FoodRadar service layer is a cloud solution, for what reason </w:t>
-      </w:r>
-      <w:proofErr w:type="gramStart"/>
-      <w:r>
-        <w:t>a</w:t>
-      </w:r>
-      <w:proofErr w:type="gramEnd"/>
-      <w:r>
-        <w:t xml:space="preserve"> integration of another Cloud solution or Web Service means to replace the current system or just adding a new service to the existing one, which is no problem, because it is just outsourcing of current processes. </w:t>
-      </w:r>
-    </w:p>
-    <w:p>
-      <w:pPr>
-        <w:spacing w:line="240" w:lineRule="auto"/>
-      </w:pPr>
-      <w:bookmarkStart w:id="0" w:name="_GoBack"/>
-      <w:bookmarkEnd w:id="0"/>
-    </w:p>
-    <w:p>
-      <w:pPr>
-        <w:pStyle w:val="berschrift3"/>
+        <w:t>New back-end systems can be added to the data layer and can be connected to the data abstraction layer, which should provide a corresponding interface to connect the new back-end system to the service layer. So, it is easy to connect new data services, like the Zomato API to provide more data, for a more detailed search. Since these new data must be merged with the FoodRadar database, it is necessary to provide a service which will do that. These services have to be adapted to the connected back-end system, wherefore a new back-end system involves some work.</w:t>
+      </w:r>
+    </w:p>
+    <w:p>
+      <w:pPr>
+        <w:spacing w:line="240" w:lineRule="auto"/>
+      </w:pPr>
+      <w:r>
+        <w:t xml:space="preserve">The FoodRadar service layer is a cloud solution, for what reason a integration of another Cloud solution or Web Service means to replace the current system or just adding a new service to the existing one, which is no problem, because it is just outsourcing of current processes. </w:t>
+      </w:r>
+    </w:p>
+    <w:p>
+      <w:pPr>
+        <w:spacing w:line="240" w:lineRule="auto"/>
+      </w:pPr>
+    </w:p>
+    <w:p>
+      <w:pPr>
+        <w:pStyle w:val="Heading3"/>
         <w:spacing w:line="240" w:lineRule="auto"/>
       </w:pPr>
       <w:r>
@@ -6151,7 +5823,7 @@
     </w:p>
     <w:p>
       <w:pPr>
-        <w:pStyle w:val="berschrift1"/>
+        <w:pStyle w:val="Heading1"/>
         <w:spacing w:line="240" w:lineRule="auto"/>
       </w:pPr>
       <w:r>
@@ -6233,14 +5905,14 @@
   <w:footnote w:id="1">
     <w:p>
       <w:pPr>
-        <w:pStyle w:val="Funotentext"/>
+        <w:pStyle w:val="FootnoteText"/>
         <w:rPr>
           <w:lang w:val="de-DE"/>
         </w:rPr>
       </w:pPr>
       <w:r>
         <w:rPr>
-          <w:rStyle w:val="Funotenzeichen"/>
+          <w:rStyle w:val="FootnoteReference"/>
         </w:rPr>
         <w:footnoteRef/>
       </w:r>
@@ -6255,14 +5927,14 @@
   <w:footnote w:id="2">
     <w:p>
       <w:pPr>
-        <w:pStyle w:val="Funotentext"/>
+        <w:pStyle w:val="FootnoteText"/>
         <w:rPr>
           <w:lang w:val="de-DE"/>
         </w:rPr>
       </w:pPr>
       <w:r>
         <w:rPr>
-          <w:rStyle w:val="Funotenzeichen"/>
+          <w:rStyle w:val="FootnoteReference"/>
         </w:rPr>
         <w:footnoteRef/>
       </w:r>
@@ -8184,16 +7856,16 @@
     <w:lsdException w:name="Hashtag" w:semiHidden="1" w:unhideWhenUsed="1"/>
     <w:lsdException w:name="Unresolved Mention" w:semiHidden="1" w:unhideWhenUsed="1"/>
   </w:latentStyles>
-  <w:style w:type="paragraph" w:default="1" w:styleId="Standard">
+  <w:style w:type="paragraph" w:default="1" w:styleId="Normal">
     <w:name w:val="Normal"/>
     <w:qFormat/>
     <w:rsid w:val="00B542B3"/>
   </w:style>
-  <w:style w:type="paragraph" w:styleId="berschrift1">
+  <w:style w:type="paragraph" w:styleId="Heading1">
     <w:name w:val="heading 1"/>
-    <w:basedOn w:val="Standard"/>
-    <w:next w:val="Standard"/>
-    <w:link w:val="berschrift1Zchn"/>
+    <w:basedOn w:val="Normal"/>
+    <w:next w:val="Normal"/>
+    <w:link w:val="Heading1Char"/>
     <w:uiPriority w:val="9"/>
     <w:qFormat/>
     <w:rsid w:val="00042B60"/>
@@ -8210,11 +7882,11 @@
       <w:szCs w:val="32"/>
     </w:rPr>
   </w:style>
-  <w:style w:type="paragraph" w:styleId="berschrift2">
+  <w:style w:type="paragraph" w:styleId="Heading2">
     <w:name w:val="heading 2"/>
-    <w:basedOn w:val="Standard"/>
-    <w:next w:val="Standard"/>
-    <w:link w:val="berschrift2Zchn"/>
+    <w:basedOn w:val="Normal"/>
+    <w:next w:val="Normal"/>
+    <w:link w:val="Heading2Char"/>
     <w:uiPriority w:val="9"/>
     <w:unhideWhenUsed/>
     <w:qFormat/>
@@ -8232,11 +7904,11 @@
       <w:szCs w:val="26"/>
     </w:rPr>
   </w:style>
-  <w:style w:type="paragraph" w:styleId="berschrift3">
+  <w:style w:type="paragraph" w:styleId="Heading3">
     <w:name w:val="heading 3"/>
-    <w:basedOn w:val="Standard"/>
-    <w:next w:val="Standard"/>
-    <w:link w:val="berschrift3Zchn"/>
+    <w:basedOn w:val="Normal"/>
+    <w:next w:val="Normal"/>
+    <w:link w:val="Heading3Char"/>
     <w:uiPriority w:val="9"/>
     <w:unhideWhenUsed/>
     <w:qFormat/>
@@ -8254,13 +7926,13 @@
       <w:szCs w:val="24"/>
     </w:rPr>
   </w:style>
-  <w:style w:type="character" w:default="1" w:styleId="Absatz-Standardschriftart">
+  <w:style w:type="character" w:default="1" w:styleId="DefaultParagraphFont">
     <w:name w:val="Default Paragraph Font"/>
     <w:uiPriority w:val="1"/>
     <w:semiHidden/>
     <w:unhideWhenUsed/>
   </w:style>
-  <w:style w:type="table" w:default="1" w:styleId="NormaleTabelle">
+  <w:style w:type="table" w:default="1" w:styleId="TableNormal">
     <w:name w:val="Normal Table"/>
     <w:uiPriority w:val="99"/>
     <w:semiHidden/>
@@ -8275,17 +7947,17 @@
       </w:tblCellMar>
     </w:tblPr>
   </w:style>
-  <w:style w:type="numbering" w:default="1" w:styleId="KeineListe">
+  <w:style w:type="numbering" w:default="1" w:styleId="NoList">
     <w:name w:val="No List"/>
     <w:uiPriority w:val="99"/>
     <w:semiHidden/>
     <w:unhideWhenUsed/>
   </w:style>
-  <w:style w:type="paragraph" w:styleId="Titel">
+  <w:style w:type="paragraph" w:styleId="Title">
     <w:name w:val="Title"/>
-    <w:basedOn w:val="Standard"/>
-    <w:next w:val="Standard"/>
-    <w:link w:val="TitelZchn"/>
+    <w:basedOn w:val="Normal"/>
+    <w:next w:val="Normal"/>
+    <w:link w:val="TitleChar"/>
     <w:uiPriority w:val="10"/>
     <w:qFormat/>
     <w:rsid w:val="00042B60"/>
@@ -8301,10 +7973,10 @@
       <w:szCs w:val="56"/>
     </w:rPr>
   </w:style>
-  <w:style w:type="character" w:customStyle="1" w:styleId="TitelZchn">
-    <w:name w:val="Titel Zchn"/>
-    <w:basedOn w:val="Absatz-Standardschriftart"/>
-    <w:link w:val="Titel"/>
+  <w:style w:type="character" w:customStyle="1" w:styleId="TitleChar">
+    <w:name w:val="Title Char"/>
+    <w:basedOn w:val="DefaultParagraphFont"/>
+    <w:link w:val="Title"/>
     <w:uiPriority w:val="10"/>
     <w:rsid w:val="00042B60"/>
     <w:rPr>
@@ -8315,10 +7987,10 @@
       <w:szCs w:val="56"/>
     </w:rPr>
   </w:style>
-  <w:style w:type="character" w:customStyle="1" w:styleId="berschrift1Zchn">
-    <w:name w:val="Überschrift 1 Zchn"/>
-    <w:basedOn w:val="Absatz-Standardschriftart"/>
-    <w:link w:val="berschrift1"/>
+  <w:style w:type="character" w:customStyle="1" w:styleId="Heading1Char">
+    <w:name w:val="Heading 1 Char"/>
+    <w:basedOn w:val="DefaultParagraphFont"/>
+    <w:link w:val="Heading1"/>
     <w:uiPriority w:val="9"/>
     <w:rsid w:val="00042B60"/>
     <w:rPr>
@@ -8328,9 +8000,9 @@
       <w:szCs w:val="32"/>
     </w:rPr>
   </w:style>
-  <w:style w:type="paragraph" w:styleId="Listenabsatz">
+  <w:style w:type="paragraph" w:styleId="ListParagraph">
     <w:name w:val="List Paragraph"/>
-    <w:basedOn w:val="Standard"/>
+    <w:basedOn w:val="Normal"/>
     <w:uiPriority w:val="1"/>
     <w:qFormat/>
     <w:rsid w:val="00B76A4E"/>
@@ -8339,10 +8011,10 @@
       <w:contextualSpacing/>
     </w:pPr>
   </w:style>
-  <w:style w:type="character" w:customStyle="1" w:styleId="berschrift2Zchn">
-    <w:name w:val="Überschrift 2 Zchn"/>
-    <w:basedOn w:val="Absatz-Standardschriftart"/>
-    <w:link w:val="berschrift2"/>
+  <w:style w:type="character" w:customStyle="1" w:styleId="Heading2Char">
+    <w:name w:val="Heading 2 Char"/>
+    <w:basedOn w:val="DefaultParagraphFont"/>
+    <w:link w:val="Heading2"/>
     <w:uiPriority w:val="9"/>
     <w:rsid w:val="00F93B18"/>
     <w:rPr>
@@ -8352,10 +8024,10 @@
       <w:szCs w:val="26"/>
     </w:rPr>
   </w:style>
-  <w:style w:type="character" w:customStyle="1" w:styleId="berschrift3Zchn">
-    <w:name w:val="Überschrift 3 Zchn"/>
-    <w:basedOn w:val="Absatz-Standardschriftart"/>
-    <w:link w:val="berschrift3"/>
+  <w:style w:type="character" w:customStyle="1" w:styleId="Heading3Char">
+    <w:name w:val="Heading 3 Char"/>
+    <w:basedOn w:val="DefaultParagraphFont"/>
+    <w:link w:val="Heading3"/>
     <w:uiPriority w:val="9"/>
     <w:rsid w:val="00F93B18"/>
     <w:rPr>
@@ -8365,10 +8037,10 @@
       <w:szCs w:val="24"/>
     </w:rPr>
   </w:style>
-  <w:style w:type="paragraph" w:styleId="Funotentext">
+  <w:style w:type="paragraph" w:styleId="FootnoteText">
     <w:name w:val="footnote text"/>
-    <w:basedOn w:val="Standard"/>
-    <w:link w:val="FunotentextZchn"/>
+    <w:basedOn w:val="Normal"/>
+    <w:link w:val="FootnoteTextChar"/>
     <w:uiPriority w:val="99"/>
     <w:semiHidden/>
     <w:unhideWhenUsed/>
@@ -8381,10 +8053,10 @@
       <w:szCs w:val="20"/>
     </w:rPr>
   </w:style>
-  <w:style w:type="character" w:customStyle="1" w:styleId="FunotentextZchn">
-    <w:name w:val="Fußnotentext Zchn"/>
-    <w:basedOn w:val="Absatz-Standardschriftart"/>
-    <w:link w:val="Funotentext"/>
+  <w:style w:type="character" w:customStyle="1" w:styleId="FootnoteTextChar">
+    <w:name w:val="Footnote Text Char"/>
+    <w:basedOn w:val="DefaultParagraphFont"/>
+    <w:link w:val="FootnoteText"/>
     <w:uiPriority w:val="99"/>
     <w:semiHidden/>
     <w:rsid w:val="00223734"/>
@@ -8393,9 +8065,9 @@
       <w:szCs w:val="20"/>
     </w:rPr>
   </w:style>
-  <w:style w:type="character" w:styleId="Funotenzeichen">
+  <w:style w:type="character" w:styleId="FootnoteReference">
     <w:name w:val="footnote reference"/>
-    <w:basedOn w:val="Absatz-Standardschriftart"/>
+    <w:basedOn w:val="DefaultParagraphFont"/>
     <w:uiPriority w:val="99"/>
     <w:semiHidden/>
     <w:unhideWhenUsed/>
@@ -8406,7 +8078,7 @@
   </w:style>
   <w:style w:type="character" w:styleId="Hyperlink">
     <w:name w:val="Hyperlink"/>
-    <w:basedOn w:val="Absatz-Standardschriftart"/>
+    <w:basedOn w:val="DefaultParagraphFont"/>
     <w:uiPriority w:val="99"/>
     <w:unhideWhenUsed/>
     <w:rsid w:val="005F0BFD"/>
@@ -8415,9 +8087,9 @@
       <w:u w:val="single"/>
     </w:rPr>
   </w:style>
-  <w:style w:type="character" w:styleId="NichtaufgelsteErwhnung">
+  <w:style w:type="character" w:styleId="UnresolvedMention">
     <w:name w:val="Unresolved Mention"/>
-    <w:basedOn w:val="Absatz-Standardschriftart"/>
+    <w:basedOn w:val="DefaultParagraphFont"/>
     <w:uiPriority w:val="99"/>
     <w:semiHidden/>
     <w:unhideWhenUsed/>
@@ -8427,10 +8099,10 @@
       <w:shd w:val="clear" w:color="auto" w:fill="E6E6E6"/>
     </w:rPr>
   </w:style>
-  <w:style w:type="paragraph" w:styleId="Beschriftung">
+  <w:style w:type="paragraph" w:styleId="Caption">
     <w:name w:val="caption"/>
-    <w:basedOn w:val="Standard"/>
-    <w:next w:val="Standard"/>
+    <w:basedOn w:val="Normal"/>
+    <w:next w:val="Normal"/>
     <w:uiPriority w:val="35"/>
     <w:unhideWhenUsed/>
     <w:qFormat/>
@@ -8446,7 +8118,7 @@
       <w:szCs w:val="18"/>
     </w:rPr>
   </w:style>
-  <w:style w:type="paragraph" w:styleId="KeinLeerraum">
+  <w:style w:type="paragraph" w:styleId="NoSpacing">
     <w:name w:val="No Spacing"/>
     <w:uiPriority w:val="1"/>
     <w:qFormat/>
@@ -8455,10 +8127,10 @@
       <w:spacing w:after="0" w:line="240" w:lineRule="auto"/>
     </w:pPr>
   </w:style>
-  <w:style w:type="paragraph" w:styleId="Textkrper">
+  <w:style w:type="paragraph" w:styleId="BodyText">
     <w:name w:val="Body Text"/>
-    <w:basedOn w:val="Standard"/>
-    <w:link w:val="TextkrperZchn"/>
+    <w:basedOn w:val="Normal"/>
+    <w:link w:val="BodyTextChar"/>
     <w:uiPriority w:val="1"/>
     <w:qFormat/>
     <w:rsid w:val="00AC100C"/>
@@ -8475,10 +8147,10 @@
       <w:lang w:eastAsia="en-AU" w:bidi="en-AU"/>
     </w:rPr>
   </w:style>
-  <w:style w:type="character" w:customStyle="1" w:styleId="TextkrperZchn">
-    <w:name w:val="Textkörper Zchn"/>
-    <w:basedOn w:val="Absatz-Standardschriftart"/>
-    <w:link w:val="Textkrper"/>
+  <w:style w:type="character" w:customStyle="1" w:styleId="BodyTextChar">
+    <w:name w:val="Body Text Char"/>
+    <w:basedOn w:val="DefaultParagraphFont"/>
+    <w:link w:val="BodyText"/>
     <w:uiPriority w:val="1"/>
     <w:rsid w:val="00AC100C"/>
     <w:rPr>
@@ -8490,7 +8162,7 @@
   </w:style>
   <w:style w:type="paragraph" w:customStyle="1" w:styleId="TableParagraph">
     <w:name w:val="Table Paragraph"/>
-    <w:basedOn w:val="Standard"/>
+    <w:basedOn w:val="Normal"/>
     <w:uiPriority w:val="1"/>
     <w:qFormat/>
     <w:rsid w:val="00AC100C"/>
@@ -8837,7 +8509,7 @@
 </file>
 
 <file path=customXml/itemProps1.xml><?xml version="1.0" encoding="utf-8"?>
-<ds:datastoreItem xmlns:ds="http://schemas.openxmlformats.org/officeDocument/2006/customXml" ds:itemID="{068665E0-FB5E-44A4-AE71-09C92697CE9C}">
+<ds:datastoreItem xmlns:ds="http://schemas.openxmlformats.org/officeDocument/2006/customXml" ds:itemID="{72CB964D-1DBC-44E3-9F1D-2BE15AEB2427}">
   <ds:schemaRefs>
     <ds:schemaRef ds:uri="http://schemas.openxmlformats.org/officeDocument/2006/bibliography"/>
   </ds:schemaRefs>

</xml_diff>

<commit_message>
Added draft testing para
</commit_message>
<xml_diff>
--- a/Assignment 1/Assignment-1-Design-of-Mobile-App.docx
+++ b/Assignment 1/Assignment-1-Design-of-Mobile-App.docx
@@ -93,7 +93,7 @@
     </w:p>
     <w:p>
       <w:pPr>
-        <w:pStyle w:val="Textkrper"/>
+        <w:pStyle w:val="BodyText"/>
         <w:rPr>
           <w:b/>
           <w:sz w:val="26"/>
@@ -102,7 +102,7 @@
     </w:p>
     <w:p>
       <w:pPr>
-        <w:pStyle w:val="Textkrper"/>
+        <w:pStyle w:val="BodyText"/>
         <w:rPr>
           <w:b/>
           <w:sz w:val="26"/>
@@ -111,7 +111,7 @@
     </w:p>
     <w:p>
       <w:pPr>
-        <w:pStyle w:val="berschrift1"/>
+        <w:pStyle w:val="Heading1"/>
         <w:spacing w:before="210" w:line="240" w:lineRule="auto"/>
         <w:ind w:left="2366"/>
       </w:pPr>
@@ -121,7 +121,7 @@
     </w:p>
     <w:p>
       <w:pPr>
-        <w:pStyle w:val="berschrift2"/>
+        <w:pStyle w:val="Heading2"/>
         <w:spacing w:before="155" w:line="240" w:lineRule="auto"/>
         <w:ind w:left="2086" w:right="2401" w:firstLine="866"/>
       </w:pPr>
@@ -170,7 +170,7 @@
     </w:p>
     <w:p>
       <w:pPr>
-        <w:pStyle w:val="Textkrper"/>
+        <w:pStyle w:val="BodyText"/>
         <w:rPr>
           <w:b/>
           <w:sz w:val="20"/>
@@ -179,7 +179,7 @@
     </w:p>
     <w:p>
       <w:pPr>
-        <w:pStyle w:val="Textkrper"/>
+        <w:pStyle w:val="BodyText"/>
         <w:rPr>
           <w:b/>
           <w:sz w:val="20"/>
@@ -188,7 +188,7 @@
     </w:p>
     <w:p>
       <w:pPr>
-        <w:pStyle w:val="Textkrper"/>
+        <w:pStyle w:val="BodyText"/>
         <w:spacing w:before="8"/>
         <w:rPr>
           <w:b/>
@@ -197,7 +197,7 @@
     </w:p>
     <w:p>
       <w:pPr>
-        <w:pStyle w:val="Textkrper"/>
+        <w:pStyle w:val="BodyText"/>
         <w:ind w:left="110" w:right="189"/>
         <w:rPr>
           <w:rFonts w:ascii="Calibri"/>
@@ -227,7 +227,7 @@
     </w:p>
     <w:p>
       <w:pPr>
-        <w:pStyle w:val="berschrift1"/>
+        <w:pStyle w:val="Heading1"/>
         <w:spacing w:line="240" w:lineRule="auto"/>
       </w:pPr>
       <w:r>
@@ -245,7 +245,7 @@
     </w:p>
     <w:p>
       <w:pPr>
-        <w:pStyle w:val="Textkrper"/>
+        <w:pStyle w:val="BodyText"/>
         <w:spacing w:before="204"/>
         <w:ind w:left="320"/>
       </w:pPr>
@@ -263,7 +263,7 @@
     </w:p>
     <w:p>
       <w:pPr>
-        <w:pStyle w:val="Listenabsatz"/>
+        <w:pStyle w:val="ListParagraph"/>
         <w:widowControl w:val="0"/>
         <w:numPr>
           <w:ilvl w:val="0"/>
@@ -435,7 +435,7 @@
     </w:p>
     <w:p>
       <w:pPr>
-        <w:pStyle w:val="Listenabsatz"/>
+        <w:pStyle w:val="ListParagraph"/>
         <w:widowControl w:val="0"/>
         <w:numPr>
           <w:ilvl w:val="0"/>
@@ -646,7 +646,7 @@
     </w:p>
     <w:p>
       <w:pPr>
-        <w:pStyle w:val="Listenabsatz"/>
+        <w:pStyle w:val="ListParagraph"/>
         <w:widowControl w:val="0"/>
         <w:numPr>
           <w:ilvl w:val="0"/>
@@ -825,7 +825,7 @@
     </w:p>
     <w:p>
       <w:pPr>
-        <w:pStyle w:val="Textkrper"/>
+        <w:pStyle w:val="BodyText"/>
         <w:spacing w:before="9"/>
         <w:rPr>
           <w:sz w:val="30"/>
@@ -834,7 +834,7 @@
     </w:p>
     <w:p>
       <w:pPr>
-        <w:pStyle w:val="Textkrper"/>
+        <w:pStyle w:val="BodyText"/>
         <w:ind w:left="320" w:right="1158"/>
       </w:pPr>
       <w:r>
@@ -843,7 +843,7 @@
     </w:p>
     <w:p>
       <w:pPr>
-        <w:pStyle w:val="Textkrper"/>
+        <w:pStyle w:val="BodyText"/>
         <w:spacing w:before="11"/>
       </w:pPr>
     </w:p>
@@ -1400,7 +1400,7 @@
     </w:p>
     <w:p>
       <w:pPr>
-        <w:pStyle w:val="berschrift1"/>
+        <w:pStyle w:val="Heading1"/>
         <w:spacing w:line="240" w:lineRule="auto"/>
       </w:pPr>
       <w:r>
@@ -1418,7 +1418,7 @@
     </w:p>
     <w:p>
       <w:pPr>
-        <w:pStyle w:val="berschrift2"/>
+        <w:pStyle w:val="Heading2"/>
         <w:spacing w:line="240" w:lineRule="auto"/>
       </w:pPr>
       <w:r>
@@ -1427,7 +1427,7 @@
     </w:p>
     <w:p>
       <w:pPr>
-        <w:pStyle w:val="berschrift3"/>
+        <w:pStyle w:val="Heading3"/>
         <w:spacing w:line="240" w:lineRule="auto"/>
       </w:pPr>
       <w:r>
@@ -1438,18 +1438,13 @@
       <w:pPr>
         <w:spacing w:line="240" w:lineRule="auto"/>
       </w:pPr>
-      <w:proofErr w:type="spellStart"/>
-      <w:r>
-        <w:t>Foodradar</w:t>
-      </w:r>
-      <w:proofErr w:type="spellEnd"/>
-      <w:r>
-        <w:t xml:space="preserve"> is an app for rating and reviewing individual dishes at a given restaurant and will help the user decide which dish to order. This specific search is missing within the current app context, with many services providing overall restaurant reviews, but never ranking the individual meals. We aim to fill this niche, giving users more information so that they can more easily decide where and what to eat.</w:t>
-      </w:r>
-    </w:p>
-    <w:p>
-      <w:pPr>
-        <w:pStyle w:val="berschrift3"/>
+      <w:r>
+        <w:t>Foodradar is an app for rating and reviewing individual dishes at a given restaurant and will help the user decide which dish to order. This specific search is missing within the current app context, with many services providing overall restaurant reviews, but never ranking the individual meals. We aim to fill this niche, giving users more information so that they can more easily decide where and what to eat.</w:t>
+      </w:r>
+    </w:p>
+    <w:p>
+      <w:pPr>
+        <w:pStyle w:val="Heading3"/>
         <w:spacing w:line="240" w:lineRule="auto"/>
       </w:pPr>
       <w:r>
@@ -1461,15 +1456,7 @@
         <w:spacing w:line="240" w:lineRule="auto"/>
       </w:pPr>
       <w:r>
-        <w:t xml:space="preserve">The key features of </w:t>
-      </w:r>
-      <w:proofErr w:type="spellStart"/>
-      <w:r>
-        <w:t>Foodradar</w:t>
-      </w:r>
-      <w:proofErr w:type="spellEnd"/>
-      <w:r>
-        <w:t xml:space="preserve"> are the ability</w:t>
+        <w:t>The key features of Foodradar are the ability</w:t>
       </w:r>
       <w:r>
         <w:t xml:space="preserve"> for users</w:t>
@@ -1480,7 +1467,7 @@
     </w:p>
     <w:p>
       <w:pPr>
-        <w:pStyle w:val="Listenabsatz"/>
+        <w:pStyle w:val="ListParagraph"/>
         <w:numPr>
           <w:ilvl w:val="0"/>
           <w:numId w:val="11"/>
@@ -1499,7 +1486,7 @@
     </w:p>
     <w:p>
       <w:pPr>
-        <w:pStyle w:val="Listenabsatz"/>
+        <w:pStyle w:val="ListParagraph"/>
         <w:numPr>
           <w:ilvl w:val="0"/>
           <w:numId w:val="11"/>
@@ -1524,7 +1511,7 @@
     </w:p>
     <w:p>
       <w:pPr>
-        <w:pStyle w:val="Listenabsatz"/>
+        <w:pStyle w:val="ListParagraph"/>
         <w:numPr>
           <w:ilvl w:val="0"/>
           <w:numId w:val="11"/>
@@ -1537,7 +1524,7 @@
     </w:p>
     <w:p>
       <w:pPr>
-        <w:pStyle w:val="Listenabsatz"/>
+        <w:pStyle w:val="ListParagraph"/>
         <w:numPr>
           <w:ilvl w:val="0"/>
           <w:numId w:val="11"/>
@@ -1550,7 +1537,7 @@
     </w:p>
     <w:p>
       <w:pPr>
-        <w:pStyle w:val="berschrift3"/>
+        <w:pStyle w:val="Heading3"/>
         <w:spacing w:line="240" w:lineRule="auto"/>
       </w:pPr>
       <w:r>
@@ -1562,23 +1549,7 @@
         <w:spacing w:line="240" w:lineRule="auto"/>
       </w:pPr>
       <w:r>
-        <w:t xml:space="preserve">Overarchingly, the target user group of </w:t>
-      </w:r>
-      <w:proofErr w:type="spellStart"/>
-      <w:r>
-        <w:t>Foodradar</w:t>
-      </w:r>
-      <w:proofErr w:type="spellEnd"/>
-      <w:r>
-        <w:t xml:space="preserve"> live in urban areas and own a mobile phone or other device. They are generally adolescent or older, making their own decisions about what/where to eat. More specifically, there are a few broad user groups which may be especially interested in using the </w:t>
-      </w:r>
-      <w:proofErr w:type="spellStart"/>
-      <w:r>
-        <w:t>Foodradar</w:t>
-      </w:r>
-      <w:proofErr w:type="spellEnd"/>
-      <w:r>
-        <w:t xml:space="preserve"> app</w:t>
+        <w:t>Overarchingly, the target user group of Foodradar live in urban areas and own a mobile phone or other device. They are generally adolescent or older, making their own decisions about what/where to eat. More specifically, there are a few broad user groups which may be especially interested in using the Foodradar app</w:t>
       </w:r>
       <w:r>
         <w:t>, and who have specific demands and benefits of the service</w:t>
@@ -1603,7 +1574,7 @@
     </w:p>
     <w:p>
       <w:pPr>
-        <w:pStyle w:val="Listenabsatz"/>
+        <w:pStyle w:val="ListParagraph"/>
         <w:numPr>
           <w:ilvl w:val="0"/>
           <w:numId w:val="9"/>
@@ -1622,7 +1593,7 @@
     </w:p>
     <w:p>
       <w:pPr>
-        <w:pStyle w:val="Listenabsatz"/>
+        <w:pStyle w:val="ListParagraph"/>
         <w:numPr>
           <w:ilvl w:val="0"/>
           <w:numId w:val="9"/>
@@ -1635,7 +1606,7 @@
     </w:p>
     <w:p>
       <w:pPr>
-        <w:pStyle w:val="Listenabsatz"/>
+        <w:pStyle w:val="ListParagraph"/>
         <w:numPr>
           <w:ilvl w:val="0"/>
           <w:numId w:val="9"/>
@@ -1671,7 +1642,7 @@
     </w:p>
     <w:p>
       <w:pPr>
-        <w:pStyle w:val="Listenabsatz"/>
+        <w:pStyle w:val="ListParagraph"/>
         <w:numPr>
           <w:ilvl w:val="0"/>
           <w:numId w:val="8"/>
@@ -1684,7 +1655,7 @@
     </w:p>
     <w:p>
       <w:pPr>
-        <w:pStyle w:val="Listenabsatz"/>
+        <w:pStyle w:val="ListParagraph"/>
         <w:numPr>
           <w:ilvl w:val="0"/>
           <w:numId w:val="8"/>
@@ -1697,7 +1668,7 @@
     </w:p>
     <w:p>
       <w:pPr>
-        <w:pStyle w:val="Listenabsatz"/>
+        <w:pStyle w:val="ListParagraph"/>
         <w:numPr>
           <w:ilvl w:val="0"/>
           <w:numId w:val="8"/>
@@ -1724,7 +1695,7 @@
     </w:p>
     <w:p>
       <w:pPr>
-        <w:pStyle w:val="Listenabsatz"/>
+        <w:pStyle w:val="ListParagraph"/>
         <w:numPr>
           <w:ilvl w:val="0"/>
           <w:numId w:val="10"/>
@@ -1743,7 +1714,7 @@
     </w:p>
     <w:p>
       <w:pPr>
-        <w:pStyle w:val="Listenabsatz"/>
+        <w:pStyle w:val="ListParagraph"/>
         <w:numPr>
           <w:ilvl w:val="0"/>
           <w:numId w:val="10"/>
@@ -1756,7 +1727,7 @@
     </w:p>
     <w:p>
       <w:pPr>
-        <w:pStyle w:val="Listenabsatz"/>
+        <w:pStyle w:val="ListParagraph"/>
         <w:numPr>
           <w:ilvl w:val="0"/>
           <w:numId w:val="10"/>
@@ -1783,7 +1754,7 @@
     </w:p>
     <w:p>
       <w:pPr>
-        <w:pStyle w:val="Listenabsatz"/>
+        <w:pStyle w:val="ListParagraph"/>
         <w:numPr>
           <w:ilvl w:val="0"/>
           <w:numId w:val="12"/>
@@ -1796,7 +1767,7 @@
     </w:p>
     <w:p>
       <w:pPr>
-        <w:pStyle w:val="Listenabsatz"/>
+        <w:pStyle w:val="ListParagraph"/>
         <w:numPr>
           <w:ilvl w:val="0"/>
           <w:numId w:val="12"/>
@@ -1809,7 +1780,7 @@
     </w:p>
     <w:p>
       <w:pPr>
-        <w:pStyle w:val="Listenabsatz"/>
+        <w:pStyle w:val="ListParagraph"/>
         <w:numPr>
           <w:ilvl w:val="0"/>
           <w:numId w:val="12"/>
@@ -1822,7 +1793,7 @@
     </w:p>
     <w:p>
       <w:pPr>
-        <w:pStyle w:val="berschrift3"/>
+        <w:pStyle w:val="Heading3"/>
         <w:spacing w:line="240" w:lineRule="auto"/>
       </w:pPr>
       <w:r>
@@ -1834,34 +1805,18 @@
         <w:spacing w:line="240" w:lineRule="auto"/>
       </w:pPr>
       <w:r>
-        <w:t xml:space="preserve">There are some similar apps existing in the current market, but none give as much fine detail as </w:t>
-      </w:r>
-      <w:proofErr w:type="spellStart"/>
-      <w:r>
-        <w:t>Foodradar</w:t>
-      </w:r>
-      <w:proofErr w:type="spellEnd"/>
-      <w:r>
-        <w:t xml:space="preserve"> aims to achieve. Services such as Yelp and TripAdvisor, which will be analysed further below, allow users to </w:t>
+        <w:t xml:space="preserve">There are some similar apps existing in the current market, but none give as much fine detail as Foodradar aims to achieve. Services such as Yelp and TripAdvisor, which will be analysed further below, allow users to </w:t>
       </w:r>
       <w:r>
         <w:t>rate</w:t>
       </w:r>
       <w:r>
-        <w:t xml:space="preserve"> overall restaurants or locations, but not on specific items on the menu. As such, there is a gap identified in the current app landscape that </w:t>
-      </w:r>
-      <w:proofErr w:type="spellStart"/>
-      <w:r>
-        <w:t>Foodradar</w:t>
-      </w:r>
-      <w:proofErr w:type="spellEnd"/>
-      <w:r>
-        <w:t xml:space="preserve"> aims to fill.</w:t>
-      </w:r>
-    </w:p>
-    <w:p>
-      <w:pPr>
-        <w:pStyle w:val="berschrift3"/>
+        <w:t xml:space="preserve"> overall restaurants or locations, but not on specific items on the menu. As such, there is a gap identified in the current app landscape that Foodradar aims to fill.</w:t>
+      </w:r>
+    </w:p>
+    <w:p>
+      <w:pPr>
+        <w:pStyle w:val="Heading3"/>
         <w:spacing w:line="240" w:lineRule="auto"/>
       </w:pPr>
       <w:r>
@@ -1872,42 +1827,24 @@
       <w:pPr>
         <w:spacing w:line="240" w:lineRule="auto"/>
       </w:pPr>
-      <w:proofErr w:type="spellStart"/>
-      <w:r>
-        <w:t>Foodradar</w:t>
-      </w:r>
-      <w:proofErr w:type="spellEnd"/>
-      <w:r>
-        <w:t xml:space="preserve"> will make it easier for people to decide what to order when at a restaurant. Many people are indecisive when it comes to ordering food. </w:t>
-      </w:r>
-      <w:proofErr w:type="spellStart"/>
-      <w:r>
-        <w:t>Foodradar</w:t>
-      </w:r>
-      <w:proofErr w:type="spellEnd"/>
-      <w:r>
-        <w:t xml:space="preserve"> tries to make the most of your restaurant visit, enabling the user to choose their optimal dish. As </w:t>
-      </w:r>
-      <w:proofErr w:type="spellStart"/>
+      <w:r>
+        <w:t xml:space="preserve">Foodradar will make it easier for people to decide what to order when at a restaurant. Many people are indecisive when it comes to ordering food. Foodradar tries to make the most of your restaurant visit, enabling the user to choose their optimal dish. As </w:t>
+      </w:r>
       <w:r>
         <w:t>F</w:t>
       </w:r>
       <w:r>
-        <w:t>oodradar</w:t>
-      </w:r>
-      <w:proofErr w:type="spellEnd"/>
-      <w:r>
-        <w:t xml:space="preserve"> has all this data on individual dishes it will also implement a search through these dishes. The user will be able to search for reviews on specific meals, E.g. if the user wants a Carbonara dish they can get the top rated Carbonara dishes near them.</w:t>
-      </w:r>
-    </w:p>
-    <w:p>
-      <w:pPr>
-        <w:spacing w:line="240" w:lineRule="auto"/>
-      </w:pPr>
-    </w:p>
-    <w:p>
-      <w:pPr>
-        <w:pStyle w:val="berschrift2"/>
+        <w:t>oodradar has all this data on individual dishes it will also implement a search through these dishes. The user will be able to search for reviews on specific meals, E.g. if the user wants a Carbonara dish they can get the top rated Carbonara dishes near them.</w:t>
+      </w:r>
+    </w:p>
+    <w:p>
+      <w:pPr>
+        <w:spacing w:line="240" w:lineRule="auto"/>
+      </w:pPr>
+    </w:p>
+    <w:p>
+      <w:pPr>
+        <w:pStyle w:val="Heading2"/>
         <w:spacing w:line="240" w:lineRule="auto"/>
       </w:pPr>
       <w:r>
@@ -1922,7 +1859,7 @@
     </w:p>
     <w:p>
       <w:pPr>
-        <w:pStyle w:val="berschrift3"/>
+        <w:pStyle w:val="Heading3"/>
         <w:spacing w:line="240" w:lineRule="auto"/>
       </w:pPr>
       <w:r>
@@ -1931,7 +1868,7 @@
     </w:p>
     <w:p>
       <w:pPr>
-        <w:pStyle w:val="Listenabsatz"/>
+        <w:pStyle w:val="ListParagraph"/>
         <w:numPr>
           <w:ilvl w:val="0"/>
           <w:numId w:val="4"/>
@@ -1945,20 +1882,12 @@
         <w:rPr>
           <w:highlight w:val="yellow"/>
         </w:rPr>
-        <w:t xml:space="preserve">Stakeholders and their challenges and </w:t>
-      </w:r>
-      <w:proofErr w:type="gramStart"/>
-      <w:r>
-        <w:rPr>
-          <w:highlight w:val="yellow"/>
-        </w:rPr>
-        <w:t>needs</w:t>
-      </w:r>
-      <w:proofErr w:type="gramEnd"/>
-    </w:p>
-    <w:p>
-      <w:pPr>
-        <w:pStyle w:val="Listenabsatz"/>
+        <w:t>Stakeholders and their challenges and needs</w:t>
+      </w:r>
+    </w:p>
+    <w:p>
+      <w:pPr>
+        <w:pStyle w:val="ListParagraph"/>
         <w:numPr>
           <w:ilvl w:val="0"/>
           <w:numId w:val="4"/>
@@ -1977,7 +1906,7 @@
     </w:p>
     <w:p>
       <w:pPr>
-        <w:pStyle w:val="Listenabsatz"/>
+        <w:pStyle w:val="ListParagraph"/>
         <w:spacing w:line="240" w:lineRule="auto"/>
         <w:rPr>
           <w:highlight w:val="yellow"/>
@@ -1987,7 +1916,7 @@
     </w:p>
     <w:p>
       <w:pPr>
-        <w:pStyle w:val="berschrift3"/>
+        <w:pStyle w:val="Heading3"/>
         <w:spacing w:line="240" w:lineRule="auto"/>
       </w:pPr>
       <w:r>
@@ -2072,7 +2001,7 @@
       </w:r>
       <w:r>
         <w:rPr>
-          <w:rStyle w:val="Funotenzeichen"/>
+          <w:rStyle w:val="FootnoteReference"/>
           <w:b/>
         </w:rPr>
         <w:footnoteReference w:id="1"/>
@@ -2099,7 +2028,7 @@
       </w:r>
       <w:r>
         <w:rPr>
-          <w:rStyle w:val="Funotenzeichen"/>
+          <w:rStyle w:val="FootnoteReference"/>
         </w:rPr>
         <w:footnoteReference w:id="2"/>
       </w:r>
@@ -2128,7 +2057,7 @@
     </w:p>
     <w:p>
       <w:pPr>
-        <w:pStyle w:val="Listenabsatz"/>
+        <w:pStyle w:val="ListParagraph"/>
         <w:numPr>
           <w:ilvl w:val="0"/>
           <w:numId w:val="5"/>
@@ -2141,7 +2070,7 @@
     </w:p>
     <w:p>
       <w:pPr>
-        <w:pStyle w:val="Listenabsatz"/>
+        <w:pStyle w:val="ListParagraph"/>
         <w:numPr>
           <w:ilvl w:val="0"/>
           <w:numId w:val="5"/>
@@ -2162,7 +2091,7 @@
     </w:p>
     <w:p>
       <w:pPr>
-        <w:pStyle w:val="Listenabsatz"/>
+        <w:pStyle w:val="ListParagraph"/>
         <w:numPr>
           <w:ilvl w:val="0"/>
           <w:numId w:val="6"/>
@@ -2175,7 +2104,7 @@
     </w:p>
     <w:p>
       <w:pPr>
-        <w:pStyle w:val="Listenabsatz"/>
+        <w:pStyle w:val="ListParagraph"/>
         <w:numPr>
           <w:ilvl w:val="0"/>
           <w:numId w:val="6"/>
@@ -2196,7 +2125,7 @@
     </w:p>
     <w:p>
       <w:pPr>
-        <w:pStyle w:val="Listenabsatz"/>
+        <w:pStyle w:val="ListParagraph"/>
         <w:numPr>
           <w:ilvl w:val="0"/>
           <w:numId w:val="7"/>
@@ -2393,13 +2322,8 @@
           </wp:anchor>
         </w:drawing>
       </w:r>
-      <w:proofErr w:type="spellStart"/>
-      <w:r>
-        <w:t>UserInteface</w:t>
-      </w:r>
-      <w:proofErr w:type="spellEnd"/>
-      <w:r>
-        <w:t>:</w:t>
+      <w:r>
+        <w:t>UserInteface:</w:t>
       </w:r>
     </w:p>
     <w:p>
@@ -2640,13 +2564,8 @@
         </w:rPr>
         <w:br/>
       </w:r>
-      <w:proofErr w:type="spellStart"/>
-      <w:r>
-        <w:t>TripAdvisor</w:t>
-      </w:r>
-      <w:proofErr w:type="spellEnd"/>
-      <w:r>
-        <w:t xml:space="preserve"> has a reliable and popular rating system </w:t>
+      <w:r>
+        <w:t xml:space="preserve">TripAdvisor has a reliable and popular rating system </w:t>
       </w:r>
       <w:r>
         <w:t xml:space="preserve">for restaurants. They are well established with a comprehensive database of restaurants. They have a wide range of filters, categories and dietary restrictions. </w:t>
@@ -2917,7 +2836,7 @@
                         <w:txbxContent>
                           <w:p>
                             <w:pPr>
-                              <w:pStyle w:val="Beschriftung"/>
+                              <w:pStyle w:val="Caption"/>
                               <w:jc w:val="center"/>
                               <w:rPr>
                                 <w:noProof/>
@@ -2985,7 +2904,7 @@
                   <w:txbxContent>
                     <w:p>
                       <w:pPr>
-                        <w:pStyle w:val="Beschriftung"/>
+                        <w:pStyle w:val="Caption"/>
                         <w:jc w:val="center"/>
                         <w:rPr>
                           <w:noProof/>
@@ -3087,7 +3006,7 @@
                         <w:txbxContent>
                           <w:p>
                             <w:pPr>
-                              <w:pStyle w:val="Beschriftung"/>
+                              <w:pStyle w:val="Caption"/>
                               <w:jc w:val="center"/>
                               <w:rPr>
                                 <w:noProof/>
@@ -3154,7 +3073,7 @@
                   <w:txbxContent>
                     <w:p>
                       <w:pPr>
-                        <w:pStyle w:val="Beschriftung"/>
+                        <w:pStyle w:val="Caption"/>
                         <w:jc w:val="center"/>
                         <w:rPr>
                           <w:noProof/>
@@ -3248,7 +3167,7 @@
                         <w:txbxContent>
                           <w:p>
                             <w:pPr>
-                              <w:pStyle w:val="Beschriftung"/>
+                              <w:pStyle w:val="Caption"/>
                               <w:jc w:val="center"/>
                               <w:rPr>
                                 <w:noProof/>
@@ -3315,7 +3234,7 @@
                   <w:txbxContent>
                     <w:p>
                       <w:pPr>
-                        <w:pStyle w:val="Beschriftung"/>
+                        <w:pStyle w:val="Caption"/>
                         <w:jc w:val="center"/>
                         <w:rPr>
                           <w:noProof/>
@@ -3417,7 +3336,7 @@
                         <w:txbxContent>
                           <w:p>
                             <w:pPr>
-                              <w:pStyle w:val="Beschriftung"/>
+                              <w:pStyle w:val="Caption"/>
                               <w:jc w:val="center"/>
                               <w:rPr>
                                 <w:noProof/>
@@ -3484,7 +3403,7 @@
                   <w:txbxContent>
                     <w:p>
                       <w:pPr>
-                        <w:pStyle w:val="Beschriftung"/>
+                        <w:pStyle w:val="Caption"/>
                         <w:jc w:val="center"/>
                         <w:rPr>
                           <w:noProof/>
@@ -3586,7 +3505,7 @@
                         <w:txbxContent>
                           <w:p>
                             <w:pPr>
-                              <w:pStyle w:val="Beschriftung"/>
+                              <w:pStyle w:val="Caption"/>
                               <w:jc w:val="center"/>
                               <w:rPr>
                                 <w:noProof/>
@@ -3653,7 +3572,7 @@
                   <w:txbxContent>
                     <w:p>
                       <w:pPr>
-                        <w:pStyle w:val="Beschriftung"/>
+                        <w:pStyle w:val="Caption"/>
                         <w:jc w:val="center"/>
                         <w:rPr>
                           <w:noProof/>
@@ -4096,7 +4015,7 @@
     </w:p>
     <w:p>
       <w:pPr>
-        <w:pStyle w:val="berschrift1"/>
+        <w:pStyle w:val="Heading1"/>
         <w:spacing w:line="240" w:lineRule="auto"/>
       </w:pPr>
       <w:r>
@@ -4113,7 +4032,7 @@
     </w:p>
     <w:p>
       <w:pPr>
-        <w:pStyle w:val="berschrift2"/>
+        <w:pStyle w:val="Heading2"/>
         <w:spacing w:line="240" w:lineRule="auto"/>
       </w:pPr>
       <w:r>
@@ -4134,31 +4053,31 @@
       </w:pPr>
       <w:r>
         <w:rPr>
-          <w:rStyle w:val="berschrift3Zchn"/>
+          <w:rStyle w:val="Heading3Char"/>
         </w:rPr>
         <w:t>UI P</w:t>
       </w:r>
       <w:r>
         <w:rPr>
-          <w:rStyle w:val="berschrift3Zchn"/>
+          <w:rStyle w:val="Heading3Char"/>
         </w:rPr>
         <w:t>rototype (</w:t>
       </w:r>
       <w:r>
         <w:rPr>
-          <w:rStyle w:val="berschrift3Zchn"/>
+          <w:rStyle w:val="Heading3Char"/>
         </w:rPr>
         <w:t>W</w:t>
       </w:r>
       <w:r>
         <w:rPr>
-          <w:rStyle w:val="berschrift3Zchn"/>
+          <w:rStyle w:val="Heading3Char"/>
         </w:rPr>
         <w:t>ireframes)</w:t>
       </w:r>
       <w:r>
         <w:rPr>
-          <w:rStyle w:val="berschrift3Zchn"/>
+          <w:rStyle w:val="Heading3Char"/>
         </w:rPr>
         <w:t>: Detailing Patterns and Styling</w:t>
       </w:r>
@@ -4171,15 +4090,7 @@
         <w:spacing w:line="240" w:lineRule="auto"/>
       </w:pPr>
       <w:r>
-        <w:t xml:space="preserve">The wireframes for </w:t>
-      </w:r>
-      <w:proofErr w:type="spellStart"/>
-      <w:r>
-        <w:t>Foodradar</w:t>
-      </w:r>
-      <w:proofErr w:type="spellEnd"/>
-      <w:r>
-        <w:t xml:space="preserve"> feature a uniform style and layout feel. Fonts and colours will remain consistent from form to form to build a consistent brand identity. A constant Tabbed Menu is featured on all screens as the most important navigation element, creating a natural hierarchy and allowing the app to be navigated easily. Similar styling for repeated elements such as list views, buttons, text entry, and icons, will also aide visual consistency and navigation. Care has been taken to avoid the use of Dark Patterns to ensure the design remains ethical.</w:t>
+        <w:t>The wireframes for Foodradar feature a uniform style and layout feel. Fonts and colours will remain consistent from form to form to build a consistent brand identity. A constant Tabbed Menu is featured on all screens as the most important navigation element, creating a natural hierarchy and allowing the app to be navigated easily. Similar styling for repeated elements such as list views, buttons, text entry, and icons, will also aide visual consistency and navigation. Care has been taken to avoid the use of Dark Patterns to ensure the design remains ethical.</w:t>
       </w:r>
     </w:p>
     <w:p>
@@ -5070,7 +4981,7 @@
     </w:p>
     <w:p>
       <w:pPr>
-        <w:pStyle w:val="berschrift3"/>
+        <w:pStyle w:val="Heading3"/>
       </w:pPr>
       <w:r>
         <w:br w:type="page"/>
@@ -5374,7 +5285,7 @@
     </w:p>
     <w:p>
       <w:pPr>
-        <w:pStyle w:val="berschrift3"/>
+        <w:pStyle w:val="Heading3"/>
       </w:pPr>
       <w:r>
         <w:t xml:space="preserve">User Stories </w:t>
@@ -5382,7 +5293,7 @@
     </w:p>
     <w:p>
       <w:pPr>
-        <w:pStyle w:val="Listenabsatz"/>
+        <w:pStyle w:val="ListParagraph"/>
         <w:numPr>
           <w:ilvl w:val="0"/>
           <w:numId w:val="15"/>
@@ -5416,7 +5327,7 @@
     </w:p>
     <w:p>
       <w:pPr>
-        <w:pStyle w:val="Listenabsatz"/>
+        <w:pStyle w:val="ListParagraph"/>
         <w:numPr>
           <w:ilvl w:val="0"/>
           <w:numId w:val="15"/>
@@ -5436,7 +5347,7 @@
     </w:p>
     <w:p>
       <w:pPr>
-        <w:pStyle w:val="Listenabsatz"/>
+        <w:pStyle w:val="ListParagraph"/>
         <w:numPr>
           <w:ilvl w:val="0"/>
           <w:numId w:val="15"/>
@@ -5464,7 +5375,7 @@
     </w:p>
     <w:p>
       <w:pPr>
-        <w:pStyle w:val="Listenabsatz"/>
+        <w:pStyle w:val="ListParagraph"/>
         <w:numPr>
           <w:ilvl w:val="0"/>
           <w:numId w:val="15"/>
@@ -5484,7 +5395,7 @@
     </w:p>
     <w:p>
       <w:pPr>
-        <w:pStyle w:val="Listenabsatz"/>
+        <w:pStyle w:val="ListParagraph"/>
         <w:numPr>
           <w:ilvl w:val="0"/>
           <w:numId w:val="15"/>
@@ -5512,7 +5423,7 @@
     </w:p>
     <w:p>
       <w:pPr>
-        <w:pStyle w:val="Listenabsatz"/>
+        <w:pStyle w:val="ListParagraph"/>
         <w:numPr>
           <w:ilvl w:val="0"/>
           <w:numId w:val="15"/>
@@ -5540,7 +5451,7 @@
     </w:p>
     <w:p>
       <w:pPr>
-        <w:pStyle w:val="Listenabsatz"/>
+        <w:pStyle w:val="ListParagraph"/>
         <w:numPr>
           <w:ilvl w:val="0"/>
           <w:numId w:val="15"/>
@@ -5566,12 +5477,10 @@
       <w:r>
         <w:t>.</w:t>
       </w:r>
-      <w:bookmarkStart w:id="0" w:name="_GoBack"/>
-      <w:bookmarkEnd w:id="0"/>
-    </w:p>
-    <w:p>
-      <w:pPr>
-        <w:pStyle w:val="berschrift2"/>
+    </w:p>
+    <w:p>
+      <w:pPr>
+        <w:pStyle w:val="Heading2"/>
         <w:spacing w:line="240" w:lineRule="auto"/>
       </w:pPr>
       <w:r>
@@ -5581,7 +5490,7 @@
     </w:p>
     <w:p>
       <w:pPr>
-        <w:pStyle w:val="berschrift3"/>
+        <w:pStyle w:val="Heading3"/>
         <w:spacing w:line="240" w:lineRule="auto"/>
         <w:rPr>
           <w:rFonts w:asciiTheme="minorHAnsi" w:eastAsiaTheme="minorHAnsi" w:hAnsiTheme="minorHAnsi" w:cstheme="minorBidi"/>
@@ -5789,91 +5698,91 @@
     </w:p>
     <w:p>
       <w:pPr>
-        <w:pStyle w:val="berschrift3"/>
-        <w:spacing w:line="240" w:lineRule="auto"/>
-      </w:pPr>
-    </w:p>
-    <w:p>
-      <w:pPr>
-        <w:pStyle w:val="berschrift3"/>
-        <w:spacing w:line="240" w:lineRule="auto"/>
-      </w:pPr>
-    </w:p>
-    <w:p>
-      <w:pPr>
-        <w:pStyle w:val="berschrift3"/>
-        <w:spacing w:line="240" w:lineRule="auto"/>
-      </w:pPr>
-    </w:p>
-    <w:p>
-      <w:pPr>
-        <w:pStyle w:val="berschrift3"/>
-        <w:spacing w:line="240" w:lineRule="auto"/>
-      </w:pPr>
-    </w:p>
-    <w:p>
-      <w:pPr>
-        <w:pStyle w:val="berschrift3"/>
-        <w:spacing w:line="240" w:lineRule="auto"/>
-      </w:pPr>
-    </w:p>
-    <w:p>
-      <w:pPr>
-        <w:pStyle w:val="berschrift3"/>
-        <w:spacing w:line="240" w:lineRule="auto"/>
-      </w:pPr>
-    </w:p>
-    <w:p>
-      <w:pPr>
-        <w:pStyle w:val="berschrift3"/>
-        <w:spacing w:line="240" w:lineRule="auto"/>
-      </w:pPr>
-    </w:p>
-    <w:p>
-      <w:pPr>
-        <w:pStyle w:val="berschrift3"/>
-        <w:spacing w:line="240" w:lineRule="auto"/>
-      </w:pPr>
-    </w:p>
-    <w:p>
-      <w:pPr>
-        <w:pStyle w:val="berschrift3"/>
-        <w:spacing w:line="240" w:lineRule="auto"/>
-      </w:pPr>
-    </w:p>
-    <w:p>
-      <w:pPr>
-        <w:pStyle w:val="berschrift3"/>
-        <w:spacing w:line="240" w:lineRule="auto"/>
-      </w:pPr>
-    </w:p>
-    <w:p>
-      <w:pPr>
-        <w:pStyle w:val="berschrift3"/>
-        <w:spacing w:line="240" w:lineRule="auto"/>
-      </w:pPr>
-    </w:p>
-    <w:p>
-      <w:pPr>
-        <w:pStyle w:val="berschrift3"/>
-        <w:spacing w:line="240" w:lineRule="auto"/>
-      </w:pPr>
-    </w:p>
-    <w:p>
-      <w:pPr>
-        <w:pStyle w:val="berschrift3"/>
-        <w:spacing w:line="240" w:lineRule="auto"/>
-      </w:pPr>
-    </w:p>
-    <w:p>
-      <w:pPr>
-        <w:pStyle w:val="berschrift3"/>
-        <w:spacing w:line="240" w:lineRule="auto"/>
-      </w:pPr>
-    </w:p>
-    <w:p>
-      <w:pPr>
-        <w:pStyle w:val="berschrift3"/>
+        <w:pStyle w:val="Heading3"/>
+        <w:spacing w:line="240" w:lineRule="auto"/>
+      </w:pPr>
+    </w:p>
+    <w:p>
+      <w:pPr>
+        <w:pStyle w:val="Heading3"/>
+        <w:spacing w:line="240" w:lineRule="auto"/>
+      </w:pPr>
+    </w:p>
+    <w:p>
+      <w:pPr>
+        <w:pStyle w:val="Heading3"/>
+        <w:spacing w:line="240" w:lineRule="auto"/>
+      </w:pPr>
+    </w:p>
+    <w:p>
+      <w:pPr>
+        <w:pStyle w:val="Heading3"/>
+        <w:spacing w:line="240" w:lineRule="auto"/>
+      </w:pPr>
+    </w:p>
+    <w:p>
+      <w:pPr>
+        <w:pStyle w:val="Heading3"/>
+        <w:spacing w:line="240" w:lineRule="auto"/>
+      </w:pPr>
+    </w:p>
+    <w:p>
+      <w:pPr>
+        <w:pStyle w:val="Heading3"/>
+        <w:spacing w:line="240" w:lineRule="auto"/>
+      </w:pPr>
+    </w:p>
+    <w:p>
+      <w:pPr>
+        <w:pStyle w:val="Heading3"/>
+        <w:spacing w:line="240" w:lineRule="auto"/>
+      </w:pPr>
+    </w:p>
+    <w:p>
+      <w:pPr>
+        <w:pStyle w:val="Heading3"/>
+        <w:spacing w:line="240" w:lineRule="auto"/>
+      </w:pPr>
+    </w:p>
+    <w:p>
+      <w:pPr>
+        <w:pStyle w:val="Heading3"/>
+        <w:spacing w:line="240" w:lineRule="auto"/>
+      </w:pPr>
+    </w:p>
+    <w:p>
+      <w:pPr>
+        <w:pStyle w:val="Heading3"/>
+        <w:spacing w:line="240" w:lineRule="auto"/>
+      </w:pPr>
+    </w:p>
+    <w:p>
+      <w:pPr>
+        <w:pStyle w:val="Heading3"/>
+        <w:spacing w:line="240" w:lineRule="auto"/>
+      </w:pPr>
+    </w:p>
+    <w:p>
+      <w:pPr>
+        <w:pStyle w:val="Heading3"/>
+        <w:spacing w:line="240" w:lineRule="auto"/>
+      </w:pPr>
+    </w:p>
+    <w:p>
+      <w:pPr>
+        <w:pStyle w:val="Heading3"/>
+        <w:spacing w:line="240" w:lineRule="auto"/>
+      </w:pPr>
+    </w:p>
+    <w:p>
+      <w:pPr>
+        <w:pStyle w:val="Heading3"/>
+        <w:spacing w:line="240" w:lineRule="auto"/>
+      </w:pPr>
+    </w:p>
+    <w:p>
+      <w:pPr>
+        <w:pStyle w:val="Heading3"/>
         <w:spacing w:line="240" w:lineRule="auto"/>
       </w:pPr>
       <w:r>
@@ -5908,7 +5817,7 @@
     </w:p>
     <w:p>
       <w:pPr>
-        <w:pStyle w:val="berschrift3"/>
+        <w:pStyle w:val="Heading3"/>
         <w:spacing w:line="240" w:lineRule="auto"/>
       </w:pPr>
       <w:r>
@@ -5983,7 +5892,7 @@
     </w:p>
     <w:p>
       <w:pPr>
-        <w:pStyle w:val="berschrift3"/>
+        <w:pStyle w:val="Heading3"/>
         <w:spacing w:line="240" w:lineRule="auto"/>
       </w:pPr>
       <w:r>
@@ -6009,10 +5918,20 @@
       <w:pPr>
         <w:spacing w:line="240" w:lineRule="auto"/>
       </w:pPr>
-    </w:p>
-    <w:p>
-      <w:pPr>
-        <w:pStyle w:val="berschrift1"/>
+      <w:r>
+        <w:t>Our software architecture supports testing through using a modular class-based structure. Each class in our project will be able to have a Unit Test written for it, allowing us to check for possible errors or unexpected behaviour automatically. In addition, as we develop our solution further, our project will be able to undergo System Testing, manually looking at the functionality, usability, and overall UI design and intuitiveness.</w:t>
+      </w:r>
+    </w:p>
+    <w:p>
+      <w:pPr>
+        <w:spacing w:line="240" w:lineRule="auto"/>
+      </w:pPr>
+      <w:bookmarkStart w:id="0" w:name="_GoBack"/>
+      <w:bookmarkEnd w:id="0"/>
+    </w:p>
+    <w:p>
+      <w:pPr>
+        <w:pStyle w:val="Heading1"/>
         <w:spacing w:line="240" w:lineRule="auto"/>
       </w:pPr>
       <w:r>
@@ -6094,14 +6013,14 @@
   <w:footnote w:id="1">
     <w:p>
       <w:pPr>
-        <w:pStyle w:val="Funotentext"/>
+        <w:pStyle w:val="FootnoteText"/>
         <w:rPr>
           <w:lang w:val="de-DE"/>
         </w:rPr>
       </w:pPr>
       <w:r>
         <w:rPr>
-          <w:rStyle w:val="Funotenzeichen"/>
+          <w:rStyle w:val="FootnoteReference"/>
         </w:rPr>
         <w:footnoteRef/>
       </w:r>
@@ -6116,14 +6035,14 @@
   <w:footnote w:id="2">
     <w:p>
       <w:pPr>
-        <w:pStyle w:val="Funotentext"/>
+        <w:pStyle w:val="FootnoteText"/>
         <w:rPr>
           <w:lang w:val="de-DE"/>
         </w:rPr>
       </w:pPr>
       <w:r>
         <w:rPr>
-          <w:rStyle w:val="Funotenzeichen"/>
+          <w:rStyle w:val="FootnoteReference"/>
         </w:rPr>
         <w:footnoteRef/>
       </w:r>
@@ -8277,16 +8196,16 @@
     <w:lsdException w:name="Hashtag" w:semiHidden="1" w:unhideWhenUsed="1"/>
     <w:lsdException w:name="Unresolved Mention" w:semiHidden="1" w:unhideWhenUsed="1"/>
   </w:latentStyles>
-  <w:style w:type="paragraph" w:default="1" w:styleId="Standard">
+  <w:style w:type="paragraph" w:default="1" w:styleId="Normal">
     <w:name w:val="Normal"/>
     <w:qFormat/>
     <w:rsid w:val="00B542B3"/>
   </w:style>
-  <w:style w:type="paragraph" w:styleId="berschrift1">
+  <w:style w:type="paragraph" w:styleId="Heading1">
     <w:name w:val="heading 1"/>
-    <w:basedOn w:val="Standard"/>
-    <w:next w:val="Standard"/>
-    <w:link w:val="berschrift1Zchn"/>
+    <w:basedOn w:val="Normal"/>
+    <w:next w:val="Normal"/>
+    <w:link w:val="Heading1Char"/>
     <w:uiPriority w:val="9"/>
     <w:qFormat/>
     <w:rsid w:val="00042B60"/>
@@ -8303,11 +8222,11 @@
       <w:szCs w:val="32"/>
     </w:rPr>
   </w:style>
-  <w:style w:type="paragraph" w:styleId="berschrift2">
+  <w:style w:type="paragraph" w:styleId="Heading2">
     <w:name w:val="heading 2"/>
-    <w:basedOn w:val="Standard"/>
-    <w:next w:val="Standard"/>
-    <w:link w:val="berschrift2Zchn"/>
+    <w:basedOn w:val="Normal"/>
+    <w:next w:val="Normal"/>
+    <w:link w:val="Heading2Char"/>
     <w:uiPriority w:val="9"/>
     <w:unhideWhenUsed/>
     <w:qFormat/>
@@ -8325,11 +8244,11 @@
       <w:szCs w:val="26"/>
     </w:rPr>
   </w:style>
-  <w:style w:type="paragraph" w:styleId="berschrift3">
+  <w:style w:type="paragraph" w:styleId="Heading3">
     <w:name w:val="heading 3"/>
-    <w:basedOn w:val="Standard"/>
-    <w:next w:val="Standard"/>
-    <w:link w:val="berschrift3Zchn"/>
+    <w:basedOn w:val="Normal"/>
+    <w:next w:val="Normal"/>
+    <w:link w:val="Heading3Char"/>
     <w:uiPriority w:val="9"/>
     <w:unhideWhenUsed/>
     <w:qFormat/>
@@ -8347,13 +8266,13 @@
       <w:szCs w:val="24"/>
     </w:rPr>
   </w:style>
-  <w:style w:type="character" w:default="1" w:styleId="Absatz-Standardschriftart">
+  <w:style w:type="character" w:default="1" w:styleId="DefaultParagraphFont">
     <w:name w:val="Default Paragraph Font"/>
     <w:uiPriority w:val="1"/>
     <w:semiHidden/>
     <w:unhideWhenUsed/>
   </w:style>
-  <w:style w:type="table" w:default="1" w:styleId="NormaleTabelle">
+  <w:style w:type="table" w:default="1" w:styleId="TableNormal">
     <w:name w:val="Normal Table"/>
     <w:uiPriority w:val="99"/>
     <w:semiHidden/>
@@ -8368,17 +8287,17 @@
       </w:tblCellMar>
     </w:tblPr>
   </w:style>
-  <w:style w:type="numbering" w:default="1" w:styleId="KeineListe">
+  <w:style w:type="numbering" w:default="1" w:styleId="NoList">
     <w:name w:val="No List"/>
     <w:uiPriority w:val="99"/>
     <w:semiHidden/>
     <w:unhideWhenUsed/>
   </w:style>
-  <w:style w:type="paragraph" w:styleId="Titel">
+  <w:style w:type="paragraph" w:styleId="Title">
     <w:name w:val="Title"/>
-    <w:basedOn w:val="Standard"/>
-    <w:next w:val="Standard"/>
-    <w:link w:val="TitelZchn"/>
+    <w:basedOn w:val="Normal"/>
+    <w:next w:val="Normal"/>
+    <w:link w:val="TitleChar"/>
     <w:uiPriority w:val="10"/>
     <w:qFormat/>
     <w:rsid w:val="00042B60"/>
@@ -8394,10 +8313,10 @@
       <w:szCs w:val="56"/>
     </w:rPr>
   </w:style>
-  <w:style w:type="character" w:customStyle="1" w:styleId="TitelZchn">
-    <w:name w:val="Titel Zchn"/>
-    <w:basedOn w:val="Absatz-Standardschriftart"/>
-    <w:link w:val="Titel"/>
+  <w:style w:type="character" w:customStyle="1" w:styleId="TitleChar">
+    <w:name w:val="Title Char"/>
+    <w:basedOn w:val="DefaultParagraphFont"/>
+    <w:link w:val="Title"/>
     <w:uiPriority w:val="10"/>
     <w:rsid w:val="00042B60"/>
     <w:rPr>
@@ -8408,10 +8327,10 @@
       <w:szCs w:val="56"/>
     </w:rPr>
   </w:style>
-  <w:style w:type="character" w:customStyle="1" w:styleId="berschrift1Zchn">
-    <w:name w:val="Überschrift 1 Zchn"/>
-    <w:basedOn w:val="Absatz-Standardschriftart"/>
-    <w:link w:val="berschrift1"/>
+  <w:style w:type="character" w:customStyle="1" w:styleId="Heading1Char">
+    <w:name w:val="Heading 1 Char"/>
+    <w:basedOn w:val="DefaultParagraphFont"/>
+    <w:link w:val="Heading1"/>
     <w:uiPriority w:val="9"/>
     <w:rsid w:val="00042B60"/>
     <w:rPr>
@@ -8421,9 +8340,9 @@
       <w:szCs w:val="32"/>
     </w:rPr>
   </w:style>
-  <w:style w:type="paragraph" w:styleId="Listenabsatz">
+  <w:style w:type="paragraph" w:styleId="ListParagraph">
     <w:name w:val="List Paragraph"/>
-    <w:basedOn w:val="Standard"/>
+    <w:basedOn w:val="Normal"/>
     <w:uiPriority w:val="1"/>
     <w:qFormat/>
     <w:rsid w:val="00B76A4E"/>
@@ -8432,10 +8351,10 @@
       <w:contextualSpacing/>
     </w:pPr>
   </w:style>
-  <w:style w:type="character" w:customStyle="1" w:styleId="berschrift2Zchn">
-    <w:name w:val="Überschrift 2 Zchn"/>
-    <w:basedOn w:val="Absatz-Standardschriftart"/>
-    <w:link w:val="berschrift2"/>
+  <w:style w:type="character" w:customStyle="1" w:styleId="Heading2Char">
+    <w:name w:val="Heading 2 Char"/>
+    <w:basedOn w:val="DefaultParagraphFont"/>
+    <w:link w:val="Heading2"/>
     <w:uiPriority w:val="9"/>
     <w:rsid w:val="00F93B18"/>
     <w:rPr>
@@ -8445,10 +8364,10 @@
       <w:szCs w:val="26"/>
     </w:rPr>
   </w:style>
-  <w:style w:type="character" w:customStyle="1" w:styleId="berschrift3Zchn">
-    <w:name w:val="Überschrift 3 Zchn"/>
-    <w:basedOn w:val="Absatz-Standardschriftart"/>
-    <w:link w:val="berschrift3"/>
+  <w:style w:type="character" w:customStyle="1" w:styleId="Heading3Char">
+    <w:name w:val="Heading 3 Char"/>
+    <w:basedOn w:val="DefaultParagraphFont"/>
+    <w:link w:val="Heading3"/>
     <w:uiPriority w:val="9"/>
     <w:rsid w:val="00F93B18"/>
     <w:rPr>
@@ -8458,10 +8377,10 @@
       <w:szCs w:val="24"/>
     </w:rPr>
   </w:style>
-  <w:style w:type="paragraph" w:styleId="Funotentext">
+  <w:style w:type="paragraph" w:styleId="FootnoteText">
     <w:name w:val="footnote text"/>
-    <w:basedOn w:val="Standard"/>
-    <w:link w:val="FunotentextZchn"/>
+    <w:basedOn w:val="Normal"/>
+    <w:link w:val="FootnoteTextChar"/>
     <w:uiPriority w:val="99"/>
     <w:semiHidden/>
     <w:unhideWhenUsed/>
@@ -8474,10 +8393,10 @@
       <w:szCs w:val="20"/>
     </w:rPr>
   </w:style>
-  <w:style w:type="character" w:customStyle="1" w:styleId="FunotentextZchn">
-    <w:name w:val="Fußnotentext Zchn"/>
-    <w:basedOn w:val="Absatz-Standardschriftart"/>
-    <w:link w:val="Funotentext"/>
+  <w:style w:type="character" w:customStyle="1" w:styleId="FootnoteTextChar">
+    <w:name w:val="Footnote Text Char"/>
+    <w:basedOn w:val="DefaultParagraphFont"/>
+    <w:link w:val="FootnoteText"/>
     <w:uiPriority w:val="99"/>
     <w:semiHidden/>
     <w:rsid w:val="00223734"/>
@@ -8486,9 +8405,9 @@
       <w:szCs w:val="20"/>
     </w:rPr>
   </w:style>
-  <w:style w:type="character" w:styleId="Funotenzeichen">
+  <w:style w:type="character" w:styleId="FootnoteReference">
     <w:name w:val="footnote reference"/>
-    <w:basedOn w:val="Absatz-Standardschriftart"/>
+    <w:basedOn w:val="DefaultParagraphFont"/>
     <w:uiPriority w:val="99"/>
     <w:semiHidden/>
     <w:unhideWhenUsed/>
@@ -8499,7 +8418,7 @@
   </w:style>
   <w:style w:type="character" w:styleId="Hyperlink">
     <w:name w:val="Hyperlink"/>
-    <w:basedOn w:val="Absatz-Standardschriftart"/>
+    <w:basedOn w:val="DefaultParagraphFont"/>
     <w:uiPriority w:val="99"/>
     <w:unhideWhenUsed/>
     <w:rsid w:val="005F0BFD"/>
@@ -8508,9 +8427,9 @@
       <w:u w:val="single"/>
     </w:rPr>
   </w:style>
-  <w:style w:type="character" w:styleId="NichtaufgelsteErwhnung">
+  <w:style w:type="character" w:styleId="UnresolvedMention">
     <w:name w:val="Unresolved Mention"/>
-    <w:basedOn w:val="Absatz-Standardschriftart"/>
+    <w:basedOn w:val="DefaultParagraphFont"/>
     <w:uiPriority w:val="99"/>
     <w:semiHidden/>
     <w:unhideWhenUsed/>
@@ -8520,10 +8439,10 @@
       <w:shd w:val="clear" w:color="auto" w:fill="E6E6E6"/>
     </w:rPr>
   </w:style>
-  <w:style w:type="paragraph" w:styleId="Beschriftung">
+  <w:style w:type="paragraph" w:styleId="Caption">
     <w:name w:val="caption"/>
-    <w:basedOn w:val="Standard"/>
-    <w:next w:val="Standard"/>
+    <w:basedOn w:val="Normal"/>
+    <w:next w:val="Normal"/>
     <w:uiPriority w:val="35"/>
     <w:unhideWhenUsed/>
     <w:qFormat/>
@@ -8539,7 +8458,7 @@
       <w:szCs w:val="18"/>
     </w:rPr>
   </w:style>
-  <w:style w:type="paragraph" w:styleId="KeinLeerraum">
+  <w:style w:type="paragraph" w:styleId="NoSpacing">
     <w:name w:val="No Spacing"/>
     <w:uiPriority w:val="1"/>
     <w:qFormat/>
@@ -8548,10 +8467,10 @@
       <w:spacing w:after="0" w:line="240" w:lineRule="auto"/>
     </w:pPr>
   </w:style>
-  <w:style w:type="paragraph" w:styleId="Textkrper">
+  <w:style w:type="paragraph" w:styleId="BodyText">
     <w:name w:val="Body Text"/>
-    <w:basedOn w:val="Standard"/>
-    <w:link w:val="TextkrperZchn"/>
+    <w:basedOn w:val="Normal"/>
+    <w:link w:val="BodyTextChar"/>
     <w:uiPriority w:val="1"/>
     <w:qFormat/>
     <w:rsid w:val="00AC100C"/>
@@ -8568,10 +8487,10 @@
       <w:lang w:eastAsia="en-AU" w:bidi="en-AU"/>
     </w:rPr>
   </w:style>
-  <w:style w:type="character" w:customStyle="1" w:styleId="TextkrperZchn">
-    <w:name w:val="Textkörper Zchn"/>
-    <w:basedOn w:val="Absatz-Standardschriftart"/>
-    <w:link w:val="Textkrper"/>
+  <w:style w:type="character" w:customStyle="1" w:styleId="BodyTextChar">
+    <w:name w:val="Body Text Char"/>
+    <w:basedOn w:val="DefaultParagraphFont"/>
+    <w:link w:val="BodyText"/>
     <w:uiPriority w:val="1"/>
     <w:rsid w:val="00AC100C"/>
     <w:rPr>
@@ -8583,7 +8502,7 @@
   </w:style>
   <w:style w:type="paragraph" w:customStyle="1" w:styleId="TableParagraph">
     <w:name w:val="Table Paragraph"/>
-    <w:basedOn w:val="Standard"/>
+    <w:basedOn w:val="Normal"/>
     <w:uiPriority w:val="1"/>
     <w:qFormat/>
     <w:rsid w:val="00AC100C"/>
@@ -8930,7 +8849,7 @@
 </file>
 
 <file path=customXml/itemProps1.xml><?xml version="1.0" encoding="utf-8"?>
-<ds:datastoreItem xmlns:ds="http://schemas.openxmlformats.org/officeDocument/2006/customXml" ds:itemID="{A2735570-107F-4547-90B6-EB1CCE099D9E}">
+<ds:datastoreItem xmlns:ds="http://schemas.openxmlformats.org/officeDocument/2006/customXml" ds:itemID="{4A8AEEC8-9066-483C-BC28-23A42196A622}">
   <ds:schemaRefs>
     <ds:schemaRef ds:uri="http://schemas.openxmlformats.org/officeDocument/2006/bibliography"/>
   </ds:schemaRefs>

</xml_diff>

<commit_message>
Architecture done, reviews done, Finished but needs reviewing
</commit_message>
<xml_diff>
--- a/Assignment 1/Assignment-1-Design-of-Mobile-App.docx
+++ b/Assignment 1/Assignment-1-Design-of-Mobile-App.docx
@@ -250,7 +250,15 @@
         <w:ind w:left="320"/>
       </w:pPr>
       <w:r>
-        <w:t>You must sign below. By signing this form you agree to the following:</w:t>
+        <w:t xml:space="preserve">You must sign below. By signing this </w:t>
+      </w:r>
+      <w:proofErr w:type="gramStart"/>
+      <w:r>
+        <w:t>form</w:t>
+      </w:r>
+      <w:proofErr w:type="gramEnd"/>
+      <w:r>
+        <w:t xml:space="preserve"> you agree to the following:</w:t>
       </w:r>
     </w:p>
     <w:p>
@@ -278,7 +286,21 @@
         <w:rPr>
           <w:sz w:val="24"/>
         </w:rPr>
-        <w:t>We declare that all of the work submitted for this assignment is our own</w:t>
+        <w:t xml:space="preserve">We declare that </w:t>
+      </w:r>
+      <w:proofErr w:type="gramStart"/>
+      <w:r>
+        <w:rPr>
+          <w:sz w:val="24"/>
+        </w:rPr>
+        <w:t>all of</w:t>
+      </w:r>
+      <w:proofErr w:type="gramEnd"/>
+      <w:r>
+        <w:rPr>
+          <w:sz w:val="24"/>
+        </w:rPr>
+        <w:t xml:space="preserve"> the work submitted for this assignment is our own</w:t>
       </w:r>
       <w:r>
         <w:rPr>
@@ -436,7 +458,21 @@
         <w:rPr>
           <w:sz w:val="24"/>
         </w:rPr>
-        <w:t>We agree that QUT may archive this assignment for an indefinite period of time, and use it in the future for educational purposes including,</w:t>
+        <w:t xml:space="preserve">We agree that QUT may archive this assignment for an indefinite </w:t>
+      </w:r>
+      <w:proofErr w:type="gramStart"/>
+      <w:r>
+        <w:rPr>
+          <w:sz w:val="24"/>
+        </w:rPr>
+        <w:t>period of time</w:t>
+      </w:r>
+      <w:proofErr w:type="gramEnd"/>
+      <w:r>
+        <w:rPr>
+          <w:sz w:val="24"/>
+        </w:rPr>
+        <w:t>, and use it in the future for educational purposes including,</w:t>
       </w:r>
       <w:r>
         <w:rPr>
@@ -759,11 +795,19 @@
         </w:rPr>
         <w:t xml:space="preserve"> </w:t>
       </w:r>
+      <w:proofErr w:type="gramStart"/>
       <w:r>
         <w:rPr>
           <w:sz w:val="24"/>
         </w:rPr>
-        <w:t>takes action against QUT that is not covered by the normal terms of Educational</w:t>
+        <w:t>takes action</w:t>
+      </w:r>
+      <w:proofErr w:type="gramEnd"/>
+      <w:r>
+        <w:rPr>
+          <w:sz w:val="24"/>
+        </w:rPr>
+        <w:t xml:space="preserve"> against QUT that is not covered by the normal terms of Educational</w:t>
       </w:r>
       <w:r>
         <w:rPr>
@@ -1041,8 +1085,17 @@
                 <w:rFonts w:ascii="Times New Roman"/>
                 <w:sz w:val="24"/>
               </w:rPr>
-              <w:t>Sven Andabaka</w:t>
+              <w:t xml:space="preserve">Sven </w:t>
             </w:r>
+            <w:proofErr w:type="spellStart"/>
+            <w:r>
+              <w:rPr>
+                <w:rFonts w:ascii="Times New Roman"/>
+                <w:sz w:val="24"/>
+              </w:rPr>
+              <w:t>Andabaka</w:t>
+            </w:r>
+            <w:proofErr w:type="spellEnd"/>
           </w:p>
         </w:tc>
         <w:tc>
@@ -1394,8 +1447,13 @@
       <w:pPr>
         <w:spacing w:line="240" w:lineRule="auto"/>
       </w:pPr>
-      <w:r>
-        <w:t>Foodradar is an app for rating and reviewing individual dishes at a given restaurant and will help the user decide which dish to order. This specific search is missing within the current app context, with many services providing overall restaurant reviews, but never ranking the individual meals. We aim to fill this niche, giving users more information so that they can more easily decide where and what to eat.</w:t>
+      <w:proofErr w:type="spellStart"/>
+      <w:r>
+        <w:t>Foodradar</w:t>
+      </w:r>
+      <w:proofErr w:type="spellEnd"/>
+      <w:r>
+        <w:t xml:space="preserve"> is an app for rating and reviewing individual dishes at a given restaurant and will help the user decide which dish to order. This specific search is missing within the current app context, with many services providing overall restaurant reviews, but never ranking the individual meals. We aim to fill this niche, giving users more information so that they can more easily decide where and what to eat.</w:t>
       </w:r>
     </w:p>
     <w:p>
@@ -1412,7 +1470,15 @@
         <w:spacing w:line="240" w:lineRule="auto"/>
       </w:pPr>
       <w:r>
-        <w:t>The key features of Foodradar are the ability</w:t>
+        <w:t xml:space="preserve">The key features of </w:t>
+      </w:r>
+      <w:proofErr w:type="spellStart"/>
+      <w:r>
+        <w:t>Foodradar</w:t>
+      </w:r>
+      <w:proofErr w:type="spellEnd"/>
+      <w:r>
+        <w:t xml:space="preserve"> are the ability</w:t>
       </w:r>
       <w:r>
         <w:t xml:space="preserve"> for users</w:t>
@@ -1505,7 +1571,23 @@
         <w:spacing w:line="240" w:lineRule="auto"/>
       </w:pPr>
       <w:r>
-        <w:t>Overarchingly, the target user group of Foodradar live in urban areas and own a mobile phone or other device. They are generally adolescent or older, making their own decisions about what/where to eat. More specifically, there are a few broad user groups which may be especially interested in using the Foodradar app</w:t>
+        <w:t xml:space="preserve">Overarchingly, the target user group of </w:t>
+      </w:r>
+      <w:proofErr w:type="spellStart"/>
+      <w:r>
+        <w:t>Foodradar</w:t>
+      </w:r>
+      <w:proofErr w:type="spellEnd"/>
+      <w:r>
+        <w:t xml:space="preserve"> live in urban areas and own a mobile phone or other device. They are generally adolescent or older, making their own decisions about what/where to eat. More specifically, there are a few broad user groups which may be especially interested in using the </w:t>
+      </w:r>
+      <w:proofErr w:type="spellStart"/>
+      <w:r>
+        <w:t>Foodradar</w:t>
+      </w:r>
+      <w:proofErr w:type="spellEnd"/>
+      <w:r>
+        <w:t xml:space="preserve"> app</w:t>
       </w:r>
       <w:r>
         <w:t>, and who have specific demands and benefits of the service</w:t>
@@ -1761,13 +1843,29 @@
         <w:spacing w:line="240" w:lineRule="auto"/>
       </w:pPr>
       <w:r>
-        <w:t xml:space="preserve">There are some similar apps existing in the current market, but none give as much fine detail as Foodradar aims to achieve. Services such as Yelp and TripAdvisor, which will be analysed further below, allow users to </w:t>
+        <w:t xml:space="preserve">There are some similar apps existing in the current market, but none give as much fine detail as </w:t>
+      </w:r>
+      <w:proofErr w:type="spellStart"/>
+      <w:r>
+        <w:t>Foodradar</w:t>
+      </w:r>
+      <w:proofErr w:type="spellEnd"/>
+      <w:r>
+        <w:t xml:space="preserve"> aims to achieve. Services such as Yelp and TripAdvisor, which will be analysed further below, allow users to </w:t>
       </w:r>
       <w:r>
         <w:t>rate</w:t>
       </w:r>
       <w:r>
-        <w:t xml:space="preserve"> overall restaurants or locations, but not on specific items on the menu. As such, there is a gap identified in the current app landscape that Foodradar aims to fill.</w:t>
+        <w:t xml:space="preserve"> overall restaurants or locations, but not on specific items on the menu. As such, there is a gap identified in the current app landscape that </w:t>
+      </w:r>
+      <w:proofErr w:type="spellStart"/>
+      <w:r>
+        <w:t>Foodradar</w:t>
+      </w:r>
+      <w:proofErr w:type="spellEnd"/>
+      <w:r>
+        <w:t xml:space="preserve"> aims to fill.</w:t>
       </w:r>
     </w:p>
     <w:p>
@@ -1783,14 +1881,32 @@
       <w:pPr>
         <w:spacing w:line="240" w:lineRule="auto"/>
       </w:pPr>
-      <w:r>
-        <w:t xml:space="preserve">Foodradar will make it easier for people to decide what to order when at a restaurant. Many people are indecisive when it comes to ordering food. Foodradar tries to make the most of your restaurant visit, enabling the user to choose their optimal dish. As </w:t>
-      </w:r>
+      <w:proofErr w:type="spellStart"/>
+      <w:r>
+        <w:t>Foodradar</w:t>
+      </w:r>
+      <w:proofErr w:type="spellEnd"/>
+      <w:r>
+        <w:t xml:space="preserve"> will make it easier for people to decide what to order when at a restaurant. Many people are indecisive when it comes to ordering food. </w:t>
+      </w:r>
+      <w:proofErr w:type="spellStart"/>
+      <w:r>
+        <w:t>Foodradar</w:t>
+      </w:r>
+      <w:proofErr w:type="spellEnd"/>
+      <w:r>
+        <w:t xml:space="preserve"> tries to make the most of your restaurant visit, enabling the user to choose their optimal dish. As </w:t>
+      </w:r>
+      <w:proofErr w:type="spellStart"/>
       <w:r>
         <w:t>F</w:t>
       </w:r>
       <w:r>
-        <w:t>oodradar has all this data on individual dishes it will also implement a search through these dishes. The user will be able to search for reviews on specific meals, E.g. if the user wants a Carbonara dish they can get the top rated Carbonara dishes near them.</w:t>
+        <w:t>oodradar</w:t>
+      </w:r>
+      <w:proofErr w:type="spellEnd"/>
+      <w:r>
+        <w:t xml:space="preserve"> has all this data on individual dishes it will also implement a search through these dishes. The user will be able to search for reviews on specific meals, E.g. if the user wants a Carbonara dish they can get the top rated Carbonara dishes near them.</w:t>
       </w:r>
     </w:p>
     <w:p>
@@ -1980,7 +2096,15 @@
         <w:t>to</w:t>
       </w:r>
       <w:r>
-        <w:t xml:space="preserve"> FoodRadar. Unfortunately, it was shut down after just five months</w:t>
+        <w:t xml:space="preserve"> </w:t>
+      </w:r>
+      <w:proofErr w:type="spellStart"/>
+      <w:r>
+        <w:t>FoodRadar</w:t>
+      </w:r>
+      <w:proofErr w:type="spellEnd"/>
+      <w:r>
+        <w:t>. Unfortunately, it was shut down after just five months</w:t>
       </w:r>
       <w:r>
         <w:rPr>
@@ -1989,7 +2113,15 @@
         <w:footnoteReference w:id="2"/>
       </w:r>
       <w:r>
-        <w:t>. The developer abandoned the project to work on other ideas, leaving behind a number of users. This project is an excellent case study, as we will be able to learn from both their successes and failures in terms of UI and other aspects.</w:t>
+        <w:t xml:space="preserve">. The developer abandoned the project to work on other ideas, leaving behind </w:t>
+      </w:r>
+      <w:proofErr w:type="gramStart"/>
+      <w:r>
+        <w:t>a number of</w:t>
+      </w:r>
+      <w:proofErr w:type="gramEnd"/>
+      <w:r>
+        <w:t xml:space="preserve"> users. This project is an excellent case study, as we will be able to learn from both their successes and failures in terms of UI and other aspects.</w:t>
       </w:r>
       <w:r>
         <w:t xml:space="preserve"> </w:t>
@@ -2270,8 +2402,13 @@
           </wp:anchor>
         </w:drawing>
       </w:r>
-      <w:r>
-        <w:t>UserInteface:</w:t>
+      <w:proofErr w:type="spellStart"/>
+      <w:r>
+        <w:t>UserInteface</w:t>
+      </w:r>
+      <w:proofErr w:type="spellEnd"/>
+      <w:r>
+        <w:t>:</w:t>
       </w:r>
     </w:p>
     <w:p>
@@ -2512,8 +2649,13 @@
         </w:rPr>
         <w:br/>
       </w:r>
-      <w:r>
-        <w:t xml:space="preserve">TripAdvisor has a reliable and popular rating system </w:t>
+      <w:proofErr w:type="spellStart"/>
+      <w:r>
+        <w:t>TripAdvisor</w:t>
+      </w:r>
+      <w:proofErr w:type="spellEnd"/>
+      <w:r>
+        <w:t xml:space="preserve"> has a reliable and popular rating system </w:t>
       </w:r>
       <w:r>
         <w:t xml:space="preserve">for restaurants. They are well established with a comprehensive database of restaurants. They have a wide range of filters, categories and dietary restrictions. </w:t>
@@ -2722,17 +2864,27 @@
       <w:r>
         <w:t xml:space="preserve">ripAdvisor allows the user to search through the reviews, which </w:t>
       </w:r>
+      <w:proofErr w:type="spellStart"/>
       <w:r>
         <w:t>FoodRadar</w:t>
       </w:r>
-      <w:r>
-        <w:t xml:space="preserve"> will also implement. What Food</w:t>
+      <w:proofErr w:type="spellEnd"/>
+      <w:r>
+        <w:t xml:space="preserve"> will also implement. What </w:t>
+      </w:r>
+      <w:proofErr w:type="spellStart"/>
+      <w:r>
+        <w:t>Food</w:t>
       </w:r>
       <w:r>
         <w:t>R</w:t>
       </w:r>
       <w:r>
-        <w:t>adar will hold above TripAdvisor is the ability to read reviews and ratings for individual dishes.</w:t>
+        <w:t>adar</w:t>
+      </w:r>
+      <w:proofErr w:type="spellEnd"/>
+      <w:r>
+        <w:t xml:space="preserve"> will hold above TripAdvisor is the ability to read reviews and ratings for individual dishes.</w:t>
       </w:r>
     </w:p>
     <w:p>
@@ -4038,7 +4190,15 @@
         <w:spacing w:line="240" w:lineRule="auto"/>
       </w:pPr>
       <w:r>
-        <w:t>The wireframes for Foodradar feature a uniform style and layout feel. Fonts and colours will remain consistent from form to form to build a consistent brand identity. A constant Tabbed Menu is featured on all screens as the most important navigation element, creating a natural hierarchy and allowing the app to be navigated easily. Similar styling for repeated elements such as list views, buttons, text entry, and icons, will also aide visual consistency and navigation. Care has been taken to avoid the use of Dark Patterns to ensure the design remains ethical.</w:t>
+        <w:t xml:space="preserve">The wireframes for </w:t>
+      </w:r>
+      <w:proofErr w:type="spellStart"/>
+      <w:r>
+        <w:t>Foodradar</w:t>
+      </w:r>
+      <w:proofErr w:type="spellEnd"/>
+      <w:r>
+        <w:t xml:space="preserve"> feature a uniform style and layout feel. Fonts and colours will remain consistent from form to form to build a consistent brand identity. A constant Tabbed Menu is featured on all screens as the most important navigation element, creating a natural hierarchy and allowing the app to be navigated easily. Similar styling for repeated elements such as list views, buttons, text entry, and icons, will also aide visual consistency and navigation. Care has been taken to avoid the use of Dark Patterns to ensure the design remains ethical.</w:t>
       </w:r>
     </w:p>
     <w:p>
@@ -4935,8 +5095,6 @@
       <w:pPr>
         <w:pStyle w:val="Heading3"/>
       </w:pPr>
-      <w:bookmarkStart w:id="0" w:name="_GoBack"/>
-      <w:bookmarkEnd w:id="0"/>
       <w:r>
         <w:br w:type="page"/>
       </w:r>
@@ -4964,7 +5122,15 @@
         <w:spacing w:line="240" w:lineRule="auto"/>
       </w:pPr>
       <w:r>
-        <w:t>Without FoodRadar:</w:t>
+        <w:t xml:space="preserve">Without </w:t>
+      </w:r>
+      <w:proofErr w:type="spellStart"/>
+      <w:r>
+        <w:t>FoodRadar</w:t>
+      </w:r>
+      <w:proofErr w:type="spellEnd"/>
+      <w:r>
+        <w:t>:</w:t>
       </w:r>
     </w:p>
     <w:p>
@@ -5030,7 +5196,15 @@
         <w:spacing w:line="240" w:lineRule="auto"/>
       </w:pPr>
       <w:r>
-        <w:t>With FoodRadar:</w:t>
+        <w:t xml:space="preserve">With </w:t>
+      </w:r>
+      <w:proofErr w:type="spellStart"/>
+      <w:r>
+        <w:t>FoodRadar</w:t>
+      </w:r>
+      <w:proofErr w:type="spellEnd"/>
+      <w:r>
+        <w:t>:</w:t>
       </w:r>
     </w:p>
     <w:p>
@@ -5110,7 +5284,15 @@
         <w:spacing w:line="240" w:lineRule="auto"/>
       </w:pPr>
       <w:r>
-        <w:t>Without FoodRadar:</w:t>
+        <w:t xml:space="preserve">Without </w:t>
+      </w:r>
+      <w:proofErr w:type="spellStart"/>
+      <w:r>
+        <w:t>FoodRadar</w:t>
+      </w:r>
+      <w:proofErr w:type="spellEnd"/>
+      <w:r>
+        <w:t>:</w:t>
       </w:r>
     </w:p>
     <w:p>
@@ -5176,7 +5358,15 @@
         <w:spacing w:line="240" w:lineRule="auto"/>
       </w:pPr>
       <w:r>
-        <w:t>With FoodRadar:</w:t>
+        <w:t xml:space="preserve">With </w:t>
+      </w:r>
+      <w:proofErr w:type="spellStart"/>
+      <w:r>
+        <w:t>FoodRadar</w:t>
+      </w:r>
+      <w:proofErr w:type="spellEnd"/>
+      <w:r>
+        <w:t>:</w:t>
       </w:r>
     </w:p>
     <w:p>
@@ -5300,6 +5490,7 @@
     <w:p>
       <w:pPr>
         <w:spacing w:line="240" w:lineRule="auto"/>
+        <w:jc w:val="both"/>
         <w:rPr>
           <w:lang w:val="en-US"/>
         </w:rPr>
@@ -5337,6 +5528,8 @@
         </w:rPr>
         <w:t xml:space="preserve">Food Radars servers and our database is within the data tier. All the important business logic happens on our server with the mobile app serving only as a visual interface for the user to browse. </w:t>
       </w:r>
+      <w:bookmarkStart w:id="0" w:name="_GoBack"/>
+      <w:bookmarkEnd w:id="0"/>
     </w:p>
     <w:p>
       <w:pPr>
@@ -5541,6 +5734,7 @@
     <w:p>
       <w:pPr>
         <w:spacing w:line="240" w:lineRule="auto"/>
+        <w:jc w:val="both"/>
         <w:rPr>
           <w:i/>
         </w:rPr>
@@ -5606,7 +5800,13 @@
         </w:drawing>
       </w:r>
       <w:r>
-        <w:t>In accordance with the norm we separate our code into three separate layers. One concerned with presentation of the user interface, one containing business logic and the third data operations. With the addition of two interface layers to increase modularity we arrive at a five-layer architecture.  This separation and structure maps well onto our overall system architecture.</w:t>
+        <w:t xml:space="preserve">In accordance with the norm we separate our code into three separate layers. One concerned with presentation of the user interface, one containing business logic and the third data operations. With the addition of two interface layers to increase modularity we arrive at a five-layer architecture.  This separation and structure maps well onto our </w:t>
+      </w:r>
+      <w:r>
+        <w:t>three-tiered system architecture</w:t>
+      </w:r>
+      <w:r>
+        <w:t>.</w:t>
       </w:r>
     </w:p>
     <w:p>
@@ -5776,15 +5976,47 @@
         <w:spacing w:line="240" w:lineRule="auto"/>
       </w:pPr>
       <w:r>
-        <w:t>New back-end systems can be added to the data layer and can be connected to the data abstraction layer, which should provide a corresponding interface to connect the new back-end system to the service layer. So, it is easy to connect new data services, like the Zomato API to provide more data, for a more detailed search. Since these new data must be merged with the FoodRadar database, it is necessary to provide a service which will do that. These services have to be adapted to the connected back-end system, wherefore a new back-end system involves some work.</w:t>
-      </w:r>
-    </w:p>
-    <w:p>
-      <w:pPr>
-        <w:spacing w:line="240" w:lineRule="auto"/>
-      </w:pPr>
-      <w:r>
-        <w:t xml:space="preserve">The FoodRadar service layer is a cloud solution, for what reason a integration of another Cloud solution or Web Service means to replace the current system or just adding a new service to the existing one, which is no problem, because it is just outsourcing of current processes. </w:t>
+        <w:t xml:space="preserve">New back-end systems can be added to the data layer and can be connected to the data abstraction layer, which should provide a corresponding interface to connect the new back-end system to the service layer. So, it is easy to connect new data services, like the Zomato API to provide more data, for a more detailed search. Since these new data must be merged with the </w:t>
+      </w:r>
+      <w:proofErr w:type="spellStart"/>
+      <w:r>
+        <w:t>FoodRadar</w:t>
+      </w:r>
+      <w:proofErr w:type="spellEnd"/>
+      <w:r>
+        <w:t xml:space="preserve"> database, it is necessary to provide a service which will do that. These services </w:t>
+      </w:r>
+      <w:proofErr w:type="gramStart"/>
+      <w:r>
+        <w:t>have to</w:t>
+      </w:r>
+      <w:proofErr w:type="gramEnd"/>
+      <w:r>
+        <w:t xml:space="preserve"> be adapted to the connected back-end system, wherefore a new back-end system involves some work.</w:t>
+      </w:r>
+    </w:p>
+    <w:p>
+      <w:pPr>
+        <w:spacing w:line="240" w:lineRule="auto"/>
+      </w:pPr>
+      <w:r>
+        <w:t xml:space="preserve">The </w:t>
+      </w:r>
+      <w:proofErr w:type="spellStart"/>
+      <w:r>
+        <w:t>FoodRadar</w:t>
+      </w:r>
+      <w:proofErr w:type="spellEnd"/>
+      <w:r>
+        <w:t xml:space="preserve"> service layer is a cloud solution, for what reason </w:t>
+      </w:r>
+      <w:proofErr w:type="gramStart"/>
+      <w:r>
+        <w:t>a</w:t>
+      </w:r>
+      <w:proofErr w:type="gramEnd"/>
+      <w:r>
+        <w:t xml:space="preserve"> integration of another Cloud solution or Web Service means to replace the current system or just adding a new service to the existing one, which is no problem, because it is just outsourcing of current processes. </w:t>
       </w:r>
     </w:p>
     <w:p>
@@ -5942,7 +6174,13 @@
         <w:rPr>
           <w:lang w:val="de-DE"/>
         </w:rPr>
-        <w:t xml:space="preserve"> https://www.theverge.com/2012/3/14/2872172/oink-app-kevin-rose-shut-down</w:t>
+        <w:t xml:space="preserve"> </w:t>
+      </w:r>
+      <w:r>
+        <w:rPr>
+          <w:lang w:val="de-DE"/>
+        </w:rPr>
+        <w:t>https://www.theverge.com/2012/3/14/2872172/oink-app-kevin-rose-shut-down</w:t>
       </w:r>
     </w:p>
   </w:footnote>
@@ -8509,7 +8747,7 @@
 </file>
 
 <file path=customXml/itemProps1.xml><?xml version="1.0" encoding="utf-8"?>
-<ds:datastoreItem xmlns:ds="http://schemas.openxmlformats.org/officeDocument/2006/customXml" ds:itemID="{72CB964D-1DBC-44E3-9F1D-2BE15AEB2427}">
+<ds:datastoreItem xmlns:ds="http://schemas.openxmlformats.org/officeDocument/2006/customXml" ds:itemID="{0BF7859D-9DAC-4E0A-97F6-398872B3B5AA}">
   <ds:schemaRefs>
     <ds:schemaRef ds:uri="http://schemas.openxmlformats.org/officeDocument/2006/bibliography"/>
   </ds:schemaRefs>

</xml_diff>